<commit_message>
! Updated 1 negative testcase in NGram GUI Testcases.docx
</commit_message>
<xml_diff>
--- a/NGram GUI Testcases.docx
+++ b/NGram GUI Testcases.docx
@@ -236,10 +236,19 @@
         <w:t>”</w:t>
       </w:r>
       <w:r>
-        <w:t xml:space="preserve">, </w:t>
-      </w:r>
-      <w:r>
-        <w:t>specifies the number of suggestions as ‘</w:t>
+        <w:t xml:space="preserve">, specifies the number of suggestions as </w:t>
+      </w:r>
+      <w:r>
+        <w:t xml:space="preserve">some </w:t>
+      </w:r>
+      <w:r>
+        <w:t xml:space="preserve">random </w:t>
+      </w:r>
+      <w:r>
+        <w:t xml:space="preserve">value </w:t>
+      </w:r>
+      <w:r>
+        <w:t>‘</w:t>
       </w:r>
       <w:r>
         <w:rPr>
@@ -504,7 +513,19 @@
         <w:t xml:space="preserve">specifies </w:t>
       </w:r>
       <w:r>
-        <w:t>the number of suggestions as ‘</w:t>
+        <w:t xml:space="preserve">the number of suggestions as </w:t>
+      </w:r>
+      <w:r>
+        <w:t xml:space="preserve">some </w:t>
+      </w:r>
+      <w:r>
+        <w:t xml:space="preserve">random </w:t>
+      </w:r>
+      <w:r>
+        <w:t xml:space="preserve">value </w:t>
+      </w:r>
+      <w:r>
+        <w:t>‘</w:t>
       </w:r>
       <w:r>
         <w:rPr>
@@ -640,8 +661,6 @@
       <w:r>
         <w:t>.</w:t>
       </w:r>
-      <w:bookmarkStart w:id="0" w:name="_GoBack"/>
-      <w:bookmarkEnd w:id="0"/>
     </w:p>
     <w:p>
       <w:r>
@@ -848,7 +867,19 @@
         <w:t>, s</w:t>
       </w:r>
       <w:r>
-        <w:t>pecifies the number of suggestions as ‘</w:t>
+        <w:t xml:space="preserve">pecifies the number of suggestions as </w:t>
+      </w:r>
+      <w:r>
+        <w:t xml:space="preserve">some </w:t>
+      </w:r>
+      <w:r>
+        <w:t xml:space="preserve">random </w:t>
+      </w:r>
+      <w:r>
+        <w:t xml:space="preserve">value </w:t>
+      </w:r>
+      <w:r>
+        <w:t>‘</w:t>
       </w:r>
       <w:r>
         <w:rPr>
@@ -947,6 +978,330 @@
         <w:t>.</w:t>
       </w:r>
     </w:p>
+    <w:p/>
+    <w:p>
+      <w:pPr>
+        <w:tabs>
+          <w:tab w:val="left" w:pos="5859"/>
+        </w:tabs>
+      </w:pPr>
+      <w:r>
+        <w:rPr>
+          <w:b/>
+          <w:u w:val="single"/>
+        </w:rPr>
+        <w:t xml:space="preserve">Test Case </w:t>
+      </w:r>
+      <w:r>
+        <w:rPr>
+          <w:b/>
+          <w:u w:val="single"/>
+        </w:rPr>
+        <w:t>4</w:t>
+      </w:r>
+      <w:r>
+        <w:rPr>
+          <w:b/>
+        </w:rPr>
+        <w:t>:</w:t>
+      </w:r>
+      <w:r>
+        <w:rPr>
+          <w:b/>
+        </w:rPr>
+        <w:t xml:space="preserve"> Input Search Text: </w:t>
+      </w:r>
+      <w:proofErr w:type="spellStart"/>
+      <w:proofErr w:type="gramStart"/>
+      <w:r>
+        <w:t>abc</w:t>
+      </w:r>
+      <w:proofErr w:type="spellEnd"/>
+      <w:proofErr w:type="gramEnd"/>
+      <w:r>
+        <w:t xml:space="preserve">, </w:t>
+      </w:r>
+      <w:r>
+        <w:t xml:space="preserve">                      te</w:t>
+      </w:r>
+      <w:r>
+        <w:t>st,              -      -</w:t>
+      </w:r>
+    </w:p>
+    <w:p>
+      <w:pPr>
+        <w:rPr>
+          <w:b/>
+        </w:rPr>
+      </w:pPr>
+      <w:r>
+        <w:rPr>
+          <w:b/>
+        </w:rPr>
+        <w:t xml:space="preserve">Number of Suggestions requested by the user: </w:t>
+      </w:r>
+      <w:r>
+        <w:t>5</w:t>
+      </w:r>
+    </w:p>
+    <w:p>
+      <w:pPr>
+        <w:rPr>
+          <w:b/>
+        </w:rPr>
+      </w:pPr>
+      <w:r>
+        <w:rPr>
+          <w:b/>
+          <w:noProof/>
+        </w:rPr>
+        <w:lastRenderedPageBreak/>
+        <w:drawing>
+          <wp:inline distT="0" distB="0" distL="0" distR="0">
+            <wp:extent cx="5934710" cy="3502025"/>
+            <wp:effectExtent l="19050" t="19050" r="27940" b="22225"/>
+            <wp:docPr id="2" name="Picture 2"/>
+            <wp:cNvGraphicFramePr>
+              <a:graphicFrameLocks xmlns:a="http://schemas.openxmlformats.org/drawingml/2006/main" noChangeAspect="1"/>
+            </wp:cNvGraphicFramePr>
+            <a:graphic xmlns:a="http://schemas.openxmlformats.org/drawingml/2006/main">
+              <a:graphicData uri="http://schemas.openxmlformats.org/drawingml/2006/picture">
+                <pic:pic xmlns:pic="http://schemas.openxmlformats.org/drawingml/2006/picture">
+                  <pic:nvPicPr>
+                    <pic:cNvPr id="0" name="Picture 1"/>
+                    <pic:cNvPicPr>
+                      <a:picLocks noChangeAspect="1" noChangeArrowheads="1"/>
+                    </pic:cNvPicPr>
+                  </pic:nvPicPr>
+                  <pic:blipFill>
+                    <a:blip r:embed="rId8">
+                      <a:extLst>
+                        <a:ext uri="{28A0092B-C50C-407E-A947-70E740481C1C}">
+                          <a14:useLocalDpi xmlns:a14="http://schemas.microsoft.com/office/drawing/2010/main" val="0"/>
+                        </a:ext>
+                      </a:extLst>
+                    </a:blip>
+                    <a:srcRect/>
+                    <a:stretch>
+                      <a:fillRect/>
+                    </a:stretch>
+                  </pic:blipFill>
+                  <pic:spPr bwMode="auto">
+                    <a:xfrm>
+                      <a:off x="0" y="0"/>
+                      <a:ext cx="5934710" cy="3502025"/>
+                    </a:xfrm>
+                    <a:prstGeom prst="rect">
+                      <a:avLst/>
+                    </a:prstGeom>
+                    <a:noFill/>
+                    <a:ln>
+                      <a:solidFill>
+                        <a:schemeClr val="accent1"/>
+                      </a:solidFill>
+                    </a:ln>
+                  </pic:spPr>
+                </pic:pic>
+              </a:graphicData>
+            </a:graphic>
+          </wp:inline>
+        </w:drawing>
+      </w:r>
+    </w:p>
+    <w:p>
+      <w:pPr>
+        <w:rPr>
+          <w:b/>
+        </w:rPr>
+      </w:pPr>
+      <w:r>
+        <w:rPr>
+          <w:b/>
+        </w:rPr>
+        <w:tab/>
+      </w:r>
+      <w:r>
+        <w:rPr>
+          <w:b/>
+        </w:rPr>
+        <w:tab/>
+      </w:r>
+      <w:r>
+        <w:rPr>
+          <w:b/>
+        </w:rPr>
+        <w:tab/>
+      </w:r>
+      <w:r>
+        <w:rPr>
+          <w:b/>
+        </w:rPr>
+        <w:tab/>
+      </w:r>
+      <w:r>
+        <w:rPr>
+          <w:b/>
+        </w:rPr>
+        <w:tab/>
+      </w:r>
+      <w:r>
+        <w:rPr>
+          <w:b/>
+        </w:rPr>
+        <w:tab/>
+        <w:t>Scr</w:t>
+      </w:r>
+      <w:r>
+        <w:rPr>
+          <w:b/>
+        </w:rPr>
+        <w:t>eenshot 4</w:t>
+      </w:r>
+    </w:p>
+    <w:p>
+      <w:r>
+        <w:t>When a user enters an input search string</w:t>
+      </w:r>
+      <w:r>
+        <w:t xml:space="preserve"> </w:t>
+      </w:r>
+      <w:r>
+        <w:t>“</w:t>
+      </w:r>
+      <w:proofErr w:type="spellStart"/>
+      <w:r>
+        <w:rPr>
+          <w:b/>
+        </w:rPr>
+        <w:t>abc</w:t>
+      </w:r>
+      <w:proofErr w:type="spellEnd"/>
+      <w:r>
+        <w:rPr>
+          <w:b/>
+        </w:rPr>
+        <w:t>,                       test,              -      -</w:t>
+      </w:r>
+      <w:r>
+        <w:t>“</w:t>
+      </w:r>
+      <w:bookmarkStart w:id="0" w:name="_GoBack"/>
+      <w:bookmarkEnd w:id="0"/>
+      <w:r>
+        <w:t xml:space="preserve">, </w:t>
+      </w:r>
+      <w:r>
+        <w:t>specifies the number of suggestions as</w:t>
+      </w:r>
+      <w:r>
+        <w:t xml:space="preserve"> some</w:t>
+      </w:r>
+      <w:r>
+        <w:t xml:space="preserve"> </w:t>
+      </w:r>
+      <w:r>
+        <w:t xml:space="preserve">random </w:t>
+      </w:r>
+      <w:r>
+        <w:t xml:space="preserve">value </w:t>
+      </w:r>
+      <w:r>
+        <w:t>‘</w:t>
+      </w:r>
+      <w:r>
+        <w:rPr>
+          <w:b/>
+        </w:rPr>
+        <w:t>5</w:t>
+      </w:r>
+      <w:r>
+        <w:rPr>
+          <w:b/>
+        </w:rPr>
+        <w:t>’</w:t>
+      </w:r>
+      <w:r>
+        <w:t xml:space="preserve"> </w:t>
+      </w:r>
+      <w:r>
+        <w:t xml:space="preserve">and </w:t>
+      </w:r>
+      <w:r>
+        <w:t xml:space="preserve">then </w:t>
+      </w:r>
+      <w:r>
+        <w:t>clicks on the “</w:t>
+      </w:r>
+      <w:r>
+        <w:rPr>
+          <w:b/>
+        </w:rPr>
+        <w:t>Search</w:t>
+      </w:r>
+      <w:r>
+        <w:t>” button</w:t>
+      </w:r>
+      <w:r>
+        <w:t>,</w:t>
+      </w:r>
+      <w:r>
+        <w:t xml:space="preserve"> </w:t>
+      </w:r>
+      <w:r>
+        <w:t xml:space="preserve">an error message </w:t>
+      </w:r>
+      <w:r>
+        <w:t>“</w:t>
+      </w:r>
+      <w:r>
+        <w:rPr>
+          <w:b/>
+        </w:rPr>
+        <w:t>Please input valid search texts</w:t>
+      </w:r>
+      <w:r>
+        <w:t xml:space="preserve">” </w:t>
+      </w:r>
+      <w:r>
+        <w:t xml:space="preserve">is displayed on a dialog box </w:t>
+      </w:r>
+      <w:r>
+        <w:t>and t</w:t>
+      </w:r>
+      <w:r>
+        <w:t xml:space="preserve">he </w:t>
+      </w:r>
+      <w:r>
+        <w:t xml:space="preserve">corresponding search results of the </w:t>
+      </w:r>
+      <w:proofErr w:type="spellStart"/>
+      <w:r>
+        <w:t>NGram</w:t>
+      </w:r>
+      <w:proofErr w:type="spellEnd"/>
+      <w:r>
+        <w:t xml:space="preserve"> </w:t>
+      </w:r>
+      <w:r>
+        <w:t xml:space="preserve">node are NOT </w:t>
+      </w:r>
+      <w:r>
+        <w:t>displayed</w:t>
+      </w:r>
+      <w:r>
+        <w:t xml:space="preserve"> as shown in the above </w:t>
+      </w:r>
+      <w:r>
+        <w:rPr>
+          <w:b/>
+        </w:rPr>
+        <w:t>screenshot 4</w:t>
+      </w:r>
+      <w:r>
+        <w:t>.</w:t>
+      </w:r>
+    </w:p>
+    <w:p/>
     <w:p/>
     <w:sectPr>
       <w:pgSz w:w="12240" w:h="15840"/>

</xml_diff>

<commit_message>
! Updated a total of 3 positive and 2 negative testcase scenarios in NGram GUI Testcases.docx
</commit_message>
<xml_diff>
--- a/NGram GUI Testcases.docx
+++ b/NGram GUI Testcases.docx
@@ -34,13 +34,71 @@
       <w:pPr>
         <w:rPr>
           <w:b/>
+          <w:sz w:val="26"/>
+          <w:u w:val="single"/>
         </w:rPr>
       </w:pPr>
       <w:r>
         <w:rPr>
           <w:b/>
+          <w:sz w:val="26"/>
           <w:u w:val="single"/>
         </w:rPr>
+        <w:t xml:space="preserve">Positive </w:t>
+      </w:r>
+      <w:r>
+        <w:rPr>
+          <w:b/>
+          <w:sz w:val="26"/>
+          <w:u w:val="single"/>
+        </w:rPr>
+        <w:t>Test</w:t>
+      </w:r>
+      <w:r>
+        <w:rPr>
+          <w:b/>
+          <w:sz w:val="26"/>
+          <w:u w:val="single"/>
+        </w:rPr>
+        <w:t xml:space="preserve"> </w:t>
+      </w:r>
+      <w:r>
+        <w:rPr>
+          <w:b/>
+          <w:sz w:val="26"/>
+          <w:u w:val="single"/>
+        </w:rPr>
+        <w:t>S</w:t>
+      </w:r>
+      <w:bookmarkStart w:id="0" w:name="_GoBack"/>
+      <w:bookmarkEnd w:id="0"/>
+      <w:r>
+        <w:rPr>
+          <w:b/>
+          <w:sz w:val="26"/>
+          <w:u w:val="single"/>
+        </w:rPr>
+        <w:t>cenarios</w:t>
+      </w:r>
+      <w:r>
+        <w:rPr>
+          <w:b/>
+          <w:sz w:val="26"/>
+        </w:rPr>
+        <w:t>:</w:t>
+      </w:r>
+    </w:p>
+    <w:p>
+      <w:pPr>
+        <w:rPr>
+          <w:b/>
+        </w:rPr>
+      </w:pPr>
+      <w:r>
+        <w:rPr>
+          <w:b/>
+          <w:u w:val="single"/>
+        </w:rPr>
         <w:t>Test Case 1</w:t>
       </w:r>
       <w:r>
@@ -83,7 +141,19 @@
         <w:rPr>
           <w:b/>
         </w:rPr>
-        <w:t xml:space="preserve"> requested by the user</w:t>
+        <w:t xml:space="preserve"> </w:t>
+      </w:r>
+      <w:r>
+        <w:rPr>
+          <w:b/>
+        </w:rPr>
+        <w:t>specified</w:t>
+      </w:r>
+      <w:r>
+        <w:rPr>
+          <w:b/>
+        </w:rPr>
+        <w:t xml:space="preserve"> by the user</w:t>
       </w:r>
       <w:r>
         <w:rPr>
@@ -130,7 +200,7 @@
                     </pic:cNvPicPr>
                   </pic:nvPicPr>
                   <pic:blipFill>
-                    <a:blip r:embed="rId5">
+                    <a:blip r:embed="rId6">
                       <a:extLst>
                         <a:ext uri="{28A0092B-C50C-407E-A947-70E740481C1C}">
                           <a14:useLocalDpi xmlns:a14="http://schemas.microsoft.com/office/drawing/2010/main" val="0"/>
@@ -346,7 +416,19 @@
         <w:rPr>
           <w:b/>
         </w:rPr>
-        <w:t xml:space="preserve">Number of Suggestions requested by the user: </w:t>
+        <w:t xml:space="preserve">Number of Suggestions </w:t>
+      </w:r>
+      <w:r>
+        <w:rPr>
+          <w:b/>
+        </w:rPr>
+        <w:t>specified</w:t>
+      </w:r>
+      <w:r>
+        <w:rPr>
+          <w:b/>
+        </w:rPr>
+        <w:t xml:space="preserve"> by the user: </w:t>
       </w:r>
       <w:r>
         <w:t>4</w:t>
@@ -382,7 +464,7 @@
                     </pic:cNvPicPr>
                   </pic:nvPicPr>
                   <pic:blipFill>
-                    <a:blip r:embed="rId6">
+                    <a:blip r:embed="rId7">
                       <a:extLst>
                         <a:ext uri="{28A0092B-C50C-407E-A947-70E740481C1C}">
                           <a14:useLocalDpi xmlns:a14="http://schemas.microsoft.com/office/drawing/2010/main" val="0"/>
@@ -596,14 +678,12 @@
       <w:r>
         <w:t xml:space="preserve"> of “</w:t>
       </w:r>
-      <w:proofErr w:type="spellStart"/>
       <w:r>
         <w:rPr>
           <w:b/>
         </w:rPr>
         <w:t>abcdef</w:t>
       </w:r>
-      <w:proofErr w:type="spellEnd"/>
       <w:r>
         <w:t>”</w:t>
       </w:r>
@@ -712,7 +792,19 @@
         <w:rPr>
           <w:b/>
         </w:rPr>
-        <w:t xml:space="preserve">Number of Suggestions requested by the user: </w:t>
+        <w:t xml:space="preserve">Number of Suggestions </w:t>
+      </w:r>
+      <w:r>
+        <w:rPr>
+          <w:b/>
+        </w:rPr>
+        <w:t>specified</w:t>
+      </w:r>
+      <w:r>
+        <w:rPr>
+          <w:b/>
+        </w:rPr>
+        <w:t xml:space="preserve"> by the user: </w:t>
       </w:r>
       <w:r>
         <w:t>6</w:t>
@@ -748,7 +840,7 @@
                     </pic:cNvPicPr>
                   </pic:nvPicPr>
                   <pic:blipFill>
-                    <a:blip r:embed="rId7">
+                    <a:blip r:embed="rId8">
                       <a:extLst>
                         <a:ext uri="{28A0092B-C50C-407E-A947-70E740481C1C}">
                           <a14:useLocalDpi xmlns:a14="http://schemas.microsoft.com/office/drawing/2010/main" val="0"/>
@@ -980,68 +1072,65 @@
     </w:p>
     <w:p/>
     <w:p>
+      <w:r>
+        <w:rPr>
+          <w:b/>
+          <w:u w:val="single"/>
+        </w:rPr>
+        <w:t xml:space="preserve">Test Case </w:t>
+      </w:r>
+      <w:r>
+        <w:rPr>
+          <w:b/>
+          <w:u w:val="single"/>
+        </w:rPr>
+        <w:t>3</w:t>
+      </w:r>
+      <w:r>
+        <w:rPr>
+          <w:b/>
+        </w:rPr>
+        <w:t>:</w:t>
+      </w:r>
+      <w:r>
+        <w:rPr>
+          <w:b/>
+        </w:rPr>
+        <w:t xml:space="preserve"> Input Search Text: </w:t>
+      </w:r>
+      <w:r>
+        <w:t>abcd, abcd, abcd</w:t>
+      </w:r>
+      <w:r>
+        <w:t xml:space="preserve"> </w:t>
+      </w:r>
+    </w:p>
+    <w:p>
       <w:pPr>
-        <w:tabs>
-          <w:tab w:val="left" w:pos="5859"/>
-        </w:tabs>
+        <w:rPr>
+          <w:b/>
+        </w:rPr>
       </w:pPr>
       <w:r>
         <w:rPr>
           <w:b/>
-          <w:u w:val="single"/>
-        </w:rPr>
-        <w:t xml:space="preserve">Test Case </w:t>
-      </w:r>
-      <w:r>
-        <w:rPr>
-          <w:b/>
-          <w:u w:val="single"/>
-        </w:rPr>
-        <w:t>4</w:t>
-      </w:r>
-      <w:r>
-        <w:rPr>
-          <w:b/>
-        </w:rPr>
-        <w:t>:</w:t>
-      </w:r>
-      <w:r>
-        <w:rPr>
-          <w:b/>
-        </w:rPr>
-        <w:t xml:space="preserve"> Input Search Text: </w:t>
-      </w:r>
-      <w:proofErr w:type="spellStart"/>
-      <w:proofErr w:type="gramStart"/>
-      <w:r>
-        <w:t>abc</w:t>
-      </w:r>
-      <w:proofErr w:type="spellEnd"/>
-      <w:proofErr w:type="gramEnd"/>
-      <w:r>
-        <w:t xml:space="preserve">, </w:t>
-      </w:r>
-      <w:r>
-        <w:t xml:space="preserve">                      te</w:t>
-      </w:r>
-      <w:r>
-        <w:t>st,              -      -</w:t>
-      </w:r>
-    </w:p>
-    <w:p>
-      <w:pPr>
-        <w:rPr>
-          <w:b/>
-        </w:rPr>
-      </w:pPr>
-      <w:r>
-        <w:rPr>
-          <w:b/>
-        </w:rPr>
-        <w:t xml:space="preserve">Number of Suggestions requested by the user: </w:t>
-      </w:r>
-      <w:r>
-        <w:t>5</w:t>
+        </w:rPr>
+        <w:t xml:space="preserve">Number of Suggestions </w:t>
+      </w:r>
+      <w:r>
+        <w:rPr>
+          <w:b/>
+        </w:rPr>
+        <w:t>specified</w:t>
+      </w:r>
+      <w:r>
+        <w:rPr>
+          <w:b/>
+        </w:rPr>
+        <w:t xml:space="preserve"> by the user: </w:t>
+      </w:r>
+      <w:r>
+        <w:t>6</w:t>
       </w:r>
     </w:p>
     <w:p>
@@ -1057,10 +1146,10 @@
         </w:rPr>
         <w:lastRenderedPageBreak/>
         <w:drawing>
-          <wp:inline distT="0" distB="0" distL="0" distR="0">
-            <wp:extent cx="5934710" cy="3502025"/>
-            <wp:effectExtent l="19050" t="19050" r="27940" b="22225"/>
-            <wp:docPr id="2" name="Picture 2"/>
+          <wp:inline distT="0" distB="0" distL="0" distR="0" wp14:anchorId="6E366291" wp14:editId="37703796">
+            <wp:extent cx="5934710" cy="3510915"/>
+            <wp:effectExtent l="19050" t="19050" r="27940" b="13335"/>
+            <wp:docPr id="1" name="Picture 1"/>
             <wp:cNvGraphicFramePr>
               <a:graphicFrameLocks xmlns:a="http://schemas.openxmlformats.org/drawingml/2006/main" noChangeAspect="1"/>
             </wp:cNvGraphicFramePr>
@@ -1068,7 +1157,7 @@
               <a:graphicData uri="http://schemas.openxmlformats.org/drawingml/2006/picture">
                 <pic:pic xmlns:pic="http://schemas.openxmlformats.org/drawingml/2006/picture">
                   <pic:nvPicPr>
-                    <pic:cNvPr id="0" name="Picture 1"/>
+                    <pic:cNvPr id="0" name="Picture 10"/>
                     <pic:cNvPicPr>
                       <a:picLocks noChangeAspect="1" noChangeArrowheads="1"/>
                     </pic:cNvPicPr>
@@ -1089,7 +1178,7 @@
                   <pic:spPr bwMode="auto">
                     <a:xfrm>
                       <a:off x="0" y="0"/>
-                      <a:ext cx="5934710" cy="3502025"/>
+                      <a:ext cx="5934710" cy="3510915"/>
                     </a:xfrm>
                     <a:prstGeom prst="rect">
                       <a:avLst/>
@@ -1155,8 +1244,330 @@
         <w:rPr>
           <w:b/>
         </w:rPr>
+        <w:t xml:space="preserve">eenshot </w:t>
+      </w:r>
+      <w:r>
+        <w:rPr>
+          <w:b/>
+        </w:rPr>
+        <w:t>4</w:t>
+      </w:r>
+    </w:p>
+    <w:p>
+      <w:r>
+        <w:t>When a user enters an input search string</w:t>
+      </w:r>
+      <w:r>
+        <w:t xml:space="preserve"> </w:t>
+      </w:r>
+      <w:r>
+        <w:t>“</w:t>
+      </w:r>
+      <w:r>
+        <w:rPr>
+          <w:b/>
+        </w:rPr>
+        <w:t>abcd, abcd, abcd</w:t>
+      </w:r>
+      <w:r>
+        <w:t>”, specifies the number of suggestions as some random value ‘</w:t>
+      </w:r>
+      <w:r>
+        <w:rPr>
+          <w:b/>
+        </w:rPr>
+        <w:t>6’</w:t>
+      </w:r>
+      <w:r>
+        <w:t xml:space="preserve"> </w:t>
+      </w:r>
+      <w:r>
+        <w:t xml:space="preserve">and </w:t>
+      </w:r>
+      <w:r>
+        <w:t xml:space="preserve">then </w:t>
+      </w:r>
+      <w:r>
+        <w:t>clicks on the “</w:t>
+      </w:r>
+      <w:r>
+        <w:rPr>
+          <w:b/>
+        </w:rPr>
+        <w:t>Search</w:t>
+      </w:r>
+      <w:r>
+        <w:t>” button</w:t>
+      </w:r>
+      <w:r>
+        <w:t>,</w:t>
+      </w:r>
+      <w:r>
+        <w:t xml:space="preserve"> </w:t>
+      </w:r>
+      <w:r>
+        <w:t>t</w:t>
+      </w:r>
+      <w:r>
+        <w:t xml:space="preserve">he </w:t>
+      </w:r>
+      <w:r>
+        <w:t xml:space="preserve">corresponding search results of the </w:t>
+      </w:r>
+      <w:r>
+        <w:t xml:space="preserve">NGram </w:t>
+      </w:r>
+      <w:r>
+        <w:t xml:space="preserve">node are </w:t>
+      </w:r>
+      <w:r>
+        <w:t>displayed</w:t>
+      </w:r>
+      <w:r>
+        <w:t xml:space="preserve"> accordingly by checking its redundancy and displaying the node results for only one input as indicated in the Left Hand Side of </w:t>
+      </w:r>
+      <w:r>
+        <w:rPr>
+          <w:b/>
+        </w:rPr>
+        <w:t>Scr</w:t>
+      </w:r>
+      <w:r>
+        <w:rPr>
+          <w:b/>
+        </w:rPr>
         <w:t>eenshot 4</w:t>
       </w:r>
+      <w:r>
+        <w:t>.</w:t>
+      </w:r>
+    </w:p>
+    <w:p>
+      <w:pPr>
+        <w:tabs>
+          <w:tab w:val="left" w:pos="5859"/>
+        </w:tabs>
+        <w:rPr>
+          <w:b/>
+          <w:sz w:val="26"/>
+          <w:u w:val="single"/>
+        </w:rPr>
+      </w:pPr>
+      <w:r>
+        <w:rPr>
+          <w:b/>
+          <w:sz w:val="26"/>
+          <w:u w:val="single"/>
+        </w:rPr>
+        <w:t>Negative Test Scena</w:t>
+      </w:r>
+      <w:r>
+        <w:rPr>
+          <w:b/>
+          <w:sz w:val="26"/>
+          <w:u w:val="single"/>
+        </w:rPr>
+        <w:t>r</w:t>
+      </w:r>
+      <w:r>
+        <w:rPr>
+          <w:b/>
+          <w:sz w:val="26"/>
+          <w:u w:val="single"/>
+        </w:rPr>
+        <w:t>ios</w:t>
+      </w:r>
+      <w:r>
+        <w:rPr>
+          <w:b/>
+          <w:sz w:val="26"/>
+        </w:rPr>
+        <w:t>:</w:t>
+      </w:r>
+    </w:p>
+    <w:p>
+      <w:pPr>
+        <w:tabs>
+          <w:tab w:val="left" w:pos="5859"/>
+        </w:tabs>
+      </w:pPr>
+      <w:r>
+        <w:rPr>
+          <w:b/>
+          <w:u w:val="single"/>
+        </w:rPr>
+        <w:t xml:space="preserve">Test Case </w:t>
+      </w:r>
+      <w:r>
+        <w:rPr>
+          <w:b/>
+          <w:u w:val="single"/>
+        </w:rPr>
+        <w:t>1</w:t>
+      </w:r>
+      <w:r>
+        <w:rPr>
+          <w:b/>
+        </w:rPr>
+        <w:t>:</w:t>
+      </w:r>
+      <w:r>
+        <w:rPr>
+          <w:b/>
+        </w:rPr>
+        <w:t xml:space="preserve"> Input Search Text: </w:t>
+      </w:r>
+      <w:r>
+        <w:t xml:space="preserve">abc, </w:t>
+      </w:r>
+      <w:r>
+        <w:t xml:space="preserve">                      te</w:t>
+      </w:r>
+      <w:r>
+        <w:t>st,              -      -</w:t>
+      </w:r>
+    </w:p>
+    <w:p>
+      <w:pPr>
+        <w:rPr>
+          <w:b/>
+        </w:rPr>
+      </w:pPr>
+      <w:r>
+        <w:rPr>
+          <w:b/>
+        </w:rPr>
+        <w:t xml:space="preserve">Number of Suggestions </w:t>
+      </w:r>
+      <w:r>
+        <w:rPr>
+          <w:b/>
+        </w:rPr>
+        <w:t>specified</w:t>
+      </w:r>
+      <w:r>
+        <w:rPr>
+          <w:b/>
+        </w:rPr>
+        <w:t xml:space="preserve"> by the user: </w:t>
+      </w:r>
+      <w:r>
+        <w:t>5</w:t>
+      </w:r>
+    </w:p>
+    <w:p>
+      <w:pPr>
+        <w:rPr>
+          <w:b/>
+        </w:rPr>
+      </w:pPr>
+      <w:r>
+        <w:rPr>
+          <w:b/>
+          <w:noProof/>
+        </w:rPr>
+        <w:lastRenderedPageBreak/>
+        <w:drawing>
+          <wp:inline distT="0" distB="0" distL="0" distR="0">
+            <wp:extent cx="5943600" cy="3510915"/>
+            <wp:effectExtent l="19050" t="19050" r="19050" b="13335"/>
+            <wp:docPr id="5" name="Picture 5"/>
+            <wp:cNvGraphicFramePr>
+              <a:graphicFrameLocks xmlns:a="http://schemas.openxmlformats.org/drawingml/2006/main" noChangeAspect="1"/>
+            </wp:cNvGraphicFramePr>
+            <a:graphic xmlns:a="http://schemas.openxmlformats.org/drawingml/2006/main">
+              <a:graphicData uri="http://schemas.openxmlformats.org/drawingml/2006/picture">
+                <pic:pic xmlns:pic="http://schemas.openxmlformats.org/drawingml/2006/picture">
+                  <pic:nvPicPr>
+                    <pic:cNvPr id="0" name="Picture 2"/>
+                    <pic:cNvPicPr>
+                      <a:picLocks noChangeAspect="1" noChangeArrowheads="1"/>
+                    </pic:cNvPicPr>
+                  </pic:nvPicPr>
+                  <pic:blipFill>
+                    <a:blip r:embed="rId9">
+                      <a:extLst>
+                        <a:ext uri="{28A0092B-C50C-407E-A947-70E740481C1C}">
+                          <a14:useLocalDpi xmlns:a14="http://schemas.microsoft.com/office/drawing/2010/main" val="0"/>
+                        </a:ext>
+                      </a:extLst>
+                    </a:blip>
+                    <a:srcRect/>
+                    <a:stretch>
+                      <a:fillRect/>
+                    </a:stretch>
+                  </pic:blipFill>
+                  <pic:spPr bwMode="auto">
+                    <a:xfrm>
+                      <a:off x="0" y="0"/>
+                      <a:ext cx="5943600" cy="3510915"/>
+                    </a:xfrm>
+                    <a:prstGeom prst="rect">
+                      <a:avLst/>
+                    </a:prstGeom>
+                    <a:noFill/>
+                    <a:ln>
+                      <a:solidFill>
+                        <a:schemeClr val="accent1"/>
+                      </a:solidFill>
+                    </a:ln>
+                  </pic:spPr>
+                </pic:pic>
+              </a:graphicData>
+            </a:graphic>
+          </wp:inline>
+        </w:drawing>
+      </w:r>
+    </w:p>
+    <w:p>
+      <w:pPr>
+        <w:rPr>
+          <w:b/>
+        </w:rPr>
+      </w:pPr>
+      <w:r>
+        <w:rPr>
+          <w:b/>
+        </w:rPr>
+        <w:tab/>
+      </w:r>
+      <w:r>
+        <w:rPr>
+          <w:b/>
+        </w:rPr>
+        <w:tab/>
+      </w:r>
+      <w:r>
+        <w:rPr>
+          <w:b/>
+        </w:rPr>
+        <w:tab/>
+      </w:r>
+      <w:r>
+        <w:rPr>
+          <w:b/>
+        </w:rPr>
+        <w:tab/>
+      </w:r>
+      <w:r>
+        <w:rPr>
+          <w:b/>
+        </w:rPr>
+        <w:tab/>
+      </w:r>
+      <w:r>
+        <w:rPr>
+          <w:b/>
+        </w:rPr>
+        <w:tab/>
+        <w:t>Scr</w:t>
+      </w:r>
+      <w:r>
+        <w:rPr>
+          <w:b/>
+        </w:rPr>
+        <w:t>eenshot 1</w:t>
+      </w:r>
     </w:p>
     <w:p>
       <w:r>
@@ -1168,25 +1579,15 @@
       <w:r>
         <w:t>“</w:t>
       </w:r>
-      <w:proofErr w:type="spellStart"/>
-      <w:r>
-        <w:rPr>
-          <w:b/>
-        </w:rPr>
-        <w:t>abc</w:t>
-      </w:r>
-      <w:proofErr w:type="spellEnd"/>
-      <w:r>
-        <w:rPr>
-          <w:b/>
-        </w:rPr>
-        <w:t>,                       test,              -      -</w:t>
+      <w:r>
+        <w:rPr>
+          <w:b/>
+        </w:rPr>
+        <w:t>abc,                       test,              -      -</w:t>
       </w:r>
       <w:r>
         <w:t>“</w:t>
       </w:r>
-      <w:bookmarkStart w:id="0" w:name="_GoBack"/>
-      <w:bookmarkEnd w:id="0"/>
       <w:r>
         <w:t xml:space="preserve">, </w:t>
       </w:r>
@@ -1263,10 +1664,7 @@
         <w:t xml:space="preserve">” </w:t>
       </w:r>
       <w:r>
-        <w:t xml:space="preserve">is displayed on a dialog box </w:t>
-      </w:r>
-      <w:r>
-        <w:t>and t</w:t>
+        <w:t>is displayed on a dialog box and t</w:t>
       </w:r>
       <w:r>
         <w:t xml:space="preserve">he </w:t>
@@ -1274,15 +1672,271 @@
       <w:r>
         <w:t xml:space="preserve">corresponding search results of the </w:t>
       </w:r>
-      <w:proofErr w:type="spellStart"/>
-      <w:r>
-        <w:t>NGram</w:t>
-      </w:r>
-      <w:proofErr w:type="spellEnd"/>
+      <w:r>
+        <w:t xml:space="preserve">NGram </w:t>
+      </w:r>
+      <w:r>
+        <w:t xml:space="preserve">node are NOT </w:t>
+      </w:r>
+      <w:r>
+        <w:t>displayed</w:t>
+      </w:r>
+      <w:r>
+        <w:t xml:space="preserve"> as shown in the above </w:t>
+      </w:r>
+      <w:r>
+        <w:rPr>
+          <w:b/>
+        </w:rPr>
+        <w:t>S</w:t>
+      </w:r>
+      <w:r>
+        <w:rPr>
+          <w:b/>
+        </w:rPr>
+        <w:t>creenshot 1</w:t>
+      </w:r>
+      <w:r>
+        <w:t>.</w:t>
+      </w:r>
+    </w:p>
+    <w:p>
+      <w:pPr>
+        <w:tabs>
+          <w:tab w:val="left" w:pos="5859"/>
+        </w:tabs>
+      </w:pPr>
+      <w:r>
+        <w:rPr>
+          <w:b/>
+          <w:u w:val="single"/>
+        </w:rPr>
+        <w:t xml:space="preserve">Test Case </w:t>
+      </w:r>
+      <w:r>
+        <w:rPr>
+          <w:b/>
+          <w:u w:val="single"/>
+        </w:rPr>
+        <w:t>2</w:t>
+      </w:r>
+      <w:r>
+        <w:rPr>
+          <w:b/>
+        </w:rPr>
+        <w:t>:</w:t>
+      </w:r>
+      <w:r>
+        <w:rPr>
+          <w:b/>
+        </w:rPr>
+        <w:t xml:space="preserve"> Input Search Text: </w:t>
+      </w:r>
+      <w:r>
+        <w:t>#$123, #%</w:t>
+      </w:r>
+    </w:p>
+    <w:p>
+      <w:r>
+        <w:rPr>
+          <w:b/>
+        </w:rPr>
+        <w:t xml:space="preserve">Number of Suggestions specified by the user: </w:t>
+      </w:r>
+      <w:r>
+        <w:t>4</w:t>
+      </w:r>
+    </w:p>
+    <w:p/>
+    <w:p>
+      <w:pPr>
+        <w:rPr>
+          <w:b/>
+        </w:rPr>
+      </w:pPr>
+      <w:r>
+        <w:rPr>
+          <w:noProof/>
+        </w:rPr>
+        <w:lastRenderedPageBreak/>
+        <w:drawing>
+          <wp:inline distT="0" distB="0" distL="0" distR="0" wp14:anchorId="78CC0D1F" wp14:editId="47205E50">
+            <wp:extent cx="5943600" cy="3519805"/>
+            <wp:effectExtent l="19050" t="19050" r="19050" b="23495"/>
+            <wp:docPr id="4" name="Picture 4"/>
+            <wp:cNvGraphicFramePr>
+              <a:graphicFrameLocks xmlns:a="http://schemas.openxmlformats.org/drawingml/2006/main" noChangeAspect="1"/>
+            </wp:cNvGraphicFramePr>
+            <a:graphic xmlns:a="http://schemas.openxmlformats.org/drawingml/2006/main">
+              <a:graphicData uri="http://schemas.openxmlformats.org/drawingml/2006/picture">
+                <pic:pic xmlns:pic="http://schemas.openxmlformats.org/drawingml/2006/picture">
+                  <pic:nvPicPr>
+                    <pic:cNvPr id="0" name="Picture 1"/>
+                    <pic:cNvPicPr>
+                      <a:picLocks noChangeAspect="1" noChangeArrowheads="1"/>
+                    </pic:cNvPicPr>
+                  </pic:nvPicPr>
+                  <pic:blipFill>
+                    <a:blip r:embed="rId10">
+                      <a:extLst>
+                        <a:ext uri="{28A0092B-C50C-407E-A947-70E740481C1C}">
+                          <a14:useLocalDpi xmlns:a14="http://schemas.microsoft.com/office/drawing/2010/main" val="0"/>
+                        </a:ext>
+                      </a:extLst>
+                    </a:blip>
+                    <a:srcRect/>
+                    <a:stretch>
+                      <a:fillRect/>
+                    </a:stretch>
+                  </pic:blipFill>
+                  <pic:spPr bwMode="auto">
+                    <a:xfrm>
+                      <a:off x="0" y="0"/>
+                      <a:ext cx="5943600" cy="3519805"/>
+                    </a:xfrm>
+                    <a:prstGeom prst="rect">
+                      <a:avLst/>
+                    </a:prstGeom>
+                    <a:noFill/>
+                    <a:ln>
+                      <a:solidFill>
+                        <a:schemeClr val="accent1"/>
+                      </a:solidFill>
+                    </a:ln>
+                  </pic:spPr>
+                </pic:pic>
+              </a:graphicData>
+            </a:graphic>
+          </wp:inline>
+        </w:drawing>
+      </w:r>
+    </w:p>
+    <w:p>
+      <w:pPr>
+        <w:rPr>
+          <w:b/>
+        </w:rPr>
+      </w:pPr>
+      <w:r>
+        <w:rPr>
+          <w:b/>
+        </w:rPr>
+        <w:tab/>
+      </w:r>
+      <w:r>
+        <w:rPr>
+          <w:b/>
+        </w:rPr>
+        <w:tab/>
+      </w:r>
+      <w:r>
+        <w:rPr>
+          <w:b/>
+        </w:rPr>
+        <w:tab/>
+      </w:r>
+      <w:r>
+        <w:rPr>
+          <w:b/>
+        </w:rPr>
+        <w:tab/>
+      </w:r>
+      <w:r>
+        <w:rPr>
+          <w:b/>
+        </w:rPr>
+        <w:tab/>
+      </w:r>
+      <w:r>
+        <w:rPr>
+          <w:b/>
+        </w:rPr>
+        <w:tab/>
+      </w:r>
+      <w:r>
+        <w:rPr>
+          <w:b/>
+        </w:rPr>
+        <w:t>Screenshot 2</w:t>
+      </w:r>
+    </w:p>
+    <w:p>
+      <w:r>
+        <w:t>When a user enters an input search string</w:t>
+      </w:r>
       <w:r>
         <w:t xml:space="preserve"> </w:t>
       </w:r>
       <w:r>
+        <w:rPr>
+          <w:b/>
+        </w:rPr>
+        <w:t>“</w:t>
+      </w:r>
+      <w:r>
+        <w:rPr>
+          <w:b/>
+        </w:rPr>
+        <w:t>#$123, #%</w:t>
+      </w:r>
+      <w:r>
+        <w:t>“, specifies the number of suggestions as some random value ‘</w:t>
+      </w:r>
+      <w:r>
+        <w:rPr>
+          <w:b/>
+        </w:rPr>
+        <w:t>5’</w:t>
+      </w:r>
+      <w:r>
+        <w:t xml:space="preserve"> </w:t>
+      </w:r>
+      <w:r>
+        <w:t xml:space="preserve">and </w:t>
+      </w:r>
+      <w:r>
+        <w:t xml:space="preserve">then </w:t>
+      </w:r>
+      <w:r>
+        <w:t>clicks on the “</w:t>
+      </w:r>
+      <w:r>
+        <w:rPr>
+          <w:b/>
+        </w:rPr>
+        <w:t>Search</w:t>
+      </w:r>
+      <w:r>
+        <w:t>” button</w:t>
+      </w:r>
+      <w:r>
+        <w:t>,</w:t>
+      </w:r>
+      <w:r>
+        <w:t xml:space="preserve"> </w:t>
+      </w:r>
+      <w:r>
+        <w:t>an error message “</w:t>
+      </w:r>
+      <w:r>
+        <w:rPr>
+          <w:b/>
+        </w:rPr>
+        <w:t>Please input valid search texts</w:t>
+      </w:r>
+      <w:r>
+        <w:t>” is displayed on a dialog box and t</w:t>
+      </w:r>
+      <w:r>
+        <w:t xml:space="preserve">he </w:t>
+      </w:r>
+      <w:r>
+        <w:t xml:space="preserve">corresponding search results of the </w:t>
+      </w:r>
+      <w:r>
+        <w:t xml:space="preserve">NGram </w:t>
+      </w:r>
+      <w:r>
         <w:t xml:space="preserve">node are NOT </w:t>
       </w:r>
       <w:r>
@@ -1295,10 +1949,40 @@
         <w:rPr>
           <w:b/>
         </w:rPr>
-        <w:t>screenshot 4</w:t>
+        <w:t>S</w:t>
+      </w:r>
+      <w:r>
+        <w:rPr>
+          <w:b/>
+        </w:rPr>
+        <w:t>creenshot 2</w:t>
       </w:r>
       <w:r>
         <w:t>.</w:t>
+      </w:r>
+    </w:p>
+    <w:p/>
+    <w:p/>
+    <w:p>
+      <w:pPr>
+        <w:rPr>
+          <w:b/>
+        </w:rPr>
+      </w:pPr>
+      <w:r>
+        <w:tab/>
+      </w:r>
+      <w:r>
+        <w:tab/>
+      </w:r>
+      <w:r>
+        <w:tab/>
+      </w:r>
+      <w:r>
+        <w:tab/>
+      </w:r>
+      <w:r>
+        <w:tab/>
       </w:r>
     </w:p>
     <w:p/>
@@ -2036,4 +2720,16 @@
   <a:objectDefaults/>
   <a:extraClrSchemeLst/>
 </a:theme>
+</file>
+
+<file path=customXml/item1.xml><?xml version="1.0" encoding="utf-8"?>
+<b:Sources xmlns:b="http://schemas.openxmlformats.org/officeDocument/2006/bibliography" xmlns="http://schemas.openxmlformats.org/officeDocument/2006/bibliography" SelectedStyle="\APA.XSL" StyleName="APA"/>
+</file>
+
+<file path=customXml/itemProps1.xml><?xml version="1.0" encoding="utf-8"?>
+<ds:datastoreItem xmlns:ds="http://schemas.openxmlformats.org/officeDocument/2006/customXml" ds:itemID="{F8F7F1BE-7172-4A5A-BBB8-DD466296204C}">
+  <ds:schemaRefs>
+    <ds:schemaRef ds:uri="http://schemas.openxmlformats.org/officeDocument/2006/bibliography"/>
+  </ds:schemaRefs>
+</ds:datastoreItem>
 </file>
</xml_diff>

<commit_message>
! Updated a few corrections in the negative test case scenarios.
</commit_message>
<xml_diff>
--- a/NGram GUI Testcases.docx
+++ b/NGram GUI Testcases.docx
@@ -70,8 +70,6 @@
         </w:rPr>
         <w:t>S</w:t>
       </w:r>
-      <w:bookmarkStart w:id="0" w:name="_GoBack"/>
-      <w:bookmarkEnd w:id="0"/>
       <w:r>
         <w:rPr>
           <w:b/>
@@ -121,8 +119,13 @@
         </w:rPr>
         <w:t xml:space="preserve">Input Search Text: </w:t>
       </w:r>
-      <w:r>
-        <w:t xml:space="preserve">abcde </w:t>
+      <w:proofErr w:type="spellStart"/>
+      <w:r>
+        <w:t>abcde</w:t>
+      </w:r>
+      <w:proofErr w:type="spellEnd"/>
+      <w:r>
+        <w:t xml:space="preserve"> </w:t>
       </w:r>
     </w:p>
     <w:p>
@@ -296,12 +299,14 @@
       <w:r>
         <w:t>“</w:t>
       </w:r>
+      <w:proofErr w:type="spellStart"/>
       <w:r>
         <w:rPr>
           <w:b/>
         </w:rPr>
         <w:t>abcde</w:t>
       </w:r>
+      <w:proofErr w:type="spellEnd"/>
       <w:r>
         <w:t>”</w:t>
       </w:r>
@@ -354,7 +359,15 @@
         <w:t>” button</w:t>
       </w:r>
       <w:r>
-        <w:t>, the NGram node’s search results are displayed</w:t>
+        <w:t xml:space="preserve">, the </w:t>
+      </w:r>
+      <w:proofErr w:type="spellStart"/>
+      <w:r>
+        <w:t>NGram</w:t>
+      </w:r>
+      <w:proofErr w:type="spellEnd"/>
+      <w:r>
+        <w:t xml:space="preserve"> node’s search results are displayed</w:t>
       </w:r>
       <w:r>
         <w:t xml:space="preserve"> correctly as shown in the left hand side of the above figure</w:t>
@@ -390,18 +403,22 @@
         </w:rPr>
         <w:t xml:space="preserve"> Input Search Text: </w:t>
       </w:r>
+      <w:proofErr w:type="spellStart"/>
       <w:r>
         <w:t>abcde</w:t>
       </w:r>
       <w:r>
         <w:t>f</w:t>
       </w:r>
+      <w:proofErr w:type="gramStart"/>
       <w:r>
         <w:t>,</w:t>
       </w:r>
       <w:r>
         <w:t>test</w:t>
       </w:r>
+      <w:proofErr w:type="spellEnd"/>
+      <w:proofErr w:type="gramEnd"/>
       <w:r>
         <w:t xml:space="preserve"> </w:t>
       </w:r>
@@ -570,6 +587,7 @@
       <w:r>
         <w:t>“</w:t>
       </w:r>
+      <w:proofErr w:type="spellStart"/>
       <w:r>
         <w:rPr>
           <w:b/>
@@ -582,6 +600,7 @@
         </w:rPr>
         <w:t>f,test</w:t>
       </w:r>
+      <w:proofErr w:type="spellEnd"/>
       <w:r>
         <w:t>”</w:t>
       </w:r>
@@ -645,8 +664,13 @@
       <w:r>
         <w:t xml:space="preserve">search results of the </w:t>
       </w:r>
-      <w:r>
-        <w:t xml:space="preserve">NGram </w:t>
+      <w:proofErr w:type="spellStart"/>
+      <w:r>
+        <w:t>NGram</w:t>
+      </w:r>
+      <w:proofErr w:type="spellEnd"/>
+      <w:r>
+        <w:t xml:space="preserve"> </w:t>
       </w:r>
       <w:r>
         <w:t xml:space="preserve">store containing two nodes </w:t>
@@ -678,12 +702,14 @@
       <w:r>
         <w:t xml:space="preserve"> of “</w:t>
       </w:r>
+      <w:proofErr w:type="spellStart"/>
       <w:r>
         <w:rPr>
           <w:b/>
         </w:rPr>
         <w:t>abcdef</w:t>
       </w:r>
+      <w:proofErr w:type="spellEnd"/>
       <w:r>
         <w:t>”</w:t>
       </w:r>
@@ -769,15 +795,30 @@
         </w:rPr>
         <w:t xml:space="preserve"> Input Search Text: </w:t>
       </w:r>
+      <w:proofErr w:type="spellStart"/>
       <w:r>
         <w:t>abcd</w:t>
       </w:r>
+      <w:proofErr w:type="spellEnd"/>
       <w:r>
         <w:t>,</w:t>
       </w:r>
       <w:r>
-        <w:t xml:space="preserve"> abcd, abcd</w:t>
-      </w:r>
+        <w:t xml:space="preserve"> </w:t>
+      </w:r>
+      <w:proofErr w:type="spellStart"/>
+      <w:r>
+        <w:t>abcd</w:t>
+      </w:r>
+      <w:proofErr w:type="spellEnd"/>
+      <w:r>
+        <w:t xml:space="preserve">, </w:t>
+      </w:r>
+      <w:proofErr w:type="spellStart"/>
+      <w:r>
+        <w:t>abcd</w:t>
+      </w:r>
+      <w:proofErr w:type="spellEnd"/>
       <w:r>
         <w:t xml:space="preserve"> </w:t>
       </w:r>
@@ -934,12 +975,14 @@
       <w:r>
         <w:t>“</w:t>
       </w:r>
+      <w:proofErr w:type="spellStart"/>
       <w:r>
         <w:rPr>
           <w:b/>
         </w:rPr>
         <w:t>abcd</w:t>
       </w:r>
+      <w:proofErr w:type="spellEnd"/>
       <w:r>
         <w:rPr>
           <w:b/>
@@ -950,8 +993,30 @@
         <w:rPr>
           <w:b/>
         </w:rPr>
-        <w:t xml:space="preserve"> abcd, abcd</w:t>
-      </w:r>
+        <w:t xml:space="preserve"> </w:t>
+      </w:r>
+      <w:proofErr w:type="spellStart"/>
+      <w:r>
+        <w:rPr>
+          <w:b/>
+        </w:rPr>
+        <w:t>abcd</w:t>
+      </w:r>
+      <w:proofErr w:type="spellEnd"/>
+      <w:r>
+        <w:rPr>
+          <w:b/>
+        </w:rPr>
+        <w:t xml:space="preserve">, </w:t>
+      </w:r>
+      <w:proofErr w:type="spellStart"/>
+      <w:r>
+        <w:rPr>
+          <w:b/>
+        </w:rPr>
+        <w:t>abcd</w:t>
+      </w:r>
+      <w:proofErr w:type="spellEnd"/>
       <w:r>
         <w:t>”</w:t>
       </w:r>
@@ -1024,8 +1089,13 @@
       <w:r>
         <w:t xml:space="preserve">search results of the </w:t>
       </w:r>
-      <w:r>
-        <w:t xml:space="preserve">NGram </w:t>
+      <w:proofErr w:type="spellStart"/>
+      <w:r>
+        <w:t>NGram</w:t>
+      </w:r>
+      <w:proofErr w:type="spellEnd"/>
+      <w:r>
+        <w:t xml:space="preserve"> </w:t>
       </w:r>
       <w:r>
         <w:t xml:space="preserve">node </w:t>
@@ -1098,9 +1168,27 @@
         </w:rPr>
         <w:t xml:space="preserve"> Input Search Text: </w:t>
       </w:r>
-      <w:r>
-        <w:t>abcd, abcd, abcd</w:t>
-      </w:r>
+      <w:proofErr w:type="spellStart"/>
+      <w:r>
+        <w:t>abcd</w:t>
+      </w:r>
+      <w:proofErr w:type="spellEnd"/>
+      <w:r>
+        <w:t xml:space="preserve">, </w:t>
+      </w:r>
+      <w:proofErr w:type="spellStart"/>
+      <w:r>
+        <w:t>abcd</w:t>
+      </w:r>
+      <w:proofErr w:type="spellEnd"/>
+      <w:r>
+        <w:t xml:space="preserve">, </w:t>
+      </w:r>
+      <w:proofErr w:type="spellStart"/>
+      <w:r>
+        <w:t>abcd</w:t>
+      </w:r>
+      <w:proofErr w:type="spellEnd"/>
       <w:r>
         <w:t xml:space="preserve"> </w:t>
       </w:r>
@@ -1263,12 +1351,42 @@
       <w:r>
         <w:t>“</w:t>
       </w:r>
-      <w:r>
-        <w:rPr>
-          <w:b/>
-        </w:rPr>
-        <w:t>abcd, abcd, abcd</w:t>
-      </w:r>
+      <w:proofErr w:type="spellStart"/>
+      <w:r>
+        <w:rPr>
+          <w:b/>
+        </w:rPr>
+        <w:t>abcd</w:t>
+      </w:r>
+      <w:proofErr w:type="spellEnd"/>
+      <w:r>
+        <w:rPr>
+          <w:b/>
+        </w:rPr>
+        <w:t xml:space="preserve">, </w:t>
+      </w:r>
+      <w:proofErr w:type="spellStart"/>
+      <w:r>
+        <w:rPr>
+          <w:b/>
+        </w:rPr>
+        <w:t>abcd</w:t>
+      </w:r>
+      <w:proofErr w:type="spellEnd"/>
+      <w:r>
+        <w:rPr>
+          <w:b/>
+        </w:rPr>
+        <w:t xml:space="preserve">, </w:t>
+      </w:r>
+      <w:proofErr w:type="spellStart"/>
+      <w:r>
+        <w:rPr>
+          <w:b/>
+        </w:rPr>
+        <w:t>abcd</w:t>
+      </w:r>
+      <w:proofErr w:type="spellEnd"/>
       <w:r>
         <w:t>”, specifies the number of suggestions as some random value ‘</w:t>
       </w:r>
@@ -1314,8 +1432,13 @@
       <w:r>
         <w:t xml:space="preserve">corresponding search results of the </w:t>
       </w:r>
-      <w:r>
-        <w:t xml:space="preserve">NGram </w:t>
+      <w:proofErr w:type="spellStart"/>
+      <w:r>
+        <w:t>NGram</w:t>
+      </w:r>
+      <w:proofErr w:type="spellEnd"/>
+      <w:r>
+        <w:t xml:space="preserve"> </w:t>
       </w:r>
       <w:r>
         <w:t xml:space="preserve">node are </w:t>
@@ -1417,8 +1540,15 @@
         </w:rPr>
         <w:t xml:space="preserve"> Input Search Text: </w:t>
       </w:r>
-      <w:r>
-        <w:t xml:space="preserve">abc, </w:t>
+      <w:proofErr w:type="spellStart"/>
+      <w:proofErr w:type="gramStart"/>
+      <w:r>
+        <w:t>abc</w:t>
+      </w:r>
+      <w:proofErr w:type="spellEnd"/>
+      <w:proofErr w:type="gramEnd"/>
+      <w:r>
+        <w:t xml:space="preserve">, </w:t>
       </w:r>
       <w:r>
         <w:t xml:space="preserve">                      te</w:t>
@@ -1579,11 +1709,19 @@
       <w:r>
         <w:t>“</w:t>
       </w:r>
-      <w:r>
-        <w:rPr>
-          <w:b/>
-        </w:rPr>
-        <w:t>abc,                       test,              -      -</w:t>
+      <w:proofErr w:type="spellStart"/>
+      <w:r>
+        <w:rPr>
+          <w:b/>
+        </w:rPr>
+        <w:t>abc</w:t>
+      </w:r>
+      <w:proofErr w:type="spellEnd"/>
+      <w:r>
+        <w:rPr>
+          <w:b/>
+        </w:rPr>
+        <w:t>,                       test,              -      -</w:t>
       </w:r>
       <w:r>
         <w:t>“</w:t>
@@ -1672,14 +1810,25 @@
       <w:r>
         <w:t xml:space="preserve">corresponding search results of the </w:t>
       </w:r>
-      <w:r>
-        <w:t xml:space="preserve">NGram </w:t>
-      </w:r>
-      <w:r>
-        <w:t xml:space="preserve">node are NOT </w:t>
-      </w:r>
-      <w:r>
-        <w:t>displayed</w:t>
+      <w:proofErr w:type="spellStart"/>
+      <w:r>
+        <w:t>NGram</w:t>
+      </w:r>
+      <w:proofErr w:type="spellEnd"/>
+      <w:r>
+        <w:t xml:space="preserve"> </w:t>
+      </w:r>
+      <w:r>
+        <w:t xml:space="preserve">node are </w:t>
+      </w:r>
+      <w:r>
+        <w:t xml:space="preserve">also </w:t>
+      </w:r>
+      <w:r>
+        <w:rPr>
+          <w:b/>
+        </w:rPr>
+        <w:t>NOT displayed</w:t>
       </w:r>
       <w:r>
         <w:t xml:space="preserve"> as shown in the above </w:t>
@@ -1699,6 +1848,8 @@
       <w:r>
         <w:t>.</w:t>
       </w:r>
+      <w:bookmarkStart w:id="0" w:name="_GoBack"/>
+      <w:bookmarkEnd w:id="0"/>
     </w:p>
     <w:p>
       <w:pPr>
@@ -1756,14 +1907,15 @@
       </w:pPr>
       <w:r>
         <w:rPr>
+          <w:b/>
           <w:noProof/>
         </w:rPr>
         <w:lastRenderedPageBreak/>
         <w:drawing>
-          <wp:inline distT="0" distB="0" distL="0" distR="0" wp14:anchorId="78CC0D1F" wp14:editId="47205E50">
-            <wp:extent cx="5943600" cy="3519805"/>
-            <wp:effectExtent l="19050" t="19050" r="19050" b="23495"/>
-            <wp:docPr id="4" name="Picture 4"/>
+          <wp:inline distT="0" distB="0" distL="0" distR="0">
+            <wp:extent cx="5934710" cy="3510915"/>
+            <wp:effectExtent l="19050" t="19050" r="27940" b="13335"/>
+            <wp:docPr id="3" name="Picture 3"/>
             <wp:cNvGraphicFramePr>
               <a:graphicFrameLocks xmlns:a="http://schemas.openxmlformats.org/drawingml/2006/main" noChangeAspect="1"/>
             </wp:cNvGraphicFramePr>
@@ -1771,7 +1923,7 @@
               <a:graphicData uri="http://schemas.openxmlformats.org/drawingml/2006/picture">
                 <pic:pic xmlns:pic="http://schemas.openxmlformats.org/drawingml/2006/picture">
                   <pic:nvPicPr>
-                    <pic:cNvPr id="0" name="Picture 1"/>
+                    <pic:cNvPr id="0" name="Picture 2"/>
                     <pic:cNvPicPr>
                       <a:picLocks noChangeAspect="1" noChangeArrowheads="1"/>
                     </pic:cNvPicPr>
@@ -1792,7 +1944,7 @@
                   <pic:spPr bwMode="auto">
                     <a:xfrm>
                       <a:off x="0" y="0"/>
-                      <a:ext cx="5943600" cy="3519805"/>
+                      <a:ext cx="5934710" cy="3510915"/>
                     </a:xfrm>
                     <a:prstGeom prst="rect">
                       <a:avLst/>
@@ -1933,14 +2085,25 @@
       <w:r>
         <w:t xml:space="preserve">corresponding search results of the </w:t>
       </w:r>
-      <w:r>
-        <w:t xml:space="preserve">NGram </w:t>
-      </w:r>
-      <w:r>
-        <w:t xml:space="preserve">node are NOT </w:t>
-      </w:r>
-      <w:r>
-        <w:t>displayed</w:t>
+      <w:proofErr w:type="spellStart"/>
+      <w:r>
+        <w:t>NGram</w:t>
+      </w:r>
+      <w:proofErr w:type="spellEnd"/>
+      <w:r>
+        <w:t xml:space="preserve"> </w:t>
+      </w:r>
+      <w:r>
+        <w:t xml:space="preserve">node are </w:t>
+      </w:r>
+      <w:r>
+        <w:t xml:space="preserve">also </w:t>
+      </w:r>
+      <w:r>
+        <w:rPr>
+          <w:b/>
+        </w:rPr>
+        <w:t>NOT displayed</w:t>
       </w:r>
       <w:r>
         <w:t xml:space="preserve"> as shown in the above </w:t>
@@ -2727,7 +2890,7 @@
 </file>
 
 <file path=customXml/itemProps1.xml><?xml version="1.0" encoding="utf-8"?>
-<ds:datastoreItem xmlns:ds="http://schemas.openxmlformats.org/officeDocument/2006/customXml" ds:itemID="{F8F7F1BE-7172-4A5A-BBB8-DD466296204C}">
+<ds:datastoreItem xmlns:ds="http://schemas.openxmlformats.org/officeDocument/2006/customXml" ds:itemID="{3B761564-0768-4A4B-A9A5-4E88D28887DF}">
   <ds:schemaRefs>
     <ds:schemaRef ds:uri="http://schemas.openxmlformats.org/officeDocument/2006/bibliography"/>
   </ds:schemaRefs>

</xml_diff>

<commit_message>
! Updated a small correction in the screenshots of the negative test case scenarios.
</commit_message>
<xml_diff>
--- a/NGram GUI Testcases.docx
+++ b/NGram GUI Testcases.docx
@@ -1595,10 +1595,117 @@
         <w:rPr>
           <w:b/>
           <w:noProof/>
+          <w:sz w:val="24"/>
         </w:rPr>
         <w:lastRenderedPageBreak/>
+        <mc:AlternateContent>
+          <mc:Choice Requires="wps">
+            <w:drawing>
+              <wp:anchor distT="0" distB="0" distL="114300" distR="114300" simplePos="0" relativeHeight="251659264" behindDoc="0" locked="0" layoutInCell="1" allowOverlap="1">
+                <wp:simplePos x="0" y="0"/>
+                <wp:positionH relativeFrom="column">
+                  <wp:posOffset>138023</wp:posOffset>
+                </wp:positionH>
+                <wp:positionV relativeFrom="paragraph">
+                  <wp:posOffset>1388853</wp:posOffset>
+                </wp:positionV>
+                <wp:extent cx="1578142" cy="241539"/>
+                <wp:effectExtent l="0" t="0" r="22225" b="25400"/>
+                <wp:wrapNone/>
+                <wp:docPr id="4" name="Text Box 4"/>
+                <wp:cNvGraphicFramePr/>
+                <a:graphic xmlns:a="http://schemas.openxmlformats.org/drawingml/2006/main">
+                  <a:graphicData uri="http://schemas.microsoft.com/office/word/2010/wordprocessingShape">
+                    <wps:wsp>
+                      <wps:cNvSpPr txBox="1"/>
+                      <wps:spPr>
+                        <a:xfrm>
+                          <a:off x="0" y="0"/>
+                          <a:ext cx="1578142" cy="241539"/>
+                        </a:xfrm>
+                        <a:prstGeom prst="rect">
+                          <a:avLst/>
+                        </a:prstGeom>
+                        <a:solidFill>
+                          <a:schemeClr val="lt1"/>
+                        </a:solidFill>
+                        <a:ln w="6350">
+                          <a:solidFill>
+                            <a:prstClr val="black"/>
+                          </a:solidFill>
+                        </a:ln>
+                        <a:effectLst/>
+                      </wps:spPr>
+                      <wps:style>
+                        <a:lnRef idx="0">
+                          <a:schemeClr val="accent1"/>
+                        </a:lnRef>
+                        <a:fillRef idx="0">
+                          <a:schemeClr val="accent1"/>
+                        </a:fillRef>
+                        <a:effectRef idx="0">
+                          <a:schemeClr val="accent1"/>
+                        </a:effectRef>
+                        <a:fontRef idx="minor">
+                          <a:schemeClr val="dk1"/>
+                        </a:fontRef>
+                      </wps:style>
+                      <wps:txbx>
+                        <w:txbxContent>
+                          <w:p>
+                            <w:r>
+                              <w:t>NODES NOT DISPLAYED</w:t>
+                            </w:r>
+                          </w:p>
+                        </w:txbxContent>
+                      </wps:txbx>
+                      <wps:bodyPr rot="0" spcFirstLastPara="0" vertOverflow="overflow" horzOverflow="overflow" vert="horz" wrap="square" lIns="91440" tIns="45720" rIns="91440" bIns="45720" numCol="1" spcCol="0" rtlCol="0" fromWordArt="0" anchor="t" anchorCtr="0" forceAA="0" compatLnSpc="1">
+                        <a:prstTxWarp prst="textNoShape">
+                          <a:avLst/>
+                        </a:prstTxWarp>
+                        <a:noAutofit/>
+                      </wps:bodyPr>
+                    </wps:wsp>
+                  </a:graphicData>
+                </a:graphic>
+                <wp14:sizeRelH relativeFrom="margin">
+                  <wp14:pctWidth>0</wp14:pctWidth>
+                </wp14:sizeRelH>
+                <wp14:sizeRelV relativeFrom="margin">
+                  <wp14:pctHeight>0</wp14:pctHeight>
+                </wp14:sizeRelV>
+              </wp:anchor>
+            </w:drawing>
+          </mc:Choice>
+          <mc:Fallback>
+            <w:pict>
+              <v:shapetype id="_x0000_t202" coordsize="21600,21600" o:spt="202" path="m,l,21600r21600,l21600,xe">
+                <v:stroke joinstyle="miter"/>
+                <v:path gradientshapeok="t" o:connecttype="rect"/>
+              </v:shapetype>
+              <v:shape id="Text Box 4" o:spid="_x0000_s1026" type="#_x0000_t202" style="position:absolute;margin-left:10.85pt;margin-top:109.35pt;width:124.25pt;height:19pt;z-index:251659264;visibility:visible;mso-wrap-style:square;mso-width-percent:0;mso-height-percent:0;mso-wrap-distance-left:9pt;mso-wrap-distance-top:0;mso-wrap-distance-right:9pt;mso-wrap-distance-bottom:0;mso-position-horizontal:absolute;mso-position-horizontal-relative:text;mso-position-vertical:absolute;mso-position-vertical-relative:text;mso-width-percent:0;mso-height-percent:0;mso-width-relative:margin;mso-height-relative:margin;v-text-anchor:top" o:gfxdata="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" fillcolor="white [3201]" strokeweight=".5pt">
+                <v:textbox>
+                  <w:txbxContent>
+                    <w:p>
+                      <w:r>
+                        <w:t>NODES NOT DISPLAYED</w:t>
+                      </w:r>
+                    </w:p>
+                  </w:txbxContent>
+                </v:textbox>
+              </v:shape>
+            </w:pict>
+          </mc:Fallback>
+        </mc:AlternateContent>
+      </w:r>
+      <w:r>
+        <w:rPr>
+          <w:b/>
+          <w:noProof/>
+          <w:sz w:val="24"/>
+        </w:rPr>
         <w:drawing>
-          <wp:inline distT="0" distB="0" distL="0" distR="0">
+          <wp:inline distT="0" distB="0" distL="0" distR="0" wp14:anchorId="52E214A1" wp14:editId="463E4333">
             <wp:extent cx="5943600" cy="3510915"/>
             <wp:effectExtent l="19050" t="19050" r="19050" b="13335"/>
             <wp:docPr id="5" name="Picture 5"/>
@@ -1848,8 +1955,6 @@
       <w:r>
         <w:t>.</w:t>
       </w:r>
-      <w:bookmarkStart w:id="0" w:name="_GoBack"/>
-      <w:bookmarkEnd w:id="0"/>
     </w:p>
     <w:p>
       <w:pPr>
@@ -1911,6 +2016,104 @@
           <w:noProof/>
         </w:rPr>
         <w:lastRenderedPageBreak/>
+        <mc:AlternateContent>
+          <mc:Choice Requires="wps">
+            <w:drawing>
+              <wp:anchor distT="0" distB="0" distL="114300" distR="114300" simplePos="0" relativeHeight="251660288" behindDoc="0" locked="0" layoutInCell="1" allowOverlap="1">
+                <wp:simplePos x="0" y="0"/>
+                <wp:positionH relativeFrom="column">
+                  <wp:posOffset>146649</wp:posOffset>
+                </wp:positionH>
+                <wp:positionV relativeFrom="paragraph">
+                  <wp:posOffset>1500997</wp:posOffset>
+                </wp:positionV>
+                <wp:extent cx="1552755" cy="276046"/>
+                <wp:effectExtent l="0" t="0" r="28575" b="10160"/>
+                <wp:wrapNone/>
+                <wp:docPr id="7" name="Text Box 7"/>
+                <wp:cNvGraphicFramePr/>
+                <a:graphic xmlns:a="http://schemas.openxmlformats.org/drawingml/2006/main">
+                  <a:graphicData uri="http://schemas.microsoft.com/office/word/2010/wordprocessingShape">
+                    <wps:wsp>
+                      <wps:cNvSpPr txBox="1"/>
+                      <wps:spPr>
+                        <a:xfrm>
+                          <a:off x="0" y="0"/>
+                          <a:ext cx="1552755" cy="276046"/>
+                        </a:xfrm>
+                        <a:prstGeom prst="rect">
+                          <a:avLst/>
+                        </a:prstGeom>
+                        <a:solidFill>
+                          <a:schemeClr val="lt1"/>
+                        </a:solidFill>
+                        <a:ln w="6350">
+                          <a:solidFill>
+                            <a:prstClr val="black"/>
+                          </a:solidFill>
+                        </a:ln>
+                        <a:effectLst/>
+                      </wps:spPr>
+                      <wps:style>
+                        <a:lnRef idx="0">
+                          <a:schemeClr val="accent1"/>
+                        </a:lnRef>
+                        <a:fillRef idx="0">
+                          <a:schemeClr val="accent1"/>
+                        </a:fillRef>
+                        <a:effectRef idx="0">
+                          <a:schemeClr val="accent1"/>
+                        </a:effectRef>
+                        <a:fontRef idx="minor">
+                          <a:schemeClr val="dk1"/>
+                        </a:fontRef>
+                      </wps:style>
+                      <wps:txbx>
+                        <w:txbxContent>
+                          <w:p>
+                            <w:r>
+                              <w:t>NODES NOT DISPLAYED</w:t>
+                            </w:r>
+                          </w:p>
+                        </w:txbxContent>
+                      </wps:txbx>
+                      <wps:bodyPr rot="0" spcFirstLastPara="0" vertOverflow="overflow" horzOverflow="overflow" vert="horz" wrap="square" lIns="91440" tIns="45720" rIns="91440" bIns="45720" numCol="1" spcCol="0" rtlCol="0" fromWordArt="0" anchor="t" anchorCtr="0" forceAA="0" compatLnSpc="1">
+                        <a:prstTxWarp prst="textNoShape">
+                          <a:avLst/>
+                        </a:prstTxWarp>
+                        <a:noAutofit/>
+                      </wps:bodyPr>
+                    </wps:wsp>
+                  </a:graphicData>
+                </a:graphic>
+                <wp14:sizeRelV relativeFrom="margin">
+                  <wp14:pctHeight>0</wp14:pctHeight>
+                </wp14:sizeRelV>
+              </wp:anchor>
+            </w:drawing>
+          </mc:Choice>
+          <mc:Fallback>
+            <w:pict>
+              <v:shape id="Text Box 7" o:spid="_x0000_s1027" type="#_x0000_t202" style="position:absolute;margin-left:11.55pt;margin-top:118.2pt;width:122.25pt;height:21.75pt;z-index:251660288;visibility:visible;mso-wrap-style:square;mso-height-percent:0;mso-wrap-distance-left:9pt;mso-wrap-distance-top:0;mso-wrap-distance-right:9pt;mso-wrap-distance-bottom:0;mso-position-horizontal:absolute;mso-position-horizontal-relative:text;mso-position-vertical:absolute;mso-position-vertical-relative:text;mso-height-percent:0;mso-height-relative:margin;v-text-anchor:top" o:gfxdata="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" fillcolor="white [3201]" strokeweight=".5pt">
+                <v:textbox>
+                  <w:txbxContent>
+                    <w:p>
+                      <w:r>
+                        <w:t>NODES NOT DISPLAYED</w:t>
+                      </w:r>
+                    </w:p>
+                  </w:txbxContent>
+                </v:textbox>
+              </v:shape>
+            </w:pict>
+          </mc:Fallback>
+        </mc:AlternateContent>
+      </w:r>
+      <w:r>
+        <w:rPr>
+          <w:b/>
+          <w:noProof/>
+        </w:rPr>
         <w:drawing>
           <wp:inline distT="0" distB="0" distL="0" distR="0">
             <wp:extent cx="5934710" cy="3510915"/>
@@ -1962,6 +2165,8 @@
           </wp:inline>
         </w:drawing>
       </w:r>
+      <w:bookmarkStart w:id="0" w:name="_GoBack"/>
+      <w:bookmarkEnd w:id="0"/>
     </w:p>
     <w:p>
       <w:pPr>
@@ -2890,7 +3095,7 @@
 </file>
 
 <file path=customXml/itemProps1.xml><?xml version="1.0" encoding="utf-8"?>
-<ds:datastoreItem xmlns:ds="http://schemas.openxmlformats.org/officeDocument/2006/customXml" ds:itemID="{3B761564-0768-4A4B-A9A5-4E88D28887DF}">
+<ds:datastoreItem xmlns:ds="http://schemas.openxmlformats.org/officeDocument/2006/customXml" ds:itemID="{534E79B7-48A3-411C-ABC7-9E6CE2B2553E}">
   <ds:schemaRefs>
     <ds:schemaRef ds:uri="http://schemas.openxmlformats.org/officeDocument/2006/bibliography"/>
   </ds:schemaRefs>

</xml_diff>

<commit_message>
! Updated one more negative testcase.
</commit_message>
<xml_diff>
--- a/NGram GUI Testcases.docx
+++ b/NGram GUI Testcases.docx
@@ -45,6 +45,14 @@
           <w:u w:val="single"/>
         </w:rPr>
         <w:t xml:space="preserve">Positive </w:t>
+      </w:r>
+      <w:r>
+        <w:rPr>
+          <w:b/>
+          <w:sz w:val="26"/>
+          <w:u w:val="single"/>
+        </w:rPr>
+        <w:t xml:space="preserve">GUI </w:t>
       </w:r>
       <w:r>
         <w:rPr>
@@ -1482,7 +1490,23 @@
           <w:sz w:val="26"/>
           <w:u w:val="single"/>
         </w:rPr>
-        <w:t>Negative Test Scena</w:t>
+        <w:t xml:space="preserve">Negative </w:t>
+      </w:r>
+      <w:r>
+        <w:rPr>
+          <w:b/>
+          <w:sz w:val="26"/>
+          <w:u w:val="single"/>
+        </w:rPr>
+        <w:t xml:space="preserve">GUI </w:t>
+      </w:r>
+      <w:r>
+        <w:rPr>
+          <w:b/>
+          <w:sz w:val="26"/>
+          <w:u w:val="single"/>
+        </w:rPr>
+        <w:t>Test Scena</w:t>
       </w:r>
       <w:r>
         <w:rPr>
@@ -1607,10 +1631,10 @@
                   <wp:posOffset>138023</wp:posOffset>
                 </wp:positionH>
                 <wp:positionV relativeFrom="paragraph">
-                  <wp:posOffset>1388853</wp:posOffset>
+                  <wp:posOffset>1613140</wp:posOffset>
                 </wp:positionV>
-                <wp:extent cx="1578142" cy="241539"/>
-                <wp:effectExtent l="0" t="0" r="22225" b="25400"/>
+                <wp:extent cx="1578142" cy="284671"/>
+                <wp:effectExtent l="0" t="0" r="22225" b="20320"/>
                 <wp:wrapNone/>
                 <wp:docPr id="4" name="Text Box 4"/>
                 <wp:cNvGraphicFramePr/>
@@ -1621,7 +1645,7 @@
                       <wps:spPr>
                         <a:xfrm>
                           <a:off x="0" y="0"/>
-                          <a:ext cx="1578142" cy="241539"/>
+                          <a:ext cx="1578142" cy="284671"/>
                         </a:xfrm>
                         <a:prstGeom prst="rect">
                           <a:avLst/>
@@ -1683,7 +1707,7 @@
                 <v:stroke joinstyle="miter"/>
                 <v:path gradientshapeok="t" o:connecttype="rect"/>
               </v:shapetype>
-              <v:shape id="Text Box 4" o:spid="_x0000_s1026" type="#_x0000_t202" style="position:absolute;margin-left:10.85pt;margin-top:109.35pt;width:124.25pt;height:19pt;z-index:251659264;visibility:visible;mso-wrap-style:square;mso-width-percent:0;mso-height-percent:0;mso-wrap-distance-left:9pt;mso-wrap-distance-top:0;mso-wrap-distance-right:9pt;mso-wrap-distance-bottom:0;mso-position-horizontal:absolute;mso-position-horizontal-relative:text;mso-position-vertical:absolute;mso-position-vertical-relative:text;mso-width-percent:0;mso-height-percent:0;mso-width-relative:margin;mso-height-relative:margin;v-text-anchor:top" o:gfxdata="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" fillcolor="white [3201]" strokeweight=".5pt">
+              <v:shape id="Text Box 4" o:spid="_x0000_s1026" type="#_x0000_t202" style="position:absolute;margin-left:10.85pt;margin-top:127pt;width:124.25pt;height:22.4pt;z-index:251659264;visibility:visible;mso-wrap-style:square;mso-width-percent:0;mso-height-percent:0;mso-wrap-distance-left:9pt;mso-wrap-distance-top:0;mso-wrap-distance-right:9pt;mso-wrap-distance-bottom:0;mso-position-horizontal:absolute;mso-position-horizontal-relative:text;mso-position-vertical:absolute;mso-position-vertical-relative:text;mso-width-percent:0;mso-height-percent:0;mso-width-relative:margin;mso-height-relative:margin;v-text-anchor:top" o:gfxdata="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" fillcolor="white [3201]" strokeweight=".5pt">
                 <v:textbox>
                   <w:txbxContent>
                     <w:p>
@@ -2025,12 +2049,404 @@
                   <wp:posOffset>146649</wp:posOffset>
                 </wp:positionH>
                 <wp:positionV relativeFrom="paragraph">
+                  <wp:posOffset>1570009</wp:posOffset>
+                </wp:positionV>
+                <wp:extent cx="1552755" cy="258792"/>
+                <wp:effectExtent l="0" t="0" r="28575" b="27305"/>
+                <wp:wrapNone/>
+                <wp:docPr id="7" name="Text Box 7"/>
+                <wp:cNvGraphicFramePr/>
+                <a:graphic xmlns:a="http://schemas.openxmlformats.org/drawingml/2006/main">
+                  <a:graphicData uri="http://schemas.microsoft.com/office/word/2010/wordprocessingShape">
+                    <wps:wsp>
+                      <wps:cNvSpPr txBox="1"/>
+                      <wps:spPr>
+                        <a:xfrm>
+                          <a:off x="0" y="0"/>
+                          <a:ext cx="1552755" cy="258792"/>
+                        </a:xfrm>
+                        <a:prstGeom prst="rect">
+                          <a:avLst/>
+                        </a:prstGeom>
+                        <a:solidFill>
+                          <a:schemeClr val="lt1"/>
+                        </a:solidFill>
+                        <a:ln w="6350">
+                          <a:solidFill>
+                            <a:prstClr val="black"/>
+                          </a:solidFill>
+                        </a:ln>
+                        <a:effectLst/>
+                      </wps:spPr>
+                      <wps:style>
+                        <a:lnRef idx="0">
+                          <a:schemeClr val="accent1"/>
+                        </a:lnRef>
+                        <a:fillRef idx="0">
+                          <a:schemeClr val="accent1"/>
+                        </a:fillRef>
+                        <a:effectRef idx="0">
+                          <a:schemeClr val="accent1"/>
+                        </a:effectRef>
+                        <a:fontRef idx="minor">
+                          <a:schemeClr val="dk1"/>
+                        </a:fontRef>
+                      </wps:style>
+                      <wps:txbx>
+                        <w:txbxContent>
+                          <w:p>
+                            <w:r>
+                              <w:t>NODES NOT DISPLAYED</w:t>
+                            </w:r>
+                          </w:p>
+                        </w:txbxContent>
+                      </wps:txbx>
+                      <wps:bodyPr rot="0" spcFirstLastPara="0" vertOverflow="overflow" horzOverflow="overflow" vert="horz" wrap="square" lIns="91440" tIns="45720" rIns="91440" bIns="45720" numCol="1" spcCol="0" rtlCol="0" fromWordArt="0" anchor="t" anchorCtr="0" forceAA="0" compatLnSpc="1">
+                        <a:prstTxWarp prst="textNoShape">
+                          <a:avLst/>
+                        </a:prstTxWarp>
+                        <a:noAutofit/>
+                      </wps:bodyPr>
+                    </wps:wsp>
+                  </a:graphicData>
+                </a:graphic>
+                <wp14:sizeRelV relativeFrom="margin">
+                  <wp14:pctHeight>0</wp14:pctHeight>
+                </wp14:sizeRelV>
+              </wp:anchor>
+            </w:drawing>
+          </mc:Choice>
+          <mc:Fallback>
+            <w:pict>
+              <v:shape id="Text Box 7" o:spid="_x0000_s1027" type="#_x0000_t202" style="position:absolute;margin-left:11.55pt;margin-top:123.6pt;width:122.25pt;height:20.4pt;z-index:251660288;visibility:visible;mso-wrap-style:square;mso-height-percent:0;mso-wrap-distance-left:9pt;mso-wrap-distance-top:0;mso-wrap-distance-right:9pt;mso-wrap-distance-bottom:0;mso-position-horizontal:absolute;mso-position-horizontal-relative:text;mso-position-vertical:absolute;mso-position-vertical-relative:text;mso-height-percent:0;mso-height-relative:margin;v-text-anchor:top" o:gfxdata="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" fillcolor="white [3201]" strokeweight=".5pt">
+                <v:textbox>
+                  <w:txbxContent>
+                    <w:p>
+                      <w:r>
+                        <w:t>NODES NOT DISPLAYED</w:t>
+                      </w:r>
+                    </w:p>
+                  </w:txbxContent>
+                </v:textbox>
+              </v:shape>
+            </w:pict>
+          </mc:Fallback>
+        </mc:AlternateContent>
+      </w:r>
+      <w:r>
+        <w:rPr>
+          <w:b/>
+          <w:noProof/>
+        </w:rPr>
+        <w:drawing>
+          <wp:inline distT="0" distB="0" distL="0" distR="0">
+            <wp:extent cx="5934710" cy="3510915"/>
+            <wp:effectExtent l="19050" t="19050" r="27940" b="13335"/>
+            <wp:docPr id="3" name="Picture 3"/>
+            <wp:cNvGraphicFramePr>
+              <a:graphicFrameLocks xmlns:a="http://schemas.openxmlformats.org/drawingml/2006/main" noChangeAspect="1"/>
+            </wp:cNvGraphicFramePr>
+            <a:graphic xmlns:a="http://schemas.openxmlformats.org/drawingml/2006/main">
+              <a:graphicData uri="http://schemas.openxmlformats.org/drawingml/2006/picture">
+                <pic:pic xmlns:pic="http://schemas.openxmlformats.org/drawingml/2006/picture">
+                  <pic:nvPicPr>
+                    <pic:cNvPr id="0" name="Picture 2"/>
+                    <pic:cNvPicPr>
+                      <a:picLocks noChangeAspect="1" noChangeArrowheads="1"/>
+                    </pic:cNvPicPr>
+                  </pic:nvPicPr>
+                  <pic:blipFill>
+                    <a:blip r:embed="rId10">
+                      <a:extLst>
+                        <a:ext uri="{28A0092B-C50C-407E-A947-70E740481C1C}">
+                          <a14:useLocalDpi xmlns:a14="http://schemas.microsoft.com/office/drawing/2010/main" val="0"/>
+                        </a:ext>
+                      </a:extLst>
+                    </a:blip>
+                    <a:srcRect/>
+                    <a:stretch>
+                      <a:fillRect/>
+                    </a:stretch>
+                  </pic:blipFill>
+                  <pic:spPr bwMode="auto">
+                    <a:xfrm>
+                      <a:off x="0" y="0"/>
+                      <a:ext cx="5934710" cy="3510915"/>
+                    </a:xfrm>
+                    <a:prstGeom prst="rect">
+                      <a:avLst/>
+                    </a:prstGeom>
+                    <a:noFill/>
+                    <a:ln>
+                      <a:solidFill>
+                        <a:schemeClr val="accent1"/>
+                      </a:solidFill>
+                    </a:ln>
+                  </pic:spPr>
+                </pic:pic>
+              </a:graphicData>
+            </a:graphic>
+          </wp:inline>
+        </w:drawing>
+      </w:r>
+    </w:p>
+    <w:p>
+      <w:pPr>
+        <w:rPr>
+          <w:b/>
+        </w:rPr>
+      </w:pPr>
+      <w:r>
+        <w:rPr>
+          <w:b/>
+        </w:rPr>
+        <w:tab/>
+      </w:r>
+      <w:r>
+        <w:rPr>
+          <w:b/>
+        </w:rPr>
+        <w:tab/>
+      </w:r>
+      <w:r>
+        <w:rPr>
+          <w:b/>
+        </w:rPr>
+        <w:tab/>
+      </w:r>
+      <w:r>
+        <w:rPr>
+          <w:b/>
+        </w:rPr>
+        <w:tab/>
+      </w:r>
+      <w:r>
+        <w:rPr>
+          <w:b/>
+        </w:rPr>
+        <w:tab/>
+      </w:r>
+      <w:r>
+        <w:rPr>
+          <w:b/>
+        </w:rPr>
+        <w:tab/>
+      </w:r>
+      <w:r>
+        <w:rPr>
+          <w:b/>
+        </w:rPr>
+        <w:t>Screenshot 2</w:t>
+      </w:r>
+    </w:p>
+    <w:p>
+      <w:r>
+        <w:t>When a user enters an input search string</w:t>
+      </w:r>
+      <w:r>
+        <w:t xml:space="preserve"> </w:t>
+      </w:r>
+      <w:r>
+        <w:rPr>
+          <w:b/>
+        </w:rPr>
+        <w:t>“</w:t>
+      </w:r>
+      <w:r>
+        <w:rPr>
+          <w:b/>
+        </w:rPr>
+        <w:t>#$123, #%</w:t>
+      </w:r>
+      <w:r>
+        <w:t>“, specifies the number of suggestions as some random value ‘</w:t>
+      </w:r>
+      <w:r>
+        <w:rPr>
+          <w:b/>
+        </w:rPr>
+        <w:t>5’</w:t>
+      </w:r>
+      <w:r>
+        <w:t xml:space="preserve"> </w:t>
+      </w:r>
+      <w:r>
+        <w:t xml:space="preserve">and </w:t>
+      </w:r>
+      <w:r>
+        <w:t xml:space="preserve">then </w:t>
+      </w:r>
+      <w:r>
+        <w:t>clicks on the “</w:t>
+      </w:r>
+      <w:r>
+        <w:rPr>
+          <w:b/>
+        </w:rPr>
+        <w:t>Search</w:t>
+      </w:r>
+      <w:r>
+        <w:t>” button</w:t>
+      </w:r>
+      <w:r>
+        <w:t>,</w:t>
+      </w:r>
+      <w:r>
+        <w:t xml:space="preserve"> </w:t>
+      </w:r>
+      <w:r>
+        <w:t>an error message “</w:t>
+      </w:r>
+      <w:r>
+        <w:rPr>
+          <w:b/>
+        </w:rPr>
+        <w:t>Please input valid search texts</w:t>
+      </w:r>
+      <w:r>
+        <w:t>” is displayed on a dialog box and t</w:t>
+      </w:r>
+      <w:r>
+        <w:t xml:space="preserve">he </w:t>
+      </w:r>
+      <w:r>
+        <w:t xml:space="preserve">corresponding search results of the </w:t>
+      </w:r>
+      <w:proofErr w:type="spellStart"/>
+      <w:r>
+        <w:t>NGram</w:t>
+      </w:r>
+      <w:proofErr w:type="spellEnd"/>
+      <w:r>
+        <w:t xml:space="preserve"> </w:t>
+      </w:r>
+      <w:r>
+        <w:t xml:space="preserve">node are </w:t>
+      </w:r>
+      <w:r>
+        <w:t xml:space="preserve">also </w:t>
+      </w:r>
+      <w:r>
+        <w:rPr>
+          <w:b/>
+        </w:rPr>
+        <w:t>NOT displayed</w:t>
+      </w:r>
+      <w:r>
+        <w:t xml:space="preserve"> </w:t>
+      </w:r>
+      <w:r>
+        <w:t>i.e., the store is empty</w:t>
+      </w:r>
+      <w:r>
+        <w:t xml:space="preserve"> </w:t>
+      </w:r>
+      <w:r>
+        <w:t xml:space="preserve">as shown in the above </w:t>
+      </w:r>
+      <w:r>
+        <w:rPr>
+          <w:b/>
+        </w:rPr>
+        <w:t>S</w:t>
+      </w:r>
+      <w:r>
+        <w:rPr>
+          <w:b/>
+        </w:rPr>
+        <w:t>creenshot 2</w:t>
+      </w:r>
+      <w:r>
+        <w:t>.</w:t>
+      </w:r>
+    </w:p>
+    <w:p>
+      <w:pPr>
+        <w:tabs>
+          <w:tab w:val="left" w:pos="5859"/>
+        </w:tabs>
+      </w:pPr>
+      <w:r>
+        <w:rPr>
+          <w:b/>
+          <w:u w:val="single"/>
+        </w:rPr>
+        <w:t xml:space="preserve">Test Case </w:t>
+      </w:r>
+      <w:r>
+        <w:rPr>
+          <w:b/>
+          <w:u w:val="single"/>
+        </w:rPr>
+        <w:t>3</w:t>
+      </w:r>
+      <w:r>
+        <w:rPr>
+          <w:b/>
+        </w:rPr>
+        <w:t>:</w:t>
+      </w:r>
+      <w:r>
+        <w:rPr>
+          <w:b/>
+        </w:rPr>
+        <w:t xml:space="preserve"> Input Search Text: </w:t>
+      </w:r>
+      <w:r>
+        <w:t>a</w:t>
+      </w:r>
+      <w:r>
+        <w:t xml:space="preserve"> </w:t>
+      </w:r>
+      <w:r>
+        <w:t xml:space="preserve">,_, </w:t>
+      </w:r>
+      <w:r>
+        <w:t>_</w:t>
+      </w:r>
+      <w:r>
+        <w:t>,-</w:t>
+      </w:r>
+    </w:p>
+    <w:p>
+      <w:r>
+        <w:rPr>
+          <w:b/>
+        </w:rPr>
+        <w:t xml:space="preserve">Number of Suggestions specified by the user: </w:t>
+      </w:r>
+      <w:r>
+        <w:t>8</w:t>
+      </w:r>
+    </w:p>
+    <w:p/>
+    <w:p>
+      <w:pPr>
+        <w:rPr>
+          <w:b/>
+        </w:rPr>
+      </w:pPr>
+      <w:r>
+        <w:rPr>
+          <w:b/>
+          <w:noProof/>
+        </w:rPr>
+        <w:lastRenderedPageBreak/>
+        <mc:AlternateContent>
+          <mc:Choice Requires="wps">
+            <w:drawing>
+              <wp:anchor distT="0" distB="0" distL="114300" distR="114300" simplePos="0" relativeHeight="251662336" behindDoc="0" locked="0" layoutInCell="1" allowOverlap="1" wp14:anchorId="47CC7719" wp14:editId="0A01D772">
+                <wp:simplePos x="0" y="0"/>
+                <wp:positionH relativeFrom="column">
+                  <wp:posOffset>146649</wp:posOffset>
+                </wp:positionH>
+                <wp:positionV relativeFrom="paragraph">
                   <wp:posOffset>1500997</wp:posOffset>
                 </wp:positionV>
                 <wp:extent cx="1552755" cy="276046"/>
                 <wp:effectExtent l="0" t="0" r="28575" b="10160"/>
                 <wp:wrapNone/>
-                <wp:docPr id="7" name="Text Box 7"/>
+                <wp:docPr id="2" name="Text Box 2"/>
                 <wp:cNvGraphicFramePr/>
                 <a:graphic xmlns:a="http://schemas.openxmlformats.org/drawingml/2006/main">
                   <a:graphicData uri="http://schemas.microsoft.com/office/word/2010/wordprocessingShape">
@@ -2094,7 +2510,7 @@
           </mc:Choice>
           <mc:Fallback>
             <w:pict>
-              <v:shape id="Text Box 7" o:spid="_x0000_s1027" type="#_x0000_t202" style="position:absolute;margin-left:11.55pt;margin-top:118.2pt;width:122.25pt;height:21.75pt;z-index:251660288;visibility:visible;mso-wrap-style:square;mso-height-percent:0;mso-wrap-distance-left:9pt;mso-wrap-distance-top:0;mso-wrap-distance-right:9pt;mso-wrap-distance-bottom:0;mso-position-horizontal:absolute;mso-position-horizontal-relative:text;mso-position-vertical:absolute;mso-position-vertical-relative:text;mso-height-percent:0;mso-height-relative:margin;v-text-anchor:top" o:gfxdata="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" fillcolor="white [3201]" strokeweight=".5pt">
+              <v:shape id="Text Box 2" o:spid="_x0000_s1028" type="#_x0000_t202" style="position:absolute;margin-left:11.55pt;margin-top:118.2pt;width:122.25pt;height:21.75pt;z-index:251662336;visibility:visible;mso-wrap-style:square;mso-height-percent:0;mso-wrap-distance-left:9pt;mso-wrap-distance-top:0;mso-wrap-distance-right:9pt;mso-wrap-distance-bottom:0;mso-position-horizontal:absolute;mso-position-horizontal-relative:text;mso-position-vertical:absolute;mso-position-vertical-relative:text;mso-height-percent:0;mso-height-relative:margin;v-text-anchor:top" o:gfxdata="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" fillcolor="white [3201]" strokeweight=".5pt">
                 <v:textbox>
                   <w:txbxContent>
                     <w:p>
@@ -2116,9 +2532,9 @@
         </w:rPr>
         <w:drawing>
           <wp:inline distT="0" distB="0" distL="0" distR="0">
-            <wp:extent cx="5934710" cy="3510915"/>
-            <wp:effectExtent l="19050" t="19050" r="27940" b="13335"/>
-            <wp:docPr id="3" name="Picture 3"/>
+            <wp:extent cx="5943600" cy="3502025"/>
+            <wp:effectExtent l="19050" t="19050" r="19050" b="22225"/>
+            <wp:docPr id="11" name="Picture 11"/>
             <wp:cNvGraphicFramePr>
               <a:graphicFrameLocks xmlns:a="http://schemas.openxmlformats.org/drawingml/2006/main" noChangeAspect="1"/>
             </wp:cNvGraphicFramePr>
@@ -2132,7 +2548,7 @@
                     </pic:cNvPicPr>
                   </pic:nvPicPr>
                   <pic:blipFill>
-                    <a:blip r:embed="rId10">
+                    <a:blip r:embed="rId11">
                       <a:extLst>
                         <a:ext uri="{28A0092B-C50C-407E-A947-70E740481C1C}">
                           <a14:useLocalDpi xmlns:a14="http://schemas.microsoft.com/office/drawing/2010/main" val="0"/>
@@ -2147,7 +2563,7 @@
                   <pic:spPr bwMode="auto">
                     <a:xfrm>
                       <a:off x="0" y="0"/>
-                      <a:ext cx="5934710" cy="3510915"/>
+                      <a:ext cx="5943600" cy="3502025"/>
                     </a:xfrm>
                     <a:prstGeom prst="rect">
                       <a:avLst/>
@@ -2165,171 +2581,196 @@
           </wp:inline>
         </w:drawing>
       </w:r>
+    </w:p>
+    <w:p>
+      <w:pPr>
+        <w:rPr>
+          <w:b/>
+        </w:rPr>
+      </w:pPr>
+      <w:r>
+        <w:rPr>
+          <w:b/>
+        </w:rPr>
+        <w:tab/>
+      </w:r>
+      <w:r>
+        <w:rPr>
+          <w:b/>
+        </w:rPr>
+        <w:tab/>
+      </w:r>
+      <w:r>
+        <w:rPr>
+          <w:b/>
+        </w:rPr>
+        <w:tab/>
+      </w:r>
+      <w:r>
+        <w:rPr>
+          <w:b/>
+        </w:rPr>
+        <w:tab/>
+      </w:r>
+      <w:r>
+        <w:rPr>
+          <w:b/>
+        </w:rPr>
+        <w:tab/>
+      </w:r>
+      <w:r>
+        <w:rPr>
+          <w:b/>
+        </w:rPr>
+        <w:tab/>
+      </w:r>
+      <w:r>
+        <w:rPr>
+          <w:b/>
+        </w:rPr>
+        <w:t>Screenshot 3</w:t>
+      </w:r>
+    </w:p>
+    <w:p>
+      <w:r>
+        <w:t>When a user enters an input search string</w:t>
+      </w:r>
+      <w:r>
+        <w:t xml:space="preserve"> </w:t>
+      </w:r>
+      <w:r>
+        <w:t>“</w:t>
+      </w:r>
+      <w:r>
+        <w:rPr>
+          <w:b/>
+        </w:rPr>
+        <w:t xml:space="preserve">a </w:t>
+      </w:r>
+      <w:proofErr w:type="gramStart"/>
+      <w:r>
+        <w:rPr>
+          <w:b/>
+        </w:rPr>
+        <w:t>,_</w:t>
+      </w:r>
+      <w:proofErr w:type="gramEnd"/>
+      <w:r>
+        <w:rPr>
+          <w:b/>
+        </w:rPr>
+        <w:t>, _,-</w:t>
+      </w:r>
+      <w:r>
+        <w:t xml:space="preserve">“ </w:t>
+      </w:r>
+      <w:r>
+        <w:t>specifies the number of suggestions as some random value ‘</w:t>
+      </w:r>
+      <w:r>
+        <w:rPr>
+          <w:b/>
+        </w:rPr>
+        <w:t>8</w:t>
+      </w:r>
+      <w:r>
+        <w:rPr>
+          <w:b/>
+        </w:rPr>
+        <w:t>’</w:t>
+      </w:r>
+      <w:r>
+        <w:t xml:space="preserve"> </w:t>
+      </w:r>
+      <w:r>
+        <w:t xml:space="preserve">and </w:t>
+      </w:r>
+      <w:r>
+        <w:t xml:space="preserve">then </w:t>
+      </w:r>
+      <w:r>
+        <w:t>clicks on the “</w:t>
+      </w:r>
+      <w:r>
+        <w:rPr>
+          <w:b/>
+        </w:rPr>
+        <w:t>Search</w:t>
+      </w:r>
+      <w:r>
+        <w:t>” button</w:t>
+      </w:r>
+      <w:r>
+        <w:t>,</w:t>
+      </w:r>
+      <w:r>
+        <w:t xml:space="preserve"> </w:t>
+      </w:r>
+      <w:r>
+        <w:t>an error message “</w:t>
+      </w:r>
+      <w:r>
+        <w:rPr>
+          <w:b/>
+        </w:rPr>
+        <w:t>Please input valid search texts</w:t>
+      </w:r>
+      <w:r>
+        <w:t>” is displayed on a dialog box and t</w:t>
+      </w:r>
+      <w:r>
+        <w:t xml:space="preserve">he </w:t>
+      </w:r>
+      <w:r>
+        <w:t xml:space="preserve">corresponding search results of the </w:t>
+      </w:r>
+      <w:proofErr w:type="spellStart"/>
+      <w:r>
+        <w:t>NGram</w:t>
+      </w:r>
+      <w:proofErr w:type="spellEnd"/>
+      <w:r>
+        <w:t xml:space="preserve"> </w:t>
+      </w:r>
+      <w:r>
+        <w:t xml:space="preserve">node are also </w:t>
+      </w:r>
+      <w:r>
+        <w:rPr>
+          <w:b/>
+        </w:rPr>
+        <w:t>NOT displayed</w:t>
+      </w:r>
+      <w:r>
+        <w:rPr>
+          <w:b/>
+        </w:rPr>
+        <w:t xml:space="preserve"> </w:t>
+      </w:r>
+      <w:r>
+        <w:t>i.e., the store is empty</w:t>
+      </w:r>
+      <w:r>
+        <w:t xml:space="preserve"> as shown in the above </w:t>
+      </w:r>
+      <w:r>
+        <w:rPr>
+          <w:b/>
+        </w:rPr>
+        <w:t>S</w:t>
+      </w:r>
+      <w:r>
+        <w:rPr>
+          <w:b/>
+        </w:rPr>
+        <w:t>creenshot 3</w:t>
+      </w:r>
+      <w:r>
+        <w:t>.</w:t>
+      </w:r>
       <w:bookmarkStart w:id="0" w:name="_GoBack"/>
       <w:bookmarkEnd w:id="0"/>
     </w:p>
-    <w:p>
-      <w:pPr>
-        <w:rPr>
-          <w:b/>
-        </w:rPr>
-      </w:pPr>
-      <w:r>
-        <w:rPr>
-          <w:b/>
-        </w:rPr>
-        <w:tab/>
-      </w:r>
-      <w:r>
-        <w:rPr>
-          <w:b/>
-        </w:rPr>
-        <w:tab/>
-      </w:r>
-      <w:r>
-        <w:rPr>
-          <w:b/>
-        </w:rPr>
-        <w:tab/>
-      </w:r>
-      <w:r>
-        <w:rPr>
-          <w:b/>
-        </w:rPr>
-        <w:tab/>
-      </w:r>
-      <w:r>
-        <w:rPr>
-          <w:b/>
-        </w:rPr>
-        <w:tab/>
-      </w:r>
-      <w:r>
-        <w:rPr>
-          <w:b/>
-        </w:rPr>
-        <w:tab/>
-      </w:r>
-      <w:r>
-        <w:rPr>
-          <w:b/>
-        </w:rPr>
-        <w:t>Screenshot 2</w:t>
-      </w:r>
-    </w:p>
-    <w:p>
-      <w:r>
-        <w:t>When a user enters an input search string</w:t>
-      </w:r>
-      <w:r>
-        <w:t xml:space="preserve"> </w:t>
-      </w:r>
-      <w:r>
-        <w:rPr>
-          <w:b/>
-        </w:rPr>
-        <w:t>“</w:t>
-      </w:r>
-      <w:r>
-        <w:rPr>
-          <w:b/>
-        </w:rPr>
-        <w:t>#$123, #%</w:t>
-      </w:r>
-      <w:r>
-        <w:t>“, specifies the number of suggestions as some random value ‘</w:t>
-      </w:r>
-      <w:r>
-        <w:rPr>
-          <w:b/>
-        </w:rPr>
-        <w:t>5’</w:t>
-      </w:r>
-      <w:r>
-        <w:t xml:space="preserve"> </w:t>
-      </w:r>
-      <w:r>
-        <w:t xml:space="preserve">and </w:t>
-      </w:r>
-      <w:r>
-        <w:t xml:space="preserve">then </w:t>
-      </w:r>
-      <w:r>
-        <w:t>clicks on the “</w:t>
-      </w:r>
-      <w:r>
-        <w:rPr>
-          <w:b/>
-        </w:rPr>
-        <w:t>Search</w:t>
-      </w:r>
-      <w:r>
-        <w:t>” button</w:t>
-      </w:r>
-      <w:r>
-        <w:t>,</w:t>
-      </w:r>
-      <w:r>
-        <w:t xml:space="preserve"> </w:t>
-      </w:r>
-      <w:r>
-        <w:t>an error message “</w:t>
-      </w:r>
-      <w:r>
-        <w:rPr>
-          <w:b/>
-        </w:rPr>
-        <w:t>Please input valid search texts</w:t>
-      </w:r>
-      <w:r>
-        <w:t>” is displayed on a dialog box and t</w:t>
-      </w:r>
-      <w:r>
-        <w:t xml:space="preserve">he </w:t>
-      </w:r>
-      <w:r>
-        <w:t xml:space="preserve">corresponding search results of the </w:t>
-      </w:r>
-      <w:proofErr w:type="spellStart"/>
-      <w:r>
-        <w:t>NGram</w:t>
-      </w:r>
-      <w:proofErr w:type="spellEnd"/>
-      <w:r>
-        <w:t xml:space="preserve"> </w:t>
-      </w:r>
-      <w:r>
-        <w:t xml:space="preserve">node are </w:t>
-      </w:r>
-      <w:r>
-        <w:t xml:space="preserve">also </w:t>
-      </w:r>
-      <w:r>
-        <w:rPr>
-          <w:b/>
-        </w:rPr>
-        <w:t>NOT displayed</w:t>
-      </w:r>
-      <w:r>
-        <w:t xml:space="preserve"> as shown in the above </w:t>
-      </w:r>
-      <w:r>
-        <w:rPr>
-          <w:b/>
-        </w:rPr>
-        <w:t>S</w:t>
-      </w:r>
-      <w:r>
-        <w:rPr>
-          <w:b/>
-        </w:rPr>
-        <w:t>creenshot 2</w:t>
-      </w:r>
-      <w:r>
-        <w:t>.</w:t>
-      </w:r>
-    </w:p>
-    <w:p/>
     <w:p/>
     <w:p>
       <w:pPr>
@@ -3095,7 +3536,7 @@
 </file>
 
 <file path=customXml/itemProps1.xml><?xml version="1.0" encoding="utf-8"?>
-<ds:datastoreItem xmlns:ds="http://schemas.openxmlformats.org/officeDocument/2006/customXml" ds:itemID="{534E79B7-48A3-411C-ABC7-9E6CE2B2553E}">
+<ds:datastoreItem xmlns:ds="http://schemas.openxmlformats.org/officeDocument/2006/customXml" ds:itemID="{92BB1CBE-9CA1-4002-935D-8853C5CC5147}">
   <ds:schemaRefs>
     <ds:schemaRef ds:uri="http://schemas.openxmlformats.org/officeDocument/2006/bibliography"/>
   </ds:schemaRefs>

</xml_diff>

<commit_message>
! Updated 5 positive and 5 negative test case scenarios of user input.
</commit_message>
<xml_diff>
--- a/NGram GUI Testcases.docx
+++ b/NGram GUI Testcases.docx
@@ -1148,7 +1148,6 @@
         <w:t>.</w:t>
       </w:r>
     </w:p>
-    <w:p/>
     <w:p>
       <w:r>
         <w:rPr>
@@ -1162,71 +1161,41 @@
           <w:b/>
           <w:u w:val="single"/>
         </w:rPr>
+        <w:t>4</w:t>
+      </w:r>
+      <w:r>
+        <w:rPr>
+          <w:b/>
+        </w:rPr>
+        <w:t>:</w:t>
+      </w:r>
+      <w:r>
+        <w:rPr>
+          <w:b/>
+        </w:rPr>
+        <w:t xml:space="preserve"> Input Search Text: </w:t>
+      </w:r>
+      <w:r>
+        <w:t>Please,         tell,           me,      your</w:t>
+      </w:r>
+      <w:r>
+        <w:t xml:space="preserve"> </w:t>
+      </w:r>
+    </w:p>
+    <w:p>
+      <w:pPr>
+        <w:rPr>
+          <w:b/>
+        </w:rPr>
+      </w:pPr>
+      <w:r>
+        <w:rPr>
+          <w:b/>
+        </w:rPr>
+        <w:t xml:space="preserve">Number of Suggestions specified by the user: </w:t>
+      </w:r>
+      <w:r>
         <w:t>3</w:t>
-      </w:r>
-      <w:r>
-        <w:rPr>
-          <w:b/>
-        </w:rPr>
-        <w:t>:</w:t>
-      </w:r>
-      <w:r>
-        <w:rPr>
-          <w:b/>
-        </w:rPr>
-        <w:t xml:space="preserve"> Input Search Text: </w:t>
-      </w:r>
-      <w:proofErr w:type="spellStart"/>
-      <w:r>
-        <w:t>abcd</w:t>
-      </w:r>
-      <w:proofErr w:type="spellEnd"/>
-      <w:r>
-        <w:t xml:space="preserve">, </w:t>
-      </w:r>
-      <w:proofErr w:type="spellStart"/>
-      <w:r>
-        <w:t>abcd</w:t>
-      </w:r>
-      <w:proofErr w:type="spellEnd"/>
-      <w:r>
-        <w:t xml:space="preserve">, </w:t>
-      </w:r>
-      <w:proofErr w:type="spellStart"/>
-      <w:r>
-        <w:t>abcd</w:t>
-      </w:r>
-      <w:proofErr w:type="spellEnd"/>
-      <w:r>
-        <w:t xml:space="preserve"> </w:t>
-      </w:r>
-    </w:p>
-    <w:p>
-      <w:pPr>
-        <w:rPr>
-          <w:b/>
-        </w:rPr>
-      </w:pPr>
-      <w:r>
-        <w:rPr>
-          <w:b/>
-        </w:rPr>
-        <w:t xml:space="preserve">Number of Suggestions </w:t>
-      </w:r>
-      <w:r>
-        <w:rPr>
-          <w:b/>
-        </w:rPr>
-        <w:t>specified</w:t>
-      </w:r>
-      <w:r>
-        <w:rPr>
-          <w:b/>
-        </w:rPr>
-        <w:t xml:space="preserve"> by the user: </w:t>
-      </w:r>
-      <w:r>
-        <w:t>6</w:t>
       </w:r>
     </w:p>
     <w:p>
@@ -1242,10 +1211,10 @@
         </w:rPr>
         <w:lastRenderedPageBreak/>
         <w:drawing>
-          <wp:inline distT="0" distB="0" distL="0" distR="0" wp14:anchorId="6E366291" wp14:editId="37703796">
-            <wp:extent cx="5934710" cy="3510915"/>
-            <wp:effectExtent l="19050" t="19050" r="27940" b="13335"/>
-            <wp:docPr id="1" name="Picture 1"/>
+          <wp:inline distT="0" distB="0" distL="0" distR="0">
+            <wp:extent cx="5943600" cy="3510915"/>
+            <wp:effectExtent l="19050" t="19050" r="19050" b="13335"/>
+            <wp:docPr id="10" name="Picture 10"/>
             <wp:cNvGraphicFramePr>
               <a:graphicFrameLocks xmlns:a="http://schemas.openxmlformats.org/drawingml/2006/main" noChangeAspect="1"/>
             </wp:cNvGraphicFramePr>
@@ -1253,13 +1222,13 @@
               <a:graphicData uri="http://schemas.openxmlformats.org/drawingml/2006/picture">
                 <pic:pic xmlns:pic="http://schemas.openxmlformats.org/drawingml/2006/picture">
                   <pic:nvPicPr>
-                    <pic:cNvPr id="0" name="Picture 10"/>
+                    <pic:cNvPr id="0" name="Picture 1"/>
                     <pic:cNvPicPr>
                       <a:picLocks noChangeAspect="1" noChangeArrowheads="1"/>
                     </pic:cNvPicPr>
                   </pic:nvPicPr>
                   <pic:blipFill>
-                    <a:blip r:embed="rId8">
+                    <a:blip r:embed="rId9">
                       <a:extLst>
                         <a:ext uri="{28A0092B-C50C-407E-A947-70E740481C1C}">
                           <a14:useLocalDpi xmlns:a14="http://schemas.microsoft.com/office/drawing/2010/main" val="0"/>
@@ -1274,7 +1243,7 @@
                   <pic:spPr bwMode="auto">
                     <a:xfrm>
                       <a:off x="0" y="0"/>
-                      <a:ext cx="5934710" cy="3510915"/>
+                      <a:ext cx="5943600" cy="3510915"/>
                     </a:xfrm>
                     <a:prstGeom prst="rect">
                       <a:avLst/>
@@ -1334,145 +1303,134 @@
           <w:b/>
         </w:rPr>
         <w:tab/>
+        <w:t xml:space="preserve">Screenshot </w:t>
+      </w:r>
+      <w:r>
+        <w:rPr>
+          <w:b/>
+        </w:rPr>
+        <w:t>5</w:t>
+      </w:r>
+    </w:p>
+    <w:p>
+      <w:r>
+        <w:t>When a user enters an input search string</w:t>
+      </w:r>
+      <w:r>
+        <w:t xml:space="preserve"> </w:t>
+      </w:r>
+      <w:r>
+        <w:t>“</w:t>
+      </w:r>
+      <w:r>
+        <w:rPr>
+          <w:b/>
+        </w:rPr>
+        <w:t>Please,         tell,           me,      your</w:t>
+      </w:r>
+      <w:r>
+        <w:t>”, specifies the number of suggestions as some random value ‘</w:t>
+      </w:r>
+      <w:r>
+        <w:rPr>
+          <w:b/>
+        </w:rPr>
+        <w:t>3</w:t>
+      </w:r>
+      <w:r>
+        <w:rPr>
+          <w:b/>
+        </w:rPr>
+        <w:t>’</w:t>
+      </w:r>
+      <w:r>
+        <w:t xml:space="preserve"> </w:t>
+      </w:r>
+      <w:r>
+        <w:t xml:space="preserve">and </w:t>
+      </w:r>
+      <w:r>
+        <w:t xml:space="preserve">then </w:t>
+      </w:r>
+      <w:r>
+        <w:t>clicks on the “</w:t>
+      </w:r>
+      <w:r>
+        <w:rPr>
+          <w:b/>
+        </w:rPr>
+        <w:t>Search</w:t>
+      </w:r>
+      <w:r>
+        <w:t>” button</w:t>
+      </w:r>
+      <w:r>
+        <w:t>,</w:t>
+      </w:r>
+      <w:r>
+        <w:t xml:space="preserve"> </w:t>
+      </w:r>
+      <w:r>
+        <w:t>t</w:t>
+      </w:r>
+      <w:r>
+        <w:t xml:space="preserve">he </w:t>
+      </w:r>
+      <w:r>
+        <w:t xml:space="preserve">corresponding </w:t>
+      </w:r>
+      <w:r>
+        <w:t xml:space="preserve">three </w:t>
+      </w:r>
+      <w:r>
+        <w:t xml:space="preserve">search results of the </w:t>
+      </w:r>
+      <w:proofErr w:type="spellStart"/>
+      <w:r>
+        <w:t>NGram</w:t>
+      </w:r>
+      <w:proofErr w:type="spellEnd"/>
+      <w:r>
+        <w:t xml:space="preserve"> </w:t>
+      </w:r>
+      <w:r>
+        <w:t xml:space="preserve">node </w:t>
+      </w:r>
+      <w:r>
+        <w:t>are displayed</w:t>
+      </w:r>
+      <w:r>
+        <w:t xml:space="preserve"> correctly </w:t>
+      </w:r>
+      <w:r>
+        <w:t>in</w:t>
+      </w:r>
+      <w:r>
+        <w:t>side</w:t>
+      </w:r>
+      <w:r>
+        <w:t xml:space="preserve"> the store </w:t>
+      </w:r>
+      <w:r>
+        <w:t xml:space="preserve">as indicated in the Left Hand Side of </w:t>
+      </w:r>
+      <w:r>
+        <w:rPr>
+          <w:b/>
+        </w:rPr>
         <w:t>Scr</w:t>
       </w:r>
       <w:r>
         <w:rPr>
           <w:b/>
         </w:rPr>
-        <w:t xml:space="preserve">eenshot </w:t>
-      </w:r>
-      <w:r>
-        <w:rPr>
-          <w:b/>
-        </w:rPr>
-        <w:t>4</w:t>
-      </w:r>
-    </w:p>
-    <w:p>
-      <w:r>
-        <w:t>When a user enters an input search string</w:t>
-      </w:r>
-      <w:r>
-        <w:t xml:space="preserve"> </w:t>
-      </w:r>
-      <w:r>
-        <w:t>“</w:t>
-      </w:r>
-      <w:proofErr w:type="spellStart"/>
-      <w:r>
-        <w:rPr>
-          <w:b/>
-        </w:rPr>
-        <w:t>abcd</w:t>
-      </w:r>
-      <w:proofErr w:type="spellEnd"/>
-      <w:r>
-        <w:rPr>
-          <w:b/>
-        </w:rPr>
-        <w:t xml:space="preserve">, </w:t>
-      </w:r>
-      <w:proofErr w:type="spellStart"/>
-      <w:r>
-        <w:rPr>
-          <w:b/>
-        </w:rPr>
-        <w:t>abcd</w:t>
-      </w:r>
-      <w:proofErr w:type="spellEnd"/>
-      <w:r>
-        <w:rPr>
-          <w:b/>
-        </w:rPr>
-        <w:t xml:space="preserve">, </w:t>
-      </w:r>
-      <w:proofErr w:type="spellStart"/>
-      <w:r>
-        <w:rPr>
-          <w:b/>
-        </w:rPr>
-        <w:t>abcd</w:t>
-      </w:r>
-      <w:proofErr w:type="spellEnd"/>
-      <w:r>
-        <w:t>”, specifies the number of suggestions as some random value ‘</w:t>
-      </w:r>
-      <w:r>
-        <w:rPr>
-          <w:b/>
-        </w:rPr>
-        <w:t>6’</w:t>
-      </w:r>
-      <w:r>
-        <w:t xml:space="preserve"> </w:t>
-      </w:r>
-      <w:r>
-        <w:t xml:space="preserve">and </w:t>
-      </w:r>
-      <w:r>
-        <w:t xml:space="preserve">then </w:t>
-      </w:r>
-      <w:r>
-        <w:t>clicks on the “</w:t>
-      </w:r>
-      <w:r>
-        <w:rPr>
-          <w:b/>
-        </w:rPr>
-        <w:t>Search</w:t>
-      </w:r>
-      <w:r>
-        <w:t>” button</w:t>
-      </w:r>
-      <w:r>
-        <w:t>,</w:t>
-      </w:r>
-      <w:r>
-        <w:t xml:space="preserve"> </w:t>
-      </w:r>
-      <w:r>
-        <w:t>t</w:t>
-      </w:r>
-      <w:r>
-        <w:t xml:space="preserve">he </w:t>
-      </w:r>
-      <w:r>
-        <w:t xml:space="preserve">corresponding search results of the </w:t>
-      </w:r>
-      <w:proofErr w:type="spellStart"/>
-      <w:r>
-        <w:t>NGram</w:t>
-      </w:r>
-      <w:proofErr w:type="spellEnd"/>
-      <w:r>
-        <w:t xml:space="preserve"> </w:t>
-      </w:r>
-      <w:r>
-        <w:t xml:space="preserve">node are </w:t>
-      </w:r>
-      <w:r>
-        <w:t>displayed</w:t>
-      </w:r>
-      <w:r>
-        <w:t xml:space="preserve"> accordingly by checking its redundancy and displaying the node results for only one input as indicated in the Left Hand Side of </w:t>
-      </w:r>
-      <w:r>
-        <w:rPr>
-          <w:b/>
-        </w:rPr>
-        <w:t>Scr</w:t>
-      </w:r>
-      <w:r>
-        <w:rPr>
-          <w:b/>
-        </w:rPr>
-        <w:t>eenshot 4</w:t>
+        <w:t>eenshot 5</w:t>
       </w:r>
       <w:r>
         <w:t>.</w:t>
       </w:r>
     </w:p>
+    <w:p/>
     <w:p>
       <w:pPr>
         <w:tabs>
@@ -1746,7 +1704,7 @@
                     </pic:cNvPicPr>
                   </pic:nvPicPr>
                   <pic:blipFill>
-                    <a:blip r:embed="rId9">
+                    <a:blip r:embed="rId10">
                       <a:extLst>
                         <a:ext uri="{28A0092B-C50C-407E-A947-70E740481C1C}">
                           <a14:useLocalDpi xmlns:a14="http://schemas.microsoft.com/office/drawing/2010/main" val="0"/>
@@ -2156,7 +2114,7 @@
                     </pic:cNvPicPr>
                   </pic:nvPicPr>
                   <pic:blipFill>
-                    <a:blip r:embed="rId10">
+                    <a:blip r:embed="rId11">
                       <a:extLst>
                         <a:ext uri="{28A0092B-C50C-407E-A947-70E740481C1C}">
                           <a14:useLocalDpi xmlns:a14="http://schemas.microsoft.com/office/drawing/2010/main" val="0"/>
@@ -2548,7 +2506,7 @@
                     </pic:cNvPicPr>
                   </pic:nvPicPr>
                   <pic:blipFill>
-                    <a:blip r:embed="rId11">
+                    <a:blip r:embed="rId12">
                       <a:extLst>
                         <a:ext uri="{28A0092B-C50C-407E-A947-70E740481C1C}">
                           <a14:useLocalDpi xmlns:a14="http://schemas.microsoft.com/office/drawing/2010/main" val="0"/>
@@ -2768,9 +2726,686 @@
       <w:r>
         <w:t>.</w:t>
       </w:r>
+    </w:p>
+    <w:p/>
+    <w:p>
+      <w:pPr>
+        <w:tabs>
+          <w:tab w:val="left" w:pos="5859"/>
+        </w:tabs>
+      </w:pPr>
+      <w:r>
+        <w:rPr>
+          <w:b/>
+          <w:u w:val="single"/>
+        </w:rPr>
+        <w:t xml:space="preserve">Test Case </w:t>
+      </w:r>
+      <w:r>
+        <w:rPr>
+          <w:b/>
+          <w:u w:val="single"/>
+        </w:rPr>
+        <w:t>4</w:t>
+      </w:r>
+      <w:r>
+        <w:rPr>
+          <w:b/>
+        </w:rPr>
+        <w:t>:</w:t>
+      </w:r>
+      <w:r>
+        <w:rPr>
+          <w:b/>
+        </w:rPr>
+        <w:t xml:space="preserve"> Input Search Text: </w:t>
+      </w:r>
+      <w:r>
+        <w:t>938525956</w:t>
+      </w:r>
+    </w:p>
+    <w:p>
+      <w:r>
+        <w:rPr>
+          <w:b/>
+        </w:rPr>
+        <w:t xml:space="preserve">Number of Suggestions specified by the user: </w:t>
+      </w:r>
+      <w:r>
+        <w:t>10</w:t>
+      </w:r>
+    </w:p>
+    <w:p/>
+    <w:p>
+      <w:pPr>
+        <w:rPr>
+          <w:b/>
+        </w:rPr>
+      </w:pPr>
+      <w:r>
+        <w:rPr>
+          <w:b/>
+          <w:noProof/>
+        </w:rPr>
+        <w:lastRenderedPageBreak/>
+        <w:drawing>
+          <wp:inline distT="0" distB="0" distL="0" distR="0">
+            <wp:extent cx="5934710" cy="3493770"/>
+            <wp:effectExtent l="0" t="0" r="8890" b="0"/>
+            <wp:docPr id="15" name="Picture 15"/>
+            <wp:cNvGraphicFramePr>
+              <a:graphicFrameLocks xmlns:a="http://schemas.openxmlformats.org/drawingml/2006/main" noChangeAspect="1"/>
+            </wp:cNvGraphicFramePr>
+            <a:graphic xmlns:a="http://schemas.openxmlformats.org/drawingml/2006/main">
+              <a:graphicData uri="http://schemas.openxmlformats.org/drawingml/2006/picture">
+                <pic:pic xmlns:pic="http://schemas.openxmlformats.org/drawingml/2006/picture">
+                  <pic:nvPicPr>
+                    <pic:cNvPr id="0" name="Picture 2"/>
+                    <pic:cNvPicPr>
+                      <a:picLocks noChangeAspect="1" noChangeArrowheads="1"/>
+                    </pic:cNvPicPr>
+                  </pic:nvPicPr>
+                  <pic:blipFill>
+                    <a:blip r:embed="rId13">
+                      <a:extLst>
+                        <a:ext uri="{28A0092B-C50C-407E-A947-70E740481C1C}">
+                          <a14:useLocalDpi xmlns:a14="http://schemas.microsoft.com/office/drawing/2010/main" val="0"/>
+                        </a:ext>
+                      </a:extLst>
+                    </a:blip>
+                    <a:srcRect/>
+                    <a:stretch>
+                      <a:fillRect/>
+                    </a:stretch>
+                  </pic:blipFill>
+                  <pic:spPr bwMode="auto">
+                    <a:xfrm>
+                      <a:off x="0" y="0"/>
+                      <a:ext cx="5934710" cy="3493770"/>
+                    </a:xfrm>
+                    <a:prstGeom prst="rect">
+                      <a:avLst/>
+                    </a:prstGeom>
+                    <a:noFill/>
+                    <a:ln>
+                      <a:noFill/>
+                    </a:ln>
+                  </pic:spPr>
+                </pic:pic>
+              </a:graphicData>
+            </a:graphic>
+          </wp:inline>
+        </w:drawing>
+      </w:r>
+    </w:p>
+    <w:p>
+      <w:pPr>
+        <w:rPr>
+          <w:b/>
+        </w:rPr>
+      </w:pPr>
+      <w:r>
+        <w:rPr>
+          <w:b/>
+        </w:rPr>
+        <w:tab/>
+      </w:r>
+      <w:r>
+        <w:rPr>
+          <w:b/>
+        </w:rPr>
+        <w:tab/>
+      </w:r>
+      <w:r>
+        <w:rPr>
+          <w:b/>
+        </w:rPr>
+        <w:tab/>
+      </w:r>
+      <w:r>
+        <w:rPr>
+          <w:b/>
+        </w:rPr>
+        <w:tab/>
+      </w:r>
+      <w:r>
+        <w:rPr>
+          <w:b/>
+        </w:rPr>
+        <w:tab/>
+      </w:r>
+      <w:r>
+        <w:rPr>
+          <w:b/>
+        </w:rPr>
+        <w:tab/>
+      </w:r>
+      <w:r>
+        <w:rPr>
+          <w:b/>
+        </w:rPr>
+        <w:t>Screenshot 4</w:t>
+      </w:r>
+    </w:p>
+    <w:p>
+      <w:r>
+        <w:t>When a user enters a</w:t>
+      </w:r>
+      <w:r>
+        <w:t xml:space="preserve"> random number input “</w:t>
+      </w:r>
+      <w:r>
+        <w:rPr>
+          <w:b/>
+        </w:rPr>
+        <w:t>938525956</w:t>
+      </w:r>
+      <w:r>
+        <w:t>”</w:t>
+      </w:r>
+      <w:r>
+        <w:t>,</w:t>
+      </w:r>
+      <w:r>
+        <w:t xml:space="preserve"> specifies the number of suggestions as some random value ‘</w:t>
+      </w:r>
+      <w:r>
+        <w:rPr>
+          <w:b/>
+        </w:rPr>
+        <w:t>10</w:t>
+      </w:r>
+      <w:r>
+        <w:rPr>
+          <w:b/>
+        </w:rPr>
+        <w:t>’</w:t>
+      </w:r>
+      <w:r>
+        <w:t xml:space="preserve"> </w:t>
+      </w:r>
+      <w:r>
+        <w:t xml:space="preserve">and </w:t>
+      </w:r>
+      <w:r>
+        <w:t xml:space="preserve">then </w:t>
+      </w:r>
+      <w:r>
+        <w:t>clicks on the “</w:t>
+      </w:r>
+      <w:r>
+        <w:rPr>
+          <w:b/>
+        </w:rPr>
+        <w:t>Search</w:t>
+      </w:r>
+      <w:r>
+        <w:t>” button</w:t>
+      </w:r>
+      <w:r>
+        <w:t>,</w:t>
+      </w:r>
+      <w:r>
+        <w:t xml:space="preserve"> </w:t>
+      </w:r>
+      <w:r>
+        <w:t>t</w:t>
+      </w:r>
+      <w:r>
+        <w:t>he</w:t>
+      </w:r>
+      <w:r>
+        <w:t>re</w:t>
+      </w:r>
+      <w:r>
+        <w:t xml:space="preserve"> </w:t>
+      </w:r>
+      <w:r>
+        <w:t xml:space="preserve">are no search results </w:t>
+      </w:r>
+      <w:r>
+        <w:t xml:space="preserve">displayed </w:t>
+      </w:r>
+      <w:r>
+        <w:t xml:space="preserve">and </w:t>
+      </w:r>
+      <w:r>
+        <w:t>an error message “</w:t>
+      </w:r>
+      <w:r>
+        <w:rPr>
+          <w:b/>
+        </w:rPr>
+        <w:t xml:space="preserve">No </w:t>
+      </w:r>
+      <w:proofErr w:type="spellStart"/>
+      <w:r>
+        <w:rPr>
+          <w:b/>
+        </w:rPr>
+        <w:t>ngram</w:t>
+      </w:r>
+      <w:proofErr w:type="spellEnd"/>
+      <w:r>
+        <w:rPr>
+          <w:b/>
+        </w:rPr>
+        <w:t xml:space="preserve"> predictions were returned. Please try another query</w:t>
+      </w:r>
+      <w:r>
+        <w:t xml:space="preserve">” is displayed on </w:t>
+      </w:r>
+      <w:r>
+        <w:t xml:space="preserve">the </w:t>
+      </w:r>
+      <w:r>
+        <w:t>node</w:t>
+      </w:r>
+      <w:r>
+        <w:t xml:space="preserve"> </w:t>
+      </w:r>
+      <w:r>
+        <w:t>i.e., the store is empty</w:t>
+      </w:r>
+      <w:r>
+        <w:t xml:space="preserve"> as shown in the above </w:t>
+      </w:r>
+      <w:r>
+        <w:rPr>
+          <w:b/>
+        </w:rPr>
+        <w:t>S</w:t>
+      </w:r>
+      <w:r>
+        <w:rPr>
+          <w:b/>
+        </w:rPr>
+        <w:t>creenshot 4</w:t>
+      </w:r>
+      <w:r>
+        <w:t>.</w:t>
+      </w:r>
+    </w:p>
+    <w:p>
+      <w:pPr>
+        <w:tabs>
+          <w:tab w:val="left" w:pos="5859"/>
+        </w:tabs>
+      </w:pPr>
+      <w:r>
+        <w:rPr>
+          <w:b/>
+          <w:u w:val="single"/>
+        </w:rPr>
+        <w:t xml:space="preserve">Test Case </w:t>
+      </w:r>
+      <w:r>
+        <w:rPr>
+          <w:b/>
+          <w:u w:val="single"/>
+        </w:rPr>
+        <w:t>5</w:t>
+      </w:r>
+      <w:r>
+        <w:rPr>
+          <w:b/>
+        </w:rPr>
+        <w:t>:</w:t>
+      </w:r>
+      <w:r>
+        <w:rPr>
+          <w:b/>
+        </w:rPr>
+        <w:t xml:space="preserve"> Input Search Text: </w:t>
+      </w:r>
+      <w:r>
+        <w:t>123, $</w:t>
+      </w:r>
+    </w:p>
+    <w:p>
+      <w:r>
+        <w:rPr>
+          <w:b/>
+        </w:rPr>
+        <w:t xml:space="preserve">Number of Suggestions specified by the user: </w:t>
+      </w:r>
+      <w:r>
+        <w:t>5</w:t>
+      </w:r>
       <w:bookmarkStart w:id="0" w:name="_GoBack"/>
       <w:bookmarkEnd w:id="0"/>
     </w:p>
+    <w:p/>
+    <w:p>
+      <w:pPr>
+        <w:rPr>
+          <w:b/>
+        </w:rPr>
+      </w:pPr>
+      <w:r>
+        <w:rPr>
+          <w:b/>
+          <w:noProof/>
+        </w:rPr>
+        <w:lastRenderedPageBreak/>
+        <mc:AlternateContent>
+          <mc:Choice Requires="wps">
+            <w:drawing>
+              <wp:anchor distT="0" distB="0" distL="114300" distR="114300" simplePos="0" relativeHeight="251663360" behindDoc="0" locked="0" layoutInCell="1" allowOverlap="1">
+                <wp:simplePos x="0" y="0"/>
+                <wp:positionH relativeFrom="column">
+                  <wp:posOffset>172528</wp:posOffset>
+                </wp:positionH>
+                <wp:positionV relativeFrom="paragraph">
+                  <wp:posOffset>1570009</wp:posOffset>
+                </wp:positionV>
+                <wp:extent cx="1526876" cy="301924"/>
+                <wp:effectExtent l="0" t="0" r="16510" b="22225"/>
+                <wp:wrapNone/>
+                <wp:docPr id="19" name="Text Box 19"/>
+                <wp:cNvGraphicFramePr/>
+                <a:graphic xmlns:a="http://schemas.openxmlformats.org/drawingml/2006/main">
+                  <a:graphicData uri="http://schemas.microsoft.com/office/word/2010/wordprocessingShape">
+                    <wps:wsp>
+                      <wps:cNvSpPr txBox="1"/>
+                      <wps:spPr>
+                        <a:xfrm>
+                          <a:off x="0" y="0"/>
+                          <a:ext cx="1526876" cy="301924"/>
+                        </a:xfrm>
+                        <a:prstGeom prst="rect">
+                          <a:avLst/>
+                        </a:prstGeom>
+                        <a:solidFill>
+                          <a:schemeClr val="lt1"/>
+                        </a:solidFill>
+                        <a:ln w="6350">
+                          <a:solidFill>
+                            <a:prstClr val="black"/>
+                          </a:solidFill>
+                        </a:ln>
+                        <a:effectLst/>
+                      </wps:spPr>
+                      <wps:style>
+                        <a:lnRef idx="0">
+                          <a:schemeClr val="accent1"/>
+                        </a:lnRef>
+                        <a:fillRef idx="0">
+                          <a:schemeClr val="accent1"/>
+                        </a:fillRef>
+                        <a:effectRef idx="0">
+                          <a:schemeClr val="accent1"/>
+                        </a:effectRef>
+                        <a:fontRef idx="minor">
+                          <a:schemeClr val="dk1"/>
+                        </a:fontRef>
+                      </wps:style>
+                      <wps:txbx>
+                        <w:txbxContent>
+                          <w:p>
+                            <w:r>
+                              <w:t>NODES NOT DISPLAYED</w:t>
+                            </w:r>
+                          </w:p>
+                        </w:txbxContent>
+                      </wps:txbx>
+                      <wps:bodyPr rot="0" spcFirstLastPara="0" vertOverflow="overflow" horzOverflow="overflow" vert="horz" wrap="square" lIns="91440" tIns="45720" rIns="91440" bIns="45720" numCol="1" spcCol="0" rtlCol="0" fromWordArt="0" anchor="t" anchorCtr="0" forceAA="0" compatLnSpc="1">
+                        <a:prstTxWarp prst="textNoShape">
+                          <a:avLst/>
+                        </a:prstTxWarp>
+                        <a:noAutofit/>
+                      </wps:bodyPr>
+                    </wps:wsp>
+                  </a:graphicData>
+                </a:graphic>
+                <wp14:sizeRelH relativeFrom="margin">
+                  <wp14:pctWidth>0</wp14:pctWidth>
+                </wp14:sizeRelH>
+                <wp14:sizeRelV relativeFrom="margin">
+                  <wp14:pctHeight>0</wp14:pctHeight>
+                </wp14:sizeRelV>
+              </wp:anchor>
+            </w:drawing>
+          </mc:Choice>
+          <mc:Fallback>
+            <w:pict>
+              <v:shape id="Text Box 19" o:spid="_x0000_s1029" type="#_x0000_t202" style="position:absolute;margin-left:13.6pt;margin-top:123.6pt;width:120.25pt;height:23.75pt;z-index:251663360;visibility:visible;mso-wrap-style:square;mso-width-percent:0;mso-height-percent:0;mso-wrap-distance-left:9pt;mso-wrap-distance-top:0;mso-wrap-distance-right:9pt;mso-wrap-distance-bottom:0;mso-position-horizontal:absolute;mso-position-horizontal-relative:text;mso-position-vertical:absolute;mso-position-vertical-relative:text;mso-width-percent:0;mso-height-percent:0;mso-width-relative:margin;mso-height-relative:margin;v-text-anchor:top" o:gfxdata="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" fillcolor="white [3201]" strokeweight=".5pt">
+                <v:textbox>
+                  <w:txbxContent>
+                    <w:p>
+                      <w:r>
+                        <w:t>NODES NOT DISPLAYED</w:t>
+                      </w:r>
+                    </w:p>
+                  </w:txbxContent>
+                </v:textbox>
+              </v:shape>
+            </w:pict>
+          </mc:Fallback>
+        </mc:AlternateContent>
+      </w:r>
+      <w:r>
+        <w:rPr>
+          <w:b/>
+          <w:noProof/>
+        </w:rPr>
+        <w:drawing>
+          <wp:inline distT="0" distB="0" distL="0" distR="0">
+            <wp:extent cx="5943600" cy="3510915"/>
+            <wp:effectExtent l="19050" t="19050" r="19050" b="13335"/>
+            <wp:docPr id="18" name="Picture 18"/>
+            <wp:cNvGraphicFramePr>
+              <a:graphicFrameLocks xmlns:a="http://schemas.openxmlformats.org/drawingml/2006/main" noChangeAspect="1"/>
+            </wp:cNvGraphicFramePr>
+            <a:graphic xmlns:a="http://schemas.openxmlformats.org/drawingml/2006/main">
+              <a:graphicData uri="http://schemas.openxmlformats.org/drawingml/2006/picture">
+                <pic:pic xmlns:pic="http://schemas.openxmlformats.org/drawingml/2006/picture">
+                  <pic:nvPicPr>
+                    <pic:cNvPr id="0" name="Picture 4"/>
+                    <pic:cNvPicPr>
+                      <a:picLocks noChangeAspect="1" noChangeArrowheads="1"/>
+                    </pic:cNvPicPr>
+                  </pic:nvPicPr>
+                  <pic:blipFill>
+                    <a:blip r:embed="rId14">
+                      <a:extLst>
+                        <a:ext uri="{28A0092B-C50C-407E-A947-70E740481C1C}">
+                          <a14:useLocalDpi xmlns:a14="http://schemas.microsoft.com/office/drawing/2010/main" val="0"/>
+                        </a:ext>
+                      </a:extLst>
+                    </a:blip>
+                    <a:srcRect/>
+                    <a:stretch>
+                      <a:fillRect/>
+                    </a:stretch>
+                  </pic:blipFill>
+                  <pic:spPr bwMode="auto">
+                    <a:xfrm>
+                      <a:off x="0" y="0"/>
+                      <a:ext cx="5943600" cy="3510915"/>
+                    </a:xfrm>
+                    <a:prstGeom prst="rect">
+                      <a:avLst/>
+                    </a:prstGeom>
+                    <a:noFill/>
+                    <a:ln>
+                      <a:solidFill>
+                        <a:schemeClr val="accent1"/>
+                      </a:solidFill>
+                    </a:ln>
+                  </pic:spPr>
+                </pic:pic>
+              </a:graphicData>
+            </a:graphic>
+          </wp:inline>
+        </w:drawing>
+      </w:r>
+    </w:p>
+    <w:p>
+      <w:pPr>
+        <w:rPr>
+          <w:b/>
+        </w:rPr>
+      </w:pPr>
+      <w:r>
+        <w:rPr>
+          <w:b/>
+        </w:rPr>
+        <w:tab/>
+      </w:r>
+      <w:r>
+        <w:rPr>
+          <w:b/>
+        </w:rPr>
+        <w:tab/>
+      </w:r>
+      <w:r>
+        <w:rPr>
+          <w:b/>
+        </w:rPr>
+        <w:tab/>
+      </w:r>
+      <w:r>
+        <w:rPr>
+          <w:b/>
+        </w:rPr>
+        <w:tab/>
+      </w:r>
+      <w:r>
+        <w:rPr>
+          <w:b/>
+        </w:rPr>
+        <w:tab/>
+      </w:r>
+      <w:r>
+        <w:rPr>
+          <w:b/>
+        </w:rPr>
+        <w:tab/>
+        <w:t>Screenshot 4</w:t>
+      </w:r>
+    </w:p>
+    <w:p>
+      <w:r>
+        <w:t>When a user enters a random number input “</w:t>
+      </w:r>
+      <w:r>
+        <w:rPr>
+          <w:b/>
+        </w:rPr>
+        <w:t>123, $</w:t>
+      </w:r>
+      <w:r>
+        <w:t xml:space="preserve">”, </w:t>
+      </w:r>
+      <w:r>
+        <w:t>specifies the number of suggestions as some random value ‘</w:t>
+      </w:r>
+      <w:r>
+        <w:rPr>
+          <w:b/>
+        </w:rPr>
+        <w:t>5</w:t>
+      </w:r>
+      <w:r>
+        <w:rPr>
+          <w:b/>
+        </w:rPr>
+        <w:t>’</w:t>
+      </w:r>
+      <w:r>
+        <w:t xml:space="preserve"> </w:t>
+      </w:r>
+      <w:r>
+        <w:t xml:space="preserve">and </w:t>
+      </w:r>
+      <w:r>
+        <w:t xml:space="preserve">then </w:t>
+      </w:r>
+      <w:r>
+        <w:t>clicks on the “</w:t>
+      </w:r>
+      <w:r>
+        <w:rPr>
+          <w:b/>
+        </w:rPr>
+        <w:t>Search</w:t>
+      </w:r>
+      <w:r>
+        <w:t>” button</w:t>
+      </w:r>
+      <w:r>
+        <w:t>,</w:t>
+      </w:r>
+      <w:r>
+        <w:t xml:space="preserve"> </w:t>
+      </w:r>
+      <w:r>
+        <w:t>an error message “</w:t>
+      </w:r>
+      <w:r>
+        <w:rPr>
+          <w:b/>
+        </w:rPr>
+        <w:t>Please input valid search texts</w:t>
+      </w:r>
+      <w:r>
+        <w:t>” is displayed on a dialog box and t</w:t>
+      </w:r>
+      <w:r>
+        <w:t xml:space="preserve">he </w:t>
+      </w:r>
+      <w:r>
+        <w:t xml:space="preserve">corresponding search results of the </w:t>
+      </w:r>
+      <w:proofErr w:type="spellStart"/>
+      <w:r>
+        <w:t>NGram</w:t>
+      </w:r>
+      <w:proofErr w:type="spellEnd"/>
+      <w:r>
+        <w:t xml:space="preserve"> </w:t>
+      </w:r>
+      <w:r>
+        <w:t xml:space="preserve">node are also </w:t>
+      </w:r>
+      <w:r>
+        <w:rPr>
+          <w:b/>
+        </w:rPr>
+        <w:t>NOT displayed</w:t>
+      </w:r>
+      <w:r>
+        <w:rPr>
+          <w:b/>
+        </w:rPr>
+        <w:t xml:space="preserve"> </w:t>
+      </w:r>
+      <w:r>
+        <w:t>i.e., the store is empty</w:t>
+      </w:r>
+      <w:r>
+        <w:t xml:space="preserve"> as shown in the above </w:t>
+      </w:r>
+      <w:r>
+        <w:rPr>
+          <w:b/>
+        </w:rPr>
+        <w:t>S</w:t>
+      </w:r>
+      <w:r>
+        <w:rPr>
+          <w:b/>
+        </w:rPr>
+        <w:t>creenshot 5</w:t>
+      </w:r>
+      <w:r>
+        <w:t>.</w:t>
+      </w:r>
+    </w:p>
+    <w:p/>
+    <w:p/>
+    <w:p/>
     <w:p/>
     <w:p>
       <w:pPr>
@@ -3536,7 +4171,7 @@
 </file>
 
 <file path=customXml/itemProps1.xml><?xml version="1.0" encoding="utf-8"?>
-<ds:datastoreItem xmlns:ds="http://schemas.openxmlformats.org/officeDocument/2006/customXml" ds:itemID="{92BB1CBE-9CA1-4002-935D-8853C5CC5147}">
+<ds:datastoreItem xmlns:ds="http://schemas.openxmlformats.org/officeDocument/2006/customXml" ds:itemID="{F2DD8B30-BD1B-4144-A08C-F4225AE5A496}">
   <ds:schemaRefs>
     <ds:schemaRef ds:uri="http://schemas.openxmlformats.org/officeDocument/2006/bibliography"/>
   </ds:schemaRefs>

</xml_diff>

<commit_message>
! Updated a total of 12 positive and negative testcase scenarios.
</commit_message>
<xml_diff>
--- a/NGram GUI Testcases.docx
+++ b/NGram GUI Testcases.docx
@@ -337,7 +337,7 @@
         <w:rPr>
           <w:b/>
         </w:rPr>
-        <w:t>4</w:t>
+        <w:t>5</w:t>
       </w:r>
       <w:r>
         <w:rPr>
@@ -378,7 +378,13 @@
         <w:t xml:space="preserve"> node’s search results are displayed</w:t>
       </w:r>
       <w:r>
-        <w:t xml:space="preserve"> correctly as shown in the left hand side of the above figure</w:t>
+        <w:t xml:space="preserve"> correctly as shown in the left hand side of the above </w:t>
+      </w:r>
+      <w:r>
+        <w:rPr>
+          <w:b/>
+        </w:rPr>
+        <w:t>Screenshot 1</w:t>
       </w:r>
       <w:r>
         <w:t xml:space="preserve">. </w:t>
@@ -1309,7 +1315,7 @@
         <w:rPr>
           <w:b/>
         </w:rPr>
-        <w:t>5</w:t>
+        <w:t>4</w:t>
       </w:r>
     </w:p>
     <w:p>
@@ -1424,13 +1430,9 @@
         <w:rPr>
           <w:b/>
         </w:rPr>
-        <w:t>eenshot 5</w:t>
-      </w:r>
-      <w:r>
-        <w:t>.</w:t>
-      </w:r>
-    </w:p>
-    <w:p/>
+        <w:t>eenshot 4.</w:t>
+      </w:r>
+    </w:p>
     <w:p>
       <w:pPr>
         <w:tabs>
@@ -1438,57 +1440,9 @@
         </w:tabs>
         <w:rPr>
           <w:b/>
-          <w:sz w:val="26"/>
           <w:u w:val="single"/>
         </w:rPr>
       </w:pPr>
-      <w:r>
-        <w:rPr>
-          <w:b/>
-          <w:sz w:val="26"/>
-          <w:u w:val="single"/>
-        </w:rPr>
-        <w:t xml:space="preserve">Negative </w:t>
-      </w:r>
-      <w:r>
-        <w:rPr>
-          <w:b/>
-          <w:sz w:val="26"/>
-          <w:u w:val="single"/>
-        </w:rPr>
-        <w:t xml:space="preserve">GUI </w:t>
-      </w:r>
-      <w:r>
-        <w:rPr>
-          <w:b/>
-          <w:sz w:val="26"/>
-          <w:u w:val="single"/>
-        </w:rPr>
-        <w:t>Test Scena</w:t>
-      </w:r>
-      <w:r>
-        <w:rPr>
-          <w:b/>
-          <w:sz w:val="26"/>
-          <w:u w:val="single"/>
-        </w:rPr>
-        <w:t>r</w:t>
-      </w:r>
-      <w:r>
-        <w:rPr>
-          <w:b/>
-          <w:sz w:val="26"/>
-          <w:u w:val="single"/>
-        </w:rPr>
-        <w:t>ios</w:t>
-      </w:r>
-      <w:r>
-        <w:rPr>
-          <w:b/>
-          <w:sz w:val="26"/>
-        </w:rPr>
-        <w:t>:</w:t>
-      </w:r>
     </w:p>
     <w:p>
       <w:pPr>
@@ -1508,6 +1462,312 @@
           <w:b/>
           <w:u w:val="single"/>
         </w:rPr>
+        <w:t>5</w:t>
+      </w:r>
+      <w:bookmarkStart w:id="0" w:name="_GoBack"/>
+      <w:bookmarkEnd w:id="0"/>
+      <w:r>
+        <w:rPr>
+          <w:b/>
+        </w:rPr>
+        <w:t>:</w:t>
+      </w:r>
+      <w:r>
+        <w:rPr>
+          <w:b/>
+        </w:rPr>
+        <w:t xml:space="preserve"> Input Search Text: </w:t>
+      </w:r>
+      <w:r>
+        <w:t>abcd1234</w:t>
+      </w:r>
+    </w:p>
+    <w:p>
+      <w:r>
+        <w:rPr>
+          <w:b/>
+        </w:rPr>
+        <w:t xml:space="preserve">Number of Suggestions specified by the user: </w:t>
+      </w:r>
+      <w:r>
+        <w:t>15</w:t>
+      </w:r>
+    </w:p>
+    <w:p/>
+    <w:p>
+      <w:pPr>
+        <w:rPr>
+          <w:b/>
+        </w:rPr>
+      </w:pPr>
+      <w:r>
+        <w:rPr>
+          <w:b/>
+          <w:noProof/>
+        </w:rPr>
+        <w:lastRenderedPageBreak/>
+        <w:drawing>
+          <wp:inline distT="0" distB="0" distL="0" distR="0" wp14:anchorId="4D1FB065" wp14:editId="53BEF299">
+            <wp:extent cx="5943600" cy="3502025"/>
+            <wp:effectExtent l="19050" t="19050" r="19050" b="22225"/>
+            <wp:docPr id="20" name="Picture 20"/>
+            <wp:cNvGraphicFramePr>
+              <a:graphicFrameLocks xmlns:a="http://schemas.openxmlformats.org/drawingml/2006/main" noChangeAspect="1"/>
+            </wp:cNvGraphicFramePr>
+            <a:graphic xmlns:a="http://schemas.openxmlformats.org/drawingml/2006/main">
+              <a:graphicData uri="http://schemas.openxmlformats.org/drawingml/2006/picture">
+                <pic:pic xmlns:pic="http://schemas.openxmlformats.org/drawingml/2006/picture">
+                  <pic:nvPicPr>
+                    <pic:cNvPr id="0" name="Picture 3"/>
+                    <pic:cNvPicPr>
+                      <a:picLocks noChangeAspect="1" noChangeArrowheads="1"/>
+                    </pic:cNvPicPr>
+                  </pic:nvPicPr>
+                  <pic:blipFill>
+                    <a:blip r:embed="rId10">
+                      <a:extLst>
+                        <a:ext uri="{28A0092B-C50C-407E-A947-70E740481C1C}">
+                          <a14:useLocalDpi xmlns:a14="http://schemas.microsoft.com/office/drawing/2010/main" val="0"/>
+                        </a:ext>
+                      </a:extLst>
+                    </a:blip>
+                    <a:srcRect/>
+                    <a:stretch>
+                      <a:fillRect/>
+                    </a:stretch>
+                  </pic:blipFill>
+                  <pic:spPr bwMode="auto">
+                    <a:xfrm>
+                      <a:off x="0" y="0"/>
+                      <a:ext cx="5943600" cy="3502025"/>
+                    </a:xfrm>
+                    <a:prstGeom prst="rect">
+                      <a:avLst/>
+                    </a:prstGeom>
+                    <a:noFill/>
+                    <a:ln>
+                      <a:solidFill>
+                        <a:schemeClr val="accent1"/>
+                      </a:solidFill>
+                    </a:ln>
+                  </pic:spPr>
+                </pic:pic>
+              </a:graphicData>
+            </a:graphic>
+          </wp:inline>
+        </w:drawing>
+      </w:r>
+    </w:p>
+    <w:p>
+      <w:pPr>
+        <w:rPr>
+          <w:b/>
+        </w:rPr>
+      </w:pPr>
+      <w:r>
+        <w:rPr>
+          <w:b/>
+        </w:rPr>
+        <w:tab/>
+      </w:r>
+      <w:r>
+        <w:rPr>
+          <w:b/>
+        </w:rPr>
+        <w:tab/>
+      </w:r>
+      <w:r>
+        <w:rPr>
+          <w:b/>
+        </w:rPr>
+        <w:tab/>
+      </w:r>
+      <w:r>
+        <w:rPr>
+          <w:b/>
+        </w:rPr>
+        <w:tab/>
+      </w:r>
+      <w:r>
+        <w:rPr>
+          <w:b/>
+        </w:rPr>
+        <w:tab/>
+      </w:r>
+      <w:r>
+        <w:rPr>
+          <w:b/>
+        </w:rPr>
+        <w:tab/>
+        <w:t>Screenshot 5</w:t>
+      </w:r>
+    </w:p>
+    <w:p>
+      <w:r>
+        <w:t>When a user inputs a search string</w:t>
+      </w:r>
+      <w:r>
+        <w:t xml:space="preserve"> </w:t>
+      </w:r>
+      <w:r>
+        <w:t>“</w:t>
+      </w:r>
+      <w:r>
+        <w:rPr>
+          <w:b/>
+        </w:rPr>
+        <w:t>abcd1234</w:t>
+      </w:r>
+      <w:r>
+        <w:t>”, specifies the number of suggestions as some random value ‘</w:t>
+      </w:r>
+      <w:r>
+        <w:rPr>
+          <w:b/>
+        </w:rPr>
+        <w:t>15</w:t>
+      </w:r>
+      <w:r>
+        <w:rPr>
+          <w:b/>
+        </w:rPr>
+        <w:t>’</w:t>
+      </w:r>
+      <w:r>
+        <w:t xml:space="preserve"> </w:t>
+      </w:r>
+      <w:r>
+        <w:t>and</w:t>
+      </w:r>
+      <w:r>
+        <w:t xml:space="preserve"> then </w:t>
+      </w:r>
+      <w:r>
+        <w:t>clicks on the “</w:t>
+      </w:r>
+      <w:r>
+        <w:rPr>
+          <w:b/>
+        </w:rPr>
+        <w:t>Search</w:t>
+      </w:r>
+      <w:r>
+        <w:t xml:space="preserve">” button, the </w:t>
+      </w:r>
+      <w:proofErr w:type="spellStart"/>
+      <w:r>
+        <w:t>NGram</w:t>
+      </w:r>
+      <w:proofErr w:type="spellEnd"/>
+      <w:r>
+        <w:t xml:space="preserve"> node’s </w:t>
+      </w:r>
+      <w:r>
+        <w:t xml:space="preserve">15 </w:t>
+      </w:r>
+      <w:r>
+        <w:t>search results are displayed</w:t>
+      </w:r>
+      <w:r>
+        <w:t xml:space="preserve"> </w:t>
+      </w:r>
+      <w:r>
+        <w:t xml:space="preserve">correctly as shown in the left hand side of the above </w:t>
+      </w:r>
+      <w:r>
+        <w:rPr>
+          <w:b/>
+        </w:rPr>
+        <w:t>Screenshot</w:t>
+      </w:r>
+      <w:r>
+        <w:rPr>
+          <w:b/>
+        </w:rPr>
+        <w:t xml:space="preserve"> 5</w:t>
+      </w:r>
+      <w:r>
+        <w:t>.</w:t>
+      </w:r>
+    </w:p>
+    <w:p/>
+    <w:p>
+      <w:pPr>
+        <w:tabs>
+          <w:tab w:val="left" w:pos="5859"/>
+        </w:tabs>
+        <w:rPr>
+          <w:b/>
+          <w:sz w:val="26"/>
+          <w:u w:val="single"/>
+        </w:rPr>
+      </w:pPr>
+      <w:r>
+        <w:rPr>
+          <w:b/>
+          <w:sz w:val="26"/>
+          <w:u w:val="single"/>
+        </w:rPr>
+        <w:t xml:space="preserve">Negative </w:t>
+      </w:r>
+      <w:r>
+        <w:rPr>
+          <w:b/>
+          <w:sz w:val="26"/>
+          <w:u w:val="single"/>
+        </w:rPr>
+        <w:t xml:space="preserve">GUI </w:t>
+      </w:r>
+      <w:r>
+        <w:rPr>
+          <w:b/>
+          <w:sz w:val="26"/>
+          <w:u w:val="single"/>
+        </w:rPr>
+        <w:t>Test Scena</w:t>
+      </w:r>
+      <w:r>
+        <w:rPr>
+          <w:b/>
+          <w:sz w:val="26"/>
+          <w:u w:val="single"/>
+        </w:rPr>
+        <w:t>r</w:t>
+      </w:r>
+      <w:r>
+        <w:rPr>
+          <w:b/>
+          <w:sz w:val="26"/>
+          <w:u w:val="single"/>
+        </w:rPr>
+        <w:t>ios</w:t>
+      </w:r>
+      <w:r>
+        <w:rPr>
+          <w:b/>
+          <w:sz w:val="26"/>
+        </w:rPr>
+        <w:t>:</w:t>
+      </w:r>
+    </w:p>
+    <w:p>
+      <w:pPr>
+        <w:tabs>
+          <w:tab w:val="left" w:pos="5859"/>
+        </w:tabs>
+      </w:pPr>
+      <w:r>
+        <w:rPr>
+          <w:b/>
+          <w:u w:val="single"/>
+        </w:rPr>
+        <w:t xml:space="preserve">Test Case </w:t>
+      </w:r>
+      <w:r>
+        <w:rPr>
+          <w:b/>
+          <w:u w:val="single"/>
+        </w:rPr>
         <w:t>1</w:t>
       </w:r>
       <w:r>
@@ -1564,7 +1824,7 @@
         <w:t xml:space="preserve"> by the user: </w:t>
       </w:r>
       <w:r>
-        <w:t>5</w:t>
+        <w:t>4</w:t>
       </w:r>
     </w:p>
     <w:p>
@@ -1704,7 +1964,7 @@
                     </pic:cNvPicPr>
                   </pic:nvPicPr>
                   <pic:blipFill>
-                    <a:blip r:embed="rId10">
+                    <a:blip r:embed="rId11">
                       <a:extLst>
                         <a:ext uri="{28A0092B-C50C-407E-A947-70E740481C1C}">
                           <a14:useLocalDpi xmlns:a14="http://schemas.microsoft.com/office/drawing/2010/main" val="0"/>
@@ -1840,7 +2100,7 @@
         <w:rPr>
           <w:b/>
         </w:rPr>
-        <w:t>5</w:t>
+        <w:t>4</w:t>
       </w:r>
       <w:r>
         <w:rPr>
@@ -2114,7 +2374,7 @@
                     </pic:cNvPicPr>
                   </pic:nvPicPr>
                   <pic:blipFill>
-                    <a:blip r:embed="rId11">
+                    <a:blip r:embed="rId12">
                       <a:extLst>
                         <a:ext uri="{28A0092B-C50C-407E-A947-70E740481C1C}">
                           <a14:useLocalDpi xmlns:a14="http://schemas.microsoft.com/office/drawing/2010/main" val="0"/>
@@ -2506,7 +2766,7 @@
                     </pic:cNvPicPr>
                   </pic:nvPicPr>
                   <pic:blipFill>
-                    <a:blip r:embed="rId12">
+                    <a:blip r:embed="rId13">
                       <a:extLst>
                         <a:ext uri="{28A0092B-C50C-407E-A947-70E740481C1C}">
                           <a14:useLocalDpi xmlns:a14="http://schemas.microsoft.com/office/drawing/2010/main" val="0"/>
@@ -2599,25 +2859,19 @@
       <w:r>
         <w:t>“</w:t>
       </w:r>
-      <w:r>
-        <w:rPr>
-          <w:b/>
-        </w:rPr>
-        <w:t xml:space="preserve">a </w:t>
-      </w:r>
       <w:proofErr w:type="gramStart"/>
       <w:r>
         <w:rPr>
           <w:b/>
         </w:rPr>
-        <w:t>,_</w:t>
+        <w:t>a ,</w:t>
       </w:r>
       <w:proofErr w:type="gramEnd"/>
       <w:r>
         <w:rPr>
           <w:b/>
         </w:rPr>
-        <w:t>, _,-</w:t>
+        <w:t>_, _,-</w:t>
       </w:r>
       <w:r>
         <w:t xml:space="preserve">“ </w:t>
@@ -2806,7 +3060,7 @@
                     </pic:cNvPicPr>
                   </pic:nvPicPr>
                   <pic:blipFill>
-                    <a:blip r:embed="rId13">
+                    <a:blip r:embed="rId14">
                       <a:extLst>
                         <a:ext uri="{28A0092B-C50C-407E-A947-70E740481C1C}">
                           <a14:useLocalDpi xmlns:a14="http://schemas.microsoft.com/office/drawing/2010/main" val="0"/>
@@ -3072,8 +3326,6 @@
       <w:r>
         <w:t>5</w:t>
       </w:r>
-      <w:bookmarkStart w:id="0" w:name="_GoBack"/>
-      <w:bookmarkEnd w:id="0"/>
     </w:p>
     <w:p/>
     <w:p>
@@ -3207,7 +3459,7 @@
                     </pic:cNvPicPr>
                   </pic:nvPicPr>
                   <pic:blipFill>
-                    <a:blip r:embed="rId14">
+                    <a:blip r:embed="rId15">
                       <a:extLst>
                         <a:ext uri="{28A0092B-C50C-407E-A947-70E740481C1C}">
                           <a14:useLocalDpi xmlns:a14="http://schemas.microsoft.com/office/drawing/2010/main" val="0"/>
@@ -3282,7 +3534,7 @@
           <w:b/>
         </w:rPr>
         <w:tab/>
-        <w:t>Screenshot 4</w:t>
+        <w:t>Screenshot 5</w:t>
       </w:r>
     </w:p>
     <w:p>
@@ -3391,13 +3643,687 @@
         <w:rPr>
           <w:b/>
         </w:rPr>
-        <w:t>S</w:t>
-      </w:r>
-      <w:r>
-        <w:rPr>
-          <w:b/>
-        </w:rPr>
-        <w:t>creenshot 5</w:t>
+        <w:t>Screenshot 5</w:t>
+      </w:r>
+      <w:r>
+        <w:t>.</w:t>
+      </w:r>
+    </w:p>
+    <w:p>
+      <w:pPr>
+        <w:tabs>
+          <w:tab w:val="left" w:pos="5859"/>
+        </w:tabs>
+        <w:rPr>
+          <w:b/>
+          <w:u w:val="single"/>
+        </w:rPr>
+      </w:pPr>
+    </w:p>
+    <w:p>
+      <w:pPr>
+        <w:tabs>
+          <w:tab w:val="left" w:pos="5859"/>
+        </w:tabs>
+      </w:pPr>
+      <w:r>
+        <w:rPr>
+          <w:b/>
+          <w:u w:val="single"/>
+        </w:rPr>
+        <w:t xml:space="preserve">Test Case </w:t>
+      </w:r>
+      <w:r>
+        <w:rPr>
+          <w:b/>
+          <w:u w:val="single"/>
+        </w:rPr>
+        <w:t>6</w:t>
+      </w:r>
+      <w:r>
+        <w:rPr>
+          <w:b/>
+        </w:rPr>
+        <w:t>:</w:t>
+      </w:r>
+      <w:r>
+        <w:rPr>
+          <w:b/>
+        </w:rPr>
+        <w:t xml:space="preserve"> Input Search Text: </w:t>
+      </w:r>
+      <w:r>
+        <w:t>, , , , , , , , , , , , ,</w:t>
+      </w:r>
+    </w:p>
+    <w:p>
+      <w:r>
+        <w:rPr>
+          <w:b/>
+        </w:rPr>
+        <w:t xml:space="preserve">Number of Suggestions specified by the user: </w:t>
+      </w:r>
+      <w:r>
+        <w:t>21</w:t>
+      </w:r>
+    </w:p>
+    <w:p/>
+    <w:p>
+      <w:pPr>
+        <w:rPr>
+          <w:b/>
+        </w:rPr>
+      </w:pPr>
+      <w:r>
+        <w:rPr>
+          <w:b/>
+          <w:noProof/>
+        </w:rPr>
+        <w:lastRenderedPageBreak/>
+        <mc:AlternateContent>
+          <mc:Choice Requires="wps">
+            <w:drawing>
+              <wp:anchor distT="0" distB="0" distL="114300" distR="114300" simplePos="0" relativeHeight="251665408" behindDoc="0" locked="0" layoutInCell="1" allowOverlap="1" wp14:anchorId="6B7DDC0C" wp14:editId="566FB184">
+                <wp:simplePos x="0" y="0"/>
+                <wp:positionH relativeFrom="column">
+                  <wp:posOffset>172528</wp:posOffset>
+                </wp:positionH>
+                <wp:positionV relativeFrom="paragraph">
+                  <wp:posOffset>1570009</wp:posOffset>
+                </wp:positionV>
+                <wp:extent cx="1526876" cy="301924"/>
+                <wp:effectExtent l="0" t="0" r="16510" b="22225"/>
+                <wp:wrapNone/>
+                <wp:docPr id="1" name="Text Box 1"/>
+                <wp:cNvGraphicFramePr/>
+                <a:graphic xmlns:a="http://schemas.openxmlformats.org/drawingml/2006/main">
+                  <a:graphicData uri="http://schemas.microsoft.com/office/word/2010/wordprocessingShape">
+                    <wps:wsp>
+                      <wps:cNvSpPr txBox="1"/>
+                      <wps:spPr>
+                        <a:xfrm>
+                          <a:off x="0" y="0"/>
+                          <a:ext cx="1526876" cy="301924"/>
+                        </a:xfrm>
+                        <a:prstGeom prst="rect">
+                          <a:avLst/>
+                        </a:prstGeom>
+                        <a:solidFill>
+                          <a:schemeClr val="lt1"/>
+                        </a:solidFill>
+                        <a:ln w="6350">
+                          <a:solidFill>
+                            <a:prstClr val="black"/>
+                          </a:solidFill>
+                        </a:ln>
+                        <a:effectLst/>
+                      </wps:spPr>
+                      <wps:style>
+                        <a:lnRef idx="0">
+                          <a:schemeClr val="accent1"/>
+                        </a:lnRef>
+                        <a:fillRef idx="0">
+                          <a:schemeClr val="accent1"/>
+                        </a:fillRef>
+                        <a:effectRef idx="0">
+                          <a:schemeClr val="accent1"/>
+                        </a:effectRef>
+                        <a:fontRef idx="minor">
+                          <a:schemeClr val="dk1"/>
+                        </a:fontRef>
+                      </wps:style>
+                      <wps:txbx>
+                        <w:txbxContent>
+                          <w:p>
+                            <w:r>
+                              <w:t>NODES NOT DISPLAYED</w:t>
+                            </w:r>
+                          </w:p>
+                        </w:txbxContent>
+                      </wps:txbx>
+                      <wps:bodyPr rot="0" spcFirstLastPara="0" vertOverflow="overflow" horzOverflow="overflow" vert="horz" wrap="square" lIns="91440" tIns="45720" rIns="91440" bIns="45720" numCol="1" spcCol="0" rtlCol="0" fromWordArt="0" anchor="t" anchorCtr="0" forceAA="0" compatLnSpc="1">
+                        <a:prstTxWarp prst="textNoShape">
+                          <a:avLst/>
+                        </a:prstTxWarp>
+                        <a:noAutofit/>
+                      </wps:bodyPr>
+                    </wps:wsp>
+                  </a:graphicData>
+                </a:graphic>
+                <wp14:sizeRelH relativeFrom="margin">
+                  <wp14:pctWidth>0</wp14:pctWidth>
+                </wp14:sizeRelH>
+                <wp14:sizeRelV relativeFrom="margin">
+                  <wp14:pctHeight>0</wp14:pctHeight>
+                </wp14:sizeRelV>
+              </wp:anchor>
+            </w:drawing>
+          </mc:Choice>
+          <mc:Fallback>
+            <w:pict>
+              <v:shapetype id="_x0000_t202" coordsize="21600,21600" o:spt="202" path="m,l,21600r21600,l21600,xe">
+                <v:stroke joinstyle="miter"/>
+                <v:path gradientshapeok="t" o:connecttype="rect"/>
+              </v:shapetype>
+              <v:shape id="Text Box 1" o:spid="_x0000_s1030" type="#_x0000_t202" style="position:absolute;margin-left:13.6pt;margin-top:123.6pt;width:120.25pt;height:23.75pt;z-index:251665408;visibility:visible;mso-wrap-style:square;mso-width-percent:0;mso-height-percent:0;mso-wrap-distance-left:9pt;mso-wrap-distance-top:0;mso-wrap-distance-right:9pt;mso-wrap-distance-bottom:0;mso-position-horizontal:absolute;mso-position-horizontal-relative:text;mso-position-vertical:absolute;mso-position-vertical-relative:text;mso-width-percent:0;mso-height-percent:0;mso-width-relative:margin;mso-height-relative:margin;v-text-anchor:top" o:gfxdata="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" fillcolor="white [3201]" strokeweight=".5pt">
+                <v:textbox>
+                  <w:txbxContent>
+                    <w:p>
+                      <w:r>
+                        <w:t>NODES NOT DISPLAYED</w:t>
+                      </w:r>
+                    </w:p>
+                  </w:txbxContent>
+                </v:textbox>
+              </v:shape>
+            </w:pict>
+          </mc:Fallback>
+        </mc:AlternateContent>
+      </w:r>
+      <w:r>
+        <w:rPr>
+          <w:b/>
+          <w:noProof/>
+        </w:rPr>
+        <w:drawing>
+          <wp:inline distT="0" distB="0" distL="0" distR="0">
+            <wp:extent cx="5934710" cy="3510915"/>
+            <wp:effectExtent l="19050" t="19050" r="27940" b="13335"/>
+            <wp:docPr id="13" name="Picture 13"/>
+            <wp:cNvGraphicFramePr>
+              <a:graphicFrameLocks xmlns:a="http://schemas.openxmlformats.org/drawingml/2006/main" noChangeAspect="1"/>
+            </wp:cNvGraphicFramePr>
+            <a:graphic xmlns:a="http://schemas.openxmlformats.org/drawingml/2006/main">
+              <a:graphicData uri="http://schemas.openxmlformats.org/drawingml/2006/picture">
+                <pic:pic xmlns:pic="http://schemas.openxmlformats.org/drawingml/2006/picture">
+                  <pic:nvPicPr>
+                    <pic:cNvPr id="0" name="Picture 1"/>
+                    <pic:cNvPicPr>
+                      <a:picLocks noChangeAspect="1" noChangeArrowheads="1"/>
+                    </pic:cNvPicPr>
+                  </pic:nvPicPr>
+                  <pic:blipFill>
+                    <a:blip r:embed="rId16">
+                      <a:extLst>
+                        <a:ext uri="{28A0092B-C50C-407E-A947-70E740481C1C}">
+                          <a14:useLocalDpi xmlns:a14="http://schemas.microsoft.com/office/drawing/2010/main" val="0"/>
+                        </a:ext>
+                      </a:extLst>
+                    </a:blip>
+                    <a:srcRect/>
+                    <a:stretch>
+                      <a:fillRect/>
+                    </a:stretch>
+                  </pic:blipFill>
+                  <pic:spPr bwMode="auto">
+                    <a:xfrm>
+                      <a:off x="0" y="0"/>
+                      <a:ext cx="5934710" cy="3510915"/>
+                    </a:xfrm>
+                    <a:prstGeom prst="rect">
+                      <a:avLst/>
+                    </a:prstGeom>
+                    <a:noFill/>
+                    <a:ln>
+                      <a:solidFill>
+                        <a:schemeClr val="accent1"/>
+                      </a:solidFill>
+                    </a:ln>
+                  </pic:spPr>
+                </pic:pic>
+              </a:graphicData>
+            </a:graphic>
+          </wp:inline>
+        </w:drawing>
+      </w:r>
+    </w:p>
+    <w:p>
+      <w:pPr>
+        <w:rPr>
+          <w:b/>
+        </w:rPr>
+      </w:pPr>
+      <w:r>
+        <w:rPr>
+          <w:b/>
+        </w:rPr>
+        <w:tab/>
+      </w:r>
+      <w:r>
+        <w:rPr>
+          <w:b/>
+        </w:rPr>
+        <w:tab/>
+      </w:r>
+      <w:r>
+        <w:rPr>
+          <w:b/>
+        </w:rPr>
+        <w:tab/>
+      </w:r>
+      <w:r>
+        <w:rPr>
+          <w:b/>
+        </w:rPr>
+        <w:tab/>
+      </w:r>
+      <w:r>
+        <w:rPr>
+          <w:b/>
+        </w:rPr>
+        <w:tab/>
+      </w:r>
+      <w:r>
+        <w:rPr>
+          <w:b/>
+        </w:rPr>
+        <w:tab/>
+        <w:t>Screenshot 6</w:t>
+      </w:r>
+    </w:p>
+    <w:p>
+      <w:r>
+        <w:t>When a user enters a random number input “</w:t>
+      </w:r>
+      <w:r>
+        <w:rPr>
+          <w:b/>
+        </w:rPr>
+        <w:t>, , , , , , , , , , , , ,</w:t>
+      </w:r>
+      <w:r>
+        <w:t>”, specifies the number of suggestions as some random value ‘</w:t>
+      </w:r>
+      <w:r>
+        <w:rPr>
+          <w:b/>
+        </w:rPr>
+        <w:t>21</w:t>
+      </w:r>
+      <w:r>
+        <w:rPr>
+          <w:b/>
+        </w:rPr>
+        <w:t>’</w:t>
+      </w:r>
+      <w:r>
+        <w:t xml:space="preserve"> </w:t>
+      </w:r>
+      <w:r>
+        <w:t xml:space="preserve">and </w:t>
+      </w:r>
+      <w:r>
+        <w:t xml:space="preserve">then </w:t>
+      </w:r>
+      <w:r>
+        <w:t>clicks on the “</w:t>
+      </w:r>
+      <w:r>
+        <w:rPr>
+          <w:b/>
+        </w:rPr>
+        <w:t>Search</w:t>
+      </w:r>
+      <w:r>
+        <w:t>” button</w:t>
+      </w:r>
+      <w:r>
+        <w:t>,</w:t>
+      </w:r>
+      <w:r>
+        <w:t xml:space="preserve"> </w:t>
+      </w:r>
+      <w:r>
+        <w:t>an error message “</w:t>
+      </w:r>
+      <w:r>
+        <w:rPr>
+          <w:b/>
+        </w:rPr>
+        <w:t>Please input valid search texts</w:t>
+      </w:r>
+      <w:r>
+        <w:t>” is displayed on a dialog box and t</w:t>
+      </w:r>
+      <w:r>
+        <w:t xml:space="preserve">he </w:t>
+      </w:r>
+      <w:r>
+        <w:t xml:space="preserve">corresponding search results of the </w:t>
+      </w:r>
+      <w:proofErr w:type="spellStart"/>
+      <w:r>
+        <w:t>NGram</w:t>
+      </w:r>
+      <w:proofErr w:type="spellEnd"/>
+      <w:r>
+        <w:t xml:space="preserve"> </w:t>
+      </w:r>
+      <w:r>
+        <w:t xml:space="preserve">node are also </w:t>
+      </w:r>
+      <w:r>
+        <w:rPr>
+          <w:b/>
+        </w:rPr>
+        <w:t>NOT displayed</w:t>
+      </w:r>
+      <w:r>
+        <w:rPr>
+          <w:b/>
+        </w:rPr>
+        <w:t xml:space="preserve"> </w:t>
+      </w:r>
+      <w:r>
+        <w:t>i.e., the store is empty</w:t>
+      </w:r>
+      <w:r>
+        <w:t xml:space="preserve"> as shown in the above </w:t>
+      </w:r>
+      <w:r>
+        <w:rPr>
+          <w:b/>
+        </w:rPr>
+        <w:t>Screenshot 6</w:t>
+      </w:r>
+      <w:r>
+        <w:t>.</w:t>
+      </w:r>
+    </w:p>
+    <w:p>
+      <w:pPr>
+        <w:tabs>
+          <w:tab w:val="left" w:pos="5859"/>
+        </w:tabs>
+        <w:rPr>
+          <w:b/>
+          <w:u w:val="single"/>
+        </w:rPr>
+      </w:pPr>
+    </w:p>
+    <w:p>
+      <w:pPr>
+        <w:tabs>
+          <w:tab w:val="left" w:pos="5859"/>
+        </w:tabs>
+      </w:pPr>
+      <w:r>
+        <w:rPr>
+          <w:b/>
+          <w:u w:val="single"/>
+        </w:rPr>
+        <w:t xml:space="preserve">Test Case </w:t>
+      </w:r>
+      <w:r>
+        <w:rPr>
+          <w:b/>
+          <w:u w:val="single"/>
+        </w:rPr>
+        <w:t>7</w:t>
+      </w:r>
+      <w:r>
+        <w:rPr>
+          <w:b/>
+        </w:rPr>
+        <w:t>:</w:t>
+      </w:r>
+      <w:r>
+        <w:rPr>
+          <w:b/>
+        </w:rPr>
+        <w:t xml:space="preserve"> Input Search Text: </w:t>
+      </w:r>
+      <w:r>
+        <w:t>GDHFTHBNRMNK</w:t>
+      </w:r>
+    </w:p>
+    <w:p>
+      <w:r>
+        <w:rPr>
+          <w:b/>
+        </w:rPr>
+        <w:t xml:space="preserve">Number of Suggestions specified by the user: </w:t>
+      </w:r>
+      <w:r>
+        <w:t>16</w:t>
+      </w:r>
+    </w:p>
+    <w:p/>
+    <w:p>
+      <w:pPr>
+        <w:rPr>
+          <w:b/>
+        </w:rPr>
+      </w:pPr>
+      <w:r>
+        <w:rPr>
+          <w:b/>
+          <w:noProof/>
+        </w:rPr>
+        <w:lastRenderedPageBreak/>
+        <w:drawing>
+          <wp:inline distT="0" distB="0" distL="0" distR="0" wp14:anchorId="6B185094" wp14:editId="1ED82252">
+            <wp:extent cx="5943600" cy="3510915"/>
+            <wp:effectExtent l="19050" t="19050" r="19050" b="13335"/>
+            <wp:docPr id="24" name="Picture 24"/>
+            <wp:cNvGraphicFramePr>
+              <a:graphicFrameLocks xmlns:a="http://schemas.openxmlformats.org/drawingml/2006/main" noChangeAspect="1"/>
+            </wp:cNvGraphicFramePr>
+            <a:graphic xmlns:a="http://schemas.openxmlformats.org/drawingml/2006/main">
+              <a:graphicData uri="http://schemas.openxmlformats.org/drawingml/2006/picture">
+                <pic:pic xmlns:pic="http://schemas.openxmlformats.org/drawingml/2006/picture">
+                  <pic:nvPicPr>
+                    <pic:cNvPr id="0" name="Picture 5"/>
+                    <pic:cNvPicPr>
+                      <a:picLocks noChangeAspect="1" noChangeArrowheads="1"/>
+                    </pic:cNvPicPr>
+                  </pic:nvPicPr>
+                  <pic:blipFill>
+                    <a:blip r:embed="rId17">
+                      <a:extLst>
+                        <a:ext uri="{28A0092B-C50C-407E-A947-70E740481C1C}">
+                          <a14:useLocalDpi xmlns:a14="http://schemas.microsoft.com/office/drawing/2010/main" val="0"/>
+                        </a:ext>
+                      </a:extLst>
+                    </a:blip>
+                    <a:srcRect/>
+                    <a:stretch>
+                      <a:fillRect/>
+                    </a:stretch>
+                  </pic:blipFill>
+                  <pic:spPr bwMode="auto">
+                    <a:xfrm>
+                      <a:off x="0" y="0"/>
+                      <a:ext cx="5943600" cy="3510915"/>
+                    </a:xfrm>
+                    <a:prstGeom prst="rect">
+                      <a:avLst/>
+                    </a:prstGeom>
+                    <a:noFill/>
+                    <a:ln>
+                      <a:solidFill>
+                        <a:schemeClr val="accent1"/>
+                      </a:solidFill>
+                    </a:ln>
+                  </pic:spPr>
+                </pic:pic>
+              </a:graphicData>
+            </a:graphic>
+          </wp:inline>
+        </w:drawing>
+      </w:r>
+    </w:p>
+    <w:p>
+      <w:pPr>
+        <w:rPr>
+          <w:b/>
+        </w:rPr>
+      </w:pPr>
+      <w:r>
+        <w:rPr>
+          <w:b/>
+        </w:rPr>
+        <w:tab/>
+      </w:r>
+      <w:r>
+        <w:rPr>
+          <w:b/>
+        </w:rPr>
+        <w:tab/>
+      </w:r>
+      <w:r>
+        <w:rPr>
+          <w:b/>
+        </w:rPr>
+        <w:tab/>
+      </w:r>
+      <w:r>
+        <w:rPr>
+          <w:b/>
+        </w:rPr>
+        <w:tab/>
+      </w:r>
+      <w:r>
+        <w:rPr>
+          <w:b/>
+        </w:rPr>
+        <w:tab/>
+      </w:r>
+      <w:r>
+        <w:rPr>
+          <w:b/>
+        </w:rPr>
+        <w:tab/>
+        <w:t>Screenshot 7</w:t>
+      </w:r>
+    </w:p>
+    <w:p>
+      <w:r>
+        <w:t>When a user enters a random number input “</w:t>
+      </w:r>
+      <w:r>
+        <w:rPr>
+          <w:b/>
+        </w:rPr>
+        <w:t>GDHFTHBNRMNK</w:t>
+      </w:r>
+      <w:r>
+        <w:t>”, specifies the number of suggestions as some random value ‘</w:t>
+      </w:r>
+      <w:r>
+        <w:rPr>
+          <w:b/>
+        </w:rPr>
+        <w:t>16</w:t>
+      </w:r>
+      <w:r>
+        <w:rPr>
+          <w:b/>
+        </w:rPr>
+        <w:t>’</w:t>
+      </w:r>
+      <w:r>
+        <w:t xml:space="preserve"> </w:t>
+      </w:r>
+      <w:r>
+        <w:t xml:space="preserve">and </w:t>
+      </w:r>
+      <w:r>
+        <w:t xml:space="preserve">then </w:t>
+      </w:r>
+      <w:r>
+        <w:t>clicks on the “</w:t>
+      </w:r>
+      <w:r>
+        <w:rPr>
+          <w:b/>
+        </w:rPr>
+        <w:t>Search</w:t>
+      </w:r>
+      <w:r>
+        <w:t>” button</w:t>
+      </w:r>
+      <w:r>
+        <w:t>,</w:t>
+      </w:r>
+      <w:r>
+        <w:t xml:space="preserve"> </w:t>
+      </w:r>
+      <w:r>
+        <w:t>an error message “</w:t>
+      </w:r>
+      <w:r>
+        <w:rPr>
+          <w:b/>
+        </w:rPr>
+        <w:t xml:space="preserve">No </w:t>
+      </w:r>
+      <w:proofErr w:type="spellStart"/>
+      <w:r>
+        <w:rPr>
+          <w:b/>
+        </w:rPr>
+        <w:t>ngram</w:t>
+      </w:r>
+      <w:proofErr w:type="spellEnd"/>
+      <w:r>
+        <w:rPr>
+          <w:b/>
+        </w:rPr>
+        <w:t xml:space="preserve"> predictions were returned. Please try another query</w:t>
+      </w:r>
+      <w:r>
+        <w:rPr>
+          <w:b/>
+        </w:rPr>
+        <w:t>.</w:t>
+      </w:r>
+      <w:r>
+        <w:t xml:space="preserve">” is displayed </w:t>
+      </w:r>
+      <w:r>
+        <w:t>in the place of the node and t</w:t>
+      </w:r>
+      <w:r>
+        <w:t xml:space="preserve">he </w:t>
+      </w:r>
+      <w:r>
+        <w:t xml:space="preserve">corresponding search results of </w:t>
+      </w:r>
+      <w:proofErr w:type="spellStart"/>
+      <w:r>
+        <w:t>NGram</w:t>
+      </w:r>
+      <w:proofErr w:type="spellEnd"/>
+      <w:r>
+        <w:t xml:space="preserve"> </w:t>
+      </w:r>
+      <w:r>
+        <w:t xml:space="preserve">node are also </w:t>
+      </w:r>
+      <w:r>
+        <w:rPr>
+          <w:b/>
+        </w:rPr>
+        <w:t>NOT displayed</w:t>
+      </w:r>
+      <w:r>
+        <w:rPr>
+          <w:b/>
+        </w:rPr>
+        <w:t xml:space="preserve"> </w:t>
+      </w:r>
+      <w:r>
+        <w:t>i.e., the store is empty</w:t>
+      </w:r>
+      <w:r>
+        <w:t xml:space="preserve"> as shown in the above </w:t>
+      </w:r>
+      <w:r>
+        <w:rPr>
+          <w:b/>
+        </w:rPr>
+        <w:t>Screenshot 7</w:t>
       </w:r>
       <w:r>
         <w:t>.</w:t>
@@ -4171,7 +5097,7 @@
 </file>
 
 <file path=customXml/itemProps1.xml><?xml version="1.0" encoding="utf-8"?>
-<ds:datastoreItem xmlns:ds="http://schemas.openxmlformats.org/officeDocument/2006/customXml" ds:itemID="{F2DD8B30-BD1B-4144-A08C-F4225AE5A496}">
+<ds:datastoreItem xmlns:ds="http://schemas.openxmlformats.org/officeDocument/2006/customXml" ds:itemID="{FBA1DDCE-8A07-4E60-AA9B-A527069F0016}">
   <ds:schemaRefs>
     <ds:schemaRef ds:uri="http://schemas.openxmlformats.org/officeDocument/2006/bibliography"/>
   </ds:schemaRefs>

</xml_diff>

<commit_message>
! Updated a total of 13 testcases.
</commit_message>
<xml_diff>
--- a/NGram GUI Testcases.docx
+++ b/NGram GUI Testcases.docx
@@ -387,7 +387,35 @@
         <w:t>Screenshot 1</w:t>
       </w:r>
       <w:r>
-        <w:t xml:space="preserve">. </w:t>
+        <w:rPr>
+          <w:b/>
+        </w:rPr>
+        <w:t xml:space="preserve"> </w:t>
+      </w:r>
+      <w:r>
+        <w:t xml:space="preserve">and the </w:t>
+      </w:r>
+      <w:r>
+        <w:t xml:space="preserve">probability graph is </w:t>
+      </w:r>
+      <w:bookmarkStart w:id="0" w:name="_GoBack"/>
+      <w:bookmarkEnd w:id="0"/>
+      <w:r>
+        <w:t xml:space="preserve">shown on the </w:t>
+      </w:r>
+      <w:proofErr w:type="spellStart"/>
+      <w:r>
+        <w:t>NGram</w:t>
+      </w:r>
+      <w:proofErr w:type="spellEnd"/>
+      <w:r>
+        <w:t xml:space="preserve"> GUI</w:t>
+      </w:r>
+      <w:r>
+        <w:t>.</w:t>
+      </w:r>
+      <w:r>
+        <w:t xml:space="preserve"> </w:t>
       </w:r>
     </w:p>
     <w:p>
@@ -781,6 +809,32 @@
       <w:r>
         <w:t>.</w:t>
       </w:r>
+      <w:r>
+        <w:t xml:space="preserve"> </w:t>
+      </w:r>
+      <w:r>
+        <w:t>Also, t</w:t>
+      </w:r>
+      <w:r>
+        <w:t>h</w:t>
+      </w:r>
+      <w:r>
+        <w:t xml:space="preserve">e </w:t>
+      </w:r>
+      <w:r>
+        <w:t xml:space="preserve">probability graph is shown on the </w:t>
+      </w:r>
+      <w:proofErr w:type="spellStart"/>
+      <w:r>
+        <w:t>NGram</w:t>
+      </w:r>
+      <w:proofErr w:type="spellEnd"/>
+      <w:r>
+        <w:t xml:space="preserve"> GUI</w:t>
+      </w:r>
+      <w:r>
+        <w:t>.</w:t>
+      </w:r>
     </w:p>
     <w:p>
       <w:r>
@@ -1151,6 +1205,26 @@
         <w:t>Screenshot 3</w:t>
       </w:r>
       <w:r>
+        <w:rPr>
+          <w:b/>
+        </w:rPr>
+        <w:t xml:space="preserve"> </w:t>
+      </w:r>
+      <w:r>
+        <w:t xml:space="preserve">and the </w:t>
+      </w:r>
+      <w:r>
+        <w:t xml:space="preserve">probability graph is also shown on the </w:t>
+      </w:r>
+      <w:proofErr w:type="spellStart"/>
+      <w:r>
+        <w:t>NGram</w:t>
+      </w:r>
+      <w:proofErr w:type="spellEnd"/>
+      <w:r>
+        <w:t xml:space="preserve"> GUI</w:t>
+      </w:r>
+      <w:r>
         <w:t>.</w:t>
       </w:r>
     </w:p>
@@ -1430,7 +1504,30 @@
         <w:rPr>
           <w:b/>
         </w:rPr>
-        <w:t>eenshot 4.</w:t>
+        <w:t>eenshot 4</w:t>
+      </w:r>
+      <w:r>
+        <w:rPr>
+          <w:b/>
+        </w:rPr>
+        <w:t xml:space="preserve"> </w:t>
+      </w:r>
+      <w:r>
+        <w:t xml:space="preserve">and the </w:t>
+      </w:r>
+      <w:r>
+        <w:t xml:space="preserve">probability graph is also shown on the </w:t>
+      </w:r>
+      <w:proofErr w:type="spellStart"/>
+      <w:r>
+        <w:t>NGram</w:t>
+      </w:r>
+      <w:proofErr w:type="spellEnd"/>
+      <w:r>
+        <w:t xml:space="preserve"> GUI</w:t>
+      </w:r>
+      <w:r>
+        <w:t>.</w:t>
       </w:r>
     </w:p>
     <w:p>
@@ -1464,8 +1561,6 @@
         </w:rPr>
         <w:t>5</w:t>
       </w:r>
-      <w:bookmarkStart w:id="0" w:name="_GoBack"/>
-      <w:bookmarkEnd w:id="0"/>
       <w:r>
         <w:rPr>
           <w:b/>
@@ -1685,6 +1780,26 @@
           <w:b/>
         </w:rPr>
         <w:t xml:space="preserve"> 5</w:t>
+      </w:r>
+      <w:r>
+        <w:t xml:space="preserve"> and the </w:t>
+      </w:r>
+      <w:r>
+        <w:t>probabilit</w:t>
+      </w:r>
+      <w:r>
+        <w:t>y</w:t>
+      </w:r>
+      <w:r>
+        <w:t xml:space="preserve"> graph is also shown on the </w:t>
+      </w:r>
+      <w:proofErr w:type="spellStart"/>
+      <w:r>
+        <w:t>NGram</w:t>
+      </w:r>
+      <w:proofErr w:type="spellEnd"/>
+      <w:r>
+        <w:t xml:space="preserve"> GUI</w:t>
       </w:r>
       <w:r>
         <w:t>.</w:t>
@@ -4256,39 +4371,16 @@
         <w:rPr>
           <w:b/>
         </w:rPr>
-        <w:t xml:space="preserve">No </w:t>
-      </w:r>
-      <w:proofErr w:type="spellStart"/>
-      <w:r>
-        <w:rPr>
-          <w:b/>
-        </w:rPr>
-        <w:t>ngram</w:t>
-      </w:r>
-      <w:proofErr w:type="spellEnd"/>
-      <w:r>
-        <w:rPr>
-          <w:b/>
-        </w:rPr>
-        <w:t xml:space="preserve"> predictions were returned. Please try another query</w:t>
-      </w:r>
-      <w:r>
-        <w:rPr>
-          <w:b/>
-        </w:rPr>
-        <w:t>.</w:t>
-      </w:r>
-      <w:r>
-        <w:t xml:space="preserve">” is displayed </w:t>
-      </w:r>
-      <w:r>
-        <w:t>in the place of the node and t</w:t>
+        <w:t>Please input valid search texts</w:t>
+      </w:r>
+      <w:r>
+        <w:t>” is displayed on a dialog box and t</w:t>
       </w:r>
       <w:r>
         <w:t xml:space="preserve">he </w:t>
       </w:r>
       <w:r>
-        <w:t xml:space="preserve">corresponding search results of </w:t>
+        <w:t xml:space="preserve">corresponding search results of the </w:t>
       </w:r>
       <w:proofErr w:type="spellStart"/>
       <w:r>
@@ -4355,8 +4447,388 @@
         <w:tab/>
       </w:r>
     </w:p>
+    <w:p>
+      <w:pPr>
+        <w:tabs>
+          <w:tab w:val="left" w:pos="5859"/>
+        </w:tabs>
+      </w:pPr>
+      <w:r>
+        <w:rPr>
+          <w:b/>
+          <w:u w:val="single"/>
+        </w:rPr>
+        <w:t xml:space="preserve">Test Case </w:t>
+      </w:r>
+      <w:r>
+        <w:rPr>
+          <w:b/>
+          <w:u w:val="single"/>
+        </w:rPr>
+        <w:t>8</w:t>
+      </w:r>
+      <w:r>
+        <w:rPr>
+          <w:b/>
+        </w:rPr>
+        <w:t>:</w:t>
+      </w:r>
+      <w:r>
+        <w:rPr>
+          <w:b/>
+        </w:rPr>
+        <w:t xml:space="preserve"> Input Search Text: </w:t>
+      </w:r>
+      <w:r>
+        <w:t>UP$#!@*&amp;</w:t>
+      </w:r>
+    </w:p>
+    <w:p>
+      <w:r>
+        <w:rPr>
+          <w:b/>
+        </w:rPr>
+        <w:t xml:space="preserve">Number of Suggestions specified by the user: </w:t>
+      </w:r>
+      <w:r>
+        <w:t>25</w:t>
+      </w:r>
+    </w:p>
     <w:p/>
-    <w:p/>
+    <w:p>
+      <w:r>
+        <w:rPr>
+          <w:noProof/>
+        </w:rPr>
+        <w:lastRenderedPageBreak/>
+        <mc:AlternateContent>
+          <mc:Choice Requires="wps">
+            <w:drawing>
+              <wp:anchor distT="0" distB="0" distL="114300" distR="114300" simplePos="0" relativeHeight="251666432" behindDoc="0" locked="0" layoutInCell="1" allowOverlap="1">
+                <wp:simplePos x="0" y="0"/>
+                <wp:positionH relativeFrom="column">
+                  <wp:posOffset>129396</wp:posOffset>
+                </wp:positionH>
+                <wp:positionV relativeFrom="paragraph">
+                  <wp:posOffset>1630392</wp:posOffset>
+                </wp:positionV>
+                <wp:extent cx="1552743" cy="276046"/>
+                <wp:effectExtent l="0" t="0" r="28575" b="10160"/>
+                <wp:wrapNone/>
+                <wp:docPr id="16" name="Text Box 16"/>
+                <wp:cNvGraphicFramePr/>
+                <a:graphic xmlns:a="http://schemas.openxmlformats.org/drawingml/2006/main">
+                  <a:graphicData uri="http://schemas.microsoft.com/office/word/2010/wordprocessingShape">
+                    <wps:wsp>
+                      <wps:cNvSpPr txBox="1"/>
+                      <wps:spPr>
+                        <a:xfrm>
+                          <a:off x="0" y="0"/>
+                          <a:ext cx="1552743" cy="276046"/>
+                        </a:xfrm>
+                        <a:prstGeom prst="rect">
+                          <a:avLst/>
+                        </a:prstGeom>
+                        <a:solidFill>
+                          <a:schemeClr val="lt1"/>
+                        </a:solidFill>
+                        <a:ln w="6350">
+                          <a:solidFill>
+                            <a:prstClr val="black"/>
+                          </a:solidFill>
+                        </a:ln>
+                        <a:effectLst/>
+                      </wps:spPr>
+                      <wps:style>
+                        <a:lnRef idx="0">
+                          <a:schemeClr val="accent1"/>
+                        </a:lnRef>
+                        <a:fillRef idx="0">
+                          <a:schemeClr val="accent1"/>
+                        </a:fillRef>
+                        <a:effectRef idx="0">
+                          <a:schemeClr val="accent1"/>
+                        </a:effectRef>
+                        <a:fontRef idx="minor">
+                          <a:schemeClr val="dk1"/>
+                        </a:fontRef>
+                      </wps:style>
+                      <wps:txbx>
+                        <w:txbxContent>
+                          <w:p>
+                            <w:r>
+                              <w:t>NODES NOT DISPLAYED</w:t>
+                            </w:r>
+                          </w:p>
+                        </w:txbxContent>
+                      </wps:txbx>
+                      <wps:bodyPr rot="0" spcFirstLastPara="0" vertOverflow="overflow" horzOverflow="overflow" vert="horz" wrap="square" lIns="91440" tIns="45720" rIns="91440" bIns="45720" numCol="1" spcCol="0" rtlCol="0" fromWordArt="0" anchor="t" anchorCtr="0" forceAA="0" compatLnSpc="1">
+                        <a:prstTxWarp prst="textNoShape">
+                          <a:avLst/>
+                        </a:prstTxWarp>
+                        <a:noAutofit/>
+                      </wps:bodyPr>
+                    </wps:wsp>
+                  </a:graphicData>
+                </a:graphic>
+                <wp14:sizeRelH relativeFrom="margin">
+                  <wp14:pctWidth>0</wp14:pctWidth>
+                </wp14:sizeRelH>
+                <wp14:sizeRelV relativeFrom="margin">
+                  <wp14:pctHeight>0</wp14:pctHeight>
+                </wp14:sizeRelV>
+              </wp:anchor>
+            </w:drawing>
+          </mc:Choice>
+          <mc:Fallback>
+            <w:pict>
+              <v:shapetype id="_x0000_t202" coordsize="21600,21600" o:spt="202" path="m,l,21600r21600,l21600,xe">
+                <v:stroke joinstyle="miter"/>
+                <v:path gradientshapeok="t" o:connecttype="rect"/>
+              </v:shapetype>
+              <v:shape id="Text Box 16" o:spid="_x0000_s1031" type="#_x0000_t202" style="position:absolute;margin-left:10.2pt;margin-top:128.4pt;width:122.25pt;height:21.75pt;z-index:251666432;visibility:visible;mso-wrap-style:square;mso-width-percent:0;mso-height-percent:0;mso-wrap-distance-left:9pt;mso-wrap-distance-top:0;mso-wrap-distance-right:9pt;mso-wrap-distance-bottom:0;mso-position-horizontal:absolute;mso-position-horizontal-relative:text;mso-position-vertical:absolute;mso-position-vertical-relative:text;mso-width-percent:0;mso-height-percent:0;mso-width-relative:margin;mso-height-relative:margin;v-text-anchor:top" o:gfxdata="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" fillcolor="white [3201]" strokeweight=".5pt">
+                <v:textbox>
+                  <w:txbxContent>
+                    <w:p>
+                      <w:r>
+                        <w:t>NODES NOT DISPLAYED</w:t>
+                      </w:r>
+                    </w:p>
+                  </w:txbxContent>
+                </v:textbox>
+              </v:shape>
+            </w:pict>
+          </mc:Fallback>
+        </mc:AlternateContent>
+      </w:r>
+      <w:r>
+        <w:rPr>
+          <w:noProof/>
+        </w:rPr>
+        <w:drawing>
+          <wp:inline distT="0" distB="0" distL="0" distR="0">
+            <wp:extent cx="5943600" cy="3510915"/>
+            <wp:effectExtent l="19050" t="19050" r="19050" b="13335"/>
+            <wp:docPr id="14" name="Picture 14"/>
+            <wp:cNvGraphicFramePr>
+              <a:graphicFrameLocks xmlns:a="http://schemas.openxmlformats.org/drawingml/2006/main" noChangeAspect="1"/>
+            </wp:cNvGraphicFramePr>
+            <a:graphic xmlns:a="http://schemas.openxmlformats.org/drawingml/2006/main">
+              <a:graphicData uri="http://schemas.openxmlformats.org/drawingml/2006/picture">
+                <pic:pic xmlns:pic="http://schemas.openxmlformats.org/drawingml/2006/picture">
+                  <pic:nvPicPr>
+                    <pic:cNvPr id="0" name="Picture 2"/>
+                    <pic:cNvPicPr>
+                      <a:picLocks noChangeAspect="1" noChangeArrowheads="1"/>
+                    </pic:cNvPicPr>
+                  </pic:nvPicPr>
+                  <pic:blipFill>
+                    <a:blip r:embed="rId18">
+                      <a:extLst>
+                        <a:ext uri="{28A0092B-C50C-407E-A947-70E740481C1C}">
+                          <a14:useLocalDpi xmlns:a14="http://schemas.microsoft.com/office/drawing/2010/main" val="0"/>
+                        </a:ext>
+                      </a:extLst>
+                    </a:blip>
+                    <a:srcRect/>
+                    <a:stretch>
+                      <a:fillRect/>
+                    </a:stretch>
+                  </pic:blipFill>
+                  <pic:spPr bwMode="auto">
+                    <a:xfrm>
+                      <a:off x="0" y="0"/>
+                      <a:ext cx="5943600" cy="3510915"/>
+                    </a:xfrm>
+                    <a:prstGeom prst="rect">
+                      <a:avLst/>
+                    </a:prstGeom>
+                    <a:noFill/>
+                    <a:ln>
+                      <a:solidFill>
+                        <a:schemeClr val="accent1"/>
+                      </a:solidFill>
+                    </a:ln>
+                  </pic:spPr>
+                </pic:pic>
+              </a:graphicData>
+            </a:graphic>
+          </wp:inline>
+        </w:drawing>
+      </w:r>
+    </w:p>
+    <w:p>
+      <w:pPr>
+        <w:rPr>
+          <w:b/>
+        </w:rPr>
+      </w:pPr>
+      <w:r>
+        <w:rPr>
+          <w:b/>
+        </w:rPr>
+        <w:tab/>
+      </w:r>
+      <w:r>
+        <w:rPr>
+          <w:b/>
+        </w:rPr>
+        <w:tab/>
+      </w:r>
+      <w:r>
+        <w:rPr>
+          <w:b/>
+        </w:rPr>
+        <w:tab/>
+      </w:r>
+      <w:r>
+        <w:rPr>
+          <w:b/>
+        </w:rPr>
+        <w:tab/>
+      </w:r>
+      <w:r>
+        <w:rPr>
+          <w:b/>
+        </w:rPr>
+        <w:tab/>
+      </w:r>
+      <w:r>
+        <w:rPr>
+          <w:b/>
+        </w:rPr>
+        <w:tab/>
+      </w:r>
+      <w:r>
+        <w:rPr>
+          <w:b/>
+        </w:rPr>
+        <w:t>Screenshot 8</w:t>
+      </w:r>
+    </w:p>
+    <w:p>
+      <w:r>
+        <w:t>When a user enters a random number input “</w:t>
+      </w:r>
+      <w:r>
+        <w:rPr>
+          <w:b/>
+        </w:rPr>
+        <w:t>UP$#!@*&amp;</w:t>
+      </w:r>
+      <w:r>
+        <w:t>”, specifies the number of suggestions as some random value ‘</w:t>
+      </w:r>
+      <w:r>
+        <w:rPr>
+          <w:b/>
+        </w:rPr>
+        <w:t>25</w:t>
+      </w:r>
+      <w:r>
+        <w:rPr>
+          <w:b/>
+        </w:rPr>
+        <w:t>’</w:t>
+      </w:r>
+      <w:r>
+        <w:t xml:space="preserve"> </w:t>
+      </w:r>
+      <w:r>
+        <w:t xml:space="preserve">and </w:t>
+      </w:r>
+      <w:r>
+        <w:t xml:space="preserve">then </w:t>
+      </w:r>
+      <w:r>
+        <w:t>clicks on the “</w:t>
+      </w:r>
+      <w:r>
+        <w:rPr>
+          <w:b/>
+        </w:rPr>
+        <w:t>Search</w:t>
+      </w:r>
+      <w:r>
+        <w:t>” button</w:t>
+      </w:r>
+      <w:r>
+        <w:t>,</w:t>
+      </w:r>
+      <w:r>
+        <w:t xml:space="preserve"> </w:t>
+      </w:r>
+      <w:r>
+        <w:t>an error message “</w:t>
+      </w:r>
+      <w:r>
+        <w:rPr>
+          <w:b/>
+        </w:rPr>
+        <w:t xml:space="preserve">No </w:t>
+      </w:r>
+      <w:proofErr w:type="spellStart"/>
+      <w:r>
+        <w:rPr>
+          <w:b/>
+        </w:rPr>
+        <w:t>ngram</w:t>
+      </w:r>
+      <w:proofErr w:type="spellEnd"/>
+      <w:r>
+        <w:rPr>
+          <w:b/>
+        </w:rPr>
+        <w:t xml:space="preserve"> predictions were returned. Please try another query.</w:t>
+      </w:r>
+      <w:r>
+        <w:t>” is displayed in the place of the node and t</w:t>
+      </w:r>
+      <w:r>
+        <w:t xml:space="preserve">he </w:t>
+      </w:r>
+      <w:r>
+        <w:t xml:space="preserve">corresponding search results of </w:t>
+      </w:r>
+      <w:proofErr w:type="spellStart"/>
+      <w:r>
+        <w:t>NGram</w:t>
+      </w:r>
+      <w:proofErr w:type="spellEnd"/>
+      <w:r>
+        <w:t xml:space="preserve"> </w:t>
+      </w:r>
+      <w:r>
+        <w:t xml:space="preserve">node are also </w:t>
+      </w:r>
+      <w:r>
+        <w:rPr>
+          <w:b/>
+        </w:rPr>
+        <w:t>NOT displayed</w:t>
+      </w:r>
+      <w:r>
+        <w:rPr>
+          <w:b/>
+        </w:rPr>
+        <w:t xml:space="preserve"> </w:t>
+      </w:r>
+      <w:r>
+        <w:t>i.e., the store is empty</w:t>
+      </w:r>
+      <w:r>
+        <w:t xml:space="preserve"> as shown in the above </w:t>
+      </w:r>
+      <w:r>
+        <w:rPr>
+          <w:b/>
+        </w:rPr>
+        <w:t>Screenshot 8</w:t>
+      </w:r>
+      <w:r>
+        <w:t>.</w:t>
+      </w:r>
+    </w:p>
     <w:sectPr>
       <w:pgSz w:w="12240" w:h="15840"/>
       <w:pgMar w:top="1440" w:right="1440" w:bottom="1440" w:left="1440" w:header="720" w:footer="720" w:gutter="0"/>
@@ -5097,7 +5569,7 @@
 </file>
 
 <file path=customXml/itemProps1.xml><?xml version="1.0" encoding="utf-8"?>
-<ds:datastoreItem xmlns:ds="http://schemas.openxmlformats.org/officeDocument/2006/customXml" ds:itemID="{FBA1DDCE-8A07-4E60-AA9B-A527069F0016}">
+<ds:datastoreItem xmlns:ds="http://schemas.openxmlformats.org/officeDocument/2006/customXml" ds:itemID="{7E705FFC-509E-4453-A5E6-3A518F3305A2}">
   <ds:schemaRefs>
     <ds:schemaRef ds:uri="http://schemas.openxmlformats.org/officeDocument/2006/bibliography"/>
   </ds:schemaRefs>

</xml_diff>

<commit_message>
! Updated a total of 15 positive and negative testcases.
</commit_message>
<xml_diff>
--- a/NGram GUI Testcases.docx
+++ b/NGram GUI Testcases.docx
@@ -21,6 +21,8 @@
       <w:r>
         <w:tab/>
       </w:r>
+      <w:bookmarkStart w:id="0" w:name="_GoBack"/>
+      <w:bookmarkEnd w:id="0"/>
       <w:r>
         <w:rPr>
           <w:b/>
@@ -396,12 +398,7 @@
         <w:t xml:space="preserve">and the </w:t>
       </w:r>
       <w:r>
-        <w:t xml:space="preserve">probability graph is </w:t>
-      </w:r>
-      <w:bookmarkStart w:id="0" w:name="_GoBack"/>
-      <w:bookmarkEnd w:id="0"/>
-      <w:r>
-        <w:t xml:space="preserve">shown on the </w:t>
+        <w:t xml:space="preserve">probability graph is shown on the </w:t>
       </w:r>
       <w:proofErr w:type="spellStart"/>
       <w:r>
@@ -1792,6 +1789,271 @@
       </w:r>
       <w:r>
         <w:t xml:space="preserve"> graph is also shown on the </w:t>
+      </w:r>
+      <w:proofErr w:type="spellStart"/>
+      <w:r>
+        <w:t>NGram</w:t>
+      </w:r>
+      <w:proofErr w:type="spellEnd"/>
+      <w:r>
+        <w:t xml:space="preserve"> GUI</w:t>
+      </w:r>
+      <w:r>
+        <w:t>.</w:t>
+      </w:r>
+    </w:p>
+    <w:p/>
+    <w:p>
+      <w:pPr>
+        <w:tabs>
+          <w:tab w:val="left" w:pos="5859"/>
+        </w:tabs>
+      </w:pPr>
+      <w:r>
+        <w:rPr>
+          <w:b/>
+          <w:u w:val="single"/>
+        </w:rPr>
+        <w:t xml:space="preserve">Test Case </w:t>
+      </w:r>
+      <w:r>
+        <w:rPr>
+          <w:b/>
+          <w:u w:val="single"/>
+        </w:rPr>
+        <w:t>6</w:t>
+      </w:r>
+      <w:r>
+        <w:rPr>
+          <w:b/>
+        </w:rPr>
+        <w:t>:</w:t>
+      </w:r>
+      <w:r>
+        <w:rPr>
+          <w:b/>
+        </w:rPr>
+        <w:t xml:space="preserve"> Input Search Text: </w:t>
+      </w:r>
+      <w:proofErr w:type="spellStart"/>
+      <w:r>
+        <w:t>I’am</w:t>
+      </w:r>
+      <w:proofErr w:type="spellEnd"/>
+      <w:r>
+        <w:t xml:space="preserve"> doing this for</w:t>
+      </w:r>
+    </w:p>
+    <w:p>
+      <w:r>
+        <w:rPr>
+          <w:b/>
+        </w:rPr>
+        <w:t xml:space="preserve">Number of Suggestions specified by the user: </w:t>
+      </w:r>
+      <w:r>
+        <w:t>23</w:t>
+      </w:r>
+    </w:p>
+    <w:p>
+      <w:r>
+        <w:rPr>
+          <w:noProof/>
+        </w:rPr>
+        <w:lastRenderedPageBreak/>
+        <w:drawing>
+          <wp:inline distT="0" distB="0" distL="0" distR="0">
+            <wp:extent cx="5934710" cy="3493770"/>
+            <wp:effectExtent l="19050" t="19050" r="27940" b="11430"/>
+            <wp:docPr id="22" name="Picture 22"/>
+            <wp:cNvGraphicFramePr>
+              <a:graphicFrameLocks xmlns:a="http://schemas.openxmlformats.org/drawingml/2006/main" noChangeAspect="1"/>
+            </wp:cNvGraphicFramePr>
+            <a:graphic xmlns:a="http://schemas.openxmlformats.org/drawingml/2006/main">
+              <a:graphicData uri="http://schemas.openxmlformats.org/drawingml/2006/picture">
+                <pic:pic xmlns:pic="http://schemas.openxmlformats.org/drawingml/2006/picture">
+                  <pic:nvPicPr>
+                    <pic:cNvPr id="0" name="Picture 3"/>
+                    <pic:cNvPicPr>
+                      <a:picLocks noChangeAspect="1" noChangeArrowheads="1"/>
+                    </pic:cNvPicPr>
+                  </pic:nvPicPr>
+                  <pic:blipFill>
+                    <a:blip r:embed="rId11">
+                      <a:extLst>
+                        <a:ext uri="{28A0092B-C50C-407E-A947-70E740481C1C}">
+                          <a14:useLocalDpi xmlns:a14="http://schemas.microsoft.com/office/drawing/2010/main" val="0"/>
+                        </a:ext>
+                      </a:extLst>
+                    </a:blip>
+                    <a:srcRect/>
+                    <a:stretch>
+                      <a:fillRect/>
+                    </a:stretch>
+                  </pic:blipFill>
+                  <pic:spPr bwMode="auto">
+                    <a:xfrm>
+                      <a:off x="0" y="0"/>
+                      <a:ext cx="5934710" cy="3493770"/>
+                    </a:xfrm>
+                    <a:prstGeom prst="rect">
+                      <a:avLst/>
+                    </a:prstGeom>
+                    <a:noFill/>
+                    <a:ln>
+                      <a:solidFill>
+                        <a:schemeClr val="accent1"/>
+                      </a:solidFill>
+                    </a:ln>
+                  </pic:spPr>
+                </pic:pic>
+              </a:graphicData>
+            </a:graphic>
+          </wp:inline>
+        </w:drawing>
+      </w:r>
+    </w:p>
+    <w:p>
+      <w:pPr>
+        <w:rPr>
+          <w:b/>
+        </w:rPr>
+      </w:pPr>
+      <w:r>
+        <w:rPr>
+          <w:b/>
+        </w:rPr>
+        <w:tab/>
+      </w:r>
+      <w:r>
+        <w:rPr>
+          <w:b/>
+        </w:rPr>
+        <w:tab/>
+      </w:r>
+      <w:r>
+        <w:rPr>
+          <w:b/>
+        </w:rPr>
+        <w:tab/>
+      </w:r>
+      <w:r>
+        <w:rPr>
+          <w:b/>
+        </w:rPr>
+        <w:tab/>
+      </w:r>
+      <w:r>
+        <w:rPr>
+          <w:b/>
+        </w:rPr>
+        <w:tab/>
+      </w:r>
+      <w:r>
+        <w:rPr>
+          <w:b/>
+        </w:rPr>
+        <w:tab/>
+        <w:t>Screenshot 6</w:t>
+      </w:r>
+    </w:p>
+    <w:p>
+      <w:r>
+        <w:t>When a user inputs a search string</w:t>
+      </w:r>
+      <w:r>
+        <w:t xml:space="preserve"> </w:t>
+      </w:r>
+      <w:r>
+        <w:t>“</w:t>
+      </w:r>
+      <w:proofErr w:type="spellStart"/>
+      <w:r>
+        <w:rPr>
+          <w:b/>
+        </w:rPr>
+        <w:t>I’am</w:t>
+      </w:r>
+      <w:proofErr w:type="spellEnd"/>
+      <w:r>
+        <w:rPr>
+          <w:b/>
+        </w:rPr>
+        <w:t xml:space="preserve"> doing this for</w:t>
+      </w:r>
+      <w:r>
+        <w:t>”, specifies the number of suggestions as some random value ‘</w:t>
+      </w:r>
+      <w:r>
+        <w:rPr>
+          <w:b/>
+        </w:rPr>
+        <w:t>19</w:t>
+      </w:r>
+      <w:r>
+        <w:rPr>
+          <w:b/>
+        </w:rPr>
+        <w:t>’</w:t>
+      </w:r>
+      <w:r>
+        <w:t xml:space="preserve"> </w:t>
+      </w:r>
+      <w:r>
+        <w:t>and</w:t>
+      </w:r>
+      <w:r>
+        <w:t xml:space="preserve"> then </w:t>
+      </w:r>
+      <w:r>
+        <w:t>clicks on the “</w:t>
+      </w:r>
+      <w:r>
+        <w:rPr>
+          <w:b/>
+        </w:rPr>
+        <w:t>Search</w:t>
+      </w:r>
+      <w:r>
+        <w:t xml:space="preserve">” button, the </w:t>
+      </w:r>
+      <w:proofErr w:type="spellStart"/>
+      <w:r>
+        <w:t>NGram</w:t>
+      </w:r>
+      <w:proofErr w:type="spellEnd"/>
+      <w:r>
+        <w:t xml:space="preserve"> node’s </w:t>
+      </w:r>
+      <w:r>
+        <w:t>19</w:t>
+      </w:r>
+      <w:r>
+        <w:t xml:space="preserve"> </w:t>
+      </w:r>
+      <w:r>
+        <w:t>search results are displayed</w:t>
+      </w:r>
+      <w:r>
+        <w:t xml:space="preserve"> correctly as shown in the left hand side of the above </w:t>
+      </w:r>
+      <w:r>
+        <w:rPr>
+          <w:b/>
+        </w:rPr>
+        <w:t>Screenshot</w:t>
+      </w:r>
+      <w:r>
+        <w:rPr>
+          <w:b/>
+        </w:rPr>
+        <w:t xml:space="preserve"> 6</w:t>
+      </w:r>
+      <w:r>
+        <w:t xml:space="preserve"> and the </w:t>
+      </w:r>
+      <w:r>
+        <w:t xml:space="preserve">probability graph is also shown on the </w:t>
       </w:r>
       <w:proofErr w:type="spellStart"/>
       <w:r>
@@ -2079,7 +2341,7 @@
                     </pic:cNvPicPr>
                   </pic:nvPicPr>
                   <pic:blipFill>
-                    <a:blip r:embed="rId11">
+                    <a:blip r:embed="rId12">
                       <a:extLst>
                         <a:ext uri="{28A0092B-C50C-407E-A947-70E740481C1C}">
                           <a14:useLocalDpi xmlns:a14="http://schemas.microsoft.com/office/drawing/2010/main" val="0"/>
@@ -2489,7 +2751,7 @@
                     </pic:cNvPicPr>
                   </pic:nvPicPr>
                   <pic:blipFill>
-                    <a:blip r:embed="rId12">
+                    <a:blip r:embed="rId13">
                       <a:extLst>
                         <a:ext uri="{28A0092B-C50C-407E-A947-70E740481C1C}">
                           <a14:useLocalDpi xmlns:a14="http://schemas.microsoft.com/office/drawing/2010/main" val="0"/>
@@ -2881,7 +3143,7 @@
                     </pic:cNvPicPr>
                   </pic:nvPicPr>
                   <pic:blipFill>
-                    <a:blip r:embed="rId13">
+                    <a:blip r:embed="rId14">
                       <a:extLst>
                         <a:ext uri="{28A0092B-C50C-407E-A947-70E740481C1C}">
                           <a14:useLocalDpi xmlns:a14="http://schemas.microsoft.com/office/drawing/2010/main" val="0"/>
@@ -3175,7 +3437,7 @@
                     </pic:cNvPicPr>
                   </pic:nvPicPr>
                   <pic:blipFill>
-                    <a:blip r:embed="rId14">
+                    <a:blip r:embed="rId15">
                       <a:extLst>
                         <a:ext uri="{28A0092B-C50C-407E-A947-70E740481C1C}">
                           <a14:useLocalDpi xmlns:a14="http://schemas.microsoft.com/office/drawing/2010/main" val="0"/>
@@ -3574,7 +3836,7 @@
                     </pic:cNvPicPr>
                   </pic:nvPicPr>
                   <pic:blipFill>
-                    <a:blip r:embed="rId15">
+                    <a:blip r:embed="rId16">
                       <a:extLst>
                         <a:ext uri="{28A0092B-C50C-407E-A947-70E740481C1C}">
                           <a14:useLocalDpi xmlns:a14="http://schemas.microsoft.com/office/drawing/2010/main" val="0"/>
@@ -3958,7 +4220,7 @@
                     </pic:cNvPicPr>
                   </pic:nvPicPr>
                   <pic:blipFill>
-                    <a:blip r:embed="rId16">
+                    <a:blip r:embed="rId17">
                       <a:extLst>
                         <a:ext uri="{28A0092B-C50C-407E-A947-70E740481C1C}">
                           <a14:useLocalDpi xmlns:a14="http://schemas.microsoft.com/office/drawing/2010/main" val="0"/>
@@ -4234,7 +4496,7 @@
                     </pic:cNvPicPr>
                   </pic:nvPicPr>
                   <pic:blipFill>
-                    <a:blip r:embed="rId17">
+                    <a:blip r:embed="rId18">
                       <a:extLst>
                         <a:ext uri="{28A0092B-C50C-407E-A947-70E740481C1C}">
                           <a14:useLocalDpi xmlns:a14="http://schemas.microsoft.com/office/drawing/2010/main" val="0"/>
@@ -4623,7 +4885,7 @@
                     </pic:cNvPicPr>
                   </pic:nvPicPr>
                   <pic:blipFill>
-                    <a:blip r:embed="rId18">
+                    <a:blip r:embed="rId19">
                       <a:extLst>
                         <a:ext uri="{28A0092B-C50C-407E-A947-70E740481C1C}">
                           <a14:useLocalDpi xmlns:a14="http://schemas.microsoft.com/office/drawing/2010/main" val="0"/>
@@ -4824,6 +5086,429 @@
           <w:b/>
         </w:rPr>
         <w:t>Screenshot 8</w:t>
+      </w:r>
+      <w:r>
+        <w:t>.</w:t>
+      </w:r>
+    </w:p>
+    <w:p/>
+    <w:p>
+      <w:pPr>
+        <w:tabs>
+          <w:tab w:val="left" w:pos="5859"/>
+        </w:tabs>
+      </w:pPr>
+      <w:r>
+        <w:rPr>
+          <w:b/>
+          <w:u w:val="single"/>
+        </w:rPr>
+        <w:t xml:space="preserve">Test Case </w:t>
+      </w:r>
+      <w:r>
+        <w:rPr>
+          <w:b/>
+          <w:u w:val="single"/>
+        </w:rPr>
+        <w:t>2</w:t>
+      </w:r>
+      <w:r>
+        <w:rPr>
+          <w:b/>
+        </w:rPr>
+        <w:t>:</w:t>
+      </w:r>
+      <w:r>
+        <w:rPr>
+          <w:b/>
+        </w:rPr>
+        <w:t xml:space="preserve"> Input Search Text: </w:t>
+      </w:r>
+      <w:r>
+        <w:t>#</w:t>
+      </w:r>
+      <w:r>
+        <w:t>^76GR</w:t>
+      </w:r>
+      <w:r>
+        <w:t xml:space="preserve">, </w:t>
+      </w:r>
+      <w:proofErr w:type="spellStart"/>
+      <w:r>
+        <w:t>dG</w:t>
+      </w:r>
+      <w:proofErr w:type="spellEnd"/>
+      <w:proofErr w:type="gramStart"/>
+      <w:r>
+        <w:t>,  *</w:t>
+      </w:r>
+      <w:proofErr w:type="gramEnd"/>
+      <w:r>
+        <w:t xml:space="preserve">  %  ^</w:t>
+      </w:r>
+    </w:p>
+    <w:p>
+      <w:r>
+        <w:rPr>
+          <w:b/>
+        </w:rPr>
+        <w:t xml:space="preserve">Number of Suggestions specified by the user: </w:t>
+      </w:r>
+      <w:r>
+        <w:t>41</w:t>
+      </w:r>
+    </w:p>
+    <w:p/>
+    <w:p>
+      <w:pPr>
+        <w:rPr>
+          <w:b/>
+        </w:rPr>
+      </w:pPr>
+      <w:r>
+        <w:rPr>
+          <w:b/>
+          <w:noProof/>
+        </w:rPr>
+        <w:lastRenderedPageBreak/>
+        <mc:AlternateContent>
+          <mc:Choice Requires="wps">
+            <w:drawing>
+              <wp:anchor distT="0" distB="0" distL="114300" distR="114300" simplePos="0" relativeHeight="251668480" behindDoc="0" locked="0" layoutInCell="1" allowOverlap="1" wp14:anchorId="47DEF770" wp14:editId="4FC75D87">
+                <wp:simplePos x="0" y="0"/>
+                <wp:positionH relativeFrom="column">
+                  <wp:posOffset>146649</wp:posOffset>
+                </wp:positionH>
+                <wp:positionV relativeFrom="paragraph">
+                  <wp:posOffset>1570009</wp:posOffset>
+                </wp:positionV>
+                <wp:extent cx="1552755" cy="258792"/>
+                <wp:effectExtent l="0" t="0" r="28575" b="27305"/>
+                <wp:wrapNone/>
+                <wp:docPr id="23" name="Text Box 23"/>
+                <wp:cNvGraphicFramePr/>
+                <a:graphic xmlns:a="http://schemas.openxmlformats.org/drawingml/2006/main">
+                  <a:graphicData uri="http://schemas.microsoft.com/office/word/2010/wordprocessingShape">
+                    <wps:wsp>
+                      <wps:cNvSpPr txBox="1"/>
+                      <wps:spPr>
+                        <a:xfrm>
+                          <a:off x="0" y="0"/>
+                          <a:ext cx="1552755" cy="258792"/>
+                        </a:xfrm>
+                        <a:prstGeom prst="rect">
+                          <a:avLst/>
+                        </a:prstGeom>
+                        <a:solidFill>
+                          <a:schemeClr val="lt1"/>
+                        </a:solidFill>
+                        <a:ln w="6350">
+                          <a:solidFill>
+                            <a:prstClr val="black"/>
+                          </a:solidFill>
+                        </a:ln>
+                        <a:effectLst/>
+                      </wps:spPr>
+                      <wps:style>
+                        <a:lnRef idx="0">
+                          <a:schemeClr val="accent1"/>
+                        </a:lnRef>
+                        <a:fillRef idx="0">
+                          <a:schemeClr val="accent1"/>
+                        </a:fillRef>
+                        <a:effectRef idx="0">
+                          <a:schemeClr val="accent1"/>
+                        </a:effectRef>
+                        <a:fontRef idx="minor">
+                          <a:schemeClr val="dk1"/>
+                        </a:fontRef>
+                      </wps:style>
+                      <wps:txbx>
+                        <w:txbxContent>
+                          <w:p>
+                            <w:r>
+                              <w:t>NODES NOT DISPLAYED</w:t>
+                            </w:r>
+                          </w:p>
+                        </w:txbxContent>
+                      </wps:txbx>
+                      <wps:bodyPr rot="0" spcFirstLastPara="0" vertOverflow="overflow" horzOverflow="overflow" vert="horz" wrap="square" lIns="91440" tIns="45720" rIns="91440" bIns="45720" numCol="1" spcCol="0" rtlCol="0" fromWordArt="0" anchor="t" anchorCtr="0" forceAA="0" compatLnSpc="1">
+                        <a:prstTxWarp prst="textNoShape">
+                          <a:avLst/>
+                        </a:prstTxWarp>
+                        <a:noAutofit/>
+                      </wps:bodyPr>
+                    </wps:wsp>
+                  </a:graphicData>
+                </a:graphic>
+                <wp14:sizeRelV relativeFrom="margin">
+                  <wp14:pctHeight>0</wp14:pctHeight>
+                </wp14:sizeRelV>
+              </wp:anchor>
+            </w:drawing>
+          </mc:Choice>
+          <mc:Fallback>
+            <w:pict>
+              <v:shapetype id="_x0000_t202" coordsize="21600,21600" o:spt="202" path="m,l,21600r21600,l21600,xe">
+                <v:stroke joinstyle="miter"/>
+                <v:path gradientshapeok="t" o:connecttype="rect"/>
+              </v:shapetype>
+              <v:shape id="Text Box 23" o:spid="_x0000_s1032" type="#_x0000_t202" style="position:absolute;margin-left:11.55pt;margin-top:123.6pt;width:122.25pt;height:20.4pt;z-index:251668480;visibility:visible;mso-wrap-style:square;mso-height-percent:0;mso-wrap-distance-left:9pt;mso-wrap-distance-top:0;mso-wrap-distance-right:9pt;mso-wrap-distance-bottom:0;mso-position-horizontal:absolute;mso-position-horizontal-relative:text;mso-position-vertical:absolute;mso-position-vertical-relative:text;mso-height-percent:0;mso-height-relative:margin;v-text-anchor:top" o:gfxdata="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" fillcolor="white [3201]" strokeweight=".5pt">
+                <v:textbox>
+                  <w:txbxContent>
+                    <w:p>
+                      <w:r>
+                        <w:t>NODES NOT DISPLAYED</w:t>
+                      </w:r>
+                    </w:p>
+                  </w:txbxContent>
+                </v:textbox>
+              </v:shape>
+            </w:pict>
+          </mc:Fallback>
+        </mc:AlternateContent>
+      </w:r>
+      <w:r>
+        <w:rPr>
+          <w:b/>
+          <w:noProof/>
+        </w:rPr>
+        <w:drawing>
+          <wp:inline distT="0" distB="0" distL="0" distR="0">
+            <wp:extent cx="5934710" cy="3510915"/>
+            <wp:effectExtent l="19050" t="19050" r="27940" b="13335"/>
+            <wp:docPr id="26" name="Picture 26"/>
+            <wp:cNvGraphicFramePr>
+              <a:graphicFrameLocks xmlns:a="http://schemas.openxmlformats.org/drawingml/2006/main" noChangeAspect="1"/>
+            </wp:cNvGraphicFramePr>
+            <a:graphic xmlns:a="http://schemas.openxmlformats.org/drawingml/2006/main">
+              <a:graphicData uri="http://schemas.openxmlformats.org/drawingml/2006/picture">
+                <pic:pic xmlns:pic="http://schemas.openxmlformats.org/drawingml/2006/picture">
+                  <pic:nvPicPr>
+                    <pic:cNvPr id="0" name="Picture 4"/>
+                    <pic:cNvPicPr>
+                      <a:picLocks noChangeAspect="1" noChangeArrowheads="1"/>
+                    </pic:cNvPicPr>
+                  </pic:nvPicPr>
+                  <pic:blipFill>
+                    <a:blip r:embed="rId20">
+                      <a:extLst>
+                        <a:ext uri="{28A0092B-C50C-407E-A947-70E740481C1C}">
+                          <a14:useLocalDpi xmlns:a14="http://schemas.microsoft.com/office/drawing/2010/main" val="0"/>
+                        </a:ext>
+                      </a:extLst>
+                    </a:blip>
+                    <a:srcRect/>
+                    <a:stretch>
+                      <a:fillRect/>
+                    </a:stretch>
+                  </pic:blipFill>
+                  <pic:spPr bwMode="auto">
+                    <a:xfrm>
+                      <a:off x="0" y="0"/>
+                      <a:ext cx="5934710" cy="3510915"/>
+                    </a:xfrm>
+                    <a:prstGeom prst="rect">
+                      <a:avLst/>
+                    </a:prstGeom>
+                    <a:noFill/>
+                    <a:ln>
+                      <a:solidFill>
+                        <a:schemeClr val="accent1"/>
+                      </a:solidFill>
+                    </a:ln>
+                  </pic:spPr>
+                </pic:pic>
+              </a:graphicData>
+            </a:graphic>
+          </wp:inline>
+        </w:drawing>
+      </w:r>
+    </w:p>
+    <w:p>
+      <w:pPr>
+        <w:rPr>
+          <w:b/>
+        </w:rPr>
+      </w:pPr>
+      <w:r>
+        <w:rPr>
+          <w:b/>
+        </w:rPr>
+        <w:tab/>
+      </w:r>
+      <w:r>
+        <w:rPr>
+          <w:b/>
+        </w:rPr>
+        <w:tab/>
+      </w:r>
+      <w:r>
+        <w:rPr>
+          <w:b/>
+        </w:rPr>
+        <w:tab/>
+      </w:r>
+      <w:r>
+        <w:rPr>
+          <w:b/>
+        </w:rPr>
+        <w:tab/>
+      </w:r>
+      <w:r>
+        <w:rPr>
+          <w:b/>
+        </w:rPr>
+        <w:tab/>
+      </w:r>
+      <w:r>
+        <w:rPr>
+          <w:b/>
+        </w:rPr>
+        <w:tab/>
+      </w:r>
+      <w:r>
+        <w:rPr>
+          <w:b/>
+        </w:rPr>
+        <w:t>Screenshot 9</w:t>
+      </w:r>
+    </w:p>
+    <w:p>
+      <w:r>
+        <w:t>When a user enters an input search string</w:t>
+      </w:r>
+      <w:r>
+        <w:t xml:space="preserve"> </w:t>
+      </w:r>
+      <w:r>
+        <w:t>“</w:t>
+      </w:r>
+      <w:r>
+        <w:rPr>
+          <w:b/>
+        </w:rPr>
+        <w:t xml:space="preserve">#^76GR, </w:t>
+      </w:r>
+      <w:proofErr w:type="spellStart"/>
+      <w:r>
+        <w:rPr>
+          <w:b/>
+        </w:rPr>
+        <w:t>dG</w:t>
+      </w:r>
+      <w:proofErr w:type="spellEnd"/>
+      <w:proofErr w:type="gramStart"/>
+      <w:r>
+        <w:rPr>
+          <w:b/>
+        </w:rPr>
+        <w:t>,  *</w:t>
+      </w:r>
+      <w:proofErr w:type="gramEnd"/>
+      <w:r>
+        <w:rPr>
+          <w:b/>
+        </w:rPr>
+        <w:t xml:space="preserve">  %  ^</w:t>
+      </w:r>
+      <w:r>
+        <w:t>“, specifies the number of suggestions as some random value ‘</w:t>
+      </w:r>
+      <w:r>
+        <w:rPr>
+          <w:b/>
+        </w:rPr>
+        <w:t>41</w:t>
+      </w:r>
+      <w:r>
+        <w:rPr>
+          <w:b/>
+        </w:rPr>
+        <w:t>’</w:t>
+      </w:r>
+      <w:r>
+        <w:t xml:space="preserve"> </w:t>
+      </w:r>
+      <w:r>
+        <w:t xml:space="preserve">and </w:t>
+      </w:r>
+      <w:r>
+        <w:t xml:space="preserve">then </w:t>
+      </w:r>
+      <w:r>
+        <w:t>clicks on the “</w:t>
+      </w:r>
+      <w:r>
+        <w:rPr>
+          <w:b/>
+        </w:rPr>
+        <w:t>Search</w:t>
+      </w:r>
+      <w:r>
+        <w:t>” button</w:t>
+      </w:r>
+      <w:r>
+        <w:t>,</w:t>
+      </w:r>
+      <w:r>
+        <w:t xml:space="preserve"> </w:t>
+      </w:r>
+      <w:r>
+        <w:t>an error message “</w:t>
+      </w:r>
+      <w:r>
+        <w:rPr>
+          <w:b/>
+        </w:rPr>
+        <w:t>Please input valid search texts</w:t>
+      </w:r>
+      <w:r>
+        <w:t>” is displayed on a dialog box and t</w:t>
+      </w:r>
+      <w:r>
+        <w:t xml:space="preserve">he </w:t>
+      </w:r>
+      <w:r>
+        <w:t xml:space="preserve">corresponding search results of the </w:t>
+      </w:r>
+      <w:proofErr w:type="spellStart"/>
+      <w:r>
+        <w:t>NGram</w:t>
+      </w:r>
+      <w:proofErr w:type="spellEnd"/>
+      <w:r>
+        <w:t xml:space="preserve"> </w:t>
+      </w:r>
+      <w:r>
+        <w:t xml:space="preserve">node are also </w:t>
+      </w:r>
+      <w:r>
+        <w:rPr>
+          <w:b/>
+        </w:rPr>
+        <w:t>NOT displayed</w:t>
+      </w:r>
+      <w:r>
+        <w:t xml:space="preserve"> </w:t>
+      </w:r>
+      <w:r>
+        <w:t>i.e., the store is empty</w:t>
+      </w:r>
+      <w:r>
+        <w:t xml:space="preserve"> as shown in the above </w:t>
+      </w:r>
+      <w:r>
+        <w:rPr>
+          <w:b/>
+        </w:rPr>
+        <w:t>S</w:t>
+      </w:r>
+      <w:r>
+        <w:rPr>
+          <w:b/>
+        </w:rPr>
+        <w:t>creenshot 9</w:t>
       </w:r>
       <w:r>
         <w:t>.</w:t>
@@ -5569,7 +6254,7 @@
 </file>
 
 <file path=customXml/itemProps1.xml><?xml version="1.0" encoding="utf-8"?>
-<ds:datastoreItem xmlns:ds="http://schemas.openxmlformats.org/officeDocument/2006/customXml" ds:itemID="{7E705FFC-509E-4453-A5E6-3A518F3305A2}">
+<ds:datastoreItem xmlns:ds="http://schemas.openxmlformats.org/officeDocument/2006/customXml" ds:itemID="{BE7EAC39-B187-4256-84A0-C595B8EA6A5C}">
   <ds:schemaRefs>
     <ds:schemaRef ds:uri="http://schemas.openxmlformats.org/officeDocument/2006/bibliography"/>
   </ds:schemaRefs>

</xml_diff>

<commit_message>
! Updated a total of 18 positive and negative testcase scenarios.
</commit_message>
<xml_diff>
--- a/NGram GUI Testcases.docx
+++ b/NGram GUI Testcases.docx
@@ -21,8 +21,6 @@
       <w:r>
         <w:tab/>
       </w:r>
-      <w:bookmarkStart w:id="0" w:name="_GoBack"/>
-      <w:bookmarkEnd w:id="0"/>
       <w:r>
         <w:rPr>
           <w:b/>
@@ -129,13 +127,8 @@
         </w:rPr>
         <w:t xml:space="preserve">Input Search Text: </w:t>
       </w:r>
-      <w:proofErr w:type="spellStart"/>
-      <w:r>
-        <w:t>abcde</w:t>
-      </w:r>
-      <w:proofErr w:type="spellEnd"/>
-      <w:r>
-        <w:t xml:space="preserve"> </w:t>
+      <w:r>
+        <w:t xml:space="preserve">abcde </w:t>
       </w:r>
     </w:p>
     <w:p>
@@ -309,14 +302,12 @@
       <w:r>
         <w:t>“</w:t>
       </w:r>
-      <w:proofErr w:type="spellStart"/>
       <w:r>
         <w:rPr>
           <w:b/>
         </w:rPr>
         <w:t>abcde</w:t>
       </w:r>
-      <w:proofErr w:type="spellEnd"/>
       <w:r>
         <w:t>”</w:t>
       </w:r>
@@ -369,15 +360,7 @@
         <w:t>” button</w:t>
       </w:r>
       <w:r>
-        <w:t xml:space="preserve">, the </w:t>
-      </w:r>
-      <w:proofErr w:type="spellStart"/>
-      <w:r>
-        <w:t>NGram</w:t>
-      </w:r>
-      <w:proofErr w:type="spellEnd"/>
-      <w:r>
-        <w:t xml:space="preserve"> node’s search results are displayed</w:t>
+        <w:t>, the NGram node’s search results are displayed</w:t>
       </w:r>
       <w:r>
         <w:t xml:space="preserve"> correctly as shown in the left hand side of the above </w:t>
@@ -398,15 +381,7 @@
         <w:t xml:space="preserve">and the </w:t>
       </w:r>
       <w:r>
-        <w:t xml:space="preserve">probability graph is shown on the </w:t>
-      </w:r>
-      <w:proofErr w:type="spellStart"/>
-      <w:r>
-        <w:t>NGram</w:t>
-      </w:r>
-      <w:proofErr w:type="spellEnd"/>
-      <w:r>
-        <w:t xml:space="preserve"> GUI</w:t>
+        <w:t>probability graph is shown on the NGram GUI</w:t>
       </w:r>
       <w:r>
         <w:t>.</w:t>
@@ -442,22 +417,18 @@
         </w:rPr>
         <w:t xml:space="preserve"> Input Search Text: </w:t>
       </w:r>
-      <w:proofErr w:type="spellStart"/>
       <w:r>
         <w:t>abcde</w:t>
       </w:r>
       <w:r>
         <w:t>f</w:t>
       </w:r>
-      <w:proofErr w:type="gramStart"/>
       <w:r>
         <w:t>,</w:t>
       </w:r>
       <w:r>
         <w:t>test</w:t>
       </w:r>
-      <w:proofErr w:type="spellEnd"/>
-      <w:proofErr w:type="gramEnd"/>
       <w:r>
         <w:t xml:space="preserve"> </w:t>
       </w:r>
@@ -626,7 +597,6 @@
       <w:r>
         <w:t>“</w:t>
       </w:r>
-      <w:proofErr w:type="spellStart"/>
       <w:r>
         <w:rPr>
           <w:b/>
@@ -639,7 +609,6 @@
         </w:rPr>
         <w:t>f,test</w:t>
       </w:r>
-      <w:proofErr w:type="spellEnd"/>
       <w:r>
         <w:t>”</w:t>
       </w:r>
@@ -703,13 +672,8 @@
       <w:r>
         <w:t xml:space="preserve">search results of the </w:t>
       </w:r>
-      <w:proofErr w:type="spellStart"/>
-      <w:r>
-        <w:t>NGram</w:t>
-      </w:r>
-      <w:proofErr w:type="spellEnd"/>
-      <w:r>
-        <w:t xml:space="preserve"> </w:t>
+      <w:r>
+        <w:t xml:space="preserve">NGram </w:t>
       </w:r>
       <w:r>
         <w:t xml:space="preserve">store containing two nodes </w:t>
@@ -741,14 +705,12 @@
       <w:r>
         <w:t xml:space="preserve"> of “</w:t>
       </w:r>
-      <w:proofErr w:type="spellStart"/>
       <w:r>
         <w:rPr>
           <w:b/>
         </w:rPr>
         <w:t>abcdef</w:t>
       </w:r>
-      <w:proofErr w:type="spellEnd"/>
       <w:r>
         <w:t>”</w:t>
       </w:r>
@@ -819,15 +781,7 @@
         <w:t xml:space="preserve">e </w:t>
       </w:r>
       <w:r>
-        <w:t xml:space="preserve">probability graph is shown on the </w:t>
-      </w:r>
-      <w:proofErr w:type="spellStart"/>
-      <w:r>
-        <w:t>NGram</w:t>
-      </w:r>
-      <w:proofErr w:type="spellEnd"/>
-      <w:r>
-        <w:t xml:space="preserve"> GUI</w:t>
+        <w:t>probability graph is shown on the NGram GUI</w:t>
       </w:r>
       <w:r>
         <w:t>.</w:t>
@@ -860,30 +814,15 @@
         </w:rPr>
         <w:t xml:space="preserve"> Input Search Text: </w:t>
       </w:r>
-      <w:proofErr w:type="spellStart"/>
       <w:r>
         <w:t>abcd</w:t>
       </w:r>
-      <w:proofErr w:type="spellEnd"/>
       <w:r>
         <w:t>,</w:t>
       </w:r>
       <w:r>
-        <w:t xml:space="preserve"> </w:t>
-      </w:r>
-      <w:proofErr w:type="spellStart"/>
-      <w:r>
-        <w:t>abcd</w:t>
-      </w:r>
-      <w:proofErr w:type="spellEnd"/>
-      <w:r>
-        <w:t xml:space="preserve">, </w:t>
-      </w:r>
-      <w:proofErr w:type="spellStart"/>
-      <w:r>
-        <w:t>abcd</w:t>
-      </w:r>
-      <w:proofErr w:type="spellEnd"/>
+        <w:t xml:space="preserve"> abcd, abcd</w:t>
+      </w:r>
       <w:r>
         <w:t xml:space="preserve"> </w:t>
       </w:r>
@@ -1040,14 +979,12 @@
       <w:r>
         <w:t>“</w:t>
       </w:r>
-      <w:proofErr w:type="spellStart"/>
       <w:r>
         <w:rPr>
           <w:b/>
         </w:rPr>
         <w:t>abcd</w:t>
       </w:r>
-      <w:proofErr w:type="spellEnd"/>
       <w:r>
         <w:rPr>
           <w:b/>
@@ -1058,30 +995,8 @@
         <w:rPr>
           <w:b/>
         </w:rPr>
-        <w:t xml:space="preserve"> </w:t>
-      </w:r>
-      <w:proofErr w:type="spellStart"/>
-      <w:r>
-        <w:rPr>
-          <w:b/>
-        </w:rPr>
-        <w:t>abcd</w:t>
-      </w:r>
-      <w:proofErr w:type="spellEnd"/>
-      <w:r>
-        <w:rPr>
-          <w:b/>
-        </w:rPr>
-        <w:t xml:space="preserve">, </w:t>
-      </w:r>
-      <w:proofErr w:type="spellStart"/>
-      <w:r>
-        <w:rPr>
-          <w:b/>
-        </w:rPr>
-        <w:t>abcd</w:t>
-      </w:r>
-      <w:proofErr w:type="spellEnd"/>
+        <w:t xml:space="preserve"> abcd, abcd</w:t>
+      </w:r>
       <w:r>
         <w:t>”</w:t>
       </w:r>
@@ -1154,13 +1069,8 @@
       <w:r>
         <w:t xml:space="preserve">search results of the </w:t>
       </w:r>
-      <w:proofErr w:type="spellStart"/>
-      <w:r>
-        <w:t>NGram</w:t>
-      </w:r>
-      <w:proofErr w:type="spellEnd"/>
-      <w:r>
-        <w:t xml:space="preserve"> </w:t>
+      <w:r>
+        <w:t xml:space="preserve">NGram </w:t>
       </w:r>
       <w:r>
         <w:t xml:space="preserve">node </w:t>
@@ -1211,15 +1121,7 @@
         <w:t xml:space="preserve">and the </w:t>
       </w:r>
       <w:r>
-        <w:t xml:space="preserve">probability graph is also shown on the </w:t>
-      </w:r>
-      <w:proofErr w:type="spellStart"/>
-      <w:r>
-        <w:t>NGram</w:t>
-      </w:r>
-      <w:proofErr w:type="spellEnd"/>
-      <w:r>
-        <w:t xml:space="preserve"> GUI</w:t>
+        <w:t>probability graph is also shown on the NGram GUI</w:t>
       </w:r>
       <w:r>
         <w:t>.</w:t>
@@ -1462,13 +1364,8 @@
       <w:r>
         <w:t xml:space="preserve">search results of the </w:t>
       </w:r>
-      <w:proofErr w:type="spellStart"/>
-      <w:r>
-        <w:t>NGram</w:t>
-      </w:r>
-      <w:proofErr w:type="spellEnd"/>
-      <w:r>
-        <w:t xml:space="preserve"> </w:t>
+      <w:r>
+        <w:t xml:space="preserve">NGram </w:t>
       </w:r>
       <w:r>
         <w:t xml:space="preserve">node </w:t>
@@ -1513,15 +1410,7 @@
         <w:t xml:space="preserve">and the </w:t>
       </w:r>
       <w:r>
-        <w:t xml:space="preserve">probability graph is also shown on the </w:t>
-      </w:r>
-      <w:proofErr w:type="spellStart"/>
-      <w:r>
-        <w:t>NGram</w:t>
-      </w:r>
-      <w:proofErr w:type="spellEnd"/>
-      <w:r>
-        <w:t xml:space="preserve"> GUI</w:t>
+        <w:t>probability graph is also shown on the NGram GUI</w:t>
       </w:r>
       <w:r>
         <w:t>.</w:t>
@@ -1744,15 +1633,7 @@
         <w:t>Search</w:t>
       </w:r>
       <w:r>
-        <w:t xml:space="preserve">” button, the </w:t>
-      </w:r>
-      <w:proofErr w:type="spellStart"/>
-      <w:r>
-        <w:t>NGram</w:t>
-      </w:r>
-      <w:proofErr w:type="spellEnd"/>
-      <w:r>
-        <w:t xml:space="preserve"> node’s </w:t>
+        <w:t xml:space="preserve">” button, the NGram node’s </w:t>
       </w:r>
       <w:r>
         <w:t xml:space="preserve">15 </w:t>
@@ -1788,15 +1669,7 @@
         <w:t>y</w:t>
       </w:r>
       <w:r>
-        <w:t xml:space="preserve"> graph is also shown on the </w:t>
-      </w:r>
-      <w:proofErr w:type="spellStart"/>
-      <w:r>
-        <w:t>NGram</w:t>
-      </w:r>
-      <w:proofErr w:type="spellEnd"/>
-      <w:r>
-        <w:t xml:space="preserve"> GUI</w:t>
+        <w:t xml:space="preserve"> graph is also shown on the NGram GUI</w:t>
       </w:r>
       <w:r>
         <w:t>.</w:t>
@@ -1835,13 +1708,8 @@
         </w:rPr>
         <w:t xml:space="preserve"> Input Search Text: </w:t>
       </w:r>
-      <w:proofErr w:type="spellStart"/>
-      <w:r>
-        <w:t>I’am</w:t>
-      </w:r>
-      <w:proofErr w:type="spellEnd"/>
-      <w:r>
-        <w:t xml:space="preserve"> doing this for</w:t>
+      <w:r>
+        <w:t>I’am doing this for</w:t>
       </w:r>
     </w:p>
     <w:p>
@@ -1967,19 +1835,11 @@
       <w:r>
         <w:t>“</w:t>
       </w:r>
-      <w:proofErr w:type="spellStart"/>
-      <w:r>
-        <w:rPr>
-          <w:b/>
-        </w:rPr>
-        <w:t>I’am</w:t>
-      </w:r>
-      <w:proofErr w:type="spellEnd"/>
-      <w:r>
-        <w:rPr>
-          <w:b/>
-        </w:rPr>
-        <w:t xml:space="preserve"> doing this for</w:t>
+      <w:r>
+        <w:rPr>
+          <w:b/>
+        </w:rPr>
+        <w:t>I’am doing this for</w:t>
       </w:r>
       <w:r>
         <w:t>”, specifies the number of suggestions as some random value ‘</w:t>
@@ -2015,15 +1875,7 @@
         <w:t>Search</w:t>
       </w:r>
       <w:r>
-        <w:t xml:space="preserve">” button, the </w:t>
-      </w:r>
-      <w:proofErr w:type="spellStart"/>
-      <w:r>
-        <w:t>NGram</w:t>
-      </w:r>
-      <w:proofErr w:type="spellEnd"/>
-      <w:r>
-        <w:t xml:space="preserve"> node’s </w:t>
+        <w:t xml:space="preserve">” button, the NGram node’s </w:t>
       </w:r>
       <w:r>
         <w:t>19</w:t>
@@ -2053,78 +1905,10 @@
         <w:t xml:space="preserve"> and the </w:t>
       </w:r>
       <w:r>
-        <w:t xml:space="preserve">probability graph is also shown on the </w:t>
-      </w:r>
-      <w:proofErr w:type="spellStart"/>
-      <w:r>
-        <w:t>NGram</w:t>
-      </w:r>
-      <w:proofErr w:type="spellEnd"/>
-      <w:r>
-        <w:t xml:space="preserve"> GUI</w:t>
+        <w:t>probability graph is also shown on the NGram GUI</w:t>
       </w:r>
       <w:r>
         <w:t>.</w:t>
-      </w:r>
-    </w:p>
-    <w:p/>
-    <w:p>
-      <w:pPr>
-        <w:tabs>
-          <w:tab w:val="left" w:pos="5859"/>
-        </w:tabs>
-        <w:rPr>
-          <w:b/>
-          <w:sz w:val="26"/>
-          <w:u w:val="single"/>
-        </w:rPr>
-      </w:pPr>
-      <w:r>
-        <w:rPr>
-          <w:b/>
-          <w:sz w:val="26"/>
-          <w:u w:val="single"/>
-        </w:rPr>
-        <w:t xml:space="preserve">Negative </w:t>
-      </w:r>
-      <w:r>
-        <w:rPr>
-          <w:b/>
-          <w:sz w:val="26"/>
-          <w:u w:val="single"/>
-        </w:rPr>
-        <w:t xml:space="preserve">GUI </w:t>
-      </w:r>
-      <w:r>
-        <w:rPr>
-          <w:b/>
-          <w:sz w:val="26"/>
-          <w:u w:val="single"/>
-        </w:rPr>
-        <w:t>Test Scena</w:t>
-      </w:r>
-      <w:r>
-        <w:rPr>
-          <w:b/>
-          <w:sz w:val="26"/>
-          <w:u w:val="single"/>
-        </w:rPr>
-        <w:t>r</w:t>
-      </w:r>
-      <w:r>
-        <w:rPr>
-          <w:b/>
-          <w:sz w:val="26"/>
-          <w:u w:val="single"/>
-        </w:rPr>
-        <w:t>ios</w:t>
-      </w:r>
-      <w:r>
-        <w:rPr>
-          <w:b/>
-          <w:sz w:val="26"/>
-        </w:rPr>
-        <w:t>:</w:t>
       </w:r>
     </w:p>
     <w:p>
@@ -2145,6 +1929,681 @@
           <w:b/>
           <w:u w:val="single"/>
         </w:rPr>
+        <w:t>7</w:t>
+      </w:r>
+      <w:r>
+        <w:rPr>
+          <w:b/>
+        </w:rPr>
+        <w:t>:</w:t>
+      </w:r>
+      <w:r>
+        <w:rPr>
+          <w:b/>
+        </w:rPr>
+        <w:t xml:space="preserve"> Input Search Text: </w:t>
+      </w:r>
+      <w:r>
+        <w:t>12345</w:t>
+      </w:r>
+    </w:p>
+    <w:p>
+      <w:r>
+        <w:rPr>
+          <w:b/>
+        </w:rPr>
+        <w:t xml:space="preserve">Number of Suggestions specified by the user: </w:t>
+      </w:r>
+      <w:r>
+        <w:t>22</w:t>
+      </w:r>
+    </w:p>
+    <w:p/>
+    <w:p>
+      <w:r>
+        <w:rPr>
+          <w:noProof/>
+        </w:rPr>
+        <w:lastRenderedPageBreak/>
+        <w:drawing>
+          <wp:inline distT="0" distB="0" distL="0" distR="0">
+            <wp:extent cx="5934710" cy="3510915"/>
+            <wp:effectExtent l="19050" t="19050" r="27940" b="13335"/>
+            <wp:docPr id="32" name="Picture 32"/>
+            <wp:cNvGraphicFramePr>
+              <a:graphicFrameLocks xmlns:a="http://schemas.openxmlformats.org/drawingml/2006/main" noChangeAspect="1"/>
+            </wp:cNvGraphicFramePr>
+            <a:graphic xmlns:a="http://schemas.openxmlformats.org/drawingml/2006/main">
+              <a:graphicData uri="http://schemas.openxmlformats.org/drawingml/2006/picture">
+                <pic:pic xmlns:pic="http://schemas.openxmlformats.org/drawingml/2006/picture">
+                  <pic:nvPicPr>
+                    <pic:cNvPr id="0" name="Picture 5"/>
+                    <pic:cNvPicPr>
+                      <a:picLocks noChangeAspect="1" noChangeArrowheads="1"/>
+                    </pic:cNvPicPr>
+                  </pic:nvPicPr>
+                  <pic:blipFill>
+                    <a:blip r:embed="rId12">
+                      <a:extLst>
+                        <a:ext uri="{28A0092B-C50C-407E-A947-70E740481C1C}">
+                          <a14:useLocalDpi xmlns:a14="http://schemas.microsoft.com/office/drawing/2010/main" val="0"/>
+                        </a:ext>
+                      </a:extLst>
+                    </a:blip>
+                    <a:srcRect/>
+                    <a:stretch>
+                      <a:fillRect/>
+                    </a:stretch>
+                  </pic:blipFill>
+                  <pic:spPr bwMode="auto">
+                    <a:xfrm>
+                      <a:off x="0" y="0"/>
+                      <a:ext cx="5934710" cy="3510915"/>
+                    </a:xfrm>
+                    <a:prstGeom prst="rect">
+                      <a:avLst/>
+                    </a:prstGeom>
+                    <a:noFill/>
+                    <a:ln>
+                      <a:solidFill>
+                        <a:schemeClr val="accent1"/>
+                      </a:solidFill>
+                    </a:ln>
+                  </pic:spPr>
+                </pic:pic>
+              </a:graphicData>
+            </a:graphic>
+          </wp:inline>
+        </w:drawing>
+      </w:r>
+    </w:p>
+    <w:p>
+      <w:pPr>
+        <w:rPr>
+          <w:b/>
+        </w:rPr>
+      </w:pPr>
+      <w:r>
+        <w:rPr>
+          <w:b/>
+        </w:rPr>
+        <w:tab/>
+      </w:r>
+      <w:r>
+        <w:rPr>
+          <w:b/>
+        </w:rPr>
+        <w:tab/>
+      </w:r>
+      <w:r>
+        <w:rPr>
+          <w:b/>
+        </w:rPr>
+        <w:tab/>
+      </w:r>
+      <w:r>
+        <w:rPr>
+          <w:b/>
+        </w:rPr>
+        <w:tab/>
+      </w:r>
+      <w:r>
+        <w:rPr>
+          <w:b/>
+        </w:rPr>
+        <w:tab/>
+      </w:r>
+      <w:r>
+        <w:rPr>
+          <w:b/>
+        </w:rPr>
+        <w:tab/>
+        <w:t>Screenshot 7</w:t>
+      </w:r>
+    </w:p>
+    <w:p>
+      <w:r>
+        <w:t>When a user inputs a search string</w:t>
+      </w:r>
+      <w:r>
+        <w:t xml:space="preserve"> </w:t>
+      </w:r>
+      <w:r>
+        <w:t>“</w:t>
+      </w:r>
+      <w:r>
+        <w:rPr>
+          <w:b/>
+        </w:rPr>
+        <w:t>12345</w:t>
+      </w:r>
+      <w:r>
+        <w:t>”, specifies the number of suggestions as some random value ‘</w:t>
+      </w:r>
+      <w:r>
+        <w:rPr>
+          <w:b/>
+        </w:rPr>
+        <w:t>22</w:t>
+      </w:r>
+      <w:r>
+        <w:rPr>
+          <w:b/>
+        </w:rPr>
+        <w:t>’</w:t>
+      </w:r>
+      <w:r>
+        <w:t xml:space="preserve"> </w:t>
+      </w:r>
+      <w:r>
+        <w:t>and</w:t>
+      </w:r>
+      <w:r>
+        <w:t xml:space="preserve"> then </w:t>
+      </w:r>
+      <w:r>
+        <w:t>clicks on the “</w:t>
+      </w:r>
+      <w:r>
+        <w:rPr>
+          <w:b/>
+        </w:rPr>
+        <w:t>Search</w:t>
+      </w:r>
+      <w:r>
+        <w:t xml:space="preserve">” button, the NGram node’s </w:t>
+      </w:r>
+      <w:r>
+        <w:t>22</w:t>
+      </w:r>
+      <w:r>
+        <w:t xml:space="preserve"> </w:t>
+      </w:r>
+      <w:r>
+        <w:t>search results are displayed</w:t>
+      </w:r>
+      <w:r>
+        <w:t xml:space="preserve"> correctly as shown in the left hand side of the above </w:t>
+      </w:r>
+      <w:r>
+        <w:rPr>
+          <w:b/>
+        </w:rPr>
+        <w:t>Screenshot</w:t>
+      </w:r>
+      <w:r>
+        <w:rPr>
+          <w:b/>
+        </w:rPr>
+        <w:t xml:space="preserve"> 7</w:t>
+      </w:r>
+      <w:r>
+        <w:t xml:space="preserve"> and the </w:t>
+      </w:r>
+      <w:r>
+        <w:t>probability graph is also shown on the NGram GUI</w:t>
+      </w:r>
+      <w:r>
+        <w:t>.</w:t>
+      </w:r>
+    </w:p>
+    <w:p/>
+    <w:p>
+      <w:pPr>
+        <w:tabs>
+          <w:tab w:val="left" w:pos="5859"/>
+        </w:tabs>
+      </w:pPr>
+      <w:r>
+        <w:rPr>
+          <w:b/>
+          <w:u w:val="single"/>
+        </w:rPr>
+        <w:t xml:space="preserve">Test Case </w:t>
+      </w:r>
+      <w:r>
+        <w:rPr>
+          <w:b/>
+          <w:u w:val="single"/>
+        </w:rPr>
+        <w:t>8</w:t>
+      </w:r>
+      <w:r>
+        <w:rPr>
+          <w:b/>
+        </w:rPr>
+        <w:t>:</w:t>
+      </w:r>
+      <w:r>
+        <w:rPr>
+          <w:b/>
+        </w:rPr>
+        <w:t xml:space="preserve"> Input Search Text: </w:t>
+      </w:r>
+      <w:r>
+        <w:t>abcde, pqrst, vwxyz</w:t>
+      </w:r>
+      <w:r>
+        <w:t>, klmno</w:t>
+      </w:r>
+    </w:p>
+    <w:p>
+      <w:r>
+        <w:rPr>
+          <w:b/>
+        </w:rPr>
+        <w:t xml:space="preserve">Number of Suggestions specified by the user: </w:t>
+      </w:r>
+      <w:r>
+        <w:t>9</w:t>
+      </w:r>
+    </w:p>
+    <w:p/>
+    <w:p>
+      <w:r>
+        <w:rPr>
+          <w:noProof/>
+        </w:rPr>
+        <w:lastRenderedPageBreak/>
+        <w:drawing>
+          <wp:inline distT="0" distB="0" distL="0" distR="0">
+            <wp:extent cx="5943600" cy="3502025"/>
+            <wp:effectExtent l="0" t="0" r="0" b="3175"/>
+            <wp:docPr id="34" name="Picture 34"/>
+            <wp:cNvGraphicFramePr>
+              <a:graphicFrameLocks xmlns:a="http://schemas.openxmlformats.org/drawingml/2006/main" noChangeAspect="1"/>
+            </wp:cNvGraphicFramePr>
+            <a:graphic xmlns:a="http://schemas.openxmlformats.org/drawingml/2006/main">
+              <a:graphicData uri="http://schemas.openxmlformats.org/drawingml/2006/picture">
+                <pic:pic xmlns:pic="http://schemas.openxmlformats.org/drawingml/2006/picture">
+                  <pic:nvPicPr>
+                    <pic:cNvPr id="0" name="Picture 6"/>
+                    <pic:cNvPicPr>
+                      <a:picLocks noChangeAspect="1" noChangeArrowheads="1"/>
+                    </pic:cNvPicPr>
+                  </pic:nvPicPr>
+                  <pic:blipFill>
+                    <a:blip r:embed="rId13">
+                      <a:extLst>
+                        <a:ext uri="{28A0092B-C50C-407E-A947-70E740481C1C}">
+                          <a14:useLocalDpi xmlns:a14="http://schemas.microsoft.com/office/drawing/2010/main" val="0"/>
+                        </a:ext>
+                      </a:extLst>
+                    </a:blip>
+                    <a:srcRect/>
+                    <a:stretch>
+                      <a:fillRect/>
+                    </a:stretch>
+                  </pic:blipFill>
+                  <pic:spPr bwMode="auto">
+                    <a:xfrm>
+                      <a:off x="0" y="0"/>
+                      <a:ext cx="5943600" cy="3502025"/>
+                    </a:xfrm>
+                    <a:prstGeom prst="rect">
+                      <a:avLst/>
+                    </a:prstGeom>
+                    <a:noFill/>
+                    <a:ln>
+                      <a:noFill/>
+                    </a:ln>
+                  </pic:spPr>
+                </pic:pic>
+              </a:graphicData>
+            </a:graphic>
+          </wp:inline>
+        </w:drawing>
+      </w:r>
+    </w:p>
+    <w:p>
+      <w:pPr>
+        <w:rPr>
+          <w:b/>
+        </w:rPr>
+      </w:pPr>
+      <w:r>
+        <w:rPr>
+          <w:b/>
+        </w:rPr>
+        <w:tab/>
+      </w:r>
+      <w:r>
+        <w:rPr>
+          <w:b/>
+        </w:rPr>
+        <w:tab/>
+      </w:r>
+      <w:r>
+        <w:rPr>
+          <w:b/>
+        </w:rPr>
+        <w:tab/>
+      </w:r>
+      <w:r>
+        <w:rPr>
+          <w:b/>
+        </w:rPr>
+        <w:tab/>
+      </w:r>
+      <w:r>
+        <w:rPr>
+          <w:b/>
+        </w:rPr>
+        <w:tab/>
+      </w:r>
+      <w:r>
+        <w:rPr>
+          <w:b/>
+        </w:rPr>
+        <w:tab/>
+      </w:r>
+      <w:r>
+        <w:rPr>
+          <w:b/>
+        </w:rPr>
+        <w:t>Screenshot 8</w:t>
+      </w:r>
+    </w:p>
+    <w:p>
+      <w:pPr>
+        <w:rPr>
+          <w:b/>
+        </w:rPr>
+      </w:pPr>
+    </w:p>
+    <w:p>
+      <w:pPr>
+        <w:rPr>
+          <w:b/>
+        </w:rPr>
+      </w:pPr>
+      <w:r>
+        <w:rPr>
+          <w:b/>
+          <w:noProof/>
+        </w:rPr>
+        <w:drawing>
+          <wp:inline distT="0" distB="0" distL="0" distR="0">
+            <wp:extent cx="5934710" cy="3502025"/>
+            <wp:effectExtent l="19050" t="19050" r="27940" b="22225"/>
+            <wp:docPr id="35" name="Picture 35"/>
+            <wp:cNvGraphicFramePr>
+              <a:graphicFrameLocks xmlns:a="http://schemas.openxmlformats.org/drawingml/2006/main" noChangeAspect="1"/>
+            </wp:cNvGraphicFramePr>
+            <a:graphic xmlns:a="http://schemas.openxmlformats.org/drawingml/2006/main">
+              <a:graphicData uri="http://schemas.openxmlformats.org/drawingml/2006/picture">
+                <pic:pic xmlns:pic="http://schemas.openxmlformats.org/drawingml/2006/picture">
+                  <pic:nvPicPr>
+                    <pic:cNvPr id="0" name="Picture 7"/>
+                    <pic:cNvPicPr>
+                      <a:picLocks noChangeAspect="1" noChangeArrowheads="1"/>
+                    </pic:cNvPicPr>
+                  </pic:nvPicPr>
+                  <pic:blipFill>
+                    <a:blip r:embed="rId14">
+                      <a:extLst>
+                        <a:ext uri="{28A0092B-C50C-407E-A947-70E740481C1C}">
+                          <a14:useLocalDpi xmlns:a14="http://schemas.microsoft.com/office/drawing/2010/main" val="0"/>
+                        </a:ext>
+                      </a:extLst>
+                    </a:blip>
+                    <a:srcRect/>
+                    <a:stretch>
+                      <a:fillRect/>
+                    </a:stretch>
+                  </pic:blipFill>
+                  <pic:spPr bwMode="auto">
+                    <a:xfrm>
+                      <a:off x="0" y="0"/>
+                      <a:ext cx="5934710" cy="3502025"/>
+                    </a:xfrm>
+                    <a:prstGeom prst="rect">
+                      <a:avLst/>
+                    </a:prstGeom>
+                    <a:noFill/>
+                    <a:ln>
+                      <a:solidFill>
+                        <a:schemeClr val="accent1"/>
+                      </a:solidFill>
+                    </a:ln>
+                  </pic:spPr>
+                </pic:pic>
+              </a:graphicData>
+            </a:graphic>
+          </wp:inline>
+        </w:drawing>
+      </w:r>
+    </w:p>
+    <w:p>
+      <w:pPr>
+        <w:rPr>
+          <w:b/>
+        </w:rPr>
+      </w:pPr>
+      <w:r>
+        <w:rPr>
+          <w:b/>
+        </w:rPr>
+        <w:tab/>
+      </w:r>
+      <w:r>
+        <w:rPr>
+          <w:b/>
+        </w:rPr>
+        <w:tab/>
+      </w:r>
+      <w:r>
+        <w:rPr>
+          <w:b/>
+        </w:rPr>
+        <w:tab/>
+      </w:r>
+      <w:r>
+        <w:rPr>
+          <w:b/>
+        </w:rPr>
+        <w:tab/>
+      </w:r>
+      <w:r>
+        <w:rPr>
+          <w:b/>
+        </w:rPr>
+        <w:tab/>
+      </w:r>
+      <w:r>
+        <w:rPr>
+          <w:b/>
+        </w:rPr>
+        <w:tab/>
+        <w:t>Screenshot 9</w:t>
+      </w:r>
+    </w:p>
+    <w:p>
+      <w:r>
+        <w:lastRenderedPageBreak/>
+        <w:t>When a user inputs a search string</w:t>
+      </w:r>
+      <w:r>
+        <w:t xml:space="preserve"> </w:t>
+      </w:r>
+      <w:r>
+        <w:t>“</w:t>
+      </w:r>
+      <w:r>
+        <w:rPr>
+          <w:b/>
+        </w:rPr>
+        <w:t>abcde, pqrst, vwxyz, klmno</w:t>
+      </w:r>
+      <w:r>
+        <w:t>”, specifies the number of suggestions as some random value ‘</w:t>
+      </w:r>
+      <w:r>
+        <w:rPr>
+          <w:b/>
+        </w:rPr>
+        <w:t>9</w:t>
+      </w:r>
+      <w:r>
+        <w:rPr>
+          <w:b/>
+        </w:rPr>
+        <w:t>’</w:t>
+      </w:r>
+      <w:r>
+        <w:t xml:space="preserve"> </w:t>
+      </w:r>
+      <w:r>
+        <w:t>and</w:t>
+      </w:r>
+      <w:r>
+        <w:t xml:space="preserve"> then </w:t>
+      </w:r>
+      <w:r>
+        <w:t>clicks on the “</w:t>
+      </w:r>
+      <w:r>
+        <w:rPr>
+          <w:b/>
+        </w:rPr>
+        <w:t>Search</w:t>
+      </w:r>
+      <w:r>
+        <w:t xml:space="preserve">” button, the NGram search results </w:t>
+      </w:r>
+      <w:r>
+        <w:t xml:space="preserve">having 9 nodes </w:t>
+      </w:r>
+      <w:r>
+        <w:t>are displayed</w:t>
+      </w:r>
+      <w:r>
+        <w:t xml:space="preserve"> correctly </w:t>
+      </w:r>
+      <w:r>
+        <w:t xml:space="preserve">inside the store </w:t>
+      </w:r>
+      <w:r>
+        <w:t xml:space="preserve">by use of a scrollbar </w:t>
+      </w:r>
+      <w:r>
+        <w:t xml:space="preserve">as shown in the left hand side of the above </w:t>
+      </w:r>
+      <w:r>
+        <w:rPr>
+          <w:b/>
+        </w:rPr>
+        <w:t>Screenshot</w:t>
+      </w:r>
+      <w:r>
+        <w:rPr>
+          <w:b/>
+        </w:rPr>
+        <w:t xml:space="preserve"> 8</w:t>
+      </w:r>
+      <w:r>
+        <w:t xml:space="preserve"> </w:t>
+      </w:r>
+      <w:r>
+        <w:t xml:space="preserve">and </w:t>
+      </w:r>
+      <w:r>
+        <w:rPr>
+          <w:b/>
+        </w:rPr>
+        <w:t>Screenshot 9</w:t>
+      </w:r>
+      <w:r>
+        <w:t xml:space="preserve"> </w:t>
+      </w:r>
+      <w:r>
+        <w:t xml:space="preserve">and the </w:t>
+      </w:r>
+      <w:r>
+        <w:t>probability graph is also shown on the NGram GUI</w:t>
+      </w:r>
+      <w:r>
+        <w:t>.</w:t>
+      </w:r>
+    </w:p>
+    <w:p/>
+    <w:p>
+      <w:pPr>
+        <w:tabs>
+          <w:tab w:val="left" w:pos="5859"/>
+        </w:tabs>
+        <w:rPr>
+          <w:b/>
+          <w:sz w:val="26"/>
+          <w:u w:val="single"/>
+        </w:rPr>
+      </w:pPr>
+      <w:r>
+        <w:rPr>
+          <w:b/>
+          <w:sz w:val="26"/>
+          <w:u w:val="single"/>
+        </w:rPr>
+        <w:t xml:space="preserve">Negative </w:t>
+      </w:r>
+      <w:r>
+        <w:rPr>
+          <w:b/>
+          <w:sz w:val="26"/>
+          <w:u w:val="single"/>
+        </w:rPr>
+        <w:t xml:space="preserve">GUI </w:t>
+      </w:r>
+      <w:r>
+        <w:rPr>
+          <w:b/>
+          <w:sz w:val="26"/>
+          <w:u w:val="single"/>
+        </w:rPr>
+        <w:t>Test Scena</w:t>
+      </w:r>
+      <w:r>
+        <w:rPr>
+          <w:b/>
+          <w:sz w:val="26"/>
+          <w:u w:val="single"/>
+        </w:rPr>
+        <w:t>r</w:t>
+      </w:r>
+      <w:r>
+        <w:rPr>
+          <w:b/>
+          <w:sz w:val="26"/>
+          <w:u w:val="single"/>
+        </w:rPr>
+        <w:t>ios</w:t>
+      </w:r>
+      <w:r>
+        <w:rPr>
+          <w:b/>
+          <w:sz w:val="26"/>
+        </w:rPr>
+        <w:t>:</w:t>
+      </w:r>
+    </w:p>
+    <w:p>
+      <w:pPr>
+        <w:tabs>
+          <w:tab w:val="left" w:pos="5859"/>
+        </w:tabs>
+      </w:pPr>
+      <w:r>
+        <w:rPr>
+          <w:b/>
+          <w:u w:val="single"/>
+        </w:rPr>
+        <w:t xml:space="preserve">Test Case </w:t>
+      </w:r>
+      <w:r>
+        <w:rPr>
+          <w:b/>
+          <w:u w:val="single"/>
+        </w:rPr>
         <w:t>1</w:t>
       </w:r>
       <w:r>
@@ -2159,15 +2618,8 @@
         </w:rPr>
         <w:t xml:space="preserve"> Input Search Text: </w:t>
       </w:r>
-      <w:proofErr w:type="spellStart"/>
-      <w:proofErr w:type="gramStart"/>
-      <w:r>
-        <w:t>abc</w:t>
-      </w:r>
-      <w:proofErr w:type="spellEnd"/>
-      <w:proofErr w:type="gramEnd"/>
-      <w:r>
-        <w:t xml:space="preserve">, </w:t>
+      <w:r>
+        <w:t xml:space="preserve">abc, </w:t>
       </w:r>
       <w:r>
         <w:t xml:space="preserve">                      te</w:t>
@@ -2216,7 +2668,6 @@
           <w:noProof/>
           <w:sz w:val="24"/>
         </w:rPr>
-        <w:lastRenderedPageBreak/>
         <mc:AlternateContent>
           <mc:Choice Requires="wps">
             <w:drawing>
@@ -2341,7 +2792,7 @@
                     </pic:cNvPicPr>
                   </pic:nvPicPr>
                   <pic:blipFill>
-                    <a:blip r:embed="rId12">
+                    <a:blip r:embed="rId15">
                       <a:extLst>
                         <a:ext uri="{28A0092B-C50C-407E-A947-70E740481C1C}">
                           <a14:useLocalDpi xmlns:a14="http://schemas.microsoft.com/office/drawing/2010/main" val="0"/>
@@ -2435,19 +2886,11 @@
       <w:r>
         <w:t>“</w:t>
       </w:r>
-      <w:proofErr w:type="spellStart"/>
-      <w:r>
-        <w:rPr>
-          <w:b/>
-        </w:rPr>
-        <w:t>abc</w:t>
-      </w:r>
-      <w:proofErr w:type="spellEnd"/>
-      <w:r>
-        <w:rPr>
-          <w:b/>
-        </w:rPr>
-        <w:t>,                       test,              -      -</w:t>
+      <w:r>
+        <w:rPr>
+          <w:b/>
+        </w:rPr>
+        <w:t>abc,                       test,              -      -</w:t>
       </w:r>
       <w:r>
         <w:t>“</w:t>
@@ -2536,13 +2979,8 @@
       <w:r>
         <w:t xml:space="preserve">corresponding search results of the </w:t>
       </w:r>
-      <w:proofErr w:type="spellStart"/>
-      <w:r>
-        <w:t>NGram</w:t>
-      </w:r>
-      <w:proofErr w:type="spellEnd"/>
-      <w:r>
-        <w:t xml:space="preserve"> </w:t>
+      <w:r>
+        <w:t xml:space="preserve">NGram </w:t>
       </w:r>
       <w:r>
         <w:t xml:space="preserve">node are </w:t>
@@ -2751,7 +3189,7 @@
                     </pic:cNvPicPr>
                   </pic:nvPicPr>
                   <pic:blipFill>
-                    <a:blip r:embed="rId13">
+                    <a:blip r:embed="rId16">
                       <a:extLst>
                         <a:ext uri="{28A0092B-C50C-407E-A947-70E740481C1C}">
                           <a14:useLocalDpi xmlns:a14="http://schemas.microsoft.com/office/drawing/2010/main" val="0"/>
@@ -2907,13 +3345,8 @@
       <w:r>
         <w:t xml:space="preserve">corresponding search results of the </w:t>
       </w:r>
-      <w:proofErr w:type="spellStart"/>
-      <w:r>
-        <w:t>NGram</w:t>
-      </w:r>
-      <w:proofErr w:type="spellEnd"/>
-      <w:r>
-        <w:t xml:space="preserve"> </w:t>
+      <w:r>
+        <w:t xml:space="preserve">NGram </w:t>
       </w:r>
       <w:r>
         <w:t xml:space="preserve">node are </w:t>
@@ -3143,7 +3576,7 @@
                     </pic:cNvPicPr>
                   </pic:nvPicPr>
                   <pic:blipFill>
-                    <a:blip r:embed="rId14">
+                    <a:blip r:embed="rId17">
                       <a:extLst>
                         <a:ext uri="{28A0092B-C50C-407E-A947-70E740481C1C}">
                           <a14:useLocalDpi xmlns:a14="http://schemas.microsoft.com/office/drawing/2010/main" val="0"/>
@@ -3236,19 +3669,11 @@
       <w:r>
         <w:t>“</w:t>
       </w:r>
-      <w:proofErr w:type="gramStart"/>
-      <w:r>
-        <w:rPr>
-          <w:b/>
-        </w:rPr>
-        <w:t>a ,</w:t>
-      </w:r>
-      <w:proofErr w:type="gramEnd"/>
-      <w:r>
-        <w:rPr>
-          <w:b/>
-        </w:rPr>
-        <w:t>_, _,-</w:t>
+      <w:r>
+        <w:rPr>
+          <w:b/>
+        </w:rPr>
+        <w:t>a ,_, _,-</w:t>
       </w:r>
       <w:r>
         <w:t xml:space="preserve">“ </w:t>
@@ -3313,13 +3738,8 @@
       <w:r>
         <w:t xml:space="preserve">corresponding search results of the </w:t>
       </w:r>
-      <w:proofErr w:type="spellStart"/>
-      <w:r>
-        <w:t>NGram</w:t>
-      </w:r>
-      <w:proofErr w:type="spellEnd"/>
-      <w:r>
-        <w:t xml:space="preserve"> </w:t>
+      <w:r>
+        <w:t xml:space="preserve">NGram </w:t>
       </w:r>
       <w:r>
         <w:t xml:space="preserve">node are also </w:t>
@@ -3437,7 +3857,7 @@
                     </pic:cNvPicPr>
                   </pic:nvPicPr>
                   <pic:blipFill>
-                    <a:blip r:embed="rId15">
+                    <a:blip r:embed="rId18">
                       <a:extLst>
                         <a:ext uri="{28A0092B-C50C-407E-A947-70E740481C1C}">
                           <a14:useLocalDpi xmlns:a14="http://schemas.microsoft.com/office/drawing/2010/main" val="0"/>
@@ -3607,21 +4027,7 @@
         <w:rPr>
           <w:b/>
         </w:rPr>
-        <w:t xml:space="preserve">No </w:t>
-      </w:r>
-      <w:proofErr w:type="spellStart"/>
-      <w:r>
-        <w:rPr>
-          <w:b/>
-        </w:rPr>
-        <w:t>ngram</w:t>
-      </w:r>
-      <w:proofErr w:type="spellEnd"/>
-      <w:r>
-        <w:rPr>
-          <w:b/>
-        </w:rPr>
-        <w:t xml:space="preserve"> predictions were returned. Please try another query</w:t>
+        <w:t>No ngram predictions were returned. Please try another query</w:t>
       </w:r>
       <w:r>
         <w:t xml:space="preserve">” is displayed on </w:t>
@@ -3836,7 +4242,7 @@
                     </pic:cNvPicPr>
                   </pic:nvPicPr>
                   <pic:blipFill>
-                    <a:blip r:embed="rId16">
+                    <a:blip r:embed="rId19">
                       <a:extLst>
                         <a:ext uri="{28A0092B-C50C-407E-A947-70E740481C1C}">
                           <a14:useLocalDpi xmlns:a14="http://schemas.microsoft.com/office/drawing/2010/main" val="0"/>
@@ -3987,13 +4393,8 @@
       <w:r>
         <w:t xml:space="preserve">corresponding search results of the </w:t>
       </w:r>
-      <w:proofErr w:type="spellStart"/>
-      <w:r>
-        <w:t>NGram</w:t>
-      </w:r>
-      <w:proofErr w:type="spellEnd"/>
-      <w:r>
-        <w:t xml:space="preserve"> </w:t>
+      <w:r>
+        <w:t xml:space="preserve">NGram </w:t>
       </w:r>
       <w:r>
         <w:t xml:space="preserve">node are also </w:t>
@@ -4220,7 +4621,7 @@
                     </pic:cNvPicPr>
                   </pic:nvPicPr>
                   <pic:blipFill>
-                    <a:blip r:embed="rId17">
+                    <a:blip r:embed="rId20">
                       <a:extLst>
                         <a:ext uri="{28A0092B-C50C-407E-A947-70E740481C1C}">
                           <a14:useLocalDpi xmlns:a14="http://schemas.microsoft.com/office/drawing/2010/main" val="0"/>
@@ -4368,13 +4769,8 @@
       <w:r>
         <w:t xml:space="preserve">corresponding search results of the </w:t>
       </w:r>
-      <w:proofErr w:type="spellStart"/>
-      <w:r>
-        <w:t>NGram</w:t>
-      </w:r>
-      <w:proofErr w:type="spellEnd"/>
-      <w:r>
-        <w:t xml:space="preserve"> </w:t>
+      <w:r>
+        <w:t xml:space="preserve">NGram </w:t>
       </w:r>
       <w:r>
         <w:t xml:space="preserve">node are also </w:t>
@@ -4496,7 +4892,7 @@
                     </pic:cNvPicPr>
                   </pic:nvPicPr>
                   <pic:blipFill>
-                    <a:blip r:embed="rId18">
+                    <a:blip r:embed="rId21">
                       <a:extLst>
                         <a:ext uri="{28A0092B-C50C-407E-A947-70E740481C1C}">
                           <a14:useLocalDpi xmlns:a14="http://schemas.microsoft.com/office/drawing/2010/main" val="0"/>
@@ -4644,13 +5040,8 @@
       <w:r>
         <w:t xml:space="preserve">corresponding search results of the </w:t>
       </w:r>
-      <w:proofErr w:type="spellStart"/>
-      <w:r>
-        <w:t>NGram</w:t>
-      </w:r>
-      <w:proofErr w:type="spellEnd"/>
-      <w:r>
-        <w:t xml:space="preserve"> </w:t>
+      <w:r>
+        <w:t xml:space="preserve">NGram </w:t>
       </w:r>
       <w:r>
         <w:t xml:space="preserve">node are also </w:t>
@@ -4885,7 +5276,7 @@
                     </pic:cNvPicPr>
                   </pic:nvPicPr>
                   <pic:blipFill>
-                    <a:blip r:embed="rId19">
+                    <a:blip r:embed="rId22">
                       <a:extLst>
                         <a:ext uri="{28A0092B-C50C-407E-A947-70E740481C1C}">
                           <a14:useLocalDpi xmlns:a14="http://schemas.microsoft.com/office/drawing/2010/main" val="0"/>
@@ -5027,21 +5418,7 @@
         <w:rPr>
           <w:b/>
         </w:rPr>
-        <w:t xml:space="preserve">No </w:t>
-      </w:r>
-      <w:proofErr w:type="spellStart"/>
-      <w:r>
-        <w:rPr>
-          <w:b/>
-        </w:rPr>
-        <w:t>ngram</w:t>
-      </w:r>
-      <w:proofErr w:type="spellEnd"/>
-      <w:r>
-        <w:rPr>
-          <w:b/>
-        </w:rPr>
-        <w:t xml:space="preserve"> predictions were returned. Please try another query.</w:t>
+        <w:t>No ngram predictions were returned. Please try another query.</w:t>
       </w:r>
       <w:r>
         <w:t>” is displayed in the place of the node and t</w:t>
@@ -5052,13 +5429,8 @@
       <w:r>
         <w:t xml:space="preserve">corresponding search results of </w:t>
       </w:r>
-      <w:proofErr w:type="spellStart"/>
-      <w:r>
-        <w:t>NGram</w:t>
-      </w:r>
-      <w:proofErr w:type="spellEnd"/>
-      <w:r>
-        <w:t xml:space="preserve"> </w:t>
+      <w:r>
+        <w:t xml:space="preserve">NGram </w:t>
       </w:r>
       <w:r>
         <w:t xml:space="preserve">node are also </w:t>
@@ -5110,7 +5482,7 @@
           <w:b/>
           <w:u w:val="single"/>
         </w:rPr>
-        <w:t>2</w:t>
+        <w:t>9</w:t>
       </w:r>
       <w:r>
         <w:rPr>
@@ -5133,18 +5505,8 @@
       <w:r>
         <w:t xml:space="preserve">, </w:t>
       </w:r>
-      <w:proofErr w:type="spellStart"/>
-      <w:r>
-        <w:t>dG</w:t>
-      </w:r>
-      <w:proofErr w:type="spellEnd"/>
-      <w:proofErr w:type="gramStart"/>
-      <w:r>
-        <w:t>,  *</w:t>
-      </w:r>
-      <w:proofErr w:type="gramEnd"/>
-      <w:r>
-        <w:t xml:space="preserve">  %  ^</w:t>
+      <w:r>
+        <w:t>dG,  *  %  ^</w:t>
       </w:r>
     </w:p>
     <w:p>
@@ -5291,7 +5653,7 @@
                     </pic:cNvPicPr>
                   </pic:nvPicPr>
                   <pic:blipFill>
-                    <a:blip r:embed="rId20">
+                    <a:blip r:embed="rId23">
                       <a:extLst>
                         <a:ext uri="{28A0092B-C50C-407E-A947-70E740481C1C}">
                           <a14:useLocalDpi xmlns:a14="http://schemas.microsoft.com/office/drawing/2010/main" val="0"/>
@@ -5366,11 +5728,6 @@
           <w:b/>
         </w:rPr>
         <w:tab/>
-      </w:r>
-      <w:r>
-        <w:rPr>
-          <w:b/>
-        </w:rPr>
         <w:t>Screenshot 9</w:t>
       </w:r>
     </w:p>
@@ -5388,29 +5745,7 @@
         <w:rPr>
           <w:b/>
         </w:rPr>
-        <w:t xml:space="preserve">#^76GR, </w:t>
-      </w:r>
-      <w:proofErr w:type="spellStart"/>
-      <w:r>
-        <w:rPr>
-          <w:b/>
-        </w:rPr>
-        <w:t>dG</w:t>
-      </w:r>
-      <w:proofErr w:type="spellEnd"/>
-      <w:proofErr w:type="gramStart"/>
-      <w:r>
-        <w:rPr>
-          <w:b/>
-        </w:rPr>
-        <w:t>,  *</w:t>
-      </w:r>
-      <w:proofErr w:type="gramEnd"/>
-      <w:r>
-        <w:rPr>
-          <w:b/>
-        </w:rPr>
-        <w:t xml:space="preserve">  %  ^</w:t>
+        <w:t>#^76GR, dG,  *  %  ^</w:t>
       </w:r>
       <w:r>
         <w:t>“, specifies the number of suggestions as some random value ‘</w:t>
@@ -5472,13 +5807,8 @@
       <w:r>
         <w:t xml:space="preserve">corresponding search results of the </w:t>
       </w:r>
-      <w:proofErr w:type="spellStart"/>
-      <w:r>
-        <w:t>NGram</w:t>
-      </w:r>
-      <w:proofErr w:type="spellEnd"/>
-      <w:r>
-        <w:t xml:space="preserve"> </w:t>
+      <w:r>
+        <w:t xml:space="preserve">NGram </w:t>
       </w:r>
       <w:r>
         <w:t xml:space="preserve">node are also </w:t>
@@ -5514,6 +5844,358 @@
         <w:t>.</w:t>
       </w:r>
     </w:p>
+    <w:p/>
+    <w:p>
+      <w:pPr>
+        <w:tabs>
+          <w:tab w:val="left" w:pos="5859"/>
+        </w:tabs>
+      </w:pPr>
+      <w:r>
+        <w:rPr>
+          <w:b/>
+          <w:u w:val="single"/>
+        </w:rPr>
+        <w:t xml:space="preserve">Test Case </w:t>
+      </w:r>
+      <w:r>
+        <w:rPr>
+          <w:b/>
+          <w:u w:val="single"/>
+        </w:rPr>
+        <w:t>10</w:t>
+      </w:r>
+      <w:bookmarkStart w:id="0" w:name="_GoBack"/>
+      <w:bookmarkEnd w:id="0"/>
+      <w:r>
+        <w:rPr>
+          <w:b/>
+        </w:rPr>
+        <w:t>:</w:t>
+      </w:r>
+      <w:r>
+        <w:rPr>
+          <w:b/>
+        </w:rPr>
+        <w:t xml:space="preserve"> Input Search Text: </w:t>
+      </w:r>
+      <w:r>
+        <w:t>I_am _going_to_perform</w:t>
+      </w:r>
+    </w:p>
+    <w:p>
+      <w:r>
+        <w:rPr>
+          <w:b/>
+        </w:rPr>
+        <w:t xml:space="preserve">Number of Suggestions specified by the user: </w:t>
+      </w:r>
+      <w:r>
+        <w:t>17</w:t>
+      </w:r>
+    </w:p>
+    <w:p>
+      <w:r>
+        <w:rPr>
+          <w:noProof/>
+        </w:rPr>
+        <w:lastRenderedPageBreak/>
+        <mc:AlternateContent>
+          <mc:Choice Requires="wps">
+            <w:drawing>
+              <wp:anchor distT="0" distB="0" distL="114300" distR="114300" simplePos="0" relativeHeight="251670528" behindDoc="0" locked="0" layoutInCell="1" allowOverlap="1" wp14:anchorId="28FE2673" wp14:editId="3915C618">
+                <wp:simplePos x="0" y="0"/>
+                <wp:positionH relativeFrom="column">
+                  <wp:posOffset>155275</wp:posOffset>
+                </wp:positionH>
+                <wp:positionV relativeFrom="paragraph">
+                  <wp:posOffset>1690777</wp:posOffset>
+                </wp:positionV>
+                <wp:extent cx="1535502" cy="283258"/>
+                <wp:effectExtent l="0" t="0" r="26670" b="21590"/>
+                <wp:wrapNone/>
+                <wp:docPr id="21" name="Text Box 21"/>
+                <wp:cNvGraphicFramePr/>
+                <a:graphic xmlns:a="http://schemas.openxmlformats.org/drawingml/2006/main">
+                  <a:graphicData uri="http://schemas.microsoft.com/office/word/2010/wordprocessingShape">
+                    <wps:wsp>
+                      <wps:cNvSpPr txBox="1"/>
+                      <wps:spPr>
+                        <a:xfrm>
+                          <a:off x="0" y="0"/>
+                          <a:ext cx="1535502" cy="283258"/>
+                        </a:xfrm>
+                        <a:prstGeom prst="rect">
+                          <a:avLst/>
+                        </a:prstGeom>
+                        <a:solidFill>
+                          <a:schemeClr val="lt1"/>
+                        </a:solidFill>
+                        <a:ln w="6350">
+                          <a:solidFill>
+                            <a:prstClr val="black"/>
+                          </a:solidFill>
+                        </a:ln>
+                        <a:effectLst/>
+                      </wps:spPr>
+                      <wps:style>
+                        <a:lnRef idx="0">
+                          <a:schemeClr val="accent1"/>
+                        </a:lnRef>
+                        <a:fillRef idx="0">
+                          <a:schemeClr val="accent1"/>
+                        </a:fillRef>
+                        <a:effectRef idx="0">
+                          <a:schemeClr val="accent1"/>
+                        </a:effectRef>
+                        <a:fontRef idx="minor">
+                          <a:schemeClr val="dk1"/>
+                        </a:fontRef>
+                      </wps:style>
+                      <wps:txbx>
+                        <w:txbxContent>
+                          <w:p>
+                            <w:r>
+                              <w:t>NODES NOT DISPLAYED</w:t>
+                            </w:r>
+                          </w:p>
+                        </w:txbxContent>
+                      </wps:txbx>
+                      <wps:bodyPr rot="0" spcFirstLastPara="0" vertOverflow="overflow" horzOverflow="overflow" vert="horz" wrap="square" lIns="91440" tIns="45720" rIns="91440" bIns="45720" numCol="1" spcCol="0" rtlCol="0" fromWordArt="0" anchor="t" anchorCtr="0" forceAA="0" compatLnSpc="1">
+                        <a:prstTxWarp prst="textNoShape">
+                          <a:avLst/>
+                        </a:prstTxWarp>
+                        <a:noAutofit/>
+                      </wps:bodyPr>
+                    </wps:wsp>
+                  </a:graphicData>
+                </a:graphic>
+                <wp14:sizeRelV relativeFrom="margin">
+                  <wp14:pctHeight>0</wp14:pctHeight>
+                </wp14:sizeRelV>
+              </wp:anchor>
+            </w:drawing>
+          </mc:Choice>
+          <mc:Fallback>
+            <w:pict>
+              <v:shapetype id="_x0000_t202" coordsize="21600,21600" o:spt="202" path="m,l,21600r21600,l21600,xe">
+                <v:stroke joinstyle="miter"/>
+                <v:path gradientshapeok="t" o:connecttype="rect"/>
+              </v:shapetype>
+              <v:shape id="Text Box 21" o:spid="_x0000_s1033" type="#_x0000_t202" style="position:absolute;margin-left:12.25pt;margin-top:133.15pt;width:120.9pt;height:22.3pt;z-index:251670528;visibility:visible;mso-wrap-style:square;mso-height-percent:0;mso-wrap-distance-left:9pt;mso-wrap-distance-top:0;mso-wrap-distance-right:9pt;mso-wrap-distance-bottom:0;mso-position-horizontal:absolute;mso-position-horizontal-relative:text;mso-position-vertical:absolute;mso-position-vertical-relative:text;mso-height-percent:0;mso-height-relative:margin;v-text-anchor:top" o:gfxdata="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" fillcolor="white [3201]" strokeweight=".5pt">
+                <v:textbox>
+                  <w:txbxContent>
+                    <w:p>
+                      <w:r>
+                        <w:t>NODES NOT DISPLAYED</w:t>
+                      </w:r>
+                    </w:p>
+                  </w:txbxContent>
+                </v:textbox>
+              </v:shape>
+            </w:pict>
+          </mc:Fallback>
+        </mc:AlternateContent>
+      </w:r>
+      <w:r>
+        <w:rPr>
+          <w:noProof/>
+        </w:rPr>
+        <w:drawing>
+          <wp:inline distT="0" distB="0" distL="0" distR="0" wp14:anchorId="135D6907" wp14:editId="0192F103">
+            <wp:extent cx="5934710" cy="3510915"/>
+            <wp:effectExtent l="19050" t="19050" r="27940" b="13335"/>
+            <wp:docPr id="17" name="Picture 17"/>
+            <wp:cNvGraphicFramePr>
+              <a:graphicFrameLocks xmlns:a="http://schemas.openxmlformats.org/drawingml/2006/main" noChangeAspect="1"/>
+            </wp:cNvGraphicFramePr>
+            <a:graphic xmlns:a="http://schemas.openxmlformats.org/drawingml/2006/main">
+              <a:graphicData uri="http://schemas.openxmlformats.org/drawingml/2006/picture">
+                <pic:pic xmlns:pic="http://schemas.openxmlformats.org/drawingml/2006/picture">
+                  <pic:nvPicPr>
+                    <pic:cNvPr id="0" name="Picture 1"/>
+                    <pic:cNvPicPr>
+                      <a:picLocks noChangeAspect="1" noChangeArrowheads="1"/>
+                    </pic:cNvPicPr>
+                  </pic:nvPicPr>
+                  <pic:blipFill>
+                    <a:blip r:embed="rId24">
+                      <a:extLst>
+                        <a:ext uri="{28A0092B-C50C-407E-A947-70E740481C1C}">
+                          <a14:useLocalDpi xmlns:a14="http://schemas.microsoft.com/office/drawing/2010/main" val="0"/>
+                        </a:ext>
+                      </a:extLst>
+                    </a:blip>
+                    <a:srcRect/>
+                    <a:stretch>
+                      <a:fillRect/>
+                    </a:stretch>
+                  </pic:blipFill>
+                  <pic:spPr bwMode="auto">
+                    <a:xfrm>
+                      <a:off x="0" y="0"/>
+                      <a:ext cx="5934710" cy="3510915"/>
+                    </a:xfrm>
+                    <a:prstGeom prst="rect">
+                      <a:avLst/>
+                    </a:prstGeom>
+                    <a:noFill/>
+                    <a:ln>
+                      <a:solidFill>
+                        <a:schemeClr val="accent1"/>
+                      </a:solidFill>
+                    </a:ln>
+                  </pic:spPr>
+                </pic:pic>
+              </a:graphicData>
+            </a:graphic>
+          </wp:inline>
+        </w:drawing>
+      </w:r>
+    </w:p>
+    <w:p>
+      <w:pPr>
+        <w:rPr>
+          <w:b/>
+        </w:rPr>
+      </w:pPr>
+      <w:r>
+        <w:rPr>
+          <w:b/>
+        </w:rPr>
+        <w:tab/>
+      </w:r>
+      <w:r>
+        <w:rPr>
+          <w:b/>
+        </w:rPr>
+        <w:tab/>
+      </w:r>
+      <w:r>
+        <w:rPr>
+          <w:b/>
+        </w:rPr>
+        <w:tab/>
+      </w:r>
+      <w:r>
+        <w:rPr>
+          <w:b/>
+        </w:rPr>
+        <w:tab/>
+      </w:r>
+      <w:r>
+        <w:rPr>
+          <w:b/>
+        </w:rPr>
+        <w:tab/>
+      </w:r>
+      <w:r>
+        <w:rPr>
+          <w:b/>
+        </w:rPr>
+        <w:tab/>
+        <w:t>Screenshot 10</w:t>
+      </w:r>
+    </w:p>
+    <w:p>
+      <w:r>
+        <w:t>When a user inputs a search string</w:t>
+      </w:r>
+      <w:r>
+        <w:t xml:space="preserve"> </w:t>
+      </w:r>
+      <w:r>
+        <w:t>“</w:t>
+      </w:r>
+      <w:r>
+        <w:rPr>
+          <w:b/>
+        </w:rPr>
+        <w:t>I_am _going_to_perform</w:t>
+      </w:r>
+      <w:r>
+        <w:t>”, specifies the number of suggestions as some random value ‘</w:t>
+      </w:r>
+      <w:r>
+        <w:rPr>
+          <w:b/>
+        </w:rPr>
+        <w:t>17’</w:t>
+      </w:r>
+      <w:r>
+        <w:t xml:space="preserve"> </w:t>
+      </w:r>
+      <w:r>
+        <w:t>and</w:t>
+      </w:r>
+      <w:r>
+        <w:t xml:space="preserve"> then </w:t>
+      </w:r>
+      <w:r>
+        <w:t>clicks on the “</w:t>
+      </w:r>
+      <w:r>
+        <w:rPr>
+          <w:b/>
+        </w:rPr>
+        <w:t>Search</w:t>
+      </w:r>
+      <w:r>
+        <w:t xml:space="preserve">” button, </w:t>
+      </w:r>
+      <w:r>
+        <w:t>an error message “</w:t>
+      </w:r>
+      <w:r>
+        <w:rPr>
+          <w:b/>
+        </w:rPr>
+        <w:t>Please input valid search texts</w:t>
+      </w:r>
+      <w:r>
+        <w:t>” is displayed on a dialog box and t</w:t>
+      </w:r>
+      <w:r>
+        <w:t xml:space="preserve">he </w:t>
+      </w:r>
+      <w:r>
+        <w:t xml:space="preserve">corresponding search results of the </w:t>
+      </w:r>
+      <w:r>
+        <w:t xml:space="preserve">NGram </w:t>
+      </w:r>
+      <w:r>
+        <w:t xml:space="preserve">node are also </w:t>
+      </w:r>
+      <w:r>
+        <w:rPr>
+          <w:b/>
+        </w:rPr>
+        <w:t>NOT displayed</w:t>
+      </w:r>
+      <w:r>
+        <w:t xml:space="preserve"> </w:t>
+      </w:r>
+      <w:r>
+        <w:t>i.e., the store is empty</w:t>
+      </w:r>
+      <w:r>
+        <w:t xml:space="preserve"> as shown in the above</w:t>
+      </w:r>
+      <w:r>
+        <w:t xml:space="preserve"> </w:t>
+      </w:r>
+      <w:r>
+        <w:rPr>
+          <w:b/>
+        </w:rPr>
+        <w:t>Screenshot 10</w:t>
+      </w:r>
+      <w:r>
+        <w:t>.</w:t>
+      </w:r>
+    </w:p>
+    <w:p/>
     <w:sectPr>
       <w:pgSz w:w="12240" w:h="15840"/>
       <w:pgMar w:top="1440" w:right="1440" w:bottom="1440" w:left="1440" w:header="720" w:footer="720" w:gutter="0"/>
@@ -6254,7 +6936,7 @@
 </file>
 
 <file path=customXml/itemProps1.xml><?xml version="1.0" encoding="utf-8"?>
-<ds:datastoreItem xmlns:ds="http://schemas.openxmlformats.org/officeDocument/2006/customXml" ds:itemID="{BE7EAC39-B187-4256-84A0-C595B8EA6A5C}">
+<ds:datastoreItem xmlns:ds="http://schemas.openxmlformats.org/officeDocument/2006/customXml" ds:itemID="{E7A60317-5FBF-41EE-9617-AEBDA4DF2655}">
   <ds:schemaRefs>
     <ds:schemaRef ds:uri="http://schemas.openxmlformats.org/officeDocument/2006/bibliography"/>
   </ds:schemaRefs>

</xml_diff>

<commit_message>
! update one page one test cases
</commit_message>
<xml_diff>
--- a/NGram GUI Testcases.docx
+++ b/NGram GUI Testcases.docx
@@ -27,32 +27,34 @@
           <w:sz w:val="26"/>
           <w:u w:val="single"/>
         </w:rPr>
-        <w:t>NGramGUI.java Testcases</w:t>
-      </w:r>
-    </w:p>
-    <w:p>
-      <w:pPr>
+        <w:t xml:space="preserve">NGramGUI.java </w:t>
+      </w:r>
+      <w:proofErr w:type="spellStart"/>
+      <w:r>
         <w:rPr>
           <w:b/>
           <w:sz w:val="26"/>
           <w:u w:val="single"/>
         </w:rPr>
-      </w:pPr>
-      <w:r>
+        <w:t>Testcases</w:t>
+      </w:r>
+      <w:proofErr w:type="spellEnd"/>
+    </w:p>
+    <w:p>
+      <w:pPr>
         <w:rPr>
           <w:b/>
           <w:sz w:val="26"/>
           <w:u w:val="single"/>
         </w:rPr>
-        <w:t xml:space="preserve">Positive </w:t>
-      </w:r>
+      </w:pPr>
       <w:r>
         <w:rPr>
           <w:b/>
           <w:sz w:val="26"/>
           <w:u w:val="single"/>
         </w:rPr>
-        <w:t xml:space="preserve">GUI </w:t>
+        <w:t xml:space="preserve">Positive </w:t>
       </w:r>
       <w:r>
         <w:rPr>
@@ -60,7 +62,7 @@
           <w:sz w:val="26"/>
           <w:u w:val="single"/>
         </w:rPr>
-        <w:t>Test</w:t>
+        <w:t xml:space="preserve">GUI </w:t>
       </w:r>
       <w:r>
         <w:rPr>
@@ -68,7 +70,7 @@
           <w:sz w:val="26"/>
           <w:u w:val="single"/>
         </w:rPr>
-        <w:t xml:space="preserve"> </w:t>
+        <w:t>Test</w:t>
       </w:r>
       <w:r>
         <w:rPr>
@@ -76,7 +78,7 @@
           <w:sz w:val="26"/>
           <w:u w:val="single"/>
         </w:rPr>
-        <w:t>S</w:t>
+        <w:t xml:space="preserve"> </w:t>
       </w:r>
       <w:r>
         <w:rPr>
@@ -84,6 +86,14 @@
           <w:sz w:val="26"/>
           <w:u w:val="single"/>
         </w:rPr>
+        <w:t>S</w:t>
+      </w:r>
+      <w:r>
+        <w:rPr>
+          <w:b/>
+          <w:sz w:val="26"/>
+          <w:u w:val="single"/>
+        </w:rPr>
         <w:t>cenarios</w:t>
       </w:r>
       <w:r>
@@ -127,8 +137,13 @@
         </w:rPr>
         <w:t xml:space="preserve">Input Search Text: </w:t>
       </w:r>
-      <w:r>
-        <w:t xml:space="preserve">abcde </w:t>
+      <w:proofErr w:type="spellStart"/>
+      <w:r>
+        <w:t>abcde</w:t>
+      </w:r>
+      <w:proofErr w:type="spellEnd"/>
+      <w:r>
+        <w:t xml:space="preserve"> </w:t>
       </w:r>
     </w:p>
     <w:p>
@@ -187,6 +202,7 @@
         <w:rPr>
           <w:b/>
           <w:noProof/>
+          <w:lang w:val="en-AU" w:eastAsia="zh-CN"/>
         </w:rPr>
         <w:drawing>
           <wp:inline distT="0" distB="0" distL="0" distR="0">
@@ -302,12 +318,14 @@
       <w:r>
         <w:t>“</w:t>
       </w:r>
+      <w:proofErr w:type="spellStart"/>
       <w:r>
         <w:rPr>
           <w:b/>
         </w:rPr>
         <w:t>abcde</w:t>
       </w:r>
+      <w:proofErr w:type="spellEnd"/>
       <w:r>
         <w:t>”</w:t>
       </w:r>
@@ -360,7 +378,15 @@
         <w:t>” button</w:t>
       </w:r>
       <w:r>
-        <w:t>, the NGram node’s search results are displayed</w:t>
+        <w:t xml:space="preserve">, the </w:t>
+      </w:r>
+      <w:proofErr w:type="spellStart"/>
+      <w:r>
+        <w:t>NGram</w:t>
+      </w:r>
+      <w:proofErr w:type="spellEnd"/>
+      <w:r>
+        <w:t xml:space="preserve"> node’s search results are displayed</w:t>
       </w:r>
       <w:r>
         <w:t xml:space="preserve"> correctly as shown in the left hand side of the above </w:t>
@@ -381,7 +407,15 @@
         <w:t xml:space="preserve">and the </w:t>
       </w:r>
       <w:r>
-        <w:t>probability graph is shown on the NGram GUI</w:t>
+        <w:t xml:space="preserve">probability graph is shown on the </w:t>
+      </w:r>
+      <w:proofErr w:type="spellStart"/>
+      <w:r>
+        <w:t>NGram</w:t>
+      </w:r>
+      <w:proofErr w:type="spellEnd"/>
+      <w:r>
+        <w:t xml:space="preserve"> GUI</w:t>
       </w:r>
       <w:r>
         <w:t>.</w:t>
@@ -392,10 +426,16 @@
     </w:p>
     <w:p>
       <w:r>
+        <w:br w:type="page"/>
+      </w:r>
+    </w:p>
+    <w:p>
+      <w:r>
         <w:rPr>
           <w:b/>
           <w:u w:val="single"/>
         </w:rPr>
+        <w:lastRenderedPageBreak/>
         <w:t xml:space="preserve">Test Case </w:t>
       </w:r>
       <w:r>
@@ -417,18 +457,22 @@
         </w:rPr>
         <w:t xml:space="preserve"> Input Search Text: </w:t>
       </w:r>
+      <w:proofErr w:type="spellStart"/>
       <w:r>
         <w:t>abcde</w:t>
       </w:r>
       <w:r>
         <w:t>f</w:t>
       </w:r>
+      <w:proofErr w:type="gramStart"/>
       <w:r>
         <w:t>,</w:t>
       </w:r>
       <w:r>
         <w:t>test</w:t>
       </w:r>
+      <w:proofErr w:type="spellEnd"/>
+      <w:proofErr w:type="gramEnd"/>
       <w:r>
         <w:t xml:space="preserve"> </w:t>
       </w:r>
@@ -471,8 +515,8 @@
         <w:rPr>
           <w:b/>
           <w:noProof/>
-        </w:rPr>
-        <w:lastRenderedPageBreak/>
+          <w:lang w:val="en-AU" w:eastAsia="zh-CN"/>
+        </w:rPr>
         <w:drawing>
           <wp:inline distT="0" distB="0" distL="0" distR="0">
             <wp:extent cx="5943600" cy="3519805"/>
@@ -597,6 +641,7 @@
       <w:r>
         <w:t>“</w:t>
       </w:r>
+      <w:proofErr w:type="spellStart"/>
       <w:r>
         <w:rPr>
           <w:b/>
@@ -609,6 +654,7 @@
         </w:rPr>
         <w:t>f,test</w:t>
       </w:r>
+      <w:proofErr w:type="spellEnd"/>
       <w:r>
         <w:t>”</w:t>
       </w:r>
@@ -672,8 +718,13 @@
       <w:r>
         <w:t xml:space="preserve">search results of the </w:t>
       </w:r>
-      <w:r>
-        <w:t xml:space="preserve">NGram </w:t>
+      <w:proofErr w:type="spellStart"/>
+      <w:r>
+        <w:t>NGram</w:t>
+      </w:r>
+      <w:proofErr w:type="spellEnd"/>
+      <w:r>
+        <w:t xml:space="preserve"> </w:t>
       </w:r>
       <w:r>
         <w:t xml:space="preserve">store containing two nodes </w:t>
@@ -705,12 +756,14 @@
       <w:r>
         <w:t xml:space="preserve"> of “</w:t>
       </w:r>
+      <w:proofErr w:type="spellStart"/>
       <w:r>
         <w:rPr>
           <w:b/>
         </w:rPr>
         <w:t>abcdef</w:t>
       </w:r>
+      <w:proofErr w:type="spellEnd"/>
       <w:r>
         <w:t>”</w:t>
       </w:r>
@@ -781,7 +834,15 @@
         <w:t xml:space="preserve">e </w:t>
       </w:r>
       <w:r>
-        <w:t>probability graph is shown on the NGram GUI</w:t>
+        <w:t xml:space="preserve">probability graph is shown on the </w:t>
+      </w:r>
+      <w:proofErr w:type="spellStart"/>
+      <w:r>
+        <w:t>NGram</w:t>
+      </w:r>
+      <w:proofErr w:type="spellEnd"/>
+      <w:r>
+        <w:t xml:space="preserve"> GUI</w:t>
       </w:r>
       <w:r>
         <w:t>.</w:t>
@@ -789,10 +850,16 @@
     </w:p>
     <w:p>
       <w:r>
+        <w:br w:type="page"/>
+      </w:r>
+    </w:p>
+    <w:p>
+      <w:r>
         <w:rPr>
           <w:b/>
           <w:u w:val="single"/>
         </w:rPr>
+        <w:lastRenderedPageBreak/>
         <w:t xml:space="preserve">Test Case </w:t>
       </w:r>
       <w:r>
@@ -814,15 +881,30 @@
         </w:rPr>
         <w:t xml:space="preserve"> Input Search Text: </w:t>
       </w:r>
+      <w:proofErr w:type="spellStart"/>
       <w:r>
         <w:t>abcd</w:t>
       </w:r>
+      <w:proofErr w:type="spellEnd"/>
       <w:r>
         <w:t>,</w:t>
       </w:r>
       <w:r>
-        <w:t xml:space="preserve"> abcd, abcd</w:t>
-      </w:r>
+        <w:t xml:space="preserve"> </w:t>
+      </w:r>
+      <w:proofErr w:type="spellStart"/>
+      <w:r>
+        <w:t>abcd</w:t>
+      </w:r>
+      <w:proofErr w:type="spellEnd"/>
+      <w:r>
+        <w:t xml:space="preserve">, </w:t>
+      </w:r>
+      <w:proofErr w:type="spellStart"/>
+      <w:r>
+        <w:t>abcd</w:t>
+      </w:r>
+      <w:proofErr w:type="spellEnd"/>
       <w:r>
         <w:t xml:space="preserve"> </w:t>
       </w:r>
@@ -865,8 +947,8 @@
         <w:rPr>
           <w:b/>
           <w:noProof/>
-        </w:rPr>
-        <w:lastRenderedPageBreak/>
+          <w:lang w:val="en-AU" w:eastAsia="zh-CN"/>
+        </w:rPr>
         <w:drawing>
           <wp:inline distT="0" distB="0" distL="0" distR="0">
             <wp:extent cx="5934710" cy="3510915"/>
@@ -979,12 +1061,14 @@
       <w:r>
         <w:t>“</w:t>
       </w:r>
+      <w:proofErr w:type="spellStart"/>
       <w:r>
         <w:rPr>
           <w:b/>
         </w:rPr>
         <w:t>abcd</w:t>
       </w:r>
+      <w:proofErr w:type="spellEnd"/>
       <w:r>
         <w:rPr>
           <w:b/>
@@ -995,8 +1079,30 @@
         <w:rPr>
           <w:b/>
         </w:rPr>
-        <w:t xml:space="preserve"> abcd, abcd</w:t>
-      </w:r>
+        <w:t xml:space="preserve"> </w:t>
+      </w:r>
+      <w:proofErr w:type="spellStart"/>
+      <w:r>
+        <w:rPr>
+          <w:b/>
+        </w:rPr>
+        <w:t>abcd</w:t>
+      </w:r>
+      <w:proofErr w:type="spellEnd"/>
+      <w:r>
+        <w:rPr>
+          <w:b/>
+        </w:rPr>
+        <w:t xml:space="preserve">, </w:t>
+      </w:r>
+      <w:proofErr w:type="spellStart"/>
+      <w:r>
+        <w:rPr>
+          <w:b/>
+        </w:rPr>
+        <w:t>abcd</w:t>
+      </w:r>
+      <w:proofErr w:type="spellEnd"/>
       <w:r>
         <w:t>”</w:t>
       </w:r>
@@ -1069,8 +1175,13 @@
       <w:r>
         <w:t xml:space="preserve">search results of the </w:t>
       </w:r>
-      <w:r>
-        <w:t xml:space="preserve">NGram </w:t>
+      <w:proofErr w:type="spellStart"/>
+      <w:r>
+        <w:t>NGram</w:t>
+      </w:r>
+      <w:proofErr w:type="spellEnd"/>
+      <w:r>
+        <w:t xml:space="preserve"> </w:t>
       </w:r>
       <w:r>
         <w:t xml:space="preserve">node </w:t>
@@ -1121,7 +1232,15 @@
         <w:t xml:space="preserve">and the </w:t>
       </w:r>
       <w:r>
-        <w:t>probability graph is also shown on the NGram GUI</w:t>
+        <w:t xml:space="preserve">probability graph is also shown on the </w:t>
+      </w:r>
+      <w:proofErr w:type="spellStart"/>
+      <w:r>
+        <w:t>NGram</w:t>
+      </w:r>
+      <w:proofErr w:type="spellEnd"/>
+      <w:r>
+        <w:t xml:space="preserve"> GUI</w:t>
       </w:r>
       <w:r>
         <w:t>.</w:t>
@@ -1129,10 +1248,16 @@
     </w:p>
     <w:p>
       <w:r>
+        <w:br w:type="page"/>
+      </w:r>
+    </w:p>
+    <w:p>
+      <w:r>
         <w:rPr>
           <w:b/>
           <w:u w:val="single"/>
         </w:rPr>
+        <w:lastRenderedPageBreak/>
         <w:t xml:space="preserve">Test Case </w:t>
       </w:r>
       <w:r>
@@ -1187,8 +1312,8 @@
         <w:rPr>
           <w:b/>
           <w:noProof/>
-        </w:rPr>
-        <w:lastRenderedPageBreak/>
+          <w:lang w:val="en-AU" w:eastAsia="zh-CN"/>
+        </w:rPr>
         <w:drawing>
           <wp:inline distT="0" distB="0" distL="0" distR="0">
             <wp:extent cx="5943600" cy="3510915"/>
@@ -1364,8 +1489,13 @@
       <w:r>
         <w:t xml:space="preserve">search results of the </w:t>
       </w:r>
-      <w:r>
-        <w:t xml:space="preserve">NGram </w:t>
+      <w:proofErr w:type="spellStart"/>
+      <w:r>
+        <w:t>NGram</w:t>
+      </w:r>
+      <w:proofErr w:type="spellEnd"/>
+      <w:r>
+        <w:t xml:space="preserve"> </w:t>
       </w:r>
       <w:r>
         <w:t xml:space="preserve">node </w:t>
@@ -1410,22 +1540,24 @@
         <w:t xml:space="preserve">and the </w:t>
       </w:r>
       <w:r>
-        <w:t>probability graph is also shown on the NGram GUI</w:t>
+        <w:t xml:space="preserve">probability graph is also shown on the </w:t>
+      </w:r>
+      <w:proofErr w:type="spellStart"/>
+      <w:r>
+        <w:t>NGram</w:t>
+      </w:r>
+      <w:proofErr w:type="spellEnd"/>
+      <w:r>
+        <w:t xml:space="preserve"> GUI</w:t>
       </w:r>
       <w:r>
         <w:t>.</w:t>
       </w:r>
     </w:p>
     <w:p>
-      <w:pPr>
-        <w:tabs>
-          <w:tab w:val="left" w:pos="5859"/>
-        </w:tabs>
-        <w:rPr>
-          <w:b/>
-          <w:u w:val="single"/>
-        </w:rPr>
-      </w:pPr>
+      <w:r>
+        <w:br w:type="page"/>
+      </w:r>
     </w:p>
     <w:p>
       <w:pPr>
@@ -1438,6 +1570,7 @@
           <w:b/>
           <w:u w:val="single"/>
         </w:rPr>
+        <w:lastRenderedPageBreak/>
         <w:t xml:space="preserve">Test Case </w:t>
       </w:r>
       <w:r>
@@ -1485,8 +1618,8 @@
         <w:rPr>
           <w:b/>
           <w:noProof/>
-        </w:rPr>
-        <w:lastRenderedPageBreak/>
+          <w:lang w:val="en-AU" w:eastAsia="zh-CN"/>
+        </w:rPr>
         <w:drawing>
           <wp:inline distT="0" distB="0" distL="0" distR="0" wp14:anchorId="4D1FB065" wp14:editId="53BEF299">
             <wp:extent cx="5943600" cy="3502025"/>
@@ -1633,7 +1766,15 @@
         <w:t>Search</w:t>
       </w:r>
       <w:r>
-        <w:t xml:space="preserve">” button, the NGram node’s </w:t>
+        <w:t xml:space="preserve">” button, the </w:t>
+      </w:r>
+      <w:proofErr w:type="spellStart"/>
+      <w:r>
+        <w:t>NGram</w:t>
+      </w:r>
+      <w:proofErr w:type="spellEnd"/>
+      <w:r>
+        <w:t xml:space="preserve"> node’s </w:t>
       </w:r>
       <w:r>
         <w:t xml:space="preserve">15 </w:t>
@@ -1669,13 +1810,25 @@
         <w:t>y</w:t>
       </w:r>
       <w:r>
-        <w:t xml:space="preserve"> graph is also shown on the NGram GUI</w:t>
+        <w:t xml:space="preserve"> graph is also shown on the </w:t>
+      </w:r>
+      <w:proofErr w:type="spellStart"/>
+      <w:r>
+        <w:t>NGram</w:t>
+      </w:r>
+      <w:proofErr w:type="spellEnd"/>
+      <w:r>
+        <w:t xml:space="preserve"> GUI</w:t>
       </w:r>
       <w:r>
         <w:t>.</w:t>
       </w:r>
     </w:p>
-    <w:p/>
+    <w:p>
+      <w:r>
+        <w:br w:type="page"/>
+      </w:r>
+    </w:p>
     <w:p>
       <w:pPr>
         <w:tabs>
@@ -1687,6 +1840,7 @@
           <w:b/>
           <w:u w:val="single"/>
         </w:rPr>
+        <w:lastRenderedPageBreak/>
         <w:t xml:space="preserve">Test Case </w:t>
       </w:r>
       <w:r>
@@ -1708,8 +1862,13 @@
         </w:rPr>
         <w:t xml:space="preserve"> Input Search Text: </w:t>
       </w:r>
-      <w:r>
-        <w:t>I’am doing this for</w:t>
+      <w:proofErr w:type="spellStart"/>
+      <w:r>
+        <w:t>I’am</w:t>
+      </w:r>
+      <w:proofErr w:type="spellEnd"/>
+      <w:r>
+        <w:t xml:space="preserve"> doing this for</w:t>
       </w:r>
     </w:p>
     <w:p>
@@ -1727,8 +1886,8 @@
       <w:r>
         <w:rPr>
           <w:noProof/>
-        </w:rPr>
-        <w:lastRenderedPageBreak/>
+          <w:lang w:val="en-AU" w:eastAsia="zh-CN"/>
+        </w:rPr>
         <w:drawing>
           <wp:inline distT="0" distB="0" distL="0" distR="0">
             <wp:extent cx="5934710" cy="3493770"/>
@@ -1835,11 +1994,19 @@
       <w:r>
         <w:t>“</w:t>
       </w:r>
-      <w:r>
-        <w:rPr>
-          <w:b/>
-        </w:rPr>
-        <w:t>I’am doing this for</w:t>
+      <w:proofErr w:type="spellStart"/>
+      <w:r>
+        <w:rPr>
+          <w:b/>
+        </w:rPr>
+        <w:t>I’am</w:t>
+      </w:r>
+      <w:proofErr w:type="spellEnd"/>
+      <w:r>
+        <w:rPr>
+          <w:b/>
+        </w:rPr>
+        <w:t xml:space="preserve"> doing this for</w:t>
       </w:r>
       <w:r>
         <w:t>”, specifies the number of suggestions as some random value ‘</w:t>
@@ -1875,7 +2042,15 @@
         <w:t>Search</w:t>
       </w:r>
       <w:r>
-        <w:t xml:space="preserve">” button, the NGram node’s </w:t>
+        <w:t xml:space="preserve">” button, the </w:t>
+      </w:r>
+      <w:proofErr w:type="spellStart"/>
+      <w:r>
+        <w:t>NGram</w:t>
+      </w:r>
+      <w:proofErr w:type="spellEnd"/>
+      <w:r>
+        <w:t xml:space="preserve"> node’s </w:t>
       </w:r>
       <w:r>
         <w:t>19</w:t>
@@ -1905,10 +2080,23 @@
         <w:t xml:space="preserve"> and the </w:t>
       </w:r>
       <w:r>
-        <w:t>probability graph is also shown on the NGram GUI</w:t>
+        <w:t xml:space="preserve">probability graph is also shown on the </w:t>
+      </w:r>
+      <w:proofErr w:type="spellStart"/>
+      <w:r>
+        <w:t>NGram</w:t>
+      </w:r>
+      <w:proofErr w:type="spellEnd"/>
+      <w:r>
+        <w:t xml:space="preserve"> GUI</w:t>
       </w:r>
       <w:r>
         <w:t>.</w:t>
+      </w:r>
+    </w:p>
+    <w:p>
+      <w:r>
+        <w:br w:type="page"/>
       </w:r>
     </w:p>
     <w:p>
@@ -1922,6 +2110,7 @@
           <w:b/>
           <w:u w:val="single"/>
         </w:rPr>
+        <w:lastRenderedPageBreak/>
         <w:t xml:space="preserve">Test Case </w:t>
       </w:r>
       <w:r>
@@ -1963,8 +2152,8 @@
       <w:r>
         <w:rPr>
           <w:noProof/>
-        </w:rPr>
-        <w:lastRenderedPageBreak/>
+          <w:lang w:val="en-AU" w:eastAsia="zh-CN"/>
+        </w:rPr>
         <w:drawing>
           <wp:inline distT="0" distB="0" distL="0" distR="0">
             <wp:extent cx="5934710" cy="3510915"/>
@@ -2111,7 +2300,15 @@
         <w:t>Search</w:t>
       </w:r>
       <w:r>
-        <w:t xml:space="preserve">” button, the NGram node’s </w:t>
+        <w:t xml:space="preserve">” button, the </w:t>
+      </w:r>
+      <w:proofErr w:type="spellStart"/>
+      <w:r>
+        <w:t>NGram</w:t>
+      </w:r>
+      <w:proofErr w:type="spellEnd"/>
+      <w:r>
+        <w:t xml:space="preserve"> node’s </w:t>
       </w:r>
       <w:r>
         <w:t>22</w:t>
@@ -2141,13 +2338,25 @@
         <w:t xml:space="preserve"> and the </w:t>
       </w:r>
       <w:r>
-        <w:t>probability graph is also shown on the NGram GUI</w:t>
+        <w:t xml:space="preserve">probability graph is also shown on the </w:t>
+      </w:r>
+      <w:proofErr w:type="spellStart"/>
+      <w:r>
+        <w:t>NGram</w:t>
+      </w:r>
+      <w:proofErr w:type="spellEnd"/>
+      <w:r>
+        <w:t xml:space="preserve"> GUI</w:t>
       </w:r>
       <w:r>
         <w:t>.</w:t>
       </w:r>
     </w:p>
-    <w:p/>
+    <w:p>
+      <w:r>
+        <w:br w:type="page"/>
+      </w:r>
+    </w:p>
     <w:p>
       <w:pPr>
         <w:tabs>
@@ -2159,6 +2368,7 @@
           <w:b/>
           <w:u w:val="single"/>
         </w:rPr>
+        <w:lastRenderedPageBreak/>
         <w:t xml:space="preserve">Test Case </w:t>
       </w:r>
       <w:r>
@@ -2180,12 +2390,35 @@
         </w:rPr>
         <w:t xml:space="preserve"> Input Search Text: </w:t>
       </w:r>
-      <w:r>
-        <w:t>abcde, pqrst, vwxyz</w:t>
-      </w:r>
-      <w:r>
-        <w:t>, klmno</w:t>
-      </w:r>
+      <w:proofErr w:type="spellStart"/>
+      <w:r>
+        <w:t>abcde</w:t>
+      </w:r>
+      <w:proofErr w:type="spellEnd"/>
+      <w:r>
+        <w:t xml:space="preserve">, </w:t>
+      </w:r>
+      <w:proofErr w:type="spellStart"/>
+      <w:r>
+        <w:t>pqrst</w:t>
+      </w:r>
+      <w:proofErr w:type="spellEnd"/>
+      <w:r>
+        <w:t xml:space="preserve">, </w:t>
+      </w:r>
+      <w:proofErr w:type="spellStart"/>
+      <w:r>
+        <w:t>vwxyz</w:t>
+      </w:r>
+      <w:proofErr w:type="spellEnd"/>
+      <w:r>
+        <w:t xml:space="preserve">, </w:t>
+      </w:r>
+      <w:proofErr w:type="spellStart"/>
+      <w:r>
+        <w:t>klmno</w:t>
+      </w:r>
+      <w:proofErr w:type="spellEnd"/>
     </w:p>
     <w:p>
       <w:r>
@@ -2203,8 +2436,8 @@
       <w:r>
         <w:rPr>
           <w:noProof/>
-        </w:rPr>
-        <w:lastRenderedPageBreak/>
+          <w:lang w:val="en-AU" w:eastAsia="zh-CN"/>
+        </w:rPr>
         <w:drawing>
           <wp:inline distT="0" distB="0" distL="0" distR="0">
             <wp:extent cx="5943600" cy="3502025"/>
@@ -2321,7 +2554,9 @@
         <w:rPr>
           <w:b/>
           <w:noProof/>
-        </w:rPr>
+          <w:lang w:val="en-AU" w:eastAsia="zh-CN"/>
+        </w:rPr>
+        <w:lastRenderedPageBreak/>
         <w:drawing>
           <wp:inline distT="0" distB="0" distL="0" distR="0">
             <wp:extent cx="5934710" cy="3502025"/>
@@ -2420,7 +2655,6 @@
     </w:p>
     <w:p>
       <w:r>
-        <w:lastRenderedPageBreak/>
         <w:t>When a user inputs a search string</w:t>
       </w:r>
       <w:r>
@@ -2429,12 +2663,56 @@
       <w:r>
         <w:t>“</w:t>
       </w:r>
-      <w:r>
-        <w:rPr>
-          <w:b/>
-        </w:rPr>
-        <w:t>abcde, pqrst, vwxyz, klmno</w:t>
-      </w:r>
+      <w:proofErr w:type="spellStart"/>
+      <w:r>
+        <w:rPr>
+          <w:b/>
+        </w:rPr>
+        <w:t>abcde</w:t>
+      </w:r>
+      <w:proofErr w:type="spellEnd"/>
+      <w:r>
+        <w:rPr>
+          <w:b/>
+        </w:rPr>
+        <w:t xml:space="preserve">, </w:t>
+      </w:r>
+      <w:proofErr w:type="spellStart"/>
+      <w:r>
+        <w:rPr>
+          <w:b/>
+        </w:rPr>
+        <w:t>pqrst</w:t>
+      </w:r>
+      <w:proofErr w:type="spellEnd"/>
+      <w:r>
+        <w:rPr>
+          <w:b/>
+        </w:rPr>
+        <w:t xml:space="preserve">, </w:t>
+      </w:r>
+      <w:proofErr w:type="spellStart"/>
+      <w:r>
+        <w:rPr>
+          <w:b/>
+        </w:rPr>
+        <w:t>vwxyz</w:t>
+      </w:r>
+      <w:proofErr w:type="spellEnd"/>
+      <w:r>
+        <w:rPr>
+          <w:b/>
+        </w:rPr>
+        <w:t xml:space="preserve">, </w:t>
+      </w:r>
+      <w:proofErr w:type="spellStart"/>
+      <w:r>
+        <w:rPr>
+          <w:b/>
+        </w:rPr>
+        <w:t>klmno</w:t>
+      </w:r>
+      <w:proofErr w:type="spellEnd"/>
       <w:r>
         <w:t>”, specifies the number of suggestions as some random value ‘</w:t>
       </w:r>
@@ -2469,7 +2747,15 @@
         <w:t>Search</w:t>
       </w:r>
       <w:r>
-        <w:t xml:space="preserve">” button, the NGram search results </w:t>
+        <w:t xml:space="preserve">” button, the </w:t>
+      </w:r>
+      <w:proofErr w:type="spellStart"/>
+      <w:r>
+        <w:t>NGram</w:t>
+      </w:r>
+      <w:proofErr w:type="spellEnd"/>
+      <w:r>
+        <w:t xml:space="preserve"> search results </w:t>
       </w:r>
       <w:r>
         <w:t xml:space="preserve">having 9 nodes </w:t>
@@ -2520,13 +2806,25 @@
         <w:t xml:space="preserve">and the </w:t>
       </w:r>
       <w:r>
-        <w:t>probability graph is also shown on the NGram GUI</w:t>
+        <w:t xml:space="preserve">probability graph is also shown on the </w:t>
+      </w:r>
+      <w:proofErr w:type="spellStart"/>
+      <w:r>
+        <w:t>NGram</w:t>
+      </w:r>
+      <w:proofErr w:type="spellEnd"/>
+      <w:r>
+        <w:t xml:space="preserve"> GUI</w:t>
       </w:r>
       <w:r>
         <w:t>.</w:t>
       </w:r>
     </w:p>
-    <w:p/>
+    <w:p>
+      <w:r>
+        <w:br w:type="page"/>
+      </w:r>
+    </w:p>
     <w:p>
       <w:pPr>
         <w:tabs>
@@ -2544,6 +2842,7 @@
           <w:sz w:val="26"/>
           <w:u w:val="single"/>
         </w:rPr>
+        <w:lastRenderedPageBreak/>
         <w:t xml:space="preserve">Negative </w:t>
       </w:r>
       <w:r>
@@ -2618,8 +2917,15 @@
         </w:rPr>
         <w:t xml:space="preserve"> Input Search Text: </w:t>
       </w:r>
-      <w:r>
-        <w:t xml:space="preserve">abc, </w:t>
+      <w:proofErr w:type="spellStart"/>
+      <w:proofErr w:type="gramStart"/>
+      <w:r>
+        <w:t>abc</w:t>
+      </w:r>
+      <w:proofErr w:type="spellEnd"/>
+      <w:proofErr w:type="gramEnd"/>
+      <w:r>
+        <w:t xml:space="preserve">, </w:t>
       </w:r>
       <w:r>
         <w:t xml:space="preserve">                      te</w:t>
@@ -2667,6 +2973,7 @@
           <w:b/>
           <w:noProof/>
           <w:sz w:val="24"/>
+          <w:lang w:val="en-AU" w:eastAsia="zh-CN"/>
         </w:rPr>
         <mc:AlternateContent>
           <mc:Choice Requires="wps">
@@ -2773,6 +3080,7 @@
           <w:b/>
           <w:noProof/>
           <w:sz w:val="24"/>
+          <w:lang w:val="en-AU" w:eastAsia="zh-CN"/>
         </w:rPr>
         <w:drawing>
           <wp:inline distT="0" distB="0" distL="0" distR="0" wp14:anchorId="52E214A1" wp14:editId="463E4333">
@@ -2886,11 +3194,19 @@
       <w:r>
         <w:t>“</w:t>
       </w:r>
-      <w:r>
-        <w:rPr>
-          <w:b/>
-        </w:rPr>
-        <w:t>abc,                       test,              -      -</w:t>
+      <w:proofErr w:type="spellStart"/>
+      <w:r>
+        <w:rPr>
+          <w:b/>
+        </w:rPr>
+        <w:t>abc</w:t>
+      </w:r>
+      <w:proofErr w:type="spellEnd"/>
+      <w:r>
+        <w:rPr>
+          <w:b/>
+        </w:rPr>
+        <w:t>,                       test,              -      -</w:t>
       </w:r>
       <w:r>
         <w:t>“</w:t>
@@ -2979,8 +3295,13 @@
       <w:r>
         <w:t xml:space="preserve">corresponding search results of the </w:t>
       </w:r>
-      <w:r>
-        <w:t xml:space="preserve">NGram </w:t>
+      <w:proofErr w:type="spellStart"/>
+      <w:r>
+        <w:t>NGram</w:t>
+      </w:r>
+      <w:proofErr w:type="spellEnd"/>
+      <w:r>
+        <w:t xml:space="preserve"> </w:t>
       </w:r>
       <w:r>
         <w:t xml:space="preserve">node are </w:t>
@@ -3011,6 +3332,11 @@
       </w:r>
       <w:r>
         <w:t>.</w:t>
+      </w:r>
+    </w:p>
+    <w:p>
+      <w:r>
+        <w:br w:type="page"/>
       </w:r>
     </w:p>
     <w:p>
@@ -3024,6 +3350,7 @@
           <w:b/>
           <w:u w:val="single"/>
         </w:rPr>
+        <w:lastRenderedPageBreak/>
         <w:t xml:space="preserve">Test Case </w:t>
       </w:r>
       <w:r>
@@ -3071,8 +3398,8 @@
         <w:rPr>
           <w:b/>
           <w:noProof/>
-        </w:rPr>
-        <w:lastRenderedPageBreak/>
+          <w:lang w:val="en-AU" w:eastAsia="zh-CN"/>
+        </w:rPr>
         <mc:AlternateContent>
           <mc:Choice Requires="wps">
             <w:drawing>
@@ -3170,6 +3497,7 @@
         <w:rPr>
           <w:b/>
           <w:noProof/>
+          <w:lang w:val="en-AU" w:eastAsia="zh-CN"/>
         </w:rPr>
         <w:drawing>
           <wp:inline distT="0" distB="0" distL="0" distR="0">
@@ -3345,8 +3673,13 @@
       <w:r>
         <w:t xml:space="preserve">corresponding search results of the </w:t>
       </w:r>
-      <w:r>
-        <w:t xml:space="preserve">NGram </w:t>
+      <w:proofErr w:type="spellStart"/>
+      <w:r>
+        <w:t>NGram</w:t>
+      </w:r>
+      <w:proofErr w:type="spellEnd"/>
+      <w:r>
+        <w:t xml:space="preserve"> </w:t>
       </w:r>
       <w:r>
         <w:t xml:space="preserve">node are </w:t>
@@ -3386,6 +3719,11 @@
       </w:r>
       <w:r>
         <w:t>.</w:t>
+      </w:r>
+    </w:p>
+    <w:p>
+      <w:r>
+        <w:br w:type="page"/>
       </w:r>
     </w:p>
     <w:p>
@@ -3399,6 +3737,7 @@
           <w:b/>
           <w:u w:val="single"/>
         </w:rPr>
+        <w:lastRenderedPageBreak/>
         <w:t xml:space="preserve">Test Case </w:t>
       </w:r>
       <w:r>
@@ -3420,6 +3759,7 @@
         </w:rPr>
         <w:t xml:space="preserve"> Input Search Text: </w:t>
       </w:r>
+      <w:proofErr w:type="gramStart"/>
       <w:r>
         <w:t>a</w:t>
       </w:r>
@@ -3427,7 +3767,11 @@
         <w:t xml:space="preserve"> </w:t>
       </w:r>
       <w:r>
-        <w:t xml:space="preserve">,_, </w:t>
+        <w:t>,_</w:t>
+      </w:r>
+      <w:proofErr w:type="gramEnd"/>
+      <w:r>
+        <w:t xml:space="preserve">, </w:t>
       </w:r>
       <w:r>
         <w:t>_</w:t>
@@ -3458,8 +3802,8 @@
         <w:rPr>
           <w:b/>
           <w:noProof/>
-        </w:rPr>
-        <w:lastRenderedPageBreak/>
+          <w:lang w:val="en-AU" w:eastAsia="zh-CN"/>
+        </w:rPr>
         <mc:AlternateContent>
           <mc:Choice Requires="wps">
             <w:drawing>
@@ -3557,6 +3901,7 @@
         <w:rPr>
           <w:b/>
           <w:noProof/>
+          <w:lang w:val="en-AU" w:eastAsia="zh-CN"/>
         </w:rPr>
         <w:drawing>
           <wp:inline distT="0" distB="0" distL="0" distR="0">
@@ -3669,11 +4014,19 @@
       <w:r>
         <w:t>“</w:t>
       </w:r>
-      <w:r>
-        <w:rPr>
-          <w:b/>
-        </w:rPr>
-        <w:t>a ,_, _,-</w:t>
+      <w:proofErr w:type="gramStart"/>
+      <w:r>
+        <w:rPr>
+          <w:b/>
+        </w:rPr>
+        <w:t>a ,</w:t>
+      </w:r>
+      <w:proofErr w:type="gramEnd"/>
+      <w:r>
+        <w:rPr>
+          <w:b/>
+        </w:rPr>
+        <w:t>_, _,-</w:t>
       </w:r>
       <w:r>
         <w:t xml:space="preserve">“ </w:t>
@@ -3738,8 +4091,13 @@
       <w:r>
         <w:t xml:space="preserve">corresponding search results of the </w:t>
       </w:r>
-      <w:r>
-        <w:t xml:space="preserve">NGram </w:t>
+      <w:proofErr w:type="spellStart"/>
+      <w:r>
+        <w:t>NGram</w:t>
+      </w:r>
+      <w:proofErr w:type="spellEnd"/>
+      <w:r>
+        <w:t xml:space="preserve"> </w:t>
       </w:r>
       <w:r>
         <w:t xml:space="preserve">node are also </w:t>
@@ -3778,7 +4136,11 @@
         <w:t>.</w:t>
       </w:r>
     </w:p>
-    <w:p/>
+    <w:p>
+      <w:r>
+        <w:br w:type="page"/>
+      </w:r>
+    </w:p>
     <w:p>
       <w:pPr>
         <w:tabs>
@@ -3790,6 +4152,7 @@
           <w:b/>
           <w:u w:val="single"/>
         </w:rPr>
+        <w:lastRenderedPageBreak/>
         <w:t xml:space="preserve">Test Case </w:t>
       </w:r>
       <w:r>
@@ -3837,8 +4200,8 @@
         <w:rPr>
           <w:b/>
           <w:noProof/>
-        </w:rPr>
-        <w:lastRenderedPageBreak/>
+          <w:lang w:val="en-AU" w:eastAsia="zh-CN"/>
+        </w:rPr>
         <w:drawing>
           <wp:inline distT="0" distB="0" distL="0" distR="0">
             <wp:extent cx="5934710" cy="3493770"/>
@@ -4027,7 +4390,21 @@
         <w:rPr>
           <w:b/>
         </w:rPr>
-        <w:t>No ngram predictions were returned. Please try another query</w:t>
+        <w:t xml:space="preserve">No </w:t>
+      </w:r>
+      <w:proofErr w:type="spellStart"/>
+      <w:r>
+        <w:rPr>
+          <w:b/>
+        </w:rPr>
+        <w:t>ngram</w:t>
+      </w:r>
+      <w:proofErr w:type="spellEnd"/>
+      <w:r>
+        <w:rPr>
+          <w:b/>
+        </w:rPr>
+        <w:t xml:space="preserve"> predictions were returned. Please try another query</w:t>
       </w:r>
       <w:r>
         <w:t xml:space="preserve">” is displayed on </w:t>
@@ -4061,6 +4438,11 @@
       </w:r>
       <w:r>
         <w:t>.</w:t>
+      </w:r>
+    </w:p>
+    <w:p>
+      <w:r>
+        <w:br w:type="page"/>
       </w:r>
     </w:p>
     <w:p>
@@ -4074,6 +4456,7 @@
           <w:b/>
           <w:u w:val="single"/>
         </w:rPr>
+        <w:lastRenderedPageBreak/>
         <w:t xml:space="preserve">Test Case </w:t>
       </w:r>
       <w:r>
@@ -4121,8 +4504,8 @@
         <w:rPr>
           <w:b/>
           <w:noProof/>
-        </w:rPr>
-        <w:lastRenderedPageBreak/>
+          <w:lang w:val="en-AU" w:eastAsia="zh-CN"/>
+        </w:rPr>
         <mc:AlternateContent>
           <mc:Choice Requires="wps">
             <w:drawing>
@@ -4223,6 +4606,7 @@
         <w:rPr>
           <w:b/>
           <w:noProof/>
+          <w:lang w:val="en-AU" w:eastAsia="zh-CN"/>
         </w:rPr>
         <w:drawing>
           <wp:inline distT="0" distB="0" distL="0" distR="0">
@@ -4393,8 +4777,13 @@
       <w:r>
         <w:t xml:space="preserve">corresponding search results of the </w:t>
       </w:r>
-      <w:r>
-        <w:t xml:space="preserve">NGram </w:t>
+      <w:proofErr w:type="spellStart"/>
+      <w:r>
+        <w:t>NGram</w:t>
+      </w:r>
+      <w:proofErr w:type="spellEnd"/>
+      <w:r>
+        <w:t xml:space="preserve"> </w:t>
       </w:r>
       <w:r>
         <w:t xml:space="preserve">node are also </w:t>
@@ -4429,14 +4818,18 @@
     </w:p>
     <w:p>
       <w:pPr>
-        <w:tabs>
-          <w:tab w:val="left" w:pos="5859"/>
-        </w:tabs>
         <w:rPr>
           <w:b/>
           <w:u w:val="single"/>
         </w:rPr>
       </w:pPr>
+      <w:r>
+        <w:rPr>
+          <w:b/>
+          <w:u w:val="single"/>
+        </w:rPr>
+        <w:br w:type="page"/>
+      </w:r>
     </w:p>
     <w:p>
       <w:pPr>
@@ -4449,6 +4842,7 @@
           <w:b/>
           <w:u w:val="single"/>
         </w:rPr>
+        <w:lastRenderedPageBreak/>
         <w:t xml:space="preserve">Test Case </w:t>
       </w:r>
       <w:r>
@@ -4496,8 +4890,8 @@
         <w:rPr>
           <w:b/>
           <w:noProof/>
-        </w:rPr>
-        <w:lastRenderedPageBreak/>
+          <w:lang w:val="en-AU" w:eastAsia="zh-CN"/>
+        </w:rPr>
         <mc:AlternateContent>
           <mc:Choice Requires="wps">
             <w:drawing>
@@ -4602,6 +4996,7 @@
         <w:rPr>
           <w:b/>
           <w:noProof/>
+          <w:lang w:val="en-AU" w:eastAsia="zh-CN"/>
         </w:rPr>
         <w:drawing>
           <wp:inline distT="0" distB="0" distL="0" distR="0">
@@ -4769,8 +5164,13 @@
       <w:r>
         <w:t xml:space="preserve">corresponding search results of the </w:t>
       </w:r>
-      <w:r>
-        <w:t xml:space="preserve">NGram </w:t>
+      <w:proofErr w:type="spellStart"/>
+      <w:r>
+        <w:t>NGram</w:t>
+      </w:r>
+      <w:proofErr w:type="spellEnd"/>
+      <w:r>
+        <w:t xml:space="preserve"> </w:t>
       </w:r>
       <w:r>
         <w:t xml:space="preserve">node are also </w:t>
@@ -4805,14 +5205,18 @@
     </w:p>
     <w:p>
       <w:pPr>
-        <w:tabs>
-          <w:tab w:val="left" w:pos="5859"/>
-        </w:tabs>
         <w:rPr>
           <w:b/>
           <w:u w:val="single"/>
         </w:rPr>
       </w:pPr>
+      <w:r>
+        <w:rPr>
+          <w:b/>
+          <w:u w:val="single"/>
+        </w:rPr>
+        <w:br w:type="page"/>
+      </w:r>
     </w:p>
     <w:p>
       <w:pPr>
@@ -4825,6 +5229,7 @@
           <w:b/>
           <w:u w:val="single"/>
         </w:rPr>
+        <w:lastRenderedPageBreak/>
         <w:t xml:space="preserve">Test Case </w:t>
       </w:r>
       <w:r>
@@ -4872,8 +5277,8 @@
         <w:rPr>
           <w:b/>
           <w:noProof/>
-        </w:rPr>
-        <w:lastRenderedPageBreak/>
+          <w:lang w:val="en-AU" w:eastAsia="zh-CN"/>
+        </w:rPr>
         <w:drawing>
           <wp:inline distT="0" distB="0" distL="0" distR="0" wp14:anchorId="6B185094" wp14:editId="1ED82252">
             <wp:extent cx="5943600" cy="3510915"/>
@@ -5040,8 +5445,13 @@
       <w:r>
         <w:t xml:space="preserve">corresponding search results of the </w:t>
       </w:r>
-      <w:r>
-        <w:t xml:space="preserve">NGram </w:t>
+      <w:proofErr w:type="spellStart"/>
+      <w:r>
+        <w:t>NGram</w:t>
+      </w:r>
+      <w:proofErr w:type="spellEnd"/>
+      <w:r>
+        <w:t xml:space="preserve"> </w:t>
       </w:r>
       <w:r>
         <w:t xml:space="preserve">node are also </w:t>
@@ -5075,85 +5485,66 @@
       </w:r>
     </w:p>
     <w:p/>
+    <w:p>
+      <w:r>
+        <w:br w:type="page"/>
+      </w:r>
+    </w:p>
+    <w:p>
+      <w:pPr>
+        <w:rPr>
+          <w:b/>
+        </w:rPr>
+      </w:pPr>
+      <w:r>
+        <w:rPr>
+          <w:b/>
+          <w:u w:val="single"/>
+        </w:rPr>
+        <w:lastRenderedPageBreak/>
+        <w:t xml:space="preserve">Test Case </w:t>
+      </w:r>
+      <w:r>
+        <w:rPr>
+          <w:b/>
+          <w:u w:val="single"/>
+        </w:rPr>
+        <w:t>8</w:t>
+      </w:r>
+      <w:r>
+        <w:rPr>
+          <w:b/>
+        </w:rPr>
+        <w:t>:</w:t>
+      </w:r>
+      <w:r>
+        <w:rPr>
+          <w:b/>
+        </w:rPr>
+        <w:t xml:space="preserve"> Input Search Text: </w:t>
+      </w:r>
+      <w:r>
+        <w:t>UP$#!@*&amp;</w:t>
+      </w:r>
+    </w:p>
+    <w:p>
+      <w:r>
+        <w:rPr>
+          <w:b/>
+        </w:rPr>
+        <w:t xml:space="preserve">Number of Suggestions specified by the user: </w:t>
+      </w:r>
+      <w:r>
+        <w:t>25</w:t>
+      </w:r>
+    </w:p>
     <w:p/>
-    <w:p/>
-    <w:p/>
-    <w:p>
-      <w:pPr>
-        <w:rPr>
-          <w:b/>
-        </w:rPr>
-      </w:pPr>
-      <w:r>
-        <w:tab/>
-      </w:r>
-      <w:r>
-        <w:tab/>
-      </w:r>
-      <w:r>
-        <w:tab/>
-      </w:r>
-      <w:r>
-        <w:tab/>
-      </w:r>
-      <w:r>
-        <w:tab/>
-      </w:r>
-    </w:p>
-    <w:p>
-      <w:pPr>
-        <w:tabs>
-          <w:tab w:val="left" w:pos="5859"/>
-        </w:tabs>
-      </w:pPr>
-      <w:r>
-        <w:rPr>
-          <w:b/>
-          <w:u w:val="single"/>
-        </w:rPr>
-        <w:t xml:space="preserve">Test Case </w:t>
-      </w:r>
-      <w:r>
-        <w:rPr>
-          <w:b/>
-          <w:u w:val="single"/>
-        </w:rPr>
-        <w:t>8</w:t>
-      </w:r>
-      <w:r>
-        <w:rPr>
-          <w:b/>
-        </w:rPr>
-        <w:t>:</w:t>
-      </w:r>
-      <w:r>
-        <w:rPr>
-          <w:b/>
-        </w:rPr>
-        <w:t xml:space="preserve"> Input Search Text: </w:t>
-      </w:r>
-      <w:r>
-        <w:t>UP$#!@*&amp;</w:t>
-      </w:r>
-    </w:p>
-    <w:p>
-      <w:r>
-        <w:rPr>
-          <w:b/>
-        </w:rPr>
-        <w:t xml:space="preserve">Number of Suggestions specified by the user: </w:t>
-      </w:r>
-      <w:r>
-        <w:t>25</w:t>
-      </w:r>
-    </w:p>
-    <w:p/>
     <w:p>
       <w:r>
         <w:rPr>
           <w:noProof/>
-        </w:rPr>
-        <w:lastRenderedPageBreak/>
+          <w:lang w:val="en-AU" w:eastAsia="zh-CN"/>
+        </w:rPr>
         <mc:AlternateContent>
           <mc:Choice Requires="wps">
             <w:drawing>
@@ -5257,6 +5648,7 @@
       <w:r>
         <w:rPr>
           <w:noProof/>
+          <w:lang w:val="en-AU" w:eastAsia="zh-CN"/>
         </w:rPr>
         <w:drawing>
           <wp:inline distT="0" distB="0" distL="0" distR="0">
@@ -5418,7 +5810,21 @@
         <w:rPr>
           <w:b/>
         </w:rPr>
-        <w:t>No ngram predictions were returned. Please try another query.</w:t>
+        <w:t xml:space="preserve">No </w:t>
+      </w:r>
+      <w:proofErr w:type="spellStart"/>
+      <w:r>
+        <w:rPr>
+          <w:b/>
+        </w:rPr>
+        <w:t>ngram</w:t>
+      </w:r>
+      <w:proofErr w:type="spellEnd"/>
+      <w:r>
+        <w:rPr>
+          <w:b/>
+        </w:rPr>
+        <w:t xml:space="preserve"> predictions were returned. Please try another query.</w:t>
       </w:r>
       <w:r>
         <w:t>” is displayed in the place of the node and t</w:t>
@@ -5429,8 +5835,13 @@
       <w:r>
         <w:t xml:space="preserve">corresponding search results of </w:t>
       </w:r>
-      <w:r>
-        <w:t xml:space="preserve">NGram </w:t>
+      <w:proofErr w:type="spellStart"/>
+      <w:r>
+        <w:t>NGram</w:t>
+      </w:r>
+      <w:proofErr w:type="spellEnd"/>
+      <w:r>
+        <w:t xml:space="preserve"> </w:t>
       </w:r>
       <w:r>
         <w:t xml:space="preserve">node are also </w:t>
@@ -5463,7 +5874,11 @@
         <w:t>.</w:t>
       </w:r>
     </w:p>
-    <w:p/>
+    <w:p>
+      <w:r>
+        <w:br w:type="page"/>
+      </w:r>
+    </w:p>
     <w:p>
       <w:pPr>
         <w:tabs>
@@ -5475,6 +5890,7 @@
           <w:b/>
           <w:u w:val="single"/>
         </w:rPr>
+        <w:lastRenderedPageBreak/>
         <w:t xml:space="preserve">Test Case </w:t>
       </w:r>
       <w:r>
@@ -5505,8 +5921,18 @@
       <w:r>
         <w:t xml:space="preserve">, </w:t>
       </w:r>
-      <w:r>
-        <w:t>dG,  *  %  ^</w:t>
+      <w:proofErr w:type="spellStart"/>
+      <w:r>
+        <w:t>dG</w:t>
+      </w:r>
+      <w:proofErr w:type="spellEnd"/>
+      <w:proofErr w:type="gramStart"/>
+      <w:r>
+        <w:t>,  *</w:t>
+      </w:r>
+      <w:proofErr w:type="gramEnd"/>
+      <w:r>
+        <w:t xml:space="preserve">  %  ^</w:t>
       </w:r>
     </w:p>
     <w:p>
@@ -5531,8 +5957,8 @@
         <w:rPr>
           <w:b/>
           <w:noProof/>
-        </w:rPr>
-        <w:lastRenderedPageBreak/>
+          <w:lang w:val="en-AU" w:eastAsia="zh-CN"/>
+        </w:rPr>
         <mc:AlternateContent>
           <mc:Choice Requires="wps">
             <w:drawing>
@@ -5634,6 +6060,7 @@
         <w:rPr>
           <w:b/>
           <w:noProof/>
+          <w:lang w:val="en-AU" w:eastAsia="zh-CN"/>
         </w:rPr>
         <w:drawing>
           <wp:inline distT="0" distB="0" distL="0" distR="0">
@@ -5745,7 +6172,29 @@
         <w:rPr>
           <w:b/>
         </w:rPr>
-        <w:t>#^76GR, dG,  *  %  ^</w:t>
+        <w:t xml:space="preserve">#^76GR, </w:t>
+      </w:r>
+      <w:proofErr w:type="spellStart"/>
+      <w:r>
+        <w:rPr>
+          <w:b/>
+        </w:rPr>
+        <w:t>dG</w:t>
+      </w:r>
+      <w:proofErr w:type="spellEnd"/>
+      <w:proofErr w:type="gramStart"/>
+      <w:r>
+        <w:rPr>
+          <w:b/>
+        </w:rPr>
+        <w:t>,  *</w:t>
+      </w:r>
+      <w:proofErr w:type="gramEnd"/>
+      <w:r>
+        <w:rPr>
+          <w:b/>
+        </w:rPr>
+        <w:t xml:space="preserve">  %  ^</w:t>
       </w:r>
       <w:r>
         <w:t>“, specifies the number of suggestions as some random value ‘</w:t>
@@ -5807,8 +6256,13 @@
       <w:r>
         <w:t xml:space="preserve">corresponding search results of the </w:t>
       </w:r>
-      <w:r>
-        <w:t xml:space="preserve">NGram </w:t>
+      <w:proofErr w:type="spellStart"/>
+      <w:r>
+        <w:t>NGram</w:t>
+      </w:r>
+      <w:proofErr w:type="spellEnd"/>
+      <w:r>
+        <w:t xml:space="preserve"> </w:t>
       </w:r>
       <w:r>
         <w:t xml:space="preserve">node are also </w:t>
@@ -5844,32 +6298,37 @@
         <w:t>.</w:t>
       </w:r>
     </w:p>
-    <w:p/>
+    <w:p>
+      <w:r>
+        <w:br w:type="page"/>
+      </w:r>
+    </w:p>
     <w:p>
       <w:pPr>
         <w:tabs>
           <w:tab w:val="left" w:pos="5859"/>
         </w:tabs>
       </w:pPr>
-      <w:r>
-        <w:rPr>
-          <w:b/>
-          <w:u w:val="single"/>
-        </w:rPr>
-        <w:t xml:space="preserve">Test Case </w:t>
-      </w:r>
-      <w:r>
-        <w:rPr>
-          <w:b/>
-          <w:u w:val="single"/>
-        </w:rPr>
-        <w:t>10</w:t>
-      </w:r>
       <w:bookmarkStart w:id="0" w:name="_GoBack"/>
       <w:bookmarkEnd w:id="0"/>
       <w:r>
         <w:rPr>
           <w:b/>
+          <w:u w:val="single"/>
+        </w:rPr>
+        <w:lastRenderedPageBreak/>
+        <w:t xml:space="preserve">Test Case </w:t>
+      </w:r>
+      <w:r>
+        <w:rPr>
+          <w:b/>
+          <w:u w:val="single"/>
+        </w:rPr>
+        <w:t>10</w:t>
+      </w:r>
+      <w:r>
+        <w:rPr>
+          <w:b/>
         </w:rPr>
         <w:t>:</w:t>
       </w:r>
@@ -5879,9 +6338,19 @@
         </w:rPr>
         <w:t xml:space="preserve"> Input Search Text: </w:t>
       </w:r>
-      <w:r>
-        <w:t>I_am _going_to_perform</w:t>
-      </w:r>
+      <w:proofErr w:type="spellStart"/>
+      <w:r>
+        <w:t>I_am</w:t>
+      </w:r>
+      <w:proofErr w:type="spellEnd"/>
+      <w:r>
+        <w:t xml:space="preserve"> _</w:t>
+      </w:r>
+      <w:proofErr w:type="spellStart"/>
+      <w:r>
+        <w:t>going_to_perform</w:t>
+      </w:r>
+      <w:proofErr w:type="spellEnd"/>
     </w:p>
     <w:p>
       <w:r>
@@ -5898,8 +6367,8 @@
       <w:r>
         <w:rPr>
           <w:noProof/>
-        </w:rPr>
-        <w:lastRenderedPageBreak/>
+          <w:lang w:val="en-AU" w:eastAsia="zh-CN"/>
+        </w:rPr>
         <mc:AlternateContent>
           <mc:Choice Requires="wps">
             <w:drawing>
@@ -6000,6 +6469,7 @@
       <w:r>
         <w:rPr>
           <w:noProof/>
+          <w:lang w:val="en-AU" w:eastAsia="zh-CN"/>
         </w:rPr>
         <w:drawing>
           <wp:inline distT="0" distB="0" distL="0" distR="0" wp14:anchorId="135D6907" wp14:editId="0192F103">
@@ -6107,12 +6577,28 @@
       <w:r>
         <w:t>“</w:t>
       </w:r>
-      <w:r>
-        <w:rPr>
-          <w:b/>
-        </w:rPr>
-        <w:t>I_am _going_to_perform</w:t>
-      </w:r>
+      <w:proofErr w:type="spellStart"/>
+      <w:r>
+        <w:rPr>
+          <w:b/>
+        </w:rPr>
+        <w:t>I_am</w:t>
+      </w:r>
+      <w:proofErr w:type="spellEnd"/>
+      <w:r>
+        <w:rPr>
+          <w:b/>
+        </w:rPr>
+        <w:t xml:space="preserve"> _</w:t>
+      </w:r>
+      <w:proofErr w:type="spellStart"/>
+      <w:r>
+        <w:rPr>
+          <w:b/>
+        </w:rPr>
+        <w:t>going_to_perform</w:t>
+      </w:r>
+      <w:proofErr w:type="spellEnd"/>
       <w:r>
         <w:t>”, specifies the number of suggestions as some random value ‘</w:t>
       </w:r>
@@ -6161,8 +6647,13 @@
       <w:r>
         <w:t xml:space="preserve">corresponding search results of the </w:t>
       </w:r>
-      <w:r>
-        <w:t xml:space="preserve">NGram </w:t>
+      <w:proofErr w:type="spellStart"/>
+      <w:r>
+        <w:t>NGram</w:t>
+      </w:r>
+      <w:proofErr w:type="spellEnd"/>
+      <w:r>
+        <w:t xml:space="preserve"> </w:t>
       </w:r>
       <w:r>
         <w:t xml:space="preserve">node are also </w:t>
@@ -6180,10 +6671,7 @@
         <w:t>i.e., the store is empty</w:t>
       </w:r>
       <w:r>
-        <w:t xml:space="preserve"> as shown in the above</w:t>
-      </w:r>
-      <w:r>
-        <w:t xml:space="preserve"> </w:t>
+        <w:t xml:space="preserve"> as shown in the above </w:t>
       </w:r>
       <w:r>
         <w:rPr>
@@ -6936,7 +7424,7 @@
 </file>
 
 <file path=customXml/itemProps1.xml><?xml version="1.0" encoding="utf-8"?>
-<ds:datastoreItem xmlns:ds="http://schemas.openxmlformats.org/officeDocument/2006/customXml" ds:itemID="{E7A60317-5FBF-41EE-9617-AEBDA4DF2655}">
+<ds:datastoreItem xmlns:ds="http://schemas.openxmlformats.org/officeDocument/2006/customXml" ds:itemID="{F4009170-E949-4C13-B9C0-929C3DF3B8C4}">
   <ds:schemaRefs>
     <ds:schemaRef ds:uri="http://schemas.openxmlformats.org/officeDocument/2006/bibliography"/>
   </ds:schemaRefs>

</xml_diff>

<commit_message>
! Updated a total of 20 positive and negative testcase scenarios.
</commit_message>
<xml_diff>
--- a/NGram GUI Testcases.docx
+++ b/NGram GUI Testcases.docx
@@ -27,34 +27,32 @@
           <w:sz w:val="26"/>
           <w:u w:val="single"/>
         </w:rPr>
-        <w:t xml:space="preserve">NGramGUI.java </w:t>
-      </w:r>
-      <w:proofErr w:type="spellStart"/>
-      <w:r>
+        <w:t>NGramGUI.java Testcases</w:t>
+      </w:r>
+    </w:p>
+    <w:p>
+      <w:pPr>
         <w:rPr>
           <w:b/>
           <w:sz w:val="26"/>
           <w:u w:val="single"/>
         </w:rPr>
-        <w:t>Testcases</w:t>
-      </w:r>
-      <w:proofErr w:type="spellEnd"/>
-    </w:p>
-    <w:p>
-      <w:pPr>
+      </w:pPr>
+      <w:r>
         <w:rPr>
           <w:b/>
           <w:sz w:val="26"/>
           <w:u w:val="single"/>
         </w:rPr>
-      </w:pPr>
+        <w:t xml:space="preserve">Positive </w:t>
+      </w:r>
       <w:r>
         <w:rPr>
           <w:b/>
           <w:sz w:val="26"/>
           <w:u w:val="single"/>
         </w:rPr>
-        <w:t xml:space="preserve">Positive </w:t>
+        <w:t xml:space="preserve">GUI </w:t>
       </w:r>
       <w:r>
         <w:rPr>
@@ -62,7 +60,7 @@
           <w:sz w:val="26"/>
           <w:u w:val="single"/>
         </w:rPr>
-        <w:t xml:space="preserve">GUI </w:t>
+        <w:t>Test</w:t>
       </w:r>
       <w:r>
         <w:rPr>
@@ -70,7 +68,7 @@
           <w:sz w:val="26"/>
           <w:u w:val="single"/>
         </w:rPr>
-        <w:t>Test</w:t>
+        <w:t xml:space="preserve"> </w:t>
       </w:r>
       <w:r>
         <w:rPr>
@@ -78,7 +76,7 @@
           <w:sz w:val="26"/>
           <w:u w:val="single"/>
         </w:rPr>
-        <w:t xml:space="preserve"> </w:t>
+        <w:t>S</w:t>
       </w:r>
       <w:r>
         <w:rPr>
@@ -86,23 +84,52 @@
           <w:sz w:val="26"/>
           <w:u w:val="single"/>
         </w:rPr>
-        <w:t>S</w:t>
+        <w:t>cenarios</w:t>
       </w:r>
       <w:r>
         <w:rPr>
           <w:b/>
           <w:sz w:val="26"/>
+        </w:rPr>
+        <w:t>:</w:t>
+      </w:r>
+    </w:p>
+    <w:p>
+      <w:pPr>
+        <w:rPr>
+          <w:b/>
+        </w:rPr>
+      </w:pPr>
+      <w:r>
+        <w:rPr>
+          <w:b/>
           <w:u w:val="single"/>
         </w:rPr>
-        <w:t>cenarios</w:t>
-      </w:r>
-      <w:r>
-        <w:rPr>
-          <w:b/>
-          <w:sz w:val="26"/>
+        <w:t>Test Case 1</w:t>
+      </w:r>
+      <w:r>
+        <w:rPr>
+          <w:b/>
         </w:rPr>
         <w:t>:</w:t>
       </w:r>
+      <w:r>
+        <w:rPr>
+          <w:b/>
+        </w:rPr>
+        <w:t xml:space="preserve"> </w:t>
+      </w:r>
+    </w:p>
+    <w:p>
+      <w:r>
+        <w:rPr>
+          <w:b/>
+        </w:rPr>
+        <w:t xml:space="preserve">Input Search Text: </w:t>
+      </w:r>
+      <w:r>
+        <w:t xml:space="preserve">abcde </w:t>
+      </w:r>
     </w:p>
     <w:p>
       <w:pPr>
@@ -113,9 +140,26 @@
       <w:r>
         <w:rPr>
           <w:b/>
-          <w:u w:val="single"/>
-        </w:rPr>
-        <w:t>Test Case 1</w:t>
+        </w:rPr>
+        <w:t>Number of Suggestions</w:t>
+      </w:r>
+      <w:r>
+        <w:rPr>
+          <w:b/>
+        </w:rPr>
+        <w:t xml:space="preserve"> </w:t>
+      </w:r>
+      <w:r>
+        <w:rPr>
+          <w:b/>
+        </w:rPr>
+        <w:t>specified</w:t>
+      </w:r>
+      <w:r>
+        <w:rPr>
+          <w:b/>
+        </w:rPr>
+        <w:t xml:space="preserve"> by the user</w:t>
       </w:r>
       <w:r>
         <w:rPr>
@@ -129,21 +173,8 @@
         </w:rPr>
         <w:t xml:space="preserve"> </w:t>
       </w:r>
-    </w:p>
-    <w:p>
-      <w:r>
-        <w:rPr>
-          <w:b/>
-        </w:rPr>
-        <w:t xml:space="preserve">Input Search Text: </w:t>
-      </w:r>
-      <w:proofErr w:type="spellStart"/>
-      <w:r>
-        <w:t>abcde</w:t>
-      </w:r>
-      <w:proofErr w:type="spellEnd"/>
-      <w:r>
-        <w:t xml:space="preserve"> </w:t>
+      <w:r>
+        <w:t>5</w:t>
       </w:r>
     </w:p>
     <w:p>
@@ -155,54 +186,7 @@
       <w:r>
         <w:rPr>
           <w:b/>
-        </w:rPr>
-        <w:t>Number of Suggestions</w:t>
-      </w:r>
-      <w:r>
-        <w:rPr>
-          <w:b/>
-        </w:rPr>
-        <w:t xml:space="preserve"> </w:t>
-      </w:r>
-      <w:r>
-        <w:rPr>
-          <w:b/>
-        </w:rPr>
-        <w:t>specified</w:t>
-      </w:r>
-      <w:r>
-        <w:rPr>
-          <w:b/>
-        </w:rPr>
-        <w:t xml:space="preserve"> by the user</w:t>
-      </w:r>
-      <w:r>
-        <w:rPr>
-          <w:b/>
-        </w:rPr>
-        <w:t>:</w:t>
-      </w:r>
-      <w:r>
-        <w:rPr>
-          <w:b/>
-        </w:rPr>
-        <w:t xml:space="preserve"> </w:t>
-      </w:r>
-      <w:r>
-        <w:t>5</w:t>
-      </w:r>
-    </w:p>
-    <w:p>
-      <w:pPr>
-        <w:rPr>
-          <w:b/>
-        </w:rPr>
-      </w:pPr>
-      <w:r>
-        <w:rPr>
-          <w:b/>
           <w:noProof/>
-          <w:lang w:val="en-AU" w:eastAsia="zh-CN"/>
         </w:rPr>
         <w:drawing>
           <wp:inline distT="0" distB="0" distL="0" distR="0">
@@ -318,14 +302,12 @@
       <w:r>
         <w:t>“</w:t>
       </w:r>
-      <w:proofErr w:type="spellStart"/>
       <w:r>
         <w:rPr>
           <w:b/>
         </w:rPr>
         <w:t>abcde</w:t>
       </w:r>
-      <w:proofErr w:type="spellEnd"/>
       <w:r>
         <w:t>”</w:t>
       </w:r>
@@ -378,15 +360,7 @@
         <w:t>” button</w:t>
       </w:r>
       <w:r>
-        <w:t xml:space="preserve">, the </w:t>
-      </w:r>
-      <w:proofErr w:type="spellStart"/>
-      <w:r>
-        <w:t>NGram</w:t>
-      </w:r>
-      <w:proofErr w:type="spellEnd"/>
-      <w:r>
-        <w:t xml:space="preserve"> node’s search results are displayed</w:t>
+        <w:t>, the NGram node’s search results are displayed</w:t>
       </w:r>
       <w:r>
         <w:t xml:space="preserve"> correctly as shown in the left hand side of the above </w:t>
@@ -407,15 +381,7 @@
         <w:t xml:space="preserve">and the </w:t>
       </w:r>
       <w:r>
-        <w:t xml:space="preserve">probability graph is shown on the </w:t>
-      </w:r>
-      <w:proofErr w:type="spellStart"/>
-      <w:r>
-        <w:t>NGram</w:t>
-      </w:r>
-      <w:proofErr w:type="spellEnd"/>
-      <w:r>
-        <w:t xml:space="preserve"> GUI</w:t>
+        <w:t>probability graph is shown on the NGram GUI</w:t>
       </w:r>
       <w:r>
         <w:t>.</w:t>
@@ -457,22 +423,18 @@
         </w:rPr>
         <w:t xml:space="preserve"> Input Search Text: </w:t>
       </w:r>
-      <w:proofErr w:type="spellStart"/>
       <w:r>
         <w:t>abcde</w:t>
       </w:r>
       <w:r>
         <w:t>f</w:t>
       </w:r>
-      <w:proofErr w:type="gramStart"/>
       <w:r>
         <w:t>,</w:t>
       </w:r>
       <w:r>
         <w:t>test</w:t>
       </w:r>
-      <w:proofErr w:type="spellEnd"/>
-      <w:proofErr w:type="gramEnd"/>
       <w:r>
         <w:t xml:space="preserve"> </w:t>
       </w:r>
@@ -515,7 +477,6 @@
         <w:rPr>
           <w:b/>
           <w:noProof/>
-          <w:lang w:val="en-AU" w:eastAsia="zh-CN"/>
         </w:rPr>
         <w:drawing>
           <wp:inline distT="0" distB="0" distL="0" distR="0">
@@ -641,7 +602,6 @@
       <w:r>
         <w:t>“</w:t>
       </w:r>
-      <w:proofErr w:type="spellStart"/>
       <w:r>
         <w:rPr>
           <w:b/>
@@ -654,7 +614,6 @@
         </w:rPr>
         <w:t>f,test</w:t>
       </w:r>
-      <w:proofErr w:type="spellEnd"/>
       <w:r>
         <w:t>”</w:t>
       </w:r>
@@ -718,13 +677,8 @@
       <w:r>
         <w:t xml:space="preserve">search results of the </w:t>
       </w:r>
-      <w:proofErr w:type="spellStart"/>
-      <w:r>
-        <w:t>NGram</w:t>
-      </w:r>
-      <w:proofErr w:type="spellEnd"/>
-      <w:r>
-        <w:t xml:space="preserve"> </w:t>
+      <w:r>
+        <w:t xml:space="preserve">NGram </w:t>
       </w:r>
       <w:r>
         <w:t xml:space="preserve">store containing two nodes </w:t>
@@ -756,14 +710,12 @@
       <w:r>
         <w:t xml:space="preserve"> of “</w:t>
       </w:r>
-      <w:proofErr w:type="spellStart"/>
       <w:r>
         <w:rPr>
           <w:b/>
         </w:rPr>
         <w:t>abcdef</w:t>
       </w:r>
-      <w:proofErr w:type="spellEnd"/>
       <w:r>
         <w:t>”</w:t>
       </w:r>
@@ -834,15 +786,7 @@
         <w:t xml:space="preserve">e </w:t>
       </w:r>
       <w:r>
-        <w:t xml:space="preserve">probability graph is shown on the </w:t>
-      </w:r>
-      <w:proofErr w:type="spellStart"/>
-      <w:r>
-        <w:t>NGram</w:t>
-      </w:r>
-      <w:proofErr w:type="spellEnd"/>
-      <w:r>
-        <w:t xml:space="preserve"> GUI</w:t>
+        <w:t>probability graph is shown on the NGram GUI</w:t>
       </w:r>
       <w:r>
         <w:t>.</w:t>
@@ -881,30 +825,15 @@
         </w:rPr>
         <w:t xml:space="preserve"> Input Search Text: </w:t>
       </w:r>
-      <w:proofErr w:type="spellStart"/>
       <w:r>
         <w:t>abcd</w:t>
       </w:r>
-      <w:proofErr w:type="spellEnd"/>
       <w:r>
         <w:t>,</w:t>
       </w:r>
       <w:r>
-        <w:t xml:space="preserve"> </w:t>
-      </w:r>
-      <w:proofErr w:type="spellStart"/>
-      <w:r>
-        <w:t>abcd</w:t>
-      </w:r>
-      <w:proofErr w:type="spellEnd"/>
-      <w:r>
-        <w:t xml:space="preserve">, </w:t>
-      </w:r>
-      <w:proofErr w:type="spellStart"/>
-      <w:r>
-        <w:t>abcd</w:t>
-      </w:r>
-      <w:proofErr w:type="spellEnd"/>
+        <w:t xml:space="preserve"> abcd, abcd</w:t>
+      </w:r>
       <w:r>
         <w:t xml:space="preserve"> </w:t>
       </w:r>
@@ -947,7 +876,6 @@
         <w:rPr>
           <w:b/>
           <w:noProof/>
-          <w:lang w:val="en-AU" w:eastAsia="zh-CN"/>
         </w:rPr>
         <w:drawing>
           <wp:inline distT="0" distB="0" distL="0" distR="0">
@@ -1061,14 +989,12 @@
       <w:r>
         <w:t>“</w:t>
       </w:r>
-      <w:proofErr w:type="spellStart"/>
       <w:r>
         <w:rPr>
           <w:b/>
         </w:rPr>
         <w:t>abcd</w:t>
       </w:r>
-      <w:proofErr w:type="spellEnd"/>
       <w:r>
         <w:rPr>
           <w:b/>
@@ -1079,30 +1005,8 @@
         <w:rPr>
           <w:b/>
         </w:rPr>
-        <w:t xml:space="preserve"> </w:t>
-      </w:r>
-      <w:proofErr w:type="spellStart"/>
-      <w:r>
-        <w:rPr>
-          <w:b/>
-        </w:rPr>
-        <w:t>abcd</w:t>
-      </w:r>
-      <w:proofErr w:type="spellEnd"/>
-      <w:r>
-        <w:rPr>
-          <w:b/>
-        </w:rPr>
-        <w:t xml:space="preserve">, </w:t>
-      </w:r>
-      <w:proofErr w:type="spellStart"/>
-      <w:r>
-        <w:rPr>
-          <w:b/>
-        </w:rPr>
-        <w:t>abcd</w:t>
-      </w:r>
-      <w:proofErr w:type="spellEnd"/>
+        <w:t xml:space="preserve"> abcd, abcd</w:t>
+      </w:r>
       <w:r>
         <w:t>”</w:t>
       </w:r>
@@ -1175,13 +1079,8 @@
       <w:r>
         <w:t xml:space="preserve">search results of the </w:t>
       </w:r>
-      <w:proofErr w:type="spellStart"/>
-      <w:r>
-        <w:t>NGram</w:t>
-      </w:r>
-      <w:proofErr w:type="spellEnd"/>
-      <w:r>
-        <w:t xml:space="preserve"> </w:t>
+      <w:r>
+        <w:t xml:space="preserve">NGram </w:t>
       </w:r>
       <w:r>
         <w:t xml:space="preserve">node </w:t>
@@ -1232,15 +1131,7 @@
         <w:t xml:space="preserve">and the </w:t>
       </w:r>
       <w:r>
-        <w:t xml:space="preserve">probability graph is also shown on the </w:t>
-      </w:r>
-      <w:proofErr w:type="spellStart"/>
-      <w:r>
-        <w:t>NGram</w:t>
-      </w:r>
-      <w:proofErr w:type="spellEnd"/>
-      <w:r>
-        <w:t xml:space="preserve"> GUI</w:t>
+        <w:t>probability graph is also shown on the NGram GUI</w:t>
       </w:r>
       <w:r>
         <w:t>.</w:t>
@@ -1312,7 +1203,6 @@
         <w:rPr>
           <w:b/>
           <w:noProof/>
-          <w:lang w:val="en-AU" w:eastAsia="zh-CN"/>
         </w:rPr>
         <w:drawing>
           <wp:inline distT="0" distB="0" distL="0" distR="0">
@@ -1489,13 +1379,8 @@
       <w:r>
         <w:t xml:space="preserve">search results of the </w:t>
       </w:r>
-      <w:proofErr w:type="spellStart"/>
-      <w:r>
-        <w:t>NGram</w:t>
-      </w:r>
-      <w:proofErr w:type="spellEnd"/>
-      <w:r>
-        <w:t xml:space="preserve"> </w:t>
+      <w:r>
+        <w:t xml:space="preserve">NGram </w:t>
       </w:r>
       <w:r>
         <w:t xml:space="preserve">node </w:t>
@@ -1540,15 +1425,7 @@
         <w:t xml:space="preserve">and the </w:t>
       </w:r>
       <w:r>
-        <w:t xml:space="preserve">probability graph is also shown on the </w:t>
-      </w:r>
-      <w:proofErr w:type="spellStart"/>
-      <w:r>
-        <w:t>NGram</w:t>
-      </w:r>
-      <w:proofErr w:type="spellEnd"/>
-      <w:r>
-        <w:t xml:space="preserve"> GUI</w:t>
+        <w:t>probability graph is also shown on the NGram GUI</w:t>
       </w:r>
       <w:r>
         <w:t>.</w:t>
@@ -1618,7 +1495,6 @@
         <w:rPr>
           <w:b/>
           <w:noProof/>
-          <w:lang w:val="en-AU" w:eastAsia="zh-CN"/>
         </w:rPr>
         <w:drawing>
           <wp:inline distT="0" distB="0" distL="0" distR="0" wp14:anchorId="4D1FB065" wp14:editId="53BEF299">
@@ -1766,15 +1642,7 @@
         <w:t>Search</w:t>
       </w:r>
       <w:r>
-        <w:t xml:space="preserve">” button, the </w:t>
-      </w:r>
-      <w:proofErr w:type="spellStart"/>
-      <w:r>
-        <w:t>NGram</w:t>
-      </w:r>
-      <w:proofErr w:type="spellEnd"/>
-      <w:r>
-        <w:t xml:space="preserve"> node’s </w:t>
+        <w:t xml:space="preserve">” button, the NGram node’s </w:t>
       </w:r>
       <w:r>
         <w:t xml:space="preserve">15 </w:t>
@@ -1810,15 +1678,7 @@
         <w:t>y</w:t>
       </w:r>
       <w:r>
-        <w:t xml:space="preserve"> graph is also shown on the </w:t>
-      </w:r>
-      <w:proofErr w:type="spellStart"/>
-      <w:r>
-        <w:t>NGram</w:t>
-      </w:r>
-      <w:proofErr w:type="spellEnd"/>
-      <w:r>
-        <w:t xml:space="preserve"> GUI</w:t>
+        <w:t xml:space="preserve"> graph is also shown on the NGram GUI</w:t>
       </w:r>
       <w:r>
         <w:t>.</w:t>
@@ -1862,13 +1722,8 @@
         </w:rPr>
         <w:t xml:space="preserve"> Input Search Text: </w:t>
       </w:r>
-      <w:proofErr w:type="spellStart"/>
-      <w:r>
-        <w:t>I’am</w:t>
-      </w:r>
-      <w:proofErr w:type="spellEnd"/>
-      <w:r>
-        <w:t xml:space="preserve"> doing this for</w:t>
+      <w:r>
+        <w:t>I’am doing this for</w:t>
       </w:r>
     </w:p>
     <w:p>
@@ -1886,7 +1741,6 @@
       <w:r>
         <w:rPr>
           <w:noProof/>
-          <w:lang w:val="en-AU" w:eastAsia="zh-CN"/>
         </w:rPr>
         <w:drawing>
           <wp:inline distT="0" distB="0" distL="0" distR="0">
@@ -1994,19 +1848,11 @@
       <w:r>
         <w:t>“</w:t>
       </w:r>
-      <w:proofErr w:type="spellStart"/>
-      <w:r>
-        <w:rPr>
-          <w:b/>
-        </w:rPr>
-        <w:t>I’am</w:t>
-      </w:r>
-      <w:proofErr w:type="spellEnd"/>
-      <w:r>
-        <w:rPr>
-          <w:b/>
-        </w:rPr>
-        <w:t xml:space="preserve"> doing this for</w:t>
+      <w:r>
+        <w:rPr>
+          <w:b/>
+        </w:rPr>
+        <w:t>I’am doing this for</w:t>
       </w:r>
       <w:r>
         <w:t>”, specifies the number of suggestions as some random value ‘</w:t>
@@ -2042,15 +1888,7 @@
         <w:t>Search</w:t>
       </w:r>
       <w:r>
-        <w:t xml:space="preserve">” button, the </w:t>
-      </w:r>
-      <w:proofErr w:type="spellStart"/>
-      <w:r>
-        <w:t>NGram</w:t>
-      </w:r>
-      <w:proofErr w:type="spellEnd"/>
-      <w:r>
-        <w:t xml:space="preserve"> node’s </w:t>
+        <w:t xml:space="preserve">” button, the NGram node’s </w:t>
       </w:r>
       <w:r>
         <w:t>19</w:t>
@@ -2080,15 +1918,7 @@
         <w:t xml:space="preserve"> and the </w:t>
       </w:r>
       <w:r>
-        <w:t xml:space="preserve">probability graph is also shown on the </w:t>
-      </w:r>
-      <w:proofErr w:type="spellStart"/>
-      <w:r>
-        <w:t>NGram</w:t>
-      </w:r>
-      <w:proofErr w:type="spellEnd"/>
-      <w:r>
-        <w:t xml:space="preserve"> GUI</w:t>
+        <w:t>probability graph is also shown on the NGram GUI</w:t>
       </w:r>
       <w:r>
         <w:t>.</w:t>
@@ -2152,7 +1982,6 @@
       <w:r>
         <w:rPr>
           <w:noProof/>
-          <w:lang w:val="en-AU" w:eastAsia="zh-CN"/>
         </w:rPr>
         <w:drawing>
           <wp:inline distT="0" distB="0" distL="0" distR="0">
@@ -2300,15 +2129,7 @@
         <w:t>Search</w:t>
       </w:r>
       <w:r>
-        <w:t xml:space="preserve">” button, the </w:t>
-      </w:r>
-      <w:proofErr w:type="spellStart"/>
-      <w:r>
-        <w:t>NGram</w:t>
-      </w:r>
-      <w:proofErr w:type="spellEnd"/>
-      <w:r>
-        <w:t xml:space="preserve"> node’s </w:t>
+        <w:t xml:space="preserve">” button, the NGram node’s </w:t>
       </w:r>
       <w:r>
         <w:t>22</w:t>
@@ -2338,15 +2159,7 @@
         <w:t xml:space="preserve"> and the </w:t>
       </w:r>
       <w:r>
-        <w:t xml:space="preserve">probability graph is also shown on the </w:t>
-      </w:r>
-      <w:proofErr w:type="spellStart"/>
-      <w:r>
-        <w:t>NGram</w:t>
-      </w:r>
-      <w:proofErr w:type="spellEnd"/>
-      <w:r>
-        <w:t xml:space="preserve"> GUI</w:t>
+        <w:t>probability graph is also shown on the NGram GUI</w:t>
       </w:r>
       <w:r>
         <w:t>.</w:t>
@@ -2390,35 +2203,12 @@
         </w:rPr>
         <w:t xml:space="preserve"> Input Search Text: </w:t>
       </w:r>
-      <w:proofErr w:type="spellStart"/>
-      <w:r>
-        <w:t>abcde</w:t>
-      </w:r>
-      <w:proofErr w:type="spellEnd"/>
-      <w:r>
-        <w:t xml:space="preserve">, </w:t>
-      </w:r>
-      <w:proofErr w:type="spellStart"/>
-      <w:r>
-        <w:t>pqrst</w:t>
-      </w:r>
-      <w:proofErr w:type="spellEnd"/>
-      <w:r>
-        <w:t xml:space="preserve">, </w:t>
-      </w:r>
-      <w:proofErr w:type="spellStart"/>
-      <w:r>
-        <w:t>vwxyz</w:t>
-      </w:r>
-      <w:proofErr w:type="spellEnd"/>
-      <w:r>
-        <w:t xml:space="preserve">, </w:t>
-      </w:r>
-      <w:proofErr w:type="spellStart"/>
-      <w:r>
-        <w:t>klmno</w:t>
-      </w:r>
-      <w:proofErr w:type="spellEnd"/>
+      <w:r>
+        <w:t>abcde, pqrst, vwxyz</w:t>
+      </w:r>
+      <w:r>
+        <w:t>, klmno</w:t>
+      </w:r>
     </w:p>
     <w:p>
       <w:r>
@@ -2436,7 +2226,6 @@
       <w:r>
         <w:rPr>
           <w:noProof/>
-          <w:lang w:val="en-AU" w:eastAsia="zh-CN"/>
         </w:rPr>
         <w:drawing>
           <wp:inline distT="0" distB="0" distL="0" distR="0">
@@ -2554,7 +2343,6 @@
         <w:rPr>
           <w:b/>
           <w:noProof/>
-          <w:lang w:val="en-AU" w:eastAsia="zh-CN"/>
         </w:rPr>
         <w:lastRenderedPageBreak/>
         <w:drawing>
@@ -2663,56 +2451,12 @@
       <w:r>
         <w:t>“</w:t>
       </w:r>
-      <w:proofErr w:type="spellStart"/>
-      <w:r>
-        <w:rPr>
-          <w:b/>
-        </w:rPr>
-        <w:t>abcde</w:t>
-      </w:r>
-      <w:proofErr w:type="spellEnd"/>
-      <w:r>
-        <w:rPr>
-          <w:b/>
-        </w:rPr>
-        <w:t xml:space="preserve">, </w:t>
-      </w:r>
-      <w:proofErr w:type="spellStart"/>
-      <w:r>
-        <w:rPr>
-          <w:b/>
-        </w:rPr>
-        <w:t>pqrst</w:t>
-      </w:r>
-      <w:proofErr w:type="spellEnd"/>
-      <w:r>
-        <w:rPr>
-          <w:b/>
-        </w:rPr>
-        <w:t xml:space="preserve">, </w:t>
-      </w:r>
-      <w:proofErr w:type="spellStart"/>
-      <w:r>
-        <w:rPr>
-          <w:b/>
-        </w:rPr>
-        <w:t>vwxyz</w:t>
-      </w:r>
-      <w:proofErr w:type="spellEnd"/>
-      <w:r>
-        <w:rPr>
-          <w:b/>
-        </w:rPr>
-        <w:t xml:space="preserve">, </w:t>
-      </w:r>
-      <w:proofErr w:type="spellStart"/>
-      <w:r>
-        <w:rPr>
-          <w:b/>
-        </w:rPr>
-        <w:t>klmno</w:t>
-      </w:r>
-      <w:proofErr w:type="spellEnd"/>
+      <w:r>
+        <w:rPr>
+          <w:b/>
+        </w:rPr>
+        <w:t>abcde, pqrst, vwxyz, klmno</w:t>
+      </w:r>
       <w:r>
         <w:t>”, specifies the number of suggestions as some random value ‘</w:t>
       </w:r>
@@ -2747,15 +2491,7 @@
         <w:t>Search</w:t>
       </w:r>
       <w:r>
-        <w:t xml:space="preserve">” button, the </w:t>
-      </w:r>
-      <w:proofErr w:type="spellStart"/>
-      <w:r>
-        <w:t>NGram</w:t>
-      </w:r>
-      <w:proofErr w:type="spellEnd"/>
-      <w:r>
-        <w:t xml:space="preserve"> search results </w:t>
+        <w:t xml:space="preserve">” button, the NGram search results </w:t>
       </w:r>
       <w:r>
         <w:t xml:space="preserve">having 9 nodes </w:t>
@@ -2806,18 +2542,56 @@
         <w:t xml:space="preserve">and the </w:t>
       </w:r>
       <w:r>
-        <w:t xml:space="preserve">probability graph is also shown on the </w:t>
-      </w:r>
-      <w:proofErr w:type="spellStart"/>
-      <w:r>
-        <w:t>NGram</w:t>
-      </w:r>
-      <w:proofErr w:type="spellEnd"/>
-      <w:r>
-        <w:t xml:space="preserve"> GUI</w:t>
+        <w:t>probability graph is also shown on the NGram GUI</w:t>
       </w:r>
       <w:r>
         <w:t>.</w:t>
+      </w:r>
+    </w:p>
+    <w:p/>
+    <w:p>
+      <w:pPr>
+        <w:rPr>
+          <w:b/>
+        </w:rPr>
+      </w:pPr>
+    </w:p>
+    <w:p>
+      <w:r>
+        <w:rPr>
+          <w:b/>
+        </w:rPr>
+        <w:tab/>
+      </w:r>
+      <w:r>
+        <w:rPr>
+          <w:b/>
+        </w:rPr>
+        <w:tab/>
+      </w:r>
+      <w:r>
+        <w:rPr>
+          <w:b/>
+        </w:rPr>
+        <w:tab/>
+      </w:r>
+      <w:r>
+        <w:rPr>
+          <w:b/>
+        </w:rPr>
+        <w:tab/>
+      </w:r>
+      <w:r>
+        <w:rPr>
+          <w:b/>
+        </w:rPr>
+        <w:tab/>
+      </w:r>
+      <w:r>
+        <w:rPr>
+          <w:b/>
+        </w:rPr>
+        <w:tab/>
       </w:r>
     </w:p>
     <w:p>
@@ -2917,15 +2691,8 @@
         </w:rPr>
         <w:t xml:space="preserve"> Input Search Text: </w:t>
       </w:r>
-      <w:proofErr w:type="spellStart"/>
-      <w:proofErr w:type="gramStart"/>
-      <w:r>
-        <w:t>abc</w:t>
-      </w:r>
-      <w:proofErr w:type="spellEnd"/>
-      <w:proofErr w:type="gramEnd"/>
-      <w:r>
-        <w:t xml:space="preserve">, </w:t>
+      <w:r>
+        <w:t xml:space="preserve">abc, </w:t>
       </w:r>
       <w:r>
         <w:t xml:space="preserve">                      te</w:t>
@@ -2973,7 +2740,6 @@
           <w:b/>
           <w:noProof/>
           <w:sz w:val="24"/>
-          <w:lang w:val="en-AU" w:eastAsia="zh-CN"/>
         </w:rPr>
         <mc:AlternateContent>
           <mc:Choice Requires="wps">
@@ -3080,7 +2846,6 @@
           <w:b/>
           <w:noProof/>
           <w:sz w:val="24"/>
-          <w:lang w:val="en-AU" w:eastAsia="zh-CN"/>
         </w:rPr>
         <w:drawing>
           <wp:inline distT="0" distB="0" distL="0" distR="0" wp14:anchorId="52E214A1" wp14:editId="463E4333">
@@ -3194,19 +2959,11 @@
       <w:r>
         <w:t>“</w:t>
       </w:r>
-      <w:proofErr w:type="spellStart"/>
-      <w:r>
-        <w:rPr>
-          <w:b/>
-        </w:rPr>
-        <w:t>abc</w:t>
-      </w:r>
-      <w:proofErr w:type="spellEnd"/>
-      <w:r>
-        <w:rPr>
-          <w:b/>
-        </w:rPr>
-        <w:t>,                       test,              -      -</w:t>
+      <w:r>
+        <w:rPr>
+          <w:b/>
+        </w:rPr>
+        <w:t>abc,                       test,              -      -</w:t>
       </w:r>
       <w:r>
         <w:t>“</w:t>
@@ -3295,13 +3052,8 @@
       <w:r>
         <w:t xml:space="preserve">corresponding search results of the </w:t>
       </w:r>
-      <w:proofErr w:type="spellStart"/>
-      <w:r>
-        <w:t>NGram</w:t>
-      </w:r>
-      <w:proofErr w:type="spellEnd"/>
-      <w:r>
-        <w:t xml:space="preserve"> </w:t>
+      <w:r>
+        <w:t xml:space="preserve">NGram </w:t>
       </w:r>
       <w:r>
         <w:t xml:space="preserve">node are </w:t>
@@ -3316,7 +3068,22 @@
         <w:t>NOT displayed</w:t>
       </w:r>
       <w:r>
-        <w:t xml:space="preserve"> as shown in the above </w:t>
+        <w:t xml:space="preserve"> </w:t>
+      </w:r>
+      <w:r>
+        <w:t xml:space="preserve">and the probability graph is also not shown </w:t>
+      </w:r>
+      <w:r>
+        <w:t xml:space="preserve">on the NGram GUI </w:t>
+      </w:r>
+      <w:r>
+        <w:t>as indicated</w:t>
+      </w:r>
+      <w:r>
+        <w:t xml:space="preserve"> in</w:t>
+      </w:r>
+      <w:r>
+        <w:t xml:space="preserve"> the above </w:t>
       </w:r>
       <w:r>
         <w:rPr>
@@ -3398,7 +3165,6 @@
         <w:rPr>
           <w:b/>
           <w:noProof/>
-          <w:lang w:val="en-AU" w:eastAsia="zh-CN"/>
         </w:rPr>
         <mc:AlternateContent>
           <mc:Choice Requires="wps">
@@ -3497,7 +3263,6 @@
         <w:rPr>
           <w:b/>
           <w:noProof/>
-          <w:lang w:val="en-AU" w:eastAsia="zh-CN"/>
         </w:rPr>
         <w:drawing>
           <wp:inline distT="0" distB="0" distL="0" distR="0">
@@ -3673,13 +3438,8 @@
       <w:r>
         <w:t xml:space="preserve">corresponding search results of the </w:t>
       </w:r>
-      <w:proofErr w:type="spellStart"/>
-      <w:r>
-        <w:t>NGram</w:t>
-      </w:r>
-      <w:proofErr w:type="spellEnd"/>
-      <w:r>
-        <w:t xml:space="preserve"> </w:t>
+      <w:r>
+        <w:t xml:space="preserve">NGram </w:t>
       </w:r>
       <w:r>
         <w:t xml:space="preserve">node are </w:t>
@@ -3703,7 +3463,16 @@
         <w:t xml:space="preserve"> </w:t>
       </w:r>
       <w:r>
-        <w:t xml:space="preserve">as shown in the above </w:t>
+        <w:t xml:space="preserve">and the probability graph is also not shown </w:t>
+      </w:r>
+      <w:r>
+        <w:t xml:space="preserve">on the NGram GUI </w:t>
+      </w:r>
+      <w:r>
+        <w:t xml:space="preserve">as indicated </w:t>
+      </w:r>
+      <w:r>
+        <w:t xml:space="preserve">in the above </w:t>
       </w:r>
       <w:r>
         <w:rPr>
@@ -3759,7 +3528,6 @@
         </w:rPr>
         <w:t xml:space="preserve"> Input Search Text: </w:t>
       </w:r>
-      <w:proofErr w:type="gramStart"/>
       <w:r>
         <w:t>a</w:t>
       </w:r>
@@ -3767,11 +3535,7 @@
         <w:t xml:space="preserve"> </w:t>
       </w:r>
       <w:r>
-        <w:t>,_</w:t>
-      </w:r>
-      <w:proofErr w:type="gramEnd"/>
-      <w:r>
-        <w:t xml:space="preserve">, </w:t>
+        <w:t xml:space="preserve">,_, </w:t>
       </w:r>
       <w:r>
         <w:t>_</w:t>
@@ -3802,7 +3566,6 @@
         <w:rPr>
           <w:b/>
           <w:noProof/>
-          <w:lang w:val="en-AU" w:eastAsia="zh-CN"/>
         </w:rPr>
         <mc:AlternateContent>
           <mc:Choice Requires="wps">
@@ -3901,7 +3664,6 @@
         <w:rPr>
           <w:b/>
           <w:noProof/>
-          <w:lang w:val="en-AU" w:eastAsia="zh-CN"/>
         </w:rPr>
         <w:drawing>
           <wp:inline distT="0" distB="0" distL="0" distR="0">
@@ -4014,19 +3776,11 @@
       <w:r>
         <w:t>“</w:t>
       </w:r>
-      <w:proofErr w:type="gramStart"/>
-      <w:r>
-        <w:rPr>
-          <w:b/>
-        </w:rPr>
-        <w:t>a ,</w:t>
-      </w:r>
-      <w:proofErr w:type="gramEnd"/>
-      <w:r>
-        <w:rPr>
-          <w:b/>
-        </w:rPr>
-        <w:t>_, _,-</w:t>
+      <w:r>
+        <w:rPr>
+          <w:b/>
+        </w:rPr>
+        <w:t>a ,_, _,-</w:t>
       </w:r>
       <w:r>
         <w:t xml:space="preserve">“ </w:t>
@@ -4091,13 +3845,8 @@
       <w:r>
         <w:t xml:space="preserve">corresponding search results of the </w:t>
       </w:r>
-      <w:proofErr w:type="spellStart"/>
-      <w:r>
-        <w:t>NGram</w:t>
-      </w:r>
-      <w:proofErr w:type="spellEnd"/>
-      <w:r>
-        <w:t xml:space="preserve"> </w:t>
+      <w:r>
+        <w:t xml:space="preserve">NGram </w:t>
       </w:r>
       <w:r>
         <w:t xml:space="preserve">node are also </w:t>
@@ -4118,7 +3867,19 @@
         <w:t>i.e., the store is empty</w:t>
       </w:r>
       <w:r>
-        <w:t xml:space="preserve"> as shown in the above </w:t>
+        <w:t xml:space="preserve"> </w:t>
+      </w:r>
+      <w:r>
+        <w:t xml:space="preserve">and the probability graph is also not shown </w:t>
+      </w:r>
+      <w:r>
+        <w:t xml:space="preserve">on the NGram GUI </w:t>
+      </w:r>
+      <w:r>
+        <w:t xml:space="preserve">as indicated </w:t>
+      </w:r>
+      <w:r>
+        <w:t xml:space="preserve">in the above </w:t>
       </w:r>
       <w:r>
         <w:rPr>
@@ -4200,7 +3961,6 @@
         <w:rPr>
           <w:b/>
           <w:noProof/>
-          <w:lang w:val="en-AU" w:eastAsia="zh-CN"/>
         </w:rPr>
         <w:drawing>
           <wp:inline distT="0" distB="0" distL="0" distR="0">
@@ -4390,21 +4150,7 @@
         <w:rPr>
           <w:b/>
         </w:rPr>
-        <w:t xml:space="preserve">No </w:t>
-      </w:r>
-      <w:proofErr w:type="spellStart"/>
-      <w:r>
-        <w:rPr>
-          <w:b/>
-        </w:rPr>
-        <w:t>ngram</w:t>
-      </w:r>
-      <w:proofErr w:type="spellEnd"/>
-      <w:r>
-        <w:rPr>
-          <w:b/>
-        </w:rPr>
-        <w:t xml:space="preserve"> predictions were returned. Please try another query</w:t>
+        <w:t>No ngram predictions were returned. Please try another query</w:t>
       </w:r>
       <w:r>
         <w:t xml:space="preserve">” is displayed on </w:t>
@@ -4422,7 +4168,19 @@
         <w:t>i.e., the store is empty</w:t>
       </w:r>
       <w:r>
-        <w:t xml:space="preserve"> as shown in the above </w:t>
+        <w:t xml:space="preserve"> </w:t>
+      </w:r>
+      <w:r>
+        <w:t xml:space="preserve">and the probability graph is also not shown </w:t>
+      </w:r>
+      <w:r>
+        <w:t xml:space="preserve">on the NGram GUI </w:t>
+      </w:r>
+      <w:r>
+        <w:t xml:space="preserve">as indicated </w:t>
+      </w:r>
+      <w:r>
+        <w:t xml:space="preserve">in the above </w:t>
       </w:r>
       <w:r>
         <w:rPr>
@@ -4504,7 +4262,6 @@
         <w:rPr>
           <w:b/>
           <w:noProof/>
-          <w:lang w:val="en-AU" w:eastAsia="zh-CN"/>
         </w:rPr>
         <mc:AlternateContent>
           <mc:Choice Requires="wps">
@@ -4606,7 +4363,6 @@
         <w:rPr>
           <w:b/>
           <w:noProof/>
-          <w:lang w:val="en-AU" w:eastAsia="zh-CN"/>
         </w:rPr>
         <w:drawing>
           <wp:inline distT="0" distB="0" distL="0" distR="0">
@@ -4777,13 +4533,8 @@
       <w:r>
         <w:t xml:space="preserve">corresponding search results of the </w:t>
       </w:r>
-      <w:proofErr w:type="spellStart"/>
-      <w:r>
-        <w:t>NGram</w:t>
-      </w:r>
-      <w:proofErr w:type="spellEnd"/>
-      <w:r>
-        <w:t xml:space="preserve"> </w:t>
+      <w:r>
+        <w:t xml:space="preserve">NGram </w:t>
       </w:r>
       <w:r>
         <w:t xml:space="preserve">node are also </w:t>
@@ -4804,7 +4555,19 @@
         <w:t>i.e., the store is empty</w:t>
       </w:r>
       <w:r>
-        <w:t xml:space="preserve"> as shown in the above </w:t>
+        <w:t xml:space="preserve"> </w:t>
+      </w:r>
+      <w:r>
+        <w:t xml:space="preserve">and the probability graph is also not shown </w:t>
+      </w:r>
+      <w:r>
+        <w:t xml:space="preserve">on the NGram GUI </w:t>
+      </w:r>
+      <w:r>
+        <w:t>as indicated</w:t>
+      </w:r>
+      <w:r>
+        <w:t xml:space="preserve"> in the above </w:t>
       </w:r>
       <w:r>
         <w:rPr>
@@ -4890,7 +4653,6 @@
         <w:rPr>
           <w:b/>
           <w:noProof/>
-          <w:lang w:val="en-AU" w:eastAsia="zh-CN"/>
         </w:rPr>
         <mc:AlternateContent>
           <mc:Choice Requires="wps">
@@ -4996,7 +4758,6 @@
         <w:rPr>
           <w:b/>
           <w:noProof/>
-          <w:lang w:val="en-AU" w:eastAsia="zh-CN"/>
         </w:rPr>
         <w:drawing>
           <wp:inline distT="0" distB="0" distL="0" distR="0">
@@ -5164,13 +4925,8 @@
       <w:r>
         <w:t xml:space="preserve">corresponding search results of the </w:t>
       </w:r>
-      <w:proofErr w:type="spellStart"/>
-      <w:r>
-        <w:t>NGram</w:t>
-      </w:r>
-      <w:proofErr w:type="spellEnd"/>
-      <w:r>
-        <w:t xml:space="preserve"> </w:t>
+      <w:r>
+        <w:t xml:space="preserve">NGram </w:t>
       </w:r>
       <w:r>
         <w:t xml:space="preserve">node are also </w:t>
@@ -5191,7 +4947,22 @@
         <w:t>i.e., the store is empty</w:t>
       </w:r>
       <w:r>
-        <w:t xml:space="preserve"> as shown in the above </w:t>
+        <w:t xml:space="preserve"> </w:t>
+      </w:r>
+      <w:r>
+        <w:t xml:space="preserve">and the probability graph is also not shown </w:t>
+      </w:r>
+      <w:r>
+        <w:t xml:space="preserve">on the NGram GUI </w:t>
+      </w:r>
+      <w:r>
+        <w:t xml:space="preserve">as indicated </w:t>
+      </w:r>
+      <w:r>
+        <w:t xml:space="preserve">in </w:t>
+      </w:r>
+      <w:r>
+        <w:t xml:space="preserve">the above </w:t>
       </w:r>
       <w:r>
         <w:rPr>
@@ -5277,7 +5048,6 @@
         <w:rPr>
           <w:b/>
           <w:noProof/>
-          <w:lang w:val="en-AU" w:eastAsia="zh-CN"/>
         </w:rPr>
         <w:drawing>
           <wp:inline distT="0" distB="0" distL="0" distR="0" wp14:anchorId="6B185094" wp14:editId="1ED82252">
@@ -5445,13 +5215,8 @@
       <w:r>
         <w:t xml:space="preserve">corresponding search results of the </w:t>
       </w:r>
-      <w:proofErr w:type="spellStart"/>
-      <w:r>
-        <w:t>NGram</w:t>
-      </w:r>
-      <w:proofErr w:type="spellEnd"/>
-      <w:r>
-        <w:t xml:space="preserve"> </w:t>
+      <w:r>
+        <w:t xml:space="preserve">NGram </w:t>
       </w:r>
       <w:r>
         <w:t xml:space="preserve">node are also </w:t>
@@ -5472,7 +5237,19 @@
         <w:t>i.e., the store is empty</w:t>
       </w:r>
       <w:r>
-        <w:t xml:space="preserve"> as shown in the above </w:t>
+        <w:t xml:space="preserve"> </w:t>
+      </w:r>
+      <w:r>
+        <w:t xml:space="preserve">and the probability graph is also not shown </w:t>
+      </w:r>
+      <w:r>
+        <w:t xml:space="preserve">on the NGram GUI </w:t>
+      </w:r>
+      <w:r>
+        <w:t xml:space="preserve">as indicated </w:t>
+      </w:r>
+      <w:r>
+        <w:t xml:space="preserve">in the above </w:t>
       </w:r>
       <w:r>
         <w:rPr>
@@ -5543,7 +5320,6 @@
       <w:r>
         <w:rPr>
           <w:noProof/>
-          <w:lang w:val="en-AU" w:eastAsia="zh-CN"/>
         </w:rPr>
         <mc:AlternateContent>
           <mc:Choice Requires="wps">
@@ -5648,7 +5424,6 @@
       <w:r>
         <w:rPr>
           <w:noProof/>
-          <w:lang w:val="en-AU" w:eastAsia="zh-CN"/>
         </w:rPr>
         <w:drawing>
           <wp:inline distT="0" distB="0" distL="0" distR="0">
@@ -5810,21 +5585,7 @@
         <w:rPr>
           <w:b/>
         </w:rPr>
-        <w:t xml:space="preserve">No </w:t>
-      </w:r>
-      <w:proofErr w:type="spellStart"/>
-      <w:r>
-        <w:rPr>
-          <w:b/>
-        </w:rPr>
-        <w:t>ngram</w:t>
-      </w:r>
-      <w:proofErr w:type="spellEnd"/>
-      <w:r>
-        <w:rPr>
-          <w:b/>
-        </w:rPr>
-        <w:t xml:space="preserve"> predictions were returned. Please try another query.</w:t>
+        <w:t>No ngram predictions were returned. Please try another query.</w:t>
       </w:r>
       <w:r>
         <w:t>” is displayed in the place of the node and t</w:t>
@@ -5835,13 +5596,8 @@
       <w:r>
         <w:t xml:space="preserve">corresponding search results of </w:t>
       </w:r>
-      <w:proofErr w:type="spellStart"/>
-      <w:r>
-        <w:t>NGram</w:t>
-      </w:r>
-      <w:proofErr w:type="spellEnd"/>
-      <w:r>
-        <w:t xml:space="preserve"> </w:t>
+      <w:r>
+        <w:t xml:space="preserve">NGram </w:t>
       </w:r>
       <w:r>
         <w:t xml:space="preserve">node are also </w:t>
@@ -5862,7 +5618,19 @@
         <w:t>i.e., the store is empty</w:t>
       </w:r>
       <w:r>
-        <w:t xml:space="preserve"> as shown in the above </w:t>
+        <w:t xml:space="preserve"> </w:t>
+      </w:r>
+      <w:r>
+        <w:t xml:space="preserve">and the probability graph is also not shown </w:t>
+      </w:r>
+      <w:r>
+        <w:t xml:space="preserve">on the NGram GUI </w:t>
+      </w:r>
+      <w:r>
+        <w:t xml:space="preserve">as indicated </w:t>
+      </w:r>
+      <w:r>
+        <w:t xml:space="preserve">in the above </w:t>
       </w:r>
       <w:r>
         <w:rPr>
@@ -5874,6 +5642,7 @@
         <w:t>.</w:t>
       </w:r>
     </w:p>
+    <w:p/>
     <w:p>
       <w:r>
         <w:br w:type="page"/>
@@ -5921,18 +5690,8 @@
       <w:r>
         <w:t xml:space="preserve">, </w:t>
       </w:r>
-      <w:proofErr w:type="spellStart"/>
-      <w:r>
-        <w:t>dG</w:t>
-      </w:r>
-      <w:proofErr w:type="spellEnd"/>
-      <w:proofErr w:type="gramStart"/>
-      <w:r>
-        <w:t>,  *</w:t>
-      </w:r>
-      <w:proofErr w:type="gramEnd"/>
-      <w:r>
-        <w:t xml:space="preserve">  %  ^</w:t>
+      <w:r>
+        <w:t>dG,  *  %  ^</w:t>
       </w:r>
     </w:p>
     <w:p>
@@ -5957,7 +5716,6 @@
         <w:rPr>
           <w:b/>
           <w:noProof/>
-          <w:lang w:val="en-AU" w:eastAsia="zh-CN"/>
         </w:rPr>
         <mc:AlternateContent>
           <mc:Choice Requires="wps">
@@ -6060,7 +5818,6 @@
         <w:rPr>
           <w:b/>
           <w:noProof/>
-          <w:lang w:val="en-AU" w:eastAsia="zh-CN"/>
         </w:rPr>
         <w:drawing>
           <wp:inline distT="0" distB="0" distL="0" distR="0">
@@ -6172,29 +5929,7 @@
         <w:rPr>
           <w:b/>
         </w:rPr>
-        <w:t xml:space="preserve">#^76GR, </w:t>
-      </w:r>
-      <w:proofErr w:type="spellStart"/>
-      <w:r>
-        <w:rPr>
-          <w:b/>
-        </w:rPr>
-        <w:t>dG</w:t>
-      </w:r>
-      <w:proofErr w:type="spellEnd"/>
-      <w:proofErr w:type="gramStart"/>
-      <w:r>
-        <w:rPr>
-          <w:b/>
-        </w:rPr>
-        <w:t>,  *</w:t>
-      </w:r>
-      <w:proofErr w:type="gramEnd"/>
-      <w:r>
-        <w:rPr>
-          <w:b/>
-        </w:rPr>
-        <w:t xml:space="preserve">  %  ^</w:t>
+        <w:t>#^76GR, dG,  *  %  ^</w:t>
       </w:r>
       <w:r>
         <w:t>“, specifies the number of suggestions as some random value ‘</w:t>
@@ -6256,13 +5991,8 @@
       <w:r>
         <w:t xml:space="preserve">corresponding search results of the </w:t>
       </w:r>
-      <w:proofErr w:type="spellStart"/>
-      <w:r>
-        <w:t>NGram</w:t>
-      </w:r>
-      <w:proofErr w:type="spellEnd"/>
-      <w:r>
-        <w:t xml:space="preserve"> </w:t>
+      <w:r>
+        <w:t xml:space="preserve">NGram </w:t>
       </w:r>
       <w:r>
         <w:t xml:space="preserve">node are also </w:t>
@@ -6280,7 +6010,19 @@
         <w:t>i.e., the store is empty</w:t>
       </w:r>
       <w:r>
-        <w:t xml:space="preserve"> as shown in the above </w:t>
+        <w:t xml:space="preserve"> </w:t>
+      </w:r>
+      <w:r>
+        <w:t xml:space="preserve">and the probability graph is also not shown </w:t>
+      </w:r>
+      <w:r>
+        <w:t xml:space="preserve">on the NGram GUI </w:t>
+      </w:r>
+      <w:r>
+        <w:t xml:space="preserve">as indicated </w:t>
+      </w:r>
+      <w:r>
+        <w:t xml:space="preserve">in the above </w:t>
       </w:r>
       <w:r>
         <w:rPr>
@@ -6309,8 +6051,6 @@
           <w:tab w:val="left" w:pos="5859"/>
         </w:tabs>
       </w:pPr>
-      <w:bookmarkStart w:id="0" w:name="_GoBack"/>
-      <w:bookmarkEnd w:id="0"/>
       <w:r>
         <w:rPr>
           <w:b/>
@@ -6338,19 +6078,9 @@
         </w:rPr>
         <w:t xml:space="preserve"> Input Search Text: </w:t>
       </w:r>
-      <w:proofErr w:type="spellStart"/>
-      <w:r>
-        <w:t>I_am</w:t>
-      </w:r>
-      <w:proofErr w:type="spellEnd"/>
-      <w:r>
-        <w:t xml:space="preserve"> _</w:t>
-      </w:r>
-      <w:proofErr w:type="spellStart"/>
-      <w:r>
-        <w:t>going_to_perform</w:t>
-      </w:r>
-      <w:proofErr w:type="spellEnd"/>
+      <w:r>
+        <w:t>I_am _going_to_perform</w:t>
+      </w:r>
     </w:p>
     <w:p>
       <w:r>
@@ -6367,7 +6097,6 @@
       <w:r>
         <w:rPr>
           <w:noProof/>
-          <w:lang w:val="en-AU" w:eastAsia="zh-CN"/>
         </w:rPr>
         <mc:AlternateContent>
           <mc:Choice Requires="wps">
@@ -6469,7 +6198,6 @@
       <w:r>
         <w:rPr>
           <w:noProof/>
-          <w:lang w:val="en-AU" w:eastAsia="zh-CN"/>
         </w:rPr>
         <w:drawing>
           <wp:inline distT="0" distB="0" distL="0" distR="0" wp14:anchorId="135D6907" wp14:editId="0192F103">
@@ -6577,28 +6305,12 @@
       <w:r>
         <w:t>“</w:t>
       </w:r>
-      <w:proofErr w:type="spellStart"/>
-      <w:r>
-        <w:rPr>
-          <w:b/>
-        </w:rPr>
-        <w:t>I_am</w:t>
-      </w:r>
-      <w:proofErr w:type="spellEnd"/>
-      <w:r>
-        <w:rPr>
-          <w:b/>
-        </w:rPr>
-        <w:t xml:space="preserve"> _</w:t>
-      </w:r>
-      <w:proofErr w:type="spellStart"/>
-      <w:r>
-        <w:rPr>
-          <w:b/>
-        </w:rPr>
-        <w:t>going_to_perform</w:t>
-      </w:r>
-      <w:proofErr w:type="spellEnd"/>
+      <w:r>
+        <w:rPr>
+          <w:b/>
+        </w:rPr>
+        <w:t>I_am _going_to_perform</w:t>
+      </w:r>
       <w:r>
         <w:t>”, specifies the number of suggestions as some random value ‘</w:t>
       </w:r>
@@ -6647,13 +6359,8 @@
       <w:r>
         <w:t xml:space="preserve">corresponding search results of the </w:t>
       </w:r>
-      <w:proofErr w:type="spellStart"/>
-      <w:r>
-        <w:t>NGram</w:t>
-      </w:r>
-      <w:proofErr w:type="spellEnd"/>
-      <w:r>
-        <w:t xml:space="preserve"> </w:t>
+      <w:r>
+        <w:t xml:space="preserve">NGram </w:t>
       </w:r>
       <w:r>
         <w:t xml:space="preserve">node are also </w:t>
@@ -6671,7 +6378,22 @@
         <w:t>i.e., the store is empty</w:t>
       </w:r>
       <w:r>
-        <w:t xml:space="preserve"> as shown in the above </w:t>
+        <w:t xml:space="preserve"> </w:t>
+      </w:r>
+      <w:r>
+        <w:t xml:space="preserve">and the probability graph is also not shown </w:t>
+      </w:r>
+      <w:r>
+        <w:t xml:space="preserve">on the NGram GUI </w:t>
+      </w:r>
+      <w:r>
+        <w:t xml:space="preserve">as </w:t>
+      </w:r>
+      <w:r>
+        <w:t xml:space="preserve">indicated </w:t>
+      </w:r>
+      <w:r>
+        <w:t xml:space="preserve">in the above </w:t>
       </w:r>
       <w:r>
         <w:rPr>
@@ -6683,6 +6405,688 @@
         <w:t>.</w:t>
       </w:r>
     </w:p>
+    <w:p/>
+    <w:p/>
+    <w:p/>
+    <w:p/>
+    <w:p/>
+    <w:p/>
+    <w:p/>
+    <w:p/>
+    <w:p>
+      <w:pPr>
+        <w:tabs>
+          <w:tab w:val="left" w:pos="5859"/>
+        </w:tabs>
+      </w:pPr>
+      <w:r>
+        <w:rPr>
+          <w:b/>
+          <w:u w:val="single"/>
+        </w:rPr>
+        <w:lastRenderedPageBreak/>
+        <w:t xml:space="preserve">Test Case </w:t>
+      </w:r>
+      <w:r>
+        <w:rPr>
+          <w:b/>
+          <w:u w:val="single"/>
+        </w:rPr>
+        <w:t>11</w:t>
+      </w:r>
+      <w:r>
+        <w:rPr>
+          <w:b/>
+        </w:rPr>
+        <w:t>:</w:t>
+      </w:r>
+      <w:r>
+        <w:rPr>
+          <w:b/>
+        </w:rPr>
+        <w:t xml:space="preserve"> Input Search Text: </w:t>
+      </w:r>
+      <w:r>
+        <w:t>fhjghjgguihu2ht, kjhrjkshtjkhkjhkjafhakj, uwjkshkjhtkjhkjsth</w:t>
+      </w:r>
+    </w:p>
+    <w:p>
+      <w:r>
+        <w:rPr>
+          <w:b/>
+        </w:rPr>
+        <w:t xml:space="preserve">Number of Suggestions specified by the user: </w:t>
+      </w:r>
+      <w:r>
+        <w:t>37</w:t>
+      </w:r>
+    </w:p>
+    <w:p>
+      <w:r>
+        <w:rPr>
+          <w:noProof/>
+        </w:rPr>
+        <w:drawing>
+          <wp:inline distT="0" distB="0" distL="0" distR="0">
+            <wp:extent cx="5943600" cy="3502025"/>
+            <wp:effectExtent l="19050" t="19050" r="19050" b="22225"/>
+            <wp:docPr id="29" name="Picture 29"/>
+            <wp:cNvGraphicFramePr>
+              <a:graphicFrameLocks xmlns:a="http://schemas.openxmlformats.org/drawingml/2006/main" noChangeAspect="1"/>
+            </wp:cNvGraphicFramePr>
+            <a:graphic xmlns:a="http://schemas.openxmlformats.org/drawingml/2006/main">
+              <a:graphicData uri="http://schemas.openxmlformats.org/drawingml/2006/picture">
+                <pic:pic xmlns:pic="http://schemas.openxmlformats.org/drawingml/2006/picture">
+                  <pic:nvPicPr>
+                    <pic:cNvPr id="0" name="Picture 1"/>
+                    <pic:cNvPicPr>
+                      <a:picLocks noChangeAspect="1" noChangeArrowheads="1"/>
+                    </pic:cNvPicPr>
+                  </pic:nvPicPr>
+                  <pic:blipFill>
+                    <a:blip r:embed="rId25">
+                      <a:extLst>
+                        <a:ext uri="{28A0092B-C50C-407E-A947-70E740481C1C}">
+                          <a14:useLocalDpi xmlns:a14="http://schemas.microsoft.com/office/drawing/2010/main" val="0"/>
+                        </a:ext>
+                      </a:extLst>
+                    </a:blip>
+                    <a:srcRect/>
+                    <a:stretch>
+                      <a:fillRect/>
+                    </a:stretch>
+                  </pic:blipFill>
+                  <pic:spPr bwMode="auto">
+                    <a:xfrm>
+                      <a:off x="0" y="0"/>
+                      <a:ext cx="5943600" cy="3502025"/>
+                    </a:xfrm>
+                    <a:prstGeom prst="rect">
+                      <a:avLst/>
+                    </a:prstGeom>
+                    <a:noFill/>
+                    <a:ln>
+                      <a:solidFill>
+                        <a:schemeClr val="accent1"/>
+                      </a:solidFill>
+                    </a:ln>
+                  </pic:spPr>
+                </pic:pic>
+              </a:graphicData>
+            </a:graphic>
+          </wp:inline>
+        </w:drawing>
+      </w:r>
+    </w:p>
+    <w:p>
+      <w:pPr>
+        <w:rPr>
+          <w:b/>
+        </w:rPr>
+      </w:pPr>
+      <w:r>
+        <w:rPr>
+          <w:b/>
+        </w:rPr>
+        <w:tab/>
+      </w:r>
+      <w:r>
+        <w:rPr>
+          <w:b/>
+        </w:rPr>
+        <w:tab/>
+      </w:r>
+      <w:r>
+        <w:rPr>
+          <w:b/>
+        </w:rPr>
+        <w:tab/>
+      </w:r>
+      <w:r>
+        <w:rPr>
+          <w:b/>
+        </w:rPr>
+        <w:tab/>
+      </w:r>
+      <w:r>
+        <w:rPr>
+          <w:b/>
+        </w:rPr>
+        <w:tab/>
+      </w:r>
+      <w:r>
+        <w:rPr>
+          <w:b/>
+        </w:rPr>
+        <w:tab/>
+        <w:t>Screenshot 11</w:t>
+      </w:r>
+    </w:p>
+    <w:p>
+      <w:pPr>
+        <w:rPr>
+          <w:b/>
+        </w:rPr>
+      </w:pPr>
+    </w:p>
+    <w:p>
+      <w:pPr>
+        <w:rPr>
+          <w:b/>
+        </w:rPr>
+      </w:pPr>
+      <w:r>
+        <w:rPr>
+          <w:b/>
+          <w:noProof/>
+        </w:rPr>
+        <w:lastRenderedPageBreak/>
+        <w:drawing>
+          <wp:inline distT="0" distB="0" distL="0" distR="0">
+            <wp:extent cx="5934710" cy="3510915"/>
+            <wp:effectExtent l="19050" t="19050" r="27940" b="13335"/>
+            <wp:docPr id="30" name="Picture 30"/>
+            <wp:cNvGraphicFramePr>
+              <a:graphicFrameLocks xmlns:a="http://schemas.openxmlformats.org/drawingml/2006/main" noChangeAspect="1"/>
+            </wp:cNvGraphicFramePr>
+            <a:graphic xmlns:a="http://schemas.openxmlformats.org/drawingml/2006/main">
+              <a:graphicData uri="http://schemas.openxmlformats.org/drawingml/2006/picture">
+                <pic:pic xmlns:pic="http://schemas.openxmlformats.org/drawingml/2006/picture">
+                  <pic:nvPicPr>
+                    <pic:cNvPr id="0" name="Picture 2"/>
+                    <pic:cNvPicPr>
+                      <a:picLocks noChangeAspect="1" noChangeArrowheads="1"/>
+                    </pic:cNvPicPr>
+                  </pic:nvPicPr>
+                  <pic:blipFill>
+                    <a:blip r:embed="rId26">
+                      <a:extLst>
+                        <a:ext uri="{28A0092B-C50C-407E-A947-70E740481C1C}">
+                          <a14:useLocalDpi xmlns:a14="http://schemas.microsoft.com/office/drawing/2010/main" val="0"/>
+                        </a:ext>
+                      </a:extLst>
+                    </a:blip>
+                    <a:srcRect/>
+                    <a:stretch>
+                      <a:fillRect/>
+                    </a:stretch>
+                  </pic:blipFill>
+                  <pic:spPr bwMode="auto">
+                    <a:xfrm>
+                      <a:off x="0" y="0"/>
+                      <a:ext cx="5934710" cy="3510915"/>
+                    </a:xfrm>
+                    <a:prstGeom prst="rect">
+                      <a:avLst/>
+                    </a:prstGeom>
+                    <a:noFill/>
+                    <a:ln>
+                      <a:solidFill>
+                        <a:schemeClr val="accent1"/>
+                      </a:solidFill>
+                    </a:ln>
+                  </pic:spPr>
+                </pic:pic>
+              </a:graphicData>
+            </a:graphic>
+          </wp:inline>
+        </w:drawing>
+      </w:r>
+    </w:p>
+    <w:p>
+      <w:pPr>
+        <w:rPr>
+          <w:b/>
+        </w:rPr>
+      </w:pPr>
+      <w:r>
+        <w:rPr>
+          <w:b/>
+        </w:rPr>
+        <w:tab/>
+      </w:r>
+      <w:r>
+        <w:rPr>
+          <w:b/>
+        </w:rPr>
+        <w:tab/>
+      </w:r>
+      <w:r>
+        <w:rPr>
+          <w:b/>
+        </w:rPr>
+        <w:tab/>
+      </w:r>
+      <w:r>
+        <w:rPr>
+          <w:b/>
+        </w:rPr>
+        <w:tab/>
+      </w:r>
+      <w:r>
+        <w:rPr>
+          <w:b/>
+        </w:rPr>
+        <w:tab/>
+      </w:r>
+      <w:r>
+        <w:rPr>
+          <w:b/>
+        </w:rPr>
+        <w:tab/>
+        <w:t>Screenshot 12</w:t>
+      </w:r>
+    </w:p>
+    <w:p>
+      <w:r>
+        <w:t>When a user enters a random number input “</w:t>
+      </w:r>
+      <w:r>
+        <w:rPr>
+          <w:b/>
+        </w:rPr>
+        <w:t>fhjghjgguihu2ht, kjhrjkshtjkhkjhkjafhakj, uwjkshkjhtkjhkjsth</w:t>
+      </w:r>
+      <w:r>
+        <w:t>”, specifies the number of suggestions as some random value ‘</w:t>
+      </w:r>
+      <w:r>
+        <w:rPr>
+          <w:b/>
+        </w:rPr>
+        <w:t>37</w:t>
+      </w:r>
+      <w:r>
+        <w:rPr>
+          <w:b/>
+        </w:rPr>
+        <w:t>’</w:t>
+      </w:r>
+      <w:r>
+        <w:t xml:space="preserve"> </w:t>
+      </w:r>
+      <w:r>
+        <w:t xml:space="preserve">and </w:t>
+      </w:r>
+      <w:r>
+        <w:t xml:space="preserve">then </w:t>
+      </w:r>
+      <w:r>
+        <w:t>clicks on the “</w:t>
+      </w:r>
+      <w:r>
+        <w:rPr>
+          <w:b/>
+        </w:rPr>
+        <w:t>Search</w:t>
+      </w:r>
+      <w:r>
+        <w:t>” button</w:t>
+      </w:r>
+      <w:r>
+        <w:t>,</w:t>
+      </w:r>
+      <w:r>
+        <w:t xml:space="preserve"> </w:t>
+      </w:r>
+      <w:r>
+        <w:t>t</w:t>
+      </w:r>
+      <w:r>
+        <w:t>he</w:t>
+      </w:r>
+      <w:r>
+        <w:t>re</w:t>
+      </w:r>
+      <w:r>
+        <w:t xml:space="preserve"> </w:t>
+      </w:r>
+      <w:r>
+        <w:t xml:space="preserve">are no search results </w:t>
+      </w:r>
+      <w:r>
+        <w:t xml:space="preserve">displayed </w:t>
+      </w:r>
+      <w:r>
+        <w:t>and an error message “</w:t>
+      </w:r>
+      <w:r>
+        <w:rPr>
+          <w:b/>
+        </w:rPr>
+        <w:t>No ngram predictions were returned. Please try another query</w:t>
+      </w:r>
+      <w:r>
+        <w:t>” is displayed on the node</w:t>
+      </w:r>
+      <w:r>
+        <w:t xml:space="preserve"> </w:t>
+      </w:r>
+      <w:r>
+        <w:t>i.e., the store is empty</w:t>
+      </w:r>
+      <w:r>
+        <w:t xml:space="preserve"> </w:t>
+      </w:r>
+      <w:r>
+        <w:t xml:space="preserve">and the probability graph is also not shown </w:t>
+      </w:r>
+      <w:r>
+        <w:t xml:space="preserve">on the NGram GUI </w:t>
+      </w:r>
+      <w:r>
+        <w:t xml:space="preserve">as </w:t>
+      </w:r>
+      <w:r>
+        <w:t>indi</w:t>
+      </w:r>
+      <w:r>
+        <w:t>c</w:t>
+      </w:r>
+      <w:r>
+        <w:t xml:space="preserve">ated </w:t>
+      </w:r>
+      <w:r>
+        <w:t xml:space="preserve">in the above </w:t>
+      </w:r>
+      <w:r>
+        <w:rPr>
+          <w:b/>
+        </w:rPr>
+        <w:t>S</w:t>
+      </w:r>
+      <w:r>
+        <w:rPr>
+          <w:b/>
+        </w:rPr>
+        <w:t>creenshot 11</w:t>
+      </w:r>
+      <w:r>
+        <w:rPr>
+          <w:b/>
+        </w:rPr>
+        <w:t xml:space="preserve"> </w:t>
+      </w:r>
+      <w:r>
+        <w:t xml:space="preserve">and </w:t>
+      </w:r>
+      <w:r>
+        <w:rPr>
+          <w:b/>
+        </w:rPr>
+        <w:t>Screenshot 12</w:t>
+      </w:r>
+      <w:r>
+        <w:t>.</w:t>
+      </w:r>
+    </w:p>
+    <w:p/>
+    <w:p>
+      <w:pPr>
+        <w:tabs>
+          <w:tab w:val="left" w:pos="5859"/>
+        </w:tabs>
+      </w:pPr>
+      <w:r>
+        <w:rPr>
+          <w:b/>
+          <w:u w:val="single"/>
+        </w:rPr>
+        <w:t xml:space="preserve">Test Case </w:t>
+      </w:r>
+      <w:r>
+        <w:rPr>
+          <w:b/>
+          <w:u w:val="single"/>
+        </w:rPr>
+        <w:t>12</w:t>
+      </w:r>
+      <w:bookmarkStart w:id="0" w:name="_GoBack"/>
+      <w:bookmarkEnd w:id="0"/>
+      <w:r>
+        <w:rPr>
+          <w:b/>
+        </w:rPr>
+        <w:t>:</w:t>
+      </w:r>
+      <w:r>
+        <w:rPr>
+          <w:b/>
+        </w:rPr>
+        <w:t xml:space="preserve"> Input Search Text: </w:t>
+      </w:r>
+      <w:r>
+        <w:t>MNOP87589376</w:t>
+      </w:r>
+    </w:p>
+    <w:p>
+      <w:r>
+        <w:rPr>
+          <w:b/>
+        </w:rPr>
+        <w:t xml:space="preserve">Number of Suggestions specified by the user: </w:t>
+      </w:r>
+      <w:r>
+        <w:t>26</w:t>
+      </w:r>
+    </w:p>
+    <w:p/>
+    <w:p>
+      <w:r>
+        <w:rPr>
+          <w:noProof/>
+        </w:rPr>
+        <w:lastRenderedPageBreak/>
+        <w:drawing>
+          <wp:inline distT="0" distB="0" distL="0" distR="0" wp14:anchorId="067B08A6" wp14:editId="39076B5F">
+            <wp:extent cx="5934710" cy="3502025"/>
+            <wp:effectExtent l="19050" t="19050" r="27940" b="22225"/>
+            <wp:docPr id="38" name="Picture 38"/>
+            <wp:cNvGraphicFramePr>
+              <a:graphicFrameLocks xmlns:a="http://schemas.openxmlformats.org/drawingml/2006/main" noChangeAspect="1"/>
+            </wp:cNvGraphicFramePr>
+            <a:graphic xmlns:a="http://schemas.openxmlformats.org/drawingml/2006/main">
+              <a:graphicData uri="http://schemas.openxmlformats.org/drawingml/2006/picture">
+                <pic:pic xmlns:pic="http://schemas.openxmlformats.org/drawingml/2006/picture">
+                  <pic:nvPicPr>
+                    <pic:cNvPr id="0" name="Picture 3"/>
+                    <pic:cNvPicPr>
+                      <a:picLocks noChangeAspect="1" noChangeArrowheads="1"/>
+                    </pic:cNvPicPr>
+                  </pic:nvPicPr>
+                  <pic:blipFill>
+                    <a:blip r:embed="rId27">
+                      <a:extLst>
+                        <a:ext uri="{28A0092B-C50C-407E-A947-70E740481C1C}">
+                          <a14:useLocalDpi xmlns:a14="http://schemas.microsoft.com/office/drawing/2010/main" val="0"/>
+                        </a:ext>
+                      </a:extLst>
+                    </a:blip>
+                    <a:srcRect/>
+                    <a:stretch>
+                      <a:fillRect/>
+                    </a:stretch>
+                  </pic:blipFill>
+                  <pic:spPr bwMode="auto">
+                    <a:xfrm>
+                      <a:off x="0" y="0"/>
+                      <a:ext cx="5934710" cy="3502025"/>
+                    </a:xfrm>
+                    <a:prstGeom prst="rect">
+                      <a:avLst/>
+                    </a:prstGeom>
+                    <a:noFill/>
+                    <a:ln>
+                      <a:solidFill>
+                        <a:schemeClr val="accent1"/>
+                      </a:solidFill>
+                    </a:ln>
+                  </pic:spPr>
+                </pic:pic>
+              </a:graphicData>
+            </a:graphic>
+          </wp:inline>
+        </w:drawing>
+      </w:r>
+    </w:p>
+    <w:p>
+      <w:pPr>
+        <w:rPr>
+          <w:b/>
+        </w:rPr>
+      </w:pPr>
+      <w:r>
+        <w:rPr>
+          <w:b/>
+        </w:rPr>
+        <w:tab/>
+      </w:r>
+      <w:r>
+        <w:rPr>
+          <w:b/>
+        </w:rPr>
+        <w:tab/>
+      </w:r>
+      <w:r>
+        <w:rPr>
+          <w:b/>
+        </w:rPr>
+        <w:tab/>
+      </w:r>
+      <w:r>
+        <w:rPr>
+          <w:b/>
+        </w:rPr>
+        <w:tab/>
+      </w:r>
+      <w:r>
+        <w:rPr>
+          <w:b/>
+        </w:rPr>
+        <w:tab/>
+      </w:r>
+      <w:r>
+        <w:rPr>
+          <w:b/>
+        </w:rPr>
+        <w:tab/>
+      </w:r>
+      <w:r>
+        <w:rPr>
+          <w:b/>
+        </w:rPr>
+        <w:t>Screenshot 13</w:t>
+      </w:r>
+    </w:p>
+    <w:p>
+      <w:r>
+        <w:t>When a user inputs a search string</w:t>
+      </w:r>
+      <w:r>
+        <w:t xml:space="preserve"> </w:t>
+      </w:r>
+      <w:r>
+        <w:t>“</w:t>
+      </w:r>
+      <w:r>
+        <w:rPr>
+          <w:b/>
+        </w:rPr>
+        <w:t>MNOP87589376</w:t>
+      </w:r>
+      <w:r>
+        <w:t>”, specifies the number of suggestions as some random value ‘</w:t>
+      </w:r>
+      <w:r>
+        <w:rPr>
+          <w:b/>
+        </w:rPr>
+        <w:t>27’</w:t>
+      </w:r>
+      <w:r>
+        <w:t xml:space="preserve"> </w:t>
+      </w:r>
+      <w:r>
+        <w:t>and</w:t>
+      </w:r>
+      <w:r>
+        <w:t xml:space="preserve"> then </w:t>
+      </w:r>
+      <w:r>
+        <w:t>clicks on the “</w:t>
+      </w:r>
+      <w:r>
+        <w:rPr>
+          <w:b/>
+        </w:rPr>
+        <w:t>Search</w:t>
+      </w:r>
+      <w:r>
+        <w:t xml:space="preserve">” button, </w:t>
+      </w:r>
+      <w:r>
+        <w:t>t</w:t>
+      </w:r>
+      <w:r>
+        <w:t>he</w:t>
+      </w:r>
+      <w:r>
+        <w:t>re</w:t>
+      </w:r>
+      <w:r>
+        <w:t xml:space="preserve"> </w:t>
+      </w:r>
+      <w:r>
+        <w:t xml:space="preserve">are no search results </w:t>
+      </w:r>
+      <w:r>
+        <w:t xml:space="preserve">displayed </w:t>
+      </w:r>
+      <w:r>
+        <w:t>and an error message “</w:t>
+      </w:r>
+      <w:r>
+        <w:rPr>
+          <w:b/>
+        </w:rPr>
+        <w:t>No ngram predictions were returned. Please try another query</w:t>
+      </w:r>
+      <w:r>
+        <w:t>” is displayed on the node</w:t>
+      </w:r>
+      <w:r>
+        <w:t xml:space="preserve"> </w:t>
+      </w:r>
+      <w:r>
+        <w:t>i.e., the store is empty</w:t>
+      </w:r>
+      <w:r>
+        <w:t xml:space="preserve"> and the probability graph is also not shown </w:t>
+      </w:r>
+      <w:r>
+        <w:t xml:space="preserve">on the NGram GUI </w:t>
+      </w:r>
+      <w:r>
+        <w:t xml:space="preserve">as indicated in the above </w:t>
+      </w:r>
+      <w:r>
+        <w:rPr>
+          <w:b/>
+        </w:rPr>
+        <w:t>Screenshot</w:t>
+      </w:r>
+      <w:r>
+        <w:rPr>
+          <w:b/>
+        </w:rPr>
+        <w:t xml:space="preserve"> 13</w:t>
+      </w:r>
+      <w:r>
+        <w:t>.</w:t>
+      </w:r>
+    </w:p>
+    <w:p/>
+    <w:p/>
     <w:p/>
     <w:sectPr>
       <w:pgSz w:w="12240" w:h="15840"/>
@@ -7424,7 +7828,7 @@
 </file>
 
 <file path=customXml/itemProps1.xml><?xml version="1.0" encoding="utf-8"?>
-<ds:datastoreItem xmlns:ds="http://schemas.openxmlformats.org/officeDocument/2006/customXml" ds:itemID="{F4009170-E949-4C13-B9C0-929C3DF3B8C4}">
+<ds:datastoreItem xmlns:ds="http://schemas.openxmlformats.org/officeDocument/2006/customXml" ds:itemID="{6973A6F1-E479-4557-A3D4-79880AE447C0}">
   <ds:schemaRefs>
     <ds:schemaRef ds:uri="http://schemas.openxmlformats.org/officeDocument/2006/bibliography"/>
   </ds:schemaRefs>

</xml_diff>

<commit_message>
! Updated a total of 25 positive and negative testcase scenarios.
</commit_message>
<xml_diff>
--- a/NGram GUI Testcases.docx
+++ b/NGram GUI Testcases.docx
@@ -3077,10 +3077,7 @@
         <w:t xml:space="preserve">on the NGram GUI </w:t>
       </w:r>
       <w:r>
-        <w:t>as indicated</w:t>
-      </w:r>
-      <w:r>
-        <w:t xml:space="preserve"> in</w:t>
+        <w:t>as indicated in</w:t>
       </w:r>
       <w:r>
         <w:t xml:space="preserve"> the above </w:t>
@@ -4956,10 +4953,7 @@
         <w:t xml:space="preserve">on the NGram GUI </w:t>
       </w:r>
       <w:r>
-        <w:t xml:space="preserve">as indicated </w:t>
-      </w:r>
-      <w:r>
-        <w:t xml:space="preserve">in </w:t>
+        <w:t xml:space="preserve">as indicated in </w:t>
       </w:r>
       <w:r>
         <w:t xml:space="preserve">the above </w:t>
@@ -6387,10 +6381,7 @@
         <w:t xml:space="preserve">on the NGram GUI </w:t>
       </w:r>
       <w:r>
-        <w:t xml:space="preserve">as </w:t>
-      </w:r>
-      <w:r>
-        <w:t xml:space="preserve">indicated </w:t>
+        <w:t xml:space="preserve">as indicated </w:t>
       </w:r>
       <w:r>
         <w:t xml:space="preserve">in the above </w:t>
@@ -6793,13 +6784,7 @@
         <w:rPr>
           <w:b/>
         </w:rPr>
-        <w:t>S</w:t>
-      </w:r>
-      <w:r>
-        <w:rPr>
-          <w:b/>
-        </w:rPr>
-        <w:t>creenshot 11</w:t>
+        <w:t>Screenshot 11</w:t>
       </w:r>
       <w:r>
         <w:rPr>
@@ -6841,8 +6826,6 @@
         </w:rPr>
         <w:t>12</w:t>
       </w:r>
-      <w:bookmarkStart w:id="0" w:name="_GoBack"/>
-      <w:bookmarkEnd w:id="0"/>
       <w:r>
         <w:rPr>
           <w:b/>
@@ -6970,11 +6953,6 @@
           <w:b/>
         </w:rPr>
         <w:tab/>
-      </w:r>
-      <w:r>
-        <w:rPr>
-          <w:b/>
-        </w:rPr>
         <w:t>Screenshot 13</w:t>
       </w:r>
     </w:p>
@@ -7085,6 +7063,1544 @@
         <w:t>.</w:t>
       </w:r>
     </w:p>
+    <w:p/>
+    <w:p>
+      <w:pPr>
+        <w:tabs>
+          <w:tab w:val="left" w:pos="5859"/>
+        </w:tabs>
+      </w:pPr>
+      <w:r>
+        <w:rPr>
+          <w:b/>
+          <w:u w:val="single"/>
+        </w:rPr>
+        <w:t xml:space="preserve">Test Case </w:t>
+      </w:r>
+      <w:r>
+        <w:rPr>
+          <w:b/>
+          <w:u w:val="single"/>
+        </w:rPr>
+        <w:t>13</w:t>
+      </w:r>
+      <w:r>
+        <w:rPr>
+          <w:b/>
+        </w:rPr>
+        <w:t>:</w:t>
+      </w:r>
+      <w:r>
+        <w:rPr>
+          <w:b/>
+        </w:rPr>
+        <w:t xml:space="preserve"> Input Search Text: </w:t>
+      </w:r>
+      <w:r>
+        <w:t>$ dd 978</w:t>
+      </w:r>
+    </w:p>
+    <w:p>
+      <w:r>
+        <w:rPr>
+          <w:b/>
+        </w:rPr>
+        <w:t xml:space="preserve">Number of Suggestions specified by the user: </w:t>
+      </w:r>
+      <w:r>
+        <w:t>101</w:t>
+      </w:r>
+    </w:p>
+    <w:p/>
+    <w:p>
+      <w:r>
+        <w:rPr>
+          <w:noProof/>
+        </w:rPr>
+        <w:lastRenderedPageBreak/>
+        <w:drawing>
+          <wp:inline distT="0" distB="0" distL="0" distR="0">
+            <wp:extent cx="5934710" cy="3510915"/>
+            <wp:effectExtent l="19050" t="19050" r="27940" b="13335"/>
+            <wp:docPr id="25" name="Picture 25"/>
+            <wp:cNvGraphicFramePr>
+              <a:graphicFrameLocks xmlns:a="http://schemas.openxmlformats.org/drawingml/2006/main" noChangeAspect="1"/>
+            </wp:cNvGraphicFramePr>
+            <a:graphic xmlns:a="http://schemas.openxmlformats.org/drawingml/2006/main">
+              <a:graphicData uri="http://schemas.openxmlformats.org/drawingml/2006/picture">
+                <pic:pic xmlns:pic="http://schemas.openxmlformats.org/drawingml/2006/picture">
+                  <pic:nvPicPr>
+                    <pic:cNvPr id="0" name="Picture 1"/>
+                    <pic:cNvPicPr>
+                      <a:picLocks noChangeAspect="1" noChangeArrowheads="1"/>
+                    </pic:cNvPicPr>
+                  </pic:nvPicPr>
+                  <pic:blipFill>
+                    <a:blip r:embed="rId28">
+                      <a:extLst>
+                        <a:ext uri="{28A0092B-C50C-407E-A947-70E740481C1C}">
+                          <a14:useLocalDpi xmlns:a14="http://schemas.microsoft.com/office/drawing/2010/main" val="0"/>
+                        </a:ext>
+                      </a:extLst>
+                    </a:blip>
+                    <a:srcRect/>
+                    <a:stretch>
+                      <a:fillRect/>
+                    </a:stretch>
+                  </pic:blipFill>
+                  <pic:spPr bwMode="auto">
+                    <a:xfrm>
+                      <a:off x="0" y="0"/>
+                      <a:ext cx="5934710" cy="3510915"/>
+                    </a:xfrm>
+                    <a:prstGeom prst="rect">
+                      <a:avLst/>
+                    </a:prstGeom>
+                    <a:noFill/>
+                    <a:ln>
+                      <a:solidFill>
+                        <a:schemeClr val="accent1"/>
+                      </a:solidFill>
+                    </a:ln>
+                  </pic:spPr>
+                </pic:pic>
+              </a:graphicData>
+            </a:graphic>
+          </wp:inline>
+        </w:drawing>
+      </w:r>
+    </w:p>
+    <w:p>
+      <w:pPr>
+        <w:rPr>
+          <w:b/>
+        </w:rPr>
+      </w:pPr>
+      <w:r>
+        <w:rPr>
+          <w:b/>
+        </w:rPr>
+        <w:tab/>
+      </w:r>
+      <w:r>
+        <w:rPr>
+          <w:b/>
+        </w:rPr>
+        <w:tab/>
+      </w:r>
+      <w:r>
+        <w:rPr>
+          <w:b/>
+        </w:rPr>
+        <w:tab/>
+      </w:r>
+      <w:r>
+        <w:rPr>
+          <w:b/>
+        </w:rPr>
+        <w:tab/>
+      </w:r>
+      <w:r>
+        <w:rPr>
+          <w:b/>
+        </w:rPr>
+        <w:tab/>
+      </w:r>
+      <w:r>
+        <w:rPr>
+          <w:b/>
+        </w:rPr>
+        <w:tab/>
+        <w:t>Screenshot 14</w:t>
+      </w:r>
+    </w:p>
+    <w:p>
+      <w:r>
+        <w:t>When a user inputs a search string</w:t>
+      </w:r>
+      <w:r>
+        <w:t xml:space="preserve"> </w:t>
+      </w:r>
+      <w:r>
+        <w:t>“</w:t>
+      </w:r>
+      <w:r>
+        <w:rPr>
+          <w:b/>
+        </w:rPr>
+        <w:t>$ dd 978</w:t>
+      </w:r>
+      <w:r>
+        <w:t>”, specifies the number of suggestions as some random value ‘</w:t>
+      </w:r>
+      <w:r>
+        <w:rPr>
+          <w:b/>
+        </w:rPr>
+        <w:t>101</w:t>
+      </w:r>
+      <w:r>
+        <w:t>’</w:t>
+      </w:r>
+      <w:r>
+        <w:t xml:space="preserve"> </w:t>
+      </w:r>
+      <w:r>
+        <w:t>and</w:t>
+      </w:r>
+      <w:r>
+        <w:t xml:space="preserve"> then </w:t>
+      </w:r>
+      <w:r>
+        <w:t>clicks on the “</w:t>
+      </w:r>
+      <w:r>
+        <w:rPr>
+          <w:b/>
+        </w:rPr>
+        <w:t>Search</w:t>
+      </w:r>
+      <w:r>
+        <w:t xml:space="preserve">” button, </w:t>
+      </w:r>
+      <w:r>
+        <w:t>t</w:t>
+      </w:r>
+      <w:r>
+        <w:t>he</w:t>
+      </w:r>
+      <w:r>
+        <w:t>re</w:t>
+      </w:r>
+      <w:r>
+        <w:t xml:space="preserve"> </w:t>
+      </w:r>
+      <w:r>
+        <w:t xml:space="preserve">are no search results </w:t>
+      </w:r>
+      <w:r>
+        <w:t xml:space="preserve">displayed </w:t>
+      </w:r>
+      <w:r>
+        <w:t>and an error message “</w:t>
+      </w:r>
+      <w:r>
+        <w:rPr>
+          <w:b/>
+        </w:rPr>
+        <w:t>No ngram predictions were returned. Please try another query</w:t>
+      </w:r>
+      <w:r>
+        <w:t>” is displayed on the node</w:t>
+      </w:r>
+      <w:r>
+        <w:t xml:space="preserve"> </w:t>
+      </w:r>
+      <w:r>
+        <w:t>i.e., the store is empty</w:t>
+      </w:r>
+      <w:r>
+        <w:t xml:space="preserve"> and the probability graph is also not shown on the NGram GUI as indicated in the above </w:t>
+      </w:r>
+      <w:r>
+        <w:rPr>
+          <w:b/>
+        </w:rPr>
+        <w:t>Screenshot</w:t>
+      </w:r>
+      <w:r>
+        <w:rPr>
+          <w:b/>
+        </w:rPr>
+        <w:t xml:space="preserve"> 14</w:t>
+      </w:r>
+      <w:r>
+        <w:t>.</w:t>
+      </w:r>
+    </w:p>
+    <w:p/>
+    <w:p>
+      <w:pPr>
+        <w:tabs>
+          <w:tab w:val="left" w:pos="5859"/>
+        </w:tabs>
+      </w:pPr>
+      <w:r>
+        <w:rPr>
+          <w:b/>
+          <w:u w:val="single"/>
+        </w:rPr>
+        <w:t xml:space="preserve">Test Case </w:t>
+      </w:r>
+      <w:r>
+        <w:rPr>
+          <w:b/>
+          <w:u w:val="single"/>
+        </w:rPr>
+        <w:t>1</w:t>
+      </w:r>
+      <w:r>
+        <w:rPr>
+          <w:b/>
+          <w:u w:val="single"/>
+        </w:rPr>
+        <w:t>4</w:t>
+      </w:r>
+      <w:r>
+        <w:rPr>
+          <w:b/>
+        </w:rPr>
+        <w:t>:</w:t>
+      </w:r>
+      <w:r>
+        <w:rPr>
+          <w:b/>
+        </w:rPr>
+        <w:t xml:space="preserve"> Input Search Text: </w:t>
+      </w:r>
+      <w:r>
+        <w:t xml:space="preserve">$ </w:t>
+      </w:r>
+      <w:r>
+        <w:t>trg1352947 ,</w:t>
+      </w:r>
+      <w:r>
+        <w:t xml:space="preserve"> , ,</w:t>
+      </w:r>
+      <w:r>
+        <w:t xml:space="preserve"> , , </w:t>
+      </w:r>
+      <w:r>
+        <w:t>%^&amp;*^</w:t>
+      </w:r>
+    </w:p>
+    <w:p>
+      <w:r>
+        <w:rPr>
+          <w:b/>
+        </w:rPr>
+        <w:t xml:space="preserve">Number of Suggestions specified by the user: </w:t>
+      </w:r>
+      <w:r>
+        <w:t>423</w:t>
+      </w:r>
+    </w:p>
+    <w:p/>
+    <w:p>
+      <w:r>
+        <w:rPr>
+          <w:noProof/>
+        </w:rPr>
+        <w:lastRenderedPageBreak/>
+        <mc:AlternateContent>
+          <mc:Choice Requires="wps">
+            <w:drawing>
+              <wp:anchor distT="0" distB="0" distL="114300" distR="114300" simplePos="0" relativeHeight="251671552" behindDoc="0" locked="0" layoutInCell="1" allowOverlap="1">
+                <wp:simplePos x="0" y="0"/>
+                <wp:positionH relativeFrom="column">
+                  <wp:posOffset>138023</wp:posOffset>
+                </wp:positionH>
+                <wp:positionV relativeFrom="paragraph">
+                  <wp:posOffset>1604513</wp:posOffset>
+                </wp:positionV>
+                <wp:extent cx="1570007" cy="301721"/>
+                <wp:effectExtent l="0" t="0" r="11430" b="22225"/>
+                <wp:wrapNone/>
+                <wp:docPr id="43" name="Text Box 43"/>
+                <wp:cNvGraphicFramePr/>
+                <a:graphic xmlns:a="http://schemas.openxmlformats.org/drawingml/2006/main">
+                  <a:graphicData uri="http://schemas.microsoft.com/office/word/2010/wordprocessingShape">
+                    <wps:wsp>
+                      <wps:cNvSpPr txBox="1"/>
+                      <wps:spPr>
+                        <a:xfrm>
+                          <a:off x="0" y="0"/>
+                          <a:ext cx="1570007" cy="301721"/>
+                        </a:xfrm>
+                        <a:prstGeom prst="rect">
+                          <a:avLst/>
+                        </a:prstGeom>
+                        <a:solidFill>
+                          <a:schemeClr val="lt1"/>
+                        </a:solidFill>
+                        <a:ln w="6350">
+                          <a:solidFill>
+                            <a:prstClr val="black"/>
+                          </a:solidFill>
+                        </a:ln>
+                        <a:effectLst/>
+                      </wps:spPr>
+                      <wps:style>
+                        <a:lnRef idx="0">
+                          <a:schemeClr val="accent1"/>
+                        </a:lnRef>
+                        <a:fillRef idx="0">
+                          <a:schemeClr val="accent1"/>
+                        </a:fillRef>
+                        <a:effectRef idx="0">
+                          <a:schemeClr val="accent1"/>
+                        </a:effectRef>
+                        <a:fontRef idx="minor">
+                          <a:schemeClr val="dk1"/>
+                        </a:fontRef>
+                      </wps:style>
+                      <wps:txbx>
+                        <w:txbxContent>
+                          <w:p>
+                            <w:r>
+                              <w:t>NODES NOT DISPLAYED</w:t>
+                            </w:r>
+                          </w:p>
+                        </w:txbxContent>
+                      </wps:txbx>
+                      <wps:bodyPr rot="0" spcFirstLastPara="0" vertOverflow="overflow" horzOverflow="overflow" vert="horz" wrap="square" lIns="91440" tIns="45720" rIns="91440" bIns="45720" numCol="1" spcCol="0" rtlCol="0" fromWordArt="0" anchor="t" anchorCtr="0" forceAA="0" compatLnSpc="1">
+                        <a:prstTxWarp prst="textNoShape">
+                          <a:avLst/>
+                        </a:prstTxWarp>
+                        <a:noAutofit/>
+                      </wps:bodyPr>
+                    </wps:wsp>
+                  </a:graphicData>
+                </a:graphic>
+                <wp14:sizeRelV relativeFrom="margin">
+                  <wp14:pctHeight>0</wp14:pctHeight>
+                </wp14:sizeRelV>
+              </wp:anchor>
+            </w:drawing>
+          </mc:Choice>
+          <mc:Fallback>
+            <w:pict>
+              <v:shapetype id="_x0000_t202" coordsize="21600,21600" o:spt="202" path="m,l,21600r21600,l21600,xe">
+                <v:stroke joinstyle="miter"/>
+                <v:path gradientshapeok="t" o:connecttype="rect"/>
+              </v:shapetype>
+              <v:shape id="Text Box 43" o:spid="_x0000_s1034" type="#_x0000_t202" style="position:absolute;margin-left:10.85pt;margin-top:126.35pt;width:123.6pt;height:23.75pt;z-index:251671552;visibility:visible;mso-wrap-style:square;mso-height-percent:0;mso-wrap-distance-left:9pt;mso-wrap-distance-top:0;mso-wrap-distance-right:9pt;mso-wrap-distance-bottom:0;mso-position-horizontal:absolute;mso-position-horizontal-relative:text;mso-position-vertical:absolute;mso-position-vertical-relative:text;mso-height-percent:0;mso-height-relative:margin;v-text-anchor:top" o:gfxdata="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" fillcolor="white [3201]" strokeweight=".5pt">
+                <v:textbox>
+                  <w:txbxContent>
+                    <w:p>
+                      <w:r>
+                        <w:t>NODES NOT DISPLAYED</w:t>
+                      </w:r>
+                    </w:p>
+                  </w:txbxContent>
+                </v:textbox>
+              </v:shape>
+            </w:pict>
+          </mc:Fallback>
+        </mc:AlternateContent>
+      </w:r>
+      <w:r>
+        <w:rPr>
+          <w:noProof/>
+        </w:rPr>
+        <w:drawing>
+          <wp:inline distT="0" distB="0" distL="0" distR="0">
+            <wp:extent cx="5943600" cy="3502025"/>
+            <wp:effectExtent l="19050" t="19050" r="19050" b="22225"/>
+            <wp:docPr id="31" name="Picture 31"/>
+            <wp:cNvGraphicFramePr>
+              <a:graphicFrameLocks xmlns:a="http://schemas.openxmlformats.org/drawingml/2006/main" noChangeAspect="1"/>
+            </wp:cNvGraphicFramePr>
+            <a:graphic xmlns:a="http://schemas.openxmlformats.org/drawingml/2006/main">
+              <a:graphicData uri="http://schemas.openxmlformats.org/drawingml/2006/picture">
+                <pic:pic xmlns:pic="http://schemas.openxmlformats.org/drawingml/2006/picture">
+                  <pic:nvPicPr>
+                    <pic:cNvPr id="0" name="Picture 3"/>
+                    <pic:cNvPicPr>
+                      <a:picLocks noChangeAspect="1" noChangeArrowheads="1"/>
+                    </pic:cNvPicPr>
+                  </pic:nvPicPr>
+                  <pic:blipFill>
+                    <a:blip r:embed="rId29">
+                      <a:extLst>
+                        <a:ext uri="{28A0092B-C50C-407E-A947-70E740481C1C}">
+                          <a14:useLocalDpi xmlns:a14="http://schemas.microsoft.com/office/drawing/2010/main" val="0"/>
+                        </a:ext>
+                      </a:extLst>
+                    </a:blip>
+                    <a:srcRect/>
+                    <a:stretch>
+                      <a:fillRect/>
+                    </a:stretch>
+                  </pic:blipFill>
+                  <pic:spPr bwMode="auto">
+                    <a:xfrm>
+                      <a:off x="0" y="0"/>
+                      <a:ext cx="5943600" cy="3502025"/>
+                    </a:xfrm>
+                    <a:prstGeom prst="rect">
+                      <a:avLst/>
+                    </a:prstGeom>
+                    <a:noFill/>
+                    <a:ln>
+                      <a:solidFill>
+                        <a:schemeClr val="accent1"/>
+                      </a:solidFill>
+                    </a:ln>
+                  </pic:spPr>
+                </pic:pic>
+              </a:graphicData>
+            </a:graphic>
+          </wp:inline>
+        </w:drawing>
+      </w:r>
+    </w:p>
+    <w:p>
+      <w:pPr>
+        <w:rPr>
+          <w:b/>
+        </w:rPr>
+      </w:pPr>
+      <w:r>
+        <w:rPr>
+          <w:b/>
+        </w:rPr>
+        <w:tab/>
+      </w:r>
+      <w:r>
+        <w:rPr>
+          <w:b/>
+        </w:rPr>
+        <w:tab/>
+      </w:r>
+      <w:r>
+        <w:rPr>
+          <w:b/>
+        </w:rPr>
+        <w:tab/>
+      </w:r>
+      <w:r>
+        <w:rPr>
+          <w:b/>
+        </w:rPr>
+        <w:tab/>
+      </w:r>
+      <w:r>
+        <w:rPr>
+          <w:b/>
+        </w:rPr>
+        <w:tab/>
+      </w:r>
+      <w:r>
+        <w:rPr>
+          <w:b/>
+        </w:rPr>
+        <w:tab/>
+        <w:t>Screenshot 15</w:t>
+      </w:r>
+    </w:p>
+    <w:p>
+      <w:r>
+        <w:t>When a user inputs a search string</w:t>
+      </w:r>
+      <w:r>
+        <w:t xml:space="preserve"> </w:t>
+      </w:r>
+      <w:r>
+        <w:t>“</w:t>
+      </w:r>
+      <w:r>
+        <w:rPr>
+          <w:b/>
+        </w:rPr>
+        <w:t>$ trg1352947 , , , , , %^&amp;*^</w:t>
+      </w:r>
+      <w:r>
+        <w:t>”, specifies the number of suggestions as some random value ‘</w:t>
+      </w:r>
+      <w:r>
+        <w:rPr>
+          <w:b/>
+        </w:rPr>
+        <w:t>423</w:t>
+      </w:r>
+      <w:r>
+        <w:t>’</w:t>
+      </w:r>
+      <w:r>
+        <w:t xml:space="preserve"> </w:t>
+      </w:r>
+      <w:r>
+        <w:t>and</w:t>
+      </w:r>
+      <w:r>
+        <w:t xml:space="preserve"> then </w:t>
+      </w:r>
+      <w:r>
+        <w:t>clicks on the “</w:t>
+      </w:r>
+      <w:r>
+        <w:rPr>
+          <w:b/>
+        </w:rPr>
+        <w:t>Search</w:t>
+      </w:r>
+      <w:r>
+        <w:t xml:space="preserve">” button, </w:t>
+      </w:r>
+      <w:r>
+        <w:t>t</w:t>
+      </w:r>
+      <w:r>
+        <w:t>he</w:t>
+      </w:r>
+      <w:r>
+        <w:t>re</w:t>
+      </w:r>
+      <w:r>
+        <w:t xml:space="preserve"> </w:t>
+      </w:r>
+      <w:r>
+        <w:t xml:space="preserve">are no search results </w:t>
+      </w:r>
+      <w:r>
+        <w:t xml:space="preserve">displayed </w:t>
+      </w:r>
+      <w:r>
+        <w:t>and an error message “</w:t>
+      </w:r>
+      <w:r>
+        <w:rPr>
+          <w:b/>
+        </w:rPr>
+        <w:t>No ngram predictions were returned. Please try another query</w:t>
+      </w:r>
+      <w:r>
+        <w:t>” is displayed on the node</w:t>
+      </w:r>
+      <w:r>
+        <w:t xml:space="preserve"> </w:t>
+      </w:r>
+      <w:r>
+        <w:t>i.e., the store is empty</w:t>
+      </w:r>
+      <w:r>
+        <w:t xml:space="preserve"> and the probability graph is also not shown on the NGram GUI as indicated in the above </w:t>
+      </w:r>
+      <w:r>
+        <w:rPr>
+          <w:b/>
+        </w:rPr>
+        <w:t>Screenshot</w:t>
+      </w:r>
+      <w:r>
+        <w:rPr>
+          <w:b/>
+        </w:rPr>
+        <w:t xml:space="preserve"> 15</w:t>
+      </w:r>
+      <w:r>
+        <w:t>.</w:t>
+      </w:r>
+    </w:p>
+    <w:p/>
+    <w:p>
+      <w:pPr>
+        <w:tabs>
+          <w:tab w:val="left" w:pos="5859"/>
+        </w:tabs>
+      </w:pPr>
+      <w:r>
+        <w:rPr>
+          <w:b/>
+          <w:u w:val="single"/>
+        </w:rPr>
+        <w:t xml:space="preserve">Test Case </w:t>
+      </w:r>
+      <w:r>
+        <w:rPr>
+          <w:b/>
+          <w:u w:val="single"/>
+        </w:rPr>
+        <w:t>1</w:t>
+      </w:r>
+      <w:r>
+        <w:rPr>
+          <w:b/>
+          <w:u w:val="single"/>
+        </w:rPr>
+        <w:t>5</w:t>
+      </w:r>
+      <w:r>
+        <w:rPr>
+          <w:b/>
+        </w:rPr>
+        <w:t>:</w:t>
+      </w:r>
+      <w:r>
+        <w:rPr>
+          <w:b/>
+        </w:rPr>
+        <w:t xml:space="preserve"> Input Search Text: </w:t>
+      </w:r>
+      <w:r>
+        <w:t>gfhgtggiuqyhwFHWKJ</w:t>
+      </w:r>
+    </w:p>
+    <w:p>
+      <w:r>
+        <w:rPr>
+          <w:b/>
+        </w:rPr>
+        <w:t xml:space="preserve">Number of Suggestions specified by the user: </w:t>
+      </w:r>
+      <w:r>
+        <w:t>15</w:t>
+      </w:r>
+    </w:p>
+    <w:p/>
+    <w:p>
+      <w:r>
+        <w:rPr>
+          <w:noProof/>
+        </w:rPr>
+        <w:lastRenderedPageBreak/>
+        <w:drawing>
+          <wp:inline distT="0" distB="0" distL="0" distR="0">
+            <wp:extent cx="5943600" cy="3493770"/>
+            <wp:effectExtent l="19050" t="19050" r="19050" b="11430"/>
+            <wp:docPr id="37" name="Picture 37"/>
+            <wp:cNvGraphicFramePr>
+              <a:graphicFrameLocks xmlns:a="http://schemas.openxmlformats.org/drawingml/2006/main" noChangeAspect="1"/>
+            </wp:cNvGraphicFramePr>
+            <a:graphic xmlns:a="http://schemas.openxmlformats.org/drawingml/2006/main">
+              <a:graphicData uri="http://schemas.openxmlformats.org/drawingml/2006/picture">
+                <pic:pic xmlns:pic="http://schemas.openxmlformats.org/drawingml/2006/picture">
+                  <pic:nvPicPr>
+                    <pic:cNvPr id="0" name="Picture 5"/>
+                    <pic:cNvPicPr>
+                      <a:picLocks noChangeAspect="1" noChangeArrowheads="1"/>
+                    </pic:cNvPicPr>
+                  </pic:nvPicPr>
+                  <pic:blipFill>
+                    <a:blip r:embed="rId30">
+                      <a:extLst>
+                        <a:ext uri="{28A0092B-C50C-407E-A947-70E740481C1C}">
+                          <a14:useLocalDpi xmlns:a14="http://schemas.microsoft.com/office/drawing/2010/main" val="0"/>
+                        </a:ext>
+                      </a:extLst>
+                    </a:blip>
+                    <a:srcRect/>
+                    <a:stretch>
+                      <a:fillRect/>
+                    </a:stretch>
+                  </pic:blipFill>
+                  <pic:spPr bwMode="auto">
+                    <a:xfrm>
+                      <a:off x="0" y="0"/>
+                      <a:ext cx="5943600" cy="3493770"/>
+                    </a:xfrm>
+                    <a:prstGeom prst="rect">
+                      <a:avLst/>
+                    </a:prstGeom>
+                    <a:noFill/>
+                    <a:ln>
+                      <a:solidFill>
+                        <a:schemeClr val="accent1"/>
+                      </a:solidFill>
+                    </a:ln>
+                  </pic:spPr>
+                </pic:pic>
+              </a:graphicData>
+            </a:graphic>
+          </wp:inline>
+        </w:drawing>
+      </w:r>
+    </w:p>
+    <w:p>
+      <w:pPr>
+        <w:rPr>
+          <w:b/>
+        </w:rPr>
+      </w:pPr>
+      <w:r>
+        <w:rPr>
+          <w:b/>
+        </w:rPr>
+        <w:tab/>
+      </w:r>
+      <w:r>
+        <w:rPr>
+          <w:b/>
+        </w:rPr>
+        <w:tab/>
+      </w:r>
+      <w:r>
+        <w:rPr>
+          <w:b/>
+        </w:rPr>
+        <w:tab/>
+      </w:r>
+      <w:r>
+        <w:rPr>
+          <w:b/>
+        </w:rPr>
+        <w:tab/>
+      </w:r>
+      <w:r>
+        <w:rPr>
+          <w:b/>
+        </w:rPr>
+        <w:tab/>
+      </w:r>
+      <w:r>
+        <w:rPr>
+          <w:b/>
+        </w:rPr>
+        <w:tab/>
+        <w:t>Screenshot 16</w:t>
+      </w:r>
+    </w:p>
+    <w:p>
+      <w:r>
+        <w:t>When a user inputs a search string</w:t>
+      </w:r>
+      <w:r>
+        <w:t xml:space="preserve"> </w:t>
+      </w:r>
+      <w:r>
+        <w:t>“</w:t>
+      </w:r>
+      <w:r>
+        <w:rPr>
+          <w:b/>
+        </w:rPr>
+        <w:t>gfhgtggiuqyhwFHWKJ</w:t>
+      </w:r>
+      <w:r>
+        <w:t xml:space="preserve">”, </w:t>
+      </w:r>
+      <w:r>
+        <w:t>specifies the number of suggestions as some random value ‘</w:t>
+      </w:r>
+      <w:r>
+        <w:rPr>
+          <w:b/>
+        </w:rPr>
+        <w:t>15</w:t>
+      </w:r>
+      <w:r>
+        <w:t>’</w:t>
+      </w:r>
+      <w:r>
+        <w:t xml:space="preserve"> </w:t>
+      </w:r>
+      <w:r>
+        <w:t>and</w:t>
+      </w:r>
+      <w:r>
+        <w:t xml:space="preserve"> then </w:t>
+      </w:r>
+      <w:r>
+        <w:t>clicks on the “</w:t>
+      </w:r>
+      <w:r>
+        <w:rPr>
+          <w:b/>
+        </w:rPr>
+        <w:t>Search</w:t>
+      </w:r>
+      <w:r>
+        <w:t xml:space="preserve">” button, </w:t>
+      </w:r>
+      <w:r>
+        <w:t>t</w:t>
+      </w:r>
+      <w:r>
+        <w:t>he</w:t>
+      </w:r>
+      <w:r>
+        <w:t>re</w:t>
+      </w:r>
+      <w:r>
+        <w:t xml:space="preserve"> </w:t>
+      </w:r>
+      <w:r>
+        <w:t xml:space="preserve">are no search results </w:t>
+      </w:r>
+      <w:r>
+        <w:t xml:space="preserve">displayed </w:t>
+      </w:r>
+      <w:r>
+        <w:t>and an error message “</w:t>
+      </w:r>
+      <w:r>
+        <w:rPr>
+          <w:b/>
+        </w:rPr>
+        <w:t>No ngram predictions were returned. Please try another query</w:t>
+      </w:r>
+      <w:r>
+        <w:t>” is displayed on the node</w:t>
+      </w:r>
+      <w:r>
+        <w:t xml:space="preserve"> </w:t>
+      </w:r>
+      <w:r>
+        <w:t>i.e., the store is empty</w:t>
+      </w:r>
+      <w:r>
+        <w:t xml:space="preserve"> and the probability graph is also not shown on the NGram GUI as indicated in the above </w:t>
+      </w:r>
+      <w:r>
+        <w:rPr>
+          <w:b/>
+        </w:rPr>
+        <w:t>Screenshot</w:t>
+      </w:r>
+      <w:r>
+        <w:rPr>
+          <w:b/>
+        </w:rPr>
+        <w:t xml:space="preserve"> 16</w:t>
+      </w:r>
+      <w:r>
+        <w:t>.</w:t>
+      </w:r>
+    </w:p>
+    <w:p/>
+    <w:p>
+      <w:pPr>
+        <w:tabs>
+          <w:tab w:val="left" w:pos="5859"/>
+        </w:tabs>
+      </w:pPr>
+      <w:r>
+        <w:rPr>
+          <w:b/>
+          <w:u w:val="single"/>
+        </w:rPr>
+        <w:t xml:space="preserve">Test Case </w:t>
+      </w:r>
+      <w:r>
+        <w:rPr>
+          <w:b/>
+          <w:u w:val="single"/>
+        </w:rPr>
+        <w:t>1</w:t>
+      </w:r>
+      <w:r>
+        <w:rPr>
+          <w:b/>
+          <w:u w:val="single"/>
+        </w:rPr>
+        <w:t>6</w:t>
+      </w:r>
+      <w:r>
+        <w:rPr>
+          <w:b/>
+        </w:rPr>
+        <w:t>:</w:t>
+      </w:r>
+      <w:r>
+        <w:rPr>
+          <w:b/>
+        </w:rPr>
+        <w:t xml:space="preserve"> Input Search Text: </w:t>
+      </w:r>
+      <w:r>
+        <w:t>yjsgjksgjksgjwgbifneveogvjngbngvbagbijghnsrkgnk</w:t>
+      </w:r>
+    </w:p>
+    <w:p>
+      <w:r>
+        <w:rPr>
+          <w:b/>
+        </w:rPr>
+        <w:t xml:space="preserve">Number of Suggestions specified by the user: </w:t>
+      </w:r>
+      <w:r>
+        <w:t>212</w:t>
+      </w:r>
+    </w:p>
+    <w:p/>
+    <w:p>
+      <w:r>
+        <w:rPr>
+          <w:noProof/>
+        </w:rPr>
+        <w:lastRenderedPageBreak/>
+        <w:drawing>
+          <wp:inline distT="0" distB="0" distL="0" distR="0">
+            <wp:extent cx="5934710" cy="3510915"/>
+            <wp:effectExtent l="19050" t="19050" r="27940" b="13335"/>
+            <wp:docPr id="40" name="Picture 40"/>
+            <wp:cNvGraphicFramePr>
+              <a:graphicFrameLocks xmlns:a="http://schemas.openxmlformats.org/drawingml/2006/main" noChangeAspect="1"/>
+            </wp:cNvGraphicFramePr>
+            <a:graphic xmlns:a="http://schemas.openxmlformats.org/drawingml/2006/main">
+              <a:graphicData uri="http://schemas.openxmlformats.org/drawingml/2006/picture">
+                <pic:pic xmlns:pic="http://schemas.openxmlformats.org/drawingml/2006/picture">
+                  <pic:nvPicPr>
+                    <pic:cNvPr id="0" name="Picture 6"/>
+                    <pic:cNvPicPr>
+                      <a:picLocks noChangeAspect="1" noChangeArrowheads="1"/>
+                    </pic:cNvPicPr>
+                  </pic:nvPicPr>
+                  <pic:blipFill>
+                    <a:blip r:embed="rId31">
+                      <a:extLst>
+                        <a:ext uri="{28A0092B-C50C-407E-A947-70E740481C1C}">
+                          <a14:useLocalDpi xmlns:a14="http://schemas.microsoft.com/office/drawing/2010/main" val="0"/>
+                        </a:ext>
+                      </a:extLst>
+                    </a:blip>
+                    <a:srcRect/>
+                    <a:stretch>
+                      <a:fillRect/>
+                    </a:stretch>
+                  </pic:blipFill>
+                  <pic:spPr bwMode="auto">
+                    <a:xfrm>
+                      <a:off x="0" y="0"/>
+                      <a:ext cx="5934710" cy="3510915"/>
+                    </a:xfrm>
+                    <a:prstGeom prst="rect">
+                      <a:avLst/>
+                    </a:prstGeom>
+                    <a:noFill/>
+                    <a:ln>
+                      <a:solidFill>
+                        <a:schemeClr val="accent1"/>
+                      </a:solidFill>
+                    </a:ln>
+                  </pic:spPr>
+                </pic:pic>
+              </a:graphicData>
+            </a:graphic>
+          </wp:inline>
+        </w:drawing>
+      </w:r>
+    </w:p>
+    <w:p>
+      <w:pPr>
+        <w:rPr>
+          <w:b/>
+        </w:rPr>
+      </w:pPr>
+      <w:r>
+        <w:rPr>
+          <w:b/>
+        </w:rPr>
+        <w:tab/>
+      </w:r>
+      <w:r>
+        <w:rPr>
+          <w:b/>
+        </w:rPr>
+        <w:tab/>
+      </w:r>
+      <w:r>
+        <w:rPr>
+          <w:b/>
+        </w:rPr>
+        <w:tab/>
+      </w:r>
+      <w:r>
+        <w:rPr>
+          <w:b/>
+        </w:rPr>
+        <w:tab/>
+      </w:r>
+      <w:r>
+        <w:rPr>
+          <w:b/>
+        </w:rPr>
+        <w:tab/>
+      </w:r>
+      <w:r>
+        <w:rPr>
+          <w:b/>
+        </w:rPr>
+        <w:tab/>
+        <w:t>Screenshot 17</w:t>
+      </w:r>
+    </w:p>
+    <w:p>
+      <w:r>
+        <w:t>When a user inputs a search string</w:t>
+      </w:r>
+      <w:r>
+        <w:t xml:space="preserve"> </w:t>
+      </w:r>
+      <w:r>
+        <w:t>“</w:t>
+      </w:r>
+      <w:r>
+        <w:rPr>
+          <w:b/>
+        </w:rPr>
+        <w:t>yjsgjksgjksgjwgbifneveogvjngbngvbagbijghnsrkgnk</w:t>
+      </w:r>
+      <w:r>
+        <w:t xml:space="preserve">” </w:t>
+      </w:r>
+      <w:r>
+        <w:t>specifies the number of suggestions as some random value ‘</w:t>
+      </w:r>
+      <w:r>
+        <w:rPr>
+          <w:b/>
+        </w:rPr>
+        <w:t>212</w:t>
+      </w:r>
+      <w:r>
+        <w:t>’</w:t>
+      </w:r>
+      <w:r>
+        <w:t xml:space="preserve"> </w:t>
+      </w:r>
+      <w:r>
+        <w:t>and</w:t>
+      </w:r>
+      <w:r>
+        <w:t xml:space="preserve"> then </w:t>
+      </w:r>
+      <w:r>
+        <w:t>clicks on the “</w:t>
+      </w:r>
+      <w:r>
+        <w:rPr>
+          <w:b/>
+        </w:rPr>
+        <w:t>Search</w:t>
+      </w:r>
+      <w:r>
+        <w:t xml:space="preserve">” button, </w:t>
+      </w:r>
+      <w:r>
+        <w:t>t</w:t>
+      </w:r>
+      <w:r>
+        <w:t>he</w:t>
+      </w:r>
+      <w:r>
+        <w:t>re</w:t>
+      </w:r>
+      <w:r>
+        <w:t xml:space="preserve"> </w:t>
+      </w:r>
+      <w:r>
+        <w:t xml:space="preserve">are no search results </w:t>
+      </w:r>
+      <w:r>
+        <w:t xml:space="preserve">displayed </w:t>
+      </w:r>
+      <w:r>
+        <w:t>and an error message “</w:t>
+      </w:r>
+      <w:r>
+        <w:rPr>
+          <w:b/>
+        </w:rPr>
+        <w:t>No ngram predictions were returned. Please try another query</w:t>
+      </w:r>
+      <w:r>
+        <w:t>” is displayed on the node</w:t>
+      </w:r>
+      <w:r>
+        <w:t xml:space="preserve"> </w:t>
+      </w:r>
+      <w:r>
+        <w:t>i.e., the store is empty</w:t>
+      </w:r>
+      <w:r>
+        <w:t xml:space="preserve"> and the probability graph is also not shown on the NGram GUI as indicated in the above </w:t>
+      </w:r>
+      <w:r>
+        <w:rPr>
+          <w:b/>
+        </w:rPr>
+        <w:t>Screenshot</w:t>
+      </w:r>
+      <w:r>
+        <w:rPr>
+          <w:b/>
+        </w:rPr>
+        <w:t xml:space="preserve"> 1</w:t>
+      </w:r>
+      <w:r>
+        <w:rPr>
+          <w:b/>
+        </w:rPr>
+        <w:t>7</w:t>
+      </w:r>
+      <w:r>
+        <w:t>.</w:t>
+      </w:r>
+    </w:p>
+    <w:p/>
+    <w:p>
+      <w:pPr>
+        <w:tabs>
+          <w:tab w:val="left" w:pos="5859"/>
+        </w:tabs>
+      </w:pPr>
+      <w:r>
+        <w:rPr>
+          <w:b/>
+          <w:u w:val="single"/>
+        </w:rPr>
+        <w:t xml:space="preserve">Test Case </w:t>
+      </w:r>
+      <w:r>
+        <w:rPr>
+          <w:b/>
+          <w:u w:val="single"/>
+        </w:rPr>
+        <w:t>1</w:t>
+      </w:r>
+      <w:r>
+        <w:rPr>
+          <w:b/>
+          <w:u w:val="single"/>
+        </w:rPr>
+        <w:t>7</w:t>
+      </w:r>
+      <w:bookmarkStart w:id="0" w:name="_GoBack"/>
+      <w:bookmarkEnd w:id="0"/>
+      <w:r>
+        <w:rPr>
+          <w:b/>
+        </w:rPr>
+        <w:t>:</w:t>
+      </w:r>
+      <w:r>
+        <w:rPr>
+          <w:b/>
+        </w:rPr>
+        <w:t xml:space="preserve"> Input Search Text: </w:t>
+      </w:r>
+      <w:r>
+        <w:t>fhjbj####wbjwabju99$$$$90098****9080—92+++++u4</w:t>
+      </w:r>
+    </w:p>
+    <w:p>
+      <w:r>
+        <w:rPr>
+          <w:b/>
+        </w:rPr>
+        <w:t xml:space="preserve">Number of Suggestions specified by the user: </w:t>
+      </w:r>
+      <w:r>
+        <w:t>5</w:t>
+      </w:r>
+      <w:r>
+        <w:t>53</w:t>
+      </w:r>
+    </w:p>
+    <w:p/>
+    <w:p>
+      <w:r>
+        <w:rPr>
+          <w:noProof/>
+        </w:rPr>
+        <w:lastRenderedPageBreak/>
+        <mc:AlternateContent>
+          <mc:Choice Requires="wps">
+            <w:drawing>
+              <wp:anchor distT="0" distB="0" distL="114300" distR="114300" simplePos="0" relativeHeight="251672576" behindDoc="0" locked="0" layoutInCell="1" allowOverlap="1">
+                <wp:simplePos x="0" y="0"/>
+                <wp:positionH relativeFrom="column">
+                  <wp:posOffset>138023</wp:posOffset>
+                </wp:positionH>
+                <wp:positionV relativeFrom="paragraph">
+                  <wp:posOffset>1673525</wp:posOffset>
+                </wp:positionV>
+                <wp:extent cx="1570007" cy="267370"/>
+                <wp:effectExtent l="0" t="0" r="11430" b="18415"/>
+                <wp:wrapNone/>
+                <wp:docPr id="44" name="Text Box 44"/>
+                <wp:cNvGraphicFramePr/>
+                <a:graphic xmlns:a="http://schemas.openxmlformats.org/drawingml/2006/main">
+                  <a:graphicData uri="http://schemas.microsoft.com/office/word/2010/wordprocessingShape">
+                    <wps:wsp>
+                      <wps:cNvSpPr txBox="1"/>
+                      <wps:spPr>
+                        <a:xfrm>
+                          <a:off x="0" y="0"/>
+                          <a:ext cx="1570007" cy="267370"/>
+                        </a:xfrm>
+                        <a:prstGeom prst="rect">
+                          <a:avLst/>
+                        </a:prstGeom>
+                        <a:solidFill>
+                          <a:schemeClr val="lt1"/>
+                        </a:solidFill>
+                        <a:ln w="6350">
+                          <a:solidFill>
+                            <a:prstClr val="black"/>
+                          </a:solidFill>
+                        </a:ln>
+                        <a:effectLst/>
+                      </wps:spPr>
+                      <wps:style>
+                        <a:lnRef idx="0">
+                          <a:schemeClr val="accent1"/>
+                        </a:lnRef>
+                        <a:fillRef idx="0">
+                          <a:schemeClr val="accent1"/>
+                        </a:fillRef>
+                        <a:effectRef idx="0">
+                          <a:schemeClr val="accent1"/>
+                        </a:effectRef>
+                        <a:fontRef idx="minor">
+                          <a:schemeClr val="dk1"/>
+                        </a:fontRef>
+                      </wps:style>
+                      <wps:txbx>
+                        <w:txbxContent>
+                          <w:p>
+                            <w:r>
+                              <w:t>NODES NOT DISPLAYED</w:t>
+                            </w:r>
+                          </w:p>
+                        </w:txbxContent>
+                      </wps:txbx>
+                      <wps:bodyPr rot="0" spcFirstLastPara="0" vertOverflow="overflow" horzOverflow="overflow" vert="horz" wrap="square" lIns="91440" tIns="45720" rIns="91440" bIns="45720" numCol="1" spcCol="0" rtlCol="0" fromWordArt="0" anchor="t" anchorCtr="0" forceAA="0" compatLnSpc="1">
+                        <a:prstTxWarp prst="textNoShape">
+                          <a:avLst/>
+                        </a:prstTxWarp>
+                        <a:noAutofit/>
+                      </wps:bodyPr>
+                    </wps:wsp>
+                  </a:graphicData>
+                </a:graphic>
+                <wp14:sizeRelV relativeFrom="margin">
+                  <wp14:pctHeight>0</wp14:pctHeight>
+                </wp14:sizeRelV>
+              </wp:anchor>
+            </w:drawing>
+          </mc:Choice>
+          <mc:Fallback>
+            <w:pict>
+              <v:shape id="Text Box 44" o:spid="_x0000_s1035" type="#_x0000_t202" style="position:absolute;margin-left:10.85pt;margin-top:131.75pt;width:123.6pt;height:21.05pt;z-index:251672576;visibility:visible;mso-wrap-style:square;mso-height-percent:0;mso-wrap-distance-left:9pt;mso-wrap-distance-top:0;mso-wrap-distance-right:9pt;mso-wrap-distance-bottom:0;mso-position-horizontal:absolute;mso-position-horizontal-relative:text;mso-position-vertical:absolute;mso-position-vertical-relative:text;mso-height-percent:0;mso-height-relative:margin;v-text-anchor:top" o:gfxdata="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" fillcolor="white [3201]" strokeweight=".5pt">
+                <v:textbox>
+                  <w:txbxContent>
+                    <w:p>
+                      <w:r>
+                        <w:t>NODES NOT DISPLAYED</w:t>
+                      </w:r>
+                    </w:p>
+                  </w:txbxContent>
+                </v:textbox>
+              </v:shape>
+            </w:pict>
+          </mc:Fallback>
+        </mc:AlternateContent>
+      </w:r>
+      <w:r>
+        <w:rPr>
+          <w:noProof/>
+        </w:rPr>
+        <w:drawing>
+          <wp:inline distT="0" distB="0" distL="0" distR="0">
+            <wp:extent cx="5943600" cy="3510915"/>
+            <wp:effectExtent l="19050" t="19050" r="19050" b="13335"/>
+            <wp:docPr id="42" name="Picture 42"/>
+            <wp:cNvGraphicFramePr>
+              <a:graphicFrameLocks xmlns:a="http://schemas.openxmlformats.org/drawingml/2006/main" noChangeAspect="1"/>
+            </wp:cNvGraphicFramePr>
+            <a:graphic xmlns:a="http://schemas.openxmlformats.org/drawingml/2006/main">
+              <a:graphicData uri="http://schemas.openxmlformats.org/drawingml/2006/picture">
+                <pic:pic xmlns:pic="http://schemas.openxmlformats.org/drawingml/2006/picture">
+                  <pic:nvPicPr>
+                    <pic:cNvPr id="0" name="Picture 7"/>
+                    <pic:cNvPicPr>
+                      <a:picLocks noChangeAspect="1" noChangeArrowheads="1"/>
+                    </pic:cNvPicPr>
+                  </pic:nvPicPr>
+                  <pic:blipFill>
+                    <a:blip r:embed="rId32">
+                      <a:extLst>
+                        <a:ext uri="{28A0092B-C50C-407E-A947-70E740481C1C}">
+                          <a14:useLocalDpi xmlns:a14="http://schemas.microsoft.com/office/drawing/2010/main" val="0"/>
+                        </a:ext>
+                      </a:extLst>
+                    </a:blip>
+                    <a:srcRect/>
+                    <a:stretch>
+                      <a:fillRect/>
+                    </a:stretch>
+                  </pic:blipFill>
+                  <pic:spPr bwMode="auto">
+                    <a:xfrm>
+                      <a:off x="0" y="0"/>
+                      <a:ext cx="5943600" cy="3510915"/>
+                    </a:xfrm>
+                    <a:prstGeom prst="rect">
+                      <a:avLst/>
+                    </a:prstGeom>
+                    <a:noFill/>
+                    <a:ln>
+                      <a:solidFill>
+                        <a:schemeClr val="accent1"/>
+                      </a:solidFill>
+                    </a:ln>
+                  </pic:spPr>
+                </pic:pic>
+              </a:graphicData>
+            </a:graphic>
+          </wp:inline>
+        </w:drawing>
+      </w:r>
+    </w:p>
+    <w:p>
+      <w:pPr>
+        <w:rPr>
+          <w:b/>
+        </w:rPr>
+      </w:pPr>
+      <w:r>
+        <w:rPr>
+          <w:b/>
+        </w:rPr>
+        <w:tab/>
+      </w:r>
+      <w:r>
+        <w:rPr>
+          <w:b/>
+        </w:rPr>
+        <w:tab/>
+      </w:r>
+      <w:r>
+        <w:rPr>
+          <w:b/>
+        </w:rPr>
+        <w:tab/>
+      </w:r>
+      <w:r>
+        <w:rPr>
+          <w:b/>
+        </w:rPr>
+        <w:tab/>
+      </w:r>
+      <w:r>
+        <w:rPr>
+          <w:b/>
+        </w:rPr>
+        <w:tab/>
+      </w:r>
+      <w:r>
+        <w:rPr>
+          <w:b/>
+        </w:rPr>
+        <w:tab/>
+        <w:t>Screenshot 1</w:t>
+      </w:r>
+      <w:r>
+        <w:rPr>
+          <w:b/>
+        </w:rPr>
+        <w:t>8</w:t>
+      </w:r>
+    </w:p>
+    <w:p>
+      <w:r>
+        <w:t>When a user inputs a search string</w:t>
+      </w:r>
+      <w:r>
+        <w:t xml:space="preserve"> </w:t>
+      </w:r>
+      <w:r>
+        <w:t>“</w:t>
+      </w:r>
+      <w:r>
+        <w:rPr>
+          <w:b/>
+        </w:rPr>
+        <w:t>fhjbj####wbjwabju99$$$$90098****9080—92+++++u4</w:t>
+      </w:r>
+      <w:r>
+        <w:t>” specifies the number of suggestions as some random value ‘</w:t>
+      </w:r>
+      <w:r>
+        <w:rPr>
+          <w:b/>
+        </w:rPr>
+        <w:t>553</w:t>
+      </w:r>
+      <w:r>
+        <w:t>’</w:t>
+      </w:r>
+      <w:r>
+        <w:t xml:space="preserve"> </w:t>
+      </w:r>
+      <w:r>
+        <w:t>and</w:t>
+      </w:r>
+      <w:r>
+        <w:t xml:space="preserve"> then </w:t>
+      </w:r>
+      <w:r>
+        <w:t>clicks on the “</w:t>
+      </w:r>
+      <w:r>
+        <w:rPr>
+          <w:b/>
+        </w:rPr>
+        <w:t>Search</w:t>
+      </w:r>
+      <w:r>
+        <w:t xml:space="preserve">” button, </w:t>
+      </w:r>
+      <w:r>
+        <w:t>t</w:t>
+      </w:r>
+      <w:r>
+        <w:t>he</w:t>
+      </w:r>
+      <w:r>
+        <w:t>re</w:t>
+      </w:r>
+      <w:r>
+        <w:t xml:space="preserve"> </w:t>
+      </w:r>
+      <w:r>
+        <w:t xml:space="preserve">are no search results </w:t>
+      </w:r>
+      <w:r>
+        <w:t xml:space="preserve">displayed </w:t>
+      </w:r>
+      <w:r>
+        <w:t>and an error message “</w:t>
+      </w:r>
+      <w:r>
+        <w:rPr>
+          <w:b/>
+        </w:rPr>
+        <w:t>No ngram predictions were returned. Please try another query</w:t>
+      </w:r>
+      <w:r>
+        <w:t>” is displayed on the node</w:t>
+      </w:r>
+      <w:r>
+        <w:t xml:space="preserve"> </w:t>
+      </w:r>
+      <w:r>
+        <w:t>i.e., the store is empty</w:t>
+      </w:r>
+      <w:r>
+        <w:t xml:space="preserve"> and the probability graph is also not shown on the NGram GUI as indicated in the above </w:t>
+      </w:r>
+      <w:r>
+        <w:rPr>
+          <w:b/>
+        </w:rPr>
+        <w:t>Screenshot</w:t>
+      </w:r>
+      <w:r>
+        <w:rPr>
+          <w:b/>
+        </w:rPr>
+        <w:t xml:space="preserve"> 18</w:t>
+      </w:r>
+      <w:r>
+        <w:t>.</w:t>
+      </w:r>
+    </w:p>
+    <w:p/>
+    <w:p/>
     <w:p/>
     <w:p/>
     <w:p/>
@@ -7828,7 +9344,7 @@
 </file>
 
 <file path=customXml/itemProps1.xml><?xml version="1.0" encoding="utf-8"?>
-<ds:datastoreItem xmlns:ds="http://schemas.openxmlformats.org/officeDocument/2006/customXml" ds:itemID="{6973A6F1-E479-4557-A3D4-79880AE447C0}">
+<ds:datastoreItem xmlns:ds="http://schemas.openxmlformats.org/officeDocument/2006/customXml" ds:itemID="{FC68DAD6-177A-4FA8-84F5-8DA99DB390DE}">
   <ds:schemaRefs>
     <ds:schemaRef ds:uri="http://schemas.openxmlformats.org/officeDocument/2006/bibliography"/>
   </ds:schemaRefs>

</xml_diff>

<commit_message>
! Updated 1 more negative testcase in NGram GUI Testcases.docx
</commit_message>
<xml_diff>
--- a/NGram GUI Testcases.docx
+++ b/NGram GUI Testcases.docx
@@ -4153,8 +4153,6 @@
       <w:r>
         <w:t xml:space="preserve"> engine</w:t>
       </w:r>
-      <w:bookmarkStart w:id="0" w:name="_GoBack"/>
-      <w:bookmarkEnd w:id="0"/>
       <w:r>
         <w:t>, the node</w:t>
       </w:r>
@@ -8012,7 +8010,11 @@
         <w:t>.</w:t>
       </w:r>
     </w:p>
-    <w:p/>
+    <w:p>
+      <w:r>
+        <w:br w:type="page"/>
+      </w:r>
+    </w:p>
     <w:p>
       <w:pPr>
         <w:tabs>
@@ -8024,6 +8026,7 @@
           <w:b/>
           <w:u w:val="single"/>
         </w:rPr>
+        <w:lastRenderedPageBreak/>
         <w:t xml:space="preserve">Test Case </w:t>
       </w:r>
       <w:r>
@@ -8066,7 +8069,6 @@
         <w:rPr>
           <w:noProof/>
         </w:rPr>
-        <w:lastRenderedPageBreak/>
         <w:drawing>
           <wp:inline distT="0" distB="0" distL="0" distR="0" wp14:anchorId="067B08A6" wp14:editId="39076B5F">
             <wp:extent cx="5934710" cy="3502025"/>
@@ -8240,7 +8242,11 @@
         <w:t>.</w:t>
       </w:r>
     </w:p>
-    <w:p/>
+    <w:p>
+      <w:r>
+        <w:br w:type="page"/>
+      </w:r>
+    </w:p>
     <w:p>
       <w:pPr>
         <w:tabs>
@@ -8252,6 +8258,7 @@
           <w:b/>
           <w:u w:val="single"/>
         </w:rPr>
+        <w:lastRenderedPageBreak/>
         <w:t xml:space="preserve">Test Case </w:t>
       </w:r>
       <w:r>
@@ -8294,7 +8301,6 @@
         <w:rPr>
           <w:noProof/>
         </w:rPr>
-        <w:lastRenderedPageBreak/>
         <mc:AlternateContent>
           <mc:Choice Requires="wps">
             <w:drawing>
@@ -8562,7 +8568,11 @@
         <w:t>.</w:t>
       </w:r>
     </w:p>
-    <w:p/>
+    <w:p>
+      <w:r>
+        <w:br w:type="page"/>
+      </w:r>
+    </w:p>
     <w:p>
       <w:pPr>
         <w:tabs>
@@ -8574,6 +8584,7 @@
           <w:b/>
           <w:u w:val="single"/>
         </w:rPr>
+        <w:lastRenderedPageBreak/>
         <w:t xml:space="preserve">Test Case </w:t>
       </w:r>
       <w:r>
@@ -8598,9 +8609,11 @@
       <w:r>
         <w:t xml:space="preserve">$ </w:t>
       </w:r>
+      <w:proofErr w:type="gramStart"/>
       <w:r>
         <w:t>trg1352947 ,</w:t>
       </w:r>
+      <w:proofErr w:type="gramEnd"/>
       <w:r>
         <w:t xml:space="preserve"> , ,</w:t>
       </w:r>
@@ -8628,7 +8641,6 @@
         <w:rPr>
           <w:noProof/>
         </w:rPr>
-        <w:lastRenderedPageBreak/>
         <mc:AlternateContent>
           <mc:Choice Requires="wps">
             <w:drawing>
@@ -8896,7 +8908,11 @@
         <w:t>.</w:t>
       </w:r>
     </w:p>
-    <w:p/>
+    <w:p>
+      <w:r>
+        <w:br w:type="page"/>
+      </w:r>
+    </w:p>
     <w:p>
       <w:pPr>
         <w:tabs>
@@ -8908,6 +8924,7 @@
           <w:b/>
           <w:u w:val="single"/>
         </w:rPr>
+        <w:lastRenderedPageBreak/>
         <w:t xml:space="preserve">Test Case </w:t>
       </w:r>
       <w:r>
@@ -8957,7 +8974,6 @@
         <w:rPr>
           <w:noProof/>
         </w:rPr>
-        <w:lastRenderedPageBreak/>
         <w:drawing>
           <wp:inline distT="0" distB="0" distL="0" distR="0">
             <wp:extent cx="5943600" cy="3493770"/>
@@ -9131,7 +9147,11 @@
         <w:t>.</w:t>
       </w:r>
     </w:p>
-    <w:p/>
+    <w:p>
+      <w:r>
+        <w:br w:type="page"/>
+      </w:r>
+    </w:p>
     <w:p>
       <w:pPr>
         <w:tabs>
@@ -9143,6 +9163,7 @@
           <w:b/>
           <w:u w:val="single"/>
         </w:rPr>
+        <w:lastRenderedPageBreak/>
         <w:t xml:space="preserve">Test Case </w:t>
       </w:r>
       <w:r>
@@ -9192,7 +9213,6 @@
         <w:rPr>
           <w:noProof/>
         </w:rPr>
-        <w:lastRenderedPageBreak/>
         <w:drawing>
           <wp:inline distT="0" distB="0" distL="0" distR="0">
             <wp:extent cx="5934710" cy="3510915"/>
@@ -9372,7 +9392,11 @@
         <w:t>.</w:t>
       </w:r>
     </w:p>
-    <w:p/>
+    <w:p>
+      <w:r>
+        <w:br w:type="page"/>
+      </w:r>
+    </w:p>
     <w:p>
       <w:pPr>
         <w:tabs>
@@ -9384,6 +9408,7 @@
           <w:b/>
           <w:u w:val="single"/>
         </w:rPr>
+        <w:lastRenderedPageBreak/>
         <w:t xml:space="preserve">Test Case </w:t>
       </w:r>
       <w:r>
@@ -9436,7 +9461,6 @@
         <w:rPr>
           <w:noProof/>
         </w:rPr>
-        <w:lastRenderedPageBreak/>
         <mc:AlternateContent>
           <mc:Choice Requires="wps">
             <w:drawing>
@@ -10060,40 +10084,45 @@
     </w:p>
     <w:p>
       <w:pPr>
+        <w:rPr>
+          <w:b/>
+          <w:u w:val="single"/>
+        </w:rPr>
+      </w:pPr>
+      <w:r>
+        <w:rPr>
+          <w:b/>
+          <w:u w:val="single"/>
+        </w:rPr>
+        <w:br w:type="page"/>
+      </w:r>
+    </w:p>
+    <w:p>
+      <w:pPr>
         <w:tabs>
           <w:tab w:val="left" w:pos="5859"/>
         </w:tabs>
+      </w:pPr>
+      <w:r>
         <w:rPr>
           <w:b/>
           <w:u w:val="single"/>
         </w:rPr>
-      </w:pPr>
-    </w:p>
-    <w:p>
-      <w:pPr>
-        <w:tabs>
-          <w:tab w:val="left" w:pos="5859"/>
-        </w:tabs>
-      </w:pPr>
+        <w:lastRenderedPageBreak/>
+        <w:t xml:space="preserve">Test Case </w:t>
+      </w:r>
       <w:r>
         <w:rPr>
           <w:b/>
           <w:u w:val="single"/>
         </w:rPr>
-        <w:t xml:space="preserve">Test Case </w:t>
+        <w:t>1</w:t>
       </w:r>
       <w:r>
         <w:rPr>
           <w:b/>
           <w:u w:val="single"/>
         </w:rPr>
-        <w:t>1</w:t>
-      </w:r>
-      <w:r>
-        <w:rPr>
-          <w:b/>
-          <w:u w:val="single"/>
-        </w:rPr>
         <w:t>9</w:t>
       </w:r>
       <w:r>
@@ -10149,7 +10178,6 @@
         <w:rPr>
           <w:noProof/>
         </w:rPr>
-        <w:lastRenderedPageBreak/>
         <mc:AlternateContent>
           <mc:Choice Requires="wps">
             <w:drawing>
@@ -10443,61 +10471,44 @@
     </w:p>
     <w:p>
       <w:pPr>
+        <w:rPr>
+          <w:b/>
+          <w:u w:val="single"/>
+        </w:rPr>
+      </w:pPr>
+      <w:r>
+        <w:rPr>
+          <w:b/>
+          <w:u w:val="single"/>
+        </w:rPr>
+        <w:br w:type="page"/>
+      </w:r>
+    </w:p>
+    <w:p>
+      <w:pPr>
         <w:tabs>
           <w:tab w:val="left" w:pos="5859"/>
         </w:tabs>
+      </w:pPr>
+      <w:r>
         <w:rPr>
           <w:b/>
           <w:u w:val="single"/>
         </w:rPr>
-      </w:pPr>
-    </w:p>
-    <w:p>
-      <w:pPr>
-        <w:tabs>
-          <w:tab w:val="left" w:pos="5859"/>
-        </w:tabs>
+        <w:lastRenderedPageBreak/>
+        <w:t xml:space="preserve">Test Case </w:t>
+      </w:r>
+      <w:r>
         <w:rPr>
           <w:b/>
           <w:u w:val="single"/>
         </w:rPr>
-      </w:pPr>
-    </w:p>
-    <w:p>
-      <w:pPr>
-        <w:tabs>
-          <w:tab w:val="left" w:pos="5859"/>
-        </w:tabs>
-        <w:rPr>
-          <w:b/>
+        <w:t>20</w:t>
+      </w:r>
+      <w:r>
+        <w:rPr>
           <w:u w:val="single"/>
         </w:rPr>
-      </w:pPr>
-    </w:p>
-    <w:p>
-      <w:pPr>
-        <w:tabs>
-          <w:tab w:val="left" w:pos="5859"/>
-        </w:tabs>
-      </w:pPr>
-      <w:r>
-        <w:rPr>
-          <w:b/>
-          <w:u w:val="single"/>
-        </w:rPr>
-        <w:t xml:space="preserve">Test Case </w:t>
-      </w:r>
-      <w:r>
-        <w:rPr>
-          <w:b/>
-          <w:u w:val="single"/>
-        </w:rPr>
-        <w:t>20</w:t>
-      </w:r>
-      <w:r>
-        <w:rPr>
-          <w:u w:val="single"/>
-        </w:rPr>
         <w:t>:</w:t>
       </w:r>
       <w:r>
@@ -10543,7 +10554,6 @@
         <w:rPr>
           <w:noProof/>
         </w:rPr>
-        <w:lastRenderedPageBreak/>
         <w:drawing>
           <wp:inline distT="0" distB="0" distL="0" distR="0">
             <wp:extent cx="5943600" cy="3510915"/>
@@ -10853,7 +10863,11 @@
         <w:t>.</w:t>
       </w:r>
     </w:p>
-    <w:p/>
+    <w:p>
+      <w:r>
+        <w:br w:type="page"/>
+      </w:r>
+    </w:p>
     <w:p>
       <w:pPr>
         <w:tabs>
@@ -10865,6 +10879,7 @@
           <w:b/>
           <w:u w:val="single"/>
         </w:rPr>
+        <w:lastRenderedPageBreak/>
         <w:t xml:space="preserve">Test Case </w:t>
       </w:r>
       <w:r>
@@ -10933,20 +10948,19 @@
         <w:rPr>
           <w:noProof/>
         </w:rPr>
-        <w:lastRenderedPageBreak/>
         <mc:AlternateContent>
           <mc:Choice Requires="wps">
             <w:drawing>
               <wp:anchor distT="0" distB="0" distL="114300" distR="114300" simplePos="0" relativeHeight="251680768" behindDoc="0" locked="0" layoutInCell="1" allowOverlap="1">
                 <wp:simplePos x="0" y="0"/>
                 <wp:positionH relativeFrom="column">
-                  <wp:posOffset>163902</wp:posOffset>
+                  <wp:posOffset>112143</wp:posOffset>
                 </wp:positionH>
                 <wp:positionV relativeFrom="paragraph">
                   <wp:posOffset>1639019</wp:posOffset>
                 </wp:positionV>
-                <wp:extent cx="1518249" cy="275266"/>
-                <wp:effectExtent l="0" t="0" r="25400" b="10795"/>
+                <wp:extent cx="1569409" cy="275266"/>
+                <wp:effectExtent l="0" t="0" r="12065" b="10795"/>
                 <wp:wrapNone/>
                 <wp:docPr id="54" name="Text Box 54"/>
                 <wp:cNvGraphicFramePr/>
@@ -10957,7 +10971,7 @@
                       <wps:spPr>
                         <a:xfrm>
                           <a:off x="0" y="0"/>
-                          <a:ext cx="1518249" cy="275266"/>
+                          <a:ext cx="1569409" cy="275266"/>
                         </a:xfrm>
                         <a:prstGeom prst="rect">
                           <a:avLst/>
@@ -10990,7 +11004,13 @@
                         <w:txbxContent>
                           <w:p>
                             <w:r>
-                              <w:t>NODES ARE DISPLAYED</w:t>
+                              <w:t xml:space="preserve">NODES </w:t>
+                            </w:r>
+                            <w:r>
+                              <w:t>NOT</w:t>
+                            </w:r>
+                            <w:r>
+                              <w:t xml:space="preserve"> DISPLAYED</w:t>
                             </w:r>
                           </w:p>
                         </w:txbxContent>
@@ -11004,6 +11024,9 @@
                     </wps:wsp>
                   </a:graphicData>
                 </a:graphic>
+                <wp14:sizeRelH relativeFrom="margin">
+                  <wp14:pctWidth>0</wp14:pctWidth>
+                </wp14:sizeRelH>
                 <wp14:sizeRelV relativeFrom="margin">
                   <wp14:pctHeight>0</wp14:pctHeight>
                 </wp14:sizeRelV>
@@ -11012,12 +11035,18 @@
           </mc:Choice>
           <mc:Fallback>
             <w:pict>
-              <v:shape id="Text Box 54" o:spid="_x0000_s1040" type="#_x0000_t202" style="position:absolute;margin-left:12.9pt;margin-top:129.05pt;width:119.55pt;height:21.65pt;z-index:251680768;visibility:visible;mso-wrap-style:square;mso-height-percent:0;mso-wrap-distance-left:9pt;mso-wrap-distance-top:0;mso-wrap-distance-right:9pt;mso-wrap-distance-bottom:0;mso-position-horizontal:absolute;mso-position-horizontal-relative:text;mso-position-vertical:absolute;mso-position-vertical-relative:text;mso-height-percent:0;mso-height-relative:margin;v-text-anchor:top" o:gfxdata="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" fillcolor="white [3201]" strokeweight=".5pt">
+              <v:shape id="Text Box 54" o:spid="_x0000_s1040" type="#_x0000_t202" style="position:absolute;margin-left:8.85pt;margin-top:129.05pt;width:123.6pt;height:21.65pt;z-index:251680768;visibility:visible;mso-wrap-style:square;mso-width-percent:0;mso-height-percent:0;mso-wrap-distance-left:9pt;mso-wrap-distance-top:0;mso-wrap-distance-right:9pt;mso-wrap-distance-bottom:0;mso-position-horizontal:absolute;mso-position-horizontal-relative:text;mso-position-vertical:absolute;mso-position-vertical-relative:text;mso-width-percent:0;mso-height-percent:0;mso-width-relative:margin;mso-height-relative:margin;v-text-anchor:top" o:gfxdata="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" fillcolor="white [3201]" strokeweight=".5pt">
                 <v:textbox>
                   <w:txbxContent>
                     <w:p>
                       <w:r>
-                        <w:t>NODES ARE DISPLAYED</w:t>
+                        <w:t xml:space="preserve">NODES </w:t>
+                      </w:r>
+                      <w:r>
+                        <w:t>NOT</w:t>
+                      </w:r>
+                      <w:r>
+                        <w:t xml:space="preserve"> DISPLAYED</w:t>
                       </w:r>
                     </w:p>
                   </w:txbxContent>
@@ -11225,18 +11254,25 @@
         <w:t>.</w:t>
       </w:r>
     </w:p>
-    <w:p/>
+    <w:p>
+      <w:r>
+        <w:br w:type="page"/>
+      </w:r>
+    </w:p>
     <w:p>
       <w:pPr>
         <w:tabs>
           <w:tab w:val="left" w:pos="5859"/>
         </w:tabs>
       </w:pPr>
+      <w:bookmarkStart w:id="0" w:name="_GoBack"/>
+      <w:bookmarkEnd w:id="0"/>
       <w:r>
         <w:rPr>
           <w:b/>
           <w:u w:val="single"/>
         </w:rPr>
+        <w:lastRenderedPageBreak/>
         <w:t xml:space="preserve">Test Case </w:t>
       </w:r>
       <w:r>
@@ -11265,13 +11301,9 @@
         </w:rPr>
         <w:t xml:space="preserve"> Input Search Text: </w:t>
       </w:r>
-      <w:proofErr w:type="spellStart"/>
-      <w:proofErr w:type="gramStart"/>
-      <w:r>
-        <w:t>abc</w:t>
-      </w:r>
-      <w:proofErr w:type="spellEnd"/>
-      <w:proofErr w:type="gramEnd"/>
+      <w:r>
+        <w:t>,,,test,,,</w:t>
+      </w:r>
     </w:p>
     <w:p>
       <w:r>
@@ -11281,7 +11313,7 @@
         <w:t xml:space="preserve">Number of Suggestions specified by the user: </w:t>
       </w:r>
       <w:r>
-        <w:t>0</w:t>
+        <w:t>123</w:t>
       </w:r>
     </w:p>
     <w:p>
@@ -11289,20 +11321,19 @@
         <w:rPr>
           <w:noProof/>
         </w:rPr>
-        <w:lastRenderedPageBreak/>
         <mc:AlternateContent>
           <mc:Choice Requires="wps">
             <w:drawing>
               <wp:anchor distT="0" distB="0" distL="114300" distR="114300" simplePos="0" relativeHeight="251682816" behindDoc="0" locked="0" layoutInCell="1" allowOverlap="1" wp14:anchorId="6381AE6D" wp14:editId="010D897B">
                 <wp:simplePos x="0" y="0"/>
                 <wp:positionH relativeFrom="column">
-                  <wp:posOffset>163902</wp:posOffset>
+                  <wp:posOffset>120770</wp:posOffset>
                 </wp:positionH>
                 <wp:positionV relativeFrom="paragraph">
                   <wp:posOffset>1639019</wp:posOffset>
                 </wp:positionV>
-                <wp:extent cx="1518249" cy="275266"/>
-                <wp:effectExtent l="0" t="0" r="25400" b="10795"/>
+                <wp:extent cx="1603962" cy="275266"/>
+                <wp:effectExtent l="0" t="0" r="15875" b="10795"/>
                 <wp:wrapNone/>
                 <wp:docPr id="55" name="Text Box 55"/>
                 <wp:cNvGraphicFramePr/>
@@ -11313,7 +11344,7 @@
                       <wps:spPr>
                         <a:xfrm>
                           <a:off x="0" y="0"/>
-                          <a:ext cx="1518249" cy="275266"/>
+                          <a:ext cx="1603962" cy="275266"/>
                         </a:xfrm>
                         <a:prstGeom prst="rect">
                           <a:avLst/>
@@ -11346,7 +11377,13 @@
                         <w:txbxContent>
                           <w:p>
                             <w:r>
-                              <w:t>NODES ARE DISPLAYED</w:t>
+                              <w:t xml:space="preserve">NODES </w:t>
+                            </w:r>
+                            <w:r>
+                              <w:t>NOT</w:t>
+                            </w:r>
+                            <w:r>
+                              <w:t xml:space="preserve"> DISPLAYED</w:t>
                             </w:r>
                           </w:p>
                         </w:txbxContent>
@@ -11360,6 +11397,9 @@
                     </wps:wsp>
                   </a:graphicData>
                 </a:graphic>
+                <wp14:sizeRelH relativeFrom="margin">
+                  <wp14:pctWidth>0</wp14:pctWidth>
+                </wp14:sizeRelH>
                 <wp14:sizeRelV relativeFrom="margin">
                   <wp14:pctHeight>0</wp14:pctHeight>
                 </wp14:sizeRelV>
@@ -11368,12 +11408,18 @@
           </mc:Choice>
           <mc:Fallback>
             <w:pict>
-              <v:shape id="Text Box 55" o:spid="_x0000_s1041" type="#_x0000_t202" style="position:absolute;margin-left:12.9pt;margin-top:129.05pt;width:119.55pt;height:21.65pt;z-index:251682816;visibility:visible;mso-wrap-style:square;mso-height-percent:0;mso-wrap-distance-left:9pt;mso-wrap-distance-top:0;mso-wrap-distance-right:9pt;mso-wrap-distance-bottom:0;mso-position-horizontal:absolute;mso-position-horizontal-relative:text;mso-position-vertical:absolute;mso-position-vertical-relative:text;mso-height-percent:0;mso-height-relative:margin;v-text-anchor:top" o:gfxdata="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" fillcolor="white [3201]" strokeweight=".5pt">
+              <v:shape id="Text Box 55" o:spid="_x0000_s1041" type="#_x0000_t202" style="position:absolute;margin-left:9.5pt;margin-top:129.05pt;width:126.3pt;height:21.65pt;z-index:251682816;visibility:visible;mso-wrap-style:square;mso-width-percent:0;mso-height-percent:0;mso-wrap-distance-left:9pt;mso-wrap-distance-top:0;mso-wrap-distance-right:9pt;mso-wrap-distance-bottom:0;mso-position-horizontal:absolute;mso-position-horizontal-relative:text;mso-position-vertical:absolute;mso-position-vertical-relative:text;mso-width-percent:0;mso-height-percent:0;mso-width-relative:margin;mso-height-relative:margin;v-text-anchor:top" o:gfxdata="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" fillcolor="white [3201]" strokeweight=".5pt">
                 <v:textbox>
                   <w:txbxContent>
                     <w:p>
                       <w:r>
-                        <w:t>NODES ARE DISPLAYED</w:t>
+                        <w:t xml:space="preserve">NODES </w:t>
+                      </w:r>
+                      <w:r>
+                        <w:t>NOT</w:t>
+                      </w:r>
+                      <w:r>
+                        <w:t xml:space="preserve"> DISPLAYED</w:t>
                       </w:r>
                     </w:p>
                   </w:txbxContent>
@@ -11599,34 +11645,34 @@
           <w:b/>
           <w:u w:val="single"/>
         </w:rPr>
-        <w:t>22</w:t>
-      </w:r>
-      <w:r>
-        <w:rPr>
+        <w:t>2</w:t>
+      </w:r>
+      <w:r>
+        <w:rPr>
+          <w:b/>
           <w:u w:val="single"/>
         </w:rPr>
+        <w:t>3</w:t>
+      </w:r>
+      <w:r>
+        <w:rPr>
+          <w:u w:val="single"/>
+        </w:rPr>
         <w:t>:</w:t>
       </w:r>
       <w:r>
         <w:rPr>
           <w:b/>
         </w:rPr>
-        <w:t xml:space="preserve"> Input Search Text</w:t>
-      </w:r>
+        <w:t xml:space="preserve"> Input Search Text: </w:t>
+      </w:r>
+      <w:proofErr w:type="spellStart"/>
       <w:proofErr w:type="gramStart"/>
       <w:r>
-        <w:rPr>
-          <w:b/>
-        </w:rPr>
-        <w:t xml:space="preserve">: </w:t>
-      </w:r>
-      <w:r>
-        <w:t>,,,</w:t>
-      </w:r>
+        <w:t>abc</w:t>
+      </w:r>
+      <w:proofErr w:type="spellEnd"/>
       <w:proofErr w:type="gramEnd"/>
-      <w:r>
-        <w:t>test,,,</w:t>
-      </w:r>
     </w:p>
     <w:p>
       <w:r>
@@ -11636,7 +11682,7 @@
         <w:t xml:space="preserve">Number of Suggestions specified by the user: </w:t>
       </w:r>
       <w:r>
-        <w:t>123</w:t>
+        <w:t>0</w:t>
       </w:r>
     </w:p>
     <w:p>
@@ -11653,10 +11699,10 @@
                   <wp:posOffset>163902</wp:posOffset>
                 </wp:positionH>
                 <wp:positionV relativeFrom="paragraph">
-                  <wp:posOffset>1639019</wp:posOffset>
+                  <wp:posOffset>664785</wp:posOffset>
                 </wp:positionV>
-                <wp:extent cx="1518249" cy="275266"/>
-                <wp:effectExtent l="0" t="0" r="25400" b="10795"/>
+                <wp:extent cx="1544128" cy="276045"/>
+                <wp:effectExtent l="0" t="0" r="18415" b="10160"/>
                 <wp:wrapNone/>
                 <wp:docPr id="62" name="Text Box 62"/>
                 <wp:cNvGraphicFramePr/>
@@ -11667,7 +11713,7 @@
                       <wps:spPr>
                         <a:xfrm>
                           <a:off x="0" y="0"/>
-                          <a:ext cx="1518249" cy="275266"/>
+                          <a:ext cx="1544128" cy="276045"/>
                         </a:xfrm>
                         <a:prstGeom prst="rect">
                           <a:avLst/>
@@ -11700,7 +11746,13 @@
                         <w:txbxContent>
                           <w:p>
                             <w:r>
-                              <w:t>NODES ARE DISPLAYED</w:t>
+                              <w:t xml:space="preserve">NODES </w:t>
+                            </w:r>
+                            <w:r>
+                              <w:t>NOT</w:t>
+                            </w:r>
+                            <w:r>
+                              <w:t xml:space="preserve"> DISPLAYED</w:t>
                             </w:r>
                           </w:p>
                         </w:txbxContent>
@@ -11714,6 +11766,9 @@
                     </wps:wsp>
                   </a:graphicData>
                 </a:graphic>
+                <wp14:sizeRelH relativeFrom="margin">
+                  <wp14:pctWidth>0</wp14:pctWidth>
+                </wp14:sizeRelH>
                 <wp14:sizeRelV relativeFrom="margin">
                   <wp14:pctHeight>0</wp14:pctHeight>
                 </wp14:sizeRelV>
@@ -11722,12 +11777,18 @@
           </mc:Choice>
           <mc:Fallback>
             <w:pict>
-              <v:shape id="Text Box 62" o:spid="_x0000_s1042" type="#_x0000_t202" style="position:absolute;margin-left:12.9pt;margin-top:129.05pt;width:119.55pt;height:21.65pt;z-index:251684864;visibility:visible;mso-wrap-style:square;mso-height-percent:0;mso-wrap-distance-left:9pt;mso-wrap-distance-top:0;mso-wrap-distance-right:9pt;mso-wrap-distance-bottom:0;mso-position-horizontal:absolute;mso-position-horizontal-relative:text;mso-position-vertical:absolute;mso-position-vertical-relative:text;mso-height-percent:0;mso-height-relative:margin;v-text-anchor:top" o:gfxdata="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" fillcolor="white [3201]" strokeweight=".5pt">
+              <v:shape id="Text Box 62" o:spid="_x0000_s1042" type="#_x0000_t202" style="position:absolute;margin-left:12.9pt;margin-top:52.35pt;width:121.6pt;height:21.75pt;z-index:251684864;visibility:visible;mso-wrap-style:square;mso-width-percent:0;mso-height-percent:0;mso-wrap-distance-left:9pt;mso-wrap-distance-top:0;mso-wrap-distance-right:9pt;mso-wrap-distance-bottom:0;mso-position-horizontal:absolute;mso-position-horizontal-relative:text;mso-position-vertical:absolute;mso-position-vertical-relative:text;mso-width-percent:0;mso-height-percent:0;mso-width-relative:margin;mso-height-relative:margin;v-text-anchor:top" o:gfxdata="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" fillcolor="white [3201]" strokeweight=".5pt">
                 <v:textbox>
                   <w:txbxContent>
                     <w:p>
                       <w:r>
-                        <w:t>NODES ARE DISPLAYED</w:t>
+                        <w:t xml:space="preserve">NODES </w:t>
+                      </w:r>
+                      <w:r>
+                        <w:t>NOT</w:t>
+                      </w:r>
+                      <w:r>
+                        <w:t xml:space="preserve"> DISPLAYED</w:t>
                       </w:r>
                     </w:p>
                   </w:txbxContent>
@@ -11742,10 +11803,10 @@
           <w:noProof/>
         </w:rPr>
         <w:drawing>
-          <wp:inline distT="0" distB="0" distL="0" distR="0" wp14:anchorId="271664C7" wp14:editId="2124EE00">
-            <wp:extent cx="5943600" cy="3510915"/>
-            <wp:effectExtent l="19050" t="19050" r="19050" b="13335"/>
-            <wp:docPr id="63" name="Picture 63"/>
+          <wp:inline distT="0" distB="0" distL="0" distR="0">
+            <wp:extent cx="5934710" cy="3493770"/>
+            <wp:effectExtent l="19050" t="19050" r="27940" b="11430"/>
+            <wp:docPr id="65" name="Picture 65"/>
             <wp:cNvGraphicFramePr>
               <a:graphicFrameLocks xmlns:a="http://schemas.openxmlformats.org/drawingml/2006/main" noChangeAspect="1"/>
             </wp:cNvGraphicFramePr>
@@ -11753,13 +11814,13 @@
               <a:graphicData uri="http://schemas.openxmlformats.org/drawingml/2006/picture">
                 <pic:pic xmlns:pic="http://schemas.openxmlformats.org/drawingml/2006/picture">
                   <pic:nvPicPr>
-                    <pic:cNvPr id="0" name="Picture 4"/>
+                    <pic:cNvPr id="0" name="Picture 8"/>
                     <pic:cNvPicPr>
                       <a:picLocks noChangeAspect="1" noChangeArrowheads="1"/>
                     </pic:cNvPicPr>
                   </pic:nvPicPr>
                   <pic:blipFill>
-                    <a:blip r:embed="rId43">
+                    <a:blip r:embed="rId44">
                       <a:extLst>
                         <a:ext uri="{28A0092B-C50C-407E-A947-70E740481C1C}">
                           <a14:useLocalDpi xmlns:a14="http://schemas.microsoft.com/office/drawing/2010/main" val="0"/>
@@ -11774,7 +11835,7 @@
                   <pic:spPr bwMode="auto">
                     <a:xfrm>
                       <a:off x="0" y="0"/>
-                      <a:ext cx="5943600" cy="3510915"/>
+                      <a:ext cx="5934710" cy="3493770"/>
                     </a:xfrm>
                     <a:prstGeom prst="rect">
                       <a:avLst/>
@@ -11804,7 +11865,7 @@
         <w:rPr>
           <w:b/>
         </w:rPr>
-        <w:t>Screenshot 23</w:t>
+        <w:t>Screenshot 24</w:t>
       </w:r>
     </w:p>
     <w:p>
@@ -11820,26 +11881,14 @@
         </w:rPr>
         <w:t>“</w:t>
       </w:r>
-      <w:r>
-        <w:rPr>
-          <w:b/>
-        </w:rPr>
-        <w:t>,,</w:t>
-      </w:r>
-      <w:proofErr w:type="gramStart"/>
-      <w:r>
-        <w:rPr>
-          <w:b/>
-        </w:rPr>
-        <w:t>,test</w:t>
-      </w:r>
-      <w:proofErr w:type="gramEnd"/>
-      <w:r>
-        <w:rPr>
-          <w:b/>
-        </w:rPr>
-        <w:t>,,,</w:t>
-      </w:r>
+      <w:proofErr w:type="spellStart"/>
+      <w:r>
+        <w:rPr>
+          <w:b/>
+        </w:rPr>
+        <w:t>abc</w:t>
+      </w:r>
+      <w:proofErr w:type="spellEnd"/>
       <w:r>
         <w:t>” specifies the number of suggestions as some random value ‘</w:t>
       </w:r>
@@ -11847,7 +11896,7 @@
         <w:rPr>
           <w:b/>
         </w:rPr>
-        <w:t>123</w:t>
+        <w:t>0</w:t>
       </w:r>
       <w:r>
         <w:t>’</w:t>
@@ -11880,7 +11929,31 @@
         <w:rPr>
           <w:b/>
         </w:rPr>
-        <w:t>Please input valid search texts</w:t>
+        <w:t xml:space="preserve">Please input </w:t>
+      </w:r>
+      <w:r>
+        <w:rPr>
+          <w:b/>
+        </w:rPr>
+        <w:t xml:space="preserve">a </w:t>
+      </w:r>
+      <w:r>
+        <w:rPr>
+          <w:b/>
+        </w:rPr>
+        <w:t xml:space="preserve">valid </w:t>
+      </w:r>
+      <w:r>
+        <w:rPr>
+          <w:b/>
+        </w:rPr>
+        <w:t xml:space="preserve">number </w:t>
+      </w:r>
+      <w:r>
+        <w:rPr>
+          <w:b/>
+        </w:rPr>
+        <w:t>search texts</w:t>
       </w:r>
       <w:r>
         <w:t>” is displayed on a dialog box and t</w:t>
@@ -11929,7 +12002,13 @@
         <w:rPr>
           <w:b/>
         </w:rPr>
-        <w:t>Screenshot 23</w:t>
+        <w:t>Screenshot</w:t>
+      </w:r>
+      <w:r>
+        <w:rPr>
+          <w:b/>
+        </w:rPr>
+        <w:t xml:space="preserve"> 24</w:t>
       </w:r>
       <w:r>
         <w:t>.</w:t>
@@ -12682,7 +12761,7 @@
 </file>
 
 <file path=customXml/itemProps1.xml><?xml version="1.0" encoding="utf-8"?>
-<ds:datastoreItem xmlns:ds="http://schemas.openxmlformats.org/officeDocument/2006/customXml" ds:itemID="{686FD5C5-D6E2-41AB-B719-16FD4FD73A4B}">
+<ds:datastoreItem xmlns:ds="http://schemas.openxmlformats.org/officeDocument/2006/customXml" ds:itemID="{78106155-7212-4DFD-865F-55CAD1076E5E}">
   <ds:schemaRefs>
     <ds:schemaRef ds:uri="http://schemas.openxmlformats.org/officeDocument/2006/bibliography"/>
   </ds:schemaRefs>

</xml_diff>

<commit_message>
! Updated the document with 3 new testcases.
</commit_message>
<xml_diff>
--- a/NGram GUI Testcases.docx
+++ b/NGram GUI Testcases.docx
@@ -4,8 +4,105 @@
   <w:body>
     <w:p>
       <w:pPr>
-        <w:rPr>
-          <w:b/>
+        <w:pStyle w:val="Default"/>
+        <w:rPr>
+          <w:b/>
+          <w:bCs/>
+          <w:sz w:val="32"/>
+          <w:szCs w:val="32"/>
+        </w:rPr>
+      </w:pPr>
+      <w:r>
+        <w:rPr>
+          <w:b/>
+          <w:bCs/>
+          <w:sz w:val="32"/>
+          <w:szCs w:val="32"/>
+        </w:rPr>
+        <w:t xml:space="preserve">Unit Enrolled: </w:t>
+      </w:r>
+      <w:r>
+        <w:rPr>
+          <w:b/>
+          <w:bCs/>
+          <w:sz w:val="32"/>
+          <w:szCs w:val="32"/>
+        </w:rPr>
+        <w:t xml:space="preserve">INN370 </w:t>
+      </w:r>
+      <w:r>
+        <w:rPr>
+          <w:b/>
+          <w:bCs/>
+          <w:sz w:val="32"/>
+          <w:szCs w:val="32"/>
+        </w:rPr>
+        <w:t xml:space="preserve">- </w:t>
+      </w:r>
+      <w:r>
+        <w:rPr>
+          <w:b/>
+          <w:bCs/>
+          <w:sz w:val="32"/>
+          <w:szCs w:val="32"/>
+        </w:rPr>
+        <w:t xml:space="preserve">Software Development </w:t>
+      </w:r>
+    </w:p>
+    <w:p>
+      <w:pPr>
+        <w:pStyle w:val="Default"/>
+        <w:rPr>
+          <w:b/>
+          <w:bCs/>
+          <w:sz w:val="32"/>
+          <w:szCs w:val="32"/>
+        </w:rPr>
+      </w:pPr>
+      <w:r>
+        <w:rPr>
+          <w:b/>
+          <w:bCs/>
+          <w:sz w:val="32"/>
+          <w:szCs w:val="32"/>
+        </w:rPr>
+        <w:t xml:space="preserve">Assignment 2 </w:t>
+      </w:r>
+    </w:p>
+    <w:p>
+      <w:pPr>
+        <w:pStyle w:val="Default"/>
+        <w:rPr>
+          <w:sz w:val="32"/>
+          <w:szCs w:val="32"/>
+        </w:rPr>
+      </w:pPr>
+      <w:r>
+        <w:rPr>
+          <w:b/>
+          <w:bCs/>
+          <w:sz w:val="32"/>
+          <w:szCs w:val="32"/>
+        </w:rPr>
+        <w:t xml:space="preserve">Test-Driven Development and Graphical User Interface Programming </w:t>
+      </w:r>
+    </w:p>
+    <w:p>
+      <w:r>
+        <w:rPr>
+          <w:b/>
+          <w:bCs/>
+          <w:sz w:val="32"/>
+          <w:szCs w:val="32"/>
+        </w:rPr>
+        <w:t>Semester 1, 2014</w:t>
+      </w:r>
+    </w:p>
+    <w:p>
+      <w:pPr>
+        <w:rPr>
+          <w:b/>
+          <w:sz w:val="32"/>
           <w:u w:val="single"/>
         </w:rPr>
       </w:pPr>
@@ -22,11 +119,216 @@
         <w:tab/>
       </w:r>
       <w:r>
+        <w:rPr>
+          <w:b/>
+          <w:sz w:val="32"/>
+          <w:u w:val="single"/>
+        </w:rPr>
+        <w:t xml:space="preserve">NGRAM </w:t>
+      </w:r>
+      <w:r>
+        <w:rPr>
+          <w:b/>
+          <w:sz w:val="32"/>
+          <w:u w:val="single"/>
+        </w:rPr>
+        <w:t xml:space="preserve">GUI </w:t>
+      </w:r>
+      <w:r>
+        <w:rPr>
+          <w:b/>
+          <w:sz w:val="32"/>
+          <w:u w:val="single"/>
+        </w:rPr>
+        <w:t>TEST</w:t>
+      </w:r>
+      <w:r>
+        <w:rPr>
+          <w:b/>
+          <w:sz w:val="32"/>
+          <w:u w:val="single"/>
+        </w:rPr>
+        <w:t xml:space="preserve"> CASES</w:t>
+      </w:r>
+    </w:p>
+    <w:p>
+      <w:pPr>
+        <w:rPr>
+          <w:b/>
+          <w:sz w:val="28"/>
+        </w:rPr>
+      </w:pPr>
+      <w:r>
+        <w:rPr>
+          <w:b/>
+          <w:sz w:val="28"/>
+          <w:u w:val="single"/>
+        </w:rPr>
+        <w:t>AUTHORS</w:t>
+      </w:r>
+      <w:r>
+        <w:rPr>
+          <w:b/>
+          <w:sz w:val="28"/>
+        </w:rPr>
+        <w:t>:</w:t>
+      </w:r>
+    </w:p>
+    <w:p>
+      <w:pPr>
+        <w:pStyle w:val="ListParagraph"/>
+        <w:numPr>
+          <w:ilvl w:val="0"/>
+          <w:numId w:val="1"/>
+        </w:numPr>
+        <w:rPr>
+          <w:sz w:val="28"/>
+        </w:rPr>
+      </w:pPr>
+      <w:r>
+        <w:rPr>
+          <w:b/>
+          <w:sz w:val="28"/>
+          <w:u w:val="single"/>
+        </w:rPr>
+        <w:t>NAME</w:t>
+      </w:r>
+      <w:r>
+        <w:rPr>
+          <w:b/>
+          <w:sz w:val="28"/>
+        </w:rPr>
+        <w:t xml:space="preserve">: </w:t>
+      </w:r>
+      <w:r>
+        <w:rPr>
+          <w:sz w:val="28"/>
+        </w:rPr>
+        <w:t xml:space="preserve">WU ZUTAO </w:t>
+      </w:r>
+    </w:p>
+    <w:p>
+      <w:pPr>
+        <w:ind w:firstLine="720"/>
+        <w:rPr>
+          <w:sz w:val="28"/>
+        </w:rPr>
+      </w:pPr>
+      <w:r>
+        <w:rPr>
+          <w:b/>
+          <w:sz w:val="28"/>
+          <w:u w:val="single"/>
+        </w:rPr>
+        <w:t>Student No.</w:t>
+      </w:r>
+      <w:r>
+        <w:rPr>
+          <w:b/>
+          <w:sz w:val="28"/>
+        </w:rPr>
+        <w:t xml:space="preserve">: </w:t>
+      </w:r>
+      <w:r>
+        <w:rPr>
+          <w:sz w:val="28"/>
+        </w:rPr>
+        <w:t>n8975698</w:t>
+      </w:r>
+    </w:p>
+    <w:p>
+      <w:pPr>
+        <w:pStyle w:val="ListParagraph"/>
+        <w:numPr>
+          <w:ilvl w:val="0"/>
+          <w:numId w:val="1"/>
+        </w:numPr>
+        <w:rPr>
+          <w:sz w:val="28"/>
+        </w:rPr>
+      </w:pPr>
+      <w:r>
+        <w:rPr>
+          <w:b/>
+          <w:sz w:val="28"/>
+          <w:u w:val="single"/>
+        </w:rPr>
+        <w:t>NAME</w:t>
+      </w:r>
+      <w:r>
+        <w:rPr>
+          <w:b/>
+          <w:sz w:val="28"/>
+        </w:rPr>
+        <w:t xml:space="preserve">: </w:t>
+      </w:r>
+      <w:r>
+        <w:rPr>
+          <w:sz w:val="28"/>
+        </w:rPr>
+        <w:t>KAUSHIK MUTHUKRISHNAN SIMILI</w:t>
+      </w:r>
+    </w:p>
+    <w:p>
+      <w:pPr>
+        <w:ind w:left="720"/>
+        <w:rPr>
+          <w:sz w:val="28"/>
+        </w:rPr>
+      </w:pPr>
+      <w:r>
+        <w:rPr>
+          <w:b/>
+          <w:sz w:val="28"/>
+          <w:u w:val="single"/>
+        </w:rPr>
+        <w:t>Student No.</w:t>
+      </w:r>
+      <w:r>
+        <w:rPr>
+          <w:b/>
+          <w:sz w:val="28"/>
+        </w:rPr>
+        <w:t xml:space="preserve">: </w:t>
+      </w:r>
+      <w:r>
+        <w:rPr>
+          <w:sz w:val="28"/>
+        </w:rPr>
+        <w:t>n9000348</w:t>
+      </w:r>
+    </w:p>
+    <w:p>
+      <w:pPr>
         <w:rPr>
           <w:b/>
           <w:sz w:val="26"/>
           <w:u w:val="single"/>
         </w:rPr>
+      </w:pPr>
+      <w:r>
+        <w:rPr>
+          <w:b/>
+          <w:sz w:val="26"/>
+          <w:u w:val="single"/>
+        </w:rPr>
+        <w:br w:type="page"/>
+      </w:r>
+    </w:p>
+    <w:p>
+      <w:pPr>
+        <w:rPr>
+          <w:b/>
+          <w:u w:val="single"/>
+        </w:rPr>
+      </w:pPr>
+      <w:r>
+        <w:rPr>
+          <w:b/>
+          <w:sz w:val="26"/>
+          <w:u w:val="single"/>
+        </w:rPr>
+        <w:lastRenderedPageBreak/>
         <w:t>NGramGUI.java Testcases</w:t>
       </w:r>
     </w:p>
@@ -180,7 +482,7 @@
                     </pic:cNvPicPr>
                   </pic:nvPicPr>
                   <pic:blipFill>
-                    <a:blip r:embed="rId6">
+                    <a:blip r:embed="rId7">
                       <a:extLst>
                         <a:ext uri="{28A0092B-C50C-407E-A947-70E740481C1C}">
                           <a14:useLocalDpi xmlns:a14="http://schemas.microsoft.com/office/drawing/2010/main" val="0"/>
@@ -430,7 +732,7 @@
                     </pic:cNvPicPr>
                   </pic:nvPicPr>
                   <pic:blipFill>
-                    <a:blip r:embed="rId7">
+                    <a:blip r:embed="rId8">
                       <a:extLst>
                         <a:ext uri="{28A0092B-C50C-407E-A947-70E740481C1C}">
                           <a14:useLocalDpi xmlns:a14="http://schemas.microsoft.com/office/drawing/2010/main" val="0"/>
@@ -743,7 +1045,7 @@
                     </pic:cNvPicPr>
                   </pic:nvPicPr>
                   <pic:blipFill>
-                    <a:blip r:embed="rId8">
+                    <a:blip r:embed="rId9">
                       <a:extLst>
                         <a:ext uri="{28A0092B-C50C-407E-A947-70E740481C1C}">
                           <a14:useLocalDpi xmlns:a14="http://schemas.microsoft.com/office/drawing/2010/main" val="0"/>
@@ -1046,7 +1348,7 @@
                     </pic:cNvPicPr>
                   </pic:nvPicPr>
                   <pic:blipFill>
-                    <a:blip r:embed="rId9">
+                    <a:blip r:embed="rId10">
                       <a:extLst>
                         <a:ext uri="{28A0092B-C50C-407E-A947-70E740481C1C}">
                           <a14:useLocalDpi xmlns:a14="http://schemas.microsoft.com/office/drawing/2010/main" val="0"/>
@@ -1375,7 +1677,7 @@
                     </pic:cNvPicPr>
                   </pic:nvPicPr>
                   <pic:blipFill>
-                    <a:blip r:embed="rId10">
+                    <a:blip r:embed="rId11">
                       <a:extLst>
                         <a:ext uri="{28A0092B-C50C-407E-A947-70E740481C1C}">
                           <a14:useLocalDpi xmlns:a14="http://schemas.microsoft.com/office/drawing/2010/main" val="0"/>
@@ -1664,7 +1966,7 @@
                     </pic:cNvPicPr>
                   </pic:nvPicPr>
                   <pic:blipFill>
-                    <a:blip r:embed="rId11">
+                    <a:blip r:embed="rId12">
                       <a:extLst>
                         <a:ext uri="{28A0092B-C50C-407E-A947-70E740481C1C}">
                           <a14:useLocalDpi xmlns:a14="http://schemas.microsoft.com/office/drawing/2010/main" val="0"/>
@@ -2072,7 +2374,7 @@
                     </pic:cNvPicPr>
                   </pic:nvPicPr>
                   <pic:blipFill>
-                    <a:blip r:embed="rId12">
+                    <a:blip r:embed="rId13">
                       <a:extLst>
                         <a:ext uri="{28A0092B-C50C-407E-A947-70E740481C1C}">
                           <a14:useLocalDpi xmlns:a14="http://schemas.microsoft.com/office/drawing/2010/main" val="0"/>
@@ -2399,7 +2701,7 @@
                     </pic:cNvPicPr>
                   </pic:nvPicPr>
                   <pic:blipFill>
-                    <a:blip r:embed="rId13">
+                    <a:blip r:embed="rId14">
                       <a:extLst>
                         <a:ext uri="{28A0092B-C50C-407E-A947-70E740481C1C}">
                           <a14:useLocalDpi xmlns:a14="http://schemas.microsoft.com/office/drawing/2010/main" val="0"/>
@@ -2691,7 +2993,7 @@
                     </pic:cNvPicPr>
                   </pic:nvPicPr>
                   <pic:blipFill>
-                    <a:blip r:embed="rId14">
+                    <a:blip r:embed="rId15">
                       <a:extLst>
                         <a:ext uri="{28A0092B-C50C-407E-A947-70E740481C1C}">
                           <a14:useLocalDpi xmlns:a14="http://schemas.microsoft.com/office/drawing/2010/main" val="0"/>
@@ -2943,7 +3245,7 @@
                     </pic:cNvPicPr>
                   </pic:nvPicPr>
                   <pic:blipFill>
-                    <a:blip r:embed="rId15">
+                    <a:blip r:embed="rId16">
                       <a:extLst>
                         <a:ext uri="{28A0092B-C50C-407E-A947-70E740481C1C}">
                           <a14:useLocalDpi xmlns:a14="http://schemas.microsoft.com/office/drawing/2010/main" val="0"/>
@@ -3184,7 +3486,7 @@
                     </pic:cNvPicPr>
                   </pic:nvPicPr>
                   <pic:blipFill>
-                    <a:blip r:embed="rId16">
+                    <a:blip r:embed="rId17">
                       <a:extLst>
                         <a:ext uri="{28A0092B-C50C-407E-A947-70E740481C1C}">
                           <a14:useLocalDpi xmlns:a14="http://schemas.microsoft.com/office/drawing/2010/main" val="0"/>
@@ -3428,7 +3730,7 @@
                     </pic:cNvPicPr>
                   </pic:nvPicPr>
                   <pic:blipFill>
-                    <a:blip r:embed="rId17">
+                    <a:blip r:embed="rId18">
                       <a:extLst>
                         <a:ext uri="{28A0092B-C50C-407E-A947-70E740481C1C}">
                           <a14:useLocalDpi xmlns:a14="http://schemas.microsoft.com/office/drawing/2010/main" val="0"/>
@@ -3477,43 +3779,7 @@
         <w:rPr>
           <w:b/>
         </w:rPr>
-        <w:t xml:space="preserve"> (</w:t>
-      </w:r>
-      <w:r>
-        <w:rPr>
-          <w:b/>
-        </w:rPr>
-        <w:t xml:space="preserve">The </w:t>
-      </w:r>
-      <w:r>
-        <w:rPr>
-          <w:b/>
-        </w:rPr>
-        <w:t>first</w:t>
-      </w:r>
-      <w:r>
-        <w:rPr>
-          <w:b/>
-        </w:rPr>
-        <w:t xml:space="preserve"> </w:t>
-      </w:r>
-      <w:r>
-        <w:rPr>
-          <w:b/>
-        </w:rPr>
-        <w:t xml:space="preserve">set of </w:t>
-      </w:r>
-      <w:r>
-        <w:rPr>
-          <w:b/>
-        </w:rPr>
-        <w:t>node results</w:t>
-      </w:r>
-      <w:r>
-        <w:rPr>
-          <w:b/>
-        </w:rPr>
-        <w:t xml:space="preserve"> </w:t>
+        <w:t xml:space="preserve"> (The first set of node results </w:t>
       </w:r>
       <w:r>
         <w:rPr>
@@ -3577,7 +3843,7 @@
                     </pic:cNvPicPr>
                   </pic:nvPicPr>
                   <pic:blipFill>
-                    <a:blip r:embed="rId18">
+                    <a:blip r:embed="rId19">
                       <a:extLst>
                         <a:ext uri="{28A0092B-C50C-407E-A947-70E740481C1C}">
                           <a14:useLocalDpi xmlns:a14="http://schemas.microsoft.com/office/drawing/2010/main" val="0"/>
@@ -3841,7 +4107,7 @@
                     </pic:cNvPicPr>
                   </pic:nvPicPr>
                   <pic:blipFill>
-                    <a:blip r:embed="rId19">
+                    <a:blip r:embed="rId20">
                       <a:extLst>
                         <a:ext uri="{28A0092B-C50C-407E-A947-70E740481C1C}">
                           <a14:useLocalDpi xmlns:a14="http://schemas.microsoft.com/office/drawing/2010/main" val="0"/>
@@ -4055,7 +4321,7 @@
                     </pic:cNvPicPr>
                   </pic:nvPicPr>
                   <pic:blipFill>
-                    <a:blip r:embed="rId20">
+                    <a:blip r:embed="rId21">
                       <a:extLst>
                         <a:ext uri="{28A0092B-C50C-407E-A947-70E740481C1C}">
                           <a14:useLocalDpi xmlns:a14="http://schemas.microsoft.com/office/drawing/2010/main" val="0"/>
@@ -4140,10 +4406,7 @@
         <w:t xml:space="preserve"> and the results are retrieved</w:t>
       </w:r>
       <w:r>
-        <w:t xml:space="preserve"> </w:t>
-      </w:r>
-      <w:r>
-        <w:t xml:space="preserve">by the </w:t>
+        <w:t xml:space="preserve"> by the </w:t>
       </w:r>
       <w:proofErr w:type="spellStart"/>
       <w:r>
@@ -4189,6 +4452,748 @@
     </w:p>
     <w:p>
       <w:r>
+        <w:br w:type="page"/>
+      </w:r>
+    </w:p>
+    <w:p>
+      <w:r>
+        <w:rPr>
+          <w:b/>
+          <w:u w:val="single"/>
+        </w:rPr>
+        <w:lastRenderedPageBreak/>
+        <w:t xml:space="preserve">Test Case </w:t>
+      </w:r>
+      <w:r>
+        <w:rPr>
+          <w:b/>
+          <w:u w:val="single"/>
+        </w:rPr>
+        <w:t>14</w:t>
+      </w:r>
+      <w:r>
+        <w:rPr>
+          <w:b/>
+        </w:rPr>
+        <w:t>:</w:t>
+      </w:r>
+      <w:r>
+        <w:rPr>
+          <w:b/>
+        </w:rPr>
+        <w:t xml:space="preserve"> Input Search Text: </w:t>
+      </w:r>
+      <w:r>
+        <w:t xml:space="preserve">To be, </w:t>
+      </w:r>
+      <w:proofErr w:type="gramStart"/>
+      <w:r>
+        <w:t>To</w:t>
+      </w:r>
+      <w:proofErr w:type="gramEnd"/>
+      <w:r>
+        <w:t xml:space="preserve"> be or</w:t>
+      </w:r>
+    </w:p>
+    <w:p>
+      <w:pPr>
+        <w:rPr>
+          <w:b/>
+        </w:rPr>
+      </w:pPr>
+      <w:r>
+        <w:rPr>
+          <w:b/>
+        </w:rPr>
+        <w:t xml:space="preserve">Number of Suggestions specified by the user: </w:t>
+      </w:r>
+      <w:r>
+        <w:t>6</w:t>
+      </w:r>
+    </w:p>
+    <w:p>
+      <w:pPr>
+        <w:rPr>
+          <w:b/>
+        </w:rPr>
+      </w:pPr>
+      <w:r>
+        <w:rPr>
+          <w:b/>
+          <w:noProof/>
+        </w:rPr>
+        <w:drawing>
+          <wp:inline distT="0" distB="0" distL="0" distR="0">
+            <wp:extent cx="5934710" cy="3502025"/>
+            <wp:effectExtent l="19050" t="19050" r="27940" b="22225"/>
+            <wp:docPr id="49" name="Picture 49"/>
+            <wp:cNvGraphicFramePr>
+              <a:graphicFrameLocks xmlns:a="http://schemas.openxmlformats.org/drawingml/2006/main" noChangeAspect="1"/>
+            </wp:cNvGraphicFramePr>
+            <a:graphic xmlns:a="http://schemas.openxmlformats.org/drawingml/2006/main">
+              <a:graphicData uri="http://schemas.openxmlformats.org/drawingml/2006/picture">
+                <pic:pic xmlns:pic="http://schemas.openxmlformats.org/drawingml/2006/picture">
+                  <pic:nvPicPr>
+                    <pic:cNvPr id="0" name="Picture 1"/>
+                    <pic:cNvPicPr>
+                      <a:picLocks noChangeAspect="1" noChangeArrowheads="1"/>
+                    </pic:cNvPicPr>
+                  </pic:nvPicPr>
+                  <pic:blipFill>
+                    <a:blip r:embed="rId22">
+                      <a:extLst>
+                        <a:ext uri="{28A0092B-C50C-407E-A947-70E740481C1C}">
+                          <a14:useLocalDpi xmlns:a14="http://schemas.microsoft.com/office/drawing/2010/main" val="0"/>
+                        </a:ext>
+                      </a:extLst>
+                    </a:blip>
+                    <a:srcRect/>
+                    <a:stretch>
+                      <a:fillRect/>
+                    </a:stretch>
+                  </pic:blipFill>
+                  <pic:spPr bwMode="auto">
+                    <a:xfrm>
+                      <a:off x="0" y="0"/>
+                      <a:ext cx="5934710" cy="3502025"/>
+                    </a:xfrm>
+                    <a:prstGeom prst="rect">
+                      <a:avLst/>
+                    </a:prstGeom>
+                    <a:noFill/>
+                    <a:ln>
+                      <a:solidFill>
+                        <a:schemeClr val="accent1"/>
+                      </a:solidFill>
+                    </a:ln>
+                  </pic:spPr>
+                </pic:pic>
+              </a:graphicData>
+            </a:graphic>
+          </wp:inline>
+        </w:drawing>
+      </w:r>
+    </w:p>
+    <w:p>
+      <w:pPr>
+        <w:rPr>
+          <w:b/>
+        </w:rPr>
+      </w:pPr>
+      <w:r>
+        <w:rPr>
+          <w:b/>
+        </w:rPr>
+        <w:tab/>
+      </w:r>
+      <w:r>
+        <w:rPr>
+          <w:b/>
+        </w:rPr>
+        <w:tab/>
+      </w:r>
+      <w:r>
+        <w:rPr>
+          <w:b/>
+        </w:rPr>
+        <w:tab/>
+      </w:r>
+      <w:r>
+        <w:rPr>
+          <w:b/>
+        </w:rPr>
+        <w:tab/>
+      </w:r>
+      <w:r>
+        <w:rPr>
+          <w:b/>
+        </w:rPr>
+        <w:tab/>
+      </w:r>
+      <w:r>
+        <w:rPr>
+          <w:b/>
+        </w:rPr>
+        <w:tab/>
+        <w:t xml:space="preserve">Screenshot </w:t>
+      </w:r>
+      <w:r>
+        <w:rPr>
+          <w:b/>
+        </w:rPr>
+        <w:t>16</w:t>
+      </w:r>
+    </w:p>
+    <w:p>
+      <w:r>
+        <w:t>When a user enters an input search string</w:t>
+      </w:r>
+      <w:r>
+        <w:t xml:space="preserve"> </w:t>
+      </w:r>
+      <w:r>
+        <w:t>“</w:t>
+      </w:r>
+      <w:r>
+        <w:rPr>
+          <w:b/>
+        </w:rPr>
+        <w:t>To be, To be or</w:t>
+      </w:r>
+      <w:r>
+        <w:t>”, specifies the number of suggestions as some random value ‘</w:t>
+      </w:r>
+      <w:r>
+        <w:rPr>
+          <w:b/>
+        </w:rPr>
+        <w:t>6</w:t>
+      </w:r>
+      <w:r>
+        <w:t>’</w:t>
+      </w:r>
+      <w:r>
+        <w:t xml:space="preserve"> </w:t>
+      </w:r>
+      <w:r>
+        <w:t xml:space="preserve">and </w:t>
+      </w:r>
+      <w:r>
+        <w:t xml:space="preserve">then </w:t>
+      </w:r>
+      <w:r>
+        <w:t>clicks on the “</w:t>
+      </w:r>
+      <w:r>
+        <w:rPr>
+          <w:b/>
+        </w:rPr>
+        <w:t>Search</w:t>
+      </w:r>
+      <w:r>
+        <w:t>” button</w:t>
+      </w:r>
+      <w:r>
+        <w:t>,</w:t>
+      </w:r>
+      <w:r>
+        <w:t xml:space="preserve"> </w:t>
+      </w:r>
+      <w:r>
+        <w:t xml:space="preserve">the GUI is not blocked and the </w:t>
+      </w:r>
+      <w:proofErr w:type="spellStart"/>
+      <w:r>
+        <w:t>NGram</w:t>
+      </w:r>
+      <w:proofErr w:type="spellEnd"/>
+      <w:r>
+        <w:t xml:space="preserve"> search engine is still “Searching…” for the node results. The textboxes and the Search button are disabled till the search completes as indicated in the above </w:t>
+      </w:r>
+      <w:r>
+        <w:rPr>
+          <w:b/>
+        </w:rPr>
+        <w:t>Screenshot</w:t>
+      </w:r>
+      <w:r>
+        <w:rPr>
+          <w:b/>
+        </w:rPr>
+        <w:t xml:space="preserve"> 16</w:t>
+      </w:r>
+      <w:r>
+        <w:t>.</w:t>
+      </w:r>
+    </w:p>
+    <w:p>
+      <w:r>
+        <w:rPr>
+          <w:noProof/>
+        </w:rPr>
+        <w:lastRenderedPageBreak/>
+        <w:drawing>
+          <wp:inline distT="0" distB="0" distL="0" distR="0">
+            <wp:extent cx="5934710" cy="3493770"/>
+            <wp:effectExtent l="0" t="0" r="8890" b="0"/>
+            <wp:docPr id="56" name="Picture 56"/>
+            <wp:cNvGraphicFramePr>
+              <a:graphicFrameLocks xmlns:a="http://schemas.openxmlformats.org/drawingml/2006/main" noChangeAspect="1"/>
+            </wp:cNvGraphicFramePr>
+            <a:graphic xmlns:a="http://schemas.openxmlformats.org/drawingml/2006/main">
+              <a:graphicData uri="http://schemas.openxmlformats.org/drawingml/2006/picture">
+                <pic:pic xmlns:pic="http://schemas.openxmlformats.org/drawingml/2006/picture">
+                  <pic:nvPicPr>
+                    <pic:cNvPr id="0" name="Picture 3"/>
+                    <pic:cNvPicPr>
+                      <a:picLocks noChangeAspect="1" noChangeArrowheads="1"/>
+                    </pic:cNvPicPr>
+                  </pic:nvPicPr>
+                  <pic:blipFill>
+                    <a:blip r:embed="rId23">
+                      <a:extLst>
+                        <a:ext uri="{28A0092B-C50C-407E-A947-70E740481C1C}">
+                          <a14:useLocalDpi xmlns:a14="http://schemas.microsoft.com/office/drawing/2010/main" val="0"/>
+                        </a:ext>
+                      </a:extLst>
+                    </a:blip>
+                    <a:srcRect/>
+                    <a:stretch>
+                      <a:fillRect/>
+                    </a:stretch>
+                  </pic:blipFill>
+                  <pic:spPr bwMode="auto">
+                    <a:xfrm>
+                      <a:off x="0" y="0"/>
+                      <a:ext cx="5934710" cy="3493770"/>
+                    </a:xfrm>
+                    <a:prstGeom prst="rect">
+                      <a:avLst/>
+                    </a:prstGeom>
+                    <a:noFill/>
+                    <a:ln>
+                      <a:noFill/>
+                    </a:ln>
+                  </pic:spPr>
+                </pic:pic>
+              </a:graphicData>
+            </a:graphic>
+          </wp:inline>
+        </w:drawing>
+      </w:r>
+    </w:p>
+    <w:p>
+      <w:pPr>
+        <w:jc w:val="center"/>
+        <w:rPr>
+          <w:b/>
+        </w:rPr>
+      </w:pPr>
+      <w:r>
+        <w:rPr>
+          <w:b/>
+        </w:rPr>
+        <w:t>Screenshot 17</w:t>
+      </w:r>
+    </w:p>
+    <w:p>
+      <w:r>
+        <w:t xml:space="preserve">After the search completes successfully and the results are retrieved by the </w:t>
+      </w:r>
+      <w:proofErr w:type="spellStart"/>
+      <w:r>
+        <w:t>NGram</w:t>
+      </w:r>
+      <w:proofErr w:type="spellEnd"/>
+      <w:r>
+        <w:t xml:space="preserve"> engine, the nodes are displayed in the store as shown in the left hand side of the </w:t>
+      </w:r>
+      <w:r>
+        <w:rPr>
+          <w:b/>
+        </w:rPr>
+        <w:t>Screenshot 17</w:t>
+      </w:r>
+      <w:r>
+        <w:t>.</w:t>
+      </w:r>
+    </w:p>
+    <w:p>
+      <w:r>
+        <w:br w:type="page"/>
+      </w:r>
+    </w:p>
+    <w:p>
+      <w:r>
+        <w:rPr>
+          <w:b/>
+          <w:u w:val="single"/>
+        </w:rPr>
+        <w:lastRenderedPageBreak/>
+        <w:t xml:space="preserve">Test Case </w:t>
+      </w:r>
+      <w:r>
+        <w:rPr>
+          <w:b/>
+          <w:u w:val="single"/>
+        </w:rPr>
+        <w:t>15</w:t>
+      </w:r>
+      <w:r>
+        <w:rPr>
+          <w:b/>
+        </w:rPr>
+        <w:t>:</w:t>
+      </w:r>
+      <w:r>
+        <w:rPr>
+          <w:b/>
+        </w:rPr>
+        <w:t xml:space="preserve"> Input Search Text: </w:t>
+      </w:r>
+      <w:r>
+        <w:t xml:space="preserve">To be, </w:t>
+      </w:r>
+      <w:proofErr w:type="gramStart"/>
+      <w:r>
+        <w:t>To</w:t>
+      </w:r>
+      <w:proofErr w:type="gramEnd"/>
+      <w:r>
+        <w:t xml:space="preserve"> be or</w:t>
+      </w:r>
+      <w:r>
+        <w:t>, To be or not</w:t>
+      </w:r>
+    </w:p>
+    <w:p>
+      <w:pPr>
+        <w:rPr>
+          <w:b/>
+        </w:rPr>
+      </w:pPr>
+      <w:r>
+        <w:rPr>
+          <w:b/>
+        </w:rPr>
+        <w:t xml:space="preserve">Number of Suggestions specified by the user: </w:t>
+      </w:r>
+      <w:r>
+        <w:t>5</w:t>
+      </w:r>
+    </w:p>
+    <w:p>
+      <w:pPr>
+        <w:rPr>
+          <w:b/>
+        </w:rPr>
+      </w:pPr>
+      <w:r>
+        <w:rPr>
+          <w:b/>
+          <w:noProof/>
+        </w:rPr>
+        <w:drawing>
+          <wp:inline distT="0" distB="0" distL="0" distR="0">
+            <wp:extent cx="5934710" cy="3493770"/>
+            <wp:effectExtent l="19050" t="19050" r="27940" b="11430"/>
+            <wp:docPr id="61" name="Picture 61"/>
+            <wp:cNvGraphicFramePr>
+              <a:graphicFrameLocks xmlns:a="http://schemas.openxmlformats.org/drawingml/2006/main" noChangeAspect="1"/>
+            </wp:cNvGraphicFramePr>
+            <a:graphic xmlns:a="http://schemas.openxmlformats.org/drawingml/2006/main">
+              <a:graphicData uri="http://schemas.openxmlformats.org/drawingml/2006/picture">
+                <pic:pic xmlns:pic="http://schemas.openxmlformats.org/drawingml/2006/picture">
+                  <pic:nvPicPr>
+                    <pic:cNvPr id="0" name="Picture 4"/>
+                    <pic:cNvPicPr>
+                      <a:picLocks noChangeAspect="1" noChangeArrowheads="1"/>
+                    </pic:cNvPicPr>
+                  </pic:nvPicPr>
+                  <pic:blipFill>
+                    <a:blip r:embed="rId24">
+                      <a:extLst>
+                        <a:ext uri="{28A0092B-C50C-407E-A947-70E740481C1C}">
+                          <a14:useLocalDpi xmlns:a14="http://schemas.microsoft.com/office/drawing/2010/main" val="0"/>
+                        </a:ext>
+                      </a:extLst>
+                    </a:blip>
+                    <a:srcRect/>
+                    <a:stretch>
+                      <a:fillRect/>
+                    </a:stretch>
+                  </pic:blipFill>
+                  <pic:spPr bwMode="auto">
+                    <a:xfrm>
+                      <a:off x="0" y="0"/>
+                      <a:ext cx="5934710" cy="3493770"/>
+                    </a:xfrm>
+                    <a:prstGeom prst="rect">
+                      <a:avLst/>
+                    </a:prstGeom>
+                    <a:noFill/>
+                    <a:ln>
+                      <a:solidFill>
+                        <a:schemeClr val="accent1"/>
+                      </a:solidFill>
+                    </a:ln>
+                  </pic:spPr>
+                </pic:pic>
+              </a:graphicData>
+            </a:graphic>
+          </wp:inline>
+        </w:drawing>
+      </w:r>
+    </w:p>
+    <w:p>
+      <w:pPr>
+        <w:rPr>
+          <w:b/>
+        </w:rPr>
+      </w:pPr>
+      <w:r>
+        <w:rPr>
+          <w:b/>
+        </w:rPr>
+        <w:tab/>
+      </w:r>
+      <w:r>
+        <w:rPr>
+          <w:b/>
+        </w:rPr>
+        <w:tab/>
+      </w:r>
+      <w:r>
+        <w:rPr>
+          <w:b/>
+        </w:rPr>
+        <w:tab/>
+      </w:r>
+      <w:r>
+        <w:rPr>
+          <w:b/>
+        </w:rPr>
+        <w:tab/>
+      </w:r>
+      <w:r>
+        <w:rPr>
+          <w:b/>
+        </w:rPr>
+        <w:tab/>
+      </w:r>
+      <w:r>
+        <w:rPr>
+          <w:b/>
+        </w:rPr>
+        <w:tab/>
+        <w:t xml:space="preserve">Screenshot </w:t>
+      </w:r>
+      <w:r>
+        <w:rPr>
+          <w:b/>
+        </w:rPr>
+        <w:t>18</w:t>
+      </w:r>
+    </w:p>
+    <w:p>
+      <w:r>
+        <w:t>When a user enters an input search string</w:t>
+      </w:r>
+      <w:r>
+        <w:t xml:space="preserve"> </w:t>
+      </w:r>
+      <w:r>
+        <w:t>“</w:t>
+      </w:r>
+      <w:r>
+        <w:rPr>
+          <w:b/>
+        </w:rPr>
+        <w:t>To be, To be or</w:t>
+      </w:r>
+      <w:r>
+        <w:rPr>
+          <w:b/>
+        </w:rPr>
+        <w:t>,</w:t>
+      </w:r>
+      <w:r>
+        <w:rPr>
+          <w:b/>
+        </w:rPr>
+        <w:t xml:space="preserve"> </w:t>
+      </w:r>
+      <w:r>
+        <w:rPr>
+          <w:b/>
+        </w:rPr>
+        <w:t>To be or not</w:t>
+      </w:r>
+      <w:r>
+        <w:t>”, specifies the number of suggestions as some random value ‘</w:t>
+      </w:r>
+      <w:r>
+        <w:rPr>
+          <w:b/>
+        </w:rPr>
+        <w:t>5</w:t>
+      </w:r>
+      <w:r>
+        <w:t>’</w:t>
+      </w:r>
+      <w:r>
+        <w:t xml:space="preserve"> </w:t>
+      </w:r>
+      <w:r>
+        <w:t xml:space="preserve">and </w:t>
+      </w:r>
+      <w:r>
+        <w:t xml:space="preserve">then </w:t>
+      </w:r>
+      <w:r>
+        <w:t>clicks on the “</w:t>
+      </w:r>
+      <w:r>
+        <w:rPr>
+          <w:b/>
+        </w:rPr>
+        <w:t>Search</w:t>
+      </w:r>
+      <w:r>
+        <w:t>” button</w:t>
+      </w:r>
+      <w:r>
+        <w:t>,</w:t>
+      </w:r>
+      <w:r>
+        <w:t xml:space="preserve"> </w:t>
+      </w:r>
+      <w:r>
+        <w:t xml:space="preserve">the GUI is not blocked and the </w:t>
+      </w:r>
+      <w:proofErr w:type="spellStart"/>
+      <w:r>
+        <w:t>NGram</w:t>
+      </w:r>
+      <w:proofErr w:type="spellEnd"/>
+      <w:r>
+        <w:t xml:space="preserve"> search engine is still “Searching…” for the node results. The textboxes and the Search button are disabled till the search completes as indicated in the above </w:t>
+      </w:r>
+      <w:r>
+        <w:rPr>
+          <w:b/>
+        </w:rPr>
+        <w:t>Screenshot</w:t>
+      </w:r>
+      <w:r>
+        <w:rPr>
+          <w:b/>
+        </w:rPr>
+        <w:t xml:space="preserve"> 18</w:t>
+      </w:r>
+      <w:r>
+        <w:t>.</w:t>
+      </w:r>
+    </w:p>
+    <w:p>
+      <w:r>
+        <w:rPr>
+          <w:noProof/>
+        </w:rPr>
+        <w:lastRenderedPageBreak/>
+        <w:drawing>
+          <wp:inline distT="0" distB="0" distL="0" distR="0">
+            <wp:extent cx="5943600" cy="3510915"/>
+            <wp:effectExtent l="19050" t="19050" r="19050" b="13335"/>
+            <wp:docPr id="63" name="Picture 63"/>
+            <wp:cNvGraphicFramePr>
+              <a:graphicFrameLocks xmlns:a="http://schemas.openxmlformats.org/drawingml/2006/main" noChangeAspect="1"/>
+            </wp:cNvGraphicFramePr>
+            <a:graphic xmlns:a="http://schemas.openxmlformats.org/drawingml/2006/main">
+              <a:graphicData uri="http://schemas.openxmlformats.org/drawingml/2006/picture">
+                <pic:pic xmlns:pic="http://schemas.openxmlformats.org/drawingml/2006/picture">
+                  <pic:nvPicPr>
+                    <pic:cNvPr id="0" name="Picture 5"/>
+                    <pic:cNvPicPr>
+                      <a:picLocks noChangeAspect="1" noChangeArrowheads="1"/>
+                    </pic:cNvPicPr>
+                  </pic:nvPicPr>
+                  <pic:blipFill>
+                    <a:blip r:embed="rId25">
+                      <a:extLst>
+                        <a:ext uri="{28A0092B-C50C-407E-A947-70E740481C1C}">
+                          <a14:useLocalDpi xmlns:a14="http://schemas.microsoft.com/office/drawing/2010/main" val="0"/>
+                        </a:ext>
+                      </a:extLst>
+                    </a:blip>
+                    <a:srcRect/>
+                    <a:stretch>
+                      <a:fillRect/>
+                    </a:stretch>
+                  </pic:blipFill>
+                  <pic:spPr bwMode="auto">
+                    <a:xfrm>
+                      <a:off x="0" y="0"/>
+                      <a:ext cx="5943600" cy="3510915"/>
+                    </a:xfrm>
+                    <a:prstGeom prst="rect">
+                      <a:avLst/>
+                    </a:prstGeom>
+                    <a:noFill/>
+                    <a:ln>
+                      <a:solidFill>
+                        <a:schemeClr val="accent1"/>
+                      </a:solidFill>
+                    </a:ln>
+                  </pic:spPr>
+                </pic:pic>
+              </a:graphicData>
+            </a:graphic>
+          </wp:inline>
+        </w:drawing>
+      </w:r>
+      <w:bookmarkStart w:id="0" w:name="_GoBack"/>
+      <w:bookmarkEnd w:id="0"/>
+    </w:p>
+    <w:p>
+      <w:pPr>
+        <w:jc w:val="center"/>
+        <w:rPr>
+          <w:b/>
+        </w:rPr>
+      </w:pPr>
+      <w:r>
+        <w:rPr>
+          <w:b/>
+        </w:rPr>
+        <w:t>S</w:t>
+      </w:r>
+      <w:r>
+        <w:rPr>
+          <w:b/>
+        </w:rPr>
+        <w:t>creenshot 19</w:t>
+      </w:r>
+    </w:p>
+    <w:p>
+      <w:r>
+        <w:t xml:space="preserve">After the search completes successfully and the results are retrieved by the </w:t>
+      </w:r>
+      <w:proofErr w:type="spellStart"/>
+      <w:r>
+        <w:t>NGram</w:t>
+      </w:r>
+      <w:proofErr w:type="spellEnd"/>
+      <w:r>
+        <w:t xml:space="preserve"> engine, the nodes are displayed in the store as shown in the left hand side of the </w:t>
+      </w:r>
+      <w:r>
+        <w:rPr>
+          <w:b/>
+        </w:rPr>
+        <w:t>Screenshot 1</w:t>
+      </w:r>
+      <w:r>
+        <w:rPr>
+          <w:b/>
+        </w:rPr>
+        <w:t>9</w:t>
+      </w:r>
+      <w:r>
+        <w:t>.</w:t>
+      </w:r>
+    </w:p>
+    <w:p>
+      <w:pPr>
+        <w:jc w:val="center"/>
+        <w:rPr>
+          <w:b/>
+        </w:rPr>
+      </w:pPr>
+      <w:r>
+        <w:rPr>
+          <w:b/>
+        </w:rPr>
         <w:br w:type="page"/>
       </w:r>
     </w:p>
@@ -4458,7 +5463,7 @@
                     </pic:cNvPicPr>
                   </pic:nvPicPr>
                   <pic:blipFill>
-                    <a:blip r:embed="rId21">
+                    <a:blip r:embed="rId26">
                       <a:extLst>
                         <a:ext uri="{28A0092B-C50C-407E-A947-70E740481C1C}">
                           <a14:useLocalDpi xmlns:a14="http://schemas.microsoft.com/office/drawing/2010/main" val="0"/>
@@ -4842,7 +5847,7 @@
                     </pic:cNvPicPr>
                   </pic:nvPicPr>
                   <pic:blipFill>
-                    <a:blip r:embed="rId22">
+                    <a:blip r:embed="rId27">
                       <a:extLst>
                         <a:ext uri="{28A0092B-C50C-407E-A947-70E740481C1C}">
                           <a14:useLocalDpi xmlns:a14="http://schemas.microsoft.com/office/drawing/2010/main" val="0"/>
@@ -5208,7 +6213,7 @@
                     </pic:cNvPicPr>
                   </pic:nvPicPr>
                   <pic:blipFill>
-                    <a:blip r:embed="rId23">
+                    <a:blip r:embed="rId28">
                       <a:extLst>
                         <a:ext uri="{28A0092B-C50C-407E-A947-70E740481C1C}">
                           <a14:useLocalDpi xmlns:a14="http://schemas.microsoft.com/office/drawing/2010/main" val="0"/>
@@ -5478,7 +6483,7 @@
                     </pic:cNvPicPr>
                   </pic:nvPicPr>
                   <pic:blipFill>
-                    <a:blip r:embed="rId24">
+                    <a:blip r:embed="rId29">
                       <a:extLst>
                         <a:ext uri="{28A0092B-C50C-407E-A947-70E740481C1C}">
                           <a14:useLocalDpi xmlns:a14="http://schemas.microsoft.com/office/drawing/2010/main" val="0"/>
@@ -5845,7 +6850,7 @@
                     </pic:cNvPicPr>
                   </pic:nvPicPr>
                   <pic:blipFill>
-                    <a:blip r:embed="rId25">
+                    <a:blip r:embed="rId30">
                       <a:extLst>
                         <a:ext uri="{28A0092B-C50C-407E-A947-70E740481C1C}">
                           <a14:useLocalDpi xmlns:a14="http://schemas.microsoft.com/office/drawing/2010/main" val="0"/>
@@ -6206,7 +7211,7 @@
                     </pic:cNvPicPr>
                   </pic:nvPicPr>
                   <pic:blipFill>
-                    <a:blip r:embed="rId26">
+                    <a:blip r:embed="rId31">
                       <a:extLst>
                         <a:ext uri="{28A0092B-C50C-407E-A947-70E740481C1C}">
                           <a14:useLocalDpi xmlns:a14="http://schemas.microsoft.com/office/drawing/2010/main" val="0"/>
@@ -6463,7 +7468,7 @@
                     </pic:cNvPicPr>
                   </pic:nvPicPr>
                   <pic:blipFill>
-                    <a:blip r:embed="rId27">
+                    <a:blip r:embed="rId32">
                       <a:extLst>
                         <a:ext uri="{28A0092B-C50C-407E-A947-70E740481C1C}">
                           <a14:useLocalDpi xmlns:a14="http://schemas.microsoft.com/office/drawing/2010/main" val="0"/>
@@ -6805,7 +7810,7 @@
                     </pic:cNvPicPr>
                   </pic:nvPicPr>
                   <pic:blipFill>
-                    <a:blip r:embed="rId28">
+                    <a:blip r:embed="rId33">
                       <a:extLst>
                         <a:ext uri="{28A0092B-C50C-407E-A947-70E740481C1C}">
                           <a14:useLocalDpi xmlns:a14="http://schemas.microsoft.com/office/drawing/2010/main" val="0"/>
@@ -7160,7 +8165,7 @@
                     </pic:cNvPicPr>
                   </pic:nvPicPr>
                   <pic:blipFill>
-                    <a:blip r:embed="rId29">
+                    <a:blip r:embed="rId34">
                       <a:extLst>
                         <a:ext uri="{28A0092B-C50C-407E-A947-70E740481C1C}">
                           <a14:useLocalDpi xmlns:a14="http://schemas.microsoft.com/office/drawing/2010/main" val="0"/>
@@ -7506,7 +8511,7 @@
                     </pic:cNvPicPr>
                   </pic:nvPicPr>
                   <pic:blipFill>
-                    <a:blip r:embed="rId30">
+                    <a:blip r:embed="rId35">
                       <a:extLst>
                         <a:ext uri="{28A0092B-C50C-407E-A947-70E740481C1C}">
                           <a14:useLocalDpi xmlns:a14="http://schemas.microsoft.com/office/drawing/2010/main" val="0"/>
@@ -7740,7 +8745,7 @@
                     </pic:cNvPicPr>
                   </pic:nvPicPr>
                   <pic:blipFill>
-                    <a:blip r:embed="rId31">
+                    <a:blip r:embed="rId36">
                       <a:extLst>
                         <a:ext uri="{28A0092B-C50C-407E-A947-70E740481C1C}">
                           <a14:useLocalDpi xmlns:a14="http://schemas.microsoft.com/office/drawing/2010/main" val="0"/>
@@ -7825,7 +8830,7 @@
                     </pic:cNvPicPr>
                   </pic:nvPicPr>
                   <pic:blipFill>
-                    <a:blip r:embed="rId32">
+                    <a:blip r:embed="rId37">
                       <a:extLst>
                         <a:ext uri="{28A0092B-C50C-407E-A947-70E740481C1C}">
                           <a14:useLocalDpi xmlns:a14="http://schemas.microsoft.com/office/drawing/2010/main" val="0"/>
@@ -8087,7 +9092,7 @@
                     </pic:cNvPicPr>
                   </pic:nvPicPr>
                   <pic:blipFill>
-                    <a:blip r:embed="rId33">
+                    <a:blip r:embed="rId38">
                       <a:extLst>
                         <a:ext uri="{28A0092B-C50C-407E-A947-70E740481C1C}">
                           <a14:useLocalDpi xmlns:a14="http://schemas.microsoft.com/office/drawing/2010/main" val="0"/>
@@ -8416,7 +9421,7 @@
                     </pic:cNvPicPr>
                   </pic:nvPicPr>
                   <pic:blipFill>
-                    <a:blip r:embed="rId34">
+                    <a:blip r:embed="rId39">
                       <a:extLst>
                         <a:ext uri="{28A0092B-C50C-407E-A947-70E740481C1C}">
                           <a14:useLocalDpi xmlns:a14="http://schemas.microsoft.com/office/drawing/2010/main" val="0"/>
@@ -8756,7 +9761,7 @@
                     </pic:cNvPicPr>
                   </pic:nvPicPr>
                   <pic:blipFill>
-                    <a:blip r:embed="rId35">
+                    <a:blip r:embed="rId40">
                       <a:extLst>
                         <a:ext uri="{28A0092B-C50C-407E-A947-70E740481C1C}">
                           <a14:useLocalDpi xmlns:a14="http://schemas.microsoft.com/office/drawing/2010/main" val="0"/>
@@ -8992,7 +9997,7 @@
                     </pic:cNvPicPr>
                   </pic:nvPicPr>
                   <pic:blipFill>
-                    <a:blip r:embed="rId36">
+                    <a:blip r:embed="rId41">
                       <a:extLst>
                         <a:ext uri="{28A0092B-C50C-407E-A947-70E740481C1C}">
                           <a14:useLocalDpi xmlns:a14="http://schemas.microsoft.com/office/drawing/2010/main" val="0"/>
@@ -9231,7 +10236,7 @@
                     </pic:cNvPicPr>
                   </pic:nvPicPr>
                   <pic:blipFill>
-                    <a:blip r:embed="rId37">
+                    <a:blip r:embed="rId42">
                       <a:extLst>
                         <a:ext uri="{28A0092B-C50C-407E-A947-70E740481C1C}">
                           <a14:useLocalDpi xmlns:a14="http://schemas.microsoft.com/office/drawing/2010/main" val="0"/>
@@ -9576,7 +10581,7 @@
                     </pic:cNvPicPr>
                   </pic:nvPicPr>
                   <pic:blipFill>
-                    <a:blip r:embed="rId38">
+                    <a:blip r:embed="rId43">
                       <a:extLst>
                         <a:ext uri="{28A0092B-C50C-407E-A947-70E740481C1C}">
                           <a14:useLocalDpi xmlns:a14="http://schemas.microsoft.com/office/drawing/2010/main" val="0"/>
@@ -9913,7 +10918,7 @@
                     </pic:cNvPicPr>
                   </pic:nvPicPr>
                   <pic:blipFill>
-                    <a:blip r:embed="rId39">
+                    <a:blip r:embed="rId44">
                       <a:extLst>
                         <a:ext uri="{28A0092B-C50C-407E-A947-70E740481C1C}">
                           <a14:useLocalDpi xmlns:a14="http://schemas.microsoft.com/office/drawing/2010/main" val="0"/>
@@ -10116,14 +11121,7 @@
           <w:b/>
           <w:u w:val="single"/>
         </w:rPr>
-        <w:t>1</w:t>
-      </w:r>
-      <w:r>
-        <w:rPr>
-          <w:b/>
-          <w:u w:val="single"/>
-        </w:rPr>
-        <w:t>9</w:t>
+        <w:t>19</w:t>
       </w:r>
       <w:r>
         <w:rPr>
@@ -10293,7 +11291,7 @@
                     </pic:cNvPicPr>
                   </pic:nvPicPr>
                   <pic:blipFill>
-                    <a:blip r:embed="rId40">
+                    <a:blip r:embed="rId45">
                       <a:extLst>
                         <a:ext uri="{28A0092B-C50C-407E-A947-70E740481C1C}">
                           <a14:useLocalDpi xmlns:a14="http://schemas.microsoft.com/office/drawing/2010/main" val="0"/>
@@ -10572,7 +11570,7 @@
                     </pic:cNvPicPr>
                   </pic:nvPicPr>
                   <pic:blipFill>
-                    <a:blip r:embed="rId41">
+                    <a:blip r:embed="rId46">
                       <a:extLst>
                         <a:ext uri="{28A0092B-C50C-407E-A947-70E740481C1C}">
                           <a14:useLocalDpi xmlns:a14="http://schemas.microsoft.com/office/drawing/2010/main" val="0"/>
@@ -10887,14 +11885,7 @@
           <w:b/>
           <w:u w:val="single"/>
         </w:rPr>
-        <w:t>2</w:t>
-      </w:r>
-      <w:r>
-        <w:rPr>
-          <w:b/>
-          <w:u w:val="single"/>
-        </w:rPr>
-        <w:t>1</w:t>
+        <w:t>21</w:t>
       </w:r>
       <w:r>
         <w:rPr>
@@ -11078,7 +12069,7 @@
                     </pic:cNvPicPr>
                   </pic:nvPicPr>
                   <pic:blipFill>
-                    <a:blip r:embed="rId42">
+                    <a:blip r:embed="rId47">
                       <a:extLst>
                         <a:ext uri="{28A0092B-C50C-407E-A947-70E740481C1C}">
                           <a14:useLocalDpi xmlns:a14="http://schemas.microsoft.com/office/drawing/2010/main" val="0"/>
@@ -11265,8 +12256,6 @@
           <w:tab w:val="left" w:pos="5859"/>
         </w:tabs>
       </w:pPr>
-      <w:bookmarkStart w:id="0" w:name="_GoBack"/>
-      <w:bookmarkEnd w:id="0"/>
       <w:r>
         <w:rPr>
           <w:b/>
@@ -11451,7 +12440,7 @@
                     </pic:cNvPicPr>
                   </pic:nvPicPr>
                   <pic:blipFill>
-                    <a:blip r:embed="rId43">
+                    <a:blip r:embed="rId48">
                       <a:extLst>
                         <a:ext uri="{28A0092B-C50C-407E-A947-70E740481C1C}">
                           <a14:useLocalDpi xmlns:a14="http://schemas.microsoft.com/office/drawing/2010/main" val="0"/>
@@ -11820,7 +12809,7 @@
                     </pic:cNvPicPr>
                   </pic:nvPicPr>
                   <pic:blipFill>
-                    <a:blip r:embed="rId44">
+                    <a:blip r:embed="rId49">
                       <a:extLst>
                         <a:ext uri="{28A0092B-C50C-407E-A947-70E740481C1C}">
                           <a14:useLocalDpi xmlns:a14="http://schemas.microsoft.com/office/drawing/2010/main" val="0"/>
@@ -12029,6 +13018,104 @@
     </w:sectPr>
   </w:body>
 </w:document>
+</file>
+
+<file path=word/numbering.xml><?xml version="1.0" encoding="utf-8"?>
+<w:numbering xmlns:wpc="http://schemas.microsoft.com/office/word/2010/wordprocessingCanvas" xmlns:mc="http://schemas.openxmlformats.org/markup-compatibility/2006" xmlns:o="urn:schemas-microsoft-com:office:office" xmlns:r="http://schemas.openxmlformats.org/officeDocument/2006/relationships" xmlns:m="http://schemas.openxmlformats.org/officeDocument/2006/math" xmlns:v="urn:schemas-microsoft-com:vml" xmlns:wp14="http://schemas.microsoft.com/office/word/2010/wordprocessingDrawing" xmlns:wp="http://schemas.openxmlformats.org/drawingml/2006/wordprocessingDrawing" xmlns:w10="urn:schemas-microsoft-com:office:word" xmlns:w="http://schemas.openxmlformats.org/wordprocessingml/2006/main" xmlns:w14="http://schemas.microsoft.com/office/word/2010/wordml" xmlns:wpg="http://schemas.microsoft.com/office/word/2010/wordprocessingGroup" xmlns:wpi="http://schemas.microsoft.com/office/word/2010/wordprocessingInk" xmlns:wne="http://schemas.microsoft.com/office/word/2006/wordml" xmlns:wps="http://schemas.microsoft.com/office/word/2010/wordprocessingShape" mc:Ignorable="w14 wp14">
+  <w:abstractNum w:abstractNumId="0">
+    <w:nsid w:val="2F9F143F"/>
+    <w:multiLevelType w:val="hybridMultilevel"/>
+    <w:tmpl w:val="36C23D12"/>
+    <w:lvl w:ilvl="0" w:tplc="55AAB8B8">
+      <w:start w:val="1"/>
+      <w:numFmt w:val="decimal"/>
+      <w:lvlText w:val="%1)"/>
+      <w:lvlJc w:val="left"/>
+      <w:pPr>
+        <w:ind w:left="720" w:hanging="360"/>
+      </w:pPr>
+      <w:rPr>
+        <w:rFonts w:hint="default"/>
+        <w:u w:val="none"/>
+      </w:rPr>
+    </w:lvl>
+    <w:lvl w:ilvl="1" w:tplc="04090019" w:tentative="1">
+      <w:start w:val="1"/>
+      <w:numFmt w:val="lowerLetter"/>
+      <w:lvlText w:val="%2."/>
+      <w:lvlJc w:val="left"/>
+      <w:pPr>
+        <w:ind w:left="1440" w:hanging="360"/>
+      </w:pPr>
+    </w:lvl>
+    <w:lvl w:ilvl="2" w:tplc="0409001B" w:tentative="1">
+      <w:start w:val="1"/>
+      <w:numFmt w:val="lowerRoman"/>
+      <w:lvlText w:val="%3."/>
+      <w:lvlJc w:val="right"/>
+      <w:pPr>
+        <w:ind w:left="2160" w:hanging="180"/>
+      </w:pPr>
+    </w:lvl>
+    <w:lvl w:ilvl="3" w:tplc="0409000F" w:tentative="1">
+      <w:start w:val="1"/>
+      <w:numFmt w:val="decimal"/>
+      <w:lvlText w:val="%4."/>
+      <w:lvlJc w:val="left"/>
+      <w:pPr>
+        <w:ind w:left="2880" w:hanging="360"/>
+      </w:pPr>
+    </w:lvl>
+    <w:lvl w:ilvl="4" w:tplc="04090019" w:tentative="1">
+      <w:start w:val="1"/>
+      <w:numFmt w:val="lowerLetter"/>
+      <w:lvlText w:val="%5."/>
+      <w:lvlJc w:val="left"/>
+      <w:pPr>
+        <w:ind w:left="3600" w:hanging="360"/>
+      </w:pPr>
+    </w:lvl>
+    <w:lvl w:ilvl="5" w:tplc="0409001B" w:tentative="1">
+      <w:start w:val="1"/>
+      <w:numFmt w:val="lowerRoman"/>
+      <w:lvlText w:val="%6."/>
+      <w:lvlJc w:val="right"/>
+      <w:pPr>
+        <w:ind w:left="4320" w:hanging="180"/>
+      </w:pPr>
+    </w:lvl>
+    <w:lvl w:ilvl="6" w:tplc="0409000F" w:tentative="1">
+      <w:start w:val="1"/>
+      <w:numFmt w:val="decimal"/>
+      <w:lvlText w:val="%7."/>
+      <w:lvlJc w:val="left"/>
+      <w:pPr>
+        <w:ind w:left="5040" w:hanging="360"/>
+      </w:pPr>
+    </w:lvl>
+    <w:lvl w:ilvl="7" w:tplc="04090019" w:tentative="1">
+      <w:start w:val="1"/>
+      <w:numFmt w:val="lowerLetter"/>
+      <w:lvlText w:val="%8."/>
+      <w:lvlJc w:val="left"/>
+      <w:pPr>
+        <w:ind w:left="5760" w:hanging="360"/>
+      </w:pPr>
+    </w:lvl>
+    <w:lvl w:ilvl="8" w:tplc="0409001B" w:tentative="1">
+      <w:start w:val="1"/>
+      <w:numFmt w:val="lowerRoman"/>
+      <w:lvlText w:val="%9."/>
+      <w:lvlJc w:val="right"/>
+      <w:pPr>
+        <w:ind w:left="6480" w:hanging="180"/>
+      </w:pPr>
+    </w:lvl>
+  </w:abstractNum>
+  <w:num w:numId="1">
+    <w:abstractNumId w:val="0"/>
+  </w:num>
+</w:numbering>
 </file>
 
 <file path=word/styles.xml><?xml version="1.0" encoding="utf-8"?>
@@ -12248,6 +13335,33 @@
       <w:szCs w:val="16"/>
     </w:rPr>
   </w:style>
+  <w:style w:type="paragraph" w:customStyle="1" w:styleId="Default">
+    <w:name w:val="Default"/>
+    <w:rsid w:val="008F0E87"/>
+    <w:pPr>
+      <w:autoSpaceDE w:val="0"/>
+      <w:autoSpaceDN w:val="0"/>
+      <w:adjustRightInd w:val="0"/>
+      <w:spacing w:after="0" w:line="240" w:lineRule="auto"/>
+    </w:pPr>
+    <w:rPr>
+      <w:rFonts w:ascii="Calibri" w:hAnsi="Calibri" w:cs="Calibri"/>
+      <w:color w:val="000000"/>
+      <w:sz w:val="24"/>
+      <w:szCs w:val="24"/>
+    </w:rPr>
+  </w:style>
+  <w:style w:type="paragraph" w:styleId="ListParagraph">
+    <w:name w:val="List Paragraph"/>
+    <w:basedOn w:val="Normal"/>
+    <w:uiPriority w:val="34"/>
+    <w:qFormat/>
+    <w:rsid w:val="001F2EA5"/>
+    <w:pPr>
+      <w:ind w:left="720"/>
+      <w:contextualSpacing/>
+    </w:pPr>
+  </w:style>
 </w:styles>
 </file>
 
@@ -12467,6 +13581,33 @@
       <w:sz w:val="16"/>
       <w:szCs w:val="16"/>
     </w:rPr>
+  </w:style>
+  <w:style w:type="paragraph" w:customStyle="1" w:styleId="Default">
+    <w:name w:val="Default"/>
+    <w:rsid w:val="008F0E87"/>
+    <w:pPr>
+      <w:autoSpaceDE w:val="0"/>
+      <w:autoSpaceDN w:val="0"/>
+      <w:adjustRightInd w:val="0"/>
+      <w:spacing w:after="0" w:line="240" w:lineRule="auto"/>
+    </w:pPr>
+    <w:rPr>
+      <w:rFonts w:ascii="Calibri" w:hAnsi="Calibri" w:cs="Calibri"/>
+      <w:color w:val="000000"/>
+      <w:sz w:val="24"/>
+      <w:szCs w:val="24"/>
+    </w:rPr>
+  </w:style>
+  <w:style w:type="paragraph" w:styleId="ListParagraph">
+    <w:name w:val="List Paragraph"/>
+    <w:basedOn w:val="Normal"/>
+    <w:uiPriority w:val="34"/>
+    <w:qFormat/>
+    <w:rsid w:val="001F2EA5"/>
+    <w:pPr>
+      <w:ind w:left="720"/>
+      <w:contextualSpacing/>
+    </w:pPr>
   </w:style>
 </w:styles>
 </file>
@@ -12761,7 +13902,7 @@
 </file>
 
 <file path=customXml/itemProps1.xml><?xml version="1.0" encoding="utf-8"?>
-<ds:datastoreItem xmlns:ds="http://schemas.openxmlformats.org/officeDocument/2006/customXml" ds:itemID="{78106155-7212-4DFD-865F-55CAD1076E5E}">
+<ds:datastoreItem xmlns:ds="http://schemas.openxmlformats.org/officeDocument/2006/customXml" ds:itemID="{208042A7-8FD0-4269-A9D5-853D63372104}">
   <ds:schemaRefs>
     <ds:schemaRef ds:uri="http://schemas.openxmlformats.org/officeDocument/2006/bibliography"/>
   </ds:schemaRefs>

</xml_diff>

<commit_message>
! Updated 2 more negative testcase scenarios
</commit_message>
<xml_diff>
--- a/NGram GUI Testcases.docx
+++ b/NGram GUI Testcases.docx
@@ -322,6 +322,8 @@
           <w:u w:val="single"/>
         </w:rPr>
       </w:pPr>
+      <w:bookmarkStart w:id="0" w:name="_GoBack"/>
+      <w:bookmarkEnd w:id="0"/>
       <w:r>
         <w:rPr>
           <w:b/>
@@ -407,7 +409,14 @@
           <w:b/>
           <w:u w:val="single"/>
         </w:rPr>
-        <w:t>Test Case 1</w:t>
+        <w:t>Test Case</w:t>
+      </w:r>
+      <w:r>
+        <w:rPr>
+          <w:b/>
+          <w:u w:val="single"/>
+        </w:rPr>
+        <w:t xml:space="preserve"> 1</w:t>
       </w:r>
       <w:r>
         <w:rPr>
@@ -465,7 +474,7 @@
           <w:noProof/>
         </w:rPr>
         <w:drawing>
-          <wp:inline distT="0" distB="0" distL="0" distR="0">
+          <wp:inline distT="0" distB="0" distL="0" distR="0" wp14:anchorId="4BAA0A94" wp14:editId="5564BF08">
             <wp:extent cx="5943600" cy="3502025"/>
             <wp:effectExtent l="19050" t="19050" r="19050" b="22225"/>
             <wp:docPr id="46" name="Picture 46"/>
@@ -477,569 +486,6 @@
                 <pic:pic xmlns:pic="http://schemas.openxmlformats.org/drawingml/2006/picture">
                   <pic:nvPicPr>
                     <pic:cNvPr id="0" name="Picture 3"/>
-                    <pic:cNvPicPr>
-                      <a:picLocks noChangeAspect="1" noChangeArrowheads="1"/>
-                    </pic:cNvPicPr>
-                  </pic:nvPicPr>
-                  <pic:blipFill>
-                    <a:blip r:embed="rId7">
-                      <a:extLst>
-                        <a:ext uri="{28A0092B-C50C-407E-A947-70E740481C1C}">
-                          <a14:useLocalDpi xmlns:a14="http://schemas.microsoft.com/office/drawing/2010/main" val="0"/>
-                        </a:ext>
-                      </a:extLst>
-                    </a:blip>
-                    <a:srcRect/>
-                    <a:stretch>
-                      <a:fillRect/>
-                    </a:stretch>
-                  </pic:blipFill>
-                  <pic:spPr bwMode="auto">
-                    <a:xfrm>
-                      <a:off x="0" y="0"/>
-                      <a:ext cx="5943600" cy="3502025"/>
-                    </a:xfrm>
-                    <a:prstGeom prst="rect">
-                      <a:avLst/>
-                    </a:prstGeom>
-                    <a:noFill/>
-                    <a:ln>
-                      <a:solidFill>
-                        <a:schemeClr val="accent1"/>
-                      </a:solidFill>
-                    </a:ln>
-                  </pic:spPr>
-                </pic:pic>
-              </a:graphicData>
-            </a:graphic>
-          </wp:inline>
-        </w:drawing>
-      </w:r>
-    </w:p>
-    <w:p>
-      <w:pPr>
-        <w:rPr>
-          <w:b/>
-        </w:rPr>
-      </w:pPr>
-      <w:r>
-        <w:rPr>
-          <w:b/>
-        </w:rPr>
-        <w:tab/>
-      </w:r>
-      <w:r>
-        <w:rPr>
-          <w:b/>
-        </w:rPr>
-        <w:tab/>
-      </w:r>
-      <w:r>
-        <w:rPr>
-          <w:b/>
-        </w:rPr>
-        <w:tab/>
-      </w:r>
-      <w:r>
-        <w:rPr>
-          <w:b/>
-        </w:rPr>
-        <w:tab/>
-      </w:r>
-      <w:r>
-        <w:rPr>
-          <w:b/>
-        </w:rPr>
-        <w:tab/>
-      </w:r>
-      <w:r>
-        <w:rPr>
-          <w:b/>
-        </w:rPr>
-        <w:tab/>
-        <w:t>Screenshot 1</w:t>
-      </w:r>
-    </w:p>
-    <w:p>
-      <w:r>
-        <w:t>When a user inputs a search string</w:t>
-      </w:r>
-      <w:r>
-        <w:t xml:space="preserve"> </w:t>
-      </w:r>
-      <w:r>
-        <w:t>“</w:t>
-      </w:r>
-      <w:r>
-        <w:rPr>
-          <w:b/>
-        </w:rPr>
-        <w:t>to be</w:t>
-      </w:r>
-      <w:r>
-        <w:t>”, specifies the number of suggestions as some random value ‘</w:t>
-      </w:r>
-      <w:r>
-        <w:rPr>
-          <w:b/>
-        </w:rPr>
-        <w:t>11</w:t>
-      </w:r>
-      <w:r>
-        <w:rPr>
-          <w:b/>
-        </w:rPr>
-        <w:t>’</w:t>
-      </w:r>
-      <w:r>
-        <w:t xml:space="preserve"> </w:t>
-      </w:r>
-      <w:r>
-        <w:t>and</w:t>
-      </w:r>
-      <w:r>
-        <w:t xml:space="preserve"> then </w:t>
-      </w:r>
-      <w:r>
-        <w:t>clicks on the “</w:t>
-      </w:r>
-      <w:r>
-        <w:rPr>
-          <w:b/>
-        </w:rPr>
-        <w:t>Search</w:t>
-      </w:r>
-      <w:r>
-        <w:t>” button, the NGram node’s search results are displayed</w:t>
-      </w:r>
-      <w:r>
-        <w:t xml:space="preserve"> correctly </w:t>
-      </w:r>
-      <w:r>
-        <w:t xml:space="preserve">and the </w:t>
-      </w:r>
-      <w:r>
-        <w:t xml:space="preserve">probability graph is </w:t>
-      </w:r>
-      <w:r>
-        <w:t>also displayed</w:t>
-      </w:r>
-      <w:r>
-        <w:t xml:space="preserve"> on the NGram GUI as shown in </w:t>
-      </w:r>
-      <w:r>
-        <w:t xml:space="preserve">the above </w:t>
-      </w:r>
-      <w:r>
-        <w:rPr>
-          <w:b/>
-        </w:rPr>
-        <w:t>Screenshot 1</w:t>
-      </w:r>
-      <w:r>
-        <w:t>.</w:t>
-      </w:r>
-    </w:p>
-    <w:p>
-      <w:r>
-        <w:br w:type="page"/>
-      </w:r>
-    </w:p>
-    <w:p>
-      <w:pPr>
-        <w:rPr>
-          <w:b/>
-        </w:rPr>
-      </w:pPr>
-      <w:r>
-        <w:rPr>
-          <w:b/>
-          <w:u w:val="single"/>
-        </w:rPr>
-        <w:lastRenderedPageBreak/>
-        <w:t>Test Case 2</w:t>
-      </w:r>
-      <w:r>
-        <w:rPr>
-          <w:b/>
-        </w:rPr>
-        <w:t>:</w:t>
-      </w:r>
-      <w:r>
-        <w:rPr>
-          <w:b/>
-        </w:rPr>
-        <w:t xml:space="preserve"> </w:t>
-      </w:r>
-    </w:p>
-    <w:p>
-      <w:r>
-        <w:rPr>
-          <w:b/>
-        </w:rPr>
-        <w:t xml:space="preserve">Input Search Text: </w:t>
-      </w:r>
-      <w:r>
-        <w:rPr>
-          <w:sz w:val="23"/>
-          <w:szCs w:val="23"/>
-        </w:rPr>
-        <w:t>to be or</w:t>
-      </w:r>
-    </w:p>
-    <w:p>
-      <w:pPr>
-        <w:rPr>
-          <w:b/>
-        </w:rPr>
-      </w:pPr>
-      <w:r>
-        <w:rPr>
-          <w:b/>
-        </w:rPr>
-        <w:t xml:space="preserve">Number of Suggestions specified by the user: </w:t>
-      </w:r>
-      <w:r>
-        <w:t>16</w:t>
-      </w:r>
-    </w:p>
-    <w:p>
-      <w:pPr>
-        <w:rPr>
-          <w:b/>
-        </w:rPr>
-      </w:pPr>
-      <w:r>
-        <w:rPr>
-          <w:b/>
-          <w:noProof/>
-        </w:rPr>
-        <w:drawing>
-          <wp:inline distT="0" distB="0" distL="0" distR="0">
-            <wp:extent cx="5934710" cy="3502025"/>
-            <wp:effectExtent l="19050" t="19050" r="27940" b="22225"/>
-            <wp:docPr id="48" name="Picture 48"/>
-            <wp:cNvGraphicFramePr>
-              <a:graphicFrameLocks xmlns:a="http://schemas.openxmlformats.org/drawingml/2006/main" noChangeAspect="1"/>
-            </wp:cNvGraphicFramePr>
-            <a:graphic xmlns:a="http://schemas.openxmlformats.org/drawingml/2006/main">
-              <a:graphicData uri="http://schemas.openxmlformats.org/drawingml/2006/picture">
-                <pic:pic xmlns:pic="http://schemas.openxmlformats.org/drawingml/2006/picture">
-                  <pic:nvPicPr>
-                    <pic:cNvPr id="0" name="Picture 4"/>
-                    <pic:cNvPicPr>
-                      <a:picLocks noChangeAspect="1" noChangeArrowheads="1"/>
-                    </pic:cNvPicPr>
-                  </pic:nvPicPr>
-                  <pic:blipFill>
-                    <a:blip r:embed="rId8">
-                      <a:extLst>
-                        <a:ext uri="{28A0092B-C50C-407E-A947-70E740481C1C}">
-                          <a14:useLocalDpi xmlns:a14="http://schemas.microsoft.com/office/drawing/2010/main" val="0"/>
-                        </a:ext>
-                      </a:extLst>
-                    </a:blip>
-                    <a:srcRect/>
-                    <a:stretch>
-                      <a:fillRect/>
-                    </a:stretch>
-                  </pic:blipFill>
-                  <pic:spPr bwMode="auto">
-                    <a:xfrm>
-                      <a:off x="0" y="0"/>
-                      <a:ext cx="5934710" cy="3502025"/>
-                    </a:xfrm>
-                    <a:prstGeom prst="rect">
-                      <a:avLst/>
-                    </a:prstGeom>
-                    <a:noFill/>
-                    <a:ln>
-                      <a:solidFill>
-                        <a:schemeClr val="accent1"/>
-                      </a:solidFill>
-                    </a:ln>
-                  </pic:spPr>
-                </pic:pic>
-              </a:graphicData>
-            </a:graphic>
-          </wp:inline>
-        </w:drawing>
-      </w:r>
-    </w:p>
-    <w:p>
-      <w:pPr>
-        <w:rPr>
-          <w:b/>
-        </w:rPr>
-      </w:pPr>
-      <w:r>
-        <w:rPr>
-          <w:b/>
-        </w:rPr>
-        <w:tab/>
-      </w:r>
-      <w:r>
-        <w:rPr>
-          <w:b/>
-        </w:rPr>
-        <w:tab/>
-      </w:r>
-      <w:r>
-        <w:rPr>
-          <w:b/>
-        </w:rPr>
-        <w:tab/>
-      </w:r>
-      <w:r>
-        <w:rPr>
-          <w:b/>
-        </w:rPr>
-        <w:tab/>
-      </w:r>
-      <w:r>
-        <w:rPr>
-          <w:b/>
-        </w:rPr>
-        <w:tab/>
-      </w:r>
-      <w:r>
-        <w:rPr>
-          <w:b/>
-        </w:rPr>
-        <w:tab/>
-      </w:r>
-      <w:r>
-        <w:rPr>
-          <w:b/>
-        </w:rPr>
-        <w:t>Screenshot 2</w:t>
-      </w:r>
-    </w:p>
-    <w:p>
-      <w:r>
-        <w:t>When a user inputs a search string</w:t>
-      </w:r>
-      <w:r>
-        <w:t xml:space="preserve"> </w:t>
-      </w:r>
-      <w:r>
-        <w:t>“</w:t>
-      </w:r>
-      <w:r>
-        <w:rPr>
-          <w:b/>
-        </w:rPr>
-        <w:t>to be</w:t>
-      </w:r>
-      <w:r>
-        <w:rPr>
-          <w:b/>
-        </w:rPr>
-        <w:t xml:space="preserve"> or</w:t>
-      </w:r>
-      <w:r>
-        <w:t>”, specifies the number of suggestions as some random value ‘</w:t>
-      </w:r>
-      <w:r>
-        <w:rPr>
-          <w:b/>
-        </w:rPr>
-        <w:t>16</w:t>
-      </w:r>
-      <w:r>
-        <w:rPr>
-          <w:b/>
-        </w:rPr>
-        <w:t>’</w:t>
-      </w:r>
-      <w:r>
-        <w:t xml:space="preserve"> </w:t>
-      </w:r>
-      <w:r>
-        <w:t>and</w:t>
-      </w:r>
-      <w:r>
-        <w:t xml:space="preserve"> then </w:t>
-      </w:r>
-      <w:r>
-        <w:t>clicks on the “</w:t>
-      </w:r>
-      <w:r>
-        <w:rPr>
-          <w:b/>
-        </w:rPr>
-        <w:t>Search</w:t>
-      </w:r>
-      <w:r>
-        <w:t>” button, the NGram node’s search results are displayed</w:t>
-      </w:r>
-      <w:r>
-        <w:t xml:space="preserve"> correctly </w:t>
-      </w:r>
-      <w:r>
-        <w:t xml:space="preserve">and the </w:t>
-      </w:r>
-      <w:r>
-        <w:t>probability graph is also displayed on the NGram GUI as shown in the above</w:t>
-      </w:r>
-      <w:r>
-        <w:t xml:space="preserve"> </w:t>
-      </w:r>
-      <w:r>
-        <w:rPr>
-          <w:b/>
-        </w:rPr>
-        <w:t>Screenshot 2</w:t>
-      </w:r>
-      <w:r>
-        <w:t>.</w:t>
-      </w:r>
-    </w:p>
-    <w:p>
-      <w:pPr>
-        <w:rPr>
-          <w:b/>
-          <w:u w:val="single"/>
-        </w:rPr>
-      </w:pPr>
-    </w:p>
-    <w:p>
-      <w:pPr>
-        <w:rPr>
-          <w:b/>
-          <w:u w:val="single"/>
-        </w:rPr>
-      </w:pPr>
-    </w:p>
-    <w:p>
-      <w:pPr>
-        <w:rPr>
-          <w:b/>
-          <w:u w:val="single"/>
-        </w:rPr>
-      </w:pPr>
-    </w:p>
-    <w:p>
-      <w:pPr>
-        <w:rPr>
-          <w:b/>
-          <w:u w:val="single"/>
-        </w:rPr>
-      </w:pPr>
-    </w:p>
-    <w:p>
-      <w:pPr>
-        <w:rPr>
-          <w:b/>
-          <w:u w:val="single"/>
-        </w:rPr>
-      </w:pPr>
-    </w:p>
-    <w:p>
-      <w:pPr>
-        <w:rPr>
-          <w:b/>
-          <w:u w:val="single"/>
-        </w:rPr>
-      </w:pPr>
-    </w:p>
-    <w:p>
-      <w:pPr>
-        <w:rPr>
-          <w:b/>
-          <w:u w:val="single"/>
-        </w:rPr>
-      </w:pPr>
-    </w:p>
-    <w:p>
-      <w:pPr>
-        <w:rPr>
-          <w:b/>
-        </w:rPr>
-      </w:pPr>
-      <w:r>
-        <w:rPr>
-          <w:b/>
-          <w:u w:val="single"/>
-        </w:rPr>
-        <w:lastRenderedPageBreak/>
-        <w:t>Test Case 3</w:t>
-      </w:r>
-      <w:r>
-        <w:rPr>
-          <w:b/>
-        </w:rPr>
-        <w:t>:</w:t>
-      </w:r>
-      <w:r>
-        <w:rPr>
-          <w:b/>
-        </w:rPr>
-        <w:t xml:space="preserve"> </w:t>
-      </w:r>
-    </w:p>
-    <w:p>
-      <w:r>
-        <w:rPr>
-          <w:b/>
-        </w:rPr>
-        <w:t xml:space="preserve">Input Search Text: </w:t>
-      </w:r>
-      <w:r>
-        <w:rPr>
-          <w:sz w:val="23"/>
-          <w:szCs w:val="23"/>
-        </w:rPr>
-        <w:t>to be or</w:t>
-      </w:r>
-      <w:r>
-        <w:rPr>
-          <w:sz w:val="23"/>
-          <w:szCs w:val="23"/>
-        </w:rPr>
-        <w:t xml:space="preserve"> not</w:t>
-      </w:r>
-    </w:p>
-    <w:p>
-      <w:pPr>
-        <w:rPr>
-          <w:b/>
-        </w:rPr>
-      </w:pPr>
-      <w:r>
-        <w:rPr>
-          <w:b/>
-        </w:rPr>
-        <w:t xml:space="preserve">Number of Suggestions specified by the user: </w:t>
-      </w:r>
-      <w:r>
-        <w:t>12</w:t>
-      </w:r>
-    </w:p>
-    <w:p>
-      <w:pPr>
-        <w:rPr>
-          <w:b/>
-        </w:rPr>
-      </w:pPr>
-      <w:r>
-        <w:rPr>
-          <w:b/>
-          <w:noProof/>
-        </w:rPr>
-        <w:drawing>
-          <wp:inline distT="0" distB="0" distL="0" distR="0">
-            <wp:extent cx="5943600" cy="3502025"/>
-            <wp:effectExtent l="19050" t="19050" r="19050" b="22225"/>
-            <wp:docPr id="51" name="Picture 51"/>
-            <wp:cNvGraphicFramePr>
-              <a:graphicFrameLocks xmlns:a="http://schemas.openxmlformats.org/drawingml/2006/main" noChangeAspect="1"/>
-            </wp:cNvGraphicFramePr>
-            <a:graphic xmlns:a="http://schemas.openxmlformats.org/drawingml/2006/main">
-              <a:graphicData uri="http://schemas.openxmlformats.org/drawingml/2006/picture">
-                <pic:pic xmlns:pic="http://schemas.openxmlformats.org/drawingml/2006/picture">
-                  <pic:nvPicPr>
-                    <pic:cNvPr id="0" name="Picture 6"/>
                     <pic:cNvPicPr>
                       <a:picLocks noChangeAspect="1" noChangeArrowheads="1"/>
                     </pic:cNvPicPr>
@@ -1120,12 +566,7 @@
           <w:b/>
         </w:rPr>
         <w:tab/>
-      </w:r>
-      <w:r>
-        <w:rPr>
-          <w:b/>
-        </w:rPr>
-        <w:t>Screenshot 3</w:t>
+        <w:t>Screenshot 1</w:t>
       </w:r>
     </w:p>
     <w:p>
@@ -1142,13 +583,7 @@
         <w:rPr>
           <w:b/>
         </w:rPr>
-        <w:t>to be or</w:t>
-      </w:r>
-      <w:r>
-        <w:rPr>
-          <w:b/>
-        </w:rPr>
-        <w:t xml:space="preserve"> not</w:t>
+        <w:t>to be</w:t>
       </w:r>
       <w:r>
         <w:t>”, specifies the number of suggestions as some random value ‘</w:t>
@@ -1157,7 +592,7 @@
         <w:rPr>
           <w:b/>
         </w:rPr>
-        <w:t>12</w:t>
+        <w:t>11</w:t>
       </w:r>
       <w:r>
         <w:rPr>
@@ -1193,66 +628,31 @@
         <w:t xml:space="preserve">and the </w:t>
       </w:r>
       <w:r>
-        <w:t xml:space="preserve">probability graph is also displayed on the NGram GUI as shown in the above </w:t>
-      </w:r>
-      <w:r>
-        <w:rPr>
-          <w:b/>
-        </w:rPr>
-        <w:t>Screenshot 3</w:t>
+        <w:t xml:space="preserve">probability graph is </w:t>
+      </w:r>
+      <w:r>
+        <w:t>also displayed</w:t>
+      </w:r>
+      <w:r>
+        <w:t xml:space="preserve"> on the NGram GUI as shown in </w:t>
+      </w:r>
+      <w:r>
+        <w:t xml:space="preserve">the above </w:t>
+      </w:r>
+      <w:r>
+        <w:rPr>
+          <w:b/>
+        </w:rPr>
+        <w:t>Screenshot 1</w:t>
       </w:r>
       <w:r>
         <w:t>.</w:t>
       </w:r>
     </w:p>
-    <w:p/>
-    <w:p>
-      <w:pPr>
-        <w:rPr>
-          <w:b/>
-          <w:u w:val="single"/>
-        </w:rPr>
-      </w:pPr>
-    </w:p>
-    <w:p>
-      <w:pPr>
-        <w:rPr>
-          <w:b/>
-          <w:u w:val="single"/>
-        </w:rPr>
-      </w:pPr>
-    </w:p>
-    <w:p>
-      <w:pPr>
-        <w:rPr>
-          <w:b/>
-          <w:u w:val="single"/>
-        </w:rPr>
-      </w:pPr>
-    </w:p>
-    <w:p>
-      <w:pPr>
-        <w:rPr>
-          <w:b/>
-          <w:u w:val="single"/>
-        </w:rPr>
-      </w:pPr>
-    </w:p>
-    <w:p>
-      <w:pPr>
-        <w:rPr>
-          <w:b/>
-          <w:u w:val="single"/>
-        </w:rPr>
-      </w:pPr>
-    </w:p>
-    <w:p>
-      <w:pPr>
-        <w:rPr>
-          <w:b/>
-          <w:u w:val="single"/>
-        </w:rPr>
-      </w:pPr>
+    <w:p>
+      <w:r>
+        <w:br w:type="page"/>
+      </w:r>
     </w:p>
     <w:p>
       <w:pPr>
@@ -1266,7 +666,14 @@
           <w:u w:val="single"/>
         </w:rPr>
         <w:lastRenderedPageBreak/>
-        <w:t>Test Case 4</w:t>
+        <w:t>Test Case</w:t>
+      </w:r>
+      <w:r>
+        <w:rPr>
+          <w:b/>
+          <w:u w:val="single"/>
+        </w:rPr>
+        <w:t xml:space="preserve"> 2</w:t>
       </w:r>
       <w:r>
         <w:rPr>
@@ -1293,13 +700,636 @@
           <w:sz w:val="23"/>
           <w:szCs w:val="23"/>
         </w:rPr>
-        <w:t>to be or not</w:t>
+        <w:t>to be or</w:t>
+      </w:r>
+    </w:p>
+    <w:p>
+      <w:pPr>
+        <w:rPr>
+          <w:b/>
+        </w:rPr>
+      </w:pPr>
+      <w:r>
+        <w:rPr>
+          <w:b/>
+        </w:rPr>
+        <w:t xml:space="preserve">Number of Suggestions specified by the user: </w:t>
+      </w:r>
+      <w:r>
+        <w:t>16</w:t>
+      </w:r>
+    </w:p>
+    <w:p>
+      <w:pPr>
+        <w:rPr>
+          <w:b/>
+        </w:rPr>
+      </w:pPr>
+      <w:r>
+        <w:rPr>
+          <w:b/>
+          <w:noProof/>
+        </w:rPr>
+        <w:drawing>
+          <wp:inline distT="0" distB="0" distL="0" distR="0" wp14:anchorId="52570581" wp14:editId="6F7B15A7">
+            <wp:extent cx="5934710" cy="3502025"/>
+            <wp:effectExtent l="19050" t="19050" r="27940" b="22225"/>
+            <wp:docPr id="48" name="Picture 48"/>
+            <wp:cNvGraphicFramePr>
+              <a:graphicFrameLocks xmlns:a="http://schemas.openxmlformats.org/drawingml/2006/main" noChangeAspect="1"/>
+            </wp:cNvGraphicFramePr>
+            <a:graphic xmlns:a="http://schemas.openxmlformats.org/drawingml/2006/main">
+              <a:graphicData uri="http://schemas.openxmlformats.org/drawingml/2006/picture">
+                <pic:pic xmlns:pic="http://schemas.openxmlformats.org/drawingml/2006/picture">
+                  <pic:nvPicPr>
+                    <pic:cNvPr id="0" name="Picture 4"/>
+                    <pic:cNvPicPr>
+                      <a:picLocks noChangeAspect="1" noChangeArrowheads="1"/>
+                    </pic:cNvPicPr>
+                  </pic:nvPicPr>
+                  <pic:blipFill>
+                    <a:blip r:embed="rId10">
+                      <a:extLst>
+                        <a:ext uri="{28A0092B-C50C-407E-A947-70E740481C1C}">
+                          <a14:useLocalDpi xmlns:a14="http://schemas.microsoft.com/office/drawing/2010/main" val="0"/>
+                        </a:ext>
+                      </a:extLst>
+                    </a:blip>
+                    <a:srcRect/>
+                    <a:stretch>
+                      <a:fillRect/>
+                    </a:stretch>
+                  </pic:blipFill>
+                  <pic:spPr bwMode="auto">
+                    <a:xfrm>
+                      <a:off x="0" y="0"/>
+                      <a:ext cx="5934710" cy="3502025"/>
+                    </a:xfrm>
+                    <a:prstGeom prst="rect">
+                      <a:avLst/>
+                    </a:prstGeom>
+                    <a:noFill/>
+                    <a:ln>
+                      <a:solidFill>
+                        <a:schemeClr val="accent1"/>
+                      </a:solidFill>
+                    </a:ln>
+                  </pic:spPr>
+                </pic:pic>
+              </a:graphicData>
+            </a:graphic>
+          </wp:inline>
+        </w:drawing>
+      </w:r>
+    </w:p>
+    <w:p>
+      <w:pPr>
+        <w:rPr>
+          <w:b/>
+        </w:rPr>
+      </w:pPr>
+      <w:r>
+        <w:rPr>
+          <w:b/>
+        </w:rPr>
+        <w:tab/>
+      </w:r>
+      <w:r>
+        <w:rPr>
+          <w:b/>
+        </w:rPr>
+        <w:tab/>
+      </w:r>
+      <w:r>
+        <w:rPr>
+          <w:b/>
+        </w:rPr>
+        <w:tab/>
+      </w:r>
+      <w:r>
+        <w:rPr>
+          <w:b/>
+        </w:rPr>
+        <w:tab/>
+      </w:r>
+      <w:r>
+        <w:rPr>
+          <w:b/>
+        </w:rPr>
+        <w:tab/>
+      </w:r>
+      <w:r>
+        <w:rPr>
+          <w:b/>
+        </w:rPr>
+        <w:tab/>
+      </w:r>
+      <w:r>
+        <w:rPr>
+          <w:b/>
+        </w:rPr>
+        <w:t>Screenshot 2</w:t>
+      </w:r>
+    </w:p>
+    <w:p>
+      <w:r>
+        <w:t>When a user inputs a search string</w:t>
+      </w:r>
+      <w:r>
+        <w:t xml:space="preserve"> </w:t>
+      </w:r>
+      <w:r>
+        <w:t>“</w:t>
+      </w:r>
+      <w:r>
+        <w:rPr>
+          <w:b/>
+        </w:rPr>
+        <w:t>to be</w:t>
+      </w:r>
+      <w:r>
+        <w:rPr>
+          <w:b/>
+        </w:rPr>
+        <w:t xml:space="preserve"> or</w:t>
+      </w:r>
+      <w:r>
+        <w:t>”, specifies the number of suggestions as some random value ‘</w:t>
+      </w:r>
+      <w:r>
+        <w:rPr>
+          <w:b/>
+        </w:rPr>
+        <w:t>16</w:t>
+      </w:r>
+      <w:r>
+        <w:rPr>
+          <w:b/>
+        </w:rPr>
+        <w:t>’</w:t>
+      </w:r>
+      <w:r>
+        <w:t xml:space="preserve"> </w:t>
+      </w:r>
+      <w:r>
+        <w:t>and</w:t>
+      </w:r>
+      <w:r>
+        <w:t xml:space="preserve"> then </w:t>
+      </w:r>
+      <w:r>
+        <w:t>clicks on the “</w:t>
+      </w:r>
+      <w:r>
+        <w:rPr>
+          <w:b/>
+        </w:rPr>
+        <w:t>Search</w:t>
+      </w:r>
+      <w:r>
+        <w:t>” button, the NGram node’s search results are displayed</w:t>
+      </w:r>
+      <w:r>
+        <w:t xml:space="preserve"> correctly </w:t>
+      </w:r>
+      <w:r>
+        <w:t xml:space="preserve">and the </w:t>
+      </w:r>
+      <w:r>
+        <w:t>probability graph is also displayed on the NGram GUI as shown in the above</w:t>
+      </w:r>
+      <w:r>
+        <w:t xml:space="preserve"> </w:t>
+      </w:r>
+      <w:r>
+        <w:rPr>
+          <w:b/>
+        </w:rPr>
+        <w:t>Screenshot 2</w:t>
+      </w:r>
+      <w:r>
+        <w:t>.</w:t>
+      </w:r>
+    </w:p>
+    <w:p>
+      <w:pPr>
+        <w:rPr>
+          <w:b/>
+          <w:u w:val="single"/>
+        </w:rPr>
+      </w:pPr>
+    </w:p>
+    <w:p>
+      <w:pPr>
+        <w:rPr>
+          <w:b/>
+          <w:u w:val="single"/>
+        </w:rPr>
+      </w:pPr>
+    </w:p>
+    <w:p>
+      <w:pPr>
+        <w:rPr>
+          <w:b/>
+          <w:u w:val="single"/>
+        </w:rPr>
+      </w:pPr>
+    </w:p>
+    <w:p>
+      <w:pPr>
+        <w:rPr>
+          <w:b/>
+          <w:u w:val="single"/>
+        </w:rPr>
+      </w:pPr>
+    </w:p>
+    <w:p>
+      <w:pPr>
+        <w:rPr>
+          <w:b/>
+          <w:u w:val="single"/>
+        </w:rPr>
+      </w:pPr>
+    </w:p>
+    <w:p>
+      <w:pPr>
+        <w:rPr>
+          <w:b/>
+          <w:u w:val="single"/>
+        </w:rPr>
+      </w:pPr>
+    </w:p>
+    <w:p>
+      <w:pPr>
+        <w:rPr>
+          <w:b/>
+          <w:u w:val="single"/>
+        </w:rPr>
+      </w:pPr>
+    </w:p>
+    <w:p>
+      <w:pPr>
+        <w:rPr>
+          <w:b/>
+        </w:rPr>
+      </w:pPr>
+      <w:r>
+        <w:rPr>
+          <w:b/>
+          <w:u w:val="single"/>
+        </w:rPr>
+        <w:lastRenderedPageBreak/>
+        <w:t>Test Case</w:t>
+      </w:r>
+      <w:r>
+        <w:rPr>
+          <w:b/>
+          <w:u w:val="single"/>
+        </w:rPr>
+        <w:t xml:space="preserve"> 3</w:t>
+      </w:r>
+      <w:r>
+        <w:rPr>
+          <w:b/>
+        </w:rPr>
+        <w:t>:</w:t>
+      </w:r>
+      <w:r>
+        <w:rPr>
+          <w:b/>
+        </w:rPr>
+        <w:t xml:space="preserve"> </w:t>
+      </w:r>
+    </w:p>
+    <w:p>
+      <w:r>
+        <w:rPr>
+          <w:b/>
+        </w:rPr>
+        <w:t xml:space="preserve">Input Search Text: </w:t>
       </w:r>
       <w:r>
         <w:rPr>
           <w:sz w:val="23"/>
           <w:szCs w:val="23"/>
         </w:rPr>
+        <w:t>to be or</w:t>
+      </w:r>
+      <w:r>
+        <w:rPr>
+          <w:sz w:val="23"/>
+          <w:szCs w:val="23"/>
+        </w:rPr>
+        <w:t xml:space="preserve"> not</w:t>
+      </w:r>
+    </w:p>
+    <w:p>
+      <w:pPr>
+        <w:rPr>
+          <w:b/>
+        </w:rPr>
+      </w:pPr>
+      <w:r>
+        <w:rPr>
+          <w:b/>
+        </w:rPr>
+        <w:t xml:space="preserve">Number of Suggestions specified by the user: </w:t>
+      </w:r>
+      <w:r>
+        <w:t>12</w:t>
+      </w:r>
+    </w:p>
+    <w:p>
+      <w:pPr>
+        <w:rPr>
+          <w:b/>
+        </w:rPr>
+      </w:pPr>
+      <w:r>
+        <w:rPr>
+          <w:b/>
+          <w:noProof/>
+        </w:rPr>
+        <w:drawing>
+          <wp:inline distT="0" distB="0" distL="0" distR="0" wp14:anchorId="2809B1EE" wp14:editId="16FBC76A">
+            <wp:extent cx="5943600" cy="3502025"/>
+            <wp:effectExtent l="19050" t="19050" r="19050" b="22225"/>
+            <wp:docPr id="51" name="Picture 51"/>
+            <wp:cNvGraphicFramePr>
+              <a:graphicFrameLocks xmlns:a="http://schemas.openxmlformats.org/drawingml/2006/main" noChangeAspect="1"/>
+            </wp:cNvGraphicFramePr>
+            <a:graphic xmlns:a="http://schemas.openxmlformats.org/drawingml/2006/main">
+              <a:graphicData uri="http://schemas.openxmlformats.org/drawingml/2006/picture">
+                <pic:pic xmlns:pic="http://schemas.openxmlformats.org/drawingml/2006/picture">
+                  <pic:nvPicPr>
+                    <pic:cNvPr id="0" name="Picture 6"/>
+                    <pic:cNvPicPr>
+                      <a:picLocks noChangeAspect="1" noChangeArrowheads="1"/>
+                    </pic:cNvPicPr>
+                  </pic:nvPicPr>
+                  <pic:blipFill>
+                    <a:blip r:embed="rId11">
+                      <a:extLst>
+                        <a:ext uri="{28A0092B-C50C-407E-A947-70E740481C1C}">
+                          <a14:useLocalDpi xmlns:a14="http://schemas.microsoft.com/office/drawing/2010/main" val="0"/>
+                        </a:ext>
+                      </a:extLst>
+                    </a:blip>
+                    <a:srcRect/>
+                    <a:stretch>
+                      <a:fillRect/>
+                    </a:stretch>
+                  </pic:blipFill>
+                  <pic:spPr bwMode="auto">
+                    <a:xfrm>
+                      <a:off x="0" y="0"/>
+                      <a:ext cx="5943600" cy="3502025"/>
+                    </a:xfrm>
+                    <a:prstGeom prst="rect">
+                      <a:avLst/>
+                    </a:prstGeom>
+                    <a:noFill/>
+                    <a:ln>
+                      <a:solidFill>
+                        <a:schemeClr val="accent1"/>
+                      </a:solidFill>
+                    </a:ln>
+                  </pic:spPr>
+                </pic:pic>
+              </a:graphicData>
+            </a:graphic>
+          </wp:inline>
+        </w:drawing>
+      </w:r>
+    </w:p>
+    <w:p>
+      <w:pPr>
+        <w:rPr>
+          <w:b/>
+        </w:rPr>
+      </w:pPr>
+      <w:r>
+        <w:rPr>
+          <w:b/>
+        </w:rPr>
+        <w:tab/>
+      </w:r>
+      <w:r>
+        <w:rPr>
+          <w:b/>
+        </w:rPr>
+        <w:tab/>
+      </w:r>
+      <w:r>
+        <w:rPr>
+          <w:b/>
+        </w:rPr>
+        <w:tab/>
+      </w:r>
+      <w:r>
+        <w:rPr>
+          <w:b/>
+        </w:rPr>
+        <w:tab/>
+      </w:r>
+      <w:r>
+        <w:rPr>
+          <w:b/>
+        </w:rPr>
+        <w:tab/>
+      </w:r>
+      <w:r>
+        <w:rPr>
+          <w:b/>
+        </w:rPr>
+        <w:tab/>
+      </w:r>
+      <w:r>
+        <w:rPr>
+          <w:b/>
+        </w:rPr>
+        <w:t>Screenshot 3</w:t>
+      </w:r>
+    </w:p>
+    <w:p>
+      <w:r>
+        <w:t>When a user inputs a search string</w:t>
+      </w:r>
+      <w:r>
+        <w:t xml:space="preserve"> </w:t>
+      </w:r>
+      <w:r>
+        <w:t>“</w:t>
+      </w:r>
+      <w:r>
+        <w:rPr>
+          <w:b/>
+        </w:rPr>
+        <w:t>to be or</w:t>
+      </w:r>
+      <w:r>
+        <w:rPr>
+          <w:b/>
+        </w:rPr>
+        <w:t xml:space="preserve"> not</w:t>
+      </w:r>
+      <w:r>
+        <w:t>”, specifies the number of suggestions as some random value ‘</w:t>
+      </w:r>
+      <w:r>
+        <w:rPr>
+          <w:b/>
+        </w:rPr>
+        <w:t>12</w:t>
+      </w:r>
+      <w:r>
+        <w:rPr>
+          <w:b/>
+        </w:rPr>
+        <w:t>’</w:t>
+      </w:r>
+      <w:r>
+        <w:t xml:space="preserve"> </w:t>
+      </w:r>
+      <w:r>
+        <w:t>and</w:t>
+      </w:r>
+      <w:r>
+        <w:t xml:space="preserve"> then </w:t>
+      </w:r>
+      <w:r>
+        <w:t>clicks on the “</w:t>
+      </w:r>
+      <w:r>
+        <w:rPr>
+          <w:b/>
+        </w:rPr>
+        <w:t>Search</w:t>
+      </w:r>
+      <w:r>
+        <w:t>” button, the NGram node’s search results are displayed</w:t>
+      </w:r>
+      <w:r>
+        <w:t xml:space="preserve"> correctly </w:t>
+      </w:r>
+      <w:r>
+        <w:t xml:space="preserve">and the </w:t>
+      </w:r>
+      <w:r>
+        <w:t xml:space="preserve">probability graph is also displayed on the NGram GUI as shown in the above </w:t>
+      </w:r>
+      <w:r>
+        <w:rPr>
+          <w:b/>
+        </w:rPr>
+        <w:t>Screenshot 3</w:t>
+      </w:r>
+      <w:r>
+        <w:t>.</w:t>
+      </w:r>
+    </w:p>
+    <w:p/>
+    <w:p>
+      <w:pPr>
+        <w:rPr>
+          <w:b/>
+          <w:u w:val="single"/>
+        </w:rPr>
+      </w:pPr>
+    </w:p>
+    <w:p>
+      <w:pPr>
+        <w:rPr>
+          <w:b/>
+          <w:u w:val="single"/>
+        </w:rPr>
+      </w:pPr>
+    </w:p>
+    <w:p>
+      <w:pPr>
+        <w:rPr>
+          <w:b/>
+          <w:u w:val="single"/>
+        </w:rPr>
+      </w:pPr>
+    </w:p>
+    <w:p>
+      <w:pPr>
+        <w:rPr>
+          <w:b/>
+          <w:u w:val="single"/>
+        </w:rPr>
+      </w:pPr>
+    </w:p>
+    <w:p>
+      <w:pPr>
+        <w:rPr>
+          <w:b/>
+          <w:u w:val="single"/>
+        </w:rPr>
+      </w:pPr>
+    </w:p>
+    <w:p>
+      <w:pPr>
+        <w:rPr>
+          <w:b/>
+          <w:u w:val="single"/>
+        </w:rPr>
+      </w:pPr>
+    </w:p>
+    <w:p>
+      <w:pPr>
+        <w:rPr>
+          <w:b/>
+        </w:rPr>
+      </w:pPr>
+      <w:r>
+        <w:rPr>
+          <w:b/>
+          <w:u w:val="single"/>
+        </w:rPr>
+        <w:lastRenderedPageBreak/>
+        <w:t>Test Case</w:t>
+      </w:r>
+      <w:r>
+        <w:rPr>
+          <w:b/>
+          <w:u w:val="single"/>
+        </w:rPr>
+        <w:t xml:space="preserve"> 4</w:t>
+      </w:r>
+      <w:r>
+        <w:rPr>
+          <w:b/>
+        </w:rPr>
+        <w:t>:</w:t>
+      </w:r>
+      <w:r>
+        <w:rPr>
+          <w:b/>
+        </w:rPr>
+        <w:t xml:space="preserve"> </w:t>
+      </w:r>
+    </w:p>
+    <w:p>
+      <w:r>
+        <w:rPr>
+          <w:b/>
+        </w:rPr>
+        <w:t xml:space="preserve">Input Search Text: </w:t>
+      </w:r>
+      <w:r>
+        <w:rPr>
+          <w:sz w:val="23"/>
+          <w:szCs w:val="23"/>
+        </w:rPr>
+        <w:t>to be or not</w:t>
+      </w:r>
+      <w:r>
+        <w:rPr>
+          <w:sz w:val="23"/>
+          <w:szCs w:val="23"/>
+        </w:rPr>
         <w:t xml:space="preserve"> to</w:t>
       </w:r>
     </w:p>
@@ -1331,7 +1361,7 @@
           <w:noProof/>
         </w:rPr>
         <w:drawing>
-          <wp:inline distT="0" distB="0" distL="0" distR="0">
+          <wp:inline distT="0" distB="0" distL="0" distR="0" wp14:anchorId="385A4818" wp14:editId="7A8C9A1B">
             <wp:extent cx="5934710" cy="3493770"/>
             <wp:effectExtent l="19050" t="19050" r="27940" b="11430"/>
             <wp:docPr id="53" name="Picture 53"/>
@@ -1348,7 +1378,7 @@
                     </pic:cNvPicPr>
                   </pic:nvPicPr>
                   <pic:blipFill>
-                    <a:blip r:embed="rId10">
+                    <a:blip r:embed="rId12">
                       <a:extLst>
                         <a:ext uri="{28A0092B-C50C-407E-A947-70E740481C1C}">
                           <a14:useLocalDpi xmlns:a14="http://schemas.microsoft.com/office/drawing/2010/main" val="0"/>
@@ -1576,7 +1606,14 @@
           <w:u w:val="single"/>
         </w:rPr>
         <w:lastRenderedPageBreak/>
-        <w:t>Test Case 5</w:t>
+        <w:t>Test Case</w:t>
+      </w:r>
+      <w:r>
+        <w:rPr>
+          <w:b/>
+          <w:u w:val="single"/>
+        </w:rPr>
+        <w:t xml:space="preserve"> 5</w:t>
       </w:r>
       <w:r>
         <w:rPr>
@@ -1660,7 +1697,7 @@
           <w:noProof/>
         </w:rPr>
         <w:drawing>
-          <wp:inline distT="0" distB="0" distL="0" distR="0">
+          <wp:inline distT="0" distB="0" distL="0" distR="0" wp14:anchorId="10A13ADD" wp14:editId="145BF67F">
             <wp:extent cx="5943600" cy="3510915"/>
             <wp:effectExtent l="19050" t="19050" r="19050" b="13335"/>
             <wp:docPr id="6" name="Picture 6"/>
@@ -1677,7 +1714,7 @@
                     </pic:cNvPicPr>
                   </pic:nvPicPr>
                   <pic:blipFill>
-                    <a:blip r:embed="rId11">
+                    <a:blip r:embed="rId13">
                       <a:extLst>
                         <a:ext uri="{28A0092B-C50C-407E-A947-70E740481C1C}">
                           <a14:useLocalDpi xmlns:a14="http://schemas.microsoft.com/office/drawing/2010/main" val="0"/>
@@ -1870,7 +1907,14 @@
           <w:u w:val="single"/>
         </w:rPr>
         <w:lastRenderedPageBreak/>
-        <w:t xml:space="preserve">Test Case </w:t>
+        <w:t>Test Case</w:t>
+      </w:r>
+      <w:r>
+        <w:rPr>
+          <w:b/>
+          <w:u w:val="single"/>
+        </w:rPr>
+        <w:t xml:space="preserve"> </w:t>
       </w:r>
       <w:r>
         <w:rPr>
@@ -1949,7 +1993,7 @@
           <w:noProof/>
         </w:rPr>
         <w:drawing>
-          <wp:inline distT="0" distB="0" distL="0" distR="0">
+          <wp:inline distT="0" distB="0" distL="0" distR="0" wp14:anchorId="5A84F384" wp14:editId="397F01BE">
             <wp:extent cx="5943600" cy="3519805"/>
             <wp:effectExtent l="19050" t="19050" r="19050" b="23495"/>
             <wp:docPr id="8" name="Picture 8"/>
@@ -1966,7 +2010,7 @@
                     </pic:cNvPicPr>
                   </pic:nvPicPr>
                   <pic:blipFill>
-                    <a:blip r:embed="rId12">
+                    <a:blip r:embed="rId14">
                       <a:extLst>
                         <a:ext uri="{28A0092B-C50C-407E-A947-70E740481C1C}">
                           <a14:useLocalDpi xmlns:a14="http://schemas.microsoft.com/office/drawing/2010/main" val="0"/>
@@ -2283,7 +2327,14 @@
           <w:u w:val="single"/>
         </w:rPr>
         <w:lastRenderedPageBreak/>
-        <w:t xml:space="preserve">Test Case </w:t>
+        <w:t>Test Case</w:t>
+      </w:r>
+      <w:r>
+        <w:rPr>
+          <w:b/>
+          <w:u w:val="single"/>
+        </w:rPr>
+        <w:t xml:space="preserve"> </w:t>
       </w:r>
       <w:r>
         <w:rPr>
@@ -2357,7 +2408,7 @@
           <w:noProof/>
         </w:rPr>
         <w:drawing>
-          <wp:inline distT="0" distB="0" distL="0" distR="0">
+          <wp:inline distT="0" distB="0" distL="0" distR="0" wp14:anchorId="5FB05EC5" wp14:editId="0C30821D">
             <wp:extent cx="5934710" cy="3510915"/>
             <wp:effectExtent l="19050" t="19050" r="27940" b="13335"/>
             <wp:docPr id="12" name="Picture 12"/>
@@ -2374,7 +2425,7 @@
                     </pic:cNvPicPr>
                   </pic:nvPicPr>
                   <pic:blipFill>
-                    <a:blip r:embed="rId13">
+                    <a:blip r:embed="rId15">
                       <a:extLst>
                         <a:ext uri="{28A0092B-C50C-407E-A947-70E740481C1C}">
                           <a14:useLocalDpi xmlns:a14="http://schemas.microsoft.com/office/drawing/2010/main" val="0"/>
@@ -2628,7 +2679,14 @@
           <w:u w:val="single"/>
         </w:rPr>
         <w:lastRenderedPageBreak/>
-        <w:t xml:space="preserve">Test Case </w:t>
+        <w:t>Test Case</w:t>
+      </w:r>
+      <w:r>
+        <w:rPr>
+          <w:b/>
+          <w:u w:val="single"/>
+        </w:rPr>
+        <w:t xml:space="preserve"> </w:t>
       </w:r>
       <w:r>
         <w:rPr>
@@ -2684,7 +2742,7 @@
           <w:noProof/>
         </w:rPr>
         <w:drawing>
-          <wp:inline distT="0" distB="0" distL="0" distR="0">
+          <wp:inline distT="0" distB="0" distL="0" distR="0" wp14:anchorId="5251CB99" wp14:editId="26FC7D6E">
             <wp:extent cx="5943600" cy="3510915"/>
             <wp:effectExtent l="19050" t="19050" r="19050" b="13335"/>
             <wp:docPr id="10" name="Picture 10"/>
@@ -2701,7 +2759,7 @@
                     </pic:cNvPicPr>
                   </pic:nvPicPr>
                   <pic:blipFill>
-                    <a:blip r:embed="rId14">
+                    <a:blip r:embed="rId16">
                       <a:extLst>
                         <a:ext uri="{28A0092B-C50C-407E-A947-70E740481C1C}">
                           <a14:useLocalDpi xmlns:a14="http://schemas.microsoft.com/office/drawing/2010/main" val="0"/>
@@ -2927,7 +2985,14 @@
           <w:u w:val="single"/>
         </w:rPr>
         <w:lastRenderedPageBreak/>
-        <w:t xml:space="preserve">Test Case </w:t>
+        <w:t>Test Case</w:t>
+      </w:r>
+      <w:r>
+        <w:rPr>
+          <w:b/>
+          <w:u w:val="single"/>
+        </w:rPr>
+        <w:t xml:space="preserve"> </w:t>
       </w:r>
       <w:r>
         <w:rPr>
@@ -2976,7 +3041,7 @@
           <w:noProof/>
         </w:rPr>
         <w:drawing>
-          <wp:inline distT="0" distB="0" distL="0" distR="0" wp14:anchorId="4D1FB065" wp14:editId="53BEF299">
+          <wp:inline distT="0" distB="0" distL="0" distR="0" wp14:anchorId="7BD83E5C" wp14:editId="31DD3866">
             <wp:extent cx="5943600" cy="3502025"/>
             <wp:effectExtent l="19050" t="19050" r="19050" b="22225"/>
             <wp:docPr id="20" name="Picture 20"/>
@@ -2993,7 +3058,7 @@
                     </pic:cNvPicPr>
                   </pic:nvPicPr>
                   <pic:blipFill>
-                    <a:blip r:embed="rId15">
+                    <a:blip r:embed="rId17">
                       <a:extLst>
                         <a:ext uri="{28A0092B-C50C-407E-A947-70E740481C1C}">
                           <a14:useLocalDpi xmlns:a14="http://schemas.microsoft.com/office/drawing/2010/main" val="0"/>
@@ -3186,7 +3251,14 @@
           <w:u w:val="single"/>
         </w:rPr>
         <w:lastRenderedPageBreak/>
-        <w:t xml:space="preserve">Test Case </w:t>
+        <w:t>Test Case</w:t>
+      </w:r>
+      <w:r>
+        <w:rPr>
+          <w:b/>
+          <w:u w:val="single"/>
+        </w:rPr>
+        <w:t xml:space="preserve"> </w:t>
       </w:r>
       <w:r>
         <w:rPr>
@@ -3228,7 +3300,7 @@
           <w:noProof/>
         </w:rPr>
         <w:drawing>
-          <wp:inline distT="0" distB="0" distL="0" distR="0">
+          <wp:inline distT="0" distB="0" distL="0" distR="0" wp14:anchorId="5E9A3FB8" wp14:editId="5E8B6017">
             <wp:extent cx="5934710" cy="3493770"/>
             <wp:effectExtent l="19050" t="19050" r="27940" b="11430"/>
             <wp:docPr id="22" name="Picture 22"/>
@@ -3245,7 +3317,7 @@
                     </pic:cNvPicPr>
                   </pic:nvPicPr>
                   <pic:blipFill>
-                    <a:blip r:embed="rId16">
+                    <a:blip r:embed="rId18">
                       <a:extLst>
                         <a:ext uri="{28A0092B-C50C-407E-A947-70E740481C1C}">
                           <a14:useLocalDpi xmlns:a14="http://schemas.microsoft.com/office/drawing/2010/main" val="0"/>
@@ -3426,7 +3498,14 @@
           <w:u w:val="single"/>
         </w:rPr>
         <w:lastRenderedPageBreak/>
-        <w:t xml:space="preserve">Test Case </w:t>
+        <w:t>Test Case</w:t>
+      </w:r>
+      <w:r>
+        <w:rPr>
+          <w:b/>
+          <w:u w:val="single"/>
+        </w:rPr>
+        <w:t xml:space="preserve"> </w:t>
       </w:r>
       <w:r>
         <w:rPr>
@@ -3469,7 +3548,7 @@
           <w:noProof/>
         </w:rPr>
         <w:drawing>
-          <wp:inline distT="0" distB="0" distL="0" distR="0">
+          <wp:inline distT="0" distB="0" distL="0" distR="0" wp14:anchorId="6341113D" wp14:editId="523F3AF5">
             <wp:extent cx="5934710" cy="3510915"/>
             <wp:effectExtent l="19050" t="19050" r="27940" b="13335"/>
             <wp:docPr id="32" name="Picture 32"/>
@@ -3486,7 +3565,7 @@
                     </pic:cNvPicPr>
                   </pic:nvPicPr>
                   <pic:blipFill>
-                    <a:blip r:embed="rId17">
+                    <a:blip r:embed="rId19">
                       <a:extLst>
                         <a:ext uri="{28A0092B-C50C-407E-A947-70E740481C1C}">
                           <a14:useLocalDpi xmlns:a14="http://schemas.microsoft.com/office/drawing/2010/main" val="0"/>
@@ -3667,7 +3746,14 @@
           <w:u w:val="single"/>
         </w:rPr>
         <w:lastRenderedPageBreak/>
-        <w:t xml:space="preserve">Test Case </w:t>
+        <w:t>Test Case</w:t>
+      </w:r>
+      <w:r>
+        <w:rPr>
+          <w:b/>
+          <w:u w:val="single"/>
+        </w:rPr>
+        <w:t xml:space="preserve"> </w:t>
       </w:r>
       <w:r>
         <w:rPr>
@@ -3713,7 +3799,7 @@
           <w:noProof/>
         </w:rPr>
         <w:drawing>
-          <wp:inline distT="0" distB="0" distL="0" distR="0">
+          <wp:inline distT="0" distB="0" distL="0" distR="0" wp14:anchorId="505265FB" wp14:editId="041F4001">
             <wp:extent cx="5943600" cy="3502025"/>
             <wp:effectExtent l="0" t="0" r="0" b="3175"/>
             <wp:docPr id="34" name="Picture 34"/>
@@ -3730,7 +3816,7 @@
                     </pic:cNvPicPr>
                   </pic:nvPicPr>
                   <pic:blipFill>
-                    <a:blip r:embed="rId18">
+                    <a:blip r:embed="rId20">
                       <a:extLst>
                         <a:ext uri="{28A0092B-C50C-407E-A947-70E740481C1C}">
                           <a14:useLocalDpi xmlns:a14="http://schemas.microsoft.com/office/drawing/2010/main" val="0"/>
@@ -3826,7 +3912,7 @@
         </w:rPr>
         <w:lastRenderedPageBreak/>
         <w:drawing>
-          <wp:inline distT="0" distB="0" distL="0" distR="0">
+          <wp:inline distT="0" distB="0" distL="0" distR="0" wp14:anchorId="3DE71678" wp14:editId="6555C498">
             <wp:extent cx="5934710" cy="3502025"/>
             <wp:effectExtent l="19050" t="19050" r="27940" b="22225"/>
             <wp:docPr id="35" name="Picture 35"/>
@@ -3843,7 +3929,7 @@
                     </pic:cNvPicPr>
                   </pic:nvPicPr>
                   <pic:blipFill>
-                    <a:blip r:embed="rId19">
+                    <a:blip r:embed="rId21">
                       <a:extLst>
                         <a:ext uri="{28A0092B-C50C-407E-A947-70E740481C1C}">
                           <a14:useLocalDpi xmlns:a14="http://schemas.microsoft.com/office/drawing/2010/main" val="0"/>
@@ -4041,7 +4127,14 @@
           <w:u w:val="single"/>
         </w:rPr>
         <w:lastRenderedPageBreak/>
-        <w:t xml:space="preserve">Test Case </w:t>
+        <w:t>Test Case</w:t>
+      </w:r>
+      <w:r>
+        <w:rPr>
+          <w:b/>
+          <w:u w:val="single"/>
+        </w:rPr>
+        <w:t xml:space="preserve"> </w:t>
       </w:r>
       <w:r>
         <w:rPr>
@@ -4090,7 +4183,7 @@
           <w:noProof/>
         </w:rPr>
         <w:drawing>
-          <wp:inline distT="0" distB="0" distL="0" distR="0" wp14:anchorId="5635984C" wp14:editId="61208E66">
+          <wp:inline distT="0" distB="0" distL="0" distR="0" wp14:anchorId="4B722A2E" wp14:editId="75C903EB">
             <wp:extent cx="5943600" cy="3510915"/>
             <wp:effectExtent l="19050" t="19050" r="19050" b="13335"/>
             <wp:docPr id="60" name="Picture 60"/>
@@ -4107,7 +4200,7 @@
                     </pic:cNvPicPr>
                   </pic:nvPicPr>
                   <pic:blipFill>
-                    <a:blip r:embed="rId20">
+                    <a:blip r:embed="rId22">
                       <a:extLst>
                         <a:ext uri="{28A0092B-C50C-407E-A947-70E740481C1C}">
                           <a14:useLocalDpi xmlns:a14="http://schemas.microsoft.com/office/drawing/2010/main" val="0"/>
@@ -4304,7 +4397,7 @@
         </w:rPr>
         <w:lastRenderedPageBreak/>
         <w:drawing>
-          <wp:inline distT="0" distB="0" distL="0" distR="0">
+          <wp:inline distT="0" distB="0" distL="0" distR="0" wp14:anchorId="3BA84D13" wp14:editId="42A1B1BC">
             <wp:extent cx="5934710" cy="3493770"/>
             <wp:effectExtent l="19050" t="19050" r="27940" b="11430"/>
             <wp:docPr id="64" name="Picture 64"/>
@@ -4321,7 +4414,7 @@
                     </pic:cNvPicPr>
                   </pic:nvPicPr>
                   <pic:blipFill>
-                    <a:blip r:embed="rId21">
+                    <a:blip r:embed="rId23">
                       <a:extLst>
                         <a:ext uri="{28A0092B-C50C-407E-A947-70E740481C1C}">
                           <a14:useLocalDpi xmlns:a14="http://schemas.microsoft.com/office/drawing/2010/main" val="0"/>
@@ -4462,7 +4555,14 @@
           <w:u w:val="single"/>
         </w:rPr>
         <w:lastRenderedPageBreak/>
-        <w:t xml:space="preserve">Test Case </w:t>
+        <w:t>Test Case</w:t>
+      </w:r>
+      <w:r>
+        <w:rPr>
+          <w:b/>
+          <w:u w:val="single"/>
+        </w:rPr>
+        <w:t xml:space="preserve"> </w:t>
       </w:r>
       <w:r>
         <w:rPr>
@@ -4523,7 +4623,7 @@
           <w:noProof/>
         </w:rPr>
         <w:drawing>
-          <wp:inline distT="0" distB="0" distL="0" distR="0">
+          <wp:inline distT="0" distB="0" distL="0" distR="0" wp14:anchorId="244A0980" wp14:editId="475B33DD">
             <wp:extent cx="5934710" cy="3502025"/>
             <wp:effectExtent l="19050" t="19050" r="27940" b="22225"/>
             <wp:docPr id="49" name="Picture 49"/>
@@ -4540,7 +4640,7 @@
                     </pic:cNvPicPr>
                   </pic:nvPicPr>
                   <pic:blipFill>
-                    <a:blip r:embed="rId22">
+                    <a:blip r:embed="rId24">
                       <a:extLst>
                         <a:ext uri="{28A0092B-C50C-407E-A947-70E740481C1C}">
                           <a14:useLocalDpi xmlns:a14="http://schemas.microsoft.com/office/drawing/2010/main" val="0"/>
@@ -4694,13 +4794,7 @@
         <w:rPr>
           <w:b/>
         </w:rPr>
-        <w:t>Screenshot</w:t>
-      </w:r>
-      <w:r>
-        <w:rPr>
-          <w:b/>
-        </w:rPr>
-        <w:t xml:space="preserve"> 16</w:t>
+        <w:t>Screenshot 16</w:t>
       </w:r>
       <w:r>
         <w:t>.</w:t>
@@ -4713,7 +4807,7 @@
         </w:rPr>
         <w:lastRenderedPageBreak/>
         <w:drawing>
-          <wp:inline distT="0" distB="0" distL="0" distR="0">
+          <wp:inline distT="0" distB="0" distL="0" distR="0" wp14:anchorId="10E18040" wp14:editId="3601DE5C">
             <wp:extent cx="5934710" cy="3493770"/>
             <wp:effectExtent l="0" t="0" r="8890" b="0"/>
             <wp:docPr id="56" name="Picture 56"/>
@@ -4730,7 +4824,7 @@
                     </pic:cNvPicPr>
                   </pic:nvPicPr>
                   <pic:blipFill>
-                    <a:blip r:embed="rId23">
+                    <a:blip r:embed="rId25">
                       <a:extLst>
                         <a:ext uri="{28A0092B-C50C-407E-A947-70E740481C1C}">
                           <a14:useLocalDpi xmlns:a14="http://schemas.microsoft.com/office/drawing/2010/main" val="0"/>
@@ -4810,7 +4904,14 @@
           <w:u w:val="single"/>
         </w:rPr>
         <w:lastRenderedPageBreak/>
-        <w:t xml:space="preserve">Test Case </w:t>
+        <w:t>Test Case</w:t>
+      </w:r>
+      <w:r>
+        <w:rPr>
+          <w:b/>
+          <w:u w:val="single"/>
+        </w:rPr>
+        <w:t xml:space="preserve"> </w:t>
       </w:r>
       <w:r>
         <w:rPr>
@@ -4891,7 +4992,7 @@
                     </pic:cNvPicPr>
                   </pic:nvPicPr>
                   <pic:blipFill>
-                    <a:blip r:embed="rId24">
+                    <a:blip r:embed="rId26">
                       <a:extLst>
                         <a:ext uri="{28A0092B-C50C-407E-A947-70E740481C1C}">
                           <a14:useLocalDpi xmlns:a14="http://schemas.microsoft.com/office/drawing/2010/main" val="0"/>
@@ -5001,13 +5102,7 @@
         <w:rPr>
           <w:b/>
         </w:rPr>
-        <w:t xml:space="preserve"> </w:t>
-      </w:r>
-      <w:r>
-        <w:rPr>
-          <w:b/>
-        </w:rPr>
-        <w:t>To be or not</w:t>
+        <w:t xml:space="preserve"> To be or not</w:t>
       </w:r>
       <w:r>
         <w:t>”, specifies the number of suggestions as some random value ‘</w:t>
@@ -5099,7 +5194,7 @@
                     </pic:cNvPicPr>
                   </pic:nvPicPr>
                   <pic:blipFill>
-                    <a:blip r:embed="rId25">
+                    <a:blip r:embed="rId27">
                       <a:extLst>
                         <a:ext uri="{28A0092B-C50C-407E-A947-70E740481C1C}">
                           <a14:useLocalDpi xmlns:a14="http://schemas.microsoft.com/office/drawing/2010/main" val="0"/>
@@ -5132,8 +5227,6 @@
           </wp:inline>
         </w:drawing>
       </w:r>
-      <w:bookmarkStart w:id="0" w:name="_GoBack"/>
-      <w:bookmarkEnd w:id="0"/>
     </w:p>
     <w:p>
       <w:pPr>
@@ -5268,7 +5361,14 @@
           <w:b/>
           <w:u w:val="single"/>
         </w:rPr>
-        <w:t xml:space="preserve">Test Case </w:t>
+        <w:t>Test Case</w:t>
+      </w:r>
+      <w:r>
+        <w:rPr>
+          <w:b/>
+          <w:u w:val="single"/>
+        </w:rPr>
+        <w:t xml:space="preserve"> </w:t>
       </w:r>
       <w:r>
         <w:rPr>
@@ -5289,8 +5389,13 @@
         </w:rPr>
         <w:t xml:space="preserve"> Input Search Text: </w:t>
       </w:r>
-      <w:r>
-        <w:t xml:space="preserve">abc, </w:t>
+      <w:proofErr w:type="gramStart"/>
+      <w:r>
+        <w:t>abc</w:t>
+      </w:r>
+      <w:proofErr w:type="gramEnd"/>
+      <w:r>
+        <w:t xml:space="preserve">, </w:t>
       </w:r>
       <w:r>
         <w:t xml:space="preserve">                      te</w:t>
@@ -5342,7 +5447,7 @@
         <mc:AlternateContent>
           <mc:Choice Requires="wps">
             <w:drawing>
-              <wp:anchor distT="0" distB="0" distL="114300" distR="114300" simplePos="0" relativeHeight="251659264" behindDoc="0" locked="0" layoutInCell="1" allowOverlap="1">
+              <wp:anchor distT="0" distB="0" distL="114300" distR="114300" simplePos="0" relativeHeight="251659264" behindDoc="0" locked="0" layoutInCell="1" allowOverlap="1" wp14:anchorId="5FAFCFBD" wp14:editId="76C16CFC">
                 <wp:simplePos x="0" y="0"/>
                 <wp:positionH relativeFrom="column">
                   <wp:posOffset>138023</wp:posOffset>
@@ -5446,7 +5551,7 @@
           <w:sz w:val="24"/>
         </w:rPr>
         <w:drawing>
-          <wp:inline distT="0" distB="0" distL="0" distR="0" wp14:anchorId="52E214A1" wp14:editId="463E4333">
+          <wp:inline distT="0" distB="0" distL="0" distR="0" wp14:anchorId="757EEBE4" wp14:editId="212C7CD8">
             <wp:extent cx="5943600" cy="3510915"/>
             <wp:effectExtent l="19050" t="19050" r="19050" b="13335"/>
             <wp:docPr id="5" name="Picture 5"/>
@@ -5463,7 +5568,7 @@
                     </pic:cNvPicPr>
                   </pic:nvPicPr>
                   <pic:blipFill>
-                    <a:blip r:embed="rId26">
+                    <a:blip r:embed="rId28">
                       <a:extLst>
                         <a:ext uri="{28A0092B-C50C-407E-A947-70E740481C1C}">
                           <a14:useLocalDpi xmlns:a14="http://schemas.microsoft.com/office/drawing/2010/main" val="0"/>
@@ -5683,7 +5788,14 @@
           <w:u w:val="single"/>
         </w:rPr>
         <w:lastRenderedPageBreak/>
-        <w:t xml:space="preserve">Test Case </w:t>
+        <w:t>Test Case</w:t>
+      </w:r>
+      <w:r>
+        <w:rPr>
+          <w:b/>
+          <w:u w:val="single"/>
+        </w:rPr>
+        <w:t xml:space="preserve"> </w:t>
       </w:r>
       <w:r>
         <w:rPr>
@@ -5734,7 +5846,7 @@
         <mc:AlternateContent>
           <mc:Choice Requires="wps">
             <w:drawing>
-              <wp:anchor distT="0" distB="0" distL="114300" distR="114300" simplePos="0" relativeHeight="251660288" behindDoc="0" locked="0" layoutInCell="1" allowOverlap="1">
+              <wp:anchor distT="0" distB="0" distL="114300" distR="114300" simplePos="0" relativeHeight="251660288" behindDoc="0" locked="0" layoutInCell="1" allowOverlap="1" wp14:anchorId="48F84FAD" wp14:editId="79157214">
                 <wp:simplePos x="0" y="0"/>
                 <wp:positionH relativeFrom="column">
                   <wp:posOffset>146649</wp:posOffset>
@@ -5830,7 +5942,7 @@
           <w:noProof/>
         </w:rPr>
         <w:drawing>
-          <wp:inline distT="0" distB="0" distL="0" distR="0">
+          <wp:inline distT="0" distB="0" distL="0" distR="0" wp14:anchorId="46C663B3" wp14:editId="43EB9C60">
             <wp:extent cx="5934710" cy="3510915"/>
             <wp:effectExtent l="19050" t="19050" r="27940" b="13335"/>
             <wp:docPr id="3" name="Picture 3"/>
@@ -5847,7 +5959,7 @@
                     </pic:cNvPicPr>
                   </pic:nvPicPr>
                   <pic:blipFill>
-                    <a:blip r:embed="rId27">
+                    <a:blip r:embed="rId29">
                       <a:extLst>
                         <a:ext uri="{28A0092B-C50C-407E-A947-70E740481C1C}">
                           <a14:useLocalDpi xmlns:a14="http://schemas.microsoft.com/office/drawing/2010/main" val="0"/>
@@ -6037,7 +6149,14 @@
           <w:u w:val="single"/>
         </w:rPr>
         <w:lastRenderedPageBreak/>
-        <w:t xml:space="preserve">Test Case </w:t>
+        <w:t>Test Case</w:t>
+      </w:r>
+      <w:r>
+        <w:rPr>
+          <w:b/>
+          <w:u w:val="single"/>
+        </w:rPr>
+        <w:t xml:space="preserve"> </w:t>
       </w:r>
       <w:r>
         <w:rPr>
@@ -6058,6 +6177,7 @@
         </w:rPr>
         <w:t xml:space="preserve"> Input Search Text: </w:t>
       </w:r>
+      <w:proofErr w:type="gramStart"/>
       <w:r>
         <w:t>a</w:t>
       </w:r>
@@ -6065,7 +6185,11 @@
         <w:t xml:space="preserve"> </w:t>
       </w:r>
       <w:r>
-        <w:t xml:space="preserve">,_, </w:t>
+        <w:t>,_</w:t>
+      </w:r>
+      <w:proofErr w:type="gramEnd"/>
+      <w:r>
+        <w:t xml:space="preserve">, </w:t>
       </w:r>
       <w:r>
         <w:t>_</w:t>
@@ -6100,7 +6224,7 @@
         <mc:AlternateContent>
           <mc:Choice Requires="wps">
             <w:drawing>
-              <wp:anchor distT="0" distB="0" distL="114300" distR="114300" simplePos="0" relativeHeight="251662336" behindDoc="0" locked="0" layoutInCell="1" allowOverlap="1" wp14:anchorId="47CC7719" wp14:editId="0A01D772">
+              <wp:anchor distT="0" distB="0" distL="114300" distR="114300" simplePos="0" relativeHeight="251662336" behindDoc="0" locked="0" layoutInCell="1" allowOverlap="1" wp14:anchorId="2C5918DE" wp14:editId="711BB97D">
                 <wp:simplePos x="0" y="0"/>
                 <wp:positionH relativeFrom="column">
                   <wp:posOffset>146649</wp:posOffset>
@@ -6196,7 +6320,7 @@
           <w:noProof/>
         </w:rPr>
         <w:drawing>
-          <wp:inline distT="0" distB="0" distL="0" distR="0">
+          <wp:inline distT="0" distB="0" distL="0" distR="0" wp14:anchorId="4FA7DD21" wp14:editId="75DB2A67">
             <wp:extent cx="5943600" cy="3502025"/>
             <wp:effectExtent l="19050" t="19050" r="19050" b="22225"/>
             <wp:docPr id="11" name="Picture 11"/>
@@ -6213,7 +6337,7 @@
                     </pic:cNvPicPr>
                   </pic:nvPicPr>
                   <pic:blipFill>
-                    <a:blip r:embed="rId28">
+                    <a:blip r:embed="rId30">
                       <a:extLst>
                         <a:ext uri="{28A0092B-C50C-407E-A947-70E740481C1C}">
                           <a14:useLocalDpi xmlns:a14="http://schemas.microsoft.com/office/drawing/2010/main" val="0"/>
@@ -6417,7 +6541,14 @@
           <w:u w:val="single"/>
         </w:rPr>
         <w:lastRenderedPageBreak/>
-        <w:t xml:space="preserve">Test Case </w:t>
+        <w:t>Test Case</w:t>
+      </w:r>
+      <w:r>
+        <w:rPr>
+          <w:b/>
+          <w:u w:val="single"/>
+        </w:rPr>
+        <w:t xml:space="preserve"> </w:t>
       </w:r>
       <w:r>
         <w:rPr>
@@ -6466,7 +6597,7 @@
           <w:noProof/>
         </w:rPr>
         <w:drawing>
-          <wp:inline distT="0" distB="0" distL="0" distR="0">
+          <wp:inline distT="0" distB="0" distL="0" distR="0" wp14:anchorId="6F0E62FA" wp14:editId="15F8161F">
             <wp:extent cx="5934710" cy="3493770"/>
             <wp:effectExtent l="0" t="0" r="8890" b="0"/>
             <wp:docPr id="15" name="Picture 15"/>
@@ -6483,7 +6614,7 @@
                     </pic:cNvPicPr>
                   </pic:nvPicPr>
                   <pic:blipFill>
-                    <a:blip r:embed="rId29">
+                    <a:blip r:embed="rId31">
                       <a:extLst>
                         <a:ext uri="{28A0092B-C50C-407E-A947-70E740481C1C}">
                           <a14:useLocalDpi xmlns:a14="http://schemas.microsoft.com/office/drawing/2010/main" val="0"/>
@@ -6683,7 +6814,14 @@
           <w:u w:val="single"/>
         </w:rPr>
         <w:lastRenderedPageBreak/>
-        <w:t xml:space="preserve">Test Case </w:t>
+        <w:t>Test Case</w:t>
+      </w:r>
+      <w:r>
+        <w:rPr>
+          <w:b/>
+          <w:u w:val="single"/>
+        </w:rPr>
+        <w:t xml:space="preserve"> </w:t>
       </w:r>
       <w:r>
         <w:rPr>
@@ -6734,7 +6872,7 @@
         <mc:AlternateContent>
           <mc:Choice Requires="wps">
             <w:drawing>
-              <wp:anchor distT="0" distB="0" distL="114300" distR="114300" simplePos="0" relativeHeight="251663360" behindDoc="0" locked="0" layoutInCell="1" allowOverlap="1">
+              <wp:anchor distT="0" distB="0" distL="114300" distR="114300" simplePos="0" relativeHeight="251663360" behindDoc="0" locked="0" layoutInCell="1" allowOverlap="1" wp14:anchorId="240E9E01" wp14:editId="5FD049E1">
                 <wp:simplePos x="0" y="0"/>
                 <wp:positionH relativeFrom="column">
                   <wp:posOffset>172528</wp:posOffset>
@@ -6833,7 +6971,7 @@
           <w:noProof/>
         </w:rPr>
         <w:drawing>
-          <wp:inline distT="0" distB="0" distL="0" distR="0">
+          <wp:inline distT="0" distB="0" distL="0" distR="0" wp14:anchorId="54AF1B72" wp14:editId="5CBCD508">
             <wp:extent cx="5943600" cy="3510915"/>
             <wp:effectExtent l="19050" t="19050" r="19050" b="13335"/>
             <wp:docPr id="18" name="Picture 18"/>
@@ -6850,7 +6988,7 @@
                     </pic:cNvPicPr>
                   </pic:nvPicPr>
                   <pic:blipFill>
-                    <a:blip r:embed="rId30">
+                    <a:blip r:embed="rId32">
                       <a:extLst>
                         <a:ext uri="{28A0092B-C50C-407E-A947-70E740481C1C}">
                           <a14:useLocalDpi xmlns:a14="http://schemas.microsoft.com/office/drawing/2010/main" val="0"/>
@@ -7044,7 +7182,14 @@
           <w:u w:val="single"/>
         </w:rPr>
         <w:lastRenderedPageBreak/>
-        <w:t xml:space="preserve">Test Case </w:t>
+        <w:t>Test Case</w:t>
+      </w:r>
+      <w:r>
+        <w:rPr>
+          <w:b/>
+          <w:u w:val="single"/>
+        </w:rPr>
+        <w:t xml:space="preserve"> </w:t>
       </w:r>
       <w:r>
         <w:rPr>
@@ -7095,7 +7240,7 @@
         <mc:AlternateContent>
           <mc:Choice Requires="wps">
             <w:drawing>
-              <wp:anchor distT="0" distB="0" distL="114300" distR="114300" simplePos="0" relativeHeight="251665408" behindDoc="0" locked="0" layoutInCell="1" allowOverlap="1" wp14:anchorId="6B7DDC0C" wp14:editId="566FB184">
+              <wp:anchor distT="0" distB="0" distL="114300" distR="114300" simplePos="0" relativeHeight="251665408" behindDoc="0" locked="0" layoutInCell="1" allowOverlap="1" wp14:anchorId="13516604" wp14:editId="34C35490">
                 <wp:simplePos x="0" y="0"/>
                 <wp:positionH relativeFrom="column">
                   <wp:posOffset>172528</wp:posOffset>
@@ -7194,7 +7339,7 @@
           <w:noProof/>
         </w:rPr>
         <w:drawing>
-          <wp:inline distT="0" distB="0" distL="0" distR="0">
+          <wp:inline distT="0" distB="0" distL="0" distR="0" wp14:anchorId="448FD920" wp14:editId="5D897F08">
             <wp:extent cx="5934710" cy="3510915"/>
             <wp:effectExtent l="19050" t="19050" r="27940" b="13335"/>
             <wp:docPr id="13" name="Picture 13"/>
@@ -7211,7 +7356,7 @@
                     </pic:cNvPicPr>
                   </pic:nvPicPr>
                   <pic:blipFill>
-                    <a:blip r:embed="rId31">
+                    <a:blip r:embed="rId33">
                       <a:extLst>
                         <a:ext uri="{28A0092B-C50C-407E-A947-70E740481C1C}">
                           <a14:useLocalDpi xmlns:a14="http://schemas.microsoft.com/office/drawing/2010/main" val="0"/>
@@ -7402,7 +7547,14 @@
           <w:u w:val="single"/>
         </w:rPr>
         <w:lastRenderedPageBreak/>
-        <w:t xml:space="preserve">Test Case </w:t>
+        <w:t>Test Case</w:t>
+      </w:r>
+      <w:r>
+        <w:rPr>
+          <w:b/>
+          <w:u w:val="single"/>
+        </w:rPr>
+        <w:t xml:space="preserve"> </w:t>
       </w:r>
       <w:r>
         <w:rPr>
@@ -7451,7 +7603,7 @@
           <w:noProof/>
         </w:rPr>
         <w:drawing>
-          <wp:inline distT="0" distB="0" distL="0" distR="0" wp14:anchorId="6B185094" wp14:editId="1ED82252">
+          <wp:inline distT="0" distB="0" distL="0" distR="0" wp14:anchorId="6E4909DD" wp14:editId="030C5781">
             <wp:extent cx="5943600" cy="3510915"/>
             <wp:effectExtent l="19050" t="19050" r="19050" b="13335"/>
             <wp:docPr id="24" name="Picture 24"/>
@@ -7468,7 +7620,7 @@
                     </pic:cNvPicPr>
                   </pic:nvPicPr>
                   <pic:blipFill>
-                    <a:blip r:embed="rId32">
+                    <a:blip r:embed="rId34">
                       <a:extLst>
                         <a:ext uri="{28A0092B-C50C-407E-A947-70E740481C1C}">
                           <a14:useLocalDpi xmlns:a14="http://schemas.microsoft.com/office/drawing/2010/main" val="0"/>
@@ -7650,7 +7802,14 @@
           <w:u w:val="single"/>
         </w:rPr>
         <w:lastRenderedPageBreak/>
-        <w:t xml:space="preserve">Test Case </w:t>
+        <w:t>Test Case</w:t>
+      </w:r>
+      <w:r>
+        <w:rPr>
+          <w:b/>
+          <w:u w:val="single"/>
+        </w:rPr>
+        <w:t xml:space="preserve"> </w:t>
       </w:r>
       <w:r>
         <w:rPr>
@@ -7695,7 +7854,7 @@
         <mc:AlternateContent>
           <mc:Choice Requires="wps">
             <w:drawing>
-              <wp:anchor distT="0" distB="0" distL="114300" distR="114300" simplePos="0" relativeHeight="251666432" behindDoc="0" locked="0" layoutInCell="1" allowOverlap="1">
+              <wp:anchor distT="0" distB="0" distL="114300" distR="114300" simplePos="0" relativeHeight="251666432" behindDoc="0" locked="0" layoutInCell="1" allowOverlap="1" wp14:anchorId="7AF2CE5D" wp14:editId="4FE3AF35">
                 <wp:simplePos x="0" y="0"/>
                 <wp:positionH relativeFrom="column">
                   <wp:posOffset>129396</wp:posOffset>
@@ -7793,7 +7952,7 @@
           <w:noProof/>
         </w:rPr>
         <w:drawing>
-          <wp:inline distT="0" distB="0" distL="0" distR="0">
+          <wp:inline distT="0" distB="0" distL="0" distR="0" wp14:anchorId="6CC573F8" wp14:editId="6DFEEAA0">
             <wp:extent cx="5943600" cy="3510915"/>
             <wp:effectExtent l="19050" t="19050" r="19050" b="13335"/>
             <wp:docPr id="14" name="Picture 14"/>
@@ -7810,7 +7969,7 @@
                     </pic:cNvPicPr>
                   </pic:nvPicPr>
                   <pic:blipFill>
-                    <a:blip r:embed="rId33">
+                    <a:blip r:embed="rId35">
                       <a:extLst>
                         <a:ext uri="{28A0092B-C50C-407E-A947-70E740481C1C}">
                           <a14:useLocalDpi xmlns:a14="http://schemas.microsoft.com/office/drawing/2010/main" val="0"/>
@@ -7992,7 +8151,14 @@
           <w:u w:val="single"/>
         </w:rPr>
         <w:lastRenderedPageBreak/>
-        <w:t xml:space="preserve">Test Case </w:t>
+        <w:t>Test Case</w:t>
+      </w:r>
+      <w:r>
+        <w:rPr>
+          <w:b/>
+          <w:u w:val="single"/>
+        </w:rPr>
+        <w:t xml:space="preserve"> </w:t>
       </w:r>
       <w:r>
         <w:rPr>
@@ -8023,7 +8189,15 @@
         <w:t xml:space="preserve">, </w:t>
       </w:r>
       <w:r>
-        <w:t>dG,  *  %  ^</w:t>
+        <w:t>dG</w:t>
+      </w:r>
+      <w:proofErr w:type="gramStart"/>
+      <w:r>
+        <w:t>,  *</w:t>
+      </w:r>
+      <w:proofErr w:type="gramEnd"/>
+      <w:r>
+        <w:t xml:space="preserve">  %  ^</w:t>
       </w:r>
     </w:p>
     <w:p>
@@ -8052,7 +8226,7 @@
         <mc:AlternateContent>
           <mc:Choice Requires="wps">
             <w:drawing>
-              <wp:anchor distT="0" distB="0" distL="114300" distR="114300" simplePos="0" relativeHeight="251668480" behindDoc="0" locked="0" layoutInCell="1" allowOverlap="1" wp14:anchorId="47DEF770" wp14:editId="4FC75D87">
+              <wp:anchor distT="0" distB="0" distL="114300" distR="114300" simplePos="0" relativeHeight="251668480" behindDoc="0" locked="0" layoutInCell="1" allowOverlap="1" wp14:anchorId="1A3A9097" wp14:editId="53C9A395">
                 <wp:simplePos x="0" y="0"/>
                 <wp:positionH relativeFrom="column">
                   <wp:posOffset>146649</wp:posOffset>
@@ -8148,7 +8322,7 @@
           <w:noProof/>
         </w:rPr>
         <w:drawing>
-          <wp:inline distT="0" distB="0" distL="0" distR="0">
+          <wp:inline distT="0" distB="0" distL="0" distR="0" wp14:anchorId="799563D7" wp14:editId="732431B4">
             <wp:extent cx="5934710" cy="3510915"/>
             <wp:effectExtent l="19050" t="19050" r="27940" b="13335"/>
             <wp:docPr id="26" name="Picture 26"/>
@@ -8165,7 +8339,7 @@
                     </pic:cNvPicPr>
                   </pic:nvPicPr>
                   <pic:blipFill>
-                    <a:blip r:embed="rId34">
+                    <a:blip r:embed="rId36">
                       <a:extLst>
                         <a:ext uri="{28A0092B-C50C-407E-A947-70E740481C1C}">
                           <a14:useLocalDpi xmlns:a14="http://schemas.microsoft.com/office/drawing/2010/main" val="0"/>
@@ -8355,7 +8529,14 @@
           <w:u w:val="single"/>
         </w:rPr>
         <w:lastRenderedPageBreak/>
-        <w:t xml:space="preserve">Test Case </w:t>
+        <w:t>Test Case</w:t>
+      </w:r>
+      <w:r>
+        <w:rPr>
+          <w:b/>
+          <w:u w:val="single"/>
+        </w:rPr>
+        <w:t xml:space="preserve"> </w:t>
       </w:r>
       <w:r>
         <w:rPr>
@@ -8399,7 +8580,7 @@
         <mc:AlternateContent>
           <mc:Choice Requires="wps">
             <w:drawing>
-              <wp:anchor distT="0" distB="0" distL="114300" distR="114300" simplePos="0" relativeHeight="251670528" behindDoc="0" locked="0" layoutInCell="1" allowOverlap="1" wp14:anchorId="28FE2673" wp14:editId="3915C618">
+              <wp:anchor distT="0" distB="0" distL="114300" distR="114300" simplePos="0" relativeHeight="251670528" behindDoc="0" locked="0" layoutInCell="1" allowOverlap="1" wp14:anchorId="6DFD9D6B" wp14:editId="358D0A6F">
                 <wp:simplePos x="0" y="0"/>
                 <wp:positionH relativeFrom="column">
                   <wp:posOffset>155275</wp:posOffset>
@@ -8494,7 +8675,7 @@
           <w:noProof/>
         </w:rPr>
         <w:drawing>
-          <wp:inline distT="0" distB="0" distL="0" distR="0" wp14:anchorId="135D6907" wp14:editId="0192F103">
+          <wp:inline distT="0" distB="0" distL="0" distR="0" wp14:anchorId="7ED601D6" wp14:editId="731173D0">
             <wp:extent cx="5934710" cy="3510915"/>
             <wp:effectExtent l="19050" t="19050" r="27940" b="13335"/>
             <wp:docPr id="17" name="Picture 17"/>
@@ -8506,325 +8687,6 @@
                 <pic:pic xmlns:pic="http://schemas.openxmlformats.org/drawingml/2006/picture">
                   <pic:nvPicPr>
                     <pic:cNvPr id="0" name="Picture 1"/>
-                    <pic:cNvPicPr>
-                      <a:picLocks noChangeAspect="1" noChangeArrowheads="1"/>
-                    </pic:cNvPicPr>
-                  </pic:nvPicPr>
-                  <pic:blipFill>
-                    <a:blip r:embed="rId35">
-                      <a:extLst>
-                        <a:ext uri="{28A0092B-C50C-407E-A947-70E740481C1C}">
-                          <a14:useLocalDpi xmlns:a14="http://schemas.microsoft.com/office/drawing/2010/main" val="0"/>
-                        </a:ext>
-                      </a:extLst>
-                    </a:blip>
-                    <a:srcRect/>
-                    <a:stretch>
-                      <a:fillRect/>
-                    </a:stretch>
-                  </pic:blipFill>
-                  <pic:spPr bwMode="auto">
-                    <a:xfrm>
-                      <a:off x="0" y="0"/>
-                      <a:ext cx="5934710" cy="3510915"/>
-                    </a:xfrm>
-                    <a:prstGeom prst="rect">
-                      <a:avLst/>
-                    </a:prstGeom>
-                    <a:noFill/>
-                    <a:ln>
-                      <a:solidFill>
-                        <a:schemeClr val="accent1"/>
-                      </a:solidFill>
-                    </a:ln>
-                  </pic:spPr>
-                </pic:pic>
-              </a:graphicData>
-            </a:graphic>
-          </wp:inline>
-        </w:drawing>
-      </w:r>
-    </w:p>
-    <w:p>
-      <w:pPr>
-        <w:jc w:val="center"/>
-        <w:rPr>
-          <w:b/>
-        </w:rPr>
-      </w:pPr>
-      <w:r>
-        <w:rPr>
-          <w:b/>
-        </w:rPr>
-        <w:t>Screenshot 10</w:t>
-      </w:r>
-    </w:p>
-    <w:p>
-      <w:r>
-        <w:t>When a user inputs a search string</w:t>
-      </w:r>
-      <w:r>
-        <w:t xml:space="preserve"> </w:t>
-      </w:r>
-      <w:r>
-        <w:t>“</w:t>
-      </w:r>
-      <w:r>
-        <w:rPr>
-          <w:b/>
-        </w:rPr>
-        <w:t>I_am _going_to_perform</w:t>
-      </w:r>
-      <w:r>
-        <w:t>”, specifies the number of suggestions as some random value ‘</w:t>
-      </w:r>
-      <w:r>
-        <w:rPr>
-          <w:b/>
-        </w:rPr>
-        <w:t>17’</w:t>
-      </w:r>
-      <w:r>
-        <w:t xml:space="preserve"> </w:t>
-      </w:r>
-      <w:r>
-        <w:t>and</w:t>
-      </w:r>
-      <w:r>
-        <w:t xml:space="preserve"> then </w:t>
-      </w:r>
-      <w:r>
-        <w:t>clicks on the “</w:t>
-      </w:r>
-      <w:r>
-        <w:rPr>
-          <w:b/>
-        </w:rPr>
-        <w:t>Search</w:t>
-      </w:r>
-      <w:r>
-        <w:t xml:space="preserve">” button, </w:t>
-      </w:r>
-      <w:r>
-        <w:t>an error message “</w:t>
-      </w:r>
-      <w:r>
-        <w:rPr>
-          <w:b/>
-        </w:rPr>
-        <w:t>Please input valid search texts</w:t>
-      </w:r>
-      <w:r>
-        <w:t>” is displayed on a dialog box and t</w:t>
-      </w:r>
-      <w:r>
-        <w:t xml:space="preserve">he </w:t>
-      </w:r>
-      <w:r>
-        <w:t xml:space="preserve">corresponding search results of the </w:t>
-      </w:r>
-      <w:r>
-        <w:t xml:space="preserve">NGram </w:t>
-      </w:r>
-      <w:r>
-        <w:t xml:space="preserve">node are also </w:t>
-      </w:r>
-      <w:r>
-        <w:rPr>
-          <w:b/>
-        </w:rPr>
-        <w:t>NOT displayed</w:t>
-      </w:r>
-      <w:r>
-        <w:t xml:space="preserve"> </w:t>
-      </w:r>
-      <w:r>
-        <w:t>i.e., the store is empty</w:t>
-      </w:r>
-      <w:r>
-        <w:t xml:space="preserve"> </w:t>
-      </w:r>
-      <w:r>
-        <w:t xml:space="preserve">and the probability graph is also not shown </w:t>
-      </w:r>
-      <w:r>
-        <w:t xml:space="preserve">on the NGram GUI </w:t>
-      </w:r>
-      <w:r>
-        <w:t xml:space="preserve">as indicated </w:t>
-      </w:r>
-      <w:r>
-        <w:t xml:space="preserve">in the above </w:t>
-      </w:r>
-      <w:r>
-        <w:rPr>
-          <w:b/>
-        </w:rPr>
-        <w:t>Screenshot 10</w:t>
-      </w:r>
-      <w:r>
-        <w:t>.</w:t>
-      </w:r>
-    </w:p>
-    <w:p/>
-    <w:p/>
-    <w:p/>
-    <w:p/>
-    <w:p/>
-    <w:p/>
-    <w:p/>
-    <w:p/>
-    <w:p>
-      <w:pPr>
-        <w:tabs>
-          <w:tab w:val="left" w:pos="5859"/>
-        </w:tabs>
-      </w:pPr>
-      <w:r>
-        <w:rPr>
-          <w:b/>
-          <w:u w:val="single"/>
-        </w:rPr>
-        <w:lastRenderedPageBreak/>
-        <w:t xml:space="preserve">Test Case </w:t>
-      </w:r>
-      <w:r>
-        <w:rPr>
-          <w:b/>
-          <w:u w:val="single"/>
-        </w:rPr>
-        <w:t>11</w:t>
-      </w:r>
-      <w:r>
-        <w:rPr>
-          <w:b/>
-        </w:rPr>
-        <w:t>:</w:t>
-      </w:r>
-      <w:r>
-        <w:rPr>
-          <w:b/>
-        </w:rPr>
-        <w:t xml:space="preserve"> Input Search Text: </w:t>
-      </w:r>
-      <w:r>
-        <w:t>fhjghjgguihu2ht, kjhrjkshtjkhkjhkjafhakj, uwjkshkjhtkjhkjsth</w:t>
-      </w:r>
-    </w:p>
-    <w:p>
-      <w:r>
-        <w:rPr>
-          <w:b/>
-        </w:rPr>
-        <w:t xml:space="preserve">Number of Suggestions specified by the user: </w:t>
-      </w:r>
-      <w:r>
-        <w:t>37</w:t>
-      </w:r>
-    </w:p>
-    <w:p>
-      <w:r>
-        <w:rPr>
-          <w:noProof/>
-        </w:rPr>
-        <w:drawing>
-          <wp:inline distT="0" distB="0" distL="0" distR="0">
-            <wp:extent cx="5943600" cy="3502025"/>
-            <wp:effectExtent l="19050" t="19050" r="19050" b="22225"/>
-            <wp:docPr id="29" name="Picture 29"/>
-            <wp:cNvGraphicFramePr>
-              <a:graphicFrameLocks xmlns:a="http://schemas.openxmlformats.org/drawingml/2006/main" noChangeAspect="1"/>
-            </wp:cNvGraphicFramePr>
-            <a:graphic xmlns:a="http://schemas.openxmlformats.org/drawingml/2006/main">
-              <a:graphicData uri="http://schemas.openxmlformats.org/drawingml/2006/picture">
-                <pic:pic xmlns:pic="http://schemas.openxmlformats.org/drawingml/2006/picture">
-                  <pic:nvPicPr>
-                    <pic:cNvPr id="0" name="Picture 1"/>
-                    <pic:cNvPicPr>
-                      <a:picLocks noChangeAspect="1" noChangeArrowheads="1"/>
-                    </pic:cNvPicPr>
-                  </pic:nvPicPr>
-                  <pic:blipFill>
-                    <a:blip r:embed="rId36">
-                      <a:extLst>
-                        <a:ext uri="{28A0092B-C50C-407E-A947-70E740481C1C}">
-                          <a14:useLocalDpi xmlns:a14="http://schemas.microsoft.com/office/drawing/2010/main" val="0"/>
-                        </a:ext>
-                      </a:extLst>
-                    </a:blip>
-                    <a:srcRect/>
-                    <a:stretch>
-                      <a:fillRect/>
-                    </a:stretch>
-                  </pic:blipFill>
-                  <pic:spPr bwMode="auto">
-                    <a:xfrm>
-                      <a:off x="0" y="0"/>
-                      <a:ext cx="5943600" cy="3502025"/>
-                    </a:xfrm>
-                    <a:prstGeom prst="rect">
-                      <a:avLst/>
-                    </a:prstGeom>
-                    <a:noFill/>
-                    <a:ln>
-                      <a:solidFill>
-                        <a:schemeClr val="accent1"/>
-                      </a:solidFill>
-                    </a:ln>
-                  </pic:spPr>
-                </pic:pic>
-              </a:graphicData>
-            </a:graphic>
-          </wp:inline>
-        </w:drawing>
-      </w:r>
-    </w:p>
-    <w:p>
-      <w:pPr>
-        <w:jc w:val="center"/>
-        <w:rPr>
-          <w:b/>
-        </w:rPr>
-      </w:pPr>
-      <w:r>
-        <w:rPr>
-          <w:b/>
-        </w:rPr>
-        <w:t>Screenshot 11</w:t>
-      </w:r>
-    </w:p>
-    <w:p>
-      <w:pPr>
-        <w:rPr>
-          <w:b/>
-        </w:rPr>
-      </w:pPr>
-    </w:p>
-    <w:p>
-      <w:pPr>
-        <w:rPr>
-          <w:b/>
-        </w:rPr>
-      </w:pPr>
-      <w:r>
-        <w:rPr>
-          <w:b/>
-          <w:noProof/>
-        </w:rPr>
-        <w:lastRenderedPageBreak/>
-        <w:drawing>
-          <wp:inline distT="0" distB="0" distL="0" distR="0">
-            <wp:extent cx="5934710" cy="3510915"/>
-            <wp:effectExtent l="19050" t="19050" r="27940" b="13335"/>
-            <wp:docPr id="30" name="Picture 30"/>
-            <wp:cNvGraphicFramePr>
-              <a:graphicFrameLocks xmlns:a="http://schemas.openxmlformats.org/drawingml/2006/main" noChangeAspect="1"/>
-            </wp:cNvGraphicFramePr>
-            <a:graphic xmlns:a="http://schemas.openxmlformats.org/drawingml/2006/main">
-              <a:graphicData uri="http://schemas.openxmlformats.org/drawingml/2006/picture">
-                <pic:pic xmlns:pic="http://schemas.openxmlformats.org/drawingml/2006/picture">
-                  <pic:nvPicPr>
-                    <pic:cNvPr id="0" name="Picture 2"/>
                     <pic:cNvPicPr>
                       <a:picLocks noChangeAspect="1" noChangeArrowheads="1"/>
                     </pic:cNvPicPr>
@@ -8875,18 +8737,24 @@
         <w:rPr>
           <w:b/>
         </w:rPr>
-        <w:t>Screenshot 12</w:t>
-      </w:r>
-    </w:p>
-    <w:p>
-      <w:r>
-        <w:t>When a user enters a random number input “</w:t>
-      </w:r>
-      <w:r>
-        <w:rPr>
-          <w:b/>
-        </w:rPr>
-        <w:t>fhjghjgguihu2ht, kjhrjkshtjkhkjhkjafhakj, uwjkshkjhtkjhkjsth</w:t>
+        <w:t>Screenshot 10</w:t>
+      </w:r>
+    </w:p>
+    <w:p>
+      <w:r>
+        <w:t>When a user inputs a search string</w:t>
+      </w:r>
+      <w:r>
+        <w:t xml:space="preserve"> </w:t>
+      </w:r>
+      <w:r>
+        <w:t>“</w:t>
+      </w:r>
+      <w:r>
+        <w:rPr>
+          <w:b/>
+        </w:rPr>
+        <w:t>I_am _going_to_perform</w:t>
       </w:r>
       <w:r>
         <w:t>”, specifies the number of suggestions as some random value ‘</w:t>
@@ -8895,22 +8763,16 @@
         <w:rPr>
           <w:b/>
         </w:rPr>
-        <w:t>37</w:t>
-      </w:r>
-      <w:r>
-        <w:rPr>
-          <w:b/>
-        </w:rPr>
-        <w:t>’</w:t>
-      </w:r>
-      <w:r>
-        <w:t xml:space="preserve"> </w:t>
-      </w:r>
-      <w:r>
-        <w:t xml:space="preserve">and </w:t>
-      </w:r>
-      <w:r>
-        <w:t xml:space="preserve">then </w:t>
+        <w:t>17’</w:t>
+      </w:r>
+      <w:r>
+        <w:t xml:space="preserve"> </w:t>
+      </w:r>
+      <w:r>
+        <w:t>and</w:t>
+      </w:r>
+      <w:r>
+        <w:t xml:space="preserve"> then </w:t>
       </w:r>
       <w:r>
         <w:t>clicks on the “</w:t>
@@ -8922,43 +8784,37 @@
         <w:t>Search</w:t>
       </w:r>
       <w:r>
-        <w:t>” button</w:t>
-      </w:r>
-      <w:r>
-        <w:t>,</w:t>
-      </w:r>
-      <w:r>
-        <w:t xml:space="preserve"> </w:t>
-      </w:r>
-      <w:r>
-        <w:t>t</w:t>
-      </w:r>
-      <w:r>
-        <w:t>he</w:t>
-      </w:r>
-      <w:r>
-        <w:t>re</w:t>
-      </w:r>
-      <w:r>
-        <w:t xml:space="preserve"> </w:t>
-      </w:r>
-      <w:r>
-        <w:t xml:space="preserve">are no search results </w:t>
-      </w:r>
-      <w:r>
-        <w:t xml:space="preserve">displayed </w:t>
-      </w:r>
-      <w:r>
-        <w:t>and an error message “</w:t>
-      </w:r>
-      <w:r>
-        <w:rPr>
-          <w:b/>
-        </w:rPr>
-        <w:t>No ngram predictions were returned. Please try another query</w:t>
-      </w:r>
-      <w:r>
-        <w:t>” is displayed on the node</w:t>
+        <w:t xml:space="preserve">” button, </w:t>
+      </w:r>
+      <w:r>
+        <w:t>an error message “</w:t>
+      </w:r>
+      <w:r>
+        <w:rPr>
+          <w:b/>
+        </w:rPr>
+        <w:t>Please input valid search texts</w:t>
+      </w:r>
+      <w:r>
+        <w:t>” is displayed on a dialog box and t</w:t>
+      </w:r>
+      <w:r>
+        <w:t xml:space="preserve">he </w:t>
+      </w:r>
+      <w:r>
+        <w:t xml:space="preserve">corresponding search results of the </w:t>
+      </w:r>
+      <w:r>
+        <w:t xml:space="preserve">NGram </w:t>
+      </w:r>
+      <w:r>
+        <w:t xml:space="preserve">node are also </w:t>
+      </w:r>
+      <w:r>
+        <w:rPr>
+          <w:b/>
+        </w:rPr>
+        <w:t>NOT displayed</w:t>
       </w:r>
       <w:r>
         <w:t xml:space="preserve"> </w:t>
@@ -8976,16 +8832,7 @@
         <w:t xml:space="preserve">on the NGram GUI </w:t>
       </w:r>
       <w:r>
-        <w:t xml:space="preserve">as </w:t>
-      </w:r>
-      <w:r>
-        <w:t>indi</w:t>
-      </w:r>
-      <w:r>
-        <w:t>c</w:t>
-      </w:r>
-      <w:r>
-        <w:t xml:space="preserve">ated </w:t>
+        <w:t xml:space="preserve">as indicated </w:t>
       </w:r>
       <w:r>
         <w:t xml:space="preserve">in the above </w:t>
@@ -8994,32 +8841,20 @@
         <w:rPr>
           <w:b/>
         </w:rPr>
-        <w:t>Screenshot 11</w:t>
-      </w:r>
-      <w:r>
-        <w:rPr>
-          <w:b/>
-        </w:rPr>
-        <w:t xml:space="preserve"> </w:t>
-      </w:r>
-      <w:r>
-        <w:t xml:space="preserve">and </w:t>
-      </w:r>
-      <w:r>
-        <w:rPr>
-          <w:b/>
-        </w:rPr>
-        <w:t>Screenshot 12</w:t>
+        <w:t>Screenshot 10</w:t>
       </w:r>
       <w:r>
         <w:t>.</w:t>
       </w:r>
     </w:p>
-    <w:p>
-      <w:r>
-        <w:br w:type="page"/>
-      </w:r>
-    </w:p>
+    <w:p/>
+    <w:p/>
+    <w:p/>
+    <w:p/>
+    <w:p/>
+    <w:p/>
+    <w:p/>
+    <w:p/>
     <w:p>
       <w:pPr>
         <w:tabs>
@@ -9032,7 +8867,367 @@
           <w:u w:val="single"/>
         </w:rPr>
         <w:lastRenderedPageBreak/>
-        <w:t xml:space="preserve">Test Case </w:t>
+        <w:t>Test Case</w:t>
+      </w:r>
+      <w:r>
+        <w:rPr>
+          <w:b/>
+          <w:u w:val="single"/>
+        </w:rPr>
+        <w:t xml:space="preserve"> </w:t>
+      </w:r>
+      <w:r>
+        <w:rPr>
+          <w:b/>
+          <w:u w:val="single"/>
+        </w:rPr>
+        <w:t>11</w:t>
+      </w:r>
+      <w:r>
+        <w:rPr>
+          <w:b/>
+        </w:rPr>
+        <w:t>:</w:t>
+      </w:r>
+      <w:r>
+        <w:rPr>
+          <w:b/>
+        </w:rPr>
+        <w:t xml:space="preserve"> Input Search Text: </w:t>
+      </w:r>
+      <w:r>
+        <w:t>fhjghjgguihu2ht, kjhrjkshtjkhkjhkjafhakj, uwjkshkjhtkjhkjsth</w:t>
+      </w:r>
+    </w:p>
+    <w:p>
+      <w:r>
+        <w:rPr>
+          <w:b/>
+        </w:rPr>
+        <w:t xml:space="preserve">Number of Suggestions specified by the user: </w:t>
+      </w:r>
+      <w:r>
+        <w:t>37</w:t>
+      </w:r>
+    </w:p>
+    <w:p>
+      <w:r>
+        <w:rPr>
+          <w:noProof/>
+        </w:rPr>
+        <w:drawing>
+          <wp:inline distT="0" distB="0" distL="0" distR="0" wp14:anchorId="360B4A39" wp14:editId="6A2B492B">
+            <wp:extent cx="5943600" cy="3502025"/>
+            <wp:effectExtent l="19050" t="19050" r="19050" b="22225"/>
+            <wp:docPr id="29" name="Picture 29"/>
+            <wp:cNvGraphicFramePr>
+              <a:graphicFrameLocks xmlns:a="http://schemas.openxmlformats.org/drawingml/2006/main" noChangeAspect="1"/>
+            </wp:cNvGraphicFramePr>
+            <a:graphic xmlns:a="http://schemas.openxmlformats.org/drawingml/2006/main">
+              <a:graphicData uri="http://schemas.openxmlformats.org/drawingml/2006/picture">
+                <pic:pic xmlns:pic="http://schemas.openxmlformats.org/drawingml/2006/picture">
+                  <pic:nvPicPr>
+                    <pic:cNvPr id="0" name="Picture 1"/>
+                    <pic:cNvPicPr>
+                      <a:picLocks noChangeAspect="1" noChangeArrowheads="1"/>
+                    </pic:cNvPicPr>
+                  </pic:nvPicPr>
+                  <pic:blipFill>
+                    <a:blip r:embed="rId38">
+                      <a:extLst>
+                        <a:ext uri="{28A0092B-C50C-407E-A947-70E740481C1C}">
+                          <a14:useLocalDpi xmlns:a14="http://schemas.microsoft.com/office/drawing/2010/main" val="0"/>
+                        </a:ext>
+                      </a:extLst>
+                    </a:blip>
+                    <a:srcRect/>
+                    <a:stretch>
+                      <a:fillRect/>
+                    </a:stretch>
+                  </pic:blipFill>
+                  <pic:spPr bwMode="auto">
+                    <a:xfrm>
+                      <a:off x="0" y="0"/>
+                      <a:ext cx="5943600" cy="3502025"/>
+                    </a:xfrm>
+                    <a:prstGeom prst="rect">
+                      <a:avLst/>
+                    </a:prstGeom>
+                    <a:noFill/>
+                    <a:ln>
+                      <a:solidFill>
+                        <a:schemeClr val="accent1"/>
+                      </a:solidFill>
+                    </a:ln>
+                  </pic:spPr>
+                </pic:pic>
+              </a:graphicData>
+            </a:graphic>
+          </wp:inline>
+        </w:drawing>
+      </w:r>
+    </w:p>
+    <w:p>
+      <w:pPr>
+        <w:jc w:val="center"/>
+        <w:rPr>
+          <w:b/>
+        </w:rPr>
+      </w:pPr>
+      <w:r>
+        <w:rPr>
+          <w:b/>
+        </w:rPr>
+        <w:t>Screenshot 11</w:t>
+      </w:r>
+    </w:p>
+    <w:p>
+      <w:pPr>
+        <w:rPr>
+          <w:b/>
+        </w:rPr>
+      </w:pPr>
+    </w:p>
+    <w:p>
+      <w:pPr>
+        <w:rPr>
+          <w:b/>
+        </w:rPr>
+      </w:pPr>
+      <w:r>
+        <w:rPr>
+          <w:b/>
+          <w:noProof/>
+        </w:rPr>
+        <w:lastRenderedPageBreak/>
+        <w:drawing>
+          <wp:inline distT="0" distB="0" distL="0" distR="0" wp14:anchorId="19A2D602" wp14:editId="16F8C6F9">
+            <wp:extent cx="5934710" cy="3510915"/>
+            <wp:effectExtent l="19050" t="19050" r="27940" b="13335"/>
+            <wp:docPr id="30" name="Picture 30"/>
+            <wp:cNvGraphicFramePr>
+              <a:graphicFrameLocks xmlns:a="http://schemas.openxmlformats.org/drawingml/2006/main" noChangeAspect="1"/>
+            </wp:cNvGraphicFramePr>
+            <a:graphic xmlns:a="http://schemas.openxmlformats.org/drawingml/2006/main">
+              <a:graphicData uri="http://schemas.openxmlformats.org/drawingml/2006/picture">
+                <pic:pic xmlns:pic="http://schemas.openxmlformats.org/drawingml/2006/picture">
+                  <pic:nvPicPr>
+                    <pic:cNvPr id="0" name="Picture 2"/>
+                    <pic:cNvPicPr>
+                      <a:picLocks noChangeAspect="1" noChangeArrowheads="1"/>
+                    </pic:cNvPicPr>
+                  </pic:nvPicPr>
+                  <pic:blipFill>
+                    <a:blip r:embed="rId39">
+                      <a:extLst>
+                        <a:ext uri="{28A0092B-C50C-407E-A947-70E740481C1C}">
+                          <a14:useLocalDpi xmlns:a14="http://schemas.microsoft.com/office/drawing/2010/main" val="0"/>
+                        </a:ext>
+                      </a:extLst>
+                    </a:blip>
+                    <a:srcRect/>
+                    <a:stretch>
+                      <a:fillRect/>
+                    </a:stretch>
+                  </pic:blipFill>
+                  <pic:spPr bwMode="auto">
+                    <a:xfrm>
+                      <a:off x="0" y="0"/>
+                      <a:ext cx="5934710" cy="3510915"/>
+                    </a:xfrm>
+                    <a:prstGeom prst="rect">
+                      <a:avLst/>
+                    </a:prstGeom>
+                    <a:noFill/>
+                    <a:ln>
+                      <a:solidFill>
+                        <a:schemeClr val="accent1"/>
+                      </a:solidFill>
+                    </a:ln>
+                  </pic:spPr>
+                </pic:pic>
+              </a:graphicData>
+            </a:graphic>
+          </wp:inline>
+        </w:drawing>
+      </w:r>
+    </w:p>
+    <w:p>
+      <w:pPr>
+        <w:jc w:val="center"/>
+        <w:rPr>
+          <w:b/>
+        </w:rPr>
+      </w:pPr>
+      <w:r>
+        <w:rPr>
+          <w:b/>
+        </w:rPr>
+        <w:t>Screenshot 12</w:t>
+      </w:r>
+    </w:p>
+    <w:p>
+      <w:r>
+        <w:t>When a user enters a random number input “</w:t>
+      </w:r>
+      <w:r>
+        <w:rPr>
+          <w:b/>
+        </w:rPr>
+        <w:t>fhjghjgguihu2ht, kjhrjkshtjkhkjhkjafhakj, uwjkshkjhtkjhkjsth</w:t>
+      </w:r>
+      <w:r>
+        <w:t>”, specifies the number of suggestions as some random value ‘</w:t>
+      </w:r>
+      <w:r>
+        <w:rPr>
+          <w:b/>
+        </w:rPr>
+        <w:t>37</w:t>
+      </w:r>
+      <w:r>
+        <w:rPr>
+          <w:b/>
+        </w:rPr>
+        <w:t>’</w:t>
+      </w:r>
+      <w:r>
+        <w:t xml:space="preserve"> </w:t>
+      </w:r>
+      <w:r>
+        <w:t xml:space="preserve">and </w:t>
+      </w:r>
+      <w:r>
+        <w:t xml:space="preserve">then </w:t>
+      </w:r>
+      <w:r>
+        <w:t>clicks on the “</w:t>
+      </w:r>
+      <w:r>
+        <w:rPr>
+          <w:b/>
+        </w:rPr>
+        <w:t>Search</w:t>
+      </w:r>
+      <w:r>
+        <w:t>” button</w:t>
+      </w:r>
+      <w:r>
+        <w:t>,</w:t>
+      </w:r>
+      <w:r>
+        <w:t xml:space="preserve"> </w:t>
+      </w:r>
+      <w:r>
+        <w:t>t</w:t>
+      </w:r>
+      <w:r>
+        <w:t>he</w:t>
+      </w:r>
+      <w:r>
+        <w:t>re</w:t>
+      </w:r>
+      <w:r>
+        <w:t xml:space="preserve"> </w:t>
+      </w:r>
+      <w:r>
+        <w:t xml:space="preserve">are no search results </w:t>
+      </w:r>
+      <w:r>
+        <w:t xml:space="preserve">displayed </w:t>
+      </w:r>
+      <w:r>
+        <w:t>and an error message “</w:t>
+      </w:r>
+      <w:r>
+        <w:rPr>
+          <w:b/>
+        </w:rPr>
+        <w:t>No ngram predictions were returned. Please try another query</w:t>
+      </w:r>
+      <w:r>
+        <w:t>” is displayed on the node</w:t>
+      </w:r>
+      <w:r>
+        <w:t xml:space="preserve"> </w:t>
+      </w:r>
+      <w:r>
+        <w:t>i.e., the store is empty</w:t>
+      </w:r>
+      <w:r>
+        <w:t xml:space="preserve"> </w:t>
+      </w:r>
+      <w:r>
+        <w:t xml:space="preserve">and the probability graph is also not shown </w:t>
+      </w:r>
+      <w:r>
+        <w:t xml:space="preserve">on the NGram GUI </w:t>
+      </w:r>
+      <w:r>
+        <w:t xml:space="preserve">as </w:t>
+      </w:r>
+      <w:r>
+        <w:t>indi</w:t>
+      </w:r>
+      <w:r>
+        <w:t>c</w:t>
+      </w:r>
+      <w:r>
+        <w:t xml:space="preserve">ated </w:t>
+      </w:r>
+      <w:r>
+        <w:t xml:space="preserve">in the above </w:t>
+      </w:r>
+      <w:r>
+        <w:rPr>
+          <w:b/>
+        </w:rPr>
+        <w:t>Screenshot 11</w:t>
+      </w:r>
+      <w:r>
+        <w:rPr>
+          <w:b/>
+        </w:rPr>
+        <w:t xml:space="preserve"> </w:t>
+      </w:r>
+      <w:r>
+        <w:t xml:space="preserve">and </w:t>
+      </w:r>
+      <w:r>
+        <w:rPr>
+          <w:b/>
+        </w:rPr>
+        <w:t>Screenshot 12</w:t>
+      </w:r>
+      <w:r>
+        <w:t>.</w:t>
+      </w:r>
+    </w:p>
+    <w:p>
+      <w:r>
+        <w:br w:type="page"/>
+      </w:r>
+    </w:p>
+    <w:p>
+      <w:pPr>
+        <w:tabs>
+          <w:tab w:val="left" w:pos="5859"/>
+        </w:tabs>
+      </w:pPr>
+      <w:r>
+        <w:rPr>
+          <w:b/>
+          <w:u w:val="single"/>
+        </w:rPr>
+        <w:lastRenderedPageBreak/>
+        <w:t>Test Case</w:t>
+      </w:r>
+      <w:r>
+        <w:rPr>
+          <w:b/>
+          <w:u w:val="single"/>
+        </w:rPr>
+        <w:t xml:space="preserve"> </w:t>
       </w:r>
       <w:r>
         <w:rPr>
@@ -9075,7 +9270,7 @@
           <w:noProof/>
         </w:rPr>
         <w:drawing>
-          <wp:inline distT="0" distB="0" distL="0" distR="0" wp14:anchorId="067B08A6" wp14:editId="39076B5F">
+          <wp:inline distT="0" distB="0" distL="0" distR="0" wp14:anchorId="613287B0" wp14:editId="6A8C57E2">
             <wp:extent cx="5934710" cy="3502025"/>
             <wp:effectExtent l="19050" t="19050" r="27940" b="22225"/>
             <wp:docPr id="38" name="Picture 38"/>
@@ -9092,7 +9287,7 @@
                     </pic:cNvPicPr>
                   </pic:nvPicPr>
                   <pic:blipFill>
-                    <a:blip r:embed="rId38">
+                    <a:blip r:embed="rId40">
                       <a:extLst>
                         <a:ext uri="{28A0092B-C50C-407E-A947-70E740481C1C}">
                           <a14:useLocalDpi xmlns:a14="http://schemas.microsoft.com/office/drawing/2010/main" val="0"/>
@@ -9264,7 +9459,14 @@
           <w:u w:val="single"/>
         </w:rPr>
         <w:lastRenderedPageBreak/>
-        <w:t xml:space="preserve">Test Case </w:t>
+        <w:t>Test Case</w:t>
+      </w:r>
+      <w:r>
+        <w:rPr>
+          <w:b/>
+          <w:u w:val="single"/>
+        </w:rPr>
+        <w:t xml:space="preserve"> </w:t>
       </w:r>
       <w:r>
         <w:rPr>
@@ -9309,7 +9511,7 @@
         <mc:AlternateContent>
           <mc:Choice Requires="wps">
             <w:drawing>
-              <wp:anchor distT="0" distB="0" distL="114300" distR="114300" simplePos="0" relativeHeight="251675648" behindDoc="0" locked="0" layoutInCell="1" allowOverlap="1">
+              <wp:anchor distT="0" distB="0" distL="114300" distR="114300" simplePos="0" relativeHeight="251675648" behindDoc="0" locked="0" layoutInCell="1" allowOverlap="1" wp14:anchorId="2AED2938" wp14:editId="675321AF">
                 <wp:simplePos x="0" y="0"/>
                 <wp:positionH relativeFrom="column">
                   <wp:posOffset>155275</wp:posOffset>
@@ -9404,7 +9606,7 @@
           <w:noProof/>
         </w:rPr>
         <w:drawing>
-          <wp:inline distT="0" distB="0" distL="0" distR="0">
+          <wp:inline distT="0" distB="0" distL="0" distR="0" wp14:anchorId="7B401654" wp14:editId="64A599F6">
             <wp:extent cx="5934710" cy="3510915"/>
             <wp:effectExtent l="19050" t="19050" r="27940" b="13335"/>
             <wp:docPr id="25" name="Picture 25"/>
@@ -9421,7 +9623,7 @@
                     </pic:cNvPicPr>
                   </pic:nvPicPr>
                   <pic:blipFill>
-                    <a:blip r:embed="rId39">
+                    <a:blip r:embed="rId41">
                       <a:extLst>
                         <a:ext uri="{28A0092B-C50C-407E-A947-70E740481C1C}">
                           <a14:useLocalDpi xmlns:a14="http://schemas.microsoft.com/office/drawing/2010/main" val="0"/>
@@ -9590,7 +9792,14 @@
           <w:u w:val="single"/>
         </w:rPr>
         <w:lastRenderedPageBreak/>
-        <w:t xml:space="preserve">Test Case </w:t>
+        <w:t>Test Case</w:t>
+      </w:r>
+      <w:r>
+        <w:rPr>
+          <w:b/>
+          <w:u w:val="single"/>
+        </w:rPr>
+        <w:t xml:space="preserve"> </w:t>
       </w:r>
       <w:r>
         <w:rPr>
@@ -9649,7 +9858,7 @@
         <mc:AlternateContent>
           <mc:Choice Requires="wps">
             <w:drawing>
-              <wp:anchor distT="0" distB="0" distL="114300" distR="114300" simplePos="0" relativeHeight="251671552" behindDoc="0" locked="0" layoutInCell="1" allowOverlap="1">
+              <wp:anchor distT="0" distB="0" distL="114300" distR="114300" simplePos="0" relativeHeight="251671552" behindDoc="0" locked="0" layoutInCell="1" allowOverlap="1" wp14:anchorId="0846D225" wp14:editId="1FF889E5">
                 <wp:simplePos x="0" y="0"/>
                 <wp:positionH relativeFrom="column">
                   <wp:posOffset>138023</wp:posOffset>
@@ -9744,7 +9953,7 @@
           <w:noProof/>
         </w:rPr>
         <w:drawing>
-          <wp:inline distT="0" distB="0" distL="0" distR="0">
+          <wp:inline distT="0" distB="0" distL="0" distR="0" wp14:anchorId="1CCECF5D" wp14:editId="44F5ECF7">
             <wp:extent cx="5943600" cy="3502025"/>
             <wp:effectExtent l="19050" t="19050" r="19050" b="22225"/>
             <wp:docPr id="31" name="Picture 31"/>
@@ -9761,7 +9970,7 @@
                     </pic:cNvPicPr>
                   </pic:nvPicPr>
                   <pic:blipFill>
-                    <a:blip r:embed="rId40">
+                    <a:blip r:embed="rId42">
                       <a:extLst>
                         <a:ext uri="{28A0092B-C50C-407E-A947-70E740481C1C}">
                           <a14:useLocalDpi xmlns:a14="http://schemas.microsoft.com/office/drawing/2010/main" val="0"/>
@@ -9930,7 +10139,14 @@
           <w:u w:val="single"/>
         </w:rPr>
         <w:lastRenderedPageBreak/>
-        <w:t xml:space="preserve">Test Case </w:t>
+        <w:t>Test Case</w:t>
+      </w:r>
+      <w:r>
+        <w:rPr>
+          <w:b/>
+          <w:u w:val="single"/>
+        </w:rPr>
+        <w:t xml:space="preserve"> </w:t>
       </w:r>
       <w:r>
         <w:rPr>
@@ -9980,7 +10196,7 @@
           <w:noProof/>
         </w:rPr>
         <w:drawing>
-          <wp:inline distT="0" distB="0" distL="0" distR="0">
+          <wp:inline distT="0" distB="0" distL="0" distR="0" wp14:anchorId="14A7BF71" wp14:editId="02681E2F">
             <wp:extent cx="5943600" cy="3493770"/>
             <wp:effectExtent l="19050" t="19050" r="19050" b="11430"/>
             <wp:docPr id="37" name="Picture 37"/>
@@ -9997,7 +10213,7 @@
                     </pic:cNvPicPr>
                   </pic:nvPicPr>
                   <pic:blipFill>
-                    <a:blip r:embed="rId41">
+                    <a:blip r:embed="rId43">
                       <a:extLst>
                         <a:ext uri="{28A0092B-C50C-407E-A947-70E740481C1C}">
                           <a14:useLocalDpi xmlns:a14="http://schemas.microsoft.com/office/drawing/2010/main" val="0"/>
@@ -10169,7 +10385,14 @@
           <w:u w:val="single"/>
         </w:rPr>
         <w:lastRenderedPageBreak/>
-        <w:t xml:space="preserve">Test Case </w:t>
+        <w:t>Test Case</w:t>
+      </w:r>
+      <w:r>
+        <w:rPr>
+          <w:b/>
+          <w:u w:val="single"/>
+        </w:rPr>
+        <w:t xml:space="preserve"> </w:t>
       </w:r>
       <w:r>
         <w:rPr>
@@ -10219,7 +10442,7 @@
           <w:noProof/>
         </w:rPr>
         <w:drawing>
-          <wp:inline distT="0" distB="0" distL="0" distR="0">
+          <wp:inline distT="0" distB="0" distL="0" distR="0" wp14:anchorId="2FCFDF09" wp14:editId="54AC203B">
             <wp:extent cx="5934710" cy="3510915"/>
             <wp:effectExtent l="19050" t="19050" r="27940" b="13335"/>
             <wp:docPr id="40" name="Picture 40"/>
@@ -10236,7 +10459,7 @@
                     </pic:cNvPicPr>
                   </pic:nvPicPr>
                   <pic:blipFill>
-                    <a:blip r:embed="rId42">
+                    <a:blip r:embed="rId44">
                       <a:extLst>
                         <a:ext uri="{28A0092B-C50C-407E-A947-70E740481C1C}">
                           <a14:useLocalDpi xmlns:a14="http://schemas.microsoft.com/office/drawing/2010/main" val="0"/>
@@ -10414,7 +10637,14 @@
           <w:u w:val="single"/>
         </w:rPr>
         <w:lastRenderedPageBreak/>
-        <w:t xml:space="preserve">Test Case </w:t>
+        <w:t>Test Case</w:t>
+      </w:r>
+      <w:r>
+        <w:rPr>
+          <w:b/>
+          <w:u w:val="single"/>
+        </w:rPr>
+        <w:t xml:space="preserve"> </w:t>
       </w:r>
       <w:r>
         <w:rPr>
@@ -10469,7 +10699,7 @@
         <mc:AlternateContent>
           <mc:Choice Requires="wps">
             <w:drawing>
-              <wp:anchor distT="0" distB="0" distL="114300" distR="114300" simplePos="0" relativeHeight="251672576" behindDoc="0" locked="0" layoutInCell="1" allowOverlap="1">
+              <wp:anchor distT="0" distB="0" distL="114300" distR="114300" simplePos="0" relativeHeight="251672576" behindDoc="0" locked="0" layoutInCell="1" allowOverlap="1" wp14:anchorId="2C8BBE92" wp14:editId="081AAADA">
                 <wp:simplePos x="0" y="0"/>
                 <wp:positionH relativeFrom="column">
                   <wp:posOffset>138023</wp:posOffset>
@@ -10564,7 +10794,7 @@
           <w:noProof/>
         </w:rPr>
         <w:drawing>
-          <wp:inline distT="0" distB="0" distL="0" distR="0">
+          <wp:inline distT="0" distB="0" distL="0" distR="0" wp14:anchorId="02192F70" wp14:editId="1B3D7EAE">
             <wp:extent cx="5943600" cy="3510915"/>
             <wp:effectExtent l="19050" t="19050" r="19050" b="13335"/>
             <wp:docPr id="42" name="Picture 42"/>
@@ -10581,7 +10811,7 @@
                     </pic:cNvPicPr>
                   </pic:nvPicPr>
                   <pic:blipFill>
-                    <a:blip r:embed="rId43">
+                    <a:blip r:embed="rId45">
                       <a:extLst>
                         <a:ext uri="{28A0092B-C50C-407E-A947-70E740481C1C}">
                           <a14:useLocalDpi xmlns:a14="http://schemas.microsoft.com/office/drawing/2010/main" val="0"/>
@@ -10751,7 +10981,14 @@
           <w:b/>
           <w:u w:val="single"/>
         </w:rPr>
-        <w:t xml:space="preserve">Test Case </w:t>
+        <w:t>Test Case</w:t>
+      </w:r>
+      <w:r>
+        <w:rPr>
+          <w:b/>
+          <w:u w:val="single"/>
+        </w:rPr>
+        <w:t xml:space="preserve"> </w:t>
       </w:r>
       <w:r>
         <w:rPr>
@@ -10775,8 +11012,13 @@
       <w:r>
         <w:t># *</w:t>
       </w:r>
-      <w:r>
-        <w:t>, , , ,</w:t>
+      <w:proofErr w:type="gramStart"/>
+      <w:r>
+        <w:t>, ,</w:t>
+      </w:r>
+      <w:proofErr w:type="gramEnd"/>
+      <w:r>
+        <w:t xml:space="preserve"> , ,</w:t>
       </w:r>
       <w:r>
         <w:t xml:space="preserve"> % ^ 2 3 4 $&amp;@ 976</w:t>
@@ -10806,7 +11048,7 @@
         <mc:AlternateContent>
           <mc:Choice Requires="wps">
             <w:drawing>
-              <wp:anchor distT="0" distB="0" distL="114300" distR="114300" simplePos="0" relativeHeight="251674624" behindDoc="0" locked="0" layoutInCell="1" allowOverlap="1" wp14:anchorId="366217F6" wp14:editId="6C3DF98D">
+              <wp:anchor distT="0" distB="0" distL="114300" distR="114300" simplePos="0" relativeHeight="251674624" behindDoc="0" locked="0" layoutInCell="1" allowOverlap="1" wp14:anchorId="475912E1" wp14:editId="3F361489">
                 <wp:simplePos x="0" y="0"/>
                 <wp:positionH relativeFrom="column">
                   <wp:posOffset>138023</wp:posOffset>
@@ -10901,7 +11143,7 @@
           <w:noProof/>
         </w:rPr>
         <w:drawing>
-          <wp:inline distT="0" distB="0" distL="0" distR="0">
+          <wp:inline distT="0" distB="0" distL="0" distR="0" wp14:anchorId="18BE9A99" wp14:editId="633D965A">
             <wp:extent cx="5943600" cy="3502025"/>
             <wp:effectExtent l="19050" t="19050" r="19050" b="22225"/>
             <wp:docPr id="28" name="Picture 28"/>
@@ -10918,7 +11160,7 @@
                     </pic:cNvPicPr>
                   </pic:nvPicPr>
                   <pic:blipFill>
-                    <a:blip r:embed="rId44">
+                    <a:blip r:embed="rId46">
                       <a:extLst>
                         <a:ext uri="{28A0092B-C50C-407E-A947-70E740481C1C}">
                           <a14:useLocalDpi xmlns:a14="http://schemas.microsoft.com/office/drawing/2010/main" val="0"/>
@@ -11114,7 +11356,14 @@
           <w:u w:val="single"/>
         </w:rPr>
         <w:lastRenderedPageBreak/>
-        <w:t xml:space="preserve">Test Case </w:t>
+        <w:t>Test Case</w:t>
+      </w:r>
+      <w:r>
+        <w:rPr>
+          <w:b/>
+          <w:u w:val="single"/>
+        </w:rPr>
+        <w:t xml:space="preserve"> </w:t>
       </w:r>
       <w:r>
         <w:rPr>
@@ -11179,7 +11428,7 @@
         <mc:AlternateContent>
           <mc:Choice Requires="wps">
             <w:drawing>
-              <wp:anchor distT="0" distB="0" distL="114300" distR="114300" simplePos="0" relativeHeight="251677696" behindDoc="0" locked="0" layoutInCell="1" allowOverlap="1" wp14:anchorId="07BD31FD" wp14:editId="00335FC0">
+              <wp:anchor distT="0" distB="0" distL="114300" distR="114300" simplePos="0" relativeHeight="251677696" behindDoc="0" locked="0" layoutInCell="1" allowOverlap="1" wp14:anchorId="40A2FB38" wp14:editId="478C7786">
                 <wp:simplePos x="0" y="0"/>
                 <wp:positionH relativeFrom="column">
                   <wp:posOffset>138023</wp:posOffset>
@@ -11274,7 +11523,7 @@
           <w:noProof/>
         </w:rPr>
         <w:drawing>
-          <wp:inline distT="0" distB="0" distL="0" distR="0">
+          <wp:inline distT="0" distB="0" distL="0" distR="0" wp14:anchorId="72D223E5" wp14:editId="02B80EB1">
             <wp:extent cx="5943600" cy="3510915"/>
             <wp:effectExtent l="19050" t="19050" r="19050" b="13335"/>
             <wp:docPr id="39" name="Picture 39"/>
@@ -11291,7 +11540,7 @@
                     </pic:cNvPicPr>
                   </pic:nvPicPr>
                   <pic:blipFill>
-                    <a:blip r:embed="rId45">
+                    <a:blip r:embed="rId47">
                       <a:extLst>
                         <a:ext uri="{28A0092B-C50C-407E-A947-70E740481C1C}">
                           <a14:useLocalDpi xmlns:a14="http://schemas.microsoft.com/office/drawing/2010/main" val="0"/>
@@ -11494,7 +11743,14 @@
           <w:u w:val="single"/>
         </w:rPr>
         <w:lastRenderedPageBreak/>
-        <w:t xml:space="preserve">Test Case </w:t>
+        <w:t>Test Case</w:t>
+      </w:r>
+      <w:r>
+        <w:rPr>
+          <w:b/>
+          <w:u w:val="single"/>
+        </w:rPr>
+        <w:t xml:space="preserve"> </w:t>
       </w:r>
       <w:r>
         <w:rPr>
@@ -11553,7 +11809,7 @@
           <w:noProof/>
         </w:rPr>
         <w:drawing>
-          <wp:inline distT="0" distB="0" distL="0" distR="0">
+          <wp:inline distT="0" distB="0" distL="0" distR="0" wp14:anchorId="5D8FFBA5" wp14:editId="77B5D489">
             <wp:extent cx="5943600" cy="3510915"/>
             <wp:effectExtent l="19050" t="19050" r="19050" b="13335"/>
             <wp:docPr id="47" name="Picture 47"/>
@@ -11570,7 +11826,7 @@
                     </pic:cNvPicPr>
                   </pic:nvPicPr>
                   <pic:blipFill>
-                    <a:blip r:embed="rId46">
+                    <a:blip r:embed="rId48">
                       <a:extLst>
                         <a:ext uri="{28A0092B-C50C-407E-A947-70E740481C1C}">
                           <a14:useLocalDpi xmlns:a14="http://schemas.microsoft.com/office/drawing/2010/main" val="0"/>
@@ -11610,7 +11866,7 @@
         <mc:AlternateContent>
           <mc:Choice Requires="wps">
             <w:drawing>
-              <wp:anchor distT="0" distB="0" distL="114300" distR="114300" simplePos="0" relativeHeight="251679744" behindDoc="0" locked="0" layoutInCell="1" allowOverlap="1" wp14:anchorId="7F98E962" wp14:editId="283E50FC">
+              <wp:anchor distT="0" distB="0" distL="114300" distR="114300" simplePos="0" relativeHeight="251679744" behindDoc="0" locked="0" layoutInCell="1" allowOverlap="1" wp14:anchorId="15A785AE" wp14:editId="56C02C11">
                 <wp:simplePos x="0" y="0"/>
                 <wp:positionH relativeFrom="column">
                   <wp:posOffset>138023</wp:posOffset>
@@ -11878,7 +12134,14 @@
           <w:u w:val="single"/>
         </w:rPr>
         <w:lastRenderedPageBreak/>
-        <w:t xml:space="preserve">Test Case </w:t>
+        <w:t>Test Case</w:t>
+      </w:r>
+      <w:r>
+        <w:rPr>
+          <w:b/>
+          <w:u w:val="single"/>
+        </w:rPr>
+        <w:t xml:space="preserve"> </w:t>
       </w:r>
       <w:r>
         <w:rPr>
@@ -11942,7 +12205,7 @@
         <mc:AlternateContent>
           <mc:Choice Requires="wps">
             <w:drawing>
-              <wp:anchor distT="0" distB="0" distL="114300" distR="114300" simplePos="0" relativeHeight="251680768" behindDoc="0" locked="0" layoutInCell="1" allowOverlap="1">
+              <wp:anchor distT="0" distB="0" distL="114300" distR="114300" simplePos="0" relativeHeight="251680768" behindDoc="0" locked="0" layoutInCell="1" allowOverlap="1" wp14:anchorId="5243F3F9" wp14:editId="13F36D54">
                 <wp:simplePos x="0" y="0"/>
                 <wp:positionH relativeFrom="column">
                   <wp:posOffset>112143</wp:posOffset>
@@ -12052,7 +12315,7 @@
           <w:noProof/>
         </w:rPr>
         <w:drawing>
-          <wp:inline distT="0" distB="0" distL="0" distR="0">
+          <wp:inline distT="0" distB="0" distL="0" distR="0" wp14:anchorId="7CB5E922" wp14:editId="69BDB157">
             <wp:extent cx="5934710" cy="3510915"/>
             <wp:effectExtent l="19050" t="19050" r="27940" b="13335"/>
             <wp:docPr id="52" name="Picture 52"/>
@@ -12069,7 +12332,7 @@
                     </pic:cNvPicPr>
                   </pic:nvPicPr>
                   <pic:blipFill>
-                    <a:blip r:embed="rId47">
+                    <a:blip r:embed="rId49">
                       <a:extLst>
                         <a:ext uri="{28A0092B-C50C-407E-A947-70E740481C1C}">
                           <a14:useLocalDpi xmlns:a14="http://schemas.microsoft.com/office/drawing/2010/main" val="0"/>
@@ -12262,7 +12525,14 @@
           <w:u w:val="single"/>
         </w:rPr>
         <w:lastRenderedPageBreak/>
-        <w:t xml:space="preserve">Test Case </w:t>
+        <w:t>Test Case</w:t>
+      </w:r>
+      <w:r>
+        <w:rPr>
+          <w:b/>
+          <w:u w:val="single"/>
+        </w:rPr>
+        <w:t xml:space="preserve"> </w:t>
       </w:r>
       <w:r>
         <w:rPr>
@@ -12288,10 +12558,21 @@
         <w:rPr>
           <w:b/>
         </w:rPr>
-        <w:t xml:space="preserve"> Input Search Text: </w:t>
-      </w:r>
-      <w:r>
-        <w:t>,,,test,,,</w:t>
+        <w:t xml:space="preserve"> Input Search Text</w:t>
+      </w:r>
+      <w:proofErr w:type="gramStart"/>
+      <w:r>
+        <w:rPr>
+          <w:b/>
+        </w:rPr>
+        <w:t xml:space="preserve">: </w:t>
+      </w:r>
+      <w:r>
+        <w:t>,,,</w:t>
+      </w:r>
+      <w:proofErr w:type="gramEnd"/>
+      <w:r>
+        <w:t>test,,,</w:t>
       </w:r>
     </w:p>
     <w:p>
@@ -12313,7 +12594,7 @@
         <mc:AlternateContent>
           <mc:Choice Requires="wps">
             <w:drawing>
-              <wp:anchor distT="0" distB="0" distL="114300" distR="114300" simplePos="0" relativeHeight="251682816" behindDoc="0" locked="0" layoutInCell="1" allowOverlap="1" wp14:anchorId="6381AE6D" wp14:editId="010D897B">
+              <wp:anchor distT="0" distB="0" distL="114300" distR="114300" simplePos="0" relativeHeight="251682816" behindDoc="0" locked="0" layoutInCell="1" allowOverlap="1" wp14:anchorId="327D2B24" wp14:editId="06ECC93E">
                 <wp:simplePos x="0" y="0"/>
                 <wp:positionH relativeFrom="column">
                   <wp:posOffset>120770</wp:posOffset>
@@ -12423,7 +12704,7 @@
           <w:noProof/>
         </w:rPr>
         <w:drawing>
-          <wp:inline distT="0" distB="0" distL="0" distR="0">
+          <wp:inline distT="0" distB="0" distL="0" distR="0" wp14:anchorId="44F0F5BD" wp14:editId="6B101F8F">
             <wp:extent cx="5943600" cy="3510915"/>
             <wp:effectExtent l="19050" t="19050" r="19050" b="13335"/>
             <wp:docPr id="57" name="Picture 57"/>
@@ -12440,7 +12721,7 @@
                     </pic:cNvPicPr>
                   </pic:nvPicPr>
                   <pic:blipFill>
-                    <a:blip r:embed="rId48">
+                    <a:blip r:embed="rId50">
                       <a:extLst>
                         <a:ext uri="{28A0092B-C50C-407E-A947-70E740481C1C}">
                           <a14:useLocalDpi xmlns:a14="http://schemas.microsoft.com/office/drawing/2010/main" val="0"/>
@@ -12627,7 +12908,14 @@
           <w:u w:val="single"/>
         </w:rPr>
         <w:lastRenderedPageBreak/>
-        <w:t xml:space="preserve">Test Case </w:t>
+        <w:t>Test Case</w:t>
+      </w:r>
+      <w:r>
+        <w:rPr>
+          <w:b/>
+          <w:u w:val="single"/>
+        </w:rPr>
+        <w:t xml:space="preserve"> </w:t>
       </w:r>
       <w:r>
         <w:rPr>
@@ -12682,7 +12970,7 @@
         <mc:AlternateContent>
           <mc:Choice Requires="wps">
             <w:drawing>
-              <wp:anchor distT="0" distB="0" distL="114300" distR="114300" simplePos="0" relativeHeight="251684864" behindDoc="0" locked="0" layoutInCell="1" allowOverlap="1" wp14:anchorId="615DE577" wp14:editId="6A38FB87">
+              <wp:anchor distT="0" distB="0" distL="114300" distR="114300" simplePos="0" relativeHeight="251684864" behindDoc="0" locked="0" layoutInCell="1" allowOverlap="1" wp14:anchorId="16DBBB7E" wp14:editId="06B49CFB">
                 <wp:simplePos x="0" y="0"/>
                 <wp:positionH relativeFrom="column">
                   <wp:posOffset>163902</wp:posOffset>
@@ -12792,10 +13080,10 @@
           <w:noProof/>
         </w:rPr>
         <w:drawing>
-          <wp:inline distT="0" distB="0" distL="0" distR="0">
-            <wp:extent cx="5934710" cy="3493770"/>
-            <wp:effectExtent l="19050" t="19050" r="27940" b="11430"/>
-            <wp:docPr id="65" name="Picture 65"/>
+          <wp:inline distT="0" distB="0" distL="0" distR="0" wp14:anchorId="59F6F23E" wp14:editId="71B8230A">
+            <wp:extent cx="5937250" cy="3498850"/>
+            <wp:effectExtent l="19050" t="19050" r="25400" b="25400"/>
+            <wp:docPr id="36" name="Picture 36"/>
             <wp:cNvGraphicFramePr>
               <a:graphicFrameLocks xmlns:a="http://schemas.openxmlformats.org/drawingml/2006/main" noChangeAspect="1"/>
             </wp:cNvGraphicFramePr>
@@ -12803,13 +13091,13 @@
               <a:graphicData uri="http://schemas.openxmlformats.org/drawingml/2006/picture">
                 <pic:pic xmlns:pic="http://schemas.openxmlformats.org/drawingml/2006/picture">
                   <pic:nvPicPr>
-                    <pic:cNvPr id="0" name="Picture 8"/>
+                    <pic:cNvPr id="0" name="Picture 1"/>
                     <pic:cNvPicPr>
                       <a:picLocks noChangeAspect="1" noChangeArrowheads="1"/>
                     </pic:cNvPicPr>
                   </pic:nvPicPr>
                   <pic:blipFill>
-                    <a:blip r:embed="rId49">
+                    <a:blip r:embed="rId51">
                       <a:extLst>
                         <a:ext uri="{28A0092B-C50C-407E-A947-70E740481C1C}">
                           <a14:useLocalDpi xmlns:a14="http://schemas.microsoft.com/office/drawing/2010/main" val="0"/>
@@ -12824,7 +13112,7 @@
                   <pic:spPr bwMode="auto">
                     <a:xfrm>
                       <a:off x="0" y="0"/>
-                      <a:ext cx="5934710" cy="3493770"/>
+                      <a:ext cx="5937250" cy="3498850"/>
                     </a:xfrm>
                     <a:prstGeom prst="rect">
                       <a:avLst/>
@@ -12930,7 +13218,13 @@
         <w:rPr>
           <w:b/>
         </w:rPr>
-        <w:t xml:space="preserve">valid </w:t>
+        <w:t>natural</w:t>
+      </w:r>
+      <w:r>
+        <w:rPr>
+          <w:b/>
+        </w:rPr>
+        <w:t xml:space="preserve"> </w:t>
       </w:r>
       <w:r>
         <w:rPr>
@@ -12942,7 +13236,7 @@
         <w:rPr>
           <w:b/>
         </w:rPr>
-        <w:t>search texts</w:t>
+        <w:t>(strictly greater than zero without decimal point)!</w:t>
       </w:r>
       <w:r>
         <w:t>” is displayed on a dialog box and t</w:t>
@@ -12977,7 +13271,13 @@
         <w:t>i.e., the store is empty</w:t>
       </w:r>
       <w:r>
-        <w:t xml:space="preserve"> and the probability graph is also not shown on the </w:t>
+        <w:t xml:space="preserve"> and the probability graph is also </w:t>
+      </w:r>
+      <w:r>
+        <w:t>NOT</w:t>
+      </w:r>
+      <w:r>
+        <w:t xml:space="preserve"> shown on the </w:t>
       </w:r>
       <w:proofErr w:type="spellStart"/>
       <w:r>
@@ -13003,7 +13303,381 @@
         <w:t>.</w:t>
       </w:r>
     </w:p>
-    <w:p/>
+    <w:p>
+      <w:r>
+        <w:br w:type="page"/>
+      </w:r>
+      <w:r>
+        <w:rPr>
+          <w:b/>
+          <w:u w:val="single"/>
+        </w:rPr>
+        <w:lastRenderedPageBreak/>
+        <w:t>Test Case</w:t>
+      </w:r>
+      <w:r>
+        <w:rPr>
+          <w:b/>
+          <w:u w:val="single"/>
+        </w:rPr>
+        <w:t xml:space="preserve"> </w:t>
+      </w:r>
+      <w:r>
+        <w:rPr>
+          <w:b/>
+          <w:u w:val="single"/>
+        </w:rPr>
+        <w:t>2</w:t>
+      </w:r>
+      <w:r>
+        <w:rPr>
+          <w:b/>
+          <w:u w:val="single"/>
+        </w:rPr>
+        <w:t>4</w:t>
+      </w:r>
+      <w:r>
+        <w:rPr>
+          <w:u w:val="single"/>
+        </w:rPr>
+        <w:t>:</w:t>
+      </w:r>
+      <w:r>
+        <w:rPr>
+          <w:b/>
+        </w:rPr>
+        <w:t xml:space="preserve"> Input Search Text: </w:t>
+      </w:r>
+      <w:proofErr w:type="spellStart"/>
+      <w:proofErr w:type="gramStart"/>
+      <w:r>
+        <w:t>abc</w:t>
+      </w:r>
+      <w:proofErr w:type="spellEnd"/>
+      <w:proofErr w:type="gramEnd"/>
+    </w:p>
+    <w:p>
+      <w:r>
+        <w:rPr>
+          <w:b/>
+        </w:rPr>
+        <w:t xml:space="preserve">Number of Suggestions specified by the user: </w:t>
+      </w:r>
+      <w:r>
+        <w:t>-1</w:t>
+      </w:r>
+    </w:p>
+    <w:p>
+      <w:r>
+        <w:rPr>
+          <w:noProof/>
+        </w:rPr>
+        <mc:AlternateContent>
+          <mc:Choice Requires="wps">
+            <w:drawing>
+              <wp:anchor distT="0" distB="0" distL="114300" distR="114300" simplePos="0" relativeHeight="251686912" behindDoc="0" locked="0" layoutInCell="1" allowOverlap="1" wp14:anchorId="179E5548" wp14:editId="303A720A">
+                <wp:simplePos x="0" y="0"/>
+                <wp:positionH relativeFrom="column">
+                  <wp:posOffset>163902</wp:posOffset>
+                </wp:positionH>
+                <wp:positionV relativeFrom="paragraph">
+                  <wp:posOffset>664785</wp:posOffset>
+                </wp:positionV>
+                <wp:extent cx="1544128" cy="276045"/>
+                <wp:effectExtent l="0" t="0" r="18415" b="10160"/>
+                <wp:wrapNone/>
+                <wp:docPr id="45" name="Text Box 45"/>
+                <wp:cNvGraphicFramePr/>
+                <a:graphic xmlns:a="http://schemas.openxmlformats.org/drawingml/2006/main">
+                  <a:graphicData uri="http://schemas.microsoft.com/office/word/2010/wordprocessingShape">
+                    <wps:wsp>
+                      <wps:cNvSpPr txBox="1"/>
+                      <wps:spPr>
+                        <a:xfrm>
+                          <a:off x="0" y="0"/>
+                          <a:ext cx="1544128" cy="276045"/>
+                        </a:xfrm>
+                        <a:prstGeom prst="rect">
+                          <a:avLst/>
+                        </a:prstGeom>
+                        <a:solidFill>
+                          <a:schemeClr val="lt1"/>
+                        </a:solidFill>
+                        <a:ln w="6350">
+                          <a:solidFill>
+                            <a:prstClr val="black"/>
+                          </a:solidFill>
+                        </a:ln>
+                        <a:effectLst/>
+                      </wps:spPr>
+                      <wps:style>
+                        <a:lnRef idx="0">
+                          <a:schemeClr val="accent1"/>
+                        </a:lnRef>
+                        <a:fillRef idx="0">
+                          <a:schemeClr val="accent1"/>
+                        </a:fillRef>
+                        <a:effectRef idx="0">
+                          <a:schemeClr val="accent1"/>
+                        </a:effectRef>
+                        <a:fontRef idx="minor">
+                          <a:schemeClr val="dk1"/>
+                        </a:fontRef>
+                      </wps:style>
+                      <wps:txbx>
+                        <w:txbxContent>
+                          <w:p>
+                            <w:r>
+                              <w:t>NODES NOT DISPLAYED</w:t>
+                            </w:r>
+                          </w:p>
+                        </w:txbxContent>
+                      </wps:txbx>
+                      <wps:bodyPr rot="0" spcFirstLastPara="0" vertOverflow="overflow" horzOverflow="overflow" vert="horz" wrap="square" lIns="91440" tIns="45720" rIns="91440" bIns="45720" numCol="1" spcCol="0" rtlCol="0" fromWordArt="0" anchor="t" anchorCtr="0" forceAA="0" compatLnSpc="1">
+                        <a:prstTxWarp prst="textNoShape">
+                          <a:avLst/>
+                        </a:prstTxWarp>
+                        <a:noAutofit/>
+                      </wps:bodyPr>
+                    </wps:wsp>
+                  </a:graphicData>
+                </a:graphic>
+                <wp14:sizeRelH relativeFrom="margin">
+                  <wp14:pctWidth>0</wp14:pctWidth>
+                </wp14:sizeRelH>
+                <wp14:sizeRelV relativeFrom="margin">
+                  <wp14:pctHeight>0</wp14:pctHeight>
+                </wp14:sizeRelV>
+              </wp:anchor>
+            </w:drawing>
+          </mc:Choice>
+          <mc:Fallback>
+            <w:pict>
+              <v:shape id="Text Box 45" o:spid="_x0000_s1043" type="#_x0000_t202" style="position:absolute;margin-left:12.9pt;margin-top:52.35pt;width:121.6pt;height:21.75pt;z-index:251686912;visibility:visible;mso-wrap-style:square;mso-width-percent:0;mso-height-percent:0;mso-wrap-distance-left:9pt;mso-wrap-distance-top:0;mso-wrap-distance-right:9pt;mso-wrap-distance-bottom:0;mso-position-horizontal:absolute;mso-position-horizontal-relative:text;mso-position-vertical:absolute;mso-position-vertical-relative:text;mso-width-percent:0;mso-height-percent:0;mso-width-relative:margin;mso-height-relative:margin;v-text-anchor:top" o:gfxdata="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" fillcolor="white [3201]" strokeweight=".5pt">
+                <v:textbox>
+                  <w:txbxContent>
+                    <w:p>
+                      <w:r>
+                        <w:t>NODES NOT DISPLAYED</w:t>
+                      </w:r>
+                    </w:p>
+                  </w:txbxContent>
+                </v:textbox>
+              </v:shape>
+            </w:pict>
+          </mc:Fallback>
+        </mc:AlternateContent>
+      </w:r>
+      <w:r>
+        <w:rPr>
+          <w:noProof/>
+        </w:rPr>
+        <w:drawing>
+          <wp:inline distT="0" distB="0" distL="0" distR="0">
+            <wp:extent cx="5934710" cy="3510915"/>
+            <wp:effectExtent l="19050" t="19050" r="27940" b="13335"/>
+            <wp:docPr id="58" name="Picture 58"/>
+            <wp:cNvGraphicFramePr>
+              <a:graphicFrameLocks xmlns:a="http://schemas.openxmlformats.org/drawingml/2006/main" noChangeAspect="1"/>
+            </wp:cNvGraphicFramePr>
+            <a:graphic xmlns:a="http://schemas.openxmlformats.org/drawingml/2006/main">
+              <a:graphicData uri="http://schemas.openxmlformats.org/drawingml/2006/picture">
+                <pic:pic xmlns:pic="http://schemas.openxmlformats.org/drawingml/2006/picture">
+                  <pic:nvPicPr>
+                    <pic:cNvPr id="0" name="Picture 2"/>
+                    <pic:cNvPicPr>
+                      <a:picLocks noChangeAspect="1" noChangeArrowheads="1"/>
+                    </pic:cNvPicPr>
+                  </pic:nvPicPr>
+                  <pic:blipFill>
+                    <a:blip r:embed="rId52">
+                      <a:extLst>
+                        <a:ext uri="{28A0092B-C50C-407E-A947-70E740481C1C}">
+                          <a14:useLocalDpi xmlns:a14="http://schemas.microsoft.com/office/drawing/2010/main" val="0"/>
+                        </a:ext>
+                      </a:extLst>
+                    </a:blip>
+                    <a:srcRect/>
+                    <a:stretch>
+                      <a:fillRect/>
+                    </a:stretch>
+                  </pic:blipFill>
+                  <pic:spPr bwMode="auto">
+                    <a:xfrm>
+                      <a:off x="0" y="0"/>
+                      <a:ext cx="5934710" cy="3510915"/>
+                    </a:xfrm>
+                    <a:prstGeom prst="rect">
+                      <a:avLst/>
+                    </a:prstGeom>
+                    <a:noFill/>
+                    <a:ln>
+                      <a:solidFill>
+                        <a:schemeClr val="accent1"/>
+                      </a:solidFill>
+                    </a:ln>
+                  </pic:spPr>
+                </pic:pic>
+              </a:graphicData>
+            </a:graphic>
+          </wp:inline>
+        </w:drawing>
+      </w:r>
+    </w:p>
+    <w:p>
+      <w:pPr>
+        <w:jc w:val="center"/>
+        <w:rPr>
+          <w:b/>
+        </w:rPr>
+      </w:pPr>
+      <w:r>
+        <w:rPr>
+          <w:b/>
+        </w:rPr>
+        <w:t>Screenshot 25</w:t>
+      </w:r>
+    </w:p>
+    <w:p>
+      <w:r>
+        <w:t>When a user inputs a search string</w:t>
+      </w:r>
+      <w:r>
+        <w:t xml:space="preserve"> </w:t>
+      </w:r>
+      <w:r>
+        <w:rPr>
+          <w:b/>
+        </w:rPr>
+        <w:t>“</w:t>
+      </w:r>
+      <w:proofErr w:type="spellStart"/>
+      <w:r>
+        <w:rPr>
+          <w:b/>
+        </w:rPr>
+        <w:t>abc</w:t>
+      </w:r>
+      <w:proofErr w:type="spellEnd"/>
+      <w:r>
+        <w:t>” specifies the number of suggestions as some random value ‘</w:t>
+      </w:r>
+      <w:r>
+        <w:rPr>
+          <w:b/>
+        </w:rPr>
+        <w:t>-1</w:t>
+      </w:r>
+      <w:r>
+        <w:t>’</w:t>
+      </w:r>
+      <w:r>
+        <w:t xml:space="preserve"> </w:t>
+      </w:r>
+      <w:r>
+        <w:t>and</w:t>
+      </w:r>
+      <w:r>
+        <w:t xml:space="preserve"> then </w:t>
+      </w:r>
+      <w:r>
+        <w:t>clicks on the “</w:t>
+      </w:r>
+      <w:r>
+        <w:rPr>
+          <w:b/>
+        </w:rPr>
+        <w:t>Search</w:t>
+      </w:r>
+      <w:r>
+        <w:t xml:space="preserve">” button, </w:t>
+      </w:r>
+      <w:r>
+        <w:t>an error message “</w:t>
+      </w:r>
+      <w:r>
+        <w:rPr>
+          <w:b/>
+        </w:rPr>
+        <w:t xml:space="preserve">Please input </w:t>
+      </w:r>
+      <w:r>
+        <w:rPr>
+          <w:b/>
+        </w:rPr>
+        <w:t>a natural</w:t>
+      </w:r>
+      <w:r>
+        <w:rPr>
+          <w:b/>
+        </w:rPr>
+        <w:t xml:space="preserve"> </w:t>
+      </w:r>
+      <w:r>
+        <w:rPr>
+          <w:b/>
+        </w:rPr>
+        <w:t>number (strictly greater than zero without decimal point)!</w:t>
+      </w:r>
+      <w:r>
+        <w:t>” is displayed on a dialog box and t</w:t>
+      </w:r>
+      <w:r>
+        <w:t xml:space="preserve">he </w:t>
+      </w:r>
+      <w:r>
+        <w:t xml:space="preserve">corresponding search results of the </w:t>
+      </w:r>
+      <w:proofErr w:type="spellStart"/>
+      <w:r>
+        <w:t>NGram</w:t>
+      </w:r>
+      <w:proofErr w:type="spellEnd"/>
+      <w:r>
+        <w:t xml:space="preserve"> </w:t>
+      </w:r>
+      <w:r>
+        <w:t xml:space="preserve">node are also </w:t>
+      </w:r>
+      <w:r>
+        <w:rPr>
+          <w:b/>
+        </w:rPr>
+        <w:t>NOT displayed</w:t>
+      </w:r>
+      <w:r>
+        <w:t xml:space="preserve"> </w:t>
+      </w:r>
+      <w:r>
+        <w:t>i.e., the store is empty</w:t>
+      </w:r>
+      <w:r>
+        <w:t xml:space="preserve"> and the probability graph is also NOT shown on the </w:t>
+      </w:r>
+      <w:proofErr w:type="spellStart"/>
+      <w:r>
+        <w:t>NGram</w:t>
+      </w:r>
+      <w:proofErr w:type="spellEnd"/>
+      <w:r>
+        <w:t xml:space="preserve"> GUI as indicated in the above </w:t>
+      </w:r>
+      <w:r>
+        <w:rPr>
+          <w:b/>
+        </w:rPr>
+        <w:t>Screenshot</w:t>
+      </w:r>
+      <w:r>
+        <w:rPr>
+          <w:b/>
+        </w:rPr>
+        <w:t xml:space="preserve"> 25</w:t>
+      </w:r>
+      <w:r>
+        <w:t>.</w:t>
+      </w:r>
+    </w:p>
     <w:p/>
     <w:p/>
     <w:p/>
@@ -13011,6 +13685,7 @@
     <w:p/>
     <w:p/>
     <w:sectPr>
+      <w:footerReference w:type="default" r:id="rId53"/>
       <w:pgSz w:w="12240" w:h="15840"/>
       <w:pgMar w:top="1440" w:right="1440" w:bottom="1440" w:left="1440" w:header="720" w:footer="720" w:gutter="0"/>
       <w:cols w:space="720"/>
@@ -13018,6 +13693,109 @@
     </w:sectPr>
   </w:body>
 </w:document>
+</file>
+
+<file path=word/endnotes.xml><?xml version="1.0" encoding="utf-8"?>
+<w:endnotes xmlns:wpc="http://schemas.microsoft.com/office/word/2010/wordprocessingCanvas" xmlns:mc="http://schemas.openxmlformats.org/markup-compatibility/2006" xmlns:o="urn:schemas-microsoft-com:office:office" xmlns:r="http://schemas.openxmlformats.org/officeDocument/2006/relationships" xmlns:m="http://schemas.openxmlformats.org/officeDocument/2006/math" xmlns:v="urn:schemas-microsoft-com:vml" xmlns:wp14="http://schemas.microsoft.com/office/word/2010/wordprocessingDrawing" xmlns:wp="http://schemas.openxmlformats.org/drawingml/2006/wordprocessingDrawing" xmlns:w10="urn:schemas-microsoft-com:office:word" xmlns:w="http://schemas.openxmlformats.org/wordprocessingml/2006/main" xmlns:w14="http://schemas.microsoft.com/office/word/2010/wordml" xmlns:wpg="http://schemas.microsoft.com/office/word/2010/wordprocessingGroup" xmlns:wpi="http://schemas.microsoft.com/office/word/2010/wordprocessingInk" xmlns:wne="http://schemas.microsoft.com/office/word/2006/wordml" xmlns:wps="http://schemas.microsoft.com/office/word/2010/wordprocessingShape" mc:Ignorable="w14 wp14">
+  <w:endnote w:type="separator" w:id="-1">
+    <w:p>
+      <w:pPr>
+        <w:spacing w:after="0" w:line="240" w:lineRule="auto"/>
+      </w:pPr>
+      <w:r>
+        <w:separator/>
+      </w:r>
+    </w:p>
+  </w:endnote>
+  <w:endnote w:type="continuationSeparator" w:id="0">
+    <w:p>
+      <w:pPr>
+        <w:spacing w:after="0" w:line="240" w:lineRule="auto"/>
+      </w:pPr>
+      <w:r>
+        <w:continuationSeparator/>
+      </w:r>
+    </w:p>
+  </w:endnote>
+</w:endnotes>
+</file>
+
+<file path=word/footer1.xml><?xml version="1.0" encoding="utf-8"?>
+<w:ftr xmlns:wpc="http://schemas.microsoft.com/office/word/2010/wordprocessingCanvas" xmlns:mc="http://schemas.openxmlformats.org/markup-compatibility/2006" xmlns:o="urn:schemas-microsoft-com:office:office" xmlns:r="http://schemas.openxmlformats.org/officeDocument/2006/relationships" xmlns:m="http://schemas.openxmlformats.org/officeDocument/2006/math" xmlns:v="urn:schemas-microsoft-com:vml" xmlns:wp14="http://schemas.microsoft.com/office/word/2010/wordprocessingDrawing" xmlns:wp="http://schemas.openxmlformats.org/drawingml/2006/wordprocessingDrawing" xmlns:w10="urn:schemas-microsoft-com:office:word" xmlns:w="http://schemas.openxmlformats.org/wordprocessingml/2006/main" xmlns:w14="http://schemas.microsoft.com/office/word/2010/wordml" xmlns:wpg="http://schemas.microsoft.com/office/word/2010/wordprocessingGroup" xmlns:wpi="http://schemas.microsoft.com/office/word/2010/wordprocessingInk" xmlns:wne="http://schemas.microsoft.com/office/word/2006/wordml" xmlns:wps="http://schemas.microsoft.com/office/word/2010/wordprocessingShape" mc:Ignorable="w14 wp14">
+  <w:sdt>
+    <w:sdtPr>
+      <w:id w:val="-1932957523"/>
+      <w:docPartObj>
+        <w:docPartGallery w:val="Page Numbers (Bottom of Page)"/>
+        <w:docPartUnique/>
+      </w:docPartObj>
+    </w:sdtPr>
+    <w:sdtEndPr>
+      <w:rPr>
+        <w:noProof/>
+      </w:rPr>
+    </w:sdtEndPr>
+    <w:sdtContent>
+      <w:p>
+        <w:pPr>
+          <w:pStyle w:val="Footer"/>
+          <w:jc w:val="center"/>
+        </w:pPr>
+        <w:r>
+          <w:fldChar w:fldCharType="begin"/>
+        </w:r>
+        <w:r>
+          <w:instrText xml:space="preserve"> PAGE   \* MERGEFORMAT </w:instrText>
+        </w:r>
+        <w:r>
+          <w:fldChar w:fldCharType="separate"/>
+        </w:r>
+        <w:r>
+          <w:rPr>
+            <w:noProof/>
+          </w:rPr>
+          <w:t>2</w:t>
+        </w:r>
+        <w:r>
+          <w:rPr>
+            <w:noProof/>
+          </w:rPr>
+          <w:fldChar w:fldCharType="end"/>
+        </w:r>
+      </w:p>
+    </w:sdtContent>
+  </w:sdt>
+  <w:p>
+    <w:pPr>
+      <w:pStyle w:val="Footer"/>
+    </w:pPr>
+  </w:p>
+</w:ftr>
+</file>
+
+<file path=word/footnotes.xml><?xml version="1.0" encoding="utf-8"?>
+<w:footnotes xmlns:wpc="http://schemas.microsoft.com/office/word/2010/wordprocessingCanvas" xmlns:mc="http://schemas.openxmlformats.org/markup-compatibility/2006" xmlns:o="urn:schemas-microsoft-com:office:office" xmlns:r="http://schemas.openxmlformats.org/officeDocument/2006/relationships" xmlns:m="http://schemas.openxmlformats.org/officeDocument/2006/math" xmlns:v="urn:schemas-microsoft-com:vml" xmlns:wp14="http://schemas.microsoft.com/office/word/2010/wordprocessingDrawing" xmlns:wp="http://schemas.openxmlformats.org/drawingml/2006/wordprocessingDrawing" xmlns:w10="urn:schemas-microsoft-com:office:word" xmlns:w="http://schemas.openxmlformats.org/wordprocessingml/2006/main" xmlns:w14="http://schemas.microsoft.com/office/word/2010/wordml" xmlns:wpg="http://schemas.microsoft.com/office/word/2010/wordprocessingGroup" xmlns:wpi="http://schemas.microsoft.com/office/word/2010/wordprocessingInk" xmlns:wne="http://schemas.microsoft.com/office/word/2006/wordml" xmlns:wps="http://schemas.microsoft.com/office/word/2010/wordprocessingShape" mc:Ignorable="w14 wp14">
+  <w:footnote w:type="separator" w:id="-1">
+    <w:p>
+      <w:pPr>
+        <w:spacing w:after="0" w:line="240" w:lineRule="auto"/>
+      </w:pPr>
+      <w:r>
+        <w:separator/>
+      </w:r>
+    </w:p>
+  </w:footnote>
+  <w:footnote w:type="continuationSeparator" w:id="0">
+    <w:p>
+      <w:pPr>
+        <w:spacing w:after="0" w:line="240" w:lineRule="auto"/>
+      </w:pPr>
+      <w:r>
+        <w:continuationSeparator/>
+      </w:r>
+    </w:p>
+  </w:footnote>
+</w:footnotes>
 </file>
 
 <file path=word/numbering.xml><?xml version="1.0" encoding="utf-8"?>
@@ -13362,6 +14140,76 @@
       <w:contextualSpacing/>
     </w:pPr>
   </w:style>
+  <w:style w:type="table" w:styleId="TableGrid">
+    <w:name w:val="Table Grid"/>
+    <w:basedOn w:val="TableNormal"/>
+    <w:uiPriority w:val="59"/>
+    <w:rsid w:val="00307057"/>
+    <w:pPr>
+      <w:spacing w:after="0" w:line="240" w:lineRule="auto"/>
+    </w:pPr>
+    <w:tblPr>
+      <w:tblInd w:w="0" w:type="dxa"/>
+      <w:tblBorders>
+        <w:top w:val="single" w:sz="4" w:space="0" w:color="auto"/>
+        <w:left w:val="single" w:sz="4" w:space="0" w:color="auto"/>
+        <w:bottom w:val="single" w:sz="4" w:space="0" w:color="auto"/>
+        <w:right w:val="single" w:sz="4" w:space="0" w:color="auto"/>
+        <w:insideH w:val="single" w:sz="4" w:space="0" w:color="auto"/>
+        <w:insideV w:val="single" w:sz="4" w:space="0" w:color="auto"/>
+      </w:tblBorders>
+      <w:tblCellMar>
+        <w:top w:w="0" w:type="dxa"/>
+        <w:left w:w="108" w:type="dxa"/>
+        <w:bottom w:w="0" w:type="dxa"/>
+        <w:right w:w="108" w:type="dxa"/>
+      </w:tblCellMar>
+    </w:tblPr>
+  </w:style>
+  <w:style w:type="paragraph" w:styleId="Header">
+    <w:name w:val="header"/>
+    <w:basedOn w:val="Normal"/>
+    <w:link w:val="HeaderChar"/>
+    <w:uiPriority w:val="99"/>
+    <w:unhideWhenUsed/>
+    <w:rsid w:val="00213519"/>
+    <w:pPr>
+      <w:tabs>
+        <w:tab w:val="center" w:pos="4680"/>
+        <w:tab w:val="right" w:pos="9360"/>
+      </w:tabs>
+      <w:spacing w:after="0" w:line="240" w:lineRule="auto"/>
+    </w:pPr>
+  </w:style>
+  <w:style w:type="character" w:customStyle="1" w:styleId="HeaderChar">
+    <w:name w:val="Header Char"/>
+    <w:basedOn w:val="DefaultParagraphFont"/>
+    <w:link w:val="Header"/>
+    <w:uiPriority w:val="99"/>
+    <w:rsid w:val="00213519"/>
+  </w:style>
+  <w:style w:type="paragraph" w:styleId="Footer">
+    <w:name w:val="footer"/>
+    <w:basedOn w:val="Normal"/>
+    <w:link w:val="FooterChar"/>
+    <w:uiPriority w:val="99"/>
+    <w:unhideWhenUsed/>
+    <w:rsid w:val="00213519"/>
+    <w:pPr>
+      <w:tabs>
+        <w:tab w:val="center" w:pos="4680"/>
+        <w:tab w:val="right" w:pos="9360"/>
+      </w:tabs>
+      <w:spacing w:after="0" w:line="240" w:lineRule="auto"/>
+    </w:pPr>
+  </w:style>
+  <w:style w:type="character" w:customStyle="1" w:styleId="FooterChar">
+    <w:name w:val="Footer Char"/>
+    <w:basedOn w:val="DefaultParagraphFont"/>
+    <w:link w:val="Footer"/>
+    <w:uiPriority w:val="99"/>
+    <w:rsid w:val="00213519"/>
+  </w:style>
 </w:styles>
 </file>
 
@@ -13608,6 +14456,76 @@
       <w:ind w:left="720"/>
       <w:contextualSpacing/>
     </w:pPr>
+  </w:style>
+  <w:style w:type="table" w:styleId="TableGrid">
+    <w:name w:val="Table Grid"/>
+    <w:basedOn w:val="TableNormal"/>
+    <w:uiPriority w:val="59"/>
+    <w:rsid w:val="00307057"/>
+    <w:pPr>
+      <w:spacing w:after="0" w:line="240" w:lineRule="auto"/>
+    </w:pPr>
+    <w:tblPr>
+      <w:tblInd w:w="0" w:type="dxa"/>
+      <w:tblBorders>
+        <w:top w:val="single" w:sz="4" w:space="0" w:color="auto"/>
+        <w:left w:val="single" w:sz="4" w:space="0" w:color="auto"/>
+        <w:bottom w:val="single" w:sz="4" w:space="0" w:color="auto"/>
+        <w:right w:val="single" w:sz="4" w:space="0" w:color="auto"/>
+        <w:insideH w:val="single" w:sz="4" w:space="0" w:color="auto"/>
+        <w:insideV w:val="single" w:sz="4" w:space="0" w:color="auto"/>
+      </w:tblBorders>
+      <w:tblCellMar>
+        <w:top w:w="0" w:type="dxa"/>
+        <w:left w:w="108" w:type="dxa"/>
+        <w:bottom w:w="0" w:type="dxa"/>
+        <w:right w:w="108" w:type="dxa"/>
+      </w:tblCellMar>
+    </w:tblPr>
+  </w:style>
+  <w:style w:type="paragraph" w:styleId="Header">
+    <w:name w:val="header"/>
+    <w:basedOn w:val="Normal"/>
+    <w:link w:val="HeaderChar"/>
+    <w:uiPriority w:val="99"/>
+    <w:unhideWhenUsed/>
+    <w:rsid w:val="00213519"/>
+    <w:pPr>
+      <w:tabs>
+        <w:tab w:val="center" w:pos="4680"/>
+        <w:tab w:val="right" w:pos="9360"/>
+      </w:tabs>
+      <w:spacing w:after="0" w:line="240" w:lineRule="auto"/>
+    </w:pPr>
+  </w:style>
+  <w:style w:type="character" w:customStyle="1" w:styleId="HeaderChar">
+    <w:name w:val="Header Char"/>
+    <w:basedOn w:val="DefaultParagraphFont"/>
+    <w:link w:val="Header"/>
+    <w:uiPriority w:val="99"/>
+    <w:rsid w:val="00213519"/>
+  </w:style>
+  <w:style w:type="paragraph" w:styleId="Footer">
+    <w:name w:val="footer"/>
+    <w:basedOn w:val="Normal"/>
+    <w:link w:val="FooterChar"/>
+    <w:uiPriority w:val="99"/>
+    <w:unhideWhenUsed/>
+    <w:rsid w:val="00213519"/>
+    <w:pPr>
+      <w:tabs>
+        <w:tab w:val="center" w:pos="4680"/>
+        <w:tab w:val="right" w:pos="9360"/>
+      </w:tabs>
+      <w:spacing w:after="0" w:line="240" w:lineRule="auto"/>
+    </w:pPr>
+  </w:style>
+  <w:style w:type="character" w:customStyle="1" w:styleId="FooterChar">
+    <w:name w:val="Footer Char"/>
+    <w:basedOn w:val="DefaultParagraphFont"/>
+    <w:link w:val="Footer"/>
+    <w:uiPriority w:val="99"/>
+    <w:rsid w:val="00213519"/>
   </w:style>
 </w:styles>
 </file>
@@ -13902,7 +14820,7 @@
 </file>
 
 <file path=customXml/itemProps1.xml><?xml version="1.0" encoding="utf-8"?>
-<ds:datastoreItem xmlns:ds="http://schemas.openxmlformats.org/officeDocument/2006/customXml" ds:itemID="{208042A7-8FD0-4269-A9D5-853D63372104}">
+<ds:datastoreItem xmlns:ds="http://schemas.openxmlformats.org/officeDocument/2006/customXml" ds:itemID="{6298EDC7-CBD5-42D0-B75B-EC492728C236}">
   <ds:schemaRefs>
     <ds:schemaRef ds:uri="http://schemas.openxmlformats.org/officeDocument/2006/bibliography"/>
   </ds:schemaRefs>

</xml_diff>

<commit_message>
! Updated the NGram GUI testcases file with the authors information.
</commit_message>
<xml_diff>
--- a/NGram GUI Testcases.docx
+++ b/NGram GUI Testcases.docx
@@ -12,6 +12,8 @@
           <w:szCs w:val="32"/>
         </w:rPr>
       </w:pPr>
+      <w:bookmarkStart w:id="0" w:name="_GoBack"/>
+      <w:bookmarkEnd w:id="0"/>
       <w:r>
         <w:rPr>
           <w:b/>
@@ -204,12 +206,12 @@
         <w:rPr>
           <w:sz w:val="28"/>
         </w:rPr>
-        <w:t xml:space="preserve">WU ZUTAO </w:t>
-      </w:r>
-    </w:p>
-    <w:p>
-      <w:pPr>
-        <w:ind w:firstLine="720"/>
+        <w:t>KAUSHIK MUTHUKRISHNAN SIMILI</w:t>
+      </w:r>
+    </w:p>
+    <w:p>
+      <w:pPr>
+        <w:ind w:left="720"/>
         <w:rPr>
           <w:sz w:val="28"/>
         </w:rPr>
@@ -233,7 +235,7 @@
         <w:rPr>
           <w:sz w:val="28"/>
         </w:rPr>
-        <w:t>n8975698</w:t>
+        <w:t>n9000348</w:t>
       </w:r>
     </w:p>
     <w:p>
@@ -266,7 +268,36 @@
         <w:rPr>
           <w:sz w:val="28"/>
         </w:rPr>
-        <w:t>KAUSHIK MUTHUKRISHNAN SIMILI</w:t>
+        <w:t xml:space="preserve">WU ZUTAO </w:t>
+      </w:r>
+    </w:p>
+    <w:p>
+      <w:pPr>
+        <w:ind w:firstLine="720"/>
+        <w:rPr>
+          <w:sz w:val="28"/>
+        </w:rPr>
+      </w:pPr>
+      <w:r>
+        <w:rPr>
+          <w:b/>
+          <w:sz w:val="28"/>
+          <w:u w:val="single"/>
+        </w:rPr>
+        <w:t>Student No.</w:t>
+      </w:r>
+      <w:r>
+        <w:rPr>
+          <w:b/>
+          <w:sz w:val="28"/>
+        </w:rPr>
+        <w:t xml:space="preserve">: </w:t>
+      </w:r>
+      <w:r>
+        <w:rPr>
+          <w:sz w:val="28"/>
+        </w:rPr>
+        <w:t>n8975698</w:t>
       </w:r>
     </w:p>
     <w:p>
@@ -276,27 +307,6 @@
           <w:sz w:val="28"/>
         </w:rPr>
       </w:pPr>
-      <w:r>
-        <w:rPr>
-          <w:b/>
-          <w:sz w:val="28"/>
-          <w:u w:val="single"/>
-        </w:rPr>
-        <w:t>Student No.</w:t>
-      </w:r>
-      <w:r>
-        <w:rPr>
-          <w:b/>
-          <w:sz w:val="28"/>
-        </w:rPr>
-        <w:t xml:space="preserve">: </w:t>
-      </w:r>
-      <w:r>
-        <w:rPr>
-          <w:sz w:val="28"/>
-        </w:rPr>
-        <w:t>n9000348</w:t>
-      </w:r>
     </w:p>
     <w:p>
       <w:pPr>
@@ -322,8 +332,6 @@
           <w:u w:val="single"/>
         </w:rPr>
       </w:pPr>
-      <w:bookmarkStart w:id="0" w:name="_GoBack"/>
-      <w:bookmarkEnd w:id="0"/>
       <w:r>
         <w:rPr>
           <w:b/>
@@ -13754,7 +13762,7 @@
           <w:rPr>
             <w:noProof/>
           </w:rPr>
-          <w:t>2</w:t>
+          <w:t>1</w:t>
         </w:r>
         <w:r>
           <w:rPr>
@@ -14820,7 +14828,7 @@
 </file>
 
 <file path=customXml/itemProps1.xml><?xml version="1.0" encoding="utf-8"?>
-<ds:datastoreItem xmlns:ds="http://schemas.openxmlformats.org/officeDocument/2006/customXml" ds:itemID="{6298EDC7-CBD5-42D0-B75B-EC492728C236}">
+<ds:datastoreItem xmlns:ds="http://schemas.openxmlformats.org/officeDocument/2006/customXml" ds:itemID="{5498E0A6-704B-47CC-8481-5721F8CA402A}">
   <ds:schemaRefs>
     <ds:schemaRef ds:uri="http://schemas.openxmlformats.org/officeDocument/2006/bibliography"/>
   </ds:schemaRefs>

</xml_diff>

<commit_message>
! Updated the NGram GUI testcases file with the author information.
</commit_message>
<xml_diff>
--- a/NGram GUI Testcases.docx
+++ b/NGram GUI Testcases.docx
@@ -101,7 +101,22 @@
       </w:r>
     </w:p>
     <w:p>
-      <w:pPr>
+      <w:r>
+        <w:tab/>
+      </w:r>
+      <w:r>
+        <w:tab/>
+      </w:r>
+      <w:r>
+        <w:tab/>
+      </w:r>
+      <w:r>
+        <w:tab/>
+      </w:r>
+    </w:p>
+    <w:p>
+      <w:pPr>
+        <w:ind w:left="2160" w:firstLine="720"/>
         <w:rPr>
           <w:b/>
           <w:sz w:val="32"/>
@@ -109,18 +124,6 @@
         </w:rPr>
       </w:pPr>
       <w:r>
-        <w:tab/>
-      </w:r>
-      <w:r>
-        <w:tab/>
-      </w:r>
-      <w:r>
-        <w:tab/>
-      </w:r>
-      <w:r>
-        <w:tab/>
-      </w:r>
-      <w:r>
         <w:rPr>
           <w:b/>
           <w:sz w:val="32"/>
@@ -158,15 +161,24 @@
         <w:rPr>
           <w:b/>
           <w:sz w:val="28"/>
-        </w:rPr>
-      </w:pPr>
-      <w:r>
+          <w:u w:val="single"/>
+        </w:rPr>
+      </w:pPr>
+    </w:p>
+    <w:p>
+      <w:pPr>
         <w:rPr>
           <w:b/>
           <w:sz w:val="28"/>
-          <w:u w:val="single"/>
-        </w:rPr>
-        <w:t>AUTHORS</w:t>
+        </w:rPr>
+      </w:pPr>
+      <w:r>
+        <w:rPr>
+          <w:b/>
+          <w:sz w:val="28"/>
+          <w:u w:val="single"/>
+        </w:rPr>
+        <w:t>AUTHOR</w:t>
       </w:r>
       <w:r>
         <w:rPr>
@@ -236,68 +248,6 @@
           <w:sz w:val="28"/>
         </w:rPr>
         <w:t>n9000348</w:t>
-      </w:r>
-    </w:p>
-    <w:p>
-      <w:pPr>
-        <w:pStyle w:val="ListParagraph"/>
-        <w:numPr>
-          <w:ilvl w:val="0"/>
-          <w:numId w:val="1"/>
-        </w:numPr>
-        <w:rPr>
-          <w:sz w:val="28"/>
-        </w:rPr>
-      </w:pPr>
-      <w:r>
-        <w:rPr>
-          <w:b/>
-          <w:sz w:val="28"/>
-          <w:u w:val="single"/>
-        </w:rPr>
-        <w:t>NAME</w:t>
-      </w:r>
-      <w:r>
-        <w:rPr>
-          <w:b/>
-          <w:sz w:val="28"/>
-        </w:rPr>
-        <w:t xml:space="preserve">: </w:t>
-      </w:r>
-      <w:r>
-        <w:rPr>
-          <w:sz w:val="28"/>
-        </w:rPr>
-        <w:t xml:space="preserve">WU ZUTAO </w:t>
-      </w:r>
-    </w:p>
-    <w:p>
-      <w:pPr>
-        <w:ind w:firstLine="720"/>
-        <w:rPr>
-          <w:sz w:val="28"/>
-        </w:rPr>
-      </w:pPr>
-      <w:r>
-        <w:rPr>
-          <w:b/>
-          <w:sz w:val="28"/>
-          <w:u w:val="single"/>
-        </w:rPr>
-        <w:t>Student No.</w:t>
-      </w:r>
-      <w:r>
-        <w:rPr>
-          <w:b/>
-          <w:sz w:val="28"/>
-        </w:rPr>
-        <w:t xml:space="preserve">: </w:t>
-      </w:r>
-      <w:r>
-        <w:rPr>
-          <w:sz w:val="28"/>
-        </w:rPr>
-        <w:t>n8975698</w:t>
       </w:r>
     </w:p>
     <w:p>
@@ -14828,7 +14778,7 @@
 </file>
 
 <file path=customXml/itemProps1.xml><?xml version="1.0" encoding="utf-8"?>
-<ds:datastoreItem xmlns:ds="http://schemas.openxmlformats.org/officeDocument/2006/customXml" ds:itemID="{5498E0A6-704B-47CC-8481-5721F8CA402A}">
+<ds:datastoreItem xmlns:ds="http://schemas.openxmlformats.org/officeDocument/2006/customXml" ds:itemID="{E3CDC8DE-889C-4356-8E39-7F8339ED6C50}">
   <ds:schemaRefs>
     <ds:schemaRef ds:uri="http://schemas.openxmlformats.org/officeDocument/2006/bibliography"/>
   </ds:schemaRefs>

</xml_diff>

<commit_message>
! Updated the testcases word document and generated PDF file for the same.
</commit_message>
<xml_diff>
--- a/NGram GUI Testcases.docx
+++ b/NGram GUI Testcases.docx
@@ -138,10 +138,11 @@
     </w:p>
     <w:p>
       <w:pPr>
-        <w:pStyle w:val="TOC1"/>
+        <w:pStyle w:val="TOC2"/>
         <w:tabs>
           <w:tab w:val="right" w:leader="dot" w:pos="9350"/>
         </w:tabs>
+        <w:ind w:left="440"/>
         <w:rPr>
           <w:rFonts w:eastAsia="Times New Roman" w:cs="Times New Roman"/>
           <w:noProof/>
@@ -174,14 +175,14 @@
         </w:rPr>
         <w:fldChar w:fldCharType="separate"/>
       </w:r>
-      <w:hyperlink w:anchor="_Toc388974248" w:history="1">
+      <w:hyperlink w:anchor="_Toc388975164" w:history="1">
         <w:r>
           <w:rPr>
             <w:rStyle w:val="Hyperlink"/>
             <w:rFonts w:ascii="Times" w:eastAsia="Times" w:hAnsi="Times"/>
             <w:noProof/>
           </w:rPr>
-          <w:t>NGramGUI.java Testcases</w:t>
+          <w:t>Positive GUI Test Scenarios:</w:t>
         </w:r>
         <w:r>
           <w:rPr>
@@ -199,7 +200,7 @@
           <w:rPr>
             <w:noProof/>
           </w:rPr>
-          <w:instrText xml:space="preserve"> PAGEREF _Toc388974248 \h </w:instrText>
+          <w:instrText xml:space="preserve"> PAGEREF _Toc388975164 \h </w:instrText>
         </w:r>
         <w:r>
           <w:rPr>
@@ -238,71 +239,7 @@
           <w:noProof/>
         </w:rPr>
       </w:pPr>
-      <w:hyperlink w:anchor="_Toc388974249" w:history="1">
-        <w:r>
-          <w:rPr>
-            <w:rStyle w:val="Hyperlink"/>
-            <w:rFonts w:ascii="Times" w:eastAsia="Times" w:hAnsi="Times"/>
-            <w:noProof/>
-          </w:rPr>
-          <w:t>Positive GUI Test Scenarios:</w:t>
-        </w:r>
-        <w:r>
-          <w:rPr>
-            <w:noProof/>
-          </w:rPr>
-          <w:tab/>
-        </w:r>
-        <w:r>
-          <w:rPr>
-            <w:noProof/>
-          </w:rPr>
-          <w:fldChar w:fldCharType="begin"/>
-        </w:r>
-        <w:r>
-          <w:rPr>
-            <w:noProof/>
-          </w:rPr>
-          <w:instrText xml:space="preserve"> PAGEREF _Toc388974249 \h </w:instrText>
-        </w:r>
-        <w:r>
-          <w:rPr>
-            <w:noProof/>
-          </w:rPr>
-        </w:r>
-        <w:r>
-          <w:rPr>
-            <w:noProof/>
-          </w:rPr>
-          <w:fldChar w:fldCharType="separate"/>
-        </w:r>
-        <w:r>
-          <w:rPr>
-            <w:noProof/>
-          </w:rPr>
-          <w:t>2</w:t>
-        </w:r>
-        <w:r>
-          <w:rPr>
-            <w:noProof/>
-          </w:rPr>
-          <w:fldChar w:fldCharType="end"/>
-        </w:r>
-      </w:hyperlink>
-    </w:p>
-    <w:p>
-      <w:pPr>
-        <w:pStyle w:val="TOC2"/>
-        <w:tabs>
-          <w:tab w:val="right" w:leader="dot" w:pos="9350"/>
-        </w:tabs>
-        <w:ind w:left="440"/>
-        <w:rPr>
-          <w:rFonts w:eastAsia="Times New Roman" w:cs="Times New Roman"/>
-          <w:noProof/>
-        </w:rPr>
-      </w:pPr>
-      <w:hyperlink w:anchor="_Toc388974250" w:history="1">
+      <w:hyperlink w:anchor="_Toc388975165" w:history="1">
         <w:r>
           <w:rPr>
             <w:rStyle w:val="Hyperlink"/>
@@ -327,7 +264,7 @@
           <w:rPr>
             <w:noProof/>
           </w:rPr>
-          <w:instrText xml:space="preserve"> PAGEREF _Toc388974250 \h </w:instrText>
+          <w:instrText xml:space="preserve"> PAGEREF _Toc388975165 \h </w:instrText>
         </w:r>
         <w:r>
           <w:rPr>
@@ -344,7 +281,7 @@
           <w:rPr>
             <w:noProof/>
           </w:rPr>
-          <w:t>13</w:t>
+          <w:t>12</w:t>
         </w:r>
         <w:r>
           <w:rPr>
@@ -360,27 +297,17 @@
         <w:rPr>
           <w:rFonts w:ascii="Times" w:eastAsia="Times" w:hAnsi="Times"/>
           <w:b/>
-          <w:sz w:val="32"/>
-          <w:u w:val="single"/>
-        </w:rPr>
-      </w:pPr>
-      <w:r>
-        <w:rPr>
-          <w:rFonts w:ascii="Times" w:eastAsia="Times" w:hAnsi="Times" w:hint="eastAsia"/>
-          <w:u w:val="single"/>
-        </w:rPr>
-        <w:fldChar w:fldCharType="end"/>
-      </w:r>
-    </w:p>
-    <w:p>
-      <w:pPr>
-        <w:rPr>
-          <w:rFonts w:ascii="Times" w:eastAsia="Times" w:hAnsi="Times"/>
-          <w:b/>
           <w:sz w:val="28"/>
           <w:u w:val="single"/>
         </w:rPr>
       </w:pPr>
+      <w:r>
+        <w:rPr>
+          <w:rFonts w:ascii="Times" w:eastAsia="Times" w:hAnsi="Times" w:hint="eastAsia"/>
+          <w:u w:val="single"/>
+        </w:rPr>
+        <w:fldChar w:fldCharType="end"/>
+      </w:r>
     </w:p>
     <w:p>
       <w:pPr>
@@ -491,6 +418,127 @@
       <w:pPr>
         <w:rPr>
           <w:rFonts w:ascii="Times" w:eastAsia="Times" w:hAnsi="Times"/>
+          <w:sz w:val="26"/>
+        </w:rPr>
+      </w:pPr>
+      <w:r>
+        <w:rPr>
+          <w:rFonts w:ascii="Times" w:eastAsia="Times" w:hAnsi="Times"/>
+          <w:sz w:val="34"/>
+          <w:szCs w:val="28"/>
+        </w:rPr>
+        <w:t xml:space="preserve">Based on test-driven development, </w:t>
+      </w:r>
+      <w:r>
+        <w:rPr>
+          <w:rFonts w:ascii="Times" w:eastAsia="Times" w:hAnsi="Times"/>
+          <w:sz w:val="34"/>
+          <w:szCs w:val="28"/>
+        </w:rPr>
+        <w:t xml:space="preserve">some of </w:t>
+      </w:r>
+      <w:r>
+        <w:rPr>
+          <w:rFonts w:ascii="Times" w:eastAsia="Times" w:hAnsi="Times"/>
+          <w:sz w:val="34"/>
+          <w:szCs w:val="28"/>
+        </w:rPr>
+        <w:t xml:space="preserve">the test cases shown </w:t>
+      </w:r>
+      <w:r>
+        <w:rPr>
+          <w:rFonts w:ascii="Times" w:eastAsia="Times" w:hAnsi="Times"/>
+          <w:sz w:val="34"/>
+          <w:szCs w:val="28"/>
+        </w:rPr>
+        <w:t>in this document</w:t>
+      </w:r>
+      <w:r>
+        <w:rPr>
+          <w:rFonts w:ascii="Times" w:eastAsia="Times" w:hAnsi="Times"/>
+          <w:sz w:val="34"/>
+          <w:szCs w:val="28"/>
+        </w:rPr>
+        <w:t xml:space="preserve"> </w:t>
+      </w:r>
+      <w:r>
+        <w:rPr>
+          <w:rFonts w:ascii="Times" w:eastAsia="Times" w:hAnsi="Times"/>
+          <w:sz w:val="34"/>
+          <w:szCs w:val="28"/>
+        </w:rPr>
+        <w:t xml:space="preserve">are </w:t>
+      </w:r>
+      <w:r>
+        <w:rPr>
+          <w:rFonts w:ascii="Times" w:eastAsia="Times" w:hAnsi="Times"/>
+          <w:sz w:val="34"/>
+          <w:szCs w:val="28"/>
+        </w:rPr>
+        <w:t>old ones</w:t>
+      </w:r>
+      <w:r>
+        <w:rPr>
+          <w:rFonts w:ascii="Times" w:eastAsia="Times" w:hAnsi="Times"/>
+          <w:sz w:val="34"/>
+          <w:szCs w:val="28"/>
+        </w:rPr>
+        <w:t xml:space="preserve"> (without following the spec)</w:t>
+      </w:r>
+      <w:r>
+        <w:rPr>
+          <w:rFonts w:ascii="Times" w:eastAsia="Times" w:hAnsi="Times"/>
+          <w:sz w:val="34"/>
+          <w:szCs w:val="28"/>
+        </w:rPr>
+        <w:t>. By executing the</w:t>
+      </w:r>
+      <w:r>
+        <w:rPr>
+          <w:rFonts w:ascii="Times" w:eastAsia="Times" w:hAnsi="Times"/>
+          <w:sz w:val="34"/>
+          <w:szCs w:val="28"/>
+        </w:rPr>
+        <w:t>se</w:t>
+      </w:r>
+      <w:r>
+        <w:rPr>
+          <w:rFonts w:ascii="Times" w:eastAsia="Times" w:hAnsi="Times"/>
+          <w:sz w:val="34"/>
+          <w:szCs w:val="28"/>
+        </w:rPr>
+        <w:t xml:space="preserve"> test cases</w:t>
+      </w:r>
+      <w:r>
+        <w:rPr>
+          <w:rFonts w:ascii="Times" w:eastAsia="Times" w:hAnsi="Times"/>
+          <w:sz w:val="34"/>
+          <w:szCs w:val="28"/>
+        </w:rPr>
+        <w:t>,</w:t>
+      </w:r>
+      <w:r>
+        <w:rPr>
+          <w:rFonts w:ascii="Times" w:eastAsia="Times" w:hAnsi="Times"/>
+          <w:sz w:val="34"/>
+          <w:szCs w:val="28"/>
+        </w:rPr>
+        <w:t xml:space="preserve"> we checked and corrected certain important bugs on the GUI.  For example, we added the radio buttons “Show Text Results” and “Show Text and Chart Results” on the new GUI.</w:t>
+      </w:r>
+    </w:p>
+    <w:p>
+      <w:pPr>
+        <w:ind w:left="720"/>
+        <w:rPr>
+          <w:rFonts w:ascii="Times" w:eastAsia="Times" w:hAnsi="Times"/>
+          <w:sz w:val="28"/>
+        </w:rPr>
+      </w:pPr>
+    </w:p>
+    <w:p>
+      <w:pPr>
+        <w:rPr>
+          <w:rFonts w:ascii="Times" w:eastAsia="Times" w:hAnsi="Times"/>
           <w:b/>
           <w:sz w:val="26"/>
           <w:u w:val="single"/>
@@ -508,7 +556,7 @@
     </w:p>
     <w:p>
       <w:pPr>
-        <w:pStyle w:val="Heading1"/>
+        <w:pStyle w:val="Heading2"/>
         <w:jc w:val="center"/>
         <w:rPr>
           <w:rFonts w:ascii="Times" w:eastAsia="Times" w:hAnsi="Times"/>
@@ -516,37 +564,16 @@
           <w:szCs w:val="40"/>
         </w:rPr>
       </w:pPr>
-      <w:bookmarkStart w:id="1" w:name="_Toc388974248"/>
+      <w:bookmarkStart w:id="1" w:name="_Toc388975164"/>
       <w:r>
         <w:rPr>
           <w:rFonts w:ascii="Times" w:eastAsia="Times" w:hAnsi="Times" w:hint="eastAsia"/>
           <w:sz w:val="40"/>
           <w:szCs w:val="40"/>
         </w:rPr>
-        <w:t>NGramGUI.java Testcases</w:t>
+        <w:t>Positive GUI Test Scenarios:</w:t>
       </w:r>
       <w:bookmarkEnd w:id="1"/>
-    </w:p>
-    <w:p>
-      <w:pPr>
-        <w:pStyle w:val="Heading2"/>
-        <w:jc w:val="center"/>
-        <w:rPr>
-          <w:rFonts w:ascii="Times" w:eastAsia="Times" w:hAnsi="Times"/>
-          <w:sz w:val="40"/>
-          <w:szCs w:val="40"/>
-        </w:rPr>
-      </w:pPr>
-      <w:bookmarkStart w:id="2" w:name="_Toc388974249"/>
-      <w:r>
-        <w:rPr>
-          <w:rFonts w:ascii="Times" w:eastAsia="Times" w:hAnsi="Times" w:hint="eastAsia"/>
-          <w:sz w:val="40"/>
-          <w:szCs w:val="40"/>
-        </w:rPr>
-        <w:t>Positive GUI Test Scenarios:</w:t>
-      </w:r>
-      <w:bookmarkEnd w:id="2"/>
     </w:p>
     <w:p>
       <w:pPr>
@@ -867,7 +894,21 @@
         <w:rPr>
           <w:rFonts w:ascii="Times" w:eastAsia="Times" w:hAnsi="Times" w:hint="eastAsia"/>
         </w:rPr>
-        <w:t>he NGram node</w:t>
+        <w:t xml:space="preserve">he </w:t>
+      </w:r>
+      <w:proofErr w:type="spellStart"/>
+      <w:r>
+        <w:rPr>
+          <w:rFonts w:ascii="Times" w:eastAsia="Times" w:hAnsi="Times" w:hint="eastAsia"/>
+        </w:rPr>
+        <w:t>NGram</w:t>
+      </w:r>
+      <w:proofErr w:type="spellEnd"/>
+      <w:r>
+        <w:rPr>
+          <w:rFonts w:ascii="Times" w:eastAsia="Times" w:hAnsi="Times" w:hint="eastAsia"/>
+        </w:rPr>
+        <w:t xml:space="preserve"> node</w:t>
       </w:r>
       <w:r>
         <w:rPr>
@@ -1135,7 +1176,7 @@
             <v:path o:extrusionok="f" gradientshapeok="t" o:connecttype="rect"/>
             <o:lock v:ext="edit" aspectratio="t"/>
           </v:shapetype>
-          <v:shape id="_x0000_i1025" type="#_x0000_t75" style="width:4in;height:157.6pt">
+          <v:shape id="_x0000_i1025" type="#_x0000_t75" style="width:4in;height:158.4pt">
             <v:imagedata r:id="rId10" o:title=""/>
           </v:shape>
         </w:pict>
@@ -1181,7 +1222,7 @@
           <w:b/>
         </w:rPr>
         <w:pict>
-          <v:shape id="_x0000_i1026" type="#_x0000_t75" style="width:287.3pt;height:156.25pt">
+          <v:shape id="_x0000_i1026" type="#_x0000_t75" style="width:4in;height:158.4pt">
             <v:imagedata r:id="rId11" o:title=""/>
           </v:shape>
         </w:pict>
@@ -1217,7 +1258,7 @@
         </w:rPr>
         <w:lastRenderedPageBreak/>
         <w:pict>
-          <v:shape id="_x0000_i1027" type="#_x0000_t75" style="width:286.65pt;height:155.55pt">
+          <v:shape id="_x0000_i1027" type="#_x0000_t75" style="width:4in;height:158.4pt">
             <v:imagedata r:id="rId12" o:title=""/>
           </v:shape>
         </w:pict>
@@ -1251,7 +1292,7 @@
           <w:b/>
         </w:rPr>
         <w:pict>
-          <v:shape id="_x0000_i1028" type="#_x0000_t75" style="width:286.65pt;height:156.9pt">
+          <v:shape id="_x0000_i1028" type="#_x0000_t75" style="width:4in;height:158.4pt">
             <v:imagedata r:id="rId13" o:title=""/>
           </v:shape>
         </w:pict>
@@ -1532,7 +1573,21 @@
         <w:rPr>
           <w:rFonts w:ascii="Times" w:eastAsia="Times" w:hAnsi="Times" w:hint="eastAsia"/>
         </w:rPr>
-        <w:t>he NGram node</w:t>
+        <w:t xml:space="preserve">he </w:t>
+      </w:r>
+      <w:proofErr w:type="spellStart"/>
+      <w:r>
+        <w:rPr>
+          <w:rFonts w:ascii="Times" w:eastAsia="Times" w:hAnsi="Times" w:hint="eastAsia"/>
+        </w:rPr>
+        <w:t>NGram</w:t>
+      </w:r>
+      <w:proofErr w:type="spellEnd"/>
+      <w:r>
+        <w:rPr>
+          <w:rFonts w:ascii="Times" w:eastAsia="Times" w:hAnsi="Times" w:hint="eastAsia"/>
+        </w:rPr>
+        <w:t xml:space="preserve"> node</w:t>
       </w:r>
       <w:r>
         <w:rPr>
@@ -1769,7 +1824,7 @@
           <w:rFonts w:ascii="Times" w:eastAsia="Times" w:hAnsi="Times"/>
         </w:rPr>
         <w:pict>
-          <v:shape id="_x0000_i1029" type="#_x0000_t75" style="width:287.3pt;height:156.25pt">
+          <v:shape id="_x0000_i1029" type="#_x0000_t75" style="width:4in;height:158.4pt">
             <v:imagedata r:id="rId14" o:title=""/>
           </v:shape>
         </w:pict>
@@ -1823,7 +1878,7 @@
           <w:b/>
         </w:rPr>
         <w:pict>
-          <v:shape id="_x0000_i1030" type="#_x0000_t75" style="width:289.35pt;height:158.25pt">
+          <v:shape id="_x0000_i1030" type="#_x0000_t75" style="width:4in;height:158.4pt">
             <v:imagedata r:id="rId15" o:title=""/>
           </v:shape>
         </w:pict>
@@ -2090,7 +2145,21 @@
         <w:rPr>
           <w:rFonts w:ascii="Times" w:eastAsia="Times" w:hAnsi="Times" w:hint="eastAsia"/>
         </w:rPr>
-        <w:t>he NGram node</w:t>
+        <w:t xml:space="preserve">he </w:t>
+      </w:r>
+      <w:proofErr w:type="spellStart"/>
+      <w:r>
+        <w:rPr>
+          <w:rFonts w:ascii="Times" w:eastAsia="Times" w:hAnsi="Times" w:hint="eastAsia"/>
+        </w:rPr>
+        <w:t>NGram</w:t>
+      </w:r>
+      <w:proofErr w:type="spellEnd"/>
+      <w:r>
+        <w:rPr>
+          <w:rFonts w:ascii="Times" w:eastAsia="Times" w:hAnsi="Times" w:hint="eastAsia"/>
+        </w:rPr>
+        <w:t xml:space="preserve"> node</w:t>
       </w:r>
       <w:r>
         <w:rPr>
@@ -2335,7 +2404,7 @@
           <w:rFonts w:ascii="Times" w:eastAsia="Times" w:hAnsi="Times"/>
         </w:rPr>
         <w:pict>
-          <v:shape id="_x0000_i1031" type="#_x0000_t75" style="width:290.05pt;height:157.6pt">
+          <v:shape id="_x0000_i1031" type="#_x0000_t75" style="width:4in;height:158.4pt">
             <v:imagedata r:id="rId16" o:title=""/>
           </v:shape>
         </w:pict>
@@ -2380,7 +2449,7 @@
           <w:b/>
         </w:rPr>
         <w:pict>
-          <v:shape id="_x0000_i1032" type="#_x0000_t75" style="width:290.05pt;height:157.6pt">
+          <v:shape id="_x0000_i1032" type="#_x0000_t75" style="width:4in;height:158.4pt">
             <v:imagedata r:id="rId17" o:title=""/>
           </v:shape>
         </w:pict>
@@ -2657,7 +2726,21 @@
         <w:rPr>
           <w:rFonts w:ascii="Times" w:eastAsia="Times" w:hAnsi="Times" w:hint="eastAsia"/>
         </w:rPr>
-        <w:t>he NGram node</w:t>
+        <w:t xml:space="preserve">he </w:t>
+      </w:r>
+      <w:proofErr w:type="spellStart"/>
+      <w:r>
+        <w:rPr>
+          <w:rFonts w:ascii="Times" w:eastAsia="Times" w:hAnsi="Times" w:hint="eastAsia"/>
+        </w:rPr>
+        <w:t>NGram</w:t>
+      </w:r>
+      <w:proofErr w:type="spellEnd"/>
+      <w:r>
+        <w:rPr>
+          <w:rFonts w:ascii="Times" w:eastAsia="Times" w:hAnsi="Times" w:hint="eastAsia"/>
+        </w:rPr>
+        <w:t xml:space="preserve"> node</w:t>
       </w:r>
       <w:r>
         <w:rPr>
@@ -2886,7 +2969,7 @@
           <w:rFonts w:ascii="Times" w:eastAsia="Times" w:hAnsi="Times"/>
         </w:rPr>
         <w:pict>
-          <v:shape id="_x0000_i1033" type="#_x0000_t75" style="width:290.05pt;height:157.6pt">
+          <v:shape id="_x0000_i1033" type="#_x0000_t75" style="width:4in;height:158.4pt">
             <v:imagedata r:id="rId18" o:title=""/>
           </v:shape>
         </w:pict>
@@ -2931,7 +3014,7 @@
           <w:b/>
         </w:rPr>
         <w:pict>
-          <v:shape id="_x0000_i1034" type="#_x0000_t75" style="width:290.05pt;height:157.6pt">
+          <v:shape id="_x0000_i1034" type="#_x0000_t75" style="width:4in;height:158.4pt">
             <v:imagedata r:id="rId19" o:title=""/>
           </v:shape>
         </w:pict>
@@ -3228,7 +3311,21 @@
         <w:rPr>
           <w:rFonts w:ascii="Times" w:eastAsia="Times" w:hAnsi="Times" w:hint="eastAsia"/>
         </w:rPr>
-        <w:t>he NGram node</w:t>
+        <w:t xml:space="preserve">he </w:t>
+      </w:r>
+      <w:proofErr w:type="spellStart"/>
+      <w:r>
+        <w:rPr>
+          <w:rFonts w:ascii="Times" w:eastAsia="Times" w:hAnsi="Times" w:hint="eastAsia"/>
+        </w:rPr>
+        <w:t>NGram</w:t>
+      </w:r>
+      <w:proofErr w:type="spellEnd"/>
+      <w:r>
+        <w:rPr>
+          <w:rFonts w:ascii="Times" w:eastAsia="Times" w:hAnsi="Times" w:hint="eastAsia"/>
+        </w:rPr>
+        <w:t xml:space="preserve"> node</w:t>
       </w:r>
       <w:r>
         <w:rPr>
@@ -3270,7 +3367,21 @@
         <w:rPr>
           <w:rFonts w:ascii="Times" w:eastAsia="Times" w:hAnsi="Times" w:hint="eastAsia"/>
         </w:rPr>
-        <w:t>No ngram predictions were returned. Please try another query</w:t>
+        <w:t xml:space="preserve">No </w:t>
+      </w:r>
+      <w:proofErr w:type="spellStart"/>
+      <w:r>
+        <w:rPr>
+          <w:rFonts w:ascii="Times" w:eastAsia="Times" w:hAnsi="Times" w:hint="eastAsia"/>
+        </w:rPr>
+        <w:t>ngram</w:t>
+      </w:r>
+      <w:proofErr w:type="spellEnd"/>
+      <w:r>
+        <w:rPr>
+          <w:rFonts w:ascii="Times" w:eastAsia="Times" w:hAnsi="Times" w:hint="eastAsia"/>
+        </w:rPr>
+        <w:t xml:space="preserve"> predictions were returned. Please try another query</w:t>
       </w:r>
       <w:r>
         <w:rPr>
@@ -3511,7 +3622,7 @@
           <w:rFonts w:ascii="Times" w:eastAsia="Times" w:hAnsi="Times"/>
         </w:rPr>
         <w:pict>
-          <v:shape id="_x0000_i1035" type="#_x0000_t75" style="width:288.7pt;height:157.6pt">
+          <v:shape id="_x0000_i1035" type="#_x0000_t75" style="width:4in;height:158.4pt">
             <v:imagedata r:id="rId20" o:title=""/>
           </v:shape>
         </w:pict>
@@ -3556,7 +3667,7 @@
           <w:b/>
         </w:rPr>
         <w:pict>
-          <v:shape id="_x0000_i1036" type="#_x0000_t75" style="width:288.7pt;height:156.9pt">
+          <v:shape id="_x0000_i1036" type="#_x0000_t75" style="width:4in;height:158.4pt">
             <v:imagedata r:id="rId21" o:title=""/>
           </v:shape>
         </w:pict>
@@ -3901,7 +4012,21 @@
         <w:rPr>
           <w:rFonts w:ascii="Times" w:eastAsia="Times" w:hAnsi="Times" w:hint="eastAsia"/>
         </w:rPr>
-        <w:t>he NGram node</w:t>
+        <w:t xml:space="preserve">he </w:t>
+      </w:r>
+      <w:proofErr w:type="spellStart"/>
+      <w:r>
+        <w:rPr>
+          <w:rFonts w:ascii="Times" w:eastAsia="Times" w:hAnsi="Times" w:hint="eastAsia"/>
+        </w:rPr>
+        <w:t>NGram</w:t>
+      </w:r>
+      <w:proofErr w:type="spellEnd"/>
+      <w:r>
+        <w:rPr>
+          <w:rFonts w:ascii="Times" w:eastAsia="Times" w:hAnsi="Times" w:hint="eastAsia"/>
+        </w:rPr>
+        <w:t xml:space="preserve"> node</w:t>
       </w:r>
       <w:r>
         <w:rPr>
@@ -3977,7 +4102,21 @@
         <w:rPr>
           <w:rFonts w:ascii="Times" w:eastAsia="Times" w:hAnsi="Times" w:hint="eastAsia"/>
         </w:rPr>
-        <w:t>No ngram predictions were returned. Please try another query</w:t>
+        <w:t xml:space="preserve">No </w:t>
+      </w:r>
+      <w:proofErr w:type="spellStart"/>
+      <w:r>
+        <w:rPr>
+          <w:rFonts w:ascii="Times" w:eastAsia="Times" w:hAnsi="Times" w:hint="eastAsia"/>
+        </w:rPr>
+        <w:t>ngram</w:t>
+      </w:r>
+      <w:proofErr w:type="spellEnd"/>
+      <w:r>
+        <w:rPr>
+          <w:rFonts w:ascii="Times" w:eastAsia="Times" w:hAnsi="Times" w:hint="eastAsia"/>
+        </w:rPr>
+        <w:t xml:space="preserve"> predictions were returned. Please try another query</w:t>
       </w:r>
       <w:r>
         <w:rPr>
@@ -4242,7 +4381,7 @@
           <w:rFonts w:ascii="Times" w:eastAsia="Times" w:hAnsi="Times"/>
         </w:rPr>
         <w:pict>
-          <v:shape id="_x0000_i1037" type="#_x0000_t75" style="width:4in;height:156.9pt">
+          <v:shape id="_x0000_i1037" type="#_x0000_t75" style="width:4in;height:158.4pt">
             <v:imagedata r:id="rId22" o:title=""/>
           </v:shape>
         </w:pict>
@@ -4277,7 +4416,7 @@
           <w:b/>
         </w:rPr>
         <w:pict>
-          <v:shape id="_x0000_i1038" type="#_x0000_t75" style="width:4in;height:157.6pt">
+          <v:shape id="_x0000_i1038" type="#_x0000_t75" style="width:4in;height:158.4pt">
             <v:imagedata r:id="rId23" o:title=""/>
           </v:shape>
         </w:pict>
@@ -4301,9 +4440,6 @@
       <w:pPr>
         <w:rPr>
           <w:rFonts w:ascii="Times" w:eastAsia="Times" w:hAnsi="Times"/>
-          <w:b/>
-          <w:sz w:val="36"/>
-          <w:szCs w:val="28"/>
         </w:rPr>
       </w:pPr>
       <w:r>
@@ -4314,474 +4450,11 @@
       </w:r>
       <w:r>
         <w:rPr>
-          <w:rFonts w:ascii="Times" w:eastAsia="Times" w:hAnsi="Times"/>
-          <w:b/>
-          <w:sz w:val="36"/>
-          <w:szCs w:val="28"/>
+          <w:rFonts w:ascii="Times" w:eastAsia="Times" w:hAnsi="Times" w:hint="eastAsia"/>
+          <w:b/>
+          <w:u w:val="single"/>
         </w:rPr>
         <w:lastRenderedPageBreak/>
-        <w:t>Based on</w:t>
-      </w:r>
-      <w:r>
-        <w:rPr>
-          <w:rFonts w:ascii="Times" w:eastAsia="Times" w:hAnsi="Times"/>
-          <w:b/>
-          <w:sz w:val="36"/>
-          <w:szCs w:val="28"/>
-        </w:rPr>
-        <w:t xml:space="preserve"> </w:t>
-      </w:r>
-      <w:r>
-        <w:rPr>
-          <w:rFonts w:ascii="Times" w:eastAsia="Times" w:hAnsi="Times"/>
-          <w:b/>
-          <w:sz w:val="36"/>
-          <w:szCs w:val="28"/>
-        </w:rPr>
-        <w:t>the t</w:t>
-      </w:r>
-      <w:r>
-        <w:rPr>
-          <w:rFonts w:ascii="Times" w:eastAsia="Times" w:hAnsi="Times"/>
-          <w:b/>
-          <w:sz w:val="36"/>
-          <w:szCs w:val="28"/>
-        </w:rPr>
-        <w:t xml:space="preserve">est-driven development, </w:t>
-      </w:r>
-      <w:r>
-        <w:rPr>
-          <w:rFonts w:ascii="Times" w:eastAsia="Times" w:hAnsi="Times"/>
-          <w:b/>
-          <w:sz w:val="36"/>
-          <w:szCs w:val="28"/>
-        </w:rPr>
-        <w:t xml:space="preserve">the </w:t>
-      </w:r>
-      <w:r>
-        <w:rPr>
-          <w:rFonts w:ascii="Times" w:eastAsia="Times" w:hAnsi="Times"/>
-          <w:b/>
-          <w:sz w:val="36"/>
-          <w:szCs w:val="28"/>
-        </w:rPr>
-        <w:t xml:space="preserve">test cases </w:t>
-      </w:r>
-      <w:r>
-        <w:rPr>
-          <w:rFonts w:ascii="Times" w:eastAsia="Times" w:hAnsi="Times"/>
-          <w:b/>
-          <w:sz w:val="36"/>
-          <w:szCs w:val="28"/>
-        </w:rPr>
-        <w:t xml:space="preserve">shown </w:t>
-      </w:r>
-      <w:r>
-        <w:rPr>
-          <w:rFonts w:ascii="Times" w:eastAsia="Times" w:hAnsi="Times"/>
-          <w:b/>
-          <w:sz w:val="36"/>
-          <w:szCs w:val="28"/>
-        </w:rPr>
-        <w:t xml:space="preserve">below are the old </w:t>
-      </w:r>
-      <w:r>
-        <w:rPr>
-          <w:rFonts w:ascii="Times" w:eastAsia="Times" w:hAnsi="Times"/>
-          <w:b/>
-          <w:sz w:val="36"/>
-          <w:szCs w:val="28"/>
-        </w:rPr>
-        <w:t>ones</w:t>
-      </w:r>
-      <w:r>
-        <w:rPr>
-          <w:rFonts w:ascii="Times" w:eastAsia="Times" w:hAnsi="Times"/>
-          <w:b/>
-          <w:sz w:val="36"/>
-          <w:szCs w:val="28"/>
-        </w:rPr>
-        <w:t>. B</w:t>
-      </w:r>
-      <w:r>
-        <w:rPr>
-          <w:rFonts w:ascii="Times" w:eastAsia="Times" w:hAnsi="Times"/>
-          <w:b/>
-          <w:sz w:val="36"/>
-          <w:szCs w:val="28"/>
-        </w:rPr>
-        <w:t>y executing the below</w:t>
-      </w:r>
-      <w:r>
-        <w:rPr>
-          <w:rFonts w:ascii="Times" w:eastAsia="Times" w:hAnsi="Times"/>
-          <w:b/>
-          <w:sz w:val="36"/>
-          <w:szCs w:val="28"/>
-        </w:rPr>
-        <w:t xml:space="preserve"> </w:t>
-      </w:r>
-      <w:r>
-        <w:rPr>
-          <w:rFonts w:ascii="Times" w:eastAsia="Times" w:hAnsi="Times"/>
-          <w:b/>
-          <w:sz w:val="36"/>
-          <w:szCs w:val="28"/>
-        </w:rPr>
-        <w:t>test</w:t>
-      </w:r>
-      <w:r>
-        <w:rPr>
-          <w:rFonts w:ascii="Times" w:eastAsia="Times" w:hAnsi="Times"/>
-          <w:b/>
-          <w:sz w:val="36"/>
-          <w:szCs w:val="28"/>
-        </w:rPr>
-        <w:t xml:space="preserve"> cases we </w:t>
-      </w:r>
-      <w:r>
-        <w:rPr>
-          <w:rFonts w:ascii="Times" w:eastAsia="Times" w:hAnsi="Times"/>
-          <w:b/>
-          <w:sz w:val="36"/>
-          <w:szCs w:val="28"/>
-        </w:rPr>
-        <w:t xml:space="preserve">checked and corrected </w:t>
-      </w:r>
-      <w:r>
-        <w:rPr>
-          <w:rFonts w:ascii="Times" w:eastAsia="Times" w:hAnsi="Times"/>
-          <w:b/>
-          <w:sz w:val="36"/>
-          <w:szCs w:val="28"/>
-        </w:rPr>
-        <w:t>certain important</w:t>
-      </w:r>
-      <w:r>
-        <w:rPr>
-          <w:rFonts w:ascii="Times" w:eastAsia="Times" w:hAnsi="Times"/>
-          <w:b/>
-          <w:sz w:val="36"/>
-          <w:szCs w:val="28"/>
-        </w:rPr>
-        <w:t xml:space="preserve"> </w:t>
-      </w:r>
-      <w:r>
-        <w:rPr>
-          <w:rFonts w:ascii="Times" w:eastAsia="Times" w:hAnsi="Times"/>
-          <w:b/>
-          <w:sz w:val="36"/>
-          <w:szCs w:val="28"/>
-        </w:rPr>
-        <w:t>bugs</w:t>
-      </w:r>
-      <w:r>
-        <w:rPr>
-          <w:rFonts w:ascii="Times" w:eastAsia="Times" w:hAnsi="Times"/>
-          <w:b/>
-          <w:sz w:val="36"/>
-          <w:szCs w:val="28"/>
-        </w:rPr>
-        <w:t xml:space="preserve"> on </w:t>
-      </w:r>
-      <w:r>
-        <w:rPr>
-          <w:rFonts w:ascii="Times" w:eastAsia="Times" w:hAnsi="Times"/>
-          <w:b/>
-          <w:sz w:val="36"/>
-          <w:szCs w:val="28"/>
-        </w:rPr>
-        <w:t xml:space="preserve">the </w:t>
-      </w:r>
-      <w:r>
-        <w:rPr>
-          <w:rFonts w:ascii="Times" w:eastAsia="Times" w:hAnsi="Times"/>
-          <w:b/>
-          <w:sz w:val="36"/>
-          <w:szCs w:val="28"/>
-        </w:rPr>
-        <w:t>GUI.  For example, we add</w:t>
-      </w:r>
-      <w:r>
-        <w:rPr>
-          <w:rFonts w:ascii="Times" w:eastAsia="Times" w:hAnsi="Times"/>
-          <w:b/>
-          <w:sz w:val="36"/>
-          <w:szCs w:val="28"/>
-        </w:rPr>
-        <w:t>ed</w:t>
-      </w:r>
-      <w:r>
-        <w:rPr>
-          <w:rFonts w:ascii="Times" w:eastAsia="Times" w:hAnsi="Times"/>
-          <w:b/>
-          <w:sz w:val="36"/>
-          <w:szCs w:val="28"/>
-        </w:rPr>
-        <w:t xml:space="preserve"> </w:t>
-      </w:r>
-      <w:r>
-        <w:rPr>
-          <w:rFonts w:ascii="Times" w:eastAsia="Times" w:hAnsi="Times"/>
-          <w:b/>
-          <w:sz w:val="36"/>
-          <w:szCs w:val="28"/>
-        </w:rPr>
-        <w:t xml:space="preserve">the </w:t>
-      </w:r>
-      <w:r>
-        <w:rPr>
-          <w:rFonts w:ascii="Times" w:eastAsia="Times" w:hAnsi="Times"/>
-          <w:b/>
-          <w:sz w:val="36"/>
-          <w:szCs w:val="28"/>
-        </w:rPr>
-        <w:t>radio button</w:t>
-      </w:r>
-      <w:r>
-        <w:rPr>
-          <w:rFonts w:ascii="Times" w:eastAsia="Times" w:hAnsi="Times"/>
-          <w:b/>
-          <w:sz w:val="36"/>
-          <w:szCs w:val="28"/>
-        </w:rPr>
-        <w:t>s</w:t>
-      </w:r>
-      <w:r>
-        <w:rPr>
-          <w:rFonts w:ascii="Times" w:eastAsia="Times" w:hAnsi="Times"/>
-          <w:b/>
-          <w:sz w:val="36"/>
-          <w:szCs w:val="28"/>
-        </w:rPr>
-        <w:t xml:space="preserve"> </w:t>
-      </w:r>
-      <w:r>
-        <w:rPr>
-          <w:rFonts w:ascii="Times" w:eastAsia="Times" w:hAnsi="Times"/>
-          <w:b/>
-          <w:sz w:val="36"/>
-          <w:szCs w:val="28"/>
-        </w:rPr>
-        <w:t>“</w:t>
-      </w:r>
-      <w:r>
-        <w:rPr>
-          <w:rFonts w:ascii="Times" w:eastAsia="Times" w:hAnsi="Times"/>
-          <w:b/>
-          <w:sz w:val="36"/>
-          <w:szCs w:val="28"/>
-        </w:rPr>
-        <w:t>S</w:t>
-      </w:r>
-      <w:r>
-        <w:rPr>
-          <w:rFonts w:ascii="Times" w:eastAsia="Times" w:hAnsi="Times"/>
-          <w:b/>
-          <w:sz w:val="36"/>
-          <w:szCs w:val="28"/>
-        </w:rPr>
-        <w:t xml:space="preserve">how </w:t>
-      </w:r>
-      <w:r>
-        <w:rPr>
-          <w:rFonts w:ascii="Times" w:eastAsia="Times" w:hAnsi="Times"/>
-          <w:b/>
-          <w:sz w:val="36"/>
-          <w:szCs w:val="28"/>
-        </w:rPr>
-        <w:t>T</w:t>
-      </w:r>
-      <w:r>
-        <w:rPr>
-          <w:rFonts w:ascii="Times" w:eastAsia="Times" w:hAnsi="Times"/>
-          <w:b/>
-          <w:sz w:val="36"/>
-          <w:szCs w:val="28"/>
-        </w:rPr>
-        <w:t xml:space="preserve">ext </w:t>
-      </w:r>
-      <w:r>
-        <w:rPr>
-          <w:rFonts w:ascii="Times" w:eastAsia="Times" w:hAnsi="Times"/>
-          <w:b/>
-          <w:sz w:val="36"/>
-          <w:szCs w:val="28"/>
-        </w:rPr>
-        <w:t>R</w:t>
-      </w:r>
-      <w:r>
-        <w:rPr>
-          <w:rFonts w:ascii="Times" w:eastAsia="Times" w:hAnsi="Times"/>
-          <w:b/>
-          <w:sz w:val="36"/>
-          <w:szCs w:val="28"/>
-        </w:rPr>
-        <w:t>esult</w:t>
-      </w:r>
-      <w:r>
-        <w:rPr>
-          <w:rFonts w:ascii="Times" w:eastAsia="Times" w:hAnsi="Times"/>
-          <w:b/>
-          <w:sz w:val="36"/>
-          <w:szCs w:val="28"/>
-        </w:rPr>
-        <w:t>s</w:t>
-      </w:r>
-      <w:r>
-        <w:rPr>
-          <w:rFonts w:ascii="Times" w:eastAsia="Times" w:hAnsi="Times"/>
-          <w:b/>
-          <w:sz w:val="36"/>
-          <w:szCs w:val="28"/>
-        </w:rPr>
-        <w:t>”</w:t>
-      </w:r>
-      <w:r>
-        <w:rPr>
-          <w:rFonts w:ascii="Times" w:eastAsia="Times" w:hAnsi="Times"/>
-          <w:b/>
-          <w:sz w:val="36"/>
-          <w:szCs w:val="28"/>
-        </w:rPr>
-        <w:t xml:space="preserve"> and </w:t>
-      </w:r>
-      <w:r>
-        <w:rPr>
-          <w:rFonts w:ascii="Times" w:eastAsia="Times" w:hAnsi="Times"/>
-          <w:b/>
-          <w:sz w:val="36"/>
-          <w:szCs w:val="28"/>
-        </w:rPr>
-        <w:t>“</w:t>
-      </w:r>
-      <w:r>
-        <w:rPr>
-          <w:rFonts w:ascii="Times" w:eastAsia="Times" w:hAnsi="Times"/>
-          <w:b/>
-          <w:sz w:val="36"/>
-          <w:szCs w:val="28"/>
-        </w:rPr>
-        <w:t>S</w:t>
-      </w:r>
-      <w:r>
-        <w:rPr>
-          <w:rFonts w:ascii="Times" w:eastAsia="Times" w:hAnsi="Times"/>
-          <w:b/>
-          <w:sz w:val="36"/>
-          <w:szCs w:val="28"/>
-        </w:rPr>
-        <w:t xml:space="preserve">how </w:t>
-      </w:r>
-      <w:r>
-        <w:rPr>
-          <w:rFonts w:ascii="Times" w:eastAsia="Times" w:hAnsi="Times"/>
-          <w:b/>
-          <w:sz w:val="36"/>
-          <w:szCs w:val="28"/>
-        </w:rPr>
-        <w:t>T</w:t>
-      </w:r>
-      <w:r>
-        <w:rPr>
-          <w:rFonts w:ascii="Times" w:eastAsia="Times" w:hAnsi="Times"/>
-          <w:b/>
-          <w:sz w:val="36"/>
-          <w:szCs w:val="28"/>
-        </w:rPr>
-        <w:t xml:space="preserve">ext and </w:t>
-      </w:r>
-      <w:r>
-        <w:rPr>
-          <w:rFonts w:ascii="Times" w:eastAsia="Times" w:hAnsi="Times"/>
-          <w:b/>
-          <w:sz w:val="36"/>
-          <w:szCs w:val="28"/>
-        </w:rPr>
-        <w:t>C</w:t>
-      </w:r>
-      <w:r>
-        <w:rPr>
-          <w:rFonts w:ascii="Times" w:eastAsia="Times" w:hAnsi="Times"/>
-          <w:b/>
-          <w:sz w:val="36"/>
-          <w:szCs w:val="28"/>
-        </w:rPr>
-        <w:t xml:space="preserve">hart </w:t>
-      </w:r>
-      <w:r>
-        <w:rPr>
-          <w:rFonts w:ascii="Times" w:eastAsia="Times" w:hAnsi="Times"/>
-          <w:b/>
-          <w:sz w:val="36"/>
-          <w:szCs w:val="28"/>
-        </w:rPr>
-        <w:t>R</w:t>
-      </w:r>
-      <w:r>
-        <w:rPr>
-          <w:rFonts w:ascii="Times" w:eastAsia="Times" w:hAnsi="Times"/>
-          <w:b/>
-          <w:sz w:val="36"/>
-          <w:szCs w:val="28"/>
-        </w:rPr>
-        <w:t>esults”</w:t>
-      </w:r>
-      <w:r>
-        <w:rPr>
-          <w:rFonts w:ascii="Times" w:eastAsia="Times" w:hAnsi="Times"/>
-          <w:b/>
-          <w:sz w:val="36"/>
-          <w:szCs w:val="28"/>
-        </w:rPr>
-        <w:t xml:space="preserve"> on the new GUI</w:t>
-      </w:r>
-      <w:r>
-        <w:rPr>
-          <w:rFonts w:ascii="Times" w:eastAsia="Times" w:hAnsi="Times"/>
-          <w:b/>
-          <w:sz w:val="36"/>
-          <w:szCs w:val="28"/>
-        </w:rPr>
-        <w:t>.</w:t>
-      </w:r>
-      <w:r>
-        <w:rPr>
-          <w:rFonts w:ascii="Times" w:eastAsia="Times" w:hAnsi="Times"/>
-          <w:b/>
-          <w:sz w:val="36"/>
-          <w:szCs w:val="28"/>
-        </w:rPr>
-        <w:t xml:space="preserve"> </w:t>
-      </w:r>
-    </w:p>
-    <w:p>
-      <w:pPr>
-        <w:rPr>
-          <w:rFonts w:ascii="Times" w:eastAsia="Times" w:hAnsi="Times"/>
-          <w:b/>
-        </w:rPr>
-      </w:pPr>
-      <w:r>
-        <w:rPr>
-          <w:rFonts w:ascii="Times" w:eastAsia="Times" w:hAnsi="Times"/>
-          <w:b/>
-        </w:rPr>
-        <w:br w:type="page"/>
-      </w:r>
-    </w:p>
-    <w:p>
-      <w:pPr>
-        <w:rPr>
-          <w:rFonts w:ascii="Times" w:eastAsia="Times" w:hAnsi="Times"/>
-        </w:rPr>
-      </w:pPr>
-      <w:r>
-        <w:rPr>
-          <w:rFonts w:ascii="Times" w:eastAsia="Times" w:hAnsi="Times" w:hint="eastAsia"/>
-          <w:b/>
-          <w:u w:val="single"/>
-        </w:rPr>
         <w:t xml:space="preserve">Test Case </w:t>
       </w:r>
       <w:r>
@@ -4856,7 +4529,7 @@
           <w:b/>
         </w:rPr>
         <w:pict>
-          <v:shape id="Picture Frame 1030" o:spid="_x0000_i1039" type="#_x0000_t75" style="width:468pt;height:277.15pt">
+          <v:shape id="Picture Frame 1030" o:spid="_x0000_i1039" type="#_x0000_t75" style="width:468pt;height:273.6pt">
             <v:imagedata r:id="rId24" o:title=""/>
           </v:shape>
         </w:pict>
@@ -4964,7 +4637,21 @@
         <w:rPr>
           <w:rFonts w:ascii="Times" w:eastAsia="Times" w:hAnsi="Times" w:hint="eastAsia"/>
         </w:rPr>
-        <w:t xml:space="preserve">” button, the search results of the NGram store containing two nodes are displayed as indicated in the Left Hand Side of </w:t>
+        <w:t xml:space="preserve">” button, the search results of the </w:t>
+      </w:r>
+      <w:proofErr w:type="spellStart"/>
+      <w:r>
+        <w:rPr>
+          <w:rFonts w:ascii="Times" w:eastAsia="Times" w:hAnsi="Times" w:hint="eastAsia"/>
+        </w:rPr>
+        <w:t>NGram</w:t>
+      </w:r>
+      <w:proofErr w:type="spellEnd"/>
+      <w:r>
+        <w:rPr>
+          <w:rFonts w:ascii="Times" w:eastAsia="Times" w:hAnsi="Times" w:hint="eastAsia"/>
+        </w:rPr>
+        <w:t xml:space="preserve"> store containing two nodes are displayed as indicated in the Left Hand Side of </w:t>
       </w:r>
       <w:r>
         <w:rPr>
@@ -5018,7 +4705,21 @@
         <w:rPr>
           <w:rFonts w:ascii="Times" w:eastAsia="Times" w:hAnsi="Times" w:hint="eastAsia"/>
         </w:rPr>
-        <w:t xml:space="preserve">’ is displayed on node 2. Also, the probability graph is shown on the NGram GUI as indicated in the </w:t>
+        <w:t xml:space="preserve">’ is displayed on node 2. Also, the probability graph is shown on the </w:t>
+      </w:r>
+      <w:proofErr w:type="spellStart"/>
+      <w:r>
+        <w:rPr>
+          <w:rFonts w:ascii="Times" w:eastAsia="Times" w:hAnsi="Times" w:hint="eastAsia"/>
+        </w:rPr>
+        <w:t>NGram</w:t>
+      </w:r>
+      <w:proofErr w:type="spellEnd"/>
+      <w:r>
+        <w:rPr>
+          <w:rFonts w:ascii="Times" w:eastAsia="Times" w:hAnsi="Times" w:hint="eastAsia"/>
+        </w:rPr>
+        <w:t xml:space="preserve"> GUI as indicated in the </w:t>
       </w:r>
       <w:r>
         <w:rPr>
@@ -5117,7 +4818,7 @@
           <w:b/>
         </w:rPr>
         <w:pict>
-          <v:shape id="Picture Frame 1032" o:spid="_x0000_i1040" type="#_x0000_t75" style="width:468pt;height:276.45pt">
+          <v:shape id="Picture Frame 1032" o:spid="_x0000_i1040" type="#_x0000_t75" style="width:468pt;height:273.6pt">
             <v:imagedata r:id="rId25" o:title=""/>
           </v:shape>
         </w:pict>
@@ -5223,7 +4924,21 @@
         <w:rPr>
           <w:rFonts w:ascii="Times" w:eastAsia="Times" w:hAnsi="Times" w:hint="eastAsia"/>
         </w:rPr>
-        <w:t xml:space="preserve">” button, the corresponding three search results of the NGram node are displayed correctly inside the store as indicated in the Left Hand Side of </w:t>
+        <w:t xml:space="preserve">” button, the corresponding three search results of the </w:t>
+      </w:r>
+      <w:proofErr w:type="spellStart"/>
+      <w:r>
+        <w:rPr>
+          <w:rFonts w:ascii="Times" w:eastAsia="Times" w:hAnsi="Times" w:hint="eastAsia"/>
+        </w:rPr>
+        <w:t>NGram</w:t>
+      </w:r>
+      <w:proofErr w:type="spellEnd"/>
+      <w:r>
+        <w:rPr>
+          <w:rFonts w:ascii="Times" w:eastAsia="Times" w:hAnsi="Times" w:hint="eastAsia"/>
+        </w:rPr>
+        <w:t xml:space="preserve"> node are displayed correctly inside the store as indicated in the Left Hand Side of </w:t>
       </w:r>
       <w:r>
         <w:rPr>
@@ -5236,7 +4951,21 @@
         <w:rPr>
           <w:rFonts w:ascii="Times" w:eastAsia="Times" w:hAnsi="Times" w:hint="eastAsia"/>
         </w:rPr>
-        <w:t>and the probability graph is also shown on the NGram GUI.</w:t>
+        <w:t xml:space="preserve">and the probability graph is also shown on the </w:t>
+      </w:r>
+      <w:proofErr w:type="spellStart"/>
+      <w:r>
+        <w:rPr>
+          <w:rFonts w:ascii="Times" w:eastAsia="Times" w:hAnsi="Times" w:hint="eastAsia"/>
+        </w:rPr>
+        <w:t>NGram</w:t>
+      </w:r>
+      <w:proofErr w:type="spellEnd"/>
+      <w:r>
+        <w:rPr>
+          <w:rFonts w:ascii="Times" w:eastAsia="Times" w:hAnsi="Times" w:hint="eastAsia"/>
+        </w:rPr>
+        <w:t xml:space="preserve"> GUI.</w:t>
       </w:r>
     </w:p>
     <w:p>
@@ -5270,7 +4999,7 @@
           <w:szCs w:val="36"/>
         </w:rPr>
       </w:pPr>
-      <w:bookmarkStart w:id="3" w:name="_Toc388974250"/>
+      <w:bookmarkStart w:id="2" w:name="_Toc388975165"/>
       <w:r>
         <w:rPr>
           <w:rFonts w:ascii="Times" w:eastAsia="Times" w:hAnsi="Times" w:hint="eastAsia"/>
@@ -5279,7 +5008,7 @@
         </w:rPr>
         <w:t>Negative GUI Test Scenarios:</w:t>
       </w:r>
-      <w:bookmarkEnd w:id="3"/>
+      <w:bookmarkEnd w:id="2"/>
     </w:p>
     <w:p>
       <w:pPr>
@@ -5620,7 +5349,21 @@
         <w:rPr>
           <w:rFonts w:ascii="Times" w:eastAsia="Times" w:hAnsi="Times" w:hint="eastAsia"/>
         </w:rPr>
-        <w:t>he NGram node</w:t>
+        <w:t xml:space="preserve">he </w:t>
+      </w:r>
+      <w:proofErr w:type="spellStart"/>
+      <w:r>
+        <w:rPr>
+          <w:rFonts w:ascii="Times" w:eastAsia="Times" w:hAnsi="Times" w:hint="eastAsia"/>
+        </w:rPr>
+        <w:t>NGram</w:t>
+      </w:r>
+      <w:proofErr w:type="spellEnd"/>
+      <w:r>
+        <w:rPr>
+          <w:rFonts w:ascii="Times" w:eastAsia="Times" w:hAnsi="Times" w:hint="eastAsia"/>
+        </w:rPr>
+        <w:t xml:space="preserve"> node</w:t>
       </w:r>
       <w:r>
         <w:rPr>
@@ -5705,7 +5448,21 @@
         <w:rPr>
           <w:rFonts w:ascii="Times" w:eastAsia="Times" w:hAnsi="Times"/>
         </w:rPr>
-        <w:t>Please input a valid natural number(1-5)!</w:t>
+        <w:t xml:space="preserve">Please input a valid natural </w:t>
+      </w:r>
+      <w:proofErr w:type="gramStart"/>
+      <w:r>
+        <w:rPr>
+          <w:rFonts w:ascii="Times" w:eastAsia="Times" w:hAnsi="Times"/>
+        </w:rPr>
+        <w:t>number(</w:t>
+      </w:r>
+      <w:proofErr w:type="gramEnd"/>
+      <w:r>
+        <w:rPr>
+          <w:rFonts w:ascii="Times" w:eastAsia="Times" w:hAnsi="Times"/>
+        </w:rPr>
+        <w:t>1-5)!</w:t>
       </w:r>
       <w:r>
         <w:rPr>
@@ -5776,7 +5533,7 @@
           <w:rFonts w:ascii="Times" w:eastAsia="Times" w:hAnsi="Times"/>
         </w:rPr>
         <w:pict>
-          <v:shape id="_x0000_i1041" type="#_x0000_t75" style="width:467.3pt;height:255.4pt">
+          <v:shape id="_x0000_i1041" type="#_x0000_t75" style="width:468pt;height:252pt">
             <v:imagedata r:id="rId26" o:title=""/>
           </v:shape>
         </w:pict>
@@ -5920,7 +5677,7 @@
           <w:sz w:val="24"/>
         </w:rPr>
         <w:pict>
-          <v:shape id="Picture Frame 1045" o:spid="_x0000_i1042" type="#_x0000_t75" style="width:468pt;height:276.45pt">
+          <v:shape id="Picture Frame 1045" o:spid="_x0000_i1042" type="#_x0000_t75" style="width:468pt;height:273.6pt">
             <v:imagedata r:id="rId27" o:title=""/>
           </v:shape>
         </w:pict>
@@ -6013,7 +5770,21 @@
         <w:rPr>
           <w:rFonts w:ascii="Times" w:eastAsia="Times" w:hAnsi="Times" w:hint="eastAsia"/>
         </w:rPr>
-        <w:t xml:space="preserve">” is displayed on a dialog box and the corresponding search results of the NGram node are also </w:t>
+        <w:t xml:space="preserve">” is displayed on a dialog box and the corresponding search results of the </w:t>
+      </w:r>
+      <w:proofErr w:type="spellStart"/>
+      <w:r>
+        <w:rPr>
+          <w:rFonts w:ascii="Times" w:eastAsia="Times" w:hAnsi="Times" w:hint="eastAsia"/>
+        </w:rPr>
+        <w:t>NGram</w:t>
+      </w:r>
+      <w:proofErr w:type="spellEnd"/>
+      <w:r>
+        <w:rPr>
+          <w:rFonts w:ascii="Times" w:eastAsia="Times" w:hAnsi="Times" w:hint="eastAsia"/>
+        </w:rPr>
+        <w:t xml:space="preserve"> node are also </w:t>
       </w:r>
       <w:r>
         <w:rPr>
@@ -6026,7 +5797,21 @@
         <w:rPr>
           <w:rFonts w:ascii="Times" w:eastAsia="Times" w:hAnsi="Times" w:hint="eastAsia"/>
         </w:rPr>
-        <w:t xml:space="preserve"> and the probability graph is also not shown on the NGram GUI as indicated in the above </w:t>
+        <w:t xml:space="preserve"> and the probability graph is also not shown on the </w:t>
+      </w:r>
+      <w:proofErr w:type="spellStart"/>
+      <w:r>
+        <w:rPr>
+          <w:rFonts w:ascii="Times" w:eastAsia="Times" w:hAnsi="Times" w:hint="eastAsia"/>
+        </w:rPr>
+        <w:t>NGram</w:t>
+      </w:r>
+      <w:proofErr w:type="spellEnd"/>
+      <w:r>
+        <w:rPr>
+          <w:rFonts w:ascii="Times" w:eastAsia="Times" w:hAnsi="Times" w:hint="eastAsia"/>
+        </w:rPr>
+        <w:t xml:space="preserve"> GUI as indicated in the above </w:t>
       </w:r>
       <w:r>
         <w:rPr>
@@ -6101,9 +5886,9 @@
       </w:r>
       <w:r>
         <w:rPr>
-          <w:rFonts w:ascii="Times" w:eastAsia="Times" w:hAnsi="Times" w:hint="eastAsia"/>
-        </w:rPr>
-        <w:t>4</w:t>
+          <w:rFonts w:ascii="Times" w:eastAsia="Times" w:hAnsi="Times"/>
+        </w:rPr>
+        <w:t>5</w:t>
       </w:r>
     </w:p>
     <w:p>
@@ -6146,7 +5931,7 @@
           <w:b/>
         </w:rPr>
         <w:pict>
-          <v:shape id="Picture Frame 1047" o:spid="_x0000_i1043" type="#_x0000_t75" style="width:467.3pt;height:276.45pt">
+          <v:shape id="Picture Frame 1047" o:spid="_x0000_i1043" type="#_x0000_t75" style="width:468pt;height:273.6pt">
             <v:imagedata r:id="rId28" o:title=""/>
           </v:shape>
         </w:pict>
@@ -6230,7 +6015,21 @@
         <w:rPr>
           <w:rFonts w:ascii="Times" w:eastAsia="Times" w:hAnsi="Times" w:hint="eastAsia"/>
         </w:rPr>
-        <w:t xml:space="preserve">” is displayed on a dialog box and the corresponding search results of the NGram node are also </w:t>
+        <w:t xml:space="preserve">” is displayed on a dialog box and the corresponding search results of the </w:t>
+      </w:r>
+      <w:proofErr w:type="spellStart"/>
+      <w:r>
+        <w:rPr>
+          <w:rFonts w:ascii="Times" w:eastAsia="Times" w:hAnsi="Times" w:hint="eastAsia"/>
+        </w:rPr>
+        <w:t>NGram</w:t>
+      </w:r>
+      <w:proofErr w:type="spellEnd"/>
+      <w:r>
+        <w:rPr>
+          <w:rFonts w:ascii="Times" w:eastAsia="Times" w:hAnsi="Times" w:hint="eastAsia"/>
+        </w:rPr>
+        <w:t xml:space="preserve"> node are also </w:t>
       </w:r>
       <w:r>
         <w:rPr>
@@ -6243,7 +6042,21 @@
         <w:rPr>
           <w:rFonts w:ascii="Times" w:eastAsia="Times" w:hAnsi="Times" w:hint="eastAsia"/>
         </w:rPr>
-        <w:t xml:space="preserve"> i.e., the store is empty and the probability graph is also not shown on the NGram GUI as indicated in the above </w:t>
+        <w:t xml:space="preserve"> i.e., the store is empty and the probability graph is also not shown on the </w:t>
+      </w:r>
+      <w:proofErr w:type="spellStart"/>
+      <w:r>
+        <w:rPr>
+          <w:rFonts w:ascii="Times" w:eastAsia="Times" w:hAnsi="Times" w:hint="eastAsia"/>
+        </w:rPr>
+        <w:t>NGram</w:t>
+      </w:r>
+      <w:proofErr w:type="spellEnd"/>
+      <w:r>
+        <w:rPr>
+          <w:rFonts w:ascii="Times" w:eastAsia="Times" w:hAnsi="Times" w:hint="eastAsia"/>
+        </w:rPr>
+        <w:t xml:space="preserve"> GUI as indicated in the above </w:t>
       </w:r>
       <w:r>
         <w:rPr>
@@ -6371,7 +6184,7 @@
           <w:b/>
         </w:rPr>
         <w:pict>
-          <v:shape id="Picture Frame 1049" o:spid="_x0000_i1044" type="#_x0000_t75" style="width:468pt;height:275.75pt">
+          <v:shape id="Picture Frame 1049" o:spid="_x0000_i1044" type="#_x0000_t75" style="width:468pt;height:273.6pt">
             <v:imagedata r:id="rId29" o:title=""/>
           </v:shape>
         </w:pict>
@@ -6464,7 +6277,21 @@
         <w:rPr>
           <w:rFonts w:ascii="Times" w:eastAsia="Times" w:hAnsi="Times" w:hint="eastAsia"/>
         </w:rPr>
-        <w:t xml:space="preserve">” is displayed on a dialog box and the corresponding search results of the NGram node are also </w:t>
+        <w:t xml:space="preserve">” is displayed on a dialog box and the corresponding search results of the </w:t>
+      </w:r>
+      <w:proofErr w:type="spellStart"/>
+      <w:r>
+        <w:rPr>
+          <w:rFonts w:ascii="Times" w:eastAsia="Times" w:hAnsi="Times" w:hint="eastAsia"/>
+        </w:rPr>
+        <w:t>NGram</w:t>
+      </w:r>
+      <w:proofErr w:type="spellEnd"/>
+      <w:r>
+        <w:rPr>
+          <w:rFonts w:ascii="Times" w:eastAsia="Times" w:hAnsi="Times" w:hint="eastAsia"/>
+        </w:rPr>
+        <w:t xml:space="preserve"> node are also </w:t>
       </w:r>
       <w:r>
         <w:rPr>
@@ -6477,7 +6304,21 @@
         <w:rPr>
           <w:rFonts w:ascii="Times" w:eastAsia="Times" w:hAnsi="Times" w:hint="eastAsia"/>
         </w:rPr>
-        <w:t xml:space="preserve">i.e., the store is empty and the probability graph is also not shown on the NGram GUI as indicated in the above </w:t>
+        <w:t xml:space="preserve">i.e., the store is empty and the probability graph is also not shown on the </w:t>
+      </w:r>
+      <w:proofErr w:type="spellStart"/>
+      <w:r>
+        <w:rPr>
+          <w:rFonts w:ascii="Times" w:eastAsia="Times" w:hAnsi="Times" w:hint="eastAsia"/>
+        </w:rPr>
+        <w:t>NGram</w:t>
+      </w:r>
+      <w:proofErr w:type="spellEnd"/>
+      <w:r>
+        <w:rPr>
+          <w:rFonts w:ascii="Times" w:eastAsia="Times" w:hAnsi="Times" w:hint="eastAsia"/>
+        </w:rPr>
+        <w:t xml:space="preserve"> GUI as indicated in the above </w:t>
       </w:r>
       <w:r>
         <w:rPr>
@@ -6577,7 +6418,7 @@
           <w:b/>
         </w:rPr>
         <w:pict>
-          <v:shape id="Picture Frame 1050" o:spid="_x0000_i1045" type="#_x0000_t75" style="width:467.3pt;height:275.1pt">
+          <v:shape id="Picture Frame 1050" o:spid="_x0000_i1045" type="#_x0000_t75" style="width:468pt;height:273.6pt">
             <v:imagedata r:id="rId30" o:title=""/>
           </v:shape>
         </w:pict>
@@ -6655,13 +6496,43 @@
           <w:rFonts w:ascii="Times" w:eastAsia="Times" w:hAnsi="Times" w:hint="eastAsia"/>
           <w:b/>
         </w:rPr>
-        <w:t>No ngram predictions were returned. Please try another query</w:t>
-      </w:r>
-      <w:r>
-        <w:rPr>
-          <w:rFonts w:ascii="Times" w:eastAsia="Times" w:hAnsi="Times" w:hint="eastAsia"/>
-        </w:rPr>
-        <w:t xml:space="preserve">” is displayed on the node i.e., the store is empty and the probability graph is also not shown on the NGram GUI as indicated in the above </w:t>
+        <w:t xml:space="preserve">No </w:t>
+      </w:r>
+      <w:proofErr w:type="spellStart"/>
+      <w:r>
+        <w:rPr>
+          <w:rFonts w:ascii="Times" w:eastAsia="Times" w:hAnsi="Times" w:hint="eastAsia"/>
+          <w:b/>
+        </w:rPr>
+        <w:t>ngram</w:t>
+      </w:r>
+      <w:proofErr w:type="spellEnd"/>
+      <w:r>
+        <w:rPr>
+          <w:rFonts w:ascii="Times" w:eastAsia="Times" w:hAnsi="Times" w:hint="eastAsia"/>
+          <w:b/>
+        </w:rPr>
+        <w:t xml:space="preserve"> predictions were returned. Please try another query</w:t>
+      </w:r>
+      <w:r>
+        <w:rPr>
+          <w:rFonts w:ascii="Times" w:eastAsia="Times" w:hAnsi="Times" w:hint="eastAsia"/>
+        </w:rPr>
+        <w:t xml:space="preserve">” is displayed on the node i.e., the store is empty and the probability graph is also not shown on the </w:t>
+      </w:r>
+      <w:proofErr w:type="spellStart"/>
+      <w:r>
+        <w:rPr>
+          <w:rFonts w:ascii="Times" w:eastAsia="Times" w:hAnsi="Times" w:hint="eastAsia"/>
+        </w:rPr>
+        <w:t>NGram</w:t>
+      </w:r>
+      <w:proofErr w:type="spellEnd"/>
+      <w:r>
+        <w:rPr>
+          <w:rFonts w:ascii="Times" w:eastAsia="Times" w:hAnsi="Times" w:hint="eastAsia"/>
+        </w:rPr>
+        <w:t xml:space="preserve"> GUI as indicated in the above </w:t>
       </w:r>
       <w:r>
         <w:rPr>
@@ -6781,7 +6652,7 @@
           <w:b/>
         </w:rPr>
         <w:pict>
-          <v:shape id="Picture Frame 1052" o:spid="_x0000_i1046" type="#_x0000_t75" style="width:468pt;height:276.45pt">
+          <v:shape id="Picture Frame 1052" o:spid="_x0000_i1046" type="#_x0000_t75" style="width:468pt;height:273.6pt">
             <v:imagedata r:id="rId31" o:title=""/>
           </v:shape>
         </w:pict>
@@ -6865,7 +6736,21 @@
         <w:rPr>
           <w:rFonts w:ascii="Times" w:eastAsia="Times" w:hAnsi="Times" w:hint="eastAsia"/>
         </w:rPr>
-        <w:t xml:space="preserve">” is displayed on a dialog box and the corresponding search results of the NGram node are also </w:t>
+        <w:t xml:space="preserve">” is displayed on a dialog box and the corresponding search results of the </w:t>
+      </w:r>
+      <w:proofErr w:type="spellStart"/>
+      <w:r>
+        <w:rPr>
+          <w:rFonts w:ascii="Times" w:eastAsia="Times" w:hAnsi="Times" w:hint="eastAsia"/>
+        </w:rPr>
+        <w:t>NGram</w:t>
+      </w:r>
+      <w:proofErr w:type="spellEnd"/>
+      <w:r>
+        <w:rPr>
+          <w:rFonts w:ascii="Times" w:eastAsia="Times" w:hAnsi="Times" w:hint="eastAsia"/>
+        </w:rPr>
+        <w:t xml:space="preserve"> node are also </w:t>
       </w:r>
       <w:r>
         <w:rPr>
@@ -6878,7 +6763,21 @@
         <w:rPr>
           <w:rFonts w:ascii="Times" w:eastAsia="Times" w:hAnsi="Times" w:hint="eastAsia"/>
         </w:rPr>
-        <w:t xml:space="preserve">i.e., the store is empty and the probability graph is also not shown on the NGram GUI as indicated in the above </w:t>
+        <w:t xml:space="preserve">i.e., the store is empty and the probability graph is also not shown on the </w:t>
+      </w:r>
+      <w:proofErr w:type="spellStart"/>
+      <w:r>
+        <w:rPr>
+          <w:rFonts w:ascii="Times" w:eastAsia="Times" w:hAnsi="Times" w:hint="eastAsia"/>
+        </w:rPr>
+        <w:t>NGram</w:t>
+      </w:r>
+      <w:proofErr w:type="spellEnd"/>
+      <w:r>
+        <w:rPr>
+          <w:rFonts w:ascii="Times" w:eastAsia="Times" w:hAnsi="Times" w:hint="eastAsia"/>
+        </w:rPr>
+        <w:t xml:space="preserve"> GUI as indicated in the above </w:t>
       </w:r>
       <w:r>
         <w:rPr>
@@ -7002,7 +6901,7 @@
           <w:b/>
         </w:rPr>
         <w:pict>
-          <v:shape id="Picture Frame 1054" o:spid="_x0000_i1047" type="#_x0000_t75" style="width:467.3pt;height:276.45pt">
+          <v:shape id="Picture Frame 1054" o:spid="_x0000_i1047" type="#_x0000_t75" style="width:468pt;height:273.6pt">
             <v:imagedata r:id="rId32" o:title=""/>
           </v:shape>
         </w:pict>
@@ -7086,7 +6985,21 @@
         <w:rPr>
           <w:rFonts w:ascii="Times" w:eastAsia="Times" w:hAnsi="Times" w:hint="eastAsia"/>
         </w:rPr>
-        <w:t xml:space="preserve">” is displayed on a dialog box and the corresponding search results of the NGram node are also </w:t>
+        <w:t xml:space="preserve">” is displayed on a dialog box and the corresponding search results of the </w:t>
+      </w:r>
+      <w:proofErr w:type="spellStart"/>
+      <w:r>
+        <w:rPr>
+          <w:rFonts w:ascii="Times" w:eastAsia="Times" w:hAnsi="Times" w:hint="eastAsia"/>
+        </w:rPr>
+        <w:t>NGram</w:t>
+      </w:r>
+      <w:proofErr w:type="spellEnd"/>
+      <w:r>
+        <w:rPr>
+          <w:rFonts w:ascii="Times" w:eastAsia="Times" w:hAnsi="Times" w:hint="eastAsia"/>
+        </w:rPr>
+        <w:t xml:space="preserve"> node are also </w:t>
       </w:r>
       <w:r>
         <w:rPr>
@@ -7099,7 +7012,21 @@
         <w:rPr>
           <w:rFonts w:ascii="Times" w:eastAsia="Times" w:hAnsi="Times" w:hint="eastAsia"/>
         </w:rPr>
-        <w:t xml:space="preserve">i.e., the store is empty and the probability graph is also not shown on the NGram GUI as indicated in the above </w:t>
+        <w:t xml:space="preserve">i.e., the store is empty and the probability graph is also not shown on the </w:t>
+      </w:r>
+      <w:proofErr w:type="spellStart"/>
+      <w:r>
+        <w:rPr>
+          <w:rFonts w:ascii="Times" w:eastAsia="Times" w:hAnsi="Times" w:hint="eastAsia"/>
+        </w:rPr>
+        <w:t>NGram</w:t>
+      </w:r>
+      <w:proofErr w:type="spellEnd"/>
+      <w:r>
+        <w:rPr>
+          <w:rFonts w:ascii="Times" w:eastAsia="Times" w:hAnsi="Times" w:hint="eastAsia"/>
+        </w:rPr>
+        <w:t xml:space="preserve"> GUI as indicated in the above </w:t>
       </w:r>
       <w:r>
         <w:rPr>
@@ -7203,7 +7130,7 @@
           <w:b/>
         </w:rPr>
         <w:pict>
-          <v:shape id="Picture Frame 1055" o:spid="_x0000_i1048" type="#_x0000_t75" style="width:468pt;height:276.45pt">
+          <v:shape id="Picture Frame 1055" o:spid="_x0000_i1048" type="#_x0000_t75" style="width:468pt;height:273.6pt">
             <v:imagedata r:id="rId33" o:title=""/>
           </v:shape>
         </w:pict>
@@ -7287,7 +7214,21 @@
         <w:rPr>
           <w:rFonts w:ascii="Times" w:eastAsia="Times" w:hAnsi="Times" w:hint="eastAsia"/>
         </w:rPr>
-        <w:t xml:space="preserve">” is displayed on a dialog box and the corresponding search results of the NGram node are also </w:t>
+        <w:t xml:space="preserve">” is displayed on a dialog box and the corresponding search results of the </w:t>
+      </w:r>
+      <w:proofErr w:type="spellStart"/>
+      <w:r>
+        <w:rPr>
+          <w:rFonts w:ascii="Times" w:eastAsia="Times" w:hAnsi="Times" w:hint="eastAsia"/>
+        </w:rPr>
+        <w:t>NGram</w:t>
+      </w:r>
+      <w:proofErr w:type="spellEnd"/>
+      <w:r>
+        <w:rPr>
+          <w:rFonts w:ascii="Times" w:eastAsia="Times" w:hAnsi="Times" w:hint="eastAsia"/>
+        </w:rPr>
+        <w:t xml:space="preserve"> node are also </w:t>
       </w:r>
       <w:r>
         <w:rPr>
@@ -7300,7 +7241,21 @@
         <w:rPr>
           <w:rFonts w:ascii="Times" w:eastAsia="Times" w:hAnsi="Times" w:hint="eastAsia"/>
         </w:rPr>
-        <w:t xml:space="preserve">i.e., the store is empty and the probability graph is also not shown on the NGram GUI as indicated in the above </w:t>
+        <w:t xml:space="preserve">i.e., the store is empty and the probability graph is also not shown on the </w:t>
+      </w:r>
+      <w:proofErr w:type="spellStart"/>
+      <w:r>
+        <w:rPr>
+          <w:rFonts w:ascii="Times" w:eastAsia="Times" w:hAnsi="Times" w:hint="eastAsia"/>
+        </w:rPr>
+        <w:t>NGram</w:t>
+      </w:r>
+      <w:proofErr w:type="spellEnd"/>
+      <w:r>
+        <w:rPr>
+          <w:rFonts w:ascii="Times" w:eastAsia="Times" w:hAnsi="Times" w:hint="eastAsia"/>
+        </w:rPr>
+        <w:t xml:space="preserve"> GUI as indicated in the above </w:t>
       </w:r>
       <w:r>
         <w:rPr>
@@ -7422,7 +7377,7 @@
           <w:rFonts w:ascii="Times" w:eastAsia="Times" w:hAnsi="Times"/>
         </w:rPr>
         <w:pict>
-          <v:shape id="Picture Frame 1057" o:spid="_x0000_i1049" type="#_x0000_t75" style="width:468pt;height:276.45pt">
+          <v:shape id="Picture Frame 1057" o:spid="_x0000_i1049" type="#_x0000_t75" style="width:468pt;height:273.6pt">
             <v:imagedata r:id="rId34" o:title=""/>
           </v:shape>
         </w:pict>
@@ -7500,13 +7455,43 @@
           <w:rFonts w:ascii="Times" w:eastAsia="Times" w:hAnsi="Times" w:hint="eastAsia"/>
           <w:b/>
         </w:rPr>
-        <w:t>No ngram predictions were returned. Please try another query.</w:t>
-      </w:r>
-      <w:r>
-        <w:rPr>
-          <w:rFonts w:ascii="Times" w:eastAsia="Times" w:hAnsi="Times" w:hint="eastAsia"/>
-        </w:rPr>
-        <w:t xml:space="preserve">” is displayed in the place of the node and the corresponding search results of NGram node are also </w:t>
+        <w:t xml:space="preserve">No </w:t>
+      </w:r>
+      <w:proofErr w:type="spellStart"/>
+      <w:r>
+        <w:rPr>
+          <w:rFonts w:ascii="Times" w:eastAsia="Times" w:hAnsi="Times" w:hint="eastAsia"/>
+          <w:b/>
+        </w:rPr>
+        <w:t>ngram</w:t>
+      </w:r>
+      <w:proofErr w:type="spellEnd"/>
+      <w:r>
+        <w:rPr>
+          <w:rFonts w:ascii="Times" w:eastAsia="Times" w:hAnsi="Times" w:hint="eastAsia"/>
+          <w:b/>
+        </w:rPr>
+        <w:t xml:space="preserve"> predictions were returned. Please try another query.</w:t>
+      </w:r>
+      <w:r>
+        <w:rPr>
+          <w:rFonts w:ascii="Times" w:eastAsia="Times" w:hAnsi="Times" w:hint="eastAsia"/>
+        </w:rPr>
+        <w:t xml:space="preserve">” is displayed in the place of the node and the corresponding search results of </w:t>
+      </w:r>
+      <w:proofErr w:type="spellStart"/>
+      <w:r>
+        <w:rPr>
+          <w:rFonts w:ascii="Times" w:eastAsia="Times" w:hAnsi="Times" w:hint="eastAsia"/>
+        </w:rPr>
+        <w:t>NGram</w:t>
+      </w:r>
+      <w:proofErr w:type="spellEnd"/>
+      <w:r>
+        <w:rPr>
+          <w:rFonts w:ascii="Times" w:eastAsia="Times" w:hAnsi="Times" w:hint="eastAsia"/>
+        </w:rPr>
+        <w:t xml:space="preserve"> node are also </w:t>
       </w:r>
       <w:r>
         <w:rPr>
@@ -7519,7 +7504,21 @@
         <w:rPr>
           <w:rFonts w:ascii="Times" w:eastAsia="Times" w:hAnsi="Times" w:hint="eastAsia"/>
         </w:rPr>
-        <w:t xml:space="preserve">i.e., the store is empty and the probability graph is also not shown on the NGram GUI as indicated in the above </w:t>
+        <w:t xml:space="preserve">i.e., the store is empty and the probability graph is also not shown on the </w:t>
+      </w:r>
+      <w:proofErr w:type="spellStart"/>
+      <w:r>
+        <w:rPr>
+          <w:rFonts w:ascii="Times" w:eastAsia="Times" w:hAnsi="Times" w:hint="eastAsia"/>
+        </w:rPr>
+        <w:t>NGram</w:t>
+      </w:r>
+      <w:proofErr w:type="spellEnd"/>
+      <w:r>
+        <w:rPr>
+          <w:rFonts w:ascii="Times" w:eastAsia="Times" w:hAnsi="Times" w:hint="eastAsia"/>
+        </w:rPr>
+        <w:t xml:space="preserve"> GUI as indicated in the above </w:t>
       </w:r>
       <w:r>
         <w:rPr>
@@ -7668,7 +7667,7 @@
           <w:b/>
         </w:rPr>
         <w:pict>
-          <v:shape id="Picture Frame 1059" o:spid="_x0000_i1050" type="#_x0000_t75" style="width:467.3pt;height:276.45pt">
+          <v:shape id="Picture Frame 1059" o:spid="_x0000_i1050" type="#_x0000_t75" style="width:468pt;height:273.6pt">
             <v:imagedata r:id="rId35" o:title=""/>
           </v:shape>
         </w:pict>
@@ -7768,7 +7767,21 @@
         <w:rPr>
           <w:rFonts w:ascii="Times" w:eastAsia="Times" w:hAnsi="Times" w:hint="eastAsia"/>
         </w:rPr>
-        <w:t xml:space="preserve">” is displayed on a dialog box and the corresponding search results of the NGram node are also </w:t>
+        <w:t xml:space="preserve">” is displayed on a dialog box and the corresponding search results of the </w:t>
+      </w:r>
+      <w:proofErr w:type="spellStart"/>
+      <w:r>
+        <w:rPr>
+          <w:rFonts w:ascii="Times" w:eastAsia="Times" w:hAnsi="Times" w:hint="eastAsia"/>
+        </w:rPr>
+        <w:t>NGram</w:t>
+      </w:r>
+      <w:proofErr w:type="spellEnd"/>
+      <w:r>
+        <w:rPr>
+          <w:rFonts w:ascii="Times" w:eastAsia="Times" w:hAnsi="Times" w:hint="eastAsia"/>
+        </w:rPr>
+        <w:t xml:space="preserve"> node are also </w:t>
       </w:r>
       <w:r>
         <w:rPr>
@@ -7781,7 +7794,21 @@
         <w:rPr>
           <w:rFonts w:ascii="Times" w:eastAsia="Times" w:hAnsi="Times" w:hint="eastAsia"/>
         </w:rPr>
-        <w:t xml:space="preserve"> i.e., the store is empty and the probability graph is also not shown on the NGram GUI as indicated in the above </w:t>
+        <w:t xml:space="preserve"> i.e., the store is empty and the probability graph is also not shown on the </w:t>
+      </w:r>
+      <w:proofErr w:type="spellStart"/>
+      <w:r>
+        <w:rPr>
+          <w:rFonts w:ascii="Times" w:eastAsia="Times" w:hAnsi="Times" w:hint="eastAsia"/>
+        </w:rPr>
+        <w:t>NGram</w:t>
+      </w:r>
+      <w:proofErr w:type="spellEnd"/>
+      <w:r>
+        <w:rPr>
+          <w:rFonts w:ascii="Times" w:eastAsia="Times" w:hAnsi="Times" w:hint="eastAsia"/>
+        </w:rPr>
+        <w:t xml:space="preserve"> GUI as indicated in the above </w:t>
       </w:r>
       <w:r>
         <w:rPr>
@@ -7907,7 +7934,7 @@
           <w:rFonts w:ascii="Times" w:eastAsia="Times" w:hAnsi="Times"/>
         </w:rPr>
         <w:pict>
-          <v:shape id="Picture Frame 1061" o:spid="_x0000_i1051" type="#_x0000_t75" style="width:467.3pt;height:276.45pt">
+          <v:shape id="Picture Frame 1061" o:spid="_x0000_i1051" type="#_x0000_t75" style="width:468pt;height:273.6pt">
             <v:imagedata r:id="rId36" o:title=""/>
           </v:shape>
         </w:pict>
@@ -8009,7 +8036,21 @@
         <w:rPr>
           <w:rFonts w:ascii="Times" w:eastAsia="Times" w:hAnsi="Times" w:hint="eastAsia"/>
         </w:rPr>
-        <w:t xml:space="preserve">” is displayed on a dialog box and the corresponding search results of the NGram node are also </w:t>
+        <w:t xml:space="preserve">” is displayed on a dialog box and the corresponding search results of the </w:t>
+      </w:r>
+      <w:proofErr w:type="spellStart"/>
+      <w:r>
+        <w:rPr>
+          <w:rFonts w:ascii="Times" w:eastAsia="Times" w:hAnsi="Times" w:hint="eastAsia"/>
+        </w:rPr>
+        <w:t>NGram</w:t>
+      </w:r>
+      <w:proofErr w:type="spellEnd"/>
+      <w:r>
+        <w:rPr>
+          <w:rFonts w:ascii="Times" w:eastAsia="Times" w:hAnsi="Times" w:hint="eastAsia"/>
+        </w:rPr>
+        <w:t xml:space="preserve"> node are also </w:t>
       </w:r>
       <w:r>
         <w:rPr>
@@ -8022,7 +8063,21 @@
         <w:rPr>
           <w:rFonts w:ascii="Times" w:eastAsia="Times" w:hAnsi="Times" w:hint="eastAsia"/>
         </w:rPr>
-        <w:t xml:space="preserve"> i.e., the store is empty and the probability graph is also not shown on the NGram GUI as indicated in the above </w:t>
+        <w:t xml:space="preserve"> i.e., the store is empty and the probability graph is also not shown on the </w:t>
+      </w:r>
+      <w:proofErr w:type="spellStart"/>
+      <w:r>
+        <w:rPr>
+          <w:rFonts w:ascii="Times" w:eastAsia="Times" w:hAnsi="Times" w:hint="eastAsia"/>
+        </w:rPr>
+        <w:t>NGram</w:t>
+      </w:r>
+      <w:proofErr w:type="spellEnd"/>
+      <w:r>
+        <w:rPr>
+          <w:rFonts w:ascii="Times" w:eastAsia="Times" w:hAnsi="Times" w:hint="eastAsia"/>
+        </w:rPr>
+        <w:t xml:space="preserve"> GUI as indicated in the above </w:t>
       </w:r>
       <w:r>
         <w:rPr>
@@ -8178,7 +8233,7 @@
           <w:rFonts w:ascii="Times" w:eastAsia="Times" w:hAnsi="Times"/>
         </w:rPr>
         <w:pict>
-          <v:shape id="Picture Frame 1062" o:spid="_x0000_i1052" type="#_x0000_t75" style="width:468pt;height:275.75pt">
+          <v:shape id="Picture Frame 1062" o:spid="_x0000_i1052" type="#_x0000_t75" style="width:468pt;height:273.6pt">
             <v:imagedata r:id="rId37" o:title=""/>
           </v:shape>
         </w:pict>
@@ -8222,7 +8277,7 @@
         </w:rPr>
         <w:lastRenderedPageBreak/>
         <w:pict>
-          <v:shape id="Picture Frame 1063" o:spid="_x0000_i1053" type="#_x0000_t75" style="width:467.3pt;height:276.45pt">
+          <v:shape id="Picture Frame 1063" o:spid="_x0000_i1053" type="#_x0000_t75" style="width:468pt;height:273.6pt">
             <v:imagedata r:id="rId38" o:title=""/>
           </v:shape>
         </w:pict>
@@ -8325,13 +8380,43 @@
           <w:rFonts w:ascii="Times" w:eastAsia="Times" w:hAnsi="Times" w:hint="eastAsia"/>
           <w:b/>
         </w:rPr>
-        <w:t>No ngram predictions were returned. Please try another query</w:t>
-      </w:r>
-      <w:r>
-        <w:rPr>
-          <w:rFonts w:ascii="Times" w:eastAsia="Times" w:hAnsi="Times" w:hint="eastAsia"/>
-        </w:rPr>
-        <w:t xml:space="preserve">” is displayed on the node i.e., the store is empty and the probability graph is also not shown on the NGram GUI as indicated in the above </w:t>
+        <w:t xml:space="preserve">No </w:t>
+      </w:r>
+      <w:proofErr w:type="spellStart"/>
+      <w:r>
+        <w:rPr>
+          <w:rFonts w:ascii="Times" w:eastAsia="Times" w:hAnsi="Times" w:hint="eastAsia"/>
+          <w:b/>
+        </w:rPr>
+        <w:t>ngram</w:t>
+      </w:r>
+      <w:proofErr w:type="spellEnd"/>
+      <w:r>
+        <w:rPr>
+          <w:rFonts w:ascii="Times" w:eastAsia="Times" w:hAnsi="Times" w:hint="eastAsia"/>
+          <w:b/>
+        </w:rPr>
+        <w:t xml:space="preserve"> predictions were returned. Please try another query</w:t>
+      </w:r>
+      <w:r>
+        <w:rPr>
+          <w:rFonts w:ascii="Times" w:eastAsia="Times" w:hAnsi="Times" w:hint="eastAsia"/>
+        </w:rPr>
+        <w:t xml:space="preserve">” is displayed on the node i.e., the store is empty and the probability graph is also not shown on the </w:t>
+      </w:r>
+      <w:proofErr w:type="spellStart"/>
+      <w:r>
+        <w:rPr>
+          <w:rFonts w:ascii="Times" w:eastAsia="Times" w:hAnsi="Times" w:hint="eastAsia"/>
+        </w:rPr>
+        <w:t>NGram</w:t>
+      </w:r>
+      <w:proofErr w:type="spellEnd"/>
+      <w:r>
+        <w:rPr>
+          <w:rFonts w:ascii="Times" w:eastAsia="Times" w:hAnsi="Times" w:hint="eastAsia"/>
+        </w:rPr>
+        <w:t xml:space="preserve"> GUI as indicated in the above </w:t>
       </w:r>
       <w:r>
         <w:rPr>
@@ -8421,7 +8506,13 @@
         <w:rPr>
           <w:rFonts w:ascii="Times" w:eastAsia="Times" w:hAnsi="Times" w:hint="eastAsia"/>
         </w:rPr>
-        <w:t>26</w:t>
+        <w:t>2</w:t>
+      </w:r>
+      <w:r>
+        <w:rPr>
+          <w:rFonts w:ascii="Times" w:eastAsia="Times" w:hAnsi="Times"/>
+        </w:rPr>
+        <w:t>7</w:t>
       </w:r>
     </w:p>
     <w:p>
@@ -8442,7 +8533,7 @@
           <w:rFonts w:ascii="Times" w:eastAsia="Times" w:hAnsi="Times"/>
         </w:rPr>
         <w:pict>
-          <v:shape id="Picture Frame 1064" o:spid="_x0000_i1054" type="#_x0000_t75" style="width:467.3pt;height:275.75pt">
+          <v:shape id="Picture Frame 1064" o:spid="_x0000_i1054" type="#_x0000_t75" style="width:468pt;height:273.6pt">
             <v:imagedata r:id="rId39" o:title=""/>
           </v:shape>
         </w:pict>
@@ -8520,13 +8611,43 @@
           <w:rFonts w:ascii="Times" w:eastAsia="Times" w:hAnsi="Times" w:hint="eastAsia"/>
           <w:b/>
         </w:rPr>
-        <w:t>No ngram predictions were returned. Please try another query</w:t>
-      </w:r>
-      <w:r>
-        <w:rPr>
-          <w:rFonts w:ascii="Times" w:eastAsia="Times" w:hAnsi="Times" w:hint="eastAsia"/>
-        </w:rPr>
-        <w:t xml:space="preserve">” is displayed on the node i.e., the store is empty and the probability graph is also not shown on the NGram GUI as indicated in the above </w:t>
+        <w:t xml:space="preserve">No </w:t>
+      </w:r>
+      <w:proofErr w:type="spellStart"/>
+      <w:r>
+        <w:rPr>
+          <w:rFonts w:ascii="Times" w:eastAsia="Times" w:hAnsi="Times" w:hint="eastAsia"/>
+          <w:b/>
+        </w:rPr>
+        <w:t>ngram</w:t>
+      </w:r>
+      <w:proofErr w:type="spellEnd"/>
+      <w:r>
+        <w:rPr>
+          <w:rFonts w:ascii="Times" w:eastAsia="Times" w:hAnsi="Times" w:hint="eastAsia"/>
+          <w:b/>
+        </w:rPr>
+        <w:t xml:space="preserve"> predictions were returned. Please try another query</w:t>
+      </w:r>
+      <w:r>
+        <w:rPr>
+          <w:rFonts w:ascii="Times" w:eastAsia="Times" w:hAnsi="Times" w:hint="eastAsia"/>
+        </w:rPr>
+        <w:t xml:space="preserve">” is displayed on the node i.e., the store is empty and the probability graph is also not shown on the </w:t>
+      </w:r>
+      <w:proofErr w:type="spellStart"/>
+      <w:r>
+        <w:rPr>
+          <w:rFonts w:ascii="Times" w:eastAsia="Times" w:hAnsi="Times" w:hint="eastAsia"/>
+        </w:rPr>
+        <w:t>NGram</w:t>
+      </w:r>
+      <w:proofErr w:type="spellEnd"/>
+      <w:r>
+        <w:rPr>
+          <w:rFonts w:ascii="Times" w:eastAsia="Times" w:hAnsi="Times" w:hint="eastAsia"/>
+        </w:rPr>
+        <w:t xml:space="preserve"> GUI as indicated in the above </w:t>
       </w:r>
       <w:r>
         <w:rPr>
@@ -8657,7 +8778,7 @@
           <w:rFonts w:ascii="Times" w:eastAsia="Times" w:hAnsi="Times"/>
         </w:rPr>
         <w:pict>
-          <v:shape id="Picture Frame 1066" o:spid="_x0000_i1055" type="#_x0000_t75" style="width:467.3pt;height:276.45pt">
+          <v:shape id="Picture Frame 1066" o:spid="_x0000_i1055" type="#_x0000_t75" style="width:468pt;height:273.6pt">
             <v:imagedata r:id="rId40" o:title=""/>
           </v:shape>
         </w:pict>
@@ -8757,7 +8878,21 @@
         <w:rPr>
           <w:rFonts w:ascii="Times" w:eastAsia="Times" w:hAnsi="Times" w:hint="eastAsia"/>
         </w:rPr>
-        <w:t xml:space="preserve">” is displayed on a dialog box and the corresponding search results of the NGram node are also </w:t>
+        <w:t xml:space="preserve">” is displayed on a dialog box and the corresponding search results of the </w:t>
+      </w:r>
+      <w:proofErr w:type="spellStart"/>
+      <w:r>
+        <w:rPr>
+          <w:rFonts w:ascii="Times" w:eastAsia="Times" w:hAnsi="Times" w:hint="eastAsia"/>
+        </w:rPr>
+        <w:t>NGram</w:t>
+      </w:r>
+      <w:proofErr w:type="spellEnd"/>
+      <w:r>
+        <w:rPr>
+          <w:rFonts w:ascii="Times" w:eastAsia="Times" w:hAnsi="Times" w:hint="eastAsia"/>
+        </w:rPr>
+        <w:t xml:space="preserve"> node are also </w:t>
       </w:r>
       <w:r>
         <w:rPr>
@@ -8770,7 +8905,21 @@
         <w:rPr>
           <w:rFonts w:ascii="Times" w:eastAsia="Times" w:hAnsi="Times" w:hint="eastAsia"/>
         </w:rPr>
-        <w:t xml:space="preserve"> i.e., the store is empty and the probability graph is also not shown on the NGram GUI as indicated in the above </w:t>
+        <w:t xml:space="preserve"> i.e., the store is empty and the probability graph is also not shown on the </w:t>
+      </w:r>
+      <w:proofErr w:type="spellStart"/>
+      <w:r>
+        <w:rPr>
+          <w:rFonts w:ascii="Times" w:eastAsia="Times" w:hAnsi="Times" w:hint="eastAsia"/>
+        </w:rPr>
+        <w:t>NGram</w:t>
+      </w:r>
+      <w:proofErr w:type="spellEnd"/>
+      <w:r>
+        <w:rPr>
+          <w:rFonts w:ascii="Times" w:eastAsia="Times" w:hAnsi="Times" w:hint="eastAsia"/>
+        </w:rPr>
+        <w:t xml:space="preserve"> GUI as indicated in the above </w:t>
       </w:r>
       <w:r>
         <w:rPr>
@@ -8901,7 +9050,7 @@
           <w:rFonts w:ascii="Times" w:eastAsia="Times" w:hAnsi="Times"/>
         </w:rPr>
         <w:pict>
-          <v:shape id="Picture Frame 1068" o:spid="_x0000_i1056" type="#_x0000_t75" style="width:468pt;height:275.75pt">
+          <v:shape id="Picture Frame 1068" o:spid="_x0000_i1056" type="#_x0000_t75" style="width:468pt;height:273.6pt">
             <v:imagedata r:id="rId41" o:title=""/>
           </v:shape>
         </w:pict>
@@ -8985,7 +9134,21 @@
         <w:rPr>
           <w:rFonts w:ascii="Times" w:eastAsia="Times" w:hAnsi="Times" w:hint="eastAsia"/>
         </w:rPr>
-        <w:t xml:space="preserve">” is displayed on a dialog box and the corresponding search results of the NGram node are also </w:t>
+        <w:t xml:space="preserve">” is displayed on a dialog box and the corresponding search results of the </w:t>
+      </w:r>
+      <w:proofErr w:type="spellStart"/>
+      <w:r>
+        <w:rPr>
+          <w:rFonts w:ascii="Times" w:eastAsia="Times" w:hAnsi="Times" w:hint="eastAsia"/>
+        </w:rPr>
+        <w:t>NGram</w:t>
+      </w:r>
+      <w:proofErr w:type="spellEnd"/>
+      <w:r>
+        <w:rPr>
+          <w:rFonts w:ascii="Times" w:eastAsia="Times" w:hAnsi="Times" w:hint="eastAsia"/>
+        </w:rPr>
+        <w:t xml:space="preserve"> node are also </w:t>
       </w:r>
       <w:r>
         <w:rPr>
@@ -8998,7 +9161,21 @@
         <w:rPr>
           <w:rFonts w:ascii="Times" w:eastAsia="Times" w:hAnsi="Times" w:hint="eastAsia"/>
         </w:rPr>
-        <w:t xml:space="preserve"> i.e., the store is empty and the probability graph is also not shown on the NGram GUI as indicated in the above </w:t>
+        <w:t xml:space="preserve"> i.e., the store is empty and the probability graph is also not shown on the </w:t>
+      </w:r>
+      <w:proofErr w:type="spellStart"/>
+      <w:r>
+        <w:rPr>
+          <w:rFonts w:ascii="Times" w:eastAsia="Times" w:hAnsi="Times" w:hint="eastAsia"/>
+        </w:rPr>
+        <w:t>NGram</w:t>
+      </w:r>
+      <w:proofErr w:type="spellEnd"/>
+      <w:r>
+        <w:rPr>
+          <w:rFonts w:ascii="Times" w:eastAsia="Times" w:hAnsi="Times" w:hint="eastAsia"/>
+        </w:rPr>
+        <w:t xml:space="preserve"> GUI as indicated in the above </w:t>
       </w:r>
       <w:r>
         <w:rPr>
@@ -9098,7 +9275,7 @@
           <w:rFonts w:ascii="Times" w:eastAsia="Times" w:hAnsi="Times"/>
         </w:rPr>
         <w:pict>
-          <v:shape id="Picture Frame 1069" o:spid="_x0000_i1057" type="#_x0000_t75" style="width:468pt;height:275.1pt">
+          <v:shape id="Picture Frame 1069" o:spid="_x0000_i1057" type="#_x0000_t75" style="width:468pt;height:273.6pt">
             <v:imagedata r:id="rId42" o:title=""/>
           </v:shape>
         </w:pict>
@@ -9178,13 +9355,43 @@
           <w:rFonts w:ascii="Times" w:eastAsia="Times" w:hAnsi="Times" w:hint="eastAsia"/>
           <w:b/>
         </w:rPr>
-        <w:t>No ngram predictions were returned. Please try another query</w:t>
-      </w:r>
-      <w:r>
-        <w:rPr>
-          <w:rFonts w:ascii="Times" w:eastAsia="Times" w:hAnsi="Times" w:hint="eastAsia"/>
-        </w:rPr>
-        <w:t xml:space="preserve">” is displayed on the node i.e., the store is empty and the probability graph is also not shown on the NGram GUI as indicated in the above </w:t>
+        <w:t xml:space="preserve">No </w:t>
+      </w:r>
+      <w:proofErr w:type="spellStart"/>
+      <w:r>
+        <w:rPr>
+          <w:rFonts w:ascii="Times" w:eastAsia="Times" w:hAnsi="Times" w:hint="eastAsia"/>
+          <w:b/>
+        </w:rPr>
+        <w:t>ngram</w:t>
+      </w:r>
+      <w:proofErr w:type="spellEnd"/>
+      <w:r>
+        <w:rPr>
+          <w:rFonts w:ascii="Times" w:eastAsia="Times" w:hAnsi="Times" w:hint="eastAsia"/>
+          <w:b/>
+        </w:rPr>
+        <w:t xml:space="preserve"> predictions were returned. Please try another query</w:t>
+      </w:r>
+      <w:r>
+        <w:rPr>
+          <w:rFonts w:ascii="Times" w:eastAsia="Times" w:hAnsi="Times" w:hint="eastAsia"/>
+        </w:rPr>
+        <w:t xml:space="preserve">” is displayed on the node i.e., the store is empty and the probability graph is also not shown on the </w:t>
+      </w:r>
+      <w:proofErr w:type="spellStart"/>
+      <w:r>
+        <w:rPr>
+          <w:rFonts w:ascii="Times" w:eastAsia="Times" w:hAnsi="Times" w:hint="eastAsia"/>
+        </w:rPr>
+        <w:t>NGram</w:t>
+      </w:r>
+      <w:proofErr w:type="spellEnd"/>
+      <w:r>
+        <w:rPr>
+          <w:rFonts w:ascii="Times" w:eastAsia="Times" w:hAnsi="Times" w:hint="eastAsia"/>
+        </w:rPr>
+        <w:t xml:space="preserve"> GUI as indicated in the above </w:t>
       </w:r>
       <w:r>
         <w:rPr>
@@ -9284,7 +9491,7 @@
           <w:rFonts w:ascii="Times" w:eastAsia="Times" w:hAnsi="Times"/>
         </w:rPr>
         <w:pict>
-          <v:shape id="Picture Frame 1070" o:spid="_x0000_i1058" type="#_x0000_t75" style="width:467.3pt;height:276.45pt">
+          <v:shape id="Picture Frame 1070" o:spid="_x0000_i1058" type="#_x0000_t75" style="width:468pt;height:273.6pt">
             <v:imagedata r:id="rId43" o:title=""/>
           </v:shape>
         </w:pict>
@@ -9364,13 +9571,43 @@
           <w:rFonts w:ascii="Times" w:eastAsia="Times" w:hAnsi="Times" w:hint="eastAsia"/>
           <w:b/>
         </w:rPr>
-        <w:t>No ngram predictions were returned. Please try another query</w:t>
-      </w:r>
-      <w:r>
-        <w:rPr>
-          <w:rFonts w:ascii="Times" w:eastAsia="Times" w:hAnsi="Times" w:hint="eastAsia"/>
-        </w:rPr>
-        <w:t xml:space="preserve">” is displayed on the node i.e., the store is empty and the probability graph is also not shown on the NGram GUI as indicated in the above </w:t>
+        <w:t xml:space="preserve">No </w:t>
+      </w:r>
+      <w:proofErr w:type="spellStart"/>
+      <w:r>
+        <w:rPr>
+          <w:rFonts w:ascii="Times" w:eastAsia="Times" w:hAnsi="Times" w:hint="eastAsia"/>
+          <w:b/>
+        </w:rPr>
+        <w:t>ngram</w:t>
+      </w:r>
+      <w:proofErr w:type="spellEnd"/>
+      <w:r>
+        <w:rPr>
+          <w:rFonts w:ascii="Times" w:eastAsia="Times" w:hAnsi="Times" w:hint="eastAsia"/>
+          <w:b/>
+        </w:rPr>
+        <w:t xml:space="preserve"> predictions were returned. Please try another query</w:t>
+      </w:r>
+      <w:r>
+        <w:rPr>
+          <w:rFonts w:ascii="Times" w:eastAsia="Times" w:hAnsi="Times" w:hint="eastAsia"/>
+        </w:rPr>
+        <w:t xml:space="preserve">” is displayed on the node i.e., the store is empty and the probability graph is also not shown on the </w:t>
+      </w:r>
+      <w:proofErr w:type="spellStart"/>
+      <w:r>
+        <w:rPr>
+          <w:rFonts w:ascii="Times" w:eastAsia="Times" w:hAnsi="Times" w:hint="eastAsia"/>
+        </w:rPr>
+        <w:t>NGram</w:t>
+      </w:r>
+      <w:proofErr w:type="spellEnd"/>
+      <w:r>
+        <w:rPr>
+          <w:rFonts w:ascii="Times" w:eastAsia="Times" w:hAnsi="Times" w:hint="eastAsia"/>
+        </w:rPr>
+        <w:t xml:space="preserve"> GUI as indicated in the above </w:t>
       </w:r>
       <w:r>
         <w:rPr>
@@ -9495,7 +9732,7 @@
           <w:rFonts w:ascii="Times" w:eastAsia="Times" w:hAnsi="Times"/>
         </w:rPr>
         <w:pict>
-          <v:shape id="Picture Frame 1072" o:spid="_x0000_i1059" type="#_x0000_t75" style="width:468pt;height:276.45pt">
+          <v:shape id="Picture Frame 1072" o:spid="_x0000_i1059" type="#_x0000_t75" style="width:468pt;height:273.6pt">
             <v:imagedata r:id="rId44" o:title=""/>
           </v:shape>
         </w:pict>
@@ -9588,7 +9825,21 @@
         <w:rPr>
           <w:rFonts w:ascii="Times" w:eastAsia="Times" w:hAnsi="Times" w:hint="eastAsia"/>
         </w:rPr>
-        <w:t xml:space="preserve">” is displayed on a dialog box and the corresponding search results of the NGram node are also </w:t>
+        <w:t xml:space="preserve">” is displayed on a dialog box and the corresponding search results of the </w:t>
+      </w:r>
+      <w:proofErr w:type="spellStart"/>
+      <w:r>
+        <w:rPr>
+          <w:rFonts w:ascii="Times" w:eastAsia="Times" w:hAnsi="Times" w:hint="eastAsia"/>
+        </w:rPr>
+        <w:t>NGram</w:t>
+      </w:r>
+      <w:proofErr w:type="spellEnd"/>
+      <w:r>
+        <w:rPr>
+          <w:rFonts w:ascii="Times" w:eastAsia="Times" w:hAnsi="Times" w:hint="eastAsia"/>
+        </w:rPr>
+        <w:t xml:space="preserve"> node are also </w:t>
       </w:r>
       <w:r>
         <w:rPr>
@@ -9601,7 +9852,21 @@
         <w:rPr>
           <w:rFonts w:ascii="Times" w:eastAsia="Times" w:hAnsi="Times" w:hint="eastAsia"/>
         </w:rPr>
-        <w:t xml:space="preserve"> i.e., the store is empty and the probability graph is also not shown on the NGram GUI as indicated in the above </w:t>
+        <w:t xml:space="preserve"> i.e., the store is empty and the probability graph is also not shown on the </w:t>
+      </w:r>
+      <w:proofErr w:type="spellStart"/>
+      <w:r>
+        <w:rPr>
+          <w:rFonts w:ascii="Times" w:eastAsia="Times" w:hAnsi="Times" w:hint="eastAsia"/>
+        </w:rPr>
+        <w:t>NGram</w:t>
+      </w:r>
+      <w:proofErr w:type="spellEnd"/>
+      <w:r>
+        <w:rPr>
+          <w:rFonts w:ascii="Times" w:eastAsia="Times" w:hAnsi="Times" w:hint="eastAsia"/>
+        </w:rPr>
+        <w:t xml:space="preserve"> GUI as indicated in the above </w:t>
       </w:r>
       <w:r>
         <w:rPr>
@@ -9727,7 +9992,7 @@
           <w:rFonts w:ascii="Times" w:eastAsia="Times" w:hAnsi="Times"/>
         </w:rPr>
         <w:pict>
-          <v:shape id="Picture Frame 1074" o:spid="_x0000_i1060" type="#_x0000_t75" style="width:468pt;height:275.75pt">
+          <v:shape id="Picture Frame 1074" o:spid="_x0000_i1060" type="#_x0000_t75" style="width:468pt;height:273.6pt">
             <v:imagedata r:id="rId45" o:title=""/>
           </v:shape>
         </w:pict>
@@ -9811,7 +10076,21 @@
         <w:rPr>
           <w:rFonts w:ascii="Times" w:eastAsia="Times" w:hAnsi="Times" w:hint="eastAsia"/>
         </w:rPr>
-        <w:t xml:space="preserve">” is displayed on a dialog box and the corresponding search results of the NGram node are also </w:t>
+        <w:t xml:space="preserve">” is displayed on a dialog box and the corresponding search results of the </w:t>
+      </w:r>
+      <w:proofErr w:type="spellStart"/>
+      <w:r>
+        <w:rPr>
+          <w:rFonts w:ascii="Times" w:eastAsia="Times" w:hAnsi="Times" w:hint="eastAsia"/>
+        </w:rPr>
+        <w:t>NGram</w:t>
+      </w:r>
+      <w:proofErr w:type="spellEnd"/>
+      <w:r>
+        <w:rPr>
+          <w:rFonts w:ascii="Times" w:eastAsia="Times" w:hAnsi="Times" w:hint="eastAsia"/>
+        </w:rPr>
+        <w:t xml:space="preserve"> node are also </w:t>
       </w:r>
       <w:r>
         <w:rPr>
@@ -9824,7 +10103,21 @@
         <w:rPr>
           <w:rFonts w:ascii="Times" w:eastAsia="Times" w:hAnsi="Times" w:hint="eastAsia"/>
         </w:rPr>
-        <w:t xml:space="preserve"> i.e., the store is empty and the probability graph is also not shown on the NGram GUI as indicated in the above </w:t>
+        <w:t xml:space="preserve"> i.e., the store is empty and the probability graph is also not shown on the </w:t>
+      </w:r>
+      <w:proofErr w:type="spellStart"/>
+      <w:r>
+        <w:rPr>
+          <w:rFonts w:ascii="Times" w:eastAsia="Times" w:hAnsi="Times" w:hint="eastAsia"/>
+        </w:rPr>
+        <w:t>NGram</w:t>
+      </w:r>
+      <w:proofErr w:type="spellEnd"/>
+      <w:r>
+        <w:rPr>
+          <w:rFonts w:ascii="Times" w:eastAsia="Times" w:hAnsi="Times" w:hint="eastAsia"/>
+        </w:rPr>
+        <w:t xml:space="preserve"> GUI as indicated in the above </w:t>
       </w:r>
       <w:r>
         <w:rPr>
@@ -9972,7 +10265,7 @@
           <w:rFonts w:ascii="Times" w:eastAsia="Times" w:hAnsi="Times"/>
         </w:rPr>
         <w:pict>
-          <v:shape id="Picture Frame 1076" o:spid="_x0000_i1061" type="#_x0000_t75" style="width:468pt;height:276.45pt">
+          <v:shape id="Picture Frame 1076" o:spid="_x0000_i1061" type="#_x0000_t75" style="width:468pt;height:273.6pt">
             <v:imagedata r:id="rId46" o:title=""/>
           </v:shape>
         </w:pict>
@@ -10065,7 +10358,21 @@
         <w:rPr>
           <w:rFonts w:ascii="Times" w:eastAsia="Times" w:hAnsi="Times" w:hint="eastAsia"/>
         </w:rPr>
-        <w:t xml:space="preserve">” is displayed on a dialog box and the corresponding search results of the NGram node are also </w:t>
+        <w:t xml:space="preserve">” is displayed on a dialog box and the corresponding search results of the </w:t>
+      </w:r>
+      <w:proofErr w:type="spellStart"/>
+      <w:r>
+        <w:rPr>
+          <w:rFonts w:ascii="Times" w:eastAsia="Times" w:hAnsi="Times" w:hint="eastAsia"/>
+        </w:rPr>
+        <w:t>NGram</w:t>
+      </w:r>
+      <w:proofErr w:type="spellEnd"/>
+      <w:r>
+        <w:rPr>
+          <w:rFonts w:ascii="Times" w:eastAsia="Times" w:hAnsi="Times" w:hint="eastAsia"/>
+        </w:rPr>
+        <w:t xml:space="preserve"> node are also </w:t>
       </w:r>
       <w:r>
         <w:rPr>
@@ -10078,7 +10385,21 @@
         <w:rPr>
           <w:rFonts w:ascii="Times" w:eastAsia="Times" w:hAnsi="Times" w:hint="eastAsia"/>
         </w:rPr>
-        <w:t xml:space="preserve"> i.e., the store is empty and the probability graph is also not shown on the NGram GUI as indicated in the above </w:t>
+        <w:t xml:space="preserve"> i.e., the store is empty and the probability graph is also not shown on the </w:t>
+      </w:r>
+      <w:proofErr w:type="spellStart"/>
+      <w:r>
+        <w:rPr>
+          <w:rFonts w:ascii="Times" w:eastAsia="Times" w:hAnsi="Times" w:hint="eastAsia"/>
+        </w:rPr>
+        <w:t>NGram</w:t>
+      </w:r>
+      <w:proofErr w:type="spellEnd"/>
+      <w:r>
+        <w:rPr>
+          <w:rFonts w:ascii="Times" w:eastAsia="Times" w:hAnsi="Times" w:hint="eastAsia"/>
+        </w:rPr>
+        <w:t xml:space="preserve"> GUI as indicated in the above </w:t>
       </w:r>
       <w:r>
         <w:rPr>
@@ -10195,7 +10516,7 @@
           <w:rFonts w:ascii="Times" w:eastAsia="Times" w:hAnsi="Times"/>
         </w:rPr>
         <w:pict>
-          <v:shape id="Picture Frame 1077" o:spid="_x0000_i1062" type="#_x0000_t75" style="width:468pt;height:276.45pt">
+          <v:shape id="Picture Frame 1077" o:spid="_x0000_i1062" type="#_x0000_t75" style="width:468pt;height:273.6pt">
             <v:imagedata r:id="rId47" o:title=""/>
           </v:shape>
         </w:pict>
@@ -10314,7 +10635,21 @@
         <w:rPr>
           <w:rFonts w:ascii="Times" w:eastAsia="Times" w:hAnsi="Times" w:hint="eastAsia"/>
         </w:rPr>
-        <w:t xml:space="preserve">” is displayed on a dialog box and the corresponding search results of the NGram node are also </w:t>
+        <w:t xml:space="preserve">” is displayed on a dialog box and the corresponding search results of the </w:t>
+      </w:r>
+      <w:proofErr w:type="spellStart"/>
+      <w:r>
+        <w:rPr>
+          <w:rFonts w:ascii="Times" w:eastAsia="Times" w:hAnsi="Times" w:hint="eastAsia"/>
+        </w:rPr>
+        <w:t>NGram</w:t>
+      </w:r>
+      <w:proofErr w:type="spellEnd"/>
+      <w:r>
+        <w:rPr>
+          <w:rFonts w:ascii="Times" w:eastAsia="Times" w:hAnsi="Times" w:hint="eastAsia"/>
+        </w:rPr>
+        <w:t xml:space="preserve"> node are also </w:t>
       </w:r>
       <w:r>
         <w:rPr>
@@ -10327,7 +10662,21 @@
         <w:rPr>
           <w:rFonts w:ascii="Times" w:eastAsia="Times" w:hAnsi="Times" w:hint="eastAsia"/>
         </w:rPr>
-        <w:t xml:space="preserve"> i.e., the store is empty and the probability graph is also not shown on the NGram GUI as indicated in the above </w:t>
+        <w:t xml:space="preserve"> i.e., the store is empty and the probability graph is also not shown on the </w:t>
+      </w:r>
+      <w:proofErr w:type="spellStart"/>
+      <w:r>
+        <w:rPr>
+          <w:rFonts w:ascii="Times" w:eastAsia="Times" w:hAnsi="Times" w:hint="eastAsia"/>
+        </w:rPr>
+        <w:t>NGram</w:t>
+      </w:r>
+      <w:proofErr w:type="spellEnd"/>
+      <w:r>
+        <w:rPr>
+          <w:rFonts w:ascii="Times" w:eastAsia="Times" w:hAnsi="Times" w:hint="eastAsia"/>
+        </w:rPr>
+        <w:t xml:space="preserve"> GUI as indicated in the above </w:t>
       </w:r>
       <w:r>
         <w:rPr>
@@ -10459,7 +10808,7 @@
           <w:rFonts w:ascii="Times" w:eastAsia="Times" w:hAnsi="Times"/>
         </w:rPr>
         <w:pict>
-          <v:shape id="Picture Frame 1080" o:spid="_x0000_i1063" type="#_x0000_t75" style="width:467.3pt;height:276.45pt">
+          <v:shape id="Picture Frame 1080" o:spid="_x0000_i1063" type="#_x0000_t75" style="width:468pt;height:273.6pt">
             <v:imagedata r:id="rId48" o:title=""/>
           </v:shape>
         </w:pict>
@@ -10552,7 +10901,21 @@
         <w:rPr>
           <w:rFonts w:ascii="Times" w:eastAsia="Times" w:hAnsi="Times" w:hint="eastAsia"/>
         </w:rPr>
-        <w:t xml:space="preserve">” is displayed on a dialog box and the corresponding search results of the NGram node are also </w:t>
+        <w:t xml:space="preserve">” is displayed on a dialog box and the corresponding search results of the </w:t>
+      </w:r>
+      <w:proofErr w:type="spellStart"/>
+      <w:r>
+        <w:rPr>
+          <w:rFonts w:ascii="Times" w:eastAsia="Times" w:hAnsi="Times" w:hint="eastAsia"/>
+        </w:rPr>
+        <w:t>NGram</w:t>
+      </w:r>
+      <w:proofErr w:type="spellEnd"/>
+      <w:r>
+        <w:rPr>
+          <w:rFonts w:ascii="Times" w:eastAsia="Times" w:hAnsi="Times" w:hint="eastAsia"/>
+        </w:rPr>
+        <w:t xml:space="preserve"> node are also </w:t>
       </w:r>
       <w:r>
         <w:rPr>
@@ -10565,7 +10928,21 @@
         <w:rPr>
           <w:rFonts w:ascii="Times" w:eastAsia="Times" w:hAnsi="Times" w:hint="eastAsia"/>
         </w:rPr>
-        <w:t xml:space="preserve"> i.e., the store is empty and the probability graph is also not shown on the NGram GUI as indicated in the above </w:t>
+        <w:t xml:space="preserve"> i.e., the store is empty and the probability graph is also not shown on the </w:t>
+      </w:r>
+      <w:proofErr w:type="spellStart"/>
+      <w:r>
+        <w:rPr>
+          <w:rFonts w:ascii="Times" w:eastAsia="Times" w:hAnsi="Times" w:hint="eastAsia"/>
+        </w:rPr>
+        <w:t>NGram</w:t>
+      </w:r>
+      <w:proofErr w:type="spellEnd"/>
+      <w:r>
+        <w:rPr>
+          <w:rFonts w:ascii="Times" w:eastAsia="Times" w:hAnsi="Times" w:hint="eastAsia"/>
+        </w:rPr>
+        <w:t xml:space="preserve"> GUI as indicated in the above </w:t>
       </w:r>
       <w:r>
         <w:rPr>
@@ -10697,7 +11074,7 @@
           <w:rFonts w:ascii="Times" w:eastAsia="Times" w:hAnsi="Times"/>
         </w:rPr>
         <w:pict>
-          <v:shape id="Picture Frame 1082" o:spid="_x0000_i1064" type="#_x0000_t75" style="width:468pt;height:276.45pt">
+          <v:shape id="Picture Frame 1082" o:spid="_x0000_i1064" type="#_x0000_t75" style="width:468pt;height:273.6pt">
             <v:imagedata r:id="rId49" o:title=""/>
           </v:shape>
         </w:pict>
@@ -10783,7 +11160,21 @@
         <w:rPr>
           <w:rFonts w:ascii="Times" w:eastAsia="Times" w:hAnsi="Times" w:hint="eastAsia"/>
         </w:rPr>
-        <w:t xml:space="preserve">” is displayed on a dialog box and the corresponding search results of the NGram node are also </w:t>
+        <w:t xml:space="preserve">” is displayed on a dialog box and the corresponding search results of the </w:t>
+      </w:r>
+      <w:proofErr w:type="spellStart"/>
+      <w:r>
+        <w:rPr>
+          <w:rFonts w:ascii="Times" w:eastAsia="Times" w:hAnsi="Times" w:hint="eastAsia"/>
+        </w:rPr>
+        <w:t>NGram</w:t>
+      </w:r>
+      <w:proofErr w:type="spellEnd"/>
+      <w:r>
+        <w:rPr>
+          <w:rFonts w:ascii="Times" w:eastAsia="Times" w:hAnsi="Times" w:hint="eastAsia"/>
+        </w:rPr>
+        <w:t xml:space="preserve"> node are also </w:t>
       </w:r>
       <w:r>
         <w:rPr>
@@ -10796,7 +11187,21 @@
         <w:rPr>
           <w:rFonts w:ascii="Times" w:eastAsia="Times" w:hAnsi="Times" w:hint="eastAsia"/>
         </w:rPr>
-        <w:t xml:space="preserve"> i.e., the store is empty and the probability graph is also not shown on the NGram GUI as indicated in the above </w:t>
+        <w:t xml:space="preserve"> i.e., the store is empty and the probability graph is also not shown on the </w:t>
+      </w:r>
+      <w:proofErr w:type="spellStart"/>
+      <w:r>
+        <w:rPr>
+          <w:rFonts w:ascii="Times" w:eastAsia="Times" w:hAnsi="Times" w:hint="eastAsia"/>
+        </w:rPr>
+        <w:t>NGram</w:t>
+      </w:r>
+      <w:proofErr w:type="spellEnd"/>
+      <w:r>
+        <w:rPr>
+          <w:rFonts w:ascii="Times" w:eastAsia="Times" w:hAnsi="Times" w:hint="eastAsia"/>
+        </w:rPr>
+        <w:t xml:space="preserve"> GUI as indicated in the above </w:t>
       </w:r>
       <w:r>
         <w:rPr>
@@ -10917,7 +11322,7 @@
           <w:rFonts w:ascii="Times" w:eastAsia="Times" w:hAnsi="Times"/>
         </w:rPr>
         <w:pict>
-          <v:shape id="Picture Frame 1084" o:spid="_x0000_i1065" type="#_x0000_t75" style="width:467.3pt;height:275.75pt">
+          <v:shape id="Picture Frame 1084" o:spid="_x0000_i1065" type="#_x0000_t75" style="width:468pt;height:273.6pt">
             <v:imagedata r:id="rId50" o:title=""/>
           </v:shape>
         </w:pict>
@@ -11010,7 +11415,21 @@
         <w:rPr>
           <w:rFonts w:ascii="Times" w:eastAsia="Times" w:hAnsi="Times" w:hint="eastAsia"/>
         </w:rPr>
-        <w:t xml:space="preserve">” is displayed on a dialog box and the corresponding search results of the NGram node are also </w:t>
+        <w:t xml:space="preserve">” is displayed on a dialog box and the corresponding search results of the </w:t>
+      </w:r>
+      <w:proofErr w:type="spellStart"/>
+      <w:r>
+        <w:rPr>
+          <w:rFonts w:ascii="Times" w:eastAsia="Times" w:hAnsi="Times" w:hint="eastAsia"/>
+        </w:rPr>
+        <w:t>NGram</w:t>
+      </w:r>
+      <w:proofErr w:type="spellEnd"/>
+      <w:r>
+        <w:rPr>
+          <w:rFonts w:ascii="Times" w:eastAsia="Times" w:hAnsi="Times" w:hint="eastAsia"/>
+        </w:rPr>
+        <w:t xml:space="preserve"> node are also </w:t>
       </w:r>
       <w:r>
         <w:rPr>
@@ -11023,7 +11442,21 @@
         <w:rPr>
           <w:rFonts w:ascii="Times" w:eastAsia="Times" w:hAnsi="Times" w:hint="eastAsia"/>
         </w:rPr>
-        <w:t xml:space="preserve"> i.e., the store is empty and the probability graph is also NOT shown on the NGram GUI as indicated in the above </w:t>
+        <w:t xml:space="preserve"> i.e., the store is empty and the probability graph is also NOT shown on the </w:t>
+      </w:r>
+      <w:proofErr w:type="spellStart"/>
+      <w:r>
+        <w:rPr>
+          <w:rFonts w:ascii="Times" w:eastAsia="Times" w:hAnsi="Times" w:hint="eastAsia"/>
+        </w:rPr>
+        <w:t>NGram</w:t>
+      </w:r>
+      <w:proofErr w:type="spellEnd"/>
+      <w:r>
+        <w:rPr>
+          <w:rFonts w:ascii="Times" w:eastAsia="Times" w:hAnsi="Times" w:hint="eastAsia"/>
+        </w:rPr>
+        <w:t xml:space="preserve"> GUI as indicated in the above </w:t>
       </w:r>
       <w:r>
         <w:rPr>
@@ -11135,7 +11568,7 @@
           <w:rFonts w:ascii="Times" w:eastAsia="Times" w:hAnsi="Times"/>
         </w:rPr>
         <w:pict>
-          <v:shape id="Picture Frame 1086" o:spid="_x0000_i1066" type="#_x0000_t75" style="width:467.3pt;height:276.45pt">
+          <v:shape id="Picture Frame 1086" o:spid="_x0000_i1066" type="#_x0000_t75" style="width:468pt;height:273.6pt">
             <v:imagedata r:id="rId51" o:title=""/>
           </v:shape>
         </w:pict>
@@ -11228,7 +11661,21 @@
         <w:rPr>
           <w:rFonts w:ascii="Times" w:eastAsia="Times" w:hAnsi="Times" w:hint="eastAsia"/>
         </w:rPr>
-        <w:t xml:space="preserve">” is displayed on a dialog box and the corresponding search results of the NGram node are also </w:t>
+        <w:t xml:space="preserve">” is displayed on a dialog box and the corresponding search results of the </w:t>
+      </w:r>
+      <w:proofErr w:type="spellStart"/>
+      <w:r>
+        <w:rPr>
+          <w:rFonts w:ascii="Times" w:eastAsia="Times" w:hAnsi="Times" w:hint="eastAsia"/>
+        </w:rPr>
+        <w:t>NGram</w:t>
+      </w:r>
+      <w:proofErr w:type="spellEnd"/>
+      <w:r>
+        <w:rPr>
+          <w:rFonts w:ascii="Times" w:eastAsia="Times" w:hAnsi="Times" w:hint="eastAsia"/>
+        </w:rPr>
+        <w:t xml:space="preserve"> node are also </w:t>
       </w:r>
       <w:r>
         <w:rPr>
@@ -11241,7 +11688,21 @@
         <w:rPr>
           <w:rFonts w:ascii="Times" w:eastAsia="Times" w:hAnsi="Times" w:hint="eastAsia"/>
         </w:rPr>
-        <w:t xml:space="preserve"> i.e., the store is empty and the probability graph is also NOT shown on the NGram GUI as indicated in the above </w:t>
+        <w:t xml:space="preserve"> i.e., the store is empty and the probability graph is also NOT shown on the </w:t>
+      </w:r>
+      <w:proofErr w:type="spellStart"/>
+      <w:r>
+        <w:rPr>
+          <w:rFonts w:ascii="Times" w:eastAsia="Times" w:hAnsi="Times" w:hint="eastAsia"/>
+        </w:rPr>
+        <w:t>NGram</w:t>
+      </w:r>
+      <w:proofErr w:type="spellEnd"/>
+      <w:r>
+        <w:rPr>
+          <w:rFonts w:ascii="Times" w:eastAsia="Times" w:hAnsi="Times" w:hint="eastAsia"/>
+        </w:rPr>
+        <w:t xml:space="preserve"> GUI as indicated in the above </w:t>
       </w:r>
       <w:r>
         <w:rPr>
@@ -11355,7 +11816,7 @@
       <w:rPr>
         <w:noProof/>
       </w:rPr>
-      <w:t>1</w:t>
+      <w:t>38</w:t>
     </w:r>
     <w:r>
       <w:fldChar w:fldCharType="end"/>
@@ -12396,7 +12857,7 @@
 </file>
 
 <file path=customXml/itemProps2.xml><?xml version="1.0" encoding="utf-8"?>
-<ds:datastoreItem xmlns:ds="http://schemas.openxmlformats.org/officeDocument/2006/customXml" ds:itemID="{7F313D20-72FE-4EC8-9A1C-65AE134796E7}">
+<ds:datastoreItem xmlns:ds="http://schemas.openxmlformats.org/officeDocument/2006/customXml" ds:itemID="{B4C0DE2F-6120-4933-A1DA-D47BC500240C}">
   <ds:schemaRefs>
     <ds:schemaRef ds:uri="http://schemas.openxmlformats.org/officeDocument/2006/bibliography"/>
   </ds:schemaRefs>

</xml_diff>